<commit_message>
made changes to wba assignment 1 by merging the design rationale wba agreements into it
</commit_message>
<xml_diff>
--- a/Design Rationale Documentation.docx
+++ b/Design Rationale Documentation.docx
@@ -2,325 +2,6 @@
 <file path=word/document.xml><?xml version="1.0" encoding="utf-8"?>
 <w:document xmlns:wpc="http://schemas.microsoft.com/office/word/2010/wordprocessingCanvas" xmlns:cx="http://schemas.microsoft.com/office/drawing/2014/chartex" xmlns:cx1="http://schemas.microsoft.com/office/drawing/2015/9/8/chartex" xmlns:cx2="http://schemas.microsoft.com/office/drawing/2015/10/21/chartex" xmlns:cx3="http://schemas.microsoft.com/office/drawing/2016/5/9/chartex" xmlns:cx4="http://schemas.microsoft.com/office/drawing/2016/5/10/chartex" xmlns:cx5="http://schemas.microsoft.com/office/drawing/2016/5/11/chartex" xmlns:cx6="http://schemas.microsoft.com/office/drawing/2016/5/12/chartex" xmlns:cx7="http://schemas.microsoft.com/office/drawing/2016/5/13/chartex" xmlns:cx8="http://schemas.microsoft.com/office/drawing/2016/5/14/chartex" xmlns:mc="http://schemas.openxmlformats.org/markup-compatibility/2006" xmlns:aink="http://schemas.microsoft.com/office/drawing/2016/ink" xmlns:am3d="http://schemas.microsoft.com/office/drawing/2017/model3d" xmlns:o="urn:schemas-microsoft-com:office:office" xmlns:r="http://schemas.openxmlformats.org/officeDocument/2006/relationships" xmlns:m="http://schemas.openxmlformats.org/officeDocument/2006/math" xmlns:v="urn:schemas-microsoft-com:vml" xmlns:wp14="http://schemas.microsoft.com/office/word/2010/wordprocessingDrawing" xmlns:wp="http://schemas.openxmlformats.org/drawingml/2006/wordprocessingDrawing" xmlns:w10="urn:schemas-microsoft-com:office:word" xmlns:w="http://schemas.openxmlformats.org/wordprocessingml/2006/main" xmlns:w14="http://schemas.microsoft.com/office/word/2010/wordml" xmlns:w15="http://schemas.microsoft.com/office/word/2012/wordml" xmlns:w16cid="http://schemas.microsoft.com/office/word/2016/wordml/cid" xmlns:w16se="http://schemas.microsoft.com/office/word/2015/wordml/symex" xmlns:wpg="http://schemas.microsoft.com/office/word/2010/wordprocessingGroup" xmlns:wpi="http://schemas.microsoft.com/office/word/2010/wordprocessingInk" xmlns:wne="http://schemas.microsoft.com/office/word/2006/wordml" xmlns:wps="http://schemas.microsoft.com/office/word/2010/wordprocessingShape" mc:Ignorable="w14 w15 w16se w16cid wp14">
   <w:body>
-    <w:p>
-      <w:pPr>
-        <w:pStyle w:val="ListParagraph"/>
-        <w:numPr>
-          <w:ilvl w:val="0"/>
-          <w:numId w:val="1"/>
-        </w:numPr>
-        <w:spacing w:line="240" w:lineRule="auto"/>
-        <w:rPr>
-          <w:lang w:val="en-US"/>
-        </w:rPr>
-      </w:pPr>
-      <w:r>
-        <w:rPr>
-          <w:lang w:val="en-US"/>
-        </w:rPr>
-        <w:t>Design Rationale Documentation</w:t>
-      </w:r>
-    </w:p>
-    <w:p>
-      <w:pPr>
-        <w:pStyle w:val="ListParagraph"/>
-        <w:numPr>
-          <w:ilvl w:val="1"/>
-          <w:numId w:val="2"/>
-        </w:numPr>
-        <w:spacing w:line="240" w:lineRule="auto"/>
-        <w:rPr>
-          <w:lang w:val="en-US"/>
-        </w:rPr>
-      </w:pPr>
-      <w:r>
-        <w:rPr>
-          <w:lang w:val="en-US"/>
-        </w:rPr>
-        <w:t>Leave Affordance</w:t>
-      </w:r>
-    </w:p>
-    <w:p>
-      <w:pPr>
-        <w:pStyle w:val="ListParagraph"/>
-        <w:spacing w:line="240" w:lineRule="auto"/>
-        <w:ind w:firstLine="360"/>
-        <w:rPr>
-          <w:lang w:val="en-US"/>
-        </w:rPr>
-      </w:pPr>
-      <w:r>
-        <w:rPr>
-          <w:lang w:val="en-US"/>
-        </w:rPr>
-        <w:t xml:space="preserve">Producer: </w:t>
-      </w:r>
-    </w:p>
-    <w:p>
-      <w:pPr>
-        <w:pStyle w:val="ListParagraph"/>
-        <w:spacing w:line="240" w:lineRule="auto"/>
-        <w:ind w:firstLine="360"/>
-        <w:rPr>
-          <w:lang w:val="en-US"/>
-        </w:rPr>
-      </w:pPr>
-      <w:r>
-        <w:rPr>
-          <w:lang w:val="en-US"/>
-        </w:rPr>
-        <w:t>Reviewer:</w:t>
-      </w:r>
-    </w:p>
-    <w:p>
-      <w:pPr>
-        <w:pStyle w:val="ListParagraph"/>
-        <w:spacing w:line="240" w:lineRule="auto"/>
-        <w:ind w:firstLine="360"/>
-        <w:rPr>
-          <w:lang w:val="en-US"/>
-        </w:rPr>
-      </w:pPr>
-    </w:p>
-    <w:p>
-      <w:pPr>
-        <w:pStyle w:val="ListParagraph"/>
-        <w:spacing w:line="240" w:lineRule="auto"/>
-        <w:ind w:firstLine="360"/>
-        <w:rPr>
-          <w:lang w:val="en-US"/>
-        </w:rPr>
-      </w:pPr>
-      <w:r>
-        <w:rPr>
-          <w:lang w:val="en-US"/>
-        </w:rPr>
-        <w:t xml:space="preserve">Description: </w:t>
-      </w:r>
-    </w:p>
-    <w:p>
-      <w:pPr>
-        <w:pStyle w:val="ListParagraph"/>
-        <w:numPr>
-          <w:ilvl w:val="0"/>
-          <w:numId w:val="3"/>
-        </w:numPr>
-        <w:spacing w:line="240" w:lineRule="auto"/>
-        <w:rPr>
-          <w:lang w:val="en-US"/>
-        </w:rPr>
-      </w:pPr>
-      <w:r>
-        <w:rPr>
-          <w:lang w:val="en-US"/>
-        </w:rPr>
-        <w:t>Explanation of how Leave affordance is implemented and justification</w:t>
-      </w:r>
-    </w:p>
-    <w:p>
-      <w:pPr>
-        <w:pStyle w:val="ListParagraph"/>
-        <w:numPr>
-          <w:ilvl w:val="1"/>
-          <w:numId w:val="3"/>
-        </w:numPr>
-        <w:spacing w:line="240" w:lineRule="auto"/>
-        <w:rPr>
-          <w:lang w:val="en-US"/>
-        </w:rPr>
-      </w:pPr>
-      <w:r>
-        <w:rPr>
-          <w:lang w:val="en-US"/>
-        </w:rPr>
-        <w:t>R</w:t>
-      </w:r>
-      <w:r>
-        <w:rPr>
-          <w:lang w:val="en-US"/>
-        </w:rPr>
-        <w:t>elate Leave to the way Take works</w:t>
-      </w:r>
-    </w:p>
-    <w:p>
-      <w:pPr>
-        <w:pStyle w:val="ListParagraph"/>
-        <w:numPr>
-          <w:ilvl w:val="1"/>
-          <w:numId w:val="2"/>
-        </w:numPr>
-        <w:spacing w:line="240" w:lineRule="auto"/>
-        <w:rPr>
-          <w:lang w:val="en-US"/>
-        </w:rPr>
-      </w:pPr>
-      <w:r>
-        <w:rPr>
-          <w:lang w:val="en-US"/>
-        </w:rPr>
-        <w:t>Wand, Cast and Spell</w:t>
-      </w:r>
-    </w:p>
-    <w:p>
-      <w:pPr>
-        <w:pStyle w:val="ListParagraph"/>
-        <w:spacing w:line="240" w:lineRule="auto"/>
-        <w:ind w:left="1068"/>
-        <w:rPr>
-          <w:lang w:val="en-US"/>
-        </w:rPr>
-      </w:pPr>
-      <w:r>
-        <w:rPr>
-          <w:lang w:val="en-US"/>
-        </w:rPr>
-        <w:t xml:space="preserve">Producer: </w:t>
-      </w:r>
-    </w:p>
-    <w:p>
-      <w:pPr>
-        <w:pStyle w:val="ListParagraph"/>
-        <w:spacing w:line="240" w:lineRule="auto"/>
-        <w:ind w:left="1068"/>
-        <w:rPr>
-          <w:lang w:val="en-US"/>
-        </w:rPr>
-      </w:pPr>
-      <w:r>
-        <w:rPr>
-          <w:lang w:val="en-US"/>
-        </w:rPr>
-        <w:t>Reviewer:</w:t>
-      </w:r>
-    </w:p>
-    <w:p>
-      <w:pPr>
-        <w:pStyle w:val="ListParagraph"/>
-        <w:spacing w:line="240" w:lineRule="auto"/>
-        <w:ind w:left="1068"/>
-        <w:rPr>
-          <w:lang w:val="en-US"/>
-        </w:rPr>
-      </w:pPr>
-    </w:p>
-    <w:p>
-      <w:pPr>
-        <w:pStyle w:val="ListParagraph"/>
-        <w:spacing w:line="240" w:lineRule="auto"/>
-        <w:ind w:left="1068"/>
-        <w:rPr>
-          <w:lang w:val="en-US"/>
-        </w:rPr>
-      </w:pPr>
-      <w:r>
-        <w:rPr>
-          <w:lang w:val="en-US"/>
-        </w:rPr>
-        <w:t xml:space="preserve">Description: </w:t>
-      </w:r>
-    </w:p>
-    <w:p>
-      <w:pPr>
-        <w:pStyle w:val="ListParagraph"/>
-        <w:numPr>
-          <w:ilvl w:val="0"/>
-          <w:numId w:val="3"/>
-        </w:numPr>
-        <w:spacing w:line="240" w:lineRule="auto"/>
-        <w:rPr>
-          <w:lang w:val="en-US"/>
-        </w:rPr>
-      </w:pPr>
-      <w:r>
-        <w:rPr>
-          <w:lang w:val="en-US"/>
-        </w:rPr>
-        <w:t>Explanation of how Wand is implemented and justification</w:t>
-      </w:r>
-    </w:p>
-    <w:p>
-      <w:pPr>
-        <w:pStyle w:val="ListParagraph"/>
-        <w:numPr>
-          <w:ilvl w:val="1"/>
-          <w:numId w:val="3"/>
-        </w:numPr>
-        <w:spacing w:line="240" w:lineRule="auto"/>
-        <w:rPr>
-          <w:lang w:val="en-US"/>
-        </w:rPr>
-      </w:pPr>
-      <w:r>
-        <w:rPr>
-          <w:lang w:val="en-US"/>
-        </w:rPr>
-        <w:t xml:space="preserve">Relate to how </w:t>
-      </w:r>
-      <w:proofErr w:type="spellStart"/>
-      <w:r>
-        <w:rPr>
-          <w:lang w:val="en-US"/>
-        </w:rPr>
-        <w:t>HPActor</w:t>
-      </w:r>
-      <w:proofErr w:type="spellEnd"/>
-      <w:r>
-        <w:rPr>
-          <w:lang w:val="en-US"/>
-        </w:rPr>
-        <w:t xml:space="preserve"> 'attacks'</w:t>
-      </w:r>
-    </w:p>
-    <w:p>
-      <w:pPr>
-        <w:pStyle w:val="ListParagraph"/>
-        <w:numPr>
-          <w:ilvl w:val="1"/>
-          <w:numId w:val="3"/>
-        </w:numPr>
-        <w:spacing w:line="240" w:lineRule="auto"/>
-        <w:rPr>
-          <w:lang w:val="en-US"/>
-        </w:rPr>
-      </w:pPr>
-      <w:r>
-        <w:rPr>
-          <w:lang w:val="en-US"/>
-        </w:rPr>
-        <w:t>D</w:t>
-      </w:r>
-      <w:r>
-        <w:rPr>
-          <w:lang w:val="en-US"/>
-        </w:rPr>
-        <w:t>istinction between attacking and casting spells</w:t>
-      </w:r>
-    </w:p>
-    <w:p>
-      <w:pPr>
-        <w:pStyle w:val="ListParagraph"/>
-        <w:numPr>
-          <w:ilvl w:val="1"/>
-          <w:numId w:val="3"/>
-        </w:numPr>
-        <w:spacing w:line="240" w:lineRule="auto"/>
-        <w:rPr>
-          <w:lang w:val="en-US"/>
-        </w:rPr>
-      </w:pPr>
-      <w:r>
-        <w:rPr>
-          <w:lang w:val="en-US"/>
-        </w:rPr>
-        <w:t>T</w:t>
-      </w:r>
-      <w:r>
-        <w:rPr>
-          <w:lang w:val="en-US"/>
-        </w:rPr>
-        <w:t>he need for CASTING Capability and Spells abstraction</w:t>
-      </w:r>
-    </w:p>
     <w:p>
       <w:bookmarkStart w:id="0" w:name="_GoBack"/>
       <w:bookmarkEnd w:id="0"/>
@@ -333,6 +14,56 @@
     </w:sectPr>
   </w:body>
 </w:document>
+</file>
+
+<file path=word/endnotes.xml><?xml version="1.0" encoding="utf-8"?>
+<w:endnotes xmlns:wpc="http://schemas.microsoft.com/office/word/2010/wordprocessingCanvas" xmlns:cx="http://schemas.microsoft.com/office/drawing/2014/chartex" xmlns:cx1="http://schemas.microsoft.com/office/drawing/2015/9/8/chartex" xmlns:cx2="http://schemas.microsoft.com/office/drawing/2015/10/21/chartex" xmlns:cx3="http://schemas.microsoft.com/office/drawing/2016/5/9/chartex" xmlns:cx4="http://schemas.microsoft.com/office/drawing/2016/5/10/chartex" xmlns:cx5="http://schemas.microsoft.com/office/drawing/2016/5/11/chartex" xmlns:cx6="http://schemas.microsoft.com/office/drawing/2016/5/12/chartex" xmlns:cx7="http://schemas.microsoft.com/office/drawing/2016/5/13/chartex" xmlns:cx8="http://schemas.microsoft.com/office/drawing/2016/5/14/chartex" xmlns:mc="http://schemas.openxmlformats.org/markup-compatibility/2006" xmlns:aink="http://schemas.microsoft.com/office/drawing/2016/ink" xmlns:am3d="http://schemas.microsoft.com/office/drawing/2017/model3d" xmlns:o="urn:schemas-microsoft-com:office:office" xmlns:r="http://schemas.openxmlformats.org/officeDocument/2006/relationships" xmlns:m="http://schemas.openxmlformats.org/officeDocument/2006/math" xmlns:v="urn:schemas-microsoft-com:vml" xmlns:wp14="http://schemas.microsoft.com/office/word/2010/wordprocessingDrawing" xmlns:wp="http://schemas.openxmlformats.org/drawingml/2006/wordprocessingDrawing" xmlns:w10="urn:schemas-microsoft-com:office:word" xmlns:w="http://schemas.openxmlformats.org/wordprocessingml/2006/main" xmlns:w14="http://schemas.microsoft.com/office/word/2010/wordml" xmlns:w15="http://schemas.microsoft.com/office/word/2012/wordml" xmlns:w16cid="http://schemas.microsoft.com/office/word/2016/wordml/cid" xmlns:w16se="http://schemas.microsoft.com/office/word/2015/wordml/symex" xmlns:wpg="http://schemas.microsoft.com/office/word/2010/wordprocessingGroup" xmlns:wpi="http://schemas.microsoft.com/office/word/2010/wordprocessingInk" xmlns:wne="http://schemas.microsoft.com/office/word/2006/wordml" xmlns:wps="http://schemas.microsoft.com/office/word/2010/wordprocessingShape" mc:Ignorable="w14 w15 w16se w16cid wp14">
+  <w:endnote w:type="separator" w:id="-1">
+    <w:p>
+      <w:pPr>
+        <w:spacing w:after="0" w:line="240" w:lineRule="auto"/>
+      </w:pPr>
+      <w:r>
+        <w:separator/>
+      </w:r>
+    </w:p>
+  </w:endnote>
+  <w:endnote w:type="continuationSeparator" w:id="0">
+    <w:p>
+      <w:pPr>
+        <w:spacing w:after="0" w:line="240" w:lineRule="auto"/>
+      </w:pPr>
+      <w:r>
+        <w:continuationSeparator/>
+      </w:r>
+    </w:p>
+  </w:endnote>
+</w:endnotes>
+</file>
+
+<file path=word/footnotes.xml><?xml version="1.0" encoding="utf-8"?>
+<w:footnotes xmlns:wpc="http://schemas.microsoft.com/office/word/2010/wordprocessingCanvas" xmlns:cx="http://schemas.microsoft.com/office/drawing/2014/chartex" xmlns:cx1="http://schemas.microsoft.com/office/drawing/2015/9/8/chartex" xmlns:cx2="http://schemas.microsoft.com/office/drawing/2015/10/21/chartex" xmlns:cx3="http://schemas.microsoft.com/office/drawing/2016/5/9/chartex" xmlns:cx4="http://schemas.microsoft.com/office/drawing/2016/5/10/chartex" xmlns:cx5="http://schemas.microsoft.com/office/drawing/2016/5/11/chartex" xmlns:cx6="http://schemas.microsoft.com/office/drawing/2016/5/12/chartex" xmlns:cx7="http://schemas.microsoft.com/office/drawing/2016/5/13/chartex" xmlns:cx8="http://schemas.microsoft.com/office/drawing/2016/5/14/chartex" xmlns:mc="http://schemas.openxmlformats.org/markup-compatibility/2006" xmlns:aink="http://schemas.microsoft.com/office/drawing/2016/ink" xmlns:am3d="http://schemas.microsoft.com/office/drawing/2017/model3d" xmlns:o="urn:schemas-microsoft-com:office:office" xmlns:r="http://schemas.openxmlformats.org/officeDocument/2006/relationships" xmlns:m="http://schemas.openxmlformats.org/officeDocument/2006/math" xmlns:v="urn:schemas-microsoft-com:vml" xmlns:wp14="http://schemas.microsoft.com/office/word/2010/wordprocessingDrawing" xmlns:wp="http://schemas.openxmlformats.org/drawingml/2006/wordprocessingDrawing" xmlns:w10="urn:schemas-microsoft-com:office:word" xmlns:w="http://schemas.openxmlformats.org/wordprocessingml/2006/main" xmlns:w14="http://schemas.microsoft.com/office/word/2010/wordml" xmlns:w15="http://schemas.microsoft.com/office/word/2012/wordml" xmlns:w16cid="http://schemas.microsoft.com/office/word/2016/wordml/cid" xmlns:w16se="http://schemas.microsoft.com/office/word/2015/wordml/symex" xmlns:wpg="http://schemas.microsoft.com/office/word/2010/wordprocessingGroup" xmlns:wpi="http://schemas.microsoft.com/office/word/2010/wordprocessingInk" xmlns:wne="http://schemas.microsoft.com/office/word/2006/wordml" xmlns:wps="http://schemas.microsoft.com/office/word/2010/wordprocessingShape" mc:Ignorable="w14 w15 w16se w16cid wp14">
+  <w:footnote w:type="separator" w:id="-1">
+    <w:p>
+      <w:pPr>
+        <w:spacing w:after="0" w:line="240" w:lineRule="auto"/>
+      </w:pPr>
+      <w:r>
+        <w:separator/>
+      </w:r>
+    </w:p>
+  </w:footnote>
+  <w:footnote w:type="continuationSeparator" w:id="0">
+    <w:p>
+      <w:pPr>
+        <w:spacing w:after="0" w:line="240" w:lineRule="auto"/>
+      </w:pPr>
+      <w:r>
+        <w:continuationSeparator/>
+      </w:r>
+    </w:p>
+  </w:footnote>
+</w:footnotes>
 </file>
 
 <file path=word/numbering.xml><?xml version="1.0" encoding="utf-8"?>
@@ -1135,6 +866,50 @@
       <w:lang w:val="en-MY"/>
     </w:rPr>
   </w:style>
+  <w:style w:type="paragraph" w:styleId="Header">
+    <w:name w:val="header"/>
+    <w:basedOn w:val="Normal"/>
+    <w:link w:val="HeaderChar"/>
+    <w:uiPriority w:val="99"/>
+    <w:unhideWhenUsed/>
+    <w:rsid w:val="00BB26DB"/>
+    <w:pPr>
+      <w:tabs>
+        <w:tab w:val="center" w:pos="4513"/>
+        <w:tab w:val="right" w:pos="9026"/>
+      </w:tabs>
+      <w:spacing w:after="0" w:line="240" w:lineRule="auto"/>
+    </w:pPr>
+  </w:style>
+  <w:style w:type="character" w:customStyle="1" w:styleId="HeaderChar">
+    <w:name w:val="Header Char"/>
+    <w:basedOn w:val="DefaultParagraphFont"/>
+    <w:link w:val="Header"/>
+    <w:uiPriority w:val="99"/>
+    <w:rsid w:val="00BB26DB"/>
+  </w:style>
+  <w:style w:type="paragraph" w:styleId="Footer">
+    <w:name w:val="footer"/>
+    <w:basedOn w:val="Normal"/>
+    <w:link w:val="FooterChar"/>
+    <w:uiPriority w:val="99"/>
+    <w:unhideWhenUsed/>
+    <w:rsid w:val="00BB26DB"/>
+    <w:pPr>
+      <w:tabs>
+        <w:tab w:val="center" w:pos="4513"/>
+        <w:tab w:val="right" w:pos="9026"/>
+      </w:tabs>
+      <w:spacing w:after="0" w:line="240" w:lineRule="auto"/>
+    </w:pPr>
+  </w:style>
+  <w:style w:type="character" w:customStyle="1" w:styleId="FooterChar">
+    <w:name w:val="Footer Char"/>
+    <w:basedOn w:val="DefaultParagraphFont"/>
+    <w:link w:val="Footer"/>
+    <w:uiPriority w:val="99"/>
+    <w:rsid w:val="00BB26DB"/>
+  </w:style>
 </w:styles>
 </file>
 

</xml_diff>

<commit_message>
Updated Design Rationale Most Information is complete Complete the info accordingly to the task you are doing
</commit_message>
<xml_diff>
--- a/Design Rationale Documentation.docx
+++ b/Design Rationale Documentation.docx
@@ -3,9 +3,497 @@
 <w:document xmlns:wpc="http://schemas.microsoft.com/office/word/2010/wordprocessingCanvas" xmlns:cx="http://schemas.microsoft.com/office/drawing/2014/chartex" xmlns:cx1="http://schemas.microsoft.com/office/drawing/2015/9/8/chartex" xmlns:cx2="http://schemas.microsoft.com/office/drawing/2015/10/21/chartex" xmlns:cx3="http://schemas.microsoft.com/office/drawing/2016/5/9/chartex" xmlns:cx4="http://schemas.microsoft.com/office/drawing/2016/5/10/chartex" xmlns:cx5="http://schemas.microsoft.com/office/drawing/2016/5/11/chartex" xmlns:cx6="http://schemas.microsoft.com/office/drawing/2016/5/12/chartex" xmlns:cx7="http://schemas.microsoft.com/office/drawing/2016/5/13/chartex" xmlns:cx8="http://schemas.microsoft.com/office/drawing/2016/5/14/chartex" xmlns:mc="http://schemas.openxmlformats.org/markup-compatibility/2006" xmlns:aink="http://schemas.microsoft.com/office/drawing/2016/ink" xmlns:am3d="http://schemas.microsoft.com/office/drawing/2017/model3d" xmlns:o="urn:schemas-microsoft-com:office:office" xmlns:r="http://schemas.openxmlformats.org/officeDocument/2006/relationships" xmlns:m="http://schemas.openxmlformats.org/officeDocument/2006/math" xmlns:v="urn:schemas-microsoft-com:vml" xmlns:wp14="http://schemas.microsoft.com/office/word/2010/wordprocessingDrawing" xmlns:wp="http://schemas.openxmlformats.org/drawingml/2006/wordprocessingDrawing" xmlns:w10="urn:schemas-microsoft-com:office:word" xmlns:w="http://schemas.openxmlformats.org/wordprocessingml/2006/main" xmlns:w14="http://schemas.microsoft.com/office/word/2010/wordml" xmlns:w15="http://schemas.microsoft.com/office/word/2012/wordml" xmlns:w16cid="http://schemas.microsoft.com/office/word/2016/wordml/cid" xmlns:w16se="http://schemas.microsoft.com/office/word/2015/wordml/symex" xmlns:wpg="http://schemas.microsoft.com/office/word/2010/wordprocessingGroup" xmlns:wpi="http://schemas.microsoft.com/office/word/2010/wordprocessingInk" xmlns:wne="http://schemas.microsoft.com/office/word/2006/wordml" xmlns:wps="http://schemas.microsoft.com/office/word/2010/wordprocessingShape" mc:Ignorable="w14 w15 w16se w16cid wp14">
   <w:body>
     <w:p>
+      <w:pPr>
+        <w:rPr>
+          <w:lang w:val="en-US"/>
+        </w:rPr>
+      </w:pPr>
+      <w:r>
+        <w:rPr>
+          <w:lang w:val="en-US"/>
+        </w:rPr>
+        <w:t>DESIGN RATIONALE</w:t>
+      </w:r>
+      <w:r>
+        <w:rPr>
+          <w:lang w:val="en-US"/>
+        </w:rPr>
+        <w:t>: FIT2099 SSB ASSIGNMENT 1</w:t>
+      </w:r>
+    </w:p>
+    <w:p>
+      <w:pPr>
+        <w:rPr>
+          <w:lang w:val="en-US"/>
+        </w:rPr>
+      </w:pPr>
+      <w:r>
+        <w:rPr>
+          <w:lang w:val="en-US"/>
+        </w:rPr>
+        <w:t xml:space="preserve">GROUP NAME </w:t>
+      </w:r>
+      <w:r>
+        <w:rPr>
+          <w:lang w:val="en-US"/>
+        </w:rPr>
+        <w:tab/>
+      </w:r>
+      <w:r>
+        <w:rPr>
+          <w:lang w:val="en-US"/>
+        </w:rPr>
+        <w:tab/>
+        <w:t>JAVAPLUSPLUS</w:t>
+      </w:r>
+    </w:p>
+    <w:p>
+      <w:pPr>
+        <w:spacing w:line="240" w:lineRule="auto"/>
+        <w:rPr>
+          <w:lang w:val="en-US"/>
+        </w:rPr>
+      </w:pPr>
+      <w:r>
+        <w:rPr>
+          <w:lang w:val="en-US"/>
+        </w:rPr>
+        <w:t xml:space="preserve">GROUP MEMBERS </w:t>
+      </w:r>
+      <w:r>
+        <w:rPr>
+          <w:lang w:val="en-US"/>
+        </w:rPr>
+        <w:tab/>
+        <w:t xml:space="preserve">MOHAMED SHAKEEL MOHAMED RAFI </w:t>
+      </w:r>
+      <w:r>
+        <w:rPr>
+          <w:lang w:val="en-US"/>
+        </w:rPr>
+        <w:tab/>
+        <w:t>28021452</w:t>
+      </w:r>
+    </w:p>
+    <w:p>
+      <w:pPr>
+        <w:spacing w:line="240" w:lineRule="auto"/>
+        <w:rPr>
+          <w:lang w:val="en-US"/>
+        </w:rPr>
+      </w:pPr>
+      <w:r>
+        <w:rPr>
+          <w:lang w:val="en-US"/>
+        </w:rPr>
+        <w:tab/>
+      </w:r>
+      <w:r>
+        <w:rPr>
+          <w:lang w:val="en-US"/>
+        </w:rPr>
+        <w:tab/>
+        <w:t xml:space="preserve">      </w:t>
+      </w:r>
+      <w:r>
+        <w:rPr>
+          <w:lang w:val="en-US"/>
+        </w:rPr>
+        <w:tab/>
+        <w:t>MATTI HADDAD</w:t>
+      </w:r>
+      <w:r>
+        <w:rPr>
+          <w:lang w:val="en-US"/>
+        </w:rPr>
+        <w:tab/>
+      </w:r>
+      <w:r>
+        <w:rPr>
+          <w:lang w:val="en-US"/>
+        </w:rPr>
+        <w:tab/>
+      </w:r>
+      <w:r>
+        <w:rPr>
+          <w:lang w:val="en-US"/>
+        </w:rPr>
+        <w:tab/>
+      </w:r>
+      <w:r>
+        <w:rPr>
+          <w:lang w:val="en-US"/>
+        </w:rPr>
+        <w:tab/>
+        <w:t>29708966</w:t>
+      </w:r>
+    </w:p>
+    <w:p>
+      <w:pPr>
+        <w:spacing w:line="240" w:lineRule="auto"/>
+        <w:rPr>
+          <w:lang w:val="en-US"/>
+        </w:rPr>
+      </w:pPr>
+      <w:r>
+        <w:rPr>
+          <w:lang w:val="en-US"/>
+        </w:rPr>
+        <w:tab/>
+      </w:r>
+      <w:r>
+        <w:rPr>
+          <w:lang w:val="en-US"/>
+        </w:rPr>
+        <w:tab/>
+      </w:r>
+      <w:r>
+        <w:rPr>
+          <w:lang w:val="en-US"/>
+        </w:rPr>
+        <w:tab/>
+        <w:t>KERRY YUE SONG ZHENG</w:t>
+      </w:r>
+      <w:r>
+        <w:rPr>
+          <w:lang w:val="en-US"/>
+        </w:rPr>
+        <w:tab/>
+      </w:r>
+      <w:r>
+        <w:rPr>
+          <w:lang w:val="en-US"/>
+        </w:rPr>
+        <w:tab/>
+        <w:t>28794346</w:t>
+      </w:r>
+    </w:p>
+    <w:p/>
+    <w:p>
+      <w:r>
+        <w:t>This document relays the design rationale and thought process for the tasks that were assigned.</w:t>
+      </w:r>
+    </w:p>
+    <w:p>
+      <w:r>
+        <w:t>This includes:</w:t>
+      </w:r>
+    </w:p>
+    <w:p>
+      <w:pPr>
+        <w:pStyle w:val="ListParagraph"/>
+        <w:numPr>
+          <w:ilvl w:val="0"/>
+          <w:numId w:val="4"/>
+        </w:numPr>
+      </w:pPr>
+      <w:r>
+        <w:t>Leave Affordance</w:t>
+      </w:r>
+    </w:p>
+    <w:p>
+      <w:pPr>
+        <w:pStyle w:val="ListParagraph"/>
+        <w:numPr>
+          <w:ilvl w:val="0"/>
+          <w:numId w:val="4"/>
+        </w:numPr>
+      </w:pPr>
+      <w:r>
+        <w:t>Give Affordance</w:t>
+      </w:r>
+    </w:p>
+    <w:p>
+      <w:pPr>
+        <w:pStyle w:val="ListParagraph"/>
+        <w:numPr>
+          <w:ilvl w:val="0"/>
+          <w:numId w:val="4"/>
+        </w:numPr>
+      </w:pPr>
+      <w:r>
+        <w:t xml:space="preserve">Wand and Spell </w:t>
+      </w:r>
+      <w:r>
+        <w:t>Class</w:t>
+      </w:r>
+      <w:r>
+        <w:t xml:space="preserve"> Implementati</w:t>
+      </w:r>
+      <w:r>
+        <w:t>on</w:t>
+      </w:r>
+    </w:p>
+    <w:p>
+      <w:pPr>
+        <w:pStyle w:val="ListParagraph"/>
+        <w:numPr>
+          <w:ilvl w:val="0"/>
+          <w:numId w:val="4"/>
+        </w:numPr>
+      </w:pPr>
+      <w:r>
+        <w:t>Dementor</w:t>
+      </w:r>
+      <w:r>
+        <w:t xml:space="preserve"> (</w:t>
+      </w:r>
+      <w:proofErr w:type="spellStart"/>
+      <w:r>
+        <w:t>SubClass</w:t>
+      </w:r>
+      <w:proofErr w:type="spellEnd"/>
+      <w:r>
+        <w:t xml:space="preserve"> of </w:t>
+      </w:r>
+      <w:proofErr w:type="spellStart"/>
+      <w:r>
+        <w:t>HP</w:t>
+      </w:r>
+      <w:r>
+        <w:t>Actor</w:t>
+      </w:r>
+      <w:proofErr w:type="spellEnd"/>
+      <w:r>
+        <w:t>) Implementation</w:t>
+      </w:r>
+    </w:p>
+    <w:p/>
+    <w:p>
+      <w:pPr>
+        <w:pStyle w:val="ListParagraph"/>
+        <w:numPr>
+          <w:ilvl w:val="0"/>
+          <w:numId w:val="5"/>
+        </w:numPr>
+      </w:pPr>
+      <w:r>
+        <w:t>Leave Affordance</w:t>
+      </w:r>
+    </w:p>
+    <w:p>
+      <w:r>
+        <w:t xml:space="preserve">After an item is 'taken', it needs to have the option to be 'left' as well. </w:t>
+      </w:r>
+    </w:p>
+    <w:p>
+      <w:r>
+        <w:t>Hence, leave needs to be a type of affordance, which in the code, will eventually give the actor the action of leaving it.</w:t>
+      </w:r>
+    </w:p>
+    <w:p>
+      <w:r>
+        <w:t>Once an item has been left by an actor, the Take affordance needs to be reassigned to the item so that an actor could take it again.</w:t>
+      </w:r>
+    </w:p>
+    <w:p>
+      <w:pPr>
+        <w:pStyle w:val="ListParagraph"/>
+        <w:numPr>
+          <w:ilvl w:val="0"/>
+          <w:numId w:val="5"/>
+        </w:numPr>
+      </w:pPr>
+      <w:r>
+        <w:t>Give</w:t>
+      </w:r>
+      <w:r>
+        <w:t xml:space="preserve"> Affordance</w:t>
+      </w:r>
+    </w:p>
+    <w:p/>
+    <w:p/>
+    <w:p>
+      <w:pPr>
+        <w:pStyle w:val="ListParagraph"/>
+        <w:numPr>
+          <w:ilvl w:val="0"/>
+          <w:numId w:val="5"/>
+        </w:numPr>
+      </w:pPr>
+      <w:r>
+        <w:t>Wand and Spell Implementation</w:t>
+      </w:r>
+    </w:p>
+    <w:p>
+      <w:r>
+        <w:t>For a Spell to be Casted, there must be a Wand class and a Cast Action / Affordance.</w:t>
+      </w:r>
+    </w:p>
+    <w:p>
+      <w:r>
+        <w:t>Furthermore, Cast may target both entities and actors, which will require further distinction.</w:t>
+      </w:r>
+    </w:p>
+    <w:p>
+      <w:pPr>
+        <w:pStyle w:val="ListParagraph"/>
+        <w:numPr>
+          <w:ilvl w:val="1"/>
+          <w:numId w:val="5"/>
+        </w:numPr>
+      </w:pPr>
+      <w:r>
+        <w:t>Wand and Cast Class</w:t>
+      </w:r>
+    </w:p>
+    <w:p>
+      <w:pPr>
+        <w:ind w:left="360"/>
+      </w:pPr>
+      <w:r>
+        <w:t>A Wand, like a dagger or any other item in the game, can be picked up by any Actor. The existence of a Wand allows an Actor to Cast Spells onto other Actors, or itself.</w:t>
+      </w:r>
+    </w:p>
+    <w:p>
+      <w:pPr>
+        <w:pStyle w:val="ListParagraph"/>
+        <w:ind w:left="360"/>
+      </w:pPr>
+    </w:p>
+    <w:p>
+      <w:pPr>
+        <w:pStyle w:val="ListParagraph"/>
+        <w:numPr>
+          <w:ilvl w:val="1"/>
+          <w:numId w:val="5"/>
+        </w:numPr>
+      </w:pPr>
+      <w:r>
+        <w:t>Spell Abstraction</w:t>
+      </w:r>
+    </w:p>
+    <w:p>
+      <w:pPr>
+        <w:ind w:left="360"/>
+      </w:pPr>
+      <w:r>
+        <w:t xml:space="preserve">Every spell needs to have a common target attribute, and a </w:t>
+      </w:r>
+      <w:proofErr w:type="gramStart"/>
+      <w:r>
+        <w:t>common  method</w:t>
+      </w:r>
+      <w:proofErr w:type="gramEnd"/>
+      <w:r>
+        <w:t xml:space="preserve"> which denotes the spell's function.</w:t>
+      </w:r>
+    </w:p>
+    <w:p>
+      <w:pPr>
+        <w:ind w:left="360"/>
+      </w:pPr>
+      <w:r>
+        <w:t>Hence, abstraction of the Spell class allows subclasses to share that, and it makes it easier to Cast any subclass of Spell.</w:t>
+      </w:r>
       <w:bookmarkStart w:id="0" w:name="_GoBack"/>
       <w:bookmarkEnd w:id="0"/>
     </w:p>
+    <w:p>
+      <w:pPr>
+        <w:pStyle w:val="ListParagraph"/>
+        <w:numPr>
+          <w:ilvl w:val="1"/>
+          <w:numId w:val="5"/>
+        </w:numPr>
+      </w:pPr>
+      <w:r>
+        <w:lastRenderedPageBreak/>
+        <w:t>Cast and Actor’s Known Spells</w:t>
+      </w:r>
+    </w:p>
+    <w:p>
+      <w:pPr>
+        <w:ind w:left="360"/>
+      </w:pPr>
+      <w:r>
+        <w:t xml:space="preserve">Casting a spell requires a new action - Cast. This is different from Attack as it requires a Spell to be an input as well. </w:t>
+      </w:r>
+    </w:p>
+    <w:p>
+      <w:pPr>
+        <w:ind w:firstLine="360"/>
+      </w:pPr>
+      <w:r>
+        <w:t xml:space="preserve">It will then execute the Spell's effect if the </w:t>
+      </w:r>
+      <w:proofErr w:type="spellStart"/>
+      <w:r>
+        <w:t>Actorknows</w:t>
+      </w:r>
+      <w:proofErr w:type="spellEnd"/>
+      <w:r>
+        <w:t xml:space="preserve"> the Spell.</w:t>
+      </w:r>
+    </w:p>
+    <w:p>
+      <w:pPr>
+        <w:ind w:firstLine="360"/>
+      </w:pPr>
+      <w:r>
+        <w:t>Every actor will have a set of its known Spells</w:t>
+      </w:r>
+    </w:p>
+    <w:p>
+      <w:pPr>
+        <w:pStyle w:val="ListParagraph"/>
+      </w:pPr>
+    </w:p>
+    <w:p>
+      <w:pPr>
+        <w:pStyle w:val="ListParagraph"/>
+        <w:numPr>
+          <w:ilvl w:val="1"/>
+          <w:numId w:val="5"/>
+        </w:numPr>
+      </w:pPr>
+      <w:r>
+        <w:t>Targeting Items</w:t>
+      </w:r>
+    </w:p>
+    <w:p>
+      <w:pPr>
+        <w:ind w:left="360"/>
+      </w:pPr>
+      <w:proofErr w:type="gramStart"/>
+      <w:r>
+        <w:t>In order to</w:t>
+      </w:r>
+      <w:proofErr w:type="gramEnd"/>
+      <w:r>
+        <w:t xml:space="preserve"> allow Spells to be Casted on items, the interface </w:t>
+      </w:r>
+      <w:proofErr w:type="spellStart"/>
+      <w:r>
+        <w:t>HPEntityInterface</w:t>
+      </w:r>
+      <w:proofErr w:type="spellEnd"/>
+      <w:r>
+        <w:t xml:space="preserve"> is used in Cast and Spell to target both subclasses.</w:t>
+      </w:r>
+    </w:p>
+    <w:p>
+      <w:pPr>
+        <w:ind w:left="720"/>
+      </w:pPr>
+    </w:p>
+    <w:p>
+      <w:pPr>
+        <w:ind w:left="360"/>
+      </w:pPr>
+      <w:r>
+        <w:t xml:space="preserve">Additional checks </w:t>
+      </w:r>
+      <w:proofErr w:type="gramStart"/>
+      <w:r>
+        <w:t>have to</w:t>
+      </w:r>
+      <w:proofErr w:type="gramEnd"/>
+      <w:r>
+        <w:t xml:space="preserve"> be implemented for individual spells to ensure that the target is the intended class type.</w:t>
+      </w:r>
+    </w:p>
+    <w:p/>
     <w:sectPr>
       <w:pgSz w:w="11906" w:h="16838"/>
       <w:pgMar w:top="1440" w:right="1440" w:bottom="1440" w:left="1440" w:header="708" w:footer="708" w:gutter="0"/>
@@ -69,6 +557,96 @@
 <file path=word/numbering.xml><?xml version="1.0" encoding="utf-8"?>
 <w:numbering xmlns:wpc="http://schemas.microsoft.com/office/word/2010/wordprocessingCanvas" xmlns:cx="http://schemas.microsoft.com/office/drawing/2014/chartex" xmlns:cx1="http://schemas.microsoft.com/office/drawing/2015/9/8/chartex" xmlns:cx2="http://schemas.microsoft.com/office/drawing/2015/10/21/chartex" xmlns:cx3="http://schemas.microsoft.com/office/drawing/2016/5/9/chartex" xmlns:cx4="http://schemas.microsoft.com/office/drawing/2016/5/10/chartex" xmlns:cx5="http://schemas.microsoft.com/office/drawing/2016/5/11/chartex" xmlns:cx6="http://schemas.microsoft.com/office/drawing/2016/5/12/chartex" xmlns:cx7="http://schemas.microsoft.com/office/drawing/2016/5/13/chartex" xmlns:cx8="http://schemas.microsoft.com/office/drawing/2016/5/14/chartex" xmlns:mc="http://schemas.openxmlformats.org/markup-compatibility/2006" xmlns:aink="http://schemas.microsoft.com/office/drawing/2016/ink" xmlns:am3d="http://schemas.microsoft.com/office/drawing/2017/model3d" xmlns:o="urn:schemas-microsoft-com:office:office" xmlns:r="http://schemas.openxmlformats.org/officeDocument/2006/relationships" xmlns:m="http://schemas.openxmlformats.org/officeDocument/2006/math" xmlns:v="urn:schemas-microsoft-com:vml" xmlns:wp14="http://schemas.microsoft.com/office/word/2010/wordprocessingDrawing" xmlns:wp="http://schemas.openxmlformats.org/drawingml/2006/wordprocessingDrawing" xmlns:w10="urn:schemas-microsoft-com:office:word" xmlns:w="http://schemas.openxmlformats.org/wordprocessingml/2006/main" xmlns:w14="http://schemas.microsoft.com/office/word/2010/wordml" xmlns:w15="http://schemas.microsoft.com/office/word/2012/wordml" xmlns:w16cid="http://schemas.microsoft.com/office/word/2016/wordml/cid" xmlns:w16se="http://schemas.microsoft.com/office/word/2015/wordml/symex" xmlns:wpg="http://schemas.microsoft.com/office/word/2010/wordprocessingGroup" xmlns:wpi="http://schemas.microsoft.com/office/word/2010/wordprocessingInk" xmlns:wne="http://schemas.microsoft.com/office/word/2006/wordml" xmlns:wps="http://schemas.microsoft.com/office/word/2010/wordprocessingShape" mc:Ignorable="w14 w15 w16se w16cid wp14">
   <w:abstractNum w:abstractNumId="0" w15:restartNumberingAfterBreak="0">
+    <w:nsid w:val="4E240CD5"/>
+    <w:multiLevelType w:val="hybridMultilevel"/>
+    <w:tmpl w:val="127EB50C"/>
+    <w:lvl w:ilvl="0" w:tplc="3ECEAF50">
+      <w:start w:val="1"/>
+      <w:numFmt w:val="decimal"/>
+      <w:suff w:val="space"/>
+      <w:lvlText w:val="%1."/>
+      <w:lvlJc w:val="left"/>
+      <w:pPr>
+        <w:ind w:left="720" w:hanging="720"/>
+      </w:pPr>
+      <w:rPr>
+        <w:rFonts w:hint="default"/>
+      </w:rPr>
+    </w:lvl>
+    <w:lvl w:ilvl="1" w:tplc="44090019" w:tentative="1">
+      <w:start w:val="1"/>
+      <w:numFmt w:val="lowerLetter"/>
+      <w:lvlText w:val="%2."/>
+      <w:lvlJc w:val="left"/>
+      <w:pPr>
+        <w:ind w:left="1080" w:hanging="360"/>
+      </w:pPr>
+    </w:lvl>
+    <w:lvl w:ilvl="2" w:tplc="4409001B" w:tentative="1">
+      <w:start w:val="1"/>
+      <w:numFmt w:val="lowerRoman"/>
+      <w:lvlText w:val="%3."/>
+      <w:lvlJc w:val="right"/>
+      <w:pPr>
+        <w:ind w:left="1800" w:hanging="180"/>
+      </w:pPr>
+    </w:lvl>
+    <w:lvl w:ilvl="3" w:tplc="4409000F" w:tentative="1">
+      <w:start w:val="1"/>
+      <w:numFmt w:val="decimal"/>
+      <w:lvlText w:val="%4."/>
+      <w:lvlJc w:val="left"/>
+      <w:pPr>
+        <w:ind w:left="2520" w:hanging="360"/>
+      </w:pPr>
+    </w:lvl>
+    <w:lvl w:ilvl="4" w:tplc="44090019" w:tentative="1">
+      <w:start w:val="1"/>
+      <w:numFmt w:val="lowerLetter"/>
+      <w:lvlText w:val="%5."/>
+      <w:lvlJc w:val="left"/>
+      <w:pPr>
+        <w:ind w:left="3240" w:hanging="360"/>
+      </w:pPr>
+    </w:lvl>
+    <w:lvl w:ilvl="5" w:tplc="4409001B" w:tentative="1">
+      <w:start w:val="1"/>
+      <w:numFmt w:val="lowerRoman"/>
+      <w:lvlText w:val="%6."/>
+      <w:lvlJc w:val="right"/>
+      <w:pPr>
+        <w:ind w:left="3960" w:hanging="180"/>
+      </w:pPr>
+    </w:lvl>
+    <w:lvl w:ilvl="6" w:tplc="4409000F" w:tentative="1">
+      <w:start w:val="1"/>
+      <w:numFmt w:val="decimal"/>
+      <w:lvlText w:val="%7."/>
+      <w:lvlJc w:val="left"/>
+      <w:pPr>
+        <w:ind w:left="4680" w:hanging="360"/>
+      </w:pPr>
+    </w:lvl>
+    <w:lvl w:ilvl="7" w:tplc="44090019" w:tentative="1">
+      <w:start w:val="1"/>
+      <w:numFmt w:val="lowerLetter"/>
+      <w:lvlText w:val="%8."/>
+      <w:lvlJc w:val="left"/>
+      <w:pPr>
+        <w:ind w:left="5400" w:hanging="360"/>
+      </w:pPr>
+    </w:lvl>
+    <w:lvl w:ilvl="8" w:tplc="4409001B" w:tentative="1">
+      <w:start w:val="1"/>
+      <w:numFmt w:val="lowerRoman"/>
+      <w:lvlText w:val="%9."/>
+      <w:lvlJc w:val="right"/>
+      <w:pPr>
+        <w:ind w:left="6120" w:hanging="180"/>
+      </w:pPr>
+    </w:lvl>
+  </w:abstractNum>
+  <w:abstractNum w:abstractNumId="1" w15:restartNumberingAfterBreak="0">
     <w:nsid w:val="4FAD6340"/>
     <w:multiLevelType w:val="multilevel"/>
     <w:tmpl w:val="75C6B55C"/>
@@ -189,7 +767,7 @@
       </w:rPr>
     </w:lvl>
   </w:abstractNum>
-  <w:abstractNum w:abstractNumId="1" w15:restartNumberingAfterBreak="0">
+  <w:abstractNum w:abstractNumId="2" w15:restartNumberingAfterBreak="0">
     <w:nsid w:val="4FDD0DB6"/>
     <w:multiLevelType w:val="multilevel"/>
     <w:tmpl w:val="6E24CD48"/>
@@ -302,7 +880,217 @@
       </w:rPr>
     </w:lvl>
   </w:abstractNum>
-  <w:abstractNum w:abstractNumId="2" w15:restartNumberingAfterBreak="0">
+  <w:abstractNum w:abstractNumId="3" w15:restartNumberingAfterBreak="0">
+    <w:nsid w:val="54242BB8"/>
+    <w:multiLevelType w:val="multilevel"/>
+    <w:tmpl w:val="E3EEDE72"/>
+    <w:lvl w:ilvl="0">
+      <w:start w:val="1"/>
+      <w:numFmt w:val="decimal"/>
+      <w:lvlText w:val="%1."/>
+      <w:lvlJc w:val="left"/>
+      <w:pPr>
+        <w:ind w:left="360" w:hanging="360"/>
+      </w:pPr>
+      <w:rPr>
+        <w:rFonts w:hint="default"/>
+      </w:rPr>
+    </w:lvl>
+    <w:lvl w:ilvl="1">
+      <w:start w:val="1"/>
+      <w:numFmt w:val="decimal"/>
+      <w:isLgl/>
+      <w:lvlText w:val="%1.%2"/>
+      <w:lvlJc w:val="left"/>
+      <w:pPr>
+        <w:ind w:left="720" w:hanging="360"/>
+      </w:pPr>
+      <w:rPr>
+        <w:rFonts w:hint="default"/>
+      </w:rPr>
+    </w:lvl>
+    <w:lvl w:ilvl="2">
+      <w:start w:val="1"/>
+      <w:numFmt w:val="decimal"/>
+      <w:isLgl/>
+      <w:lvlText w:val="%1.%2.%3"/>
+      <w:lvlJc w:val="left"/>
+      <w:pPr>
+        <w:ind w:left="1440" w:hanging="720"/>
+      </w:pPr>
+      <w:rPr>
+        <w:rFonts w:hint="default"/>
+      </w:rPr>
+    </w:lvl>
+    <w:lvl w:ilvl="3">
+      <w:start w:val="1"/>
+      <w:numFmt w:val="decimal"/>
+      <w:isLgl/>
+      <w:lvlText w:val="%1.%2.%3.%4"/>
+      <w:lvlJc w:val="left"/>
+      <w:pPr>
+        <w:ind w:left="1800" w:hanging="720"/>
+      </w:pPr>
+      <w:rPr>
+        <w:rFonts w:hint="default"/>
+      </w:rPr>
+    </w:lvl>
+    <w:lvl w:ilvl="4">
+      <w:start w:val="1"/>
+      <w:numFmt w:val="decimal"/>
+      <w:isLgl/>
+      <w:lvlText w:val="%1.%2.%3.%4.%5"/>
+      <w:lvlJc w:val="left"/>
+      <w:pPr>
+        <w:ind w:left="2520" w:hanging="1080"/>
+      </w:pPr>
+      <w:rPr>
+        <w:rFonts w:hint="default"/>
+      </w:rPr>
+    </w:lvl>
+    <w:lvl w:ilvl="5">
+      <w:start w:val="1"/>
+      <w:numFmt w:val="decimal"/>
+      <w:isLgl/>
+      <w:lvlText w:val="%1.%2.%3.%4.%5.%6"/>
+      <w:lvlJc w:val="left"/>
+      <w:pPr>
+        <w:ind w:left="2880" w:hanging="1080"/>
+      </w:pPr>
+      <w:rPr>
+        <w:rFonts w:hint="default"/>
+      </w:rPr>
+    </w:lvl>
+    <w:lvl w:ilvl="6">
+      <w:start w:val="1"/>
+      <w:numFmt w:val="decimal"/>
+      <w:isLgl/>
+      <w:lvlText w:val="%1.%2.%3.%4.%5.%6.%7"/>
+      <w:lvlJc w:val="left"/>
+      <w:pPr>
+        <w:ind w:left="3600" w:hanging="1440"/>
+      </w:pPr>
+      <w:rPr>
+        <w:rFonts w:hint="default"/>
+      </w:rPr>
+    </w:lvl>
+    <w:lvl w:ilvl="7">
+      <w:start w:val="1"/>
+      <w:numFmt w:val="decimal"/>
+      <w:isLgl/>
+      <w:lvlText w:val="%1.%2.%3.%4.%5.%6.%7.%8"/>
+      <w:lvlJc w:val="left"/>
+      <w:pPr>
+        <w:ind w:left="3960" w:hanging="1440"/>
+      </w:pPr>
+      <w:rPr>
+        <w:rFonts w:hint="default"/>
+      </w:rPr>
+    </w:lvl>
+    <w:lvl w:ilvl="8">
+      <w:start w:val="1"/>
+      <w:numFmt w:val="decimal"/>
+      <w:isLgl/>
+      <w:lvlText w:val="%1.%2.%3.%4.%5.%6.%7.%8.%9"/>
+      <w:lvlJc w:val="left"/>
+      <w:pPr>
+        <w:ind w:left="4320" w:hanging="1440"/>
+      </w:pPr>
+      <w:rPr>
+        <w:rFonts w:hint="default"/>
+      </w:rPr>
+    </w:lvl>
+  </w:abstractNum>
+  <w:abstractNum w:abstractNumId="4" w15:restartNumberingAfterBreak="0">
+    <w:nsid w:val="66AA4877"/>
+    <w:multiLevelType w:val="hybridMultilevel"/>
+    <w:tmpl w:val="ECB8F194"/>
+    <w:lvl w:ilvl="0" w:tplc="94C02990">
+      <w:start w:val="1"/>
+      <w:numFmt w:val="decimal"/>
+      <w:lvlText w:val="%1."/>
+      <w:lvlJc w:val="left"/>
+      <w:pPr>
+        <w:ind w:left="720" w:hanging="360"/>
+      </w:pPr>
+      <w:rPr>
+        <w:rFonts w:hint="default"/>
+      </w:rPr>
+    </w:lvl>
+    <w:lvl w:ilvl="1" w:tplc="44090019" w:tentative="1">
+      <w:start w:val="1"/>
+      <w:numFmt w:val="lowerLetter"/>
+      <w:lvlText w:val="%2."/>
+      <w:lvlJc w:val="left"/>
+      <w:pPr>
+        <w:ind w:left="1440" w:hanging="360"/>
+      </w:pPr>
+    </w:lvl>
+    <w:lvl w:ilvl="2" w:tplc="4409001B" w:tentative="1">
+      <w:start w:val="1"/>
+      <w:numFmt w:val="lowerRoman"/>
+      <w:lvlText w:val="%3."/>
+      <w:lvlJc w:val="right"/>
+      <w:pPr>
+        <w:ind w:left="2160" w:hanging="180"/>
+      </w:pPr>
+    </w:lvl>
+    <w:lvl w:ilvl="3" w:tplc="4409000F" w:tentative="1">
+      <w:start w:val="1"/>
+      <w:numFmt w:val="decimal"/>
+      <w:lvlText w:val="%4."/>
+      <w:lvlJc w:val="left"/>
+      <w:pPr>
+        <w:ind w:left="2880" w:hanging="360"/>
+      </w:pPr>
+    </w:lvl>
+    <w:lvl w:ilvl="4" w:tplc="44090019" w:tentative="1">
+      <w:start w:val="1"/>
+      <w:numFmt w:val="lowerLetter"/>
+      <w:lvlText w:val="%5."/>
+      <w:lvlJc w:val="left"/>
+      <w:pPr>
+        <w:ind w:left="3600" w:hanging="360"/>
+      </w:pPr>
+    </w:lvl>
+    <w:lvl w:ilvl="5" w:tplc="4409001B" w:tentative="1">
+      <w:start w:val="1"/>
+      <w:numFmt w:val="lowerRoman"/>
+      <w:lvlText w:val="%6."/>
+      <w:lvlJc w:val="right"/>
+      <w:pPr>
+        <w:ind w:left="4320" w:hanging="180"/>
+      </w:pPr>
+    </w:lvl>
+    <w:lvl w:ilvl="6" w:tplc="4409000F" w:tentative="1">
+      <w:start w:val="1"/>
+      <w:numFmt w:val="decimal"/>
+      <w:lvlText w:val="%7."/>
+      <w:lvlJc w:val="left"/>
+      <w:pPr>
+        <w:ind w:left="5040" w:hanging="360"/>
+      </w:pPr>
+    </w:lvl>
+    <w:lvl w:ilvl="7" w:tplc="44090019" w:tentative="1">
+      <w:start w:val="1"/>
+      <w:numFmt w:val="lowerLetter"/>
+      <w:lvlText w:val="%8."/>
+      <w:lvlJc w:val="left"/>
+      <w:pPr>
+        <w:ind w:left="5760" w:hanging="360"/>
+      </w:pPr>
+    </w:lvl>
+    <w:lvl w:ilvl="8" w:tplc="4409001B" w:tentative="1">
+      <w:start w:val="1"/>
+      <w:numFmt w:val="lowerRoman"/>
+      <w:lvlText w:val="%9."/>
+      <w:lvlJc w:val="right"/>
+      <w:pPr>
+        <w:ind w:left="6480" w:hanging="180"/>
+      </w:pPr>
+    </w:lvl>
+  </w:abstractNum>
+  <w:abstractNum w:abstractNumId="5" w15:restartNumberingAfterBreak="0">
     <w:nsid w:val="75225C45"/>
     <w:multiLevelType w:val="hybridMultilevel"/>
     <w:tmpl w:val="C3C4EC1A"/>
@@ -416,13 +1204,22 @@
     </w:lvl>
   </w:abstractNum>
   <w:num w:numId="1">
+    <w:abstractNumId w:val="1"/>
+  </w:num>
+  <w:num w:numId="2">
+    <w:abstractNumId w:val="2"/>
+  </w:num>
+  <w:num w:numId="3">
+    <w:abstractNumId w:val="5"/>
+  </w:num>
+  <w:num w:numId="4">
     <w:abstractNumId w:val="0"/>
   </w:num>
-  <w:num w:numId="2">
-    <w:abstractNumId w:val="1"/>
+  <w:num w:numId="5">
+    <w:abstractNumId w:val="3"/>
   </w:num>
-  <w:num w:numId="3">
-    <w:abstractNumId w:val="2"/>
+  <w:num w:numId="6">
+    <w:abstractNumId w:val="4"/>
   </w:num>
 </w:numbering>
 </file>

</xml_diff>

<commit_message>
Finished harrypotter.actions.ufx and updated design rationale with Give affordance.
Also generated javadoc for harrypotter.* packages.
</commit_message>
<xml_diff>
--- a/Design Rationale Documentation.docx
+++ b/Design Rationale Documentation.docx
@@ -298,7 +298,46 @@
         <w:ind w:left="360"/>
       </w:pPr>
       <w:r>
-        <w:t>When an item picked, the actor has the option of giving the item to another actor.</w:t>
+        <w:t>When an item picked</w:t>
+      </w:r>
+      <w:r>
+        <w:t xml:space="preserve"> by an actor</w:t>
+      </w:r>
+      <w:r>
+        <w:t xml:space="preserve">, the actor has the option of </w:t>
+      </w:r>
+      <w:r>
+        <w:t>‘</w:t>
+      </w:r>
+      <w:r>
+        <w:t>giving</w:t>
+      </w:r>
+      <w:r>
+        <w:t>’</w:t>
+      </w:r>
+      <w:r>
+        <w:t xml:space="preserve"> the item to another actor</w:t>
+      </w:r>
+      <w:r>
+        <w:t xml:space="preserve"> </w:t>
+      </w:r>
+      <w:r>
+        <w:t xml:space="preserve">if and only if </w:t>
+      </w:r>
+      <w:r>
+        <w:t>both</w:t>
+      </w:r>
+      <w:r>
+        <w:t xml:space="preserve"> actors are in</w:t>
+      </w:r>
+      <w:r>
+        <w:t xml:space="preserve"> the same location</w:t>
+      </w:r>
+      <w:r>
+        <w:t xml:space="preserve"> and both are from one team</w:t>
+      </w:r>
+      <w:r>
+        <w:t>.</w:t>
       </w:r>
     </w:p>
     <w:p>
@@ -307,15 +346,181 @@
         <w:ind w:left="360"/>
       </w:pPr>
       <w:r>
-        <w:t xml:space="preserve">Hence, a give class is </w:t>
-      </w:r>
-      <w:proofErr w:type="gramStart"/>
-      <w:r>
-        <w:t>need</w:t>
-      </w:r>
-      <w:proofErr w:type="gramEnd"/>
-      <w:r>
-        <w:t xml:space="preserve"> to perform such action</w:t>
+        <w:t>Thus</w:t>
+      </w:r>
+      <w:r>
+        <w:t>, a give class</w:t>
+      </w:r>
+      <w:r>
+        <w:t xml:space="preserve"> which deals with entities,</w:t>
+      </w:r>
+      <w:r>
+        <w:t xml:space="preserve"> </w:t>
+      </w:r>
+      <w:r>
+        <w:t xml:space="preserve">is needed </w:t>
+      </w:r>
+      <w:r>
+        <w:t xml:space="preserve">to perform such </w:t>
+      </w:r>
+      <w:r>
+        <w:t>action</w:t>
+      </w:r>
+      <w:r>
+        <w:t>.</w:t>
+      </w:r>
+    </w:p>
+    <w:p>
+      <w:pPr>
+        <w:pStyle w:val="ListParagraph"/>
+        <w:ind w:left="360"/>
+      </w:pPr>
+      <w:r>
+        <w:t>The Give class</w:t>
+      </w:r>
+      <w:r>
+        <w:t xml:space="preserve"> is a subclass of </w:t>
+      </w:r>
+      <w:proofErr w:type="spellStart"/>
+      <w:r>
+        <w:t>HPAffordance</w:t>
+      </w:r>
+      <w:proofErr w:type="spellEnd"/>
+      <w:r>
+        <w:t xml:space="preserve"> that </w:t>
+      </w:r>
+      <w:r>
+        <w:t>depends on:</w:t>
+      </w:r>
+    </w:p>
+    <w:p>
+      <w:pPr>
+        <w:pStyle w:val="ListParagraph"/>
+        <w:numPr>
+          <w:ilvl w:val="0"/>
+          <w:numId w:val="7"/>
+        </w:numPr>
+      </w:pPr>
+      <w:proofErr w:type="spellStart"/>
+      <w:r>
+        <w:t>MessageRender</w:t>
+      </w:r>
+      <w:proofErr w:type="spellEnd"/>
+      <w:r>
+        <w:t xml:space="preserve"> to display a message to the user, a form of player feedback.</w:t>
+      </w:r>
+    </w:p>
+    <w:p>
+      <w:pPr>
+        <w:pStyle w:val="ListParagraph"/>
+        <w:numPr>
+          <w:ilvl w:val="0"/>
+          <w:numId w:val="7"/>
+        </w:numPr>
+      </w:pPr>
+      <w:proofErr w:type="spellStart"/>
+      <w:r>
+        <w:t>HPEntetityInterface</w:t>
+      </w:r>
+      <w:proofErr w:type="spellEnd"/>
+      <w:r>
+        <w:t xml:space="preserve"> as</w:t>
+      </w:r>
+      <w:r>
+        <w:t xml:space="preserve"> it deals with entities and therefore</w:t>
+      </w:r>
+      <w:r>
+        <w:t xml:space="preserve"> it needs to be managed by </w:t>
+      </w:r>
+      <w:proofErr w:type="spellStart"/>
+      <w:r>
+        <w:t>EntityManager</w:t>
+      </w:r>
+      <w:proofErr w:type="spellEnd"/>
+      <w:r>
+        <w:t>.</w:t>
+      </w:r>
+      <w:bookmarkStart w:id="0" w:name="_GoBack"/>
+      <w:bookmarkEnd w:id="0"/>
+    </w:p>
+    <w:p>
+      <w:pPr>
+        <w:pStyle w:val="ListParagraph"/>
+        <w:numPr>
+          <w:ilvl w:val="0"/>
+          <w:numId w:val="7"/>
+        </w:numPr>
+      </w:pPr>
+      <w:proofErr w:type="spellStart"/>
+      <w:r>
+        <w:t>HPActor</w:t>
+      </w:r>
+      <w:proofErr w:type="spellEnd"/>
+      <w:r>
+        <w:t xml:space="preserve"> as actors are the ones who initiate the action</w:t>
+      </w:r>
+      <w:r>
+        <w:t>.</w:t>
+      </w:r>
+    </w:p>
+    <w:p>
+      <w:pPr>
+        <w:pStyle w:val="ListParagraph"/>
+        <w:numPr>
+          <w:ilvl w:val="0"/>
+          <w:numId w:val="7"/>
+        </w:numPr>
+      </w:pPr>
+      <w:proofErr w:type="spellStart"/>
+      <w:r>
+        <w:t>HPAction</w:t>
+      </w:r>
+      <w:proofErr w:type="spellEnd"/>
+      <w:r>
+        <w:t xml:space="preserve"> as </w:t>
+      </w:r>
+      <w:r>
+        <w:t>to check if the action can be performed.</w:t>
+      </w:r>
+    </w:p>
+    <w:p>
+      <w:pPr>
+        <w:ind w:left="720"/>
+      </w:pPr>
+      <w:r>
+        <w:t xml:space="preserve">It also </w:t>
+      </w:r>
+      <w:r>
+        <w:t>implements</w:t>
+      </w:r>
+      <w:r>
+        <w:t xml:space="preserve"> </w:t>
+      </w:r>
+      <w:proofErr w:type="spellStart"/>
+      <w:r>
+        <w:rPr>
+          <w:i/>
+        </w:rPr>
+        <w:t>HPActionInterface</w:t>
+      </w:r>
+      <w:proofErr w:type="spellEnd"/>
+      <w:r>
+        <w:rPr>
+          <w:i/>
+        </w:rPr>
+        <w:t xml:space="preserve"> </w:t>
+      </w:r>
+      <w:r>
+        <w:t>as it</w:t>
+      </w:r>
+      <w:r>
+        <w:t xml:space="preserve"> will need to</w:t>
+      </w:r>
+      <w:r>
+        <w:t xml:space="preserve"> </w:t>
+      </w:r>
+      <w:r>
+        <w:t>implement some method from it.</w:t>
       </w:r>
     </w:p>
     <w:p/>
@@ -359,6 +564,7 @@
         <w:ind w:left="360"/>
       </w:pPr>
       <w:r>
+        <w:lastRenderedPageBreak/>
         <w:t>A Wand, like a dagger or any other item in the game, can be picked up by any Actor. The existence of a Wand allows an Actor to Cast Spells onto other Actors, or itself.</w:t>
       </w:r>
     </w:p>
@@ -401,7 +607,6 @@
         <w:ind w:left="360"/>
       </w:pPr>
       <w:r>
-        <w:lastRenderedPageBreak/>
         <w:t>Hence, abstraction of the Spell class allows subclasses to share that, and it makes it easier to Cast any subclass of Spell.</w:t>
       </w:r>
     </w:p>
@@ -526,8 +731,6 @@
       <w:pPr>
         <w:ind w:left="360"/>
       </w:pPr>
-      <w:bookmarkStart w:id="0" w:name="_GoBack"/>
-      <w:bookmarkEnd w:id="0"/>
     </w:p>
     <w:sectPr>
       <w:pgSz w:w="11906" w:h="16838"/>
@@ -592,6 +795,119 @@
 <file path=word/numbering.xml><?xml version="1.0" encoding="utf-8"?>
 <w:numbering xmlns:wpc="http://schemas.microsoft.com/office/word/2010/wordprocessingCanvas" xmlns:cx="http://schemas.microsoft.com/office/drawing/2014/chartex" xmlns:cx1="http://schemas.microsoft.com/office/drawing/2015/9/8/chartex" xmlns:cx2="http://schemas.microsoft.com/office/drawing/2015/10/21/chartex" xmlns:cx3="http://schemas.microsoft.com/office/drawing/2016/5/9/chartex" xmlns:cx4="http://schemas.microsoft.com/office/drawing/2016/5/10/chartex" xmlns:cx5="http://schemas.microsoft.com/office/drawing/2016/5/11/chartex" xmlns:cx6="http://schemas.microsoft.com/office/drawing/2016/5/12/chartex" xmlns:cx7="http://schemas.microsoft.com/office/drawing/2016/5/13/chartex" xmlns:cx8="http://schemas.microsoft.com/office/drawing/2016/5/14/chartex" xmlns:mc="http://schemas.openxmlformats.org/markup-compatibility/2006" xmlns:aink="http://schemas.microsoft.com/office/drawing/2016/ink" xmlns:am3d="http://schemas.microsoft.com/office/drawing/2017/model3d" xmlns:o="urn:schemas-microsoft-com:office:office" xmlns:r="http://schemas.openxmlformats.org/officeDocument/2006/relationships" xmlns:m="http://schemas.openxmlformats.org/officeDocument/2006/math" xmlns:v="urn:schemas-microsoft-com:vml" xmlns:wp14="http://schemas.microsoft.com/office/word/2010/wordprocessingDrawing" xmlns:wp="http://schemas.openxmlformats.org/drawingml/2006/wordprocessingDrawing" xmlns:w10="urn:schemas-microsoft-com:office:word" xmlns:w="http://schemas.openxmlformats.org/wordprocessingml/2006/main" xmlns:w14="http://schemas.microsoft.com/office/word/2010/wordml" xmlns:w15="http://schemas.microsoft.com/office/word/2012/wordml" xmlns:w16cid="http://schemas.microsoft.com/office/word/2016/wordml/cid" xmlns:w16se="http://schemas.microsoft.com/office/word/2015/wordml/symex" xmlns:wpg="http://schemas.microsoft.com/office/word/2010/wordprocessingGroup" xmlns:wpi="http://schemas.microsoft.com/office/word/2010/wordprocessingInk" xmlns:wne="http://schemas.microsoft.com/office/word/2006/wordml" xmlns:wps="http://schemas.microsoft.com/office/word/2010/wordprocessingShape" mc:Ignorable="w14 w15 w16se w16cid wp14">
   <w:abstractNum w:abstractNumId="0" w15:restartNumberingAfterBreak="0">
+    <w:nsid w:val="33BB4CCA"/>
+    <w:multiLevelType w:val="hybridMultilevel"/>
+    <w:tmpl w:val="6A8AC46C"/>
+    <w:lvl w:ilvl="0" w:tplc="0C090001">
+      <w:start w:val="1"/>
+      <w:numFmt w:val="bullet"/>
+      <w:lvlText w:val=""/>
+      <w:lvlJc w:val="left"/>
+      <w:pPr>
+        <w:ind w:left="1080" w:hanging="360"/>
+      </w:pPr>
+      <w:rPr>
+        <w:rFonts w:ascii="Symbol" w:hAnsi="Symbol" w:hint="default"/>
+      </w:rPr>
+    </w:lvl>
+    <w:lvl w:ilvl="1" w:tplc="0C090003" w:tentative="1">
+      <w:start w:val="1"/>
+      <w:numFmt w:val="bullet"/>
+      <w:lvlText w:val="o"/>
+      <w:lvlJc w:val="left"/>
+      <w:pPr>
+        <w:ind w:left="1800" w:hanging="360"/>
+      </w:pPr>
+      <w:rPr>
+        <w:rFonts w:ascii="Courier New" w:hAnsi="Courier New" w:cs="Courier New" w:hint="default"/>
+      </w:rPr>
+    </w:lvl>
+    <w:lvl w:ilvl="2" w:tplc="0C090005" w:tentative="1">
+      <w:start w:val="1"/>
+      <w:numFmt w:val="bullet"/>
+      <w:lvlText w:val=""/>
+      <w:lvlJc w:val="left"/>
+      <w:pPr>
+        <w:ind w:left="2520" w:hanging="360"/>
+      </w:pPr>
+      <w:rPr>
+        <w:rFonts w:ascii="Wingdings" w:hAnsi="Wingdings" w:hint="default"/>
+      </w:rPr>
+    </w:lvl>
+    <w:lvl w:ilvl="3" w:tplc="0C090001" w:tentative="1">
+      <w:start w:val="1"/>
+      <w:numFmt w:val="bullet"/>
+      <w:lvlText w:val=""/>
+      <w:lvlJc w:val="left"/>
+      <w:pPr>
+        <w:ind w:left="3240" w:hanging="360"/>
+      </w:pPr>
+      <w:rPr>
+        <w:rFonts w:ascii="Symbol" w:hAnsi="Symbol" w:hint="default"/>
+      </w:rPr>
+    </w:lvl>
+    <w:lvl w:ilvl="4" w:tplc="0C090003" w:tentative="1">
+      <w:start w:val="1"/>
+      <w:numFmt w:val="bullet"/>
+      <w:lvlText w:val="o"/>
+      <w:lvlJc w:val="left"/>
+      <w:pPr>
+        <w:ind w:left="3960" w:hanging="360"/>
+      </w:pPr>
+      <w:rPr>
+        <w:rFonts w:ascii="Courier New" w:hAnsi="Courier New" w:cs="Courier New" w:hint="default"/>
+      </w:rPr>
+    </w:lvl>
+    <w:lvl w:ilvl="5" w:tplc="0C090005" w:tentative="1">
+      <w:start w:val="1"/>
+      <w:numFmt w:val="bullet"/>
+      <w:lvlText w:val=""/>
+      <w:lvlJc w:val="left"/>
+      <w:pPr>
+        <w:ind w:left="4680" w:hanging="360"/>
+      </w:pPr>
+      <w:rPr>
+        <w:rFonts w:ascii="Wingdings" w:hAnsi="Wingdings" w:hint="default"/>
+      </w:rPr>
+    </w:lvl>
+    <w:lvl w:ilvl="6" w:tplc="0C090001" w:tentative="1">
+      <w:start w:val="1"/>
+      <w:numFmt w:val="bullet"/>
+      <w:lvlText w:val=""/>
+      <w:lvlJc w:val="left"/>
+      <w:pPr>
+        <w:ind w:left="5400" w:hanging="360"/>
+      </w:pPr>
+      <w:rPr>
+        <w:rFonts w:ascii="Symbol" w:hAnsi="Symbol" w:hint="default"/>
+      </w:rPr>
+    </w:lvl>
+    <w:lvl w:ilvl="7" w:tplc="0C090003" w:tentative="1">
+      <w:start w:val="1"/>
+      <w:numFmt w:val="bullet"/>
+      <w:lvlText w:val="o"/>
+      <w:lvlJc w:val="left"/>
+      <w:pPr>
+        <w:ind w:left="6120" w:hanging="360"/>
+      </w:pPr>
+      <w:rPr>
+        <w:rFonts w:ascii="Courier New" w:hAnsi="Courier New" w:cs="Courier New" w:hint="default"/>
+      </w:rPr>
+    </w:lvl>
+    <w:lvl w:ilvl="8" w:tplc="0C090005" w:tentative="1">
+      <w:start w:val="1"/>
+      <w:numFmt w:val="bullet"/>
+      <w:lvlText w:val=""/>
+      <w:lvlJc w:val="left"/>
+      <w:pPr>
+        <w:ind w:left="6840" w:hanging="360"/>
+      </w:pPr>
+      <w:rPr>
+        <w:rFonts w:ascii="Wingdings" w:hAnsi="Wingdings" w:hint="default"/>
+      </w:rPr>
+    </w:lvl>
+  </w:abstractNum>
+  <w:abstractNum w:abstractNumId="1" w15:restartNumberingAfterBreak="0">
     <w:nsid w:val="4E240CD5"/>
     <w:multiLevelType w:val="hybridMultilevel"/>
     <w:tmpl w:val="127EB50C"/>
@@ -681,7 +997,7 @@
       </w:pPr>
     </w:lvl>
   </w:abstractNum>
-  <w:abstractNum w:abstractNumId="1" w15:restartNumberingAfterBreak="0">
+  <w:abstractNum w:abstractNumId="2" w15:restartNumberingAfterBreak="0">
     <w:nsid w:val="4FAD6340"/>
     <w:multiLevelType w:val="multilevel"/>
     <w:tmpl w:val="75C6B55C"/>
@@ -802,7 +1118,7 @@
       </w:rPr>
     </w:lvl>
   </w:abstractNum>
-  <w:abstractNum w:abstractNumId="2" w15:restartNumberingAfterBreak="0">
+  <w:abstractNum w:abstractNumId="3" w15:restartNumberingAfterBreak="0">
     <w:nsid w:val="4FDD0DB6"/>
     <w:multiLevelType w:val="multilevel"/>
     <w:tmpl w:val="6E24CD48"/>
@@ -915,7 +1231,7 @@
       </w:rPr>
     </w:lvl>
   </w:abstractNum>
-  <w:abstractNum w:abstractNumId="3" w15:restartNumberingAfterBreak="0">
+  <w:abstractNum w:abstractNumId="4" w15:restartNumberingAfterBreak="0">
     <w:nsid w:val="54242BB8"/>
     <w:multiLevelType w:val="multilevel"/>
     <w:tmpl w:val="E3EEDE72"/>
@@ -1036,7 +1352,7 @@
       </w:rPr>
     </w:lvl>
   </w:abstractNum>
-  <w:abstractNum w:abstractNumId="4" w15:restartNumberingAfterBreak="0">
+  <w:abstractNum w:abstractNumId="5" w15:restartNumberingAfterBreak="0">
     <w:nsid w:val="66AA4877"/>
     <w:multiLevelType w:val="hybridMultilevel"/>
     <w:tmpl w:val="ECB8F194"/>
@@ -1125,7 +1441,7 @@
       </w:pPr>
     </w:lvl>
   </w:abstractNum>
-  <w:abstractNum w:abstractNumId="5" w15:restartNumberingAfterBreak="0">
+  <w:abstractNum w:abstractNumId="6" w15:restartNumberingAfterBreak="0">
     <w:nsid w:val="75225C45"/>
     <w:multiLevelType w:val="hybridMultilevel"/>
     <w:tmpl w:val="C3C4EC1A"/>
@@ -1239,22 +1555,25 @@
     </w:lvl>
   </w:abstractNum>
   <w:num w:numId="1">
+    <w:abstractNumId w:val="2"/>
+  </w:num>
+  <w:num w:numId="2">
+    <w:abstractNumId w:val="3"/>
+  </w:num>
+  <w:num w:numId="3">
+    <w:abstractNumId w:val="6"/>
+  </w:num>
+  <w:num w:numId="4">
     <w:abstractNumId w:val="1"/>
   </w:num>
-  <w:num w:numId="2">
-    <w:abstractNumId w:val="2"/>
+  <w:num w:numId="5">
+    <w:abstractNumId w:val="4"/>
   </w:num>
-  <w:num w:numId="3">
+  <w:num w:numId="6">
     <w:abstractNumId w:val="5"/>
   </w:num>
-  <w:num w:numId="4">
+  <w:num w:numId="7">
     <w:abstractNumId w:val="0"/>
-  </w:num>
-  <w:num w:numId="5">
-    <w:abstractNumId w:val="3"/>
-  </w:num>
-  <w:num w:numId="6">
-    <w:abstractNumId w:val="4"/>
   </w:num>
 </w:numbering>
 </file>

</xml_diff>

<commit_message>
updated hp.actions and design rationale
</commit_message>
<xml_diff>
--- a/Design Rationale Documentation.docx
+++ b/Design Rationale Documentation.docx
@@ -312,6 +312,35 @@
     </w:p>
     <w:p>
       <w:pPr>
+        <w:ind w:left="360"/>
+      </w:pPr>
+      <w:r>
+        <w:t xml:space="preserve">Why: </w:t>
+      </w:r>
+    </w:p>
+    <w:p>
+      <w:pPr>
+        <w:ind w:left="360"/>
+      </w:pPr>
+      <w:r>
+        <w:t xml:space="preserve">Because each actor can perform the give action, having it as a class will increase reusability, and </w:t>
+      </w:r>
+      <w:r>
+        <w:t>maintainability.</w:t>
+      </w:r>
+      <w:bookmarkStart w:id="0" w:name="_GoBack"/>
+      <w:bookmarkEnd w:id="0"/>
+    </w:p>
+    <w:p>
+      <w:pPr>
+        <w:ind w:left="360"/>
+      </w:pPr>
+      <w:r>
+        <w:t>How:</w:t>
+      </w:r>
+    </w:p>
+    <w:p>
+      <w:pPr>
         <w:pStyle w:val="ListParagraph"/>
         <w:ind w:left="360"/>
       </w:pPr>
@@ -408,14 +437,12 @@
         </w:rPr>
         <w:t xml:space="preserve"> by the </w:t>
       </w:r>
-      <w:proofErr w:type="spellStart"/>
       <w:r>
         <w:rPr>
           <w:lang w:val="en-AU"/>
         </w:rPr>
-        <w:t>reciever</w:t>
-      </w:r>
-      <w:proofErr w:type="spellEnd"/>
+        <w:t>receiver</w:t>
+      </w:r>
       <w:r>
         <w:rPr>
           <w:lang w:val="en-AU"/>
@@ -612,7 +639,13 @@
         <w:t xml:space="preserve"> as </w:t>
       </w:r>
       <w:r>
-        <w:t>to check if the action can be performed.</w:t>
+        <w:t>to check if the action can be performed</w:t>
+      </w:r>
+      <w:r>
+        <w:t xml:space="preserve"> (an actor cannot give an item to an actor holding an item)</w:t>
+      </w:r>
+      <w:r>
+        <w:t>.</w:t>
       </w:r>
     </w:p>
     <w:p>
@@ -620,21 +653,35 @@
         <w:ind w:left="720"/>
       </w:pPr>
       <w:r>
+        <w:rPr>
+          <w:highlight w:val="yellow"/>
+        </w:rPr>
+        <w:lastRenderedPageBreak/>
         <w:t>In addition, it</w:t>
       </w:r>
       <w:r>
+        <w:rPr>
+          <w:highlight w:val="yellow"/>
+        </w:rPr>
         <w:t xml:space="preserve"> </w:t>
       </w:r>
       <w:r>
+        <w:rPr>
+          <w:highlight w:val="yellow"/>
+        </w:rPr>
         <w:t>implements</w:t>
       </w:r>
       <w:r>
+        <w:rPr>
+          <w:highlight w:val="yellow"/>
+        </w:rPr>
         <w:t xml:space="preserve"> </w:t>
       </w:r>
       <w:proofErr w:type="spellStart"/>
       <w:r>
         <w:rPr>
           <w:i/>
+          <w:highlight w:val="yellow"/>
         </w:rPr>
         <w:t>HPActionInterface</w:t>
       </w:r>
@@ -642,51 +689,94 @@
       <w:r>
         <w:rPr>
           <w:i/>
+          <w:highlight w:val="yellow"/>
         </w:rPr>
         <w:t xml:space="preserve"> </w:t>
       </w:r>
       <w:r>
+        <w:rPr>
+          <w:highlight w:val="yellow"/>
+        </w:rPr>
         <w:t>as it</w:t>
       </w:r>
       <w:r>
+        <w:rPr>
+          <w:highlight w:val="yellow"/>
+        </w:rPr>
         <w:t xml:space="preserve"> need</w:t>
       </w:r>
       <w:r>
+        <w:rPr>
+          <w:highlight w:val="yellow"/>
+        </w:rPr>
         <w:t>s</w:t>
       </w:r>
       <w:r>
+        <w:rPr>
+          <w:highlight w:val="yellow"/>
+        </w:rPr>
         <w:t xml:space="preserve"> to</w:t>
       </w:r>
       <w:r>
+        <w:rPr>
+          <w:highlight w:val="yellow"/>
+        </w:rPr>
         <w:t xml:space="preserve"> </w:t>
       </w:r>
       <w:r>
+        <w:rPr>
+          <w:highlight w:val="yellow"/>
+        </w:rPr>
         <w:t>implement some method</w:t>
       </w:r>
       <w:r>
+        <w:rPr>
+          <w:highlight w:val="yellow"/>
+        </w:rPr>
         <w:t>s</w:t>
       </w:r>
       <w:r>
+        <w:rPr>
+          <w:highlight w:val="yellow"/>
+        </w:rPr>
         <w:t xml:space="preserve"> from it</w:t>
       </w:r>
       <w:r>
+        <w:rPr>
+          <w:highlight w:val="yellow"/>
+        </w:rPr>
         <w:t>,</w:t>
       </w:r>
       <w:r>
+        <w:rPr>
+          <w:highlight w:val="yellow"/>
+        </w:rPr>
         <w:t xml:space="preserve"> such as ex</w:t>
       </w:r>
       <w:r>
+        <w:rPr>
+          <w:highlight w:val="yellow"/>
+        </w:rPr>
         <w:t>e</w:t>
       </w:r>
       <w:r>
+        <w:rPr>
+          <w:highlight w:val="yellow"/>
+        </w:rPr>
         <w:t xml:space="preserve">cute and </w:t>
       </w:r>
       <w:proofErr w:type="spellStart"/>
       <w:r>
+        <w:rPr>
+          <w:highlight w:val="yellow"/>
+        </w:rPr>
         <w:t>getDuration</w:t>
       </w:r>
       <w:proofErr w:type="spellEnd"/>
       <w:r>
+        <w:rPr>
+          <w:highlight w:val="yellow"/>
+        </w:rPr>
         <w:t>.</w:t>
       </w:r>
     </w:p>
@@ -706,7 +796,6 @@
     </w:p>
     <w:p>
       <w:r>
-        <w:lastRenderedPageBreak/>
         <w:t xml:space="preserve">Wand is an entity that can only </w:t>
       </w:r>
     </w:p>
@@ -718,6 +807,11 @@
     <w:p>
       <w:r>
         <w:t>Furthermore, Cast may target both entities and actors, which will require further distinction.</w:t>
+      </w:r>
+    </w:p>
+    <w:p>
+      <w:r>
+        <w:t xml:space="preserve">Wand </w:t>
       </w:r>
     </w:p>
     <w:p>
@@ -882,11 +976,6 @@
     </w:p>
     <w:p>
       <w:pPr>
-        <w:ind w:left="360"/>
-      </w:pPr>
-    </w:p>
-    <w:p>
-      <w:pPr>
         <w:pStyle w:val="ListParagraph"/>
         <w:numPr>
           <w:ilvl w:val="0"/>
@@ -894,7 +983,10 @@
         </w:numPr>
       </w:pPr>
       <w:r>
-        <w:t xml:space="preserve">Potions </w:t>
+        <w:t>Potions</w:t>
+      </w:r>
+      <w:r>
+        <w:t>.</w:t>
       </w:r>
     </w:p>
     <w:p>
@@ -903,52 +995,135 @@
         <w:ind w:left="360"/>
       </w:pPr>
       <w:r>
-        <w:t xml:space="preserve">Potions are used to allow an actor to replenish </w:t>
-      </w:r>
-      <w:r>
-        <w:t xml:space="preserve">a random </w:t>
-      </w:r>
-      <w:r>
-        <w:t xml:space="preserve">or a certain </w:t>
-      </w:r>
-      <w:r>
-        <w:t xml:space="preserve">number of </w:t>
-      </w:r>
-      <w:r>
-        <w:t>hit points</w:t>
-      </w:r>
-      <w:r>
-        <w:t xml:space="preserve"> if and only if the actor’s health is not full.</w:t>
-      </w:r>
-      <w:r>
-        <w:t xml:space="preserve"> Potions cannot increase the actor’s health beyond its default health. furthermore,</w:t>
+        <w:t>If a</w:t>
+      </w:r>
+      <w:r>
+        <w:t>n</w:t>
       </w:r>
       <w:r>
         <w:t xml:space="preserve"> </w:t>
       </w:r>
-      <w:r>
-        <w:t>p</w:t>
-      </w:r>
-      <w:r>
-        <w:t>otions are immediately consumed when an actor moves to the potion’s locations</w:t>
-      </w:r>
-      <w:r>
-        <w:t xml:space="preserve"> and do not consume the actor’s turn.</w:t>
-      </w:r>
-      <w:bookmarkStart w:id="0" w:name="_GoBack"/>
-      <w:bookmarkEnd w:id="0"/>
+      <w:proofErr w:type="spellStart"/>
+      <w:r>
+        <w:t>increaseHitPoints</w:t>
+      </w:r>
+      <w:proofErr w:type="spellEnd"/>
+      <w:r>
+        <w:t xml:space="preserve"> method is added to </w:t>
+      </w:r>
+      <w:proofErr w:type="spellStart"/>
+      <w:r>
+        <w:t>HPentity</w:t>
+      </w:r>
+      <w:proofErr w:type="spellEnd"/>
+      <w:r>
+        <w:t xml:space="preserve">, health potions could be implemented as class instances of </w:t>
+      </w:r>
+      <w:proofErr w:type="spellStart"/>
+      <w:r>
+        <w:t>HPentity</w:t>
+      </w:r>
+      <w:proofErr w:type="spellEnd"/>
+      <w:r>
+        <w:t xml:space="preserve">. But since potions are more interesting, e.g. magic, boost attack potions, it was decided that it should be a </w:t>
+      </w:r>
+      <w:r>
+        <w:t xml:space="preserve">subclass of </w:t>
+      </w:r>
+      <w:proofErr w:type="spellStart"/>
+      <w:r>
+        <w:t>HPEntity</w:t>
+      </w:r>
+      <w:proofErr w:type="spellEnd"/>
+      <w:r>
+        <w:t>,</w:t>
+      </w:r>
+      <w:r>
+        <w:t xml:space="preserve"> </w:t>
+      </w:r>
+      <w:r>
+        <w:t>it will</w:t>
+      </w:r>
+      <w:r>
+        <w:t xml:space="preserve"> some of its functionality, in addition it will have a method </w:t>
+      </w:r>
+      <w:proofErr w:type="spellStart"/>
+      <w:r>
+        <w:t>in</w:t>
+      </w:r>
+      <w:r>
+        <w:t>creaseHelth</w:t>
+      </w:r>
+      <w:proofErr w:type="spellEnd"/>
+      <w:r>
+        <w:t>.</w:t>
+      </w:r>
     </w:p>
     <w:p>
       <w:pPr>
         <w:pStyle w:val="ListParagraph"/>
         <w:ind w:left="360"/>
       </w:pPr>
+      <w:r>
+        <w:lastRenderedPageBreak/>
+        <w:t xml:space="preserve">Potions are used to allow an actor to replenish </w:t>
+      </w:r>
+      <w:r>
+        <w:t xml:space="preserve">a random </w:t>
+      </w:r>
+      <w:r>
+        <w:t xml:space="preserve">or a certain </w:t>
+      </w:r>
+      <w:r>
+        <w:t xml:space="preserve">number of </w:t>
+      </w:r>
+      <w:r>
+        <w:t>hit points</w:t>
+      </w:r>
+      <w:r>
+        <w:t xml:space="preserve"> if and only if the actor’s health is not full</w:t>
+      </w:r>
+      <w:r>
+        <w:t xml:space="preserve"> and the actor </w:t>
+      </w:r>
+      <w:proofErr w:type="gramStart"/>
+      <w:r>
+        <w:t>has the ability to</w:t>
+      </w:r>
+      <w:proofErr w:type="gramEnd"/>
+      <w:r>
+        <w:t xml:space="preserve"> use them</w:t>
+      </w:r>
+      <w:r>
+        <w:t>.</w:t>
+      </w:r>
+      <w:r>
+        <w:t xml:space="preserve"> Potions cannot increase the actor’s health beyond its default health. furthermore,</w:t>
+      </w:r>
+      <w:r>
+        <w:t xml:space="preserve"> </w:t>
+      </w:r>
+      <w:r>
+        <w:t>p</w:t>
+      </w:r>
+      <w:r>
+        <w:t>otions are immediately consumed when an actor moves to the potion’s location</w:t>
+      </w:r>
+      <w:r>
+        <w:t xml:space="preserve"> and do not consume the actor’s turn.</w:t>
+      </w:r>
     </w:p>
     <w:p>
       <w:pPr>
         <w:pStyle w:val="ListParagraph"/>
         <w:ind w:left="360"/>
       </w:pPr>
+    </w:p>
+    <w:p>
+      <w:pPr>
+        <w:pStyle w:val="ListParagraph"/>
+        <w:ind w:left="360"/>
+      </w:pPr>
       <w:r>
         <w:t xml:space="preserve">Potions are a subclass of </w:t>
       </w:r>
@@ -960,6 +1135,44 @@
         <w:t>y</w:t>
       </w:r>
       <w:proofErr w:type="spellEnd"/>
+    </w:p>
+    <w:p>
+      <w:pPr>
+        <w:pStyle w:val="ListParagraph"/>
+        <w:ind w:left="360"/>
+      </w:pPr>
+    </w:p>
+    <w:p>
+      <w:pPr>
+        <w:pStyle w:val="ListParagraph"/>
+        <w:numPr>
+          <w:ilvl w:val="0"/>
+          <w:numId w:val="5"/>
+        </w:numPr>
+      </w:pPr>
+      <w:r>
+        <w:t xml:space="preserve">Cast </w:t>
+      </w:r>
+    </w:p>
+    <w:p>
+      <w:pPr>
+        <w:pStyle w:val="ListParagraph"/>
+        <w:ind w:left="360"/>
+      </w:pPr>
+      <w:r>
+        <w:t xml:space="preserve">Because it uses same methods as the Attack class it will be a subclass of Attack, plus further methods will be </w:t>
+      </w:r>
+      <w:r>
+        <w:t xml:space="preserve">overridden or added </w:t>
+      </w:r>
+      <w:proofErr w:type="gramStart"/>
+      <w:r>
+        <w:t>as long as</w:t>
+      </w:r>
+      <w:proofErr w:type="gramEnd"/>
+      <w:r>
+        <w:t xml:space="preserve"> it doesn’t break the contract with attack.</w:t>
+      </w:r>
     </w:p>
     <w:p>
       <w:pPr>
@@ -2232,6 +2445,7 @@
   <w:style w:type="character" w:default="1" w:styleId="DefaultParagraphFont">
     <w:name w:val="Default Paragraph Font"/>
     <w:uiPriority w:val="1"/>
+    <w:semiHidden/>
     <w:unhideWhenUsed/>
   </w:style>
   <w:style w:type="table" w:default="1" w:styleId="TableNormal">

</xml_diff>

<commit_message>
Design Rationale doc: Leave, Potion, cast, spells enum type and dementor.
WBA: added dates
</commit_message>
<xml_diff>
--- a/Design Rationale Documentation.docx
+++ b/Design Rationale Documentation.docx
@@ -281,17 +281,232 @@
       </w:r>
     </w:p>
     <w:p>
-      <w:r>
+      <w:pPr>
+        <w:ind w:left="360"/>
+      </w:pPr>
+      <w:r>
+        <w:t>Why</w:t>
+      </w:r>
+      <w:r>
+        <w:t xml:space="preserve"> this implementation was chosen</w:t>
+      </w:r>
+      <w:r>
+        <w:t xml:space="preserve">: </w:t>
+      </w:r>
+    </w:p>
+    <w:p>
+      <w:pPr>
+        <w:ind w:left="360"/>
+      </w:pPr>
+      <w:r>
+        <w:t xml:space="preserve">Because each actor can perform the </w:t>
+      </w:r>
+      <w:r>
+        <w:t>Leave</w:t>
+      </w:r>
+      <w:r>
+        <w:t xml:space="preserve"> action, having it as a class will increase reusability, and maintainability.</w:t>
+      </w:r>
+    </w:p>
+    <w:p>
+      <w:pPr>
+        <w:ind w:left="360"/>
+      </w:pPr>
+      <w:r>
+        <w:t>How</w:t>
+      </w:r>
+      <w:r>
+        <w:t xml:space="preserve"> it will </w:t>
+      </w:r>
+      <w:proofErr w:type="gramStart"/>
+      <w:r>
+        <w:t>implemented</w:t>
+      </w:r>
+      <w:proofErr w:type="gramEnd"/>
+      <w:r>
+        <w:t xml:space="preserve"> with the system</w:t>
+      </w:r>
+      <w:r>
+        <w:t>:</w:t>
+      </w:r>
+    </w:p>
+    <w:p>
+      <w:pPr>
+        <w:pStyle w:val="ListParagraph"/>
+        <w:ind w:left="360"/>
+      </w:pPr>
+      <w:r>
+        <w:t>If an actor is holding an item (ring, wand, dagger, sword), the actor has the option of ‘</w:t>
+      </w:r>
+      <w:proofErr w:type="spellStart"/>
+      <w:r>
+        <w:t>leavving</w:t>
+      </w:r>
+      <w:proofErr w:type="spellEnd"/>
+      <w:r>
+        <w:t xml:space="preserve">’ </w:t>
+      </w:r>
+      <w:r>
+        <w:t>the item in the actor’s current location</w:t>
+      </w:r>
+      <w:r>
+        <w:t xml:space="preserve">. </w:t>
+      </w:r>
+      <w:r>
+        <w:t xml:space="preserve"> this action consumes one turn.</w:t>
+      </w:r>
+    </w:p>
+    <w:p>
+      <w:pPr>
+        <w:pStyle w:val="ListParagraph"/>
+        <w:ind w:left="360"/>
+      </w:pPr>
+    </w:p>
+    <w:p>
+      <w:pPr>
+        <w:pStyle w:val="ListParagraph"/>
+        <w:ind w:left="360"/>
+      </w:pPr>
+      <w:r>
+        <w:t xml:space="preserve">The </w:t>
+      </w:r>
+      <w:r>
+        <w:t>Leave</w:t>
+      </w:r>
+      <w:r>
+        <w:t xml:space="preserve"> class is a subclass of </w:t>
+      </w:r>
+      <w:proofErr w:type="spellStart"/>
+      <w:r>
+        <w:t>HPAffordance</w:t>
+      </w:r>
+      <w:proofErr w:type="spellEnd"/>
+      <w:r>
+        <w:t xml:space="preserve"> that depends on:</w:t>
+      </w:r>
+    </w:p>
+    <w:p>
+      <w:pPr>
+        <w:pStyle w:val="ListParagraph"/>
+        <w:numPr>
+          <w:ilvl w:val="0"/>
+          <w:numId w:val="7"/>
+        </w:numPr>
+      </w:pPr>
+      <w:proofErr w:type="spellStart"/>
+      <w:r>
+        <w:t>MessageRender</w:t>
+      </w:r>
+      <w:proofErr w:type="spellEnd"/>
+      <w:r>
+        <w:t xml:space="preserve"> to display a message to the user, a form of player feedback.</w:t>
+      </w:r>
+    </w:p>
+    <w:p>
+      <w:pPr>
+        <w:pStyle w:val="ListParagraph"/>
+        <w:numPr>
+          <w:ilvl w:val="0"/>
+          <w:numId w:val="7"/>
+        </w:numPr>
+      </w:pPr>
+      <w:proofErr w:type="spellStart"/>
+      <w:r>
+        <w:t>HPEntetityInterface</w:t>
+      </w:r>
+      <w:proofErr w:type="spellEnd"/>
+      <w:r>
+        <w:t xml:space="preserve"> as it deals with entities and therefore</w:t>
+      </w:r>
+      <w:r>
+        <w:t xml:space="preserve"> the item</w:t>
+      </w:r>
+      <w:r>
+        <w:t xml:space="preserve"> needs to be managed by </w:t>
+      </w:r>
+      <w:proofErr w:type="spellStart"/>
+      <w:r>
+        <w:t>EntityManager</w:t>
+      </w:r>
+      <w:proofErr w:type="spellEnd"/>
+      <w:r>
+        <w:t>.</w:t>
+      </w:r>
+      <w:r>
+        <w:t xml:space="preserve"> An item would not exist without the other</w:t>
+      </w:r>
+    </w:p>
+    <w:p>
+      <w:pPr>
+        <w:pStyle w:val="ListParagraph"/>
+        <w:numPr>
+          <w:ilvl w:val="0"/>
+          <w:numId w:val="7"/>
+        </w:numPr>
+      </w:pPr>
+      <w:proofErr w:type="spellStart"/>
+      <w:r>
+        <w:t>HPActor</w:t>
+      </w:r>
+      <w:proofErr w:type="spellEnd"/>
+      <w:r>
+        <w:t xml:space="preserve"> as actors are the ones who initiate the action.</w:t>
+      </w:r>
+    </w:p>
+    <w:p>
+      <w:pPr>
+        <w:pStyle w:val="ListParagraph"/>
+        <w:numPr>
+          <w:ilvl w:val="0"/>
+          <w:numId w:val="7"/>
+        </w:numPr>
+      </w:pPr>
+      <w:proofErr w:type="spellStart"/>
+      <w:r>
+        <w:t>HPAction</w:t>
+      </w:r>
+      <w:proofErr w:type="spellEnd"/>
+      <w:r>
+        <w:t xml:space="preserve"> as to check if the action can be performed (an actor cannot give an item to an actor holding an item).</w:t>
+      </w:r>
+    </w:p>
+    <w:p>
+      <w:pPr>
+        <w:pStyle w:val="ListParagraph"/>
+        <w:ind w:left="360"/>
+      </w:pPr>
+    </w:p>
+    <w:p>
+      <w:pPr>
+        <w:rPr>
+          <w:highlight w:val="yellow"/>
+        </w:rPr>
+      </w:pPr>
+      <w:r>
+        <w:rPr>
+          <w:highlight w:val="yellow"/>
+        </w:rPr>
         <w:t xml:space="preserve">After an item is 'taken', it needs to have the option to be 'left' as well. </w:t>
       </w:r>
     </w:p>
     <w:p>
-      <w:r>
+      <w:pPr>
+        <w:rPr>
+          <w:highlight w:val="yellow"/>
+        </w:rPr>
+      </w:pPr>
+      <w:r>
+        <w:rPr>
+          <w:highlight w:val="yellow"/>
+        </w:rPr>
         <w:t>Hence, leave needs to be a type of affordance, which in the code, will eventually give the actor the action of leaving it.</w:t>
       </w:r>
     </w:p>
     <w:p>
       <w:r>
+        <w:rPr>
+          <w:highlight w:val="yellow"/>
+        </w:rPr>
         <w:t>Once an item has been left by an actor, the Take affordance needs to be reassigned to the item so that an actor could take it again.</w:t>
       </w:r>
     </w:p>
@@ -323,206 +538,207 @@
         <w:ind w:left="360"/>
       </w:pPr>
       <w:r>
+        <w:lastRenderedPageBreak/>
         <w:t xml:space="preserve">Because each actor can perform the give action, having it as a class will increase reusability, and </w:t>
       </w:r>
       <w:r>
         <w:t>maintainability.</w:t>
+      </w:r>
+    </w:p>
+    <w:p>
+      <w:pPr>
+        <w:ind w:left="360"/>
+      </w:pPr>
+      <w:r>
+        <w:t>How:</w:t>
+      </w:r>
+    </w:p>
+    <w:p>
+      <w:pPr>
+        <w:pStyle w:val="ListParagraph"/>
+        <w:ind w:left="360"/>
+      </w:pPr>
+      <w:r>
+        <w:t>If</w:t>
+      </w:r>
+      <w:r>
+        <w:t xml:space="preserve"> an actor</w:t>
+      </w:r>
+      <w:r>
+        <w:t xml:space="preserve"> is holding an item (ring, wand, dagger</w:t>
+      </w:r>
+      <w:r>
+        <w:t>, sword</w:t>
+      </w:r>
+      <w:r>
+        <w:t>)</w:t>
+      </w:r>
+      <w:r>
+        <w:t xml:space="preserve">, the actor has the option of </w:t>
+      </w:r>
+      <w:r>
+        <w:t>‘</w:t>
+      </w:r>
+      <w:r>
+        <w:t>giving</w:t>
+      </w:r>
+      <w:r>
+        <w:t>’</w:t>
+      </w:r>
+      <w:r>
+        <w:t xml:space="preserve"> the item to another actor</w:t>
+      </w:r>
+      <w:r>
+        <w:t xml:space="preserve"> </w:t>
+      </w:r>
+      <w:r>
+        <w:t xml:space="preserve">if and only if </w:t>
+      </w:r>
+      <w:r>
+        <w:t>both</w:t>
+      </w:r>
+      <w:r>
+        <w:t xml:space="preserve"> actors are in</w:t>
+      </w:r>
+      <w:r>
+        <w:t xml:space="preserve"> the same location</w:t>
+      </w:r>
+      <w:r>
+        <w:t xml:space="preserve"> and both are from </w:t>
+      </w:r>
+      <w:r>
+        <w:t>the same</w:t>
+      </w:r>
+      <w:r>
+        <w:t xml:space="preserve"> team</w:t>
+      </w:r>
+      <w:r>
+        <w:t>.</w:t>
+      </w:r>
+      <w:r>
+        <w:t xml:space="preserve"> </w:t>
+      </w:r>
+      <w:r>
+        <w:t>I</w:t>
+      </w:r>
+      <w:r>
+        <w:t>n</w:t>
+      </w:r>
+      <w:r>
+        <w:t xml:space="preserve"> </w:t>
+      </w:r>
+      <w:r>
+        <w:t>addition,</w:t>
+      </w:r>
+      <w:r>
+        <w:t xml:space="preserve"> the </w:t>
+      </w:r>
+      <w:r>
+        <w:rPr>
+          <w:lang w:val="en-AU"/>
+        </w:rPr>
+        <w:t xml:space="preserve">item </w:t>
+      </w:r>
+      <w:r>
+        <w:rPr>
+          <w:lang w:val="en-AU"/>
+        </w:rPr>
+        <w:t>can be</w:t>
+      </w:r>
+      <w:r>
+        <w:rPr>
+          <w:lang w:val="en-AU"/>
+        </w:rPr>
+        <w:t xml:space="preserve"> rejected</w:t>
+      </w:r>
+      <w:r>
+        <w:rPr>
+          <w:lang w:val="en-AU"/>
+        </w:rPr>
+        <w:t xml:space="preserve"> by the </w:t>
+      </w:r>
+      <w:r>
+        <w:rPr>
+          <w:lang w:val="en-AU"/>
+        </w:rPr>
+        <w:t>receiver</w:t>
+      </w:r>
+      <w:r>
+        <w:rPr>
+          <w:lang w:val="en-AU"/>
+        </w:rPr>
+        <w:t xml:space="preserve">, </w:t>
+      </w:r>
+      <w:r>
+        <w:rPr>
+          <w:lang w:val="en-AU"/>
+        </w:rPr>
+        <w:t xml:space="preserve">if </w:t>
+      </w:r>
+      <w:r>
+        <w:rPr>
+          <w:lang w:val="en-AU"/>
+        </w:rPr>
+        <w:t>so,</w:t>
+      </w:r>
+      <w:r>
+        <w:rPr>
+          <w:lang w:val="en-AU"/>
+        </w:rPr>
+        <w:t xml:space="preserve"> it </w:t>
+      </w:r>
+      <w:r>
+        <w:rPr>
+          <w:lang w:val="en-AU"/>
+        </w:rPr>
+        <w:t>will</w:t>
+      </w:r>
+      <w:r>
+        <w:rPr>
+          <w:lang w:val="en-AU"/>
+        </w:rPr>
+        <w:t xml:space="preserve"> stay with the actor that tried t</w:t>
+      </w:r>
+      <w:r>
+        <w:rPr>
+          <w:lang w:val="en-AU"/>
+        </w:rPr>
+        <w:t xml:space="preserve">o </w:t>
+      </w:r>
+      <w:r>
+        <w:rPr>
+          <w:lang w:val="en-AU"/>
+        </w:rPr>
+        <w:t>‘</w:t>
+      </w:r>
+      <w:r>
+        <w:rPr>
+          <w:lang w:val="en-AU"/>
+        </w:rPr>
+        <w:t>give</w:t>
+      </w:r>
+      <w:r>
+        <w:rPr>
+          <w:lang w:val="en-AU"/>
+        </w:rPr>
+        <w:t>’</w:t>
+      </w:r>
+      <w:r>
+        <w:rPr>
+          <w:lang w:val="en-AU"/>
+        </w:rPr>
+        <w:t xml:space="preserve"> i</w:t>
+      </w:r>
+      <w:r>
+        <w:rPr>
+          <w:lang w:val="en-AU"/>
+        </w:rPr>
+        <w:t>t</w:t>
       </w:r>
       <w:bookmarkStart w:id="0" w:name="_GoBack"/>
       <w:bookmarkEnd w:id="0"/>
-    </w:p>
-    <w:p>
-      <w:pPr>
-        <w:ind w:left="360"/>
-      </w:pPr>
-      <w:r>
-        <w:t>How:</w:t>
-      </w:r>
-    </w:p>
-    <w:p>
-      <w:pPr>
-        <w:pStyle w:val="ListParagraph"/>
-        <w:ind w:left="360"/>
-      </w:pPr>
-      <w:r>
-        <w:t>If</w:t>
-      </w:r>
-      <w:r>
-        <w:t xml:space="preserve"> an actor</w:t>
-      </w:r>
-      <w:r>
-        <w:t xml:space="preserve"> is holding an item (ring, wand, dagger)</w:t>
-      </w:r>
-      <w:r>
-        <w:t xml:space="preserve">, the actor has the option of </w:t>
-      </w:r>
-      <w:r>
-        <w:t>‘</w:t>
-      </w:r>
-      <w:r>
-        <w:t>giving</w:t>
-      </w:r>
-      <w:r>
-        <w:t>’</w:t>
-      </w:r>
-      <w:r>
-        <w:t xml:space="preserve"> the item to another actor</w:t>
-      </w:r>
-      <w:r>
-        <w:t xml:space="preserve"> </w:t>
-      </w:r>
-      <w:r>
-        <w:t xml:space="preserve">if and only if </w:t>
-      </w:r>
-      <w:r>
-        <w:t>both</w:t>
-      </w:r>
-      <w:r>
-        <w:t xml:space="preserve"> actors are in</w:t>
-      </w:r>
-      <w:r>
-        <w:t xml:space="preserve"> the same location</w:t>
-      </w:r>
-      <w:r>
-        <w:t xml:space="preserve"> and both are from </w:t>
-      </w:r>
-      <w:r>
-        <w:t>the same</w:t>
-      </w:r>
-      <w:r>
-        <w:t xml:space="preserve"> team</w:t>
-      </w:r>
-      <w:r>
-        <w:t>.</w:t>
-      </w:r>
-      <w:r>
-        <w:t xml:space="preserve"> </w:t>
-      </w:r>
-      <w:r>
-        <w:t>I</w:t>
-      </w:r>
-      <w:r>
-        <w:t>n</w:t>
-      </w:r>
-      <w:r>
-        <w:t xml:space="preserve"> </w:t>
-      </w:r>
-      <w:r>
-        <w:t>addition,</w:t>
-      </w:r>
-      <w:r>
-        <w:t xml:space="preserve"> the </w:t>
-      </w:r>
-      <w:r>
-        <w:rPr>
-          <w:lang w:val="en-AU"/>
-        </w:rPr>
-        <w:t xml:space="preserve">item </w:t>
-      </w:r>
-      <w:r>
-        <w:rPr>
-          <w:lang w:val="en-AU"/>
-        </w:rPr>
-        <w:t>can be</w:t>
-      </w:r>
-      <w:r>
-        <w:rPr>
-          <w:lang w:val="en-AU"/>
-        </w:rPr>
-        <w:t xml:space="preserve"> rejected</w:t>
-      </w:r>
-      <w:r>
-        <w:rPr>
-          <w:lang w:val="en-AU"/>
-        </w:rPr>
-        <w:t xml:space="preserve"> by the </w:t>
-      </w:r>
-      <w:r>
-        <w:rPr>
-          <w:lang w:val="en-AU"/>
-        </w:rPr>
-        <w:t>receiver</w:t>
-      </w:r>
-      <w:r>
-        <w:rPr>
-          <w:lang w:val="en-AU"/>
-        </w:rPr>
-        <w:t xml:space="preserve">, </w:t>
-      </w:r>
-      <w:r>
-        <w:rPr>
-          <w:lang w:val="en-AU"/>
-        </w:rPr>
-        <w:t xml:space="preserve">if </w:t>
-      </w:r>
-      <w:r>
-        <w:rPr>
-          <w:lang w:val="en-AU"/>
-        </w:rPr>
-        <w:t>so,</w:t>
-      </w:r>
-      <w:r>
-        <w:rPr>
-          <w:lang w:val="en-AU"/>
-        </w:rPr>
-        <w:t xml:space="preserve"> it </w:t>
-      </w:r>
-      <w:r>
-        <w:rPr>
-          <w:lang w:val="en-AU"/>
-        </w:rPr>
-        <w:t>will</w:t>
-      </w:r>
-      <w:r>
-        <w:rPr>
-          <w:lang w:val="en-AU"/>
-        </w:rPr>
-        <w:t xml:space="preserve"> stay with the actor that tried t</w:t>
-      </w:r>
-      <w:r>
-        <w:rPr>
-          <w:lang w:val="en-AU"/>
-        </w:rPr>
-        <w:t xml:space="preserve">o </w:t>
-      </w:r>
-      <w:r>
-        <w:rPr>
-          <w:lang w:val="en-AU"/>
-        </w:rPr>
-        <w:t>‘</w:t>
-      </w:r>
-      <w:r>
-        <w:rPr>
-          <w:lang w:val="en-AU"/>
-        </w:rPr>
-        <w:t>give</w:t>
-      </w:r>
-      <w:r>
-        <w:rPr>
-          <w:lang w:val="en-AU"/>
-        </w:rPr>
-        <w:t>’</w:t>
-      </w:r>
-      <w:r>
-        <w:rPr>
-          <w:lang w:val="en-AU"/>
-        </w:rPr>
-        <w:t xml:space="preserve"> i</w:t>
-      </w:r>
-      <w:r>
-        <w:rPr>
-          <w:lang w:val="en-AU"/>
-        </w:rPr>
-        <w:t>t</w:t>
-      </w:r>
-      <w:r>
-        <w:t xml:space="preserve">, </w:t>
-      </w:r>
-      <w:r>
-        <w:rPr>
-          <w:highlight w:val="yellow"/>
-        </w:rPr>
-        <w:t>this action consumes one turn.</w:t>
+      <w:r>
+        <w:t>, this action consumes one turn.</w:t>
       </w:r>
     </w:p>
     <w:p>
@@ -591,7 +807,13 @@
         <w:t xml:space="preserve"> it deals with entities and therefore</w:t>
       </w:r>
       <w:r>
-        <w:t xml:space="preserve"> it needs to be managed by </w:t>
+        <w:t xml:space="preserve"> </w:t>
+      </w:r>
+      <w:r>
+        <w:t>the item</w:t>
+      </w:r>
+      <w:r>
+        <w:t xml:space="preserve"> needs to be managed by </w:t>
       </w:r>
       <w:proofErr w:type="spellStart"/>
       <w:r>
@@ -648,139 +870,6 @@
         <w:t>.</w:t>
       </w:r>
     </w:p>
-    <w:p>
-      <w:pPr>
-        <w:ind w:left="720"/>
-      </w:pPr>
-      <w:r>
-        <w:rPr>
-          <w:highlight w:val="yellow"/>
-        </w:rPr>
-        <w:lastRenderedPageBreak/>
-        <w:t>In addition, it</w:t>
-      </w:r>
-      <w:r>
-        <w:rPr>
-          <w:highlight w:val="yellow"/>
-        </w:rPr>
-        <w:t xml:space="preserve"> </w:t>
-      </w:r>
-      <w:r>
-        <w:rPr>
-          <w:highlight w:val="yellow"/>
-        </w:rPr>
-        <w:t>implements</w:t>
-      </w:r>
-      <w:r>
-        <w:rPr>
-          <w:highlight w:val="yellow"/>
-        </w:rPr>
-        <w:t xml:space="preserve"> </w:t>
-      </w:r>
-      <w:proofErr w:type="spellStart"/>
-      <w:r>
-        <w:rPr>
-          <w:i/>
-          <w:highlight w:val="yellow"/>
-        </w:rPr>
-        <w:t>HPActionInterface</w:t>
-      </w:r>
-      <w:proofErr w:type="spellEnd"/>
-      <w:r>
-        <w:rPr>
-          <w:i/>
-          <w:highlight w:val="yellow"/>
-        </w:rPr>
-        <w:t xml:space="preserve"> </w:t>
-      </w:r>
-      <w:r>
-        <w:rPr>
-          <w:highlight w:val="yellow"/>
-        </w:rPr>
-        <w:t>as it</w:t>
-      </w:r>
-      <w:r>
-        <w:rPr>
-          <w:highlight w:val="yellow"/>
-        </w:rPr>
-        <w:t xml:space="preserve"> need</w:t>
-      </w:r>
-      <w:r>
-        <w:rPr>
-          <w:highlight w:val="yellow"/>
-        </w:rPr>
-        <w:t>s</w:t>
-      </w:r>
-      <w:r>
-        <w:rPr>
-          <w:highlight w:val="yellow"/>
-        </w:rPr>
-        <w:t xml:space="preserve"> to</w:t>
-      </w:r>
-      <w:r>
-        <w:rPr>
-          <w:highlight w:val="yellow"/>
-        </w:rPr>
-        <w:t xml:space="preserve"> </w:t>
-      </w:r>
-      <w:r>
-        <w:rPr>
-          <w:highlight w:val="yellow"/>
-        </w:rPr>
-        <w:t>implement some method</w:t>
-      </w:r>
-      <w:r>
-        <w:rPr>
-          <w:highlight w:val="yellow"/>
-        </w:rPr>
-        <w:t>s</w:t>
-      </w:r>
-      <w:r>
-        <w:rPr>
-          <w:highlight w:val="yellow"/>
-        </w:rPr>
-        <w:t xml:space="preserve"> from it</w:t>
-      </w:r>
-      <w:r>
-        <w:rPr>
-          <w:highlight w:val="yellow"/>
-        </w:rPr>
-        <w:t>,</w:t>
-      </w:r>
-      <w:r>
-        <w:rPr>
-          <w:highlight w:val="yellow"/>
-        </w:rPr>
-        <w:t xml:space="preserve"> such as ex</w:t>
-      </w:r>
-      <w:r>
-        <w:rPr>
-          <w:highlight w:val="yellow"/>
-        </w:rPr>
-        <w:t>e</w:t>
-      </w:r>
-      <w:r>
-        <w:rPr>
-          <w:highlight w:val="yellow"/>
-        </w:rPr>
-        <w:t xml:space="preserve">cute and </w:t>
-      </w:r>
-      <w:proofErr w:type="spellStart"/>
-      <w:r>
-        <w:rPr>
-          <w:highlight w:val="yellow"/>
-        </w:rPr>
-        <w:t>getDuration</w:t>
-      </w:r>
-      <w:proofErr w:type="spellEnd"/>
-      <w:r>
-        <w:rPr>
-          <w:highlight w:val="yellow"/>
-        </w:rPr>
-        <w:t>.</w:t>
-      </w:r>
-    </w:p>
-    <w:p/>
     <w:p/>
     <w:p>
       <w:pPr>
@@ -942,6 +1031,7 @@
         <w:ind w:left="360"/>
       </w:pPr>
       <w:r>
+        <w:lastRenderedPageBreak/>
         <w:t xml:space="preserve">In order to allow Spells to be Casted on items, the interface </w:t>
       </w:r>
       <w:proofErr w:type="spellStart"/>
@@ -1042,7 +1132,10 @@
         <w:t xml:space="preserve"> </w:t>
       </w:r>
       <w:r>
-        <w:t>it will</w:t>
+        <w:t xml:space="preserve">it </w:t>
+      </w:r>
+      <w:r>
+        <w:t>uses</w:t>
       </w:r>
       <w:r>
         <w:t xml:space="preserve"> some of its functionality, in addition it will have a method </w:t>
@@ -1064,8 +1157,13 @@
         <w:pStyle w:val="ListParagraph"/>
         <w:ind w:left="360"/>
       </w:pPr>
-      <w:r>
-        <w:lastRenderedPageBreak/>
+    </w:p>
+    <w:p>
+      <w:pPr>
+        <w:pStyle w:val="ListParagraph"/>
+        <w:ind w:left="360"/>
+      </w:pPr>
+      <w:r>
         <w:t xml:space="preserve">Potions are used to allow an actor to replenish </w:t>
       </w:r>
       <w:r>
@@ -1112,29 +1210,6 @@
       <w:r>
         <w:t xml:space="preserve"> and do not consume the actor’s turn.</w:t>
       </w:r>
-    </w:p>
-    <w:p>
-      <w:pPr>
-        <w:pStyle w:val="ListParagraph"/>
-        <w:ind w:left="360"/>
-      </w:pPr>
-    </w:p>
-    <w:p>
-      <w:pPr>
-        <w:pStyle w:val="ListParagraph"/>
-        <w:ind w:left="360"/>
-      </w:pPr>
-      <w:r>
-        <w:t xml:space="preserve">Potions are a subclass of </w:t>
-      </w:r>
-      <w:proofErr w:type="spellStart"/>
-      <w:r>
-        <w:t>HPentit</w:t>
-      </w:r>
-      <w:r>
-        <w:t>y</w:t>
-      </w:r>
-      <w:proofErr w:type="spellEnd"/>
     </w:p>
     <w:p>
       <w:pPr>
@@ -1160,29 +1235,170 @@
         <w:ind w:left="360"/>
       </w:pPr>
       <w:r>
-        <w:t xml:space="preserve">Because it uses same methods as the Attack class it will be a subclass of Attack, plus further methods will be </w:t>
-      </w:r>
-      <w:r>
-        <w:t xml:space="preserve">overridden or added </w:t>
-      </w:r>
-      <w:proofErr w:type="gramStart"/>
-      <w:r>
-        <w:t>as long as</w:t>
-      </w:r>
-      <w:proofErr w:type="gramEnd"/>
-      <w:r>
-        <w:t xml:space="preserve"> it doesn’t break the contract with attack.</w:t>
-      </w:r>
-    </w:p>
-    <w:p>
-      <w:pPr>
-        <w:tabs>
-          <w:tab w:val="left" w:pos="3525"/>
-        </w:tabs>
-        <w:ind w:left="360"/>
-      </w:pPr>
-      <w:r>
-        <w:tab/>
+        <w:t xml:space="preserve">Because </w:t>
+      </w:r>
+      <w:r>
+        <w:t xml:space="preserve">its functionality behaves like class i.e. </w:t>
+      </w:r>
+      <w:r>
+        <w:t>it uses same methods as the Attack class</w:t>
+      </w:r>
+      <w:r>
+        <w:t>,</w:t>
+      </w:r>
+      <w:r>
+        <w:t xml:space="preserve"> it will</w:t>
+      </w:r>
+      <w:r>
+        <w:t xml:space="preserve"> therefore</w:t>
+      </w:r>
+      <w:r>
+        <w:t xml:space="preserve"> be a subclass of Attack,</w:t>
+      </w:r>
+      <w:r>
+        <w:t xml:space="preserve"> some </w:t>
+      </w:r>
+      <w:r>
+        <w:t xml:space="preserve">methods will be </w:t>
+      </w:r>
+      <w:r>
+        <w:t>overridden or added as long it doesn’t break the contract with attack.</w:t>
+      </w:r>
+    </w:p>
+    <w:p>
+      <w:pPr>
+        <w:pStyle w:val="ListParagraph"/>
+        <w:ind w:left="360"/>
+      </w:pPr>
+    </w:p>
+    <w:p>
+      <w:pPr>
+        <w:pStyle w:val="ListParagraph"/>
+        <w:numPr>
+          <w:ilvl w:val="0"/>
+          <w:numId w:val="5"/>
+        </w:numPr>
+      </w:pPr>
+      <w:r>
+        <w:t xml:space="preserve">Dementor </w:t>
+      </w:r>
+    </w:p>
+    <w:p>
+      <w:pPr>
+        <w:pStyle w:val="ListParagraph"/>
+        <w:ind w:left="360"/>
+      </w:pPr>
+      <w:r>
+        <w:t xml:space="preserve">Cannot </w:t>
+      </w:r>
+      <w:r>
+        <w:t xml:space="preserve">be an instance of </w:t>
+      </w:r>
+      <w:proofErr w:type="spellStart"/>
+      <w:r>
+        <w:t>HPActor</w:t>
+      </w:r>
+      <w:proofErr w:type="spellEnd"/>
+      <w:r>
+        <w:t xml:space="preserve"> since it needs extra functionality, the</w:t>
+      </w:r>
+      <w:r>
+        <w:t>re</w:t>
+      </w:r>
+      <w:r>
+        <w:t>fore it w</w:t>
+      </w:r>
+      <w:r>
+        <w:t xml:space="preserve">as made into </w:t>
+      </w:r>
+      <w:r>
+        <w:t>a subclass</w:t>
+      </w:r>
+      <w:r>
+        <w:t xml:space="preserve"> of </w:t>
+      </w:r>
+      <w:proofErr w:type="spellStart"/>
+      <w:r>
+        <w:t>HPactor</w:t>
+      </w:r>
+      <w:proofErr w:type="spellEnd"/>
+      <w:r>
+        <w:t xml:space="preserve"> </w:t>
+      </w:r>
+      <w:r>
+        <w:t>and it will</w:t>
+      </w:r>
+      <w:r>
+        <w:t xml:space="preserve"> </w:t>
+      </w:r>
+      <w:r>
+        <w:t xml:space="preserve">override </w:t>
+      </w:r>
+      <w:r>
+        <w:t>some</w:t>
+      </w:r>
+      <w:r>
+        <w:t xml:space="preserve"> methods to perform its speciality.</w:t>
+      </w:r>
+    </w:p>
+    <w:p>
+      <w:pPr>
+        <w:pStyle w:val="ListParagraph"/>
+        <w:ind w:left="360"/>
+      </w:pPr>
+    </w:p>
+    <w:p>
+      <w:pPr>
+        <w:pStyle w:val="ListParagraph"/>
+        <w:numPr>
+          <w:ilvl w:val="0"/>
+          <w:numId w:val="5"/>
+        </w:numPr>
+      </w:pPr>
+      <w:r>
+        <w:t xml:space="preserve">Spells </w:t>
+      </w:r>
+      <w:proofErr w:type="spellStart"/>
+      <w:r>
+        <w:t>enum</w:t>
+      </w:r>
+      <w:proofErr w:type="spellEnd"/>
+      <w:r>
+        <w:t xml:space="preserve"> class</w:t>
+      </w:r>
+    </w:p>
+    <w:p>
+      <w:pPr>
+        <w:pStyle w:val="ListParagraph"/>
+        <w:ind w:left="360"/>
+      </w:pPr>
+      <w:r>
+        <w:t xml:space="preserve">An </w:t>
+      </w:r>
+      <w:proofErr w:type="spellStart"/>
+      <w:r>
+        <w:t>enum</w:t>
+      </w:r>
+      <w:proofErr w:type="spellEnd"/>
+      <w:r>
+        <w:t xml:space="preserve"> type is used to keep track of each actor’s known spells, this is because the spell are predefined constants for each character.  </w:t>
+      </w:r>
+    </w:p>
+    <w:p>
+      <w:pPr>
+        <w:pStyle w:val="ListParagraph"/>
+        <w:ind w:left="360"/>
+      </w:pPr>
+      <w:r>
+        <w:t xml:space="preserve">Furthermore, when cast is initiated it will need to refer to Spells </w:t>
+      </w:r>
+      <w:proofErr w:type="spellStart"/>
+      <w:r>
+        <w:t>enum</w:t>
+      </w:r>
+      <w:proofErr w:type="spellEnd"/>
+      <w:r>
+        <w:t xml:space="preserve"> class to perform its functionality.</w:t>
       </w:r>
     </w:p>
     <w:p>

</xml_diff>

<commit_message>
added design rationale for expelliarmus
</commit_message>
<xml_diff>
--- a/Design Rationale Documentation.docx
+++ b/Design Rationale Documentation.docx
@@ -284,7 +284,6 @@
       <w:pPr>
         <w:ind w:left="360"/>
       </w:pPr>
-      <w:bookmarkStart w:id="0" w:name="_GoBack"/>
       <w:r>
         <w:t>Why</w:t>
       </w:r>
@@ -297,20 +296,13 @@
       <w:r>
         <w:t xml:space="preserve">: </w:t>
       </w:r>
-      <w:bookmarkEnd w:id="0"/>
     </w:p>
     <w:p>
       <w:pPr>
         <w:ind w:left="360"/>
       </w:pPr>
       <w:r>
-        <w:t xml:space="preserve">Because each actor can perform the </w:t>
-      </w:r>
-      <w:r>
-        <w:t>Leave</w:t>
-      </w:r>
-      <w:r>
-        <w:t xml:space="preserve"> action, having it as a class will increase reusability, and maintainability.</w:t>
+        <w:t>Because each actor can perform the Leave action, having it as a class will increase reusability, and maintainability.</w:t>
       </w:r>
     </w:p>
     <w:p>
@@ -947,15 +939,7 @@
         <w:ind w:left="360"/>
       </w:pPr>
       <w:r>
-        <w:t xml:space="preserve">Every spell needs to have a common target attribute, and a </w:t>
-      </w:r>
-      <w:proofErr w:type="gramStart"/>
-      <w:r>
-        <w:t>common  method</w:t>
-      </w:r>
-      <w:proofErr w:type="gramEnd"/>
-      <w:r>
-        <w:t xml:space="preserve"> which denotes the spell's function.</w:t>
+        <w:t>Every spell needs to have a common target attribute, and a common  method which denotes the spell's function.</w:t>
       </w:r>
     </w:p>
     <w:p>
@@ -1054,15 +1038,7 @@
         <w:ind w:left="360"/>
       </w:pPr>
       <w:r>
-        <w:t xml:space="preserve">Additional checks </w:t>
-      </w:r>
-      <w:proofErr w:type="gramStart"/>
-      <w:r>
-        <w:t>have to</w:t>
-      </w:r>
-      <w:proofErr w:type="gramEnd"/>
-      <w:r>
-        <w:t xml:space="preserve"> be implemented for individual spells to ensure that the target is the intended class type.</w:t>
+        <w:t>Additional checks have to be implemented for individual spells to ensure that the target is the intended class type.</w:t>
       </w:r>
     </w:p>
     <w:p>
@@ -1183,15 +1159,7 @@
         <w:t xml:space="preserve"> if and only if the actor’s health is not full</w:t>
       </w:r>
       <w:r>
-        <w:t xml:space="preserve"> and the actor </w:t>
-      </w:r>
-      <w:proofErr w:type="gramStart"/>
-      <w:r>
-        <w:t>has the ability to</w:t>
-      </w:r>
-      <w:proofErr w:type="gramEnd"/>
-      <w:r>
-        <w:t xml:space="preserve"> use them</w:t>
+        <w:t xml:space="preserve"> and the actor has the ability to use them</w:t>
       </w:r>
       <w:r>
         <w:t>.</w:t>
@@ -1296,10 +1264,7 @@
         <w:ind w:left="360"/>
       </w:pPr>
       <w:r>
-        <w:t xml:space="preserve">Cannot </w:t>
-      </w:r>
-      <w:r>
-        <w:t xml:space="preserve">be an instance of </w:t>
+        <w:t xml:space="preserve">Cannot be an instance of </w:t>
       </w:r>
       <w:proofErr w:type="spellStart"/>
       <w:r>
@@ -1432,6 +1397,119 @@
           <w:tab w:val="left" w:pos="3525"/>
         </w:tabs>
         <w:ind w:left="360"/>
+      </w:pPr>
+    </w:p>
+    <w:p>
+      <w:pPr>
+        <w:ind w:left="360"/>
+      </w:pPr>
+      <w:proofErr w:type="spellStart"/>
+      <w:r>
+        <w:t>Expelliarmus</w:t>
+      </w:r>
+      <w:proofErr w:type="spellEnd"/>
+    </w:p>
+    <w:p>
+      <w:pPr>
+        <w:pStyle w:val="ListParagraph"/>
+        <w:numPr>
+          <w:ilvl w:val="0"/>
+          <w:numId w:val="9"/>
+        </w:numPr>
+      </w:pPr>
+      <w:r>
+        <w:t xml:space="preserve">How </w:t>
+      </w:r>
+      <w:proofErr w:type="spellStart"/>
+      <w:r>
+        <w:t>expelliarmus</w:t>
+      </w:r>
+      <w:proofErr w:type="spellEnd"/>
+      <w:r>
+        <w:t xml:space="preserve"> works is that by casting this spell on a valid target i.e. a target that is not on the same team as the caster, by “forcing” the targeted actor to drop the item they are holdin</w:t>
+      </w:r>
+      <w:r>
+        <w:t>g</w:t>
+      </w:r>
+      <w:r>
+        <w:t xml:space="preserve"> if they </w:t>
+      </w:r>
+      <w:r>
+        <w:t xml:space="preserve">are </w:t>
+      </w:r>
+      <w:r>
+        <w:t>hold</w:t>
+      </w:r>
+      <w:r>
+        <w:t>ing</w:t>
+      </w:r>
+      <w:r>
+        <w:t xml:space="preserve"> one. </w:t>
+      </w:r>
+      <w:r>
+        <w:t xml:space="preserve">The leave class would first check if the targeted actor is holding a item. If they are, it would remove the item the actor is carrying, by changing </w:t>
+      </w:r>
+      <w:proofErr w:type="spellStart"/>
+      <w:r>
+        <w:t>itemCarried</w:t>
+      </w:r>
+      <w:proofErr w:type="spellEnd"/>
+      <w:r>
+        <w:t xml:space="preserve"> attributes of </w:t>
+      </w:r>
+      <w:proofErr w:type="spellStart"/>
+      <w:r>
+        <w:t>hpactors</w:t>
+      </w:r>
+      <w:proofErr w:type="spellEnd"/>
+      <w:r>
+        <w:t>, and place it in the location the targeted actor is at.</w:t>
+      </w:r>
+      <w:r>
+        <w:t xml:space="preserve"> As such, </w:t>
+      </w:r>
+      <w:proofErr w:type="spellStart"/>
+      <w:r>
+        <w:t>expelliarmus</w:t>
+      </w:r>
+      <w:proofErr w:type="spellEnd"/>
+      <w:r>
+        <w:t xml:space="preserve"> is dependent on leave.</w:t>
+      </w:r>
+      <w:r>
+        <w:t xml:space="preserve"> By using the leave class, it makes use of the existing affordance leave, and the functionality of </w:t>
+      </w:r>
+      <w:proofErr w:type="spellStart"/>
+      <w:r>
+        <w:t>expelliarmus</w:t>
+      </w:r>
+      <w:proofErr w:type="spellEnd"/>
+      <w:r>
+        <w:t xml:space="preserve"> is essentially an actor dropping an item (leave affordance) involuntarily. </w:t>
+      </w:r>
+    </w:p>
+    <w:p>
+      <w:pPr>
+        <w:ind w:left="360"/>
+      </w:pPr>
+      <w:proofErr w:type="spellStart"/>
+      <w:r>
+        <w:t>Immobulus</w:t>
+      </w:r>
+      <w:proofErr w:type="spellEnd"/>
+      <w:r>
+        <w:t xml:space="preserve"> </w:t>
+      </w:r>
+      <w:bookmarkStart w:id="0" w:name="_GoBack"/>
+      <w:bookmarkEnd w:id="0"/>
+    </w:p>
+    <w:p>
+      <w:pPr>
+        <w:pStyle w:val="ListParagraph"/>
+        <w:numPr>
+          <w:ilvl w:val="0"/>
+          <w:numId w:val="9"/>
+        </w:numPr>
       </w:pPr>
     </w:p>
     <w:p>
@@ -2060,6 +2138,230 @@
     </w:lvl>
   </w:abstractNum>
   <w:abstractNum w:abstractNumId="5" w15:restartNumberingAfterBreak="0">
+    <w:nsid w:val="591367E2"/>
+    <w:multiLevelType w:val="hybridMultilevel"/>
+    <w:tmpl w:val="B5F2773E"/>
+    <w:lvl w:ilvl="0" w:tplc="6B6C669A">
+      <w:numFmt w:val="bullet"/>
+      <w:lvlText w:val="-"/>
+      <w:lvlJc w:val="left"/>
+      <w:pPr>
+        <w:ind w:left="1080" w:hanging="360"/>
+      </w:pPr>
+      <w:rPr>
+        <w:rFonts w:ascii="Calibri" w:eastAsiaTheme="minorHAnsi" w:hAnsi="Calibri" w:cs="Calibri" w:hint="default"/>
+      </w:rPr>
+    </w:lvl>
+    <w:lvl w:ilvl="1" w:tplc="0C090003" w:tentative="1">
+      <w:start w:val="1"/>
+      <w:numFmt w:val="bullet"/>
+      <w:lvlText w:val="o"/>
+      <w:lvlJc w:val="left"/>
+      <w:pPr>
+        <w:ind w:left="1800" w:hanging="360"/>
+      </w:pPr>
+      <w:rPr>
+        <w:rFonts w:ascii="Courier New" w:hAnsi="Courier New" w:cs="Courier New" w:hint="default"/>
+      </w:rPr>
+    </w:lvl>
+    <w:lvl w:ilvl="2" w:tplc="0C090005" w:tentative="1">
+      <w:start w:val="1"/>
+      <w:numFmt w:val="bullet"/>
+      <w:lvlText w:val=""/>
+      <w:lvlJc w:val="left"/>
+      <w:pPr>
+        <w:ind w:left="2520" w:hanging="360"/>
+      </w:pPr>
+      <w:rPr>
+        <w:rFonts w:ascii="Wingdings" w:hAnsi="Wingdings" w:hint="default"/>
+      </w:rPr>
+    </w:lvl>
+    <w:lvl w:ilvl="3" w:tplc="0C090001" w:tentative="1">
+      <w:start w:val="1"/>
+      <w:numFmt w:val="bullet"/>
+      <w:lvlText w:val=""/>
+      <w:lvlJc w:val="left"/>
+      <w:pPr>
+        <w:ind w:left="3240" w:hanging="360"/>
+      </w:pPr>
+      <w:rPr>
+        <w:rFonts w:ascii="Symbol" w:hAnsi="Symbol" w:hint="default"/>
+      </w:rPr>
+    </w:lvl>
+    <w:lvl w:ilvl="4" w:tplc="0C090003" w:tentative="1">
+      <w:start w:val="1"/>
+      <w:numFmt w:val="bullet"/>
+      <w:lvlText w:val="o"/>
+      <w:lvlJc w:val="left"/>
+      <w:pPr>
+        <w:ind w:left="3960" w:hanging="360"/>
+      </w:pPr>
+      <w:rPr>
+        <w:rFonts w:ascii="Courier New" w:hAnsi="Courier New" w:cs="Courier New" w:hint="default"/>
+      </w:rPr>
+    </w:lvl>
+    <w:lvl w:ilvl="5" w:tplc="0C090005" w:tentative="1">
+      <w:start w:val="1"/>
+      <w:numFmt w:val="bullet"/>
+      <w:lvlText w:val=""/>
+      <w:lvlJc w:val="left"/>
+      <w:pPr>
+        <w:ind w:left="4680" w:hanging="360"/>
+      </w:pPr>
+      <w:rPr>
+        <w:rFonts w:ascii="Wingdings" w:hAnsi="Wingdings" w:hint="default"/>
+      </w:rPr>
+    </w:lvl>
+    <w:lvl w:ilvl="6" w:tplc="0C090001" w:tentative="1">
+      <w:start w:val="1"/>
+      <w:numFmt w:val="bullet"/>
+      <w:lvlText w:val=""/>
+      <w:lvlJc w:val="left"/>
+      <w:pPr>
+        <w:ind w:left="5400" w:hanging="360"/>
+      </w:pPr>
+      <w:rPr>
+        <w:rFonts w:ascii="Symbol" w:hAnsi="Symbol" w:hint="default"/>
+      </w:rPr>
+    </w:lvl>
+    <w:lvl w:ilvl="7" w:tplc="0C090003" w:tentative="1">
+      <w:start w:val="1"/>
+      <w:numFmt w:val="bullet"/>
+      <w:lvlText w:val="o"/>
+      <w:lvlJc w:val="left"/>
+      <w:pPr>
+        <w:ind w:left="6120" w:hanging="360"/>
+      </w:pPr>
+      <w:rPr>
+        <w:rFonts w:ascii="Courier New" w:hAnsi="Courier New" w:cs="Courier New" w:hint="default"/>
+      </w:rPr>
+    </w:lvl>
+    <w:lvl w:ilvl="8" w:tplc="0C090005" w:tentative="1">
+      <w:start w:val="1"/>
+      <w:numFmt w:val="bullet"/>
+      <w:lvlText w:val=""/>
+      <w:lvlJc w:val="left"/>
+      <w:pPr>
+        <w:ind w:left="6840" w:hanging="360"/>
+      </w:pPr>
+      <w:rPr>
+        <w:rFonts w:ascii="Wingdings" w:hAnsi="Wingdings" w:hint="default"/>
+      </w:rPr>
+    </w:lvl>
+  </w:abstractNum>
+  <w:abstractNum w:abstractNumId="6" w15:restartNumberingAfterBreak="0">
+    <w:nsid w:val="61CE7625"/>
+    <w:multiLevelType w:val="hybridMultilevel"/>
+    <w:tmpl w:val="0FBCEC72"/>
+    <w:lvl w:ilvl="0" w:tplc="3A6CC820">
+      <w:numFmt w:val="bullet"/>
+      <w:lvlText w:val="-"/>
+      <w:lvlJc w:val="left"/>
+      <w:pPr>
+        <w:ind w:left="720" w:hanging="360"/>
+      </w:pPr>
+      <w:rPr>
+        <w:rFonts w:ascii="Calibri" w:eastAsiaTheme="minorHAnsi" w:hAnsi="Calibri" w:cs="Calibri" w:hint="default"/>
+      </w:rPr>
+    </w:lvl>
+    <w:lvl w:ilvl="1" w:tplc="0C090003" w:tentative="1">
+      <w:start w:val="1"/>
+      <w:numFmt w:val="bullet"/>
+      <w:lvlText w:val="o"/>
+      <w:lvlJc w:val="left"/>
+      <w:pPr>
+        <w:ind w:left="1440" w:hanging="360"/>
+      </w:pPr>
+      <w:rPr>
+        <w:rFonts w:ascii="Courier New" w:hAnsi="Courier New" w:cs="Courier New" w:hint="default"/>
+      </w:rPr>
+    </w:lvl>
+    <w:lvl w:ilvl="2" w:tplc="0C090005" w:tentative="1">
+      <w:start w:val="1"/>
+      <w:numFmt w:val="bullet"/>
+      <w:lvlText w:val=""/>
+      <w:lvlJc w:val="left"/>
+      <w:pPr>
+        <w:ind w:left="2160" w:hanging="360"/>
+      </w:pPr>
+      <w:rPr>
+        <w:rFonts w:ascii="Wingdings" w:hAnsi="Wingdings" w:hint="default"/>
+      </w:rPr>
+    </w:lvl>
+    <w:lvl w:ilvl="3" w:tplc="0C090001" w:tentative="1">
+      <w:start w:val="1"/>
+      <w:numFmt w:val="bullet"/>
+      <w:lvlText w:val=""/>
+      <w:lvlJc w:val="left"/>
+      <w:pPr>
+        <w:ind w:left="2880" w:hanging="360"/>
+      </w:pPr>
+      <w:rPr>
+        <w:rFonts w:ascii="Symbol" w:hAnsi="Symbol" w:hint="default"/>
+      </w:rPr>
+    </w:lvl>
+    <w:lvl w:ilvl="4" w:tplc="0C090003" w:tentative="1">
+      <w:start w:val="1"/>
+      <w:numFmt w:val="bullet"/>
+      <w:lvlText w:val="o"/>
+      <w:lvlJc w:val="left"/>
+      <w:pPr>
+        <w:ind w:left="3600" w:hanging="360"/>
+      </w:pPr>
+      <w:rPr>
+        <w:rFonts w:ascii="Courier New" w:hAnsi="Courier New" w:cs="Courier New" w:hint="default"/>
+      </w:rPr>
+    </w:lvl>
+    <w:lvl w:ilvl="5" w:tplc="0C090005" w:tentative="1">
+      <w:start w:val="1"/>
+      <w:numFmt w:val="bullet"/>
+      <w:lvlText w:val=""/>
+      <w:lvlJc w:val="left"/>
+      <w:pPr>
+        <w:ind w:left="4320" w:hanging="360"/>
+      </w:pPr>
+      <w:rPr>
+        <w:rFonts w:ascii="Wingdings" w:hAnsi="Wingdings" w:hint="default"/>
+      </w:rPr>
+    </w:lvl>
+    <w:lvl w:ilvl="6" w:tplc="0C090001" w:tentative="1">
+      <w:start w:val="1"/>
+      <w:numFmt w:val="bullet"/>
+      <w:lvlText w:val=""/>
+      <w:lvlJc w:val="left"/>
+      <w:pPr>
+        <w:ind w:left="5040" w:hanging="360"/>
+      </w:pPr>
+      <w:rPr>
+        <w:rFonts w:ascii="Symbol" w:hAnsi="Symbol" w:hint="default"/>
+      </w:rPr>
+    </w:lvl>
+    <w:lvl w:ilvl="7" w:tplc="0C090003" w:tentative="1">
+      <w:start w:val="1"/>
+      <w:numFmt w:val="bullet"/>
+      <w:lvlText w:val="o"/>
+      <w:lvlJc w:val="left"/>
+      <w:pPr>
+        <w:ind w:left="5760" w:hanging="360"/>
+      </w:pPr>
+      <w:rPr>
+        <w:rFonts w:ascii="Courier New" w:hAnsi="Courier New" w:cs="Courier New" w:hint="default"/>
+      </w:rPr>
+    </w:lvl>
+    <w:lvl w:ilvl="8" w:tplc="0C090005" w:tentative="1">
+      <w:start w:val="1"/>
+      <w:numFmt w:val="bullet"/>
+      <w:lvlText w:val=""/>
+      <w:lvlJc w:val="left"/>
+      <w:pPr>
+        <w:ind w:left="6480" w:hanging="360"/>
+      </w:pPr>
+      <w:rPr>
+        <w:rFonts w:ascii="Wingdings" w:hAnsi="Wingdings" w:hint="default"/>
+      </w:rPr>
+    </w:lvl>
+  </w:abstractNum>
+  <w:abstractNum w:abstractNumId="7" w15:restartNumberingAfterBreak="0">
     <w:nsid w:val="66AA4877"/>
     <w:multiLevelType w:val="hybridMultilevel"/>
     <w:tmpl w:val="ECB8F194"/>
@@ -2148,7 +2450,7 @@
       </w:pPr>
     </w:lvl>
   </w:abstractNum>
-  <w:abstractNum w:abstractNumId="6" w15:restartNumberingAfterBreak="0">
+  <w:abstractNum w:abstractNumId="8" w15:restartNumberingAfterBreak="0">
     <w:nsid w:val="75225C45"/>
     <w:multiLevelType w:val="hybridMultilevel"/>
     <w:tmpl w:val="C3C4EC1A"/>
@@ -2268,7 +2570,7 @@
     <w:abstractNumId w:val="3"/>
   </w:num>
   <w:num w:numId="3">
-    <w:abstractNumId w:val="6"/>
+    <w:abstractNumId w:val="8"/>
   </w:num>
   <w:num w:numId="4">
     <w:abstractNumId w:val="1"/>
@@ -2277,10 +2579,16 @@
     <w:abstractNumId w:val="4"/>
   </w:num>
   <w:num w:numId="6">
-    <w:abstractNumId w:val="5"/>
+    <w:abstractNumId w:val="7"/>
   </w:num>
   <w:num w:numId="7">
     <w:abstractNumId w:val="0"/>
+  </w:num>
+  <w:num w:numId="8">
+    <w:abstractNumId w:val="6"/>
+  </w:num>
+  <w:num w:numId="9">
+    <w:abstractNumId w:val="5"/>
   </w:num>
 </w:numbering>
 </file>

</xml_diff>

<commit_message>
Updated Design Rationale Dementor Class needs to be completed Everything else is done
</commit_message>
<xml_diff>
--- a/Design Rationale Documentation.docx
+++ b/Design Rationale Documentation.docx
@@ -4,6 +4,7 @@
   <w:body>
     <w:p>
       <w:pPr>
+        <w:jc w:val="both"/>
         <w:rPr>
           <w:lang w:val="en-US"/>
         </w:rPr>
@@ -17,6 +18,7 @@
     </w:p>
     <w:p>
       <w:pPr>
+        <w:jc w:val="both"/>
         <w:rPr>
           <w:lang w:val="en-US"/>
         </w:rPr>
@@ -44,6 +46,7 @@
     <w:p>
       <w:pPr>
         <w:spacing w:line="240" w:lineRule="auto"/>
+        <w:jc w:val="both"/>
         <w:rPr>
           <w:lang w:val="en-US"/>
         </w:rPr>
@@ -72,6 +75,7 @@
     <w:p>
       <w:pPr>
         <w:spacing w:line="240" w:lineRule="auto"/>
+        <w:jc w:val="both"/>
         <w:rPr>
           <w:lang w:val="en-US"/>
         </w:rPr>
@@ -125,6 +129,7 @@
     <w:p>
       <w:pPr>
         <w:spacing w:line="240" w:lineRule="auto"/>
+        <w:jc w:val="both"/>
         <w:rPr>
           <w:lang w:val="en-US"/>
         </w:rPr>
@@ -162,112 +167,21 @@
         <w:t>28794346</w:t>
       </w:r>
     </w:p>
-    <w:p/>
-    <w:p>
+    <w:p>
+      <w:pPr>
+        <w:jc w:val="both"/>
+      </w:pPr>
       <w:r>
         <w:t>This document relays the design rationale and thought process for the tasks that were assigned.</w:t>
       </w:r>
     </w:p>
     <w:p>
-      <w:r>
-        <w:t>This</w:t>
-      </w:r>
-      <w:r>
-        <w:t xml:space="preserve"> document</w:t>
-      </w:r>
-      <w:r>
-        <w:t xml:space="preserve"> includes:</w:t>
-      </w:r>
-    </w:p>
-    <w:p>
-      <w:pPr>
-        <w:pStyle w:val="ListParagraph"/>
-        <w:numPr>
-          <w:ilvl w:val="0"/>
-          <w:numId w:val="4"/>
-        </w:numPr>
-      </w:pPr>
-      <w:r>
-        <w:t>Leave Affordance</w:t>
-      </w:r>
-    </w:p>
-    <w:p>
-      <w:pPr>
-        <w:pStyle w:val="ListParagraph"/>
-        <w:numPr>
-          <w:ilvl w:val="0"/>
-          <w:numId w:val="4"/>
-        </w:numPr>
-      </w:pPr>
-      <w:r>
-        <w:t>Give Affordance</w:t>
-      </w:r>
-    </w:p>
-    <w:p>
-      <w:pPr>
-        <w:pStyle w:val="ListParagraph"/>
-        <w:numPr>
-          <w:ilvl w:val="0"/>
-          <w:numId w:val="4"/>
-        </w:numPr>
-      </w:pPr>
-      <w:r>
-        <w:t xml:space="preserve">Wand and Spell </w:t>
-      </w:r>
-      <w:r>
-        <w:t>Class</w:t>
-      </w:r>
-      <w:r>
-        <w:t xml:space="preserve"> Implementation</w:t>
-      </w:r>
-    </w:p>
-    <w:p>
-      <w:pPr>
-        <w:pStyle w:val="ListParagraph"/>
-        <w:numPr>
-          <w:ilvl w:val="0"/>
-          <w:numId w:val="4"/>
-        </w:numPr>
-      </w:pPr>
-      <w:r>
-        <w:t>Dementor</w:t>
-      </w:r>
-      <w:r>
-        <w:t xml:space="preserve"> (</w:t>
-      </w:r>
-      <w:proofErr w:type="spellStart"/>
-      <w:r>
-        <w:t>SubClass</w:t>
-      </w:r>
-      <w:proofErr w:type="spellEnd"/>
-      <w:r>
-        <w:t xml:space="preserve"> of </w:t>
-      </w:r>
-      <w:proofErr w:type="spellStart"/>
-      <w:r>
-        <w:t>HP</w:t>
-      </w:r>
-      <w:r>
-        <w:t>Actor</w:t>
-      </w:r>
-      <w:proofErr w:type="spellEnd"/>
-      <w:r>
-        <w:t>) Implementation</w:t>
-      </w:r>
-    </w:p>
-    <w:p>
-      <w:pPr>
-        <w:pStyle w:val="ListParagraph"/>
-        <w:numPr>
-          <w:ilvl w:val="0"/>
-          <w:numId w:val="4"/>
-        </w:numPr>
-      </w:pPr>
-      <w:r>
-        <w:t>Potions</w:t>
-      </w:r>
-    </w:p>
-    <w:p/>
+      <w:pPr>
+        <w:pStyle w:val="ListParagraph"/>
+        <w:ind w:left="360"/>
+        <w:jc w:val="both"/>
+      </w:pPr>
+    </w:p>
     <w:p>
       <w:pPr>
         <w:pStyle w:val="ListParagraph"/>
@@ -275,14 +189,18 @@
           <w:ilvl w:val="0"/>
           <w:numId w:val="5"/>
         </w:numPr>
+        <w:jc w:val="both"/>
       </w:pPr>
       <w:r>
         <w:t>Leave Affordance</w:t>
       </w:r>
+      <w:bookmarkStart w:id="0" w:name="_GoBack"/>
+      <w:bookmarkEnd w:id="0"/>
     </w:p>
     <w:p>
       <w:pPr>
         <w:ind w:left="360"/>
+        <w:jc w:val="both"/>
       </w:pPr>
       <w:r>
         <w:t>Why</w:t>
@@ -300,6 +218,7 @@
     <w:p>
       <w:pPr>
         <w:ind w:left="360"/>
+        <w:jc w:val="both"/>
       </w:pPr>
       <w:r>
         <w:t>Because each actor can perform the Leave action, having it as a class will increase reusability, and maintainability.</w:t>
@@ -308,6 +227,7 @@
     <w:p>
       <w:pPr>
         <w:ind w:left="360"/>
+        <w:jc w:val="both"/>
       </w:pPr>
       <w:r>
         <w:t>How</w:t>
@@ -329,17 +249,10 @@
       <w:pPr>
         <w:pStyle w:val="ListParagraph"/>
         <w:ind w:left="360"/>
-      </w:pPr>
-      <w:r>
-        <w:t>If an actor is holding an item (ring, wand, dagger, sword), the actor has the option of ‘</w:t>
-      </w:r>
-      <w:proofErr w:type="spellStart"/>
-      <w:r>
-        <w:t>leavving</w:t>
-      </w:r>
-      <w:proofErr w:type="spellEnd"/>
-      <w:r>
-        <w:t xml:space="preserve">’ </w:t>
+        <w:jc w:val="both"/>
+      </w:pPr>
+      <w:r>
+        <w:t xml:space="preserve">If an actor is holding an item (ring, wand, dagger, sword), the actor has the option of ‘leaving’ </w:t>
       </w:r>
       <w:r>
         <w:t>the item in the actor’s current location</w:t>
@@ -355,12 +268,14 @@
       <w:pPr>
         <w:pStyle w:val="ListParagraph"/>
         <w:ind w:left="360"/>
+        <w:jc w:val="both"/>
       </w:pPr>
     </w:p>
     <w:p>
       <w:pPr>
         <w:pStyle w:val="ListParagraph"/>
         <w:ind w:left="360"/>
+        <w:jc w:val="both"/>
       </w:pPr>
       <w:r>
         <w:t xml:space="preserve">The </w:t>
@@ -387,6 +302,7 @@
           <w:ilvl w:val="0"/>
           <w:numId w:val="7"/>
         </w:numPr>
+        <w:jc w:val="both"/>
       </w:pPr>
       <w:proofErr w:type="spellStart"/>
       <w:r>
@@ -404,6 +320,7 @@
           <w:ilvl w:val="0"/>
           <w:numId w:val="7"/>
         </w:numPr>
+        <w:jc w:val="both"/>
       </w:pPr>
       <w:proofErr w:type="spellStart"/>
       <w:r>
@@ -438,6 +355,7 @@
           <w:ilvl w:val="0"/>
           <w:numId w:val="7"/>
         </w:numPr>
+        <w:jc w:val="both"/>
       </w:pPr>
       <w:proofErr w:type="spellStart"/>
       <w:r>
@@ -455,6 +373,7 @@
           <w:ilvl w:val="0"/>
           <w:numId w:val="7"/>
         </w:numPr>
+        <w:jc w:val="both"/>
       </w:pPr>
       <w:proofErr w:type="spellStart"/>
       <w:r>
@@ -468,42 +387,9 @@
     <w:p>
       <w:pPr>
         <w:pStyle w:val="ListParagraph"/>
-        <w:ind w:left="360"/>
-      </w:pPr>
-    </w:p>
-    <w:p>
-      <w:pPr>
-        <w:rPr>
-          <w:highlight w:val="yellow"/>
-        </w:rPr>
-      </w:pPr>
-      <w:r>
-        <w:rPr>
-          <w:highlight w:val="yellow"/>
-        </w:rPr>
-        <w:t xml:space="preserve">After an item is 'taken', it needs to have the option to be 'left' as well. </w:t>
-      </w:r>
-    </w:p>
-    <w:p>
-      <w:pPr>
-        <w:rPr>
-          <w:highlight w:val="yellow"/>
-        </w:rPr>
-      </w:pPr>
-      <w:r>
-        <w:rPr>
-          <w:highlight w:val="yellow"/>
-        </w:rPr>
-        <w:t>Hence, leave needs to be a type of affordance, which in the code, will eventually give the actor the action of leaving it.</w:t>
-      </w:r>
-    </w:p>
-    <w:p>
-      <w:r>
-        <w:rPr>
-          <w:highlight w:val="yellow"/>
-        </w:rPr>
-        <w:t>Once an item has been left by an actor, the Take affordance needs to be reassigned to the item so that an actor could take it again.</w:t>
-      </w:r>
+        <w:ind w:left="1080"/>
+        <w:jc w:val="both"/>
+      </w:pPr>
     </w:p>
     <w:p>
       <w:pPr>
@@ -512,6 +398,7 @@
           <w:ilvl w:val="0"/>
           <w:numId w:val="5"/>
         </w:numPr>
+        <w:jc w:val="both"/>
       </w:pPr>
       <w:r>
         <w:t>Give</w:t>
@@ -523,6 +410,7 @@
     <w:p>
       <w:pPr>
         <w:ind w:left="360"/>
+        <w:jc w:val="both"/>
       </w:pPr>
       <w:r>
         <w:t xml:space="preserve">Why: </w:t>
@@ -531,9 +419,9 @@
     <w:p>
       <w:pPr>
         <w:ind w:left="360"/>
-      </w:pPr>
-      <w:r>
-        <w:lastRenderedPageBreak/>
+        <w:jc w:val="both"/>
+      </w:pPr>
+      <w:r>
         <w:t xml:space="preserve">Because each actor can perform the give action, having it as a class will increase reusability, and </w:t>
       </w:r>
       <w:r>
@@ -543,6 +431,7 @@
     <w:p>
       <w:pPr>
         <w:ind w:left="360"/>
+        <w:jc w:val="both"/>
       </w:pPr>
       <w:r>
         <w:t>How:</w:t>
@@ -552,6 +441,7 @@
       <w:pPr>
         <w:pStyle w:val="ListParagraph"/>
         <w:ind w:left="360"/>
+        <w:jc w:val="both"/>
       </w:pPr>
       <w:r>
         <w:t>If</w:t>
@@ -738,12 +628,14 @@
       <w:pPr>
         <w:pStyle w:val="ListParagraph"/>
         <w:ind w:left="360"/>
+        <w:jc w:val="both"/>
       </w:pPr>
     </w:p>
     <w:p>
       <w:pPr>
         <w:pStyle w:val="ListParagraph"/>
         <w:ind w:left="360"/>
+        <w:jc w:val="both"/>
       </w:pPr>
       <w:r>
         <w:t>The Give class</w:t>
@@ -770,6 +662,7 @@
           <w:ilvl w:val="0"/>
           <w:numId w:val="7"/>
         </w:numPr>
+        <w:jc w:val="both"/>
       </w:pPr>
       <w:proofErr w:type="spellStart"/>
       <w:r>
@@ -787,6 +680,7 @@
           <w:ilvl w:val="0"/>
           <w:numId w:val="7"/>
         </w:numPr>
+        <w:jc w:val="both"/>
       </w:pPr>
       <w:proofErr w:type="spellStart"/>
       <w:r>
@@ -824,6 +718,7 @@
           <w:ilvl w:val="0"/>
           <w:numId w:val="7"/>
         </w:numPr>
+        <w:jc w:val="both"/>
       </w:pPr>
       <w:proofErr w:type="spellStart"/>
       <w:r>
@@ -844,6 +739,7 @@
           <w:ilvl w:val="0"/>
           <w:numId w:val="7"/>
         </w:numPr>
+        <w:jc w:val="both"/>
       </w:pPr>
       <w:proofErr w:type="spellStart"/>
       <w:r>
@@ -863,7 +759,6 @@
         <w:t>.</w:t>
       </w:r>
     </w:p>
-    <w:p/>
     <w:p>
       <w:pPr>
         <w:pStyle w:val="ListParagraph"/>
@@ -871,29 +766,41 @@
           <w:ilvl w:val="0"/>
           <w:numId w:val="5"/>
         </w:numPr>
-      </w:pPr>
-      <w:r>
+        <w:jc w:val="both"/>
+        <w:rPr>
+          <w:highlight w:val="yellow"/>
+        </w:rPr>
+      </w:pPr>
+      <w:r>
+        <w:rPr>
+          <w:highlight w:val="yellow"/>
+        </w:rPr>
+        <w:lastRenderedPageBreak/>
         <w:t>Wand and Spell Implementation</w:t>
       </w:r>
     </w:p>
     <w:p>
+      <w:pPr>
+        <w:jc w:val="both"/>
+      </w:pPr>
       <w:r>
         <w:t xml:space="preserve">Wand is an entity that can only </w:t>
       </w:r>
     </w:p>
     <w:p>
+      <w:pPr>
+        <w:jc w:val="both"/>
+      </w:pPr>
       <w:r>
         <w:t>For a Spell to be Casted, there must be a Wand class and a Cast Action / Affordance.</w:t>
       </w:r>
     </w:p>
     <w:p>
+      <w:pPr>
+        <w:jc w:val="both"/>
+      </w:pPr>
       <w:r>
         <w:t>Furthermore, Cast may target both entities and actors, which will require further distinction.</w:t>
-      </w:r>
-    </w:p>
-    <w:p>
-      <w:r>
-        <w:t xml:space="preserve">Wand </w:t>
       </w:r>
     </w:p>
     <w:p>
@@ -903,6 +810,7 @@
           <w:ilvl w:val="1"/>
           <w:numId w:val="5"/>
         </w:numPr>
+        <w:jc w:val="both"/>
       </w:pPr>
       <w:r>
         <w:t>Wand and Cast Class</w:t>
@@ -911,16 +819,11 @@
     <w:p>
       <w:pPr>
         <w:ind w:left="360"/>
+        <w:jc w:val="both"/>
       </w:pPr>
       <w:r>
         <w:t>A Wand, like a dagger or any other item in the game, can be picked up by any Actor. The existence of a Wand allows an Actor to Cast Spells onto other Actors, or itself.</w:t>
       </w:r>
-    </w:p>
-    <w:p>
-      <w:pPr>
-        <w:pStyle w:val="ListParagraph"/>
-        <w:ind w:left="360"/>
-      </w:pPr>
     </w:p>
     <w:p>
       <w:pPr>
@@ -929,6 +832,7 @@
           <w:ilvl w:val="1"/>
           <w:numId w:val="5"/>
         </w:numPr>
+        <w:jc w:val="both"/>
       </w:pPr>
       <w:r>
         <w:t>Spell Abstraction</w:t>
@@ -937,14 +841,22 @@
     <w:p>
       <w:pPr>
         <w:ind w:left="360"/>
-      </w:pPr>
-      <w:r>
-        <w:t>Every spell needs to have a common target attribute, and a common  method which denotes the spell's function.</w:t>
+        <w:jc w:val="both"/>
+      </w:pPr>
+      <w:r>
+        <w:t xml:space="preserve">Every spell needs to have a common target attribute, and a </w:t>
+      </w:r>
+      <w:r>
+        <w:t>common method</w:t>
+      </w:r>
+      <w:r>
+        <w:t xml:space="preserve"> which denotes the spell's function.</w:t>
       </w:r>
     </w:p>
     <w:p>
       <w:pPr>
         <w:ind w:left="360"/>
+        <w:jc w:val="both"/>
       </w:pPr>
       <w:r>
         <w:t>Hence, abstraction of the Spell class allows subclasses to share that, and it makes it easier to Cast any subclass of Spell.</w:t>
@@ -957,6 +869,7 @@
           <w:ilvl w:val="1"/>
           <w:numId w:val="5"/>
         </w:numPr>
+        <w:jc w:val="both"/>
       </w:pPr>
       <w:r>
         <w:t>Cast and Actor’s Known Spells</w:t>
@@ -965,6 +878,7 @@
     <w:p>
       <w:pPr>
         <w:ind w:left="360"/>
+        <w:jc w:val="both"/>
       </w:pPr>
       <w:r>
         <w:t xml:space="preserve">Casting a spell requires a new action - Cast. This is different from Attack as it requires a Spell to be an input as well. </w:t>
@@ -973,31 +887,26 @@
     <w:p>
       <w:pPr>
         <w:ind w:firstLine="360"/>
-      </w:pPr>
-      <w:r>
-        <w:t xml:space="preserve">It will then execute the Spell's effect if the </w:t>
-      </w:r>
-      <w:proofErr w:type="spellStart"/>
-      <w:r>
-        <w:t>Actorknows</w:t>
-      </w:r>
-      <w:proofErr w:type="spellEnd"/>
-      <w:r>
-        <w:t xml:space="preserve"> the Spell.</w:t>
+        <w:jc w:val="both"/>
+      </w:pPr>
+      <w:r>
+        <w:t>It will then execute the Spell's effect if the Actor</w:t>
+      </w:r>
+      <w:r>
+        <w:t xml:space="preserve"> </w:t>
+      </w:r>
+      <w:r>
+        <w:t>knows the Spell.</w:t>
       </w:r>
     </w:p>
     <w:p>
       <w:pPr>
         <w:ind w:firstLine="360"/>
+        <w:jc w:val="both"/>
       </w:pPr>
       <w:r>
         <w:t>Every actor will have a set of its known Spells</w:t>
       </w:r>
-    </w:p>
-    <w:p>
-      <w:pPr>
-        <w:pStyle w:val="ListParagraph"/>
-      </w:pPr>
     </w:p>
     <w:p>
       <w:pPr>
@@ -1006,6 +915,7 @@
           <w:ilvl w:val="1"/>
           <w:numId w:val="5"/>
         </w:numPr>
+        <w:jc w:val="both"/>
       </w:pPr>
       <w:r>
         <w:t>Targeting Items</w:t>
@@ -1014,9 +924,9 @@
     <w:p>
       <w:pPr>
         <w:ind w:left="360"/>
-      </w:pPr>
-      <w:r>
-        <w:lastRenderedPageBreak/>
+        <w:jc w:val="both"/>
+      </w:pPr>
+      <w:r>
         <w:t xml:space="preserve">In order to allow Spells to be Casted on items, the interface </w:t>
       </w:r>
       <w:proofErr w:type="spellStart"/>
@@ -1030,16 +940,24 @@
     </w:p>
     <w:p>
       <w:pPr>
-        <w:ind w:left="720"/>
-      </w:pPr>
-    </w:p>
-    <w:p>
-      <w:pPr>
         <w:ind w:left="360"/>
-      </w:pPr>
-      <w:r>
-        <w:t>Additional checks have to be implemented for individual spells to ensure that the target is the intended class type.</w:t>
-      </w:r>
+        <w:jc w:val="both"/>
+      </w:pPr>
+      <w:r>
+        <w:t xml:space="preserve">Additional checks </w:t>
+      </w:r>
+      <w:r>
+        <w:t>must</w:t>
+      </w:r>
+      <w:r>
+        <w:t xml:space="preserve"> be implemented for individual spells to ensure that the target is the intended class type.</w:t>
+      </w:r>
+    </w:p>
+    <w:p>
+      <w:pPr>
+        <w:ind w:left="360"/>
+        <w:jc w:val="both"/>
+      </w:pPr>
     </w:p>
     <w:p>
       <w:pPr>
@@ -1048,6 +966,7 @@
           <w:ilvl w:val="0"/>
           <w:numId w:val="5"/>
         </w:numPr>
+        <w:jc w:val="both"/>
       </w:pPr>
       <w:r>
         <w:t>Potions</w:t>
@@ -1060,6 +979,7 @@
       <w:pPr>
         <w:pStyle w:val="ListParagraph"/>
         <w:ind w:left="360"/>
+        <w:jc w:val="both"/>
       </w:pPr>
       <w:r>
         <w:t>If a</w:t>
@@ -1080,7 +1000,13 @@
       </w:r>
       <w:proofErr w:type="spellStart"/>
       <w:r>
-        <w:t>HPentity</w:t>
+        <w:t>HP</w:t>
+      </w:r>
+      <w:r>
+        <w:t>E</w:t>
+      </w:r>
+      <w:r>
+        <w:t>ntity</w:t>
       </w:r>
       <w:proofErr w:type="spellEnd"/>
       <w:r>
@@ -1088,7 +1014,13 @@
       </w:r>
       <w:proofErr w:type="spellStart"/>
       <w:r>
-        <w:t>HPentity</w:t>
+        <w:t>HP</w:t>
+      </w:r>
+      <w:r>
+        <w:t>E</w:t>
+      </w:r>
+      <w:r>
+        <w:t>ntity</w:t>
       </w:r>
       <w:proofErr w:type="spellEnd"/>
       <w:r>
@@ -1122,7 +1054,13 @@
         <w:t>in</w:t>
       </w:r>
       <w:r>
-        <w:t>creaseHelth</w:t>
+        <w:t>creaseHe</w:t>
+      </w:r>
+      <w:r>
+        <w:t>a</w:t>
+      </w:r>
+      <w:r>
+        <w:t>lth</w:t>
       </w:r>
       <w:proofErr w:type="spellEnd"/>
       <w:r>
@@ -1133,12 +1071,14 @@
       <w:pPr>
         <w:pStyle w:val="ListParagraph"/>
         <w:ind w:left="360"/>
+        <w:jc w:val="both"/>
       </w:pPr>
     </w:p>
     <w:p>
       <w:pPr>
         <w:pStyle w:val="ListParagraph"/>
         <w:ind w:left="360"/>
+        <w:jc w:val="both"/>
       </w:pPr>
       <w:r>
         <w:t xml:space="preserve">Potions are used to allow an actor to replenish </w:t>
@@ -1159,13 +1099,25 @@
         <w:t xml:space="preserve"> if and only if the actor’s health is not full</w:t>
       </w:r>
       <w:r>
-        <w:t xml:space="preserve"> and the actor has the ability to use them</w:t>
+        <w:t xml:space="preserve"> and the actor </w:t>
+      </w:r>
+      <w:r>
+        <w:t>could</w:t>
+      </w:r>
+      <w:r>
+        <w:t xml:space="preserve"> use them</w:t>
       </w:r>
       <w:r>
         <w:t>.</w:t>
       </w:r>
       <w:r>
-        <w:t xml:space="preserve"> Potions cannot increase the actor’s health beyond its default health. furthermore,</w:t>
+        <w:t xml:space="preserve"> Potions cannot increase the actor’s health beyond its default health. </w:t>
+      </w:r>
+      <w:r>
+        <w:t>F</w:t>
+      </w:r>
+      <w:r>
+        <w:t>urthermore,</w:t>
       </w:r>
       <w:r>
         <w:t xml:space="preserve"> </w:t>
@@ -1184,6 +1136,7 @@
       <w:pPr>
         <w:pStyle w:val="ListParagraph"/>
         <w:ind w:left="360"/>
+        <w:jc w:val="both"/>
       </w:pPr>
     </w:p>
     <w:p>
@@ -1193,6 +1146,7 @@
           <w:ilvl w:val="0"/>
           <w:numId w:val="5"/>
         </w:numPr>
+        <w:jc w:val="both"/>
       </w:pPr>
       <w:r>
         <w:t xml:space="preserve">Cast </w:t>
@@ -1202,6 +1156,7 @@
       <w:pPr>
         <w:pStyle w:val="ListParagraph"/>
         <w:ind w:left="360"/>
+        <w:jc w:val="both"/>
       </w:pPr>
       <w:r>
         <w:t xml:space="preserve">Because </w:t>
@@ -1239,12 +1194,6 @@
       <w:r>
         <w:t>overridden or added as long it doesn’t break the contract with attack.</w:t>
       </w:r>
-    </w:p>
-    <w:p>
-      <w:pPr>
-        <w:pStyle w:val="ListParagraph"/>
-        <w:ind w:left="360"/>
-      </w:pPr>
     </w:p>
     <w:p>
       <w:pPr>
@@ -1253,8 +1202,10 @@
           <w:ilvl w:val="0"/>
           <w:numId w:val="5"/>
         </w:numPr>
-      </w:pPr>
-      <w:r>
+        <w:jc w:val="both"/>
+      </w:pPr>
+      <w:r>
+        <w:lastRenderedPageBreak/>
         <w:t xml:space="preserve">Dementor </w:t>
       </w:r>
     </w:p>
@@ -1262,44 +1213,120 @@
       <w:pPr>
         <w:pStyle w:val="ListParagraph"/>
         <w:ind w:left="360"/>
-      </w:pPr>
-      <w:r>
+        <w:jc w:val="both"/>
+      </w:pPr>
+      <w:commentRangeStart w:id="1"/>
+      <w:commentRangeStart w:id="2"/>
+      <w:commentRangeStart w:id="3"/>
+      <w:r>
+        <w:rPr>
+          <w:highlight w:val="yellow"/>
+        </w:rPr>
         <w:t xml:space="preserve">Cannot be an instance of </w:t>
       </w:r>
       <w:proofErr w:type="spellStart"/>
       <w:r>
+        <w:rPr>
+          <w:highlight w:val="yellow"/>
+        </w:rPr>
         <w:t>HPActor</w:t>
       </w:r>
       <w:proofErr w:type="spellEnd"/>
       <w:r>
+        <w:rPr>
+          <w:highlight w:val="yellow"/>
+        </w:rPr>
         <w:t xml:space="preserve"> since it needs extra functionality, the</w:t>
       </w:r>
       <w:r>
+        <w:rPr>
+          <w:highlight w:val="yellow"/>
+        </w:rPr>
         <w:t>re</w:t>
       </w:r>
       <w:r>
+        <w:rPr>
+          <w:highlight w:val="yellow"/>
+        </w:rPr>
         <w:t xml:space="preserve">fore it </w:t>
       </w:r>
       <w:r>
+        <w:rPr>
+          <w:highlight w:val="yellow"/>
+        </w:rPr>
         <w:t>will be</w:t>
       </w:r>
       <w:r>
+        <w:rPr>
+          <w:highlight w:val="yellow"/>
+        </w:rPr>
         <w:t xml:space="preserve"> made into </w:t>
       </w:r>
       <w:r>
+        <w:rPr>
+          <w:highlight w:val="yellow"/>
+        </w:rPr>
         <w:t>a subclass</w:t>
       </w:r>
       <w:r>
+        <w:rPr>
+          <w:highlight w:val="yellow"/>
+        </w:rPr>
         <w:t xml:space="preserve"> of </w:t>
       </w:r>
       <w:proofErr w:type="spellStart"/>
       <w:r>
-        <w:t>HPactor</w:t>
+        <w:rPr>
+          <w:highlight w:val="yellow"/>
+        </w:rPr>
+        <w:t>HP</w:t>
+      </w:r>
+      <w:r>
+        <w:rPr>
+          <w:highlight w:val="yellow"/>
+        </w:rPr>
+        <w:t>A</w:t>
+      </w:r>
+      <w:r>
+        <w:rPr>
+          <w:highlight w:val="yellow"/>
+        </w:rPr>
+        <w:t>ctor</w:t>
       </w:r>
       <w:proofErr w:type="spellEnd"/>
       <w:r>
+        <w:rPr>
+          <w:highlight w:val="yellow"/>
+        </w:rPr>
         <w:t xml:space="preserve"> </w:t>
       </w:r>
+      <w:commentRangeEnd w:id="1"/>
+      <w:r>
+        <w:rPr>
+          <w:rStyle w:val="CommentReference"/>
+          <w:highlight w:val="yellow"/>
+          <w:lang w:val="en-AU"/>
+        </w:rPr>
+        <w:commentReference w:id="1"/>
+      </w:r>
+      <w:commentRangeEnd w:id="2"/>
+      <w:r>
+        <w:rPr>
+          <w:rStyle w:val="CommentReference"/>
+          <w:highlight w:val="yellow"/>
+          <w:lang w:val="en-AU"/>
+        </w:rPr>
+        <w:commentReference w:id="2"/>
+      </w:r>
+      <w:commentRangeEnd w:id="3"/>
+      <w:r>
+        <w:rPr>
+          <w:rStyle w:val="CommentReference"/>
+          <w:highlight w:val="yellow"/>
+          <w:lang w:val="en-AU"/>
+        </w:rPr>
+        <w:commentReference w:id="3"/>
+      </w:r>
       <w:r>
         <w:t>and it will</w:t>
       </w:r>
@@ -1335,6 +1362,7 @@
       <w:pPr>
         <w:pStyle w:val="ListParagraph"/>
         <w:ind w:left="360"/>
+        <w:jc w:val="both"/>
       </w:pPr>
     </w:p>
     <w:p>
@@ -1344,6 +1372,7 @@
           <w:ilvl w:val="0"/>
           <w:numId w:val="5"/>
         </w:numPr>
+        <w:jc w:val="both"/>
       </w:pPr>
       <w:r>
         <w:t xml:space="preserve">Spells </w:t>
@@ -1361,6 +1390,7 @@
       <w:pPr>
         <w:pStyle w:val="ListParagraph"/>
         <w:ind w:left="360"/>
+        <w:jc w:val="both"/>
       </w:pPr>
       <w:r>
         <w:t xml:space="preserve">An </w:t>
@@ -1378,6 +1408,7 @@
       <w:pPr>
         <w:pStyle w:val="ListParagraph"/>
         <w:ind w:left="360"/>
+        <w:jc w:val="both"/>
       </w:pPr>
       <w:r>
         <w:t xml:space="preserve">Furthermore, when cast is initiated it will need to refer to Spells </w:t>
@@ -1397,124 +1428,13 @@
           <w:tab w:val="left" w:pos="3525"/>
         </w:tabs>
         <w:ind w:left="360"/>
+        <w:jc w:val="both"/>
       </w:pPr>
     </w:p>
     <w:p>
       <w:pPr>
         <w:ind w:left="360"/>
-      </w:pPr>
-      <w:proofErr w:type="spellStart"/>
-      <w:r>
-        <w:t>Expelliarmus</w:t>
-      </w:r>
-      <w:proofErr w:type="spellEnd"/>
-    </w:p>
-    <w:p>
-      <w:pPr>
-        <w:pStyle w:val="ListParagraph"/>
-        <w:numPr>
-          <w:ilvl w:val="0"/>
-          <w:numId w:val="9"/>
-        </w:numPr>
-      </w:pPr>
-      <w:r>
-        <w:t xml:space="preserve">How </w:t>
-      </w:r>
-      <w:proofErr w:type="spellStart"/>
-      <w:r>
-        <w:t>expelliarmus</w:t>
-      </w:r>
-      <w:proofErr w:type="spellEnd"/>
-      <w:r>
-        <w:t xml:space="preserve"> works is that by casting this spell on a valid target i.e. a target that is not on the same team as the caster, by “forcing” the targeted actor to drop the item they are holdin</w:t>
-      </w:r>
-      <w:r>
-        <w:t>g</w:t>
-      </w:r>
-      <w:r>
-        <w:t xml:space="preserve"> if they </w:t>
-      </w:r>
-      <w:r>
-        <w:t xml:space="preserve">are </w:t>
-      </w:r>
-      <w:r>
-        <w:t>hold</w:t>
-      </w:r>
-      <w:r>
-        <w:t>ing</w:t>
-      </w:r>
-      <w:r>
-        <w:t xml:space="preserve"> one. </w:t>
-      </w:r>
-      <w:r>
-        <w:t xml:space="preserve">The leave class would first check if the targeted actor is holding a item. If they are, it would remove the item the actor is carrying, by changing </w:t>
-      </w:r>
-      <w:proofErr w:type="spellStart"/>
-      <w:r>
-        <w:t>itemCarried</w:t>
-      </w:r>
-      <w:proofErr w:type="spellEnd"/>
-      <w:r>
-        <w:t xml:space="preserve"> attributes of </w:t>
-      </w:r>
-      <w:proofErr w:type="spellStart"/>
-      <w:r>
-        <w:t>hpactors</w:t>
-      </w:r>
-      <w:proofErr w:type="spellEnd"/>
-      <w:r>
-        <w:t>, and place it in the location the targeted actor is at.</w:t>
-      </w:r>
-      <w:r>
-        <w:t xml:space="preserve"> As such, </w:t>
-      </w:r>
-      <w:proofErr w:type="spellStart"/>
-      <w:r>
-        <w:t>expelliarmus</w:t>
-      </w:r>
-      <w:proofErr w:type="spellEnd"/>
-      <w:r>
-        <w:t xml:space="preserve"> is dependent on leave.</w:t>
-      </w:r>
-      <w:r>
-        <w:t xml:space="preserve"> By using the leave class, it makes use of the existing affordance leave, and the functionality of </w:t>
-      </w:r>
-      <w:proofErr w:type="spellStart"/>
-      <w:r>
-        <w:t>expelliarmus</w:t>
-      </w:r>
-      <w:proofErr w:type="spellEnd"/>
-      <w:r>
-        <w:t xml:space="preserve"> is essentially an actor dropping an item (leave affordance) involuntarily. </w:t>
-      </w:r>
-    </w:p>
-    <w:p>
-      <w:pPr>
-        <w:ind w:left="360"/>
-      </w:pPr>
-      <w:proofErr w:type="spellStart"/>
-      <w:r>
-        <w:t>Immobulus</w:t>
-      </w:r>
-      <w:proofErr w:type="spellEnd"/>
-      <w:r>
-        <w:t xml:space="preserve"> </w:t>
-      </w:r>
-      <w:bookmarkStart w:id="0" w:name="_GoBack"/>
-      <w:bookmarkEnd w:id="0"/>
-    </w:p>
-    <w:p>
-      <w:pPr>
-        <w:pStyle w:val="ListParagraph"/>
-        <w:numPr>
-          <w:ilvl w:val="0"/>
-          <w:numId w:val="9"/>
-        </w:numPr>
-      </w:pPr>
-    </w:p>
-    <w:p>
-      <w:pPr>
-        <w:ind w:left="360"/>
+        <w:jc w:val="both"/>
       </w:pPr>
     </w:p>
     <w:sectPr>
@@ -1525,6 +1445,79 @@
     </w:sectPr>
   </w:body>
 </w:document>
+</file>
+
+<file path=word/comments.xml><?xml version="1.0" encoding="utf-8"?>
+<w:comments xmlns:wpc="http://schemas.microsoft.com/office/word/2010/wordprocessingCanvas" xmlns:cx="http://schemas.microsoft.com/office/drawing/2014/chartex" xmlns:cx1="http://schemas.microsoft.com/office/drawing/2015/9/8/chartex" xmlns:cx2="http://schemas.microsoft.com/office/drawing/2015/10/21/chartex" xmlns:cx3="http://schemas.microsoft.com/office/drawing/2016/5/9/chartex" xmlns:cx4="http://schemas.microsoft.com/office/drawing/2016/5/10/chartex" xmlns:cx5="http://schemas.microsoft.com/office/drawing/2016/5/11/chartex" xmlns:cx6="http://schemas.microsoft.com/office/drawing/2016/5/12/chartex" xmlns:cx7="http://schemas.microsoft.com/office/drawing/2016/5/13/chartex" xmlns:cx8="http://schemas.microsoft.com/office/drawing/2016/5/14/chartex" xmlns:mc="http://schemas.openxmlformats.org/markup-compatibility/2006" xmlns:aink="http://schemas.microsoft.com/office/drawing/2016/ink" xmlns:am3d="http://schemas.microsoft.com/office/drawing/2017/model3d" xmlns:o="urn:schemas-microsoft-com:office:office" xmlns:r="http://schemas.openxmlformats.org/officeDocument/2006/relationships" xmlns:m="http://schemas.openxmlformats.org/officeDocument/2006/math" xmlns:v="urn:schemas-microsoft-com:vml" xmlns:wp14="http://schemas.microsoft.com/office/word/2010/wordprocessingDrawing" xmlns:wp="http://schemas.openxmlformats.org/drawingml/2006/wordprocessingDrawing" xmlns:w10="urn:schemas-microsoft-com:office:word" xmlns:w="http://schemas.openxmlformats.org/wordprocessingml/2006/main" xmlns:w14="http://schemas.microsoft.com/office/word/2010/wordml" xmlns:w15="http://schemas.microsoft.com/office/word/2012/wordml" xmlns:w16cid="http://schemas.microsoft.com/office/word/2016/wordml/cid" xmlns:w16se="http://schemas.microsoft.com/office/word/2015/wordml/symex" xmlns:wpg="http://schemas.microsoft.com/office/word/2010/wordprocessingGroup" xmlns:wpi="http://schemas.microsoft.com/office/word/2010/wordprocessingInk" xmlns:wne="http://schemas.microsoft.com/office/word/2006/wordml" xmlns:wps="http://schemas.microsoft.com/office/word/2010/wordprocessingShape" mc:Ignorable="w14 w15 w16se w16cid wp14">
+  <w:comment w:id="1" w:author="Asus" w:date="2019-01-22T19:09:00Z" w:initials="A">
+    <w:p>
+      <w:pPr>
+        <w:pStyle w:val="CommentText"/>
+      </w:pPr>
+      <w:r>
+        <w:rPr>
+          <w:rStyle w:val="CommentReference"/>
+        </w:rPr>
+        <w:annotationRef/>
+      </w:r>
+      <w:r>
+        <w:t xml:space="preserve">It already stated in the assignment as a subclass on </w:t>
+      </w:r>
+      <w:proofErr w:type="spellStart"/>
+      <w:r>
+        <w:t>HPActor</w:t>
+      </w:r>
+      <w:proofErr w:type="spellEnd"/>
+    </w:p>
+    <w:p>
+      <w:pPr>
+        <w:pStyle w:val="CommentText"/>
+      </w:pPr>
+    </w:p>
+  </w:comment>
+  <w:comment w:id="2" w:author="Asus" w:date="2019-01-22T19:09:00Z" w:initials="A">
+    <w:p>
+      <w:pPr>
+        <w:pStyle w:val="CommentText"/>
+      </w:pPr>
+      <w:r>
+        <w:rPr>
+          <w:rStyle w:val="CommentReference"/>
+        </w:rPr>
+        <w:annotationRef/>
+      </w:r>
+    </w:p>
+  </w:comment>
+  <w:comment w:id="3" w:author="Asus" w:date="2019-01-22T19:09:00Z" w:initials="A">
+    <w:p>
+      <w:pPr>
+        <w:pStyle w:val="CommentText"/>
+      </w:pPr>
+      <w:r>
+        <w:rPr>
+          <w:rStyle w:val="CommentReference"/>
+        </w:rPr>
+        <w:annotationRef/>
+      </w:r>
+    </w:p>
+  </w:comment>
+</w:comments>
+</file>
+
+<file path=word/commentsExtended.xml><?xml version="1.0" encoding="utf-8"?>
+<w15:commentsEx xmlns:wpc="http://schemas.microsoft.com/office/word/2010/wordprocessingCanvas" xmlns:cx="http://schemas.microsoft.com/office/drawing/2014/chartex" xmlns:cx1="http://schemas.microsoft.com/office/drawing/2015/9/8/chartex" xmlns:cx2="http://schemas.microsoft.com/office/drawing/2015/10/21/chartex" xmlns:cx3="http://schemas.microsoft.com/office/drawing/2016/5/9/chartex" xmlns:cx4="http://schemas.microsoft.com/office/drawing/2016/5/10/chartex" xmlns:cx5="http://schemas.microsoft.com/office/drawing/2016/5/11/chartex" xmlns:cx6="http://schemas.microsoft.com/office/drawing/2016/5/12/chartex" xmlns:cx7="http://schemas.microsoft.com/office/drawing/2016/5/13/chartex" xmlns:cx8="http://schemas.microsoft.com/office/drawing/2016/5/14/chartex" xmlns:mc="http://schemas.openxmlformats.org/markup-compatibility/2006" xmlns:aink="http://schemas.microsoft.com/office/drawing/2016/ink" xmlns:am3d="http://schemas.microsoft.com/office/drawing/2017/model3d" xmlns:o="urn:schemas-microsoft-com:office:office" xmlns:r="http://schemas.openxmlformats.org/officeDocument/2006/relationships" xmlns:m="http://schemas.openxmlformats.org/officeDocument/2006/math" xmlns:v="urn:schemas-microsoft-com:vml" xmlns:wp14="http://schemas.microsoft.com/office/word/2010/wordprocessingDrawing" xmlns:wp="http://schemas.openxmlformats.org/drawingml/2006/wordprocessingDrawing" xmlns:w10="urn:schemas-microsoft-com:office:word" xmlns:w="http://schemas.openxmlformats.org/wordprocessingml/2006/main" xmlns:w14="http://schemas.microsoft.com/office/word/2010/wordml" xmlns:w15="http://schemas.microsoft.com/office/word/2012/wordml" xmlns:w16cid="http://schemas.microsoft.com/office/word/2016/wordml/cid" xmlns:w16se="http://schemas.microsoft.com/office/word/2015/wordml/symex" xmlns:wpg="http://schemas.microsoft.com/office/word/2010/wordprocessingGroup" xmlns:wpi="http://schemas.microsoft.com/office/word/2010/wordprocessingInk" xmlns:wne="http://schemas.microsoft.com/office/word/2006/wordml" xmlns:wps="http://schemas.microsoft.com/office/word/2010/wordprocessingShape" mc:Ignorable="w14 w15 w16se w16cid wp14">
+  <w15:commentEx w15:paraId="4B7CDEC8" w15:done="0"/>
+  <w15:commentEx w15:paraId="2157EEB8" w15:paraIdParent="4B7CDEC8" w15:done="0"/>
+  <w15:commentEx w15:paraId="203FCC0C" w15:paraIdParent="4B7CDEC8" w15:done="0"/>
+</w15:commentsEx>
+</file>
+
+<file path=word/commentsIds.xml><?xml version="1.0" encoding="utf-8"?>
+<w16cid:commentsIds xmlns:wpc="http://schemas.microsoft.com/office/word/2010/wordprocessingCanvas" xmlns:cx="http://schemas.microsoft.com/office/drawing/2014/chartex" xmlns:cx1="http://schemas.microsoft.com/office/drawing/2015/9/8/chartex" xmlns:cx2="http://schemas.microsoft.com/office/drawing/2015/10/21/chartex" xmlns:cx3="http://schemas.microsoft.com/office/drawing/2016/5/9/chartex" xmlns:cx4="http://schemas.microsoft.com/office/drawing/2016/5/10/chartex" xmlns:cx5="http://schemas.microsoft.com/office/drawing/2016/5/11/chartex" xmlns:cx6="http://schemas.microsoft.com/office/drawing/2016/5/12/chartex" xmlns:cx7="http://schemas.microsoft.com/office/drawing/2016/5/13/chartex" xmlns:cx8="http://schemas.microsoft.com/office/drawing/2016/5/14/chartex" xmlns:mc="http://schemas.openxmlformats.org/markup-compatibility/2006" xmlns:aink="http://schemas.microsoft.com/office/drawing/2016/ink" xmlns:am3d="http://schemas.microsoft.com/office/drawing/2017/model3d" xmlns:o="urn:schemas-microsoft-com:office:office" xmlns:r="http://schemas.openxmlformats.org/officeDocument/2006/relationships" xmlns:m="http://schemas.openxmlformats.org/officeDocument/2006/math" xmlns:v="urn:schemas-microsoft-com:vml" xmlns:wp14="http://schemas.microsoft.com/office/word/2010/wordprocessingDrawing" xmlns:wp="http://schemas.openxmlformats.org/drawingml/2006/wordprocessingDrawing" xmlns:w10="urn:schemas-microsoft-com:office:word" xmlns:w="http://schemas.openxmlformats.org/wordprocessingml/2006/main" xmlns:w14="http://schemas.microsoft.com/office/word/2010/wordml" xmlns:w15="http://schemas.microsoft.com/office/word/2012/wordml" xmlns:w16cid="http://schemas.microsoft.com/office/word/2016/wordml/cid" xmlns:w16se="http://schemas.microsoft.com/office/word/2015/wordml/symex" xmlns:wpg="http://schemas.microsoft.com/office/word/2010/wordprocessingGroup" xmlns:wpi="http://schemas.microsoft.com/office/word/2010/wordprocessingInk" xmlns:wne="http://schemas.microsoft.com/office/word/2006/wordml" xmlns:wps="http://schemas.microsoft.com/office/word/2010/wordprocessingShape" mc:Ignorable="w14 w15 w16se w16cid wp14">
+  <w16cid:commentId w16cid:paraId="4B7CDEC8" w16cid:durableId="1FF1E8DE"/>
+  <w16cid:commentId w16cid:paraId="2157EEB8" w16cid:durableId="1FF1E8F6"/>
+  <w16cid:commentId w16cid:paraId="203FCC0C" w16cid:durableId="1FF1E8FB"/>
+</w16cid:commentsIds>
 </file>
 
 <file path=word/endnotes.xml><?xml version="1.0" encoding="utf-8"?>
@@ -2138,230 +2131,6 @@
     </w:lvl>
   </w:abstractNum>
   <w:abstractNum w:abstractNumId="5" w15:restartNumberingAfterBreak="0">
-    <w:nsid w:val="591367E2"/>
-    <w:multiLevelType w:val="hybridMultilevel"/>
-    <w:tmpl w:val="B5F2773E"/>
-    <w:lvl w:ilvl="0" w:tplc="6B6C669A">
-      <w:numFmt w:val="bullet"/>
-      <w:lvlText w:val="-"/>
-      <w:lvlJc w:val="left"/>
-      <w:pPr>
-        <w:ind w:left="1080" w:hanging="360"/>
-      </w:pPr>
-      <w:rPr>
-        <w:rFonts w:ascii="Calibri" w:eastAsiaTheme="minorHAnsi" w:hAnsi="Calibri" w:cs="Calibri" w:hint="default"/>
-      </w:rPr>
-    </w:lvl>
-    <w:lvl w:ilvl="1" w:tplc="0C090003" w:tentative="1">
-      <w:start w:val="1"/>
-      <w:numFmt w:val="bullet"/>
-      <w:lvlText w:val="o"/>
-      <w:lvlJc w:val="left"/>
-      <w:pPr>
-        <w:ind w:left="1800" w:hanging="360"/>
-      </w:pPr>
-      <w:rPr>
-        <w:rFonts w:ascii="Courier New" w:hAnsi="Courier New" w:cs="Courier New" w:hint="default"/>
-      </w:rPr>
-    </w:lvl>
-    <w:lvl w:ilvl="2" w:tplc="0C090005" w:tentative="1">
-      <w:start w:val="1"/>
-      <w:numFmt w:val="bullet"/>
-      <w:lvlText w:val=""/>
-      <w:lvlJc w:val="left"/>
-      <w:pPr>
-        <w:ind w:left="2520" w:hanging="360"/>
-      </w:pPr>
-      <w:rPr>
-        <w:rFonts w:ascii="Wingdings" w:hAnsi="Wingdings" w:hint="default"/>
-      </w:rPr>
-    </w:lvl>
-    <w:lvl w:ilvl="3" w:tplc="0C090001" w:tentative="1">
-      <w:start w:val="1"/>
-      <w:numFmt w:val="bullet"/>
-      <w:lvlText w:val=""/>
-      <w:lvlJc w:val="left"/>
-      <w:pPr>
-        <w:ind w:left="3240" w:hanging="360"/>
-      </w:pPr>
-      <w:rPr>
-        <w:rFonts w:ascii="Symbol" w:hAnsi="Symbol" w:hint="default"/>
-      </w:rPr>
-    </w:lvl>
-    <w:lvl w:ilvl="4" w:tplc="0C090003" w:tentative="1">
-      <w:start w:val="1"/>
-      <w:numFmt w:val="bullet"/>
-      <w:lvlText w:val="o"/>
-      <w:lvlJc w:val="left"/>
-      <w:pPr>
-        <w:ind w:left="3960" w:hanging="360"/>
-      </w:pPr>
-      <w:rPr>
-        <w:rFonts w:ascii="Courier New" w:hAnsi="Courier New" w:cs="Courier New" w:hint="default"/>
-      </w:rPr>
-    </w:lvl>
-    <w:lvl w:ilvl="5" w:tplc="0C090005" w:tentative="1">
-      <w:start w:val="1"/>
-      <w:numFmt w:val="bullet"/>
-      <w:lvlText w:val=""/>
-      <w:lvlJc w:val="left"/>
-      <w:pPr>
-        <w:ind w:left="4680" w:hanging="360"/>
-      </w:pPr>
-      <w:rPr>
-        <w:rFonts w:ascii="Wingdings" w:hAnsi="Wingdings" w:hint="default"/>
-      </w:rPr>
-    </w:lvl>
-    <w:lvl w:ilvl="6" w:tplc="0C090001" w:tentative="1">
-      <w:start w:val="1"/>
-      <w:numFmt w:val="bullet"/>
-      <w:lvlText w:val=""/>
-      <w:lvlJc w:val="left"/>
-      <w:pPr>
-        <w:ind w:left="5400" w:hanging="360"/>
-      </w:pPr>
-      <w:rPr>
-        <w:rFonts w:ascii="Symbol" w:hAnsi="Symbol" w:hint="default"/>
-      </w:rPr>
-    </w:lvl>
-    <w:lvl w:ilvl="7" w:tplc="0C090003" w:tentative="1">
-      <w:start w:val="1"/>
-      <w:numFmt w:val="bullet"/>
-      <w:lvlText w:val="o"/>
-      <w:lvlJc w:val="left"/>
-      <w:pPr>
-        <w:ind w:left="6120" w:hanging="360"/>
-      </w:pPr>
-      <w:rPr>
-        <w:rFonts w:ascii="Courier New" w:hAnsi="Courier New" w:cs="Courier New" w:hint="default"/>
-      </w:rPr>
-    </w:lvl>
-    <w:lvl w:ilvl="8" w:tplc="0C090005" w:tentative="1">
-      <w:start w:val="1"/>
-      <w:numFmt w:val="bullet"/>
-      <w:lvlText w:val=""/>
-      <w:lvlJc w:val="left"/>
-      <w:pPr>
-        <w:ind w:left="6840" w:hanging="360"/>
-      </w:pPr>
-      <w:rPr>
-        <w:rFonts w:ascii="Wingdings" w:hAnsi="Wingdings" w:hint="default"/>
-      </w:rPr>
-    </w:lvl>
-  </w:abstractNum>
-  <w:abstractNum w:abstractNumId="6" w15:restartNumberingAfterBreak="0">
-    <w:nsid w:val="61CE7625"/>
-    <w:multiLevelType w:val="hybridMultilevel"/>
-    <w:tmpl w:val="0FBCEC72"/>
-    <w:lvl w:ilvl="0" w:tplc="3A6CC820">
-      <w:numFmt w:val="bullet"/>
-      <w:lvlText w:val="-"/>
-      <w:lvlJc w:val="left"/>
-      <w:pPr>
-        <w:ind w:left="720" w:hanging="360"/>
-      </w:pPr>
-      <w:rPr>
-        <w:rFonts w:ascii="Calibri" w:eastAsiaTheme="minorHAnsi" w:hAnsi="Calibri" w:cs="Calibri" w:hint="default"/>
-      </w:rPr>
-    </w:lvl>
-    <w:lvl w:ilvl="1" w:tplc="0C090003" w:tentative="1">
-      <w:start w:val="1"/>
-      <w:numFmt w:val="bullet"/>
-      <w:lvlText w:val="o"/>
-      <w:lvlJc w:val="left"/>
-      <w:pPr>
-        <w:ind w:left="1440" w:hanging="360"/>
-      </w:pPr>
-      <w:rPr>
-        <w:rFonts w:ascii="Courier New" w:hAnsi="Courier New" w:cs="Courier New" w:hint="default"/>
-      </w:rPr>
-    </w:lvl>
-    <w:lvl w:ilvl="2" w:tplc="0C090005" w:tentative="1">
-      <w:start w:val="1"/>
-      <w:numFmt w:val="bullet"/>
-      <w:lvlText w:val=""/>
-      <w:lvlJc w:val="left"/>
-      <w:pPr>
-        <w:ind w:left="2160" w:hanging="360"/>
-      </w:pPr>
-      <w:rPr>
-        <w:rFonts w:ascii="Wingdings" w:hAnsi="Wingdings" w:hint="default"/>
-      </w:rPr>
-    </w:lvl>
-    <w:lvl w:ilvl="3" w:tplc="0C090001" w:tentative="1">
-      <w:start w:val="1"/>
-      <w:numFmt w:val="bullet"/>
-      <w:lvlText w:val=""/>
-      <w:lvlJc w:val="left"/>
-      <w:pPr>
-        <w:ind w:left="2880" w:hanging="360"/>
-      </w:pPr>
-      <w:rPr>
-        <w:rFonts w:ascii="Symbol" w:hAnsi="Symbol" w:hint="default"/>
-      </w:rPr>
-    </w:lvl>
-    <w:lvl w:ilvl="4" w:tplc="0C090003" w:tentative="1">
-      <w:start w:val="1"/>
-      <w:numFmt w:val="bullet"/>
-      <w:lvlText w:val="o"/>
-      <w:lvlJc w:val="left"/>
-      <w:pPr>
-        <w:ind w:left="3600" w:hanging="360"/>
-      </w:pPr>
-      <w:rPr>
-        <w:rFonts w:ascii="Courier New" w:hAnsi="Courier New" w:cs="Courier New" w:hint="default"/>
-      </w:rPr>
-    </w:lvl>
-    <w:lvl w:ilvl="5" w:tplc="0C090005" w:tentative="1">
-      <w:start w:val="1"/>
-      <w:numFmt w:val="bullet"/>
-      <w:lvlText w:val=""/>
-      <w:lvlJc w:val="left"/>
-      <w:pPr>
-        <w:ind w:left="4320" w:hanging="360"/>
-      </w:pPr>
-      <w:rPr>
-        <w:rFonts w:ascii="Wingdings" w:hAnsi="Wingdings" w:hint="default"/>
-      </w:rPr>
-    </w:lvl>
-    <w:lvl w:ilvl="6" w:tplc="0C090001" w:tentative="1">
-      <w:start w:val="1"/>
-      <w:numFmt w:val="bullet"/>
-      <w:lvlText w:val=""/>
-      <w:lvlJc w:val="left"/>
-      <w:pPr>
-        <w:ind w:left="5040" w:hanging="360"/>
-      </w:pPr>
-      <w:rPr>
-        <w:rFonts w:ascii="Symbol" w:hAnsi="Symbol" w:hint="default"/>
-      </w:rPr>
-    </w:lvl>
-    <w:lvl w:ilvl="7" w:tplc="0C090003" w:tentative="1">
-      <w:start w:val="1"/>
-      <w:numFmt w:val="bullet"/>
-      <w:lvlText w:val="o"/>
-      <w:lvlJc w:val="left"/>
-      <w:pPr>
-        <w:ind w:left="5760" w:hanging="360"/>
-      </w:pPr>
-      <w:rPr>
-        <w:rFonts w:ascii="Courier New" w:hAnsi="Courier New" w:cs="Courier New" w:hint="default"/>
-      </w:rPr>
-    </w:lvl>
-    <w:lvl w:ilvl="8" w:tplc="0C090005" w:tentative="1">
-      <w:start w:val="1"/>
-      <w:numFmt w:val="bullet"/>
-      <w:lvlText w:val=""/>
-      <w:lvlJc w:val="left"/>
-      <w:pPr>
-        <w:ind w:left="6480" w:hanging="360"/>
-      </w:pPr>
-      <w:rPr>
-        <w:rFonts w:ascii="Wingdings" w:hAnsi="Wingdings" w:hint="default"/>
-      </w:rPr>
-    </w:lvl>
-  </w:abstractNum>
-  <w:abstractNum w:abstractNumId="7" w15:restartNumberingAfterBreak="0">
     <w:nsid w:val="66AA4877"/>
     <w:multiLevelType w:val="hybridMultilevel"/>
     <w:tmpl w:val="ECB8F194"/>
@@ -2450,7 +2219,7 @@
       </w:pPr>
     </w:lvl>
   </w:abstractNum>
-  <w:abstractNum w:abstractNumId="8" w15:restartNumberingAfterBreak="0">
+  <w:abstractNum w:abstractNumId="6" w15:restartNumberingAfterBreak="0">
     <w:nsid w:val="75225C45"/>
     <w:multiLevelType w:val="hybridMultilevel"/>
     <w:tmpl w:val="C3C4EC1A"/>
@@ -2570,7 +2339,7 @@
     <w:abstractNumId w:val="3"/>
   </w:num>
   <w:num w:numId="3">
-    <w:abstractNumId w:val="8"/>
+    <w:abstractNumId w:val="6"/>
   </w:num>
   <w:num w:numId="4">
     <w:abstractNumId w:val="1"/>
@@ -2579,18 +2348,20 @@
     <w:abstractNumId w:val="4"/>
   </w:num>
   <w:num w:numId="6">
-    <w:abstractNumId w:val="7"/>
+    <w:abstractNumId w:val="5"/>
   </w:num>
   <w:num w:numId="7">
     <w:abstractNumId w:val="0"/>
   </w:num>
-  <w:num w:numId="8">
-    <w:abstractNumId w:val="6"/>
-  </w:num>
-  <w:num w:numId="9">
-    <w:abstractNumId w:val="5"/>
-  </w:num>
 </w:numbering>
+</file>
+
+<file path=word/people.xml><?xml version="1.0" encoding="utf-8"?>
+<w15:people xmlns:wpc="http://schemas.microsoft.com/office/word/2010/wordprocessingCanvas" xmlns:cx="http://schemas.microsoft.com/office/drawing/2014/chartex" xmlns:cx1="http://schemas.microsoft.com/office/drawing/2015/9/8/chartex" xmlns:cx2="http://schemas.microsoft.com/office/drawing/2015/10/21/chartex" xmlns:cx3="http://schemas.microsoft.com/office/drawing/2016/5/9/chartex" xmlns:cx4="http://schemas.microsoft.com/office/drawing/2016/5/10/chartex" xmlns:cx5="http://schemas.microsoft.com/office/drawing/2016/5/11/chartex" xmlns:cx6="http://schemas.microsoft.com/office/drawing/2016/5/12/chartex" xmlns:cx7="http://schemas.microsoft.com/office/drawing/2016/5/13/chartex" xmlns:cx8="http://schemas.microsoft.com/office/drawing/2016/5/14/chartex" xmlns:mc="http://schemas.openxmlformats.org/markup-compatibility/2006" xmlns:aink="http://schemas.microsoft.com/office/drawing/2016/ink" xmlns:am3d="http://schemas.microsoft.com/office/drawing/2017/model3d" xmlns:o="urn:schemas-microsoft-com:office:office" xmlns:r="http://schemas.openxmlformats.org/officeDocument/2006/relationships" xmlns:m="http://schemas.openxmlformats.org/officeDocument/2006/math" xmlns:v="urn:schemas-microsoft-com:vml" xmlns:wp14="http://schemas.microsoft.com/office/word/2010/wordprocessingDrawing" xmlns:wp="http://schemas.openxmlformats.org/drawingml/2006/wordprocessingDrawing" xmlns:w10="urn:schemas-microsoft-com:office:word" xmlns:w="http://schemas.openxmlformats.org/wordprocessingml/2006/main" xmlns:w14="http://schemas.microsoft.com/office/word/2010/wordml" xmlns:w15="http://schemas.microsoft.com/office/word/2012/wordml" xmlns:w16cid="http://schemas.microsoft.com/office/word/2016/wordml/cid" xmlns:w16se="http://schemas.microsoft.com/office/word/2015/wordml/symex" xmlns:wpg="http://schemas.microsoft.com/office/word/2010/wordprocessingGroup" xmlns:wpi="http://schemas.microsoft.com/office/word/2010/wordprocessingInk" xmlns:wne="http://schemas.microsoft.com/office/word/2006/wordml" xmlns:wps="http://schemas.microsoft.com/office/word/2010/wordprocessingShape" mc:Ignorable="w14 w15 w16se w16cid wp14">
+  <w15:person w15:author="Asus">
+    <w15:presenceInfo w15:providerId="None" w15:userId="Asus"/>
+  </w15:person>
+</w15:people>
 </file>
 
 <file path=word/styles.xml><?xml version="1.0" encoding="utf-8"?>
@@ -3076,6 +2847,104 @@
     <w:uiPriority w:val="99"/>
     <w:rsid w:val="00BB26DB"/>
   </w:style>
+  <w:style w:type="character" w:styleId="CommentReference">
+    <w:name w:val="annotation reference"/>
+    <w:basedOn w:val="DefaultParagraphFont"/>
+    <w:uiPriority w:val="99"/>
+    <w:semiHidden/>
+    <w:unhideWhenUsed/>
+    <w:rsid w:val="00596A79"/>
+    <w:rPr>
+      <w:sz w:val="16"/>
+      <w:szCs w:val="16"/>
+    </w:rPr>
+  </w:style>
+  <w:style w:type="paragraph" w:styleId="CommentText">
+    <w:name w:val="annotation text"/>
+    <w:basedOn w:val="Normal"/>
+    <w:link w:val="CommentTextChar"/>
+    <w:uiPriority w:val="99"/>
+    <w:semiHidden/>
+    <w:unhideWhenUsed/>
+    <w:rsid w:val="00596A79"/>
+    <w:pPr>
+      <w:spacing w:line="240" w:lineRule="auto"/>
+    </w:pPr>
+    <w:rPr>
+      <w:sz w:val="20"/>
+      <w:szCs w:val="20"/>
+    </w:rPr>
+  </w:style>
+  <w:style w:type="character" w:customStyle="1" w:styleId="CommentTextChar">
+    <w:name w:val="Comment Text Char"/>
+    <w:basedOn w:val="DefaultParagraphFont"/>
+    <w:link w:val="CommentText"/>
+    <w:uiPriority w:val="99"/>
+    <w:semiHidden/>
+    <w:rsid w:val="00596A79"/>
+    <w:rPr>
+      <w:sz w:val="20"/>
+      <w:szCs w:val="20"/>
+    </w:rPr>
+  </w:style>
+  <w:style w:type="paragraph" w:styleId="CommentSubject">
+    <w:name w:val="annotation subject"/>
+    <w:basedOn w:val="CommentText"/>
+    <w:next w:val="CommentText"/>
+    <w:link w:val="CommentSubjectChar"/>
+    <w:uiPriority w:val="99"/>
+    <w:semiHidden/>
+    <w:unhideWhenUsed/>
+    <w:rsid w:val="00596A79"/>
+    <w:rPr>
+      <w:b/>
+      <w:bCs/>
+    </w:rPr>
+  </w:style>
+  <w:style w:type="character" w:customStyle="1" w:styleId="CommentSubjectChar">
+    <w:name w:val="Comment Subject Char"/>
+    <w:basedOn w:val="CommentTextChar"/>
+    <w:link w:val="CommentSubject"/>
+    <w:uiPriority w:val="99"/>
+    <w:semiHidden/>
+    <w:rsid w:val="00596A79"/>
+    <w:rPr>
+      <w:b/>
+      <w:bCs/>
+      <w:sz w:val="20"/>
+      <w:szCs w:val="20"/>
+    </w:rPr>
+  </w:style>
+  <w:style w:type="paragraph" w:styleId="BalloonText">
+    <w:name w:val="Balloon Text"/>
+    <w:basedOn w:val="Normal"/>
+    <w:link w:val="BalloonTextChar"/>
+    <w:uiPriority w:val="99"/>
+    <w:semiHidden/>
+    <w:unhideWhenUsed/>
+    <w:rsid w:val="00596A79"/>
+    <w:pPr>
+      <w:spacing w:after="0" w:line="240" w:lineRule="auto"/>
+    </w:pPr>
+    <w:rPr>
+      <w:rFonts w:ascii="Segoe UI" w:hAnsi="Segoe UI" w:cs="Segoe UI"/>
+      <w:sz w:val="18"/>
+      <w:szCs w:val="18"/>
+    </w:rPr>
+  </w:style>
+  <w:style w:type="character" w:customStyle="1" w:styleId="BalloonTextChar">
+    <w:name w:val="Balloon Text Char"/>
+    <w:basedOn w:val="DefaultParagraphFont"/>
+    <w:link w:val="BalloonText"/>
+    <w:uiPriority w:val="99"/>
+    <w:semiHidden/>
+    <w:rsid w:val="00596A79"/>
+    <w:rPr>
+      <w:rFonts w:ascii="Segoe UI" w:hAnsi="Segoe UI" w:cs="Segoe UI"/>
+      <w:sz w:val="18"/>
+      <w:szCs w:val="18"/>
+    </w:rPr>
+  </w:style>
 </w:styles>
 </file>
 

</xml_diff>

<commit_message>
created pdf for actions, actors and behaviors and entities
</commit_message>
<xml_diff>
--- a/Design Rationale Documentation.docx
+++ b/Design Rationale Documentation.docx
@@ -169,6 +169,15 @@
     </w:p>
     <w:p>
       <w:pPr>
+        <w:spacing w:line="240" w:lineRule="auto"/>
+        <w:jc w:val="both"/>
+        <w:rPr>
+          <w:lang w:val="en-US"/>
+        </w:rPr>
+      </w:pPr>
+    </w:p>
+    <w:p>
+      <w:pPr>
         <w:jc w:val="both"/>
       </w:pPr>
       <w:r>
@@ -194,8 +203,6 @@
       <w:r>
         <w:t>Leave Affordance</w:t>
       </w:r>
-      <w:bookmarkStart w:id="0" w:name="_GoBack"/>
-      <w:bookmarkEnd w:id="0"/>
     </w:p>
     <w:p>
       <w:pPr>
@@ -203,55 +210,57 @@
         <w:jc w:val="both"/>
       </w:pPr>
       <w:r>
-        <w:t>Why</w:t>
+        <w:t xml:space="preserve">Because none of </w:t>
+      </w:r>
+      <w:r>
+        <w:t xml:space="preserve">the other classes can perform this type of </w:t>
+      </w:r>
+      <w:r>
+        <w:t>affordance and</w:t>
       </w:r>
       <w:r>
         <w:t xml:space="preserve"> </w:t>
       </w:r>
       <w:r>
-        <w:t>is this designed like this</w:t>
-      </w:r>
-      <w:r>
-        <w:t xml:space="preserve">: </w:t>
-      </w:r>
-    </w:p>
-    <w:p>
-      <w:pPr>
+        <w:t xml:space="preserve">each actor can perform the </w:t>
+      </w:r>
+      <w:r>
+        <w:t>‘</w:t>
+      </w:r>
+      <w:r>
+        <w:t>Leave action</w:t>
+      </w:r>
+      <w:r>
+        <w:t>’</w:t>
+      </w:r>
+      <w:r>
+        <w:t xml:space="preserve">, having it as a </w:t>
+      </w:r>
+      <w:r>
+        <w:t xml:space="preserve">subclass of </w:t>
+      </w:r>
+      <w:proofErr w:type="spellStart"/>
+      <w:r>
+        <w:t>HpAffordance</w:t>
+      </w:r>
+      <w:proofErr w:type="spellEnd"/>
+      <w:r>
+        <w:t xml:space="preserve"> will increase reusability, maintainability</w:t>
+      </w:r>
+      <w:r>
+        <w:t xml:space="preserve"> and reduce dependency as it will perform the action in its own module</w:t>
+      </w:r>
+      <w:r>
+        <w:t>.</w:t>
+      </w:r>
+    </w:p>
+    <w:p>
+      <w:pPr>
+        <w:pStyle w:val="ListParagraph"/>
         <w:ind w:left="360"/>
         <w:jc w:val="both"/>
       </w:pPr>
       <w:r>
-        <w:t>Because each actor can perform the Leave action, having it as a class will increase reusability, and maintainability.</w:t>
-      </w:r>
-    </w:p>
-    <w:p>
-      <w:pPr>
-        <w:ind w:left="360"/>
-        <w:jc w:val="both"/>
-      </w:pPr>
-      <w:r>
-        <w:t>How</w:t>
-      </w:r>
-      <w:r>
-        <w:t xml:space="preserve"> it will </w:t>
-      </w:r>
-      <w:r>
-        <w:t>be implemented</w:t>
-      </w:r>
-      <w:r>
-        <w:t xml:space="preserve"> with the system</w:t>
-      </w:r>
-      <w:r>
-        <w:t>:</w:t>
-      </w:r>
-    </w:p>
-    <w:p>
-      <w:pPr>
-        <w:pStyle w:val="ListParagraph"/>
-        <w:ind w:left="360"/>
-        <w:jc w:val="both"/>
-      </w:pPr>
-      <w:r>
         <w:t xml:space="preserve">If an actor is holding an item (ring, wand, dagger, sword), the actor has the option of ‘leaving’ </w:t>
       </w:r>
       <w:r>
@@ -261,7 +270,10 @@
         <w:t xml:space="preserve">. </w:t>
       </w:r>
       <w:r>
-        <w:t xml:space="preserve"> this action consumes one turn.</w:t>
+        <w:t>T</w:t>
+      </w:r>
+      <w:r>
+        <w:t>his action consumes one turn.</w:t>
       </w:r>
     </w:p>
     <w:p>
@@ -345,7 +357,16 @@
         <w:t>.</w:t>
       </w:r>
       <w:r>
-        <w:t xml:space="preserve"> An item would not exist without the other</w:t>
+        <w:t xml:space="preserve"> An </w:t>
+      </w:r>
+      <w:r>
+        <w:t xml:space="preserve">HP </w:t>
+      </w:r>
+      <w:r>
+        <w:t>item would not exist without the other</w:t>
+      </w:r>
+      <w:r>
+        <w:t>.</w:t>
       </w:r>
     </w:p>
     <w:p>
@@ -375,6 +396,7 @@
         </w:numPr>
         <w:jc w:val="both"/>
       </w:pPr>
+      <w:bookmarkStart w:id="0" w:name="_GoBack"/>
       <w:proofErr w:type="spellStart"/>
       <w:r>
         <w:t>HPAction</w:t>
@@ -383,6 +405,7 @@
       <w:r>
         <w:t xml:space="preserve"> as to check if the action can be performed (an actor cannot give an item to an actor holding an item).</w:t>
       </w:r>
+      <w:bookmarkEnd w:id="0"/>
     </w:p>
     <w:p>
       <w:pPr>
@@ -413,28 +436,30 @@
         <w:jc w:val="both"/>
       </w:pPr>
       <w:r>
-        <w:t xml:space="preserve">Why: </w:t>
-      </w:r>
-    </w:p>
-    <w:p>
-      <w:pPr>
-        <w:ind w:left="360"/>
-        <w:jc w:val="both"/>
-      </w:pPr>
-      <w:r>
-        <w:t xml:space="preserve">Because each actor can perform the give action, having it as a class will increase reusability, and </w:t>
-      </w:r>
-      <w:r>
-        <w:t>maintainability.</w:t>
-      </w:r>
-    </w:p>
-    <w:p>
-      <w:pPr>
-        <w:ind w:left="360"/>
-        <w:jc w:val="both"/>
-      </w:pPr>
-      <w:r>
-        <w:t>How:</w:t>
+        <w:t>Just as leave,</w:t>
+      </w:r>
+      <w:r>
+        <w:t xml:space="preserve"> each actor can perform the give action, having it as a </w:t>
+      </w:r>
+      <w:r>
+        <w:t xml:space="preserve">subclass of </w:t>
+      </w:r>
+      <w:proofErr w:type="spellStart"/>
+      <w:r>
+        <w:t>HpAffordance</w:t>
+      </w:r>
+      <w:proofErr w:type="spellEnd"/>
+      <w:r>
+        <w:t xml:space="preserve"> </w:t>
+      </w:r>
+      <w:r>
+        <w:t xml:space="preserve">will </w:t>
+      </w:r>
+      <w:r>
+        <w:t>increase reusability, maintainability and reduce dependency as it will perform the action in its own module</w:t>
+      </w:r>
+      <w:r>
+        <w:t>.</w:t>
       </w:r>
     </w:p>
     <w:p>
@@ -761,6 +786,16 @@
     </w:p>
     <w:p>
       <w:pPr>
+        <w:jc w:val="both"/>
+      </w:pPr>
+    </w:p>
+    <w:p>
+      <w:pPr>
+        <w:jc w:val="both"/>
+      </w:pPr>
+    </w:p>
+    <w:p>
+      <w:pPr>
         <w:pStyle w:val="ListParagraph"/>
         <w:numPr>
           <w:ilvl w:val="0"/>
@@ -1218,6 +1253,8 @@
       <w:commentRangeStart w:id="1"/>
       <w:commentRangeStart w:id="2"/>
       <w:commentRangeStart w:id="3"/>
+      <w:commentRangeStart w:id="4"/>
+      <w:commentRangeStart w:id="5"/>
       <w:r>
         <w:rPr>
           <w:highlight w:val="yellow"/>
@@ -1236,7 +1273,63 @@
         <w:rPr>
           <w:highlight w:val="yellow"/>
         </w:rPr>
-        <w:t xml:space="preserve"> since it needs extra functionality, the</w:t>
+        <w:t xml:space="preserve"> since it needs extra functionality</w:t>
+      </w:r>
+      <w:r>
+        <w:rPr>
+          <w:highlight w:val="yellow"/>
+        </w:rPr>
+        <w:t xml:space="preserve">, </w:t>
+      </w:r>
+      <w:proofErr w:type="spellStart"/>
+      <w:r>
+        <w:rPr>
+          <w:highlight w:val="yellow"/>
+        </w:rPr>
+        <w:t>Hp</w:t>
+      </w:r>
+      <w:r>
+        <w:rPr>
+          <w:highlight w:val="yellow"/>
+        </w:rPr>
+        <w:t>Actor</w:t>
+      </w:r>
+      <w:proofErr w:type="spellEnd"/>
+      <w:r>
+        <w:rPr>
+          <w:highlight w:val="yellow"/>
+        </w:rPr>
+        <w:t xml:space="preserve"> lack</w:t>
+      </w:r>
+      <w:r>
+        <w:rPr>
+          <w:highlight w:val="yellow"/>
+        </w:rPr>
+        <w:t>s</w:t>
+      </w:r>
+      <w:r>
+        <w:rPr>
+          <w:highlight w:val="yellow"/>
+        </w:rPr>
+        <w:t xml:space="preserve"> </w:t>
+      </w:r>
+      <w:r>
+        <w:rPr>
+          <w:highlight w:val="yellow"/>
+        </w:rPr>
+        <w:t>this</w:t>
+      </w:r>
+      <w:r>
+        <w:rPr>
+          <w:highlight w:val="yellow"/>
+        </w:rPr>
+        <w:t xml:space="preserve"> required functionality</w:t>
+      </w:r>
+      <w:r>
+        <w:rPr>
+          <w:highlight w:val="yellow"/>
+        </w:rPr>
+        <w:t>, the</w:t>
       </w:r>
       <w:r>
         <w:rPr>
@@ -1327,6 +1420,22 @@
         </w:rPr>
         <w:commentReference w:id="3"/>
       </w:r>
+      <w:commentRangeEnd w:id="4"/>
+      <w:r>
+        <w:rPr>
+          <w:rStyle w:val="CommentReference"/>
+          <w:lang w:val="en-AU"/>
+        </w:rPr>
+        <w:commentReference w:id="4"/>
+      </w:r>
+      <w:commentRangeEnd w:id="5"/>
+      <w:r>
+        <w:rPr>
+          <w:rStyle w:val="CommentReference"/>
+          <w:lang w:val="en-AU"/>
+        </w:rPr>
+        <w:commentReference w:id="5"/>
+      </w:r>
       <w:r>
         <w:t>and it will</w:t>
       </w:r>
@@ -1340,7 +1449,13 @@
         <w:t>some</w:t>
       </w:r>
       <w:r>
-        <w:t xml:space="preserve"> methods to perform its speciality.</w:t>
+        <w:t xml:space="preserve"> methods to perform its </w:t>
+      </w:r>
+      <w:r>
+        <w:t>functionality</w:t>
+      </w:r>
+      <w:r>
+        <w:t>.</w:t>
       </w:r>
       <w:r>
         <w:t xml:space="preserve"> It doesn’t</w:t>
@@ -1403,13 +1518,6 @@
       <w:r>
         <w:t xml:space="preserve"> type is used to keep track of each actor’s known spells, this is because the spell are predefined constants for each character.  </w:t>
       </w:r>
-    </w:p>
-    <w:p>
-      <w:pPr>
-        <w:pStyle w:val="ListParagraph"/>
-        <w:ind w:left="360"/>
-        <w:jc w:val="both"/>
-      </w:pPr>
       <w:r>
         <w:t xml:space="preserve">Furthermore, when cast is initiated it will need to refer to Spells </w:t>
       </w:r>
@@ -1501,6 +1609,35 @@
       </w:r>
     </w:p>
   </w:comment>
+  <w:comment w:id="4" w:author="Matti Haddad" w:date="2019-01-22T19:49:00Z" w:initials="MH">
+    <w:p>
+      <w:pPr>
+        <w:pStyle w:val="CommentText"/>
+      </w:pPr>
+      <w:r>
+        <w:rPr>
+          <w:rStyle w:val="CommentReference"/>
+        </w:rPr>
+        <w:annotationRef/>
+      </w:r>
+      <w:r>
+        <w:t>Needed to explain why a class, rather than instance or an attribute or even a method</w:t>
+      </w:r>
+    </w:p>
+  </w:comment>
+  <w:comment w:id="5" w:author="Matti Haddad" w:date="2019-01-22T19:54:00Z" w:initials="MH">
+    <w:p>
+      <w:pPr>
+        <w:pStyle w:val="CommentText"/>
+      </w:pPr>
+      <w:r>
+        <w:rPr>
+          <w:rStyle w:val="CommentReference"/>
+        </w:rPr>
+        <w:annotationRef/>
+      </w:r>
+    </w:p>
+  </w:comment>
 </w:comments>
 </file>
 
@@ -1509,6 +1646,8 @@
   <w15:commentEx w15:paraId="4B7CDEC8" w15:done="0"/>
   <w15:commentEx w15:paraId="2157EEB8" w15:paraIdParent="4B7CDEC8" w15:done="0"/>
   <w15:commentEx w15:paraId="203FCC0C" w15:paraIdParent="4B7CDEC8" w15:done="0"/>
+  <w15:commentEx w15:paraId="1E9410E9" w15:paraIdParent="4B7CDEC8" w15:done="0"/>
+  <w15:commentEx w15:paraId="5AC011B8" w15:paraIdParent="4B7CDEC8" w15:done="0"/>
 </w15:commentsEx>
 </file>
 
@@ -1517,6 +1656,8 @@
   <w16cid:commentId w16cid:paraId="4B7CDEC8" w16cid:durableId="1FF1E8DE"/>
   <w16cid:commentId w16cid:paraId="2157EEB8" w16cid:durableId="1FF1E8F6"/>
   <w16cid:commentId w16cid:paraId="203FCC0C" w16cid:durableId="1FF1E8FB"/>
+  <w16cid:commentId w16cid:paraId="1E9410E9" w16cid:durableId="1FF1F259"/>
+  <w16cid:commentId w16cid:paraId="5AC011B8" w16cid:durableId="1FF1F359"/>
 </w16cid:commentsIds>
 </file>
 
@@ -2360,6 +2501,9 @@
 <w15:people xmlns:wpc="http://schemas.microsoft.com/office/word/2010/wordprocessingCanvas" xmlns:cx="http://schemas.microsoft.com/office/drawing/2014/chartex" xmlns:cx1="http://schemas.microsoft.com/office/drawing/2015/9/8/chartex" xmlns:cx2="http://schemas.microsoft.com/office/drawing/2015/10/21/chartex" xmlns:cx3="http://schemas.microsoft.com/office/drawing/2016/5/9/chartex" xmlns:cx4="http://schemas.microsoft.com/office/drawing/2016/5/10/chartex" xmlns:cx5="http://schemas.microsoft.com/office/drawing/2016/5/11/chartex" xmlns:cx6="http://schemas.microsoft.com/office/drawing/2016/5/12/chartex" xmlns:cx7="http://schemas.microsoft.com/office/drawing/2016/5/13/chartex" xmlns:cx8="http://schemas.microsoft.com/office/drawing/2016/5/14/chartex" xmlns:mc="http://schemas.openxmlformats.org/markup-compatibility/2006" xmlns:aink="http://schemas.microsoft.com/office/drawing/2016/ink" xmlns:am3d="http://schemas.microsoft.com/office/drawing/2017/model3d" xmlns:o="urn:schemas-microsoft-com:office:office" xmlns:r="http://schemas.openxmlformats.org/officeDocument/2006/relationships" xmlns:m="http://schemas.openxmlformats.org/officeDocument/2006/math" xmlns:v="urn:schemas-microsoft-com:vml" xmlns:wp14="http://schemas.microsoft.com/office/word/2010/wordprocessingDrawing" xmlns:wp="http://schemas.openxmlformats.org/drawingml/2006/wordprocessingDrawing" xmlns:w10="urn:schemas-microsoft-com:office:word" xmlns:w="http://schemas.openxmlformats.org/wordprocessingml/2006/main" xmlns:w14="http://schemas.microsoft.com/office/word/2010/wordml" xmlns:w15="http://schemas.microsoft.com/office/word/2012/wordml" xmlns:w16cid="http://schemas.microsoft.com/office/word/2016/wordml/cid" xmlns:w16se="http://schemas.microsoft.com/office/word/2015/wordml/symex" xmlns:wpg="http://schemas.microsoft.com/office/word/2010/wordprocessingGroup" xmlns:wpi="http://schemas.microsoft.com/office/word/2010/wordprocessingInk" xmlns:wne="http://schemas.microsoft.com/office/word/2006/wordml" xmlns:wps="http://schemas.microsoft.com/office/word/2010/wordprocessingShape" mc:Ignorable="w14 w15 w16se w16cid wp14">
   <w15:person w15:author="Asus">
     <w15:presenceInfo w15:providerId="None" w15:userId="Asus"/>
+  </w15:person>
+  <w15:person w15:author="Matti Haddad">
+    <w15:presenceInfo w15:providerId="None" w15:userId="Matti Haddad"/>
   </w15:person>
 </w15:people>
 </file>

</xml_diff>

<commit_message>
Minor Design Changes Finalised Doc
</commit_message>
<xml_diff>
--- a/Design Rationale Documentation.docx
+++ b/Design Rationale Documentation.docx
@@ -4,13 +4,20 @@
   <w:body>
     <w:p>
       <w:pPr>
-        <w:jc w:val="both"/>
-        <w:rPr>
+        <w:spacing w:line="276" w:lineRule="auto"/>
+        <w:jc w:val="both"/>
+        <w:rPr>
+          <w:b/>
+          <w:sz w:val="24"/>
+          <w:szCs w:val="24"/>
           <w:lang w:val="en-US"/>
         </w:rPr>
       </w:pPr>
       <w:r>
         <w:rPr>
+          <w:b/>
+          <w:sz w:val="24"/>
+          <w:szCs w:val="24"/>
           <w:lang w:val="en-US"/>
         </w:rPr>
         <w:t>DESIGN RATIONALE: FIT2099 SSB ASSIGNMENT 1</w:t>
@@ -18,47 +25,65 @@
     </w:p>
     <w:p>
       <w:pPr>
-        <w:jc w:val="both"/>
-        <w:rPr>
+        <w:spacing w:line="276" w:lineRule="auto"/>
+        <w:jc w:val="both"/>
+        <w:rPr>
+          <w:szCs w:val="24"/>
           <w:lang w:val="en-US"/>
         </w:rPr>
       </w:pPr>
       <w:r>
         <w:rPr>
+          <w:b/>
+          <w:szCs w:val="24"/>
           <w:lang w:val="en-US"/>
         </w:rPr>
         <w:t xml:space="preserve">GROUP NAME </w:t>
       </w:r>
       <w:r>
         <w:rPr>
+          <w:b/>
+          <w:sz w:val="24"/>
+          <w:szCs w:val="24"/>
           <w:lang w:val="en-US"/>
         </w:rPr>
         <w:tab/>
       </w:r>
       <w:r>
         <w:rPr>
+          <w:szCs w:val="24"/>
           <w:lang w:val="en-US"/>
         </w:rPr>
-        <w:tab/>
         <w:t>JAVAPLUSPLUS</w:t>
       </w:r>
     </w:p>
     <w:p>
       <w:pPr>
-        <w:spacing w:line="240" w:lineRule="auto"/>
-        <w:jc w:val="both"/>
-        <w:rPr>
+        <w:spacing w:line="276" w:lineRule="auto"/>
+        <w:jc w:val="both"/>
+        <w:rPr>
+          <w:szCs w:val="24"/>
           <w:lang w:val="en-US"/>
         </w:rPr>
       </w:pPr>
       <w:r>
         <w:rPr>
+          <w:b/>
+          <w:szCs w:val="24"/>
           <w:lang w:val="en-US"/>
         </w:rPr>
-        <w:t xml:space="preserve">GROUP MEMBERS </w:t>
-      </w:r>
-      <w:r>
-        <w:rPr>
+        <w:t>GROUP MEMBERS</w:t>
+      </w:r>
+      <w:r>
+        <w:rPr>
+          <w:szCs w:val="24"/>
+          <w:lang w:val="en-US"/>
+        </w:rPr>
+        <w:t xml:space="preserve"> </w:t>
+      </w:r>
+      <w:r>
+        <w:rPr>
+          <w:szCs w:val="24"/>
           <w:lang w:val="en-US"/>
         </w:rPr>
         <w:tab/>
@@ -66,6 +91,7 @@
       </w:r>
       <w:r>
         <w:rPr>
+          <w:szCs w:val="24"/>
           <w:lang w:val="en-US"/>
         </w:rPr>
         <w:tab/>
@@ -74,20 +100,23 @@
     </w:p>
     <w:p>
       <w:pPr>
-        <w:spacing w:line="240" w:lineRule="auto"/>
-        <w:jc w:val="both"/>
-        <w:rPr>
+        <w:spacing w:line="276" w:lineRule="auto"/>
+        <w:jc w:val="both"/>
+        <w:rPr>
+          <w:szCs w:val="24"/>
           <w:lang w:val="en-US"/>
         </w:rPr>
       </w:pPr>
       <w:r>
         <w:rPr>
+          <w:szCs w:val="24"/>
           <w:lang w:val="en-US"/>
         </w:rPr>
         <w:tab/>
       </w:r>
       <w:r>
         <w:rPr>
+          <w:szCs w:val="24"/>
           <w:lang w:val="en-US"/>
         </w:rPr>
         <w:tab/>
@@ -95,6 +124,7 @@
       </w:r>
       <w:r>
         <w:rPr>
+          <w:szCs w:val="24"/>
           <w:lang w:val="en-US"/>
         </w:rPr>
         <w:tab/>
@@ -102,24 +132,28 @@
       </w:r>
       <w:r>
         <w:rPr>
+          <w:szCs w:val="24"/>
           <w:lang w:val="en-US"/>
         </w:rPr>
         <w:tab/>
       </w:r>
       <w:r>
         <w:rPr>
+          <w:szCs w:val="24"/>
           <w:lang w:val="en-US"/>
         </w:rPr>
         <w:tab/>
       </w:r>
       <w:r>
         <w:rPr>
+          <w:szCs w:val="24"/>
           <w:lang w:val="en-US"/>
         </w:rPr>
         <w:tab/>
       </w:r>
       <w:r>
         <w:rPr>
+          <w:szCs w:val="24"/>
           <w:lang w:val="en-US"/>
         </w:rPr>
         <w:tab/>
@@ -128,26 +162,30 @@
     </w:p>
     <w:p>
       <w:pPr>
-        <w:spacing w:line="240" w:lineRule="auto"/>
-        <w:jc w:val="both"/>
-        <w:rPr>
+        <w:spacing w:line="276" w:lineRule="auto"/>
+        <w:jc w:val="both"/>
+        <w:rPr>
+          <w:szCs w:val="24"/>
           <w:lang w:val="en-US"/>
         </w:rPr>
       </w:pPr>
       <w:r>
         <w:rPr>
+          <w:szCs w:val="24"/>
           <w:lang w:val="en-US"/>
         </w:rPr>
         <w:tab/>
       </w:r>
       <w:r>
         <w:rPr>
+          <w:szCs w:val="24"/>
           <w:lang w:val="en-US"/>
         </w:rPr>
         <w:tab/>
       </w:r>
       <w:r>
         <w:rPr>
+          <w:szCs w:val="24"/>
           <w:lang w:val="en-US"/>
         </w:rPr>
         <w:tab/>
@@ -155,12 +193,14 @@
       </w:r>
       <w:r>
         <w:rPr>
+          <w:szCs w:val="24"/>
           <w:lang w:val="en-US"/>
         </w:rPr>
         <w:tab/>
       </w:r>
       <w:r>
         <w:rPr>
+          <w:szCs w:val="24"/>
           <w:lang w:val="en-US"/>
         </w:rPr>
         <w:tab/>
@@ -169,27 +209,20 @@
     </w:p>
     <w:p>
       <w:pPr>
-        <w:spacing w:line="240" w:lineRule="auto"/>
-        <w:jc w:val="both"/>
-        <w:rPr>
-          <w:lang w:val="en-US"/>
-        </w:rPr>
-      </w:pPr>
-    </w:p>
-    <w:p>
-      <w:pPr>
-        <w:jc w:val="both"/>
-      </w:pPr>
-      <w:r>
+        <w:spacing w:line="276" w:lineRule="auto"/>
+        <w:jc w:val="both"/>
+        <w:rPr>
+          <w:sz w:val="23"/>
+          <w:szCs w:val="23"/>
+        </w:rPr>
+      </w:pPr>
+      <w:r>
+        <w:rPr>
+          <w:sz w:val="23"/>
+          <w:szCs w:val="23"/>
+        </w:rPr>
         <w:t>This document relays the design rationale and thought process for the tasks that were assigned.</w:t>
       </w:r>
-    </w:p>
-    <w:p>
-      <w:pPr>
-        <w:pStyle w:val="ListParagraph"/>
-        <w:ind w:left="360"/>
-        <w:jc w:val="both"/>
-      </w:pPr>
     </w:p>
     <w:p>
       <w:pPr>
@@ -198,112 +231,213 @@
           <w:ilvl w:val="0"/>
           <w:numId w:val="5"/>
         </w:numPr>
-        <w:jc w:val="both"/>
-      </w:pPr>
-      <w:r>
+        <w:spacing w:line="276" w:lineRule="auto"/>
+        <w:jc w:val="both"/>
+        <w:rPr>
+          <w:sz w:val="23"/>
+          <w:szCs w:val="23"/>
+        </w:rPr>
+      </w:pPr>
+      <w:r>
+        <w:rPr>
+          <w:sz w:val="23"/>
+          <w:szCs w:val="23"/>
+        </w:rPr>
         <w:t>Leave Affordance</w:t>
       </w:r>
     </w:p>
     <w:p>
       <w:pPr>
-        <w:ind w:left="360"/>
-        <w:jc w:val="both"/>
-      </w:pPr>
-      <w:r>
+        <w:spacing w:line="276" w:lineRule="auto"/>
+        <w:jc w:val="both"/>
+        <w:rPr>
+          <w:sz w:val="23"/>
+          <w:szCs w:val="23"/>
+        </w:rPr>
+      </w:pPr>
+      <w:r>
+        <w:rPr>
+          <w:sz w:val="23"/>
+          <w:szCs w:val="23"/>
+        </w:rPr>
         <w:t xml:space="preserve">Because none of </w:t>
       </w:r>
       <w:r>
+        <w:rPr>
+          <w:sz w:val="23"/>
+          <w:szCs w:val="23"/>
+        </w:rPr>
         <w:t xml:space="preserve">the other classes can perform this type of </w:t>
       </w:r>
       <w:r>
+        <w:rPr>
+          <w:sz w:val="23"/>
+          <w:szCs w:val="23"/>
+        </w:rPr>
         <w:t>affordance and</w:t>
       </w:r>
       <w:r>
+        <w:rPr>
+          <w:sz w:val="23"/>
+          <w:szCs w:val="23"/>
+        </w:rPr>
         <w:t xml:space="preserve"> </w:t>
       </w:r>
       <w:r>
+        <w:rPr>
+          <w:sz w:val="23"/>
+          <w:szCs w:val="23"/>
+        </w:rPr>
         <w:t xml:space="preserve">each actor can perform the </w:t>
       </w:r>
       <w:r>
+        <w:rPr>
+          <w:sz w:val="23"/>
+          <w:szCs w:val="23"/>
+        </w:rPr>
         <w:t>‘</w:t>
       </w:r>
       <w:r>
+        <w:rPr>
+          <w:sz w:val="23"/>
+          <w:szCs w:val="23"/>
+        </w:rPr>
         <w:t>Leave action</w:t>
       </w:r>
       <w:r>
+        <w:rPr>
+          <w:sz w:val="23"/>
+          <w:szCs w:val="23"/>
+        </w:rPr>
         <w:t>’</w:t>
       </w:r>
       <w:r>
+        <w:rPr>
+          <w:sz w:val="23"/>
+          <w:szCs w:val="23"/>
+        </w:rPr>
         <w:t xml:space="preserve">, having it as a </w:t>
       </w:r>
       <w:r>
+        <w:rPr>
+          <w:sz w:val="23"/>
+          <w:szCs w:val="23"/>
+        </w:rPr>
         <w:t xml:space="preserve">subclass of </w:t>
       </w:r>
       <w:proofErr w:type="spellStart"/>
       <w:r>
+        <w:rPr>
+          <w:sz w:val="23"/>
+          <w:szCs w:val="23"/>
+        </w:rPr>
         <w:t>HpAffordance</w:t>
       </w:r>
       <w:proofErr w:type="spellEnd"/>
       <w:r>
+        <w:rPr>
+          <w:sz w:val="23"/>
+          <w:szCs w:val="23"/>
+        </w:rPr>
         <w:t xml:space="preserve"> will increase reusability, maintainability</w:t>
       </w:r>
       <w:r>
+        <w:rPr>
+          <w:sz w:val="23"/>
+          <w:szCs w:val="23"/>
+        </w:rPr>
         <w:t xml:space="preserve"> and reduce dependency as it will perform the action in its own module</w:t>
       </w:r>
       <w:r>
+        <w:rPr>
+          <w:sz w:val="23"/>
+          <w:szCs w:val="23"/>
+        </w:rPr>
         <w:t>.</w:t>
       </w:r>
     </w:p>
     <w:p>
       <w:pPr>
-        <w:pStyle w:val="ListParagraph"/>
-        <w:ind w:left="360"/>
-        <w:jc w:val="both"/>
-      </w:pPr>
-      <w:r>
+        <w:spacing w:line="276" w:lineRule="auto"/>
+        <w:jc w:val="both"/>
+        <w:rPr>
+          <w:sz w:val="23"/>
+          <w:szCs w:val="23"/>
+        </w:rPr>
+      </w:pPr>
+      <w:r>
+        <w:rPr>
+          <w:sz w:val="23"/>
+          <w:szCs w:val="23"/>
+        </w:rPr>
         <w:t xml:space="preserve">If an actor is holding an item (ring, wand, dagger, sword), the actor has the option of ‘leaving’ </w:t>
       </w:r>
       <w:r>
-        <w:t>the item in the actor’s current location</w:t>
-      </w:r>
-      <w:r>
-        <w:t xml:space="preserve">. </w:t>
-      </w:r>
-      <w:r>
+        <w:rPr>
+          <w:sz w:val="23"/>
+          <w:szCs w:val="23"/>
+        </w:rPr>
+        <w:t xml:space="preserve">the item in the actor’s current location. </w:t>
+      </w:r>
+      <w:r>
+        <w:rPr>
+          <w:sz w:val="23"/>
+          <w:szCs w:val="23"/>
+        </w:rPr>
         <w:t>T</w:t>
       </w:r>
       <w:r>
+        <w:rPr>
+          <w:sz w:val="23"/>
+          <w:szCs w:val="23"/>
+        </w:rPr>
         <w:t>his action consumes one turn.</w:t>
       </w:r>
     </w:p>
     <w:p>
       <w:pPr>
-        <w:pStyle w:val="ListParagraph"/>
-        <w:ind w:left="360"/>
-        <w:jc w:val="both"/>
-      </w:pPr>
-    </w:p>
-    <w:p>
-      <w:pPr>
-        <w:pStyle w:val="ListParagraph"/>
-        <w:ind w:left="360"/>
-        <w:jc w:val="both"/>
-      </w:pPr>
-      <w:r>
+        <w:spacing w:line="276" w:lineRule="auto"/>
+        <w:jc w:val="both"/>
+        <w:rPr>
+          <w:sz w:val="23"/>
+          <w:szCs w:val="23"/>
+        </w:rPr>
+      </w:pPr>
+      <w:r>
+        <w:rPr>
+          <w:sz w:val="23"/>
+          <w:szCs w:val="23"/>
+        </w:rPr>
         <w:t xml:space="preserve">The </w:t>
       </w:r>
       <w:r>
+        <w:rPr>
+          <w:sz w:val="23"/>
+          <w:szCs w:val="23"/>
+        </w:rPr>
         <w:t>Leave</w:t>
       </w:r>
       <w:r>
+        <w:rPr>
+          <w:sz w:val="23"/>
+          <w:szCs w:val="23"/>
+        </w:rPr>
         <w:t xml:space="preserve"> class is a subclass of </w:t>
       </w:r>
       <w:proofErr w:type="spellStart"/>
       <w:r>
+        <w:rPr>
+          <w:sz w:val="23"/>
+          <w:szCs w:val="23"/>
+        </w:rPr>
         <w:t>HPAffordance</w:t>
       </w:r>
       <w:proofErr w:type="spellEnd"/>
       <w:r>
+        <w:rPr>
+          <w:sz w:val="23"/>
+          <w:szCs w:val="23"/>
+        </w:rPr>
         <w:t xml:space="preserve"> that depends on:</w:t>
       </w:r>
     </w:p>
@@ -314,14 +448,27 @@
           <w:ilvl w:val="0"/>
           <w:numId w:val="7"/>
         </w:numPr>
-        <w:jc w:val="both"/>
+        <w:spacing w:line="276" w:lineRule="auto"/>
+        <w:jc w:val="both"/>
+        <w:rPr>
+          <w:sz w:val="23"/>
+          <w:szCs w:val="23"/>
+        </w:rPr>
       </w:pPr>
       <w:proofErr w:type="spellStart"/>
       <w:r>
+        <w:rPr>
+          <w:sz w:val="23"/>
+          <w:szCs w:val="23"/>
+        </w:rPr>
         <w:t>MessageRender</w:t>
       </w:r>
       <w:proofErr w:type="spellEnd"/>
       <w:r>
+        <w:rPr>
+          <w:sz w:val="23"/>
+          <w:szCs w:val="23"/>
+        </w:rPr>
         <w:t xml:space="preserve"> to display a message to the user, a form of player feedback.</w:t>
       </w:r>
     </w:p>
@@ -332,40 +479,85 @@
           <w:ilvl w:val="0"/>
           <w:numId w:val="7"/>
         </w:numPr>
-        <w:jc w:val="both"/>
+        <w:spacing w:line="276" w:lineRule="auto"/>
+        <w:jc w:val="both"/>
+        <w:rPr>
+          <w:sz w:val="23"/>
+          <w:szCs w:val="23"/>
+        </w:rPr>
       </w:pPr>
       <w:proofErr w:type="spellStart"/>
       <w:r>
+        <w:rPr>
+          <w:sz w:val="23"/>
+          <w:szCs w:val="23"/>
+        </w:rPr>
         <w:t>HPEntetityInterface</w:t>
       </w:r>
       <w:proofErr w:type="spellEnd"/>
       <w:r>
+        <w:rPr>
+          <w:sz w:val="23"/>
+          <w:szCs w:val="23"/>
+        </w:rPr>
         <w:t xml:space="preserve"> as it deals with entities and therefore</w:t>
       </w:r>
       <w:r>
+        <w:rPr>
+          <w:sz w:val="23"/>
+          <w:szCs w:val="23"/>
+        </w:rPr>
         <w:t xml:space="preserve"> the item</w:t>
       </w:r>
       <w:r>
+        <w:rPr>
+          <w:sz w:val="23"/>
+          <w:szCs w:val="23"/>
+        </w:rPr>
         <w:t xml:space="preserve"> needs to be managed by </w:t>
       </w:r>
       <w:proofErr w:type="spellStart"/>
       <w:r>
+        <w:rPr>
+          <w:sz w:val="23"/>
+          <w:szCs w:val="23"/>
+        </w:rPr>
         <w:t>EntityManager</w:t>
       </w:r>
       <w:proofErr w:type="spellEnd"/>
       <w:r>
+        <w:rPr>
+          <w:sz w:val="23"/>
+          <w:szCs w:val="23"/>
+        </w:rPr>
         <w:t>.</w:t>
       </w:r>
       <w:r>
+        <w:rPr>
+          <w:sz w:val="23"/>
+          <w:szCs w:val="23"/>
+        </w:rPr>
         <w:t xml:space="preserve"> An </w:t>
       </w:r>
       <w:r>
+        <w:rPr>
+          <w:sz w:val="23"/>
+          <w:szCs w:val="23"/>
+        </w:rPr>
         <w:t xml:space="preserve">HP </w:t>
       </w:r>
       <w:r>
+        <w:rPr>
+          <w:sz w:val="23"/>
+          <w:szCs w:val="23"/>
+        </w:rPr>
         <w:t>item would not exist without the other</w:t>
       </w:r>
       <w:r>
+        <w:rPr>
+          <w:sz w:val="23"/>
+          <w:szCs w:val="23"/>
+        </w:rPr>
         <w:t>.</w:t>
       </w:r>
     </w:p>
@@ -376,14 +568,27 @@
           <w:ilvl w:val="0"/>
           <w:numId w:val="7"/>
         </w:numPr>
-        <w:jc w:val="both"/>
+        <w:spacing w:line="276" w:lineRule="auto"/>
+        <w:jc w:val="both"/>
+        <w:rPr>
+          <w:sz w:val="23"/>
+          <w:szCs w:val="23"/>
+        </w:rPr>
       </w:pPr>
       <w:proofErr w:type="spellStart"/>
       <w:r>
+        <w:rPr>
+          <w:sz w:val="23"/>
+          <w:szCs w:val="23"/>
+        </w:rPr>
         <w:t>HPActor</w:t>
       </w:r>
       <w:proofErr w:type="spellEnd"/>
       <w:r>
+        <w:rPr>
+          <w:sz w:val="23"/>
+          <w:szCs w:val="23"/>
+        </w:rPr>
         <w:t xml:space="preserve"> as actors are the ones who initiate the action.</w:t>
       </w:r>
     </w:p>
@@ -394,24 +599,40 @@
           <w:ilvl w:val="0"/>
           <w:numId w:val="7"/>
         </w:numPr>
-        <w:jc w:val="both"/>
-      </w:pPr>
-      <w:bookmarkStart w:id="0" w:name="_GoBack"/>
+        <w:spacing w:line="276" w:lineRule="auto"/>
+        <w:jc w:val="both"/>
+        <w:rPr>
+          <w:sz w:val="23"/>
+          <w:szCs w:val="23"/>
+        </w:rPr>
+      </w:pPr>
       <w:proofErr w:type="spellStart"/>
       <w:r>
+        <w:rPr>
+          <w:sz w:val="23"/>
+          <w:szCs w:val="23"/>
+        </w:rPr>
         <w:t>HPAction</w:t>
       </w:r>
       <w:proofErr w:type="spellEnd"/>
       <w:r>
+        <w:rPr>
+          <w:sz w:val="23"/>
+          <w:szCs w:val="23"/>
+        </w:rPr>
         <w:t xml:space="preserve"> as to check if the action can be performed (an actor cannot give an item to an actor holding an item).</w:t>
       </w:r>
-      <w:bookmarkEnd w:id="0"/>
     </w:p>
     <w:p>
       <w:pPr>
         <w:pStyle w:val="ListParagraph"/>
+        <w:spacing w:line="276" w:lineRule="auto"/>
         <w:ind w:left="1080"/>
         <w:jc w:val="both"/>
+        <w:rPr>
+          <w:sz w:val="23"/>
+          <w:szCs w:val="23"/>
+        </w:rPr>
       </w:pPr>
     </w:p>
     <w:p>
@@ -421,262 +642,416 @@
           <w:ilvl w:val="0"/>
           <w:numId w:val="5"/>
         </w:numPr>
-        <w:jc w:val="both"/>
-      </w:pPr>
-      <w:r>
+        <w:spacing w:line="276" w:lineRule="auto"/>
+        <w:jc w:val="both"/>
+        <w:rPr>
+          <w:sz w:val="23"/>
+          <w:szCs w:val="23"/>
+        </w:rPr>
+      </w:pPr>
+      <w:r>
+        <w:rPr>
+          <w:sz w:val="23"/>
+          <w:szCs w:val="23"/>
+        </w:rPr>
         <w:t>Give</w:t>
       </w:r>
       <w:r>
+        <w:rPr>
+          <w:sz w:val="23"/>
+          <w:szCs w:val="23"/>
+        </w:rPr>
         <w:t xml:space="preserve"> Affordance</w:t>
       </w:r>
     </w:p>
     <w:p>
       <w:pPr>
-        <w:ind w:left="360"/>
-        <w:jc w:val="both"/>
-      </w:pPr>
-      <w:r>
+        <w:spacing w:line="276" w:lineRule="auto"/>
+        <w:jc w:val="both"/>
+        <w:rPr>
+          <w:sz w:val="23"/>
+          <w:szCs w:val="23"/>
+        </w:rPr>
+      </w:pPr>
+      <w:r>
+        <w:rPr>
+          <w:sz w:val="23"/>
+          <w:szCs w:val="23"/>
+        </w:rPr>
         <w:t>Just as leave,</w:t>
       </w:r>
       <w:r>
+        <w:rPr>
+          <w:sz w:val="23"/>
+          <w:szCs w:val="23"/>
+        </w:rPr>
         <w:t xml:space="preserve"> each actor can perform the give action, having it as a </w:t>
       </w:r>
       <w:r>
+        <w:rPr>
+          <w:sz w:val="23"/>
+          <w:szCs w:val="23"/>
+        </w:rPr>
         <w:t xml:space="preserve">subclass of </w:t>
       </w:r>
       <w:proofErr w:type="spellStart"/>
       <w:r>
+        <w:rPr>
+          <w:sz w:val="23"/>
+          <w:szCs w:val="23"/>
+        </w:rPr>
         <w:t>HpAffordance</w:t>
       </w:r>
       <w:proofErr w:type="spellEnd"/>
       <w:r>
+        <w:rPr>
+          <w:sz w:val="23"/>
+          <w:szCs w:val="23"/>
+        </w:rPr>
         <w:t xml:space="preserve"> </w:t>
       </w:r>
       <w:r>
+        <w:rPr>
+          <w:sz w:val="23"/>
+          <w:szCs w:val="23"/>
+        </w:rPr>
         <w:t xml:space="preserve">will </w:t>
       </w:r>
       <w:r>
+        <w:rPr>
+          <w:sz w:val="23"/>
+          <w:szCs w:val="23"/>
+        </w:rPr>
         <w:t>increase reusability, maintainability and reduce dependency as it will perform the action in its own module</w:t>
       </w:r>
       <w:r>
+        <w:rPr>
+          <w:sz w:val="23"/>
+          <w:szCs w:val="23"/>
+        </w:rPr>
         <w:t>.</w:t>
       </w:r>
     </w:p>
     <w:p>
       <w:pPr>
-        <w:pStyle w:val="ListParagraph"/>
-        <w:ind w:left="360"/>
-        <w:jc w:val="both"/>
-      </w:pPr>
-      <w:r>
+        <w:spacing w:line="276" w:lineRule="auto"/>
+        <w:jc w:val="both"/>
+        <w:rPr>
+          <w:sz w:val="23"/>
+          <w:szCs w:val="23"/>
+        </w:rPr>
+      </w:pPr>
+      <w:r>
+        <w:rPr>
+          <w:sz w:val="23"/>
+          <w:szCs w:val="23"/>
+        </w:rPr>
         <w:t>If</w:t>
       </w:r>
       <w:r>
+        <w:rPr>
+          <w:sz w:val="23"/>
+          <w:szCs w:val="23"/>
+        </w:rPr>
         <w:t xml:space="preserve"> an actor</w:t>
       </w:r>
       <w:r>
+        <w:rPr>
+          <w:sz w:val="23"/>
+          <w:szCs w:val="23"/>
+        </w:rPr>
         <w:t xml:space="preserve"> is holding an item (ring, wand, dagger</w:t>
       </w:r>
       <w:r>
+        <w:rPr>
+          <w:sz w:val="23"/>
+          <w:szCs w:val="23"/>
+        </w:rPr>
         <w:t>, sword</w:t>
       </w:r>
       <w:r>
+        <w:rPr>
+          <w:sz w:val="23"/>
+          <w:szCs w:val="23"/>
+        </w:rPr>
         <w:t>)</w:t>
       </w:r>
       <w:r>
+        <w:rPr>
+          <w:sz w:val="23"/>
+          <w:szCs w:val="23"/>
+        </w:rPr>
         <w:t xml:space="preserve">, the actor has the option of </w:t>
       </w:r>
       <w:r>
+        <w:rPr>
+          <w:sz w:val="23"/>
+          <w:szCs w:val="23"/>
+        </w:rPr>
         <w:t>‘</w:t>
       </w:r>
       <w:r>
+        <w:rPr>
+          <w:sz w:val="23"/>
+          <w:szCs w:val="23"/>
+        </w:rPr>
         <w:t>giving</w:t>
       </w:r>
       <w:r>
+        <w:rPr>
+          <w:sz w:val="23"/>
+          <w:szCs w:val="23"/>
+        </w:rPr>
         <w:t>’</w:t>
       </w:r>
       <w:r>
+        <w:rPr>
+          <w:sz w:val="23"/>
+          <w:szCs w:val="23"/>
+        </w:rPr>
         <w:t xml:space="preserve"> the item to another actor</w:t>
       </w:r>
       <w:r>
+        <w:rPr>
+          <w:sz w:val="23"/>
+          <w:szCs w:val="23"/>
+        </w:rPr>
         <w:t xml:space="preserve"> </w:t>
       </w:r>
       <w:r>
+        <w:rPr>
+          <w:sz w:val="23"/>
+          <w:szCs w:val="23"/>
+        </w:rPr>
         <w:t xml:space="preserve">if and only if </w:t>
       </w:r>
       <w:r>
+        <w:rPr>
+          <w:sz w:val="23"/>
+          <w:szCs w:val="23"/>
+        </w:rPr>
         <w:t>both</w:t>
       </w:r>
       <w:r>
+        <w:rPr>
+          <w:sz w:val="23"/>
+          <w:szCs w:val="23"/>
+        </w:rPr>
         <w:t xml:space="preserve"> actors are in</w:t>
       </w:r>
       <w:r>
+        <w:rPr>
+          <w:sz w:val="23"/>
+          <w:szCs w:val="23"/>
+        </w:rPr>
         <w:t xml:space="preserve"> the same location</w:t>
       </w:r>
       <w:r>
+        <w:rPr>
+          <w:sz w:val="23"/>
+          <w:szCs w:val="23"/>
+        </w:rPr>
         <w:t xml:space="preserve"> and both are from </w:t>
       </w:r>
       <w:r>
+        <w:rPr>
+          <w:sz w:val="23"/>
+          <w:szCs w:val="23"/>
+        </w:rPr>
         <w:t>the same</w:t>
       </w:r>
       <w:r>
+        <w:rPr>
+          <w:sz w:val="23"/>
+          <w:szCs w:val="23"/>
+        </w:rPr>
         <w:t xml:space="preserve"> team</w:t>
       </w:r>
       <w:r>
+        <w:rPr>
+          <w:sz w:val="23"/>
+          <w:szCs w:val="23"/>
+        </w:rPr>
         <w:t>.</w:t>
       </w:r>
       <w:r>
+        <w:rPr>
+          <w:sz w:val="23"/>
+          <w:szCs w:val="23"/>
+        </w:rPr>
         <w:t xml:space="preserve"> </w:t>
       </w:r>
       <w:r>
+        <w:rPr>
+          <w:sz w:val="23"/>
+          <w:szCs w:val="23"/>
+        </w:rPr>
         <w:t>I</w:t>
       </w:r>
       <w:r>
+        <w:rPr>
+          <w:sz w:val="23"/>
+          <w:szCs w:val="23"/>
+        </w:rPr>
         <w:t>n</w:t>
       </w:r>
       <w:r>
+        <w:rPr>
+          <w:sz w:val="23"/>
+          <w:szCs w:val="23"/>
+        </w:rPr>
         <w:t xml:space="preserve"> </w:t>
       </w:r>
       <w:r>
+        <w:rPr>
+          <w:sz w:val="23"/>
+          <w:szCs w:val="23"/>
+        </w:rPr>
         <w:t>addition,</w:t>
       </w:r>
       <w:r>
-        <w:t xml:space="preserve"> the </w:t>
-      </w:r>
-      <w:r>
-        <w:rPr>
-          <w:lang w:val="en-AU"/>
-        </w:rPr>
-        <w:t xml:space="preserve">item </w:t>
-      </w:r>
-      <w:r>
-        <w:rPr>
-          <w:lang w:val="en-AU"/>
-        </w:rPr>
-        <w:t>can be</w:t>
-      </w:r>
-      <w:r>
-        <w:rPr>
-          <w:lang w:val="en-AU"/>
-        </w:rPr>
-        <w:t xml:space="preserve"> rejected</w:t>
-      </w:r>
-      <w:r>
-        <w:rPr>
-          <w:lang w:val="en-AU"/>
+        <w:rPr>
+          <w:sz w:val="23"/>
+          <w:szCs w:val="23"/>
+        </w:rPr>
+        <w:t xml:space="preserve"> the item can be rejected</w:t>
+      </w:r>
+      <w:r>
+        <w:rPr>
+          <w:sz w:val="23"/>
+          <w:szCs w:val="23"/>
         </w:rPr>
         <w:t xml:space="preserve"> by the </w:t>
       </w:r>
       <w:r>
         <w:rPr>
-          <w:lang w:val="en-AU"/>
+          <w:sz w:val="23"/>
+          <w:szCs w:val="23"/>
         </w:rPr>
         <w:t>receiver</w:t>
       </w:r>
       <w:r>
         <w:rPr>
-          <w:lang w:val="en-AU"/>
-        </w:rPr>
-        <w:t xml:space="preserve">, </w:t>
-      </w:r>
-      <w:r>
-        <w:rPr>
-          <w:lang w:val="en-AU"/>
-        </w:rPr>
-        <w:t xml:space="preserve">if </w:t>
-      </w:r>
-      <w:r>
-        <w:rPr>
-          <w:lang w:val="en-AU"/>
+          <w:sz w:val="23"/>
+          <w:szCs w:val="23"/>
+        </w:rPr>
+        <w:t xml:space="preserve">, if </w:t>
+      </w:r>
+      <w:r>
+        <w:rPr>
+          <w:sz w:val="23"/>
+          <w:szCs w:val="23"/>
         </w:rPr>
         <w:t>so,</w:t>
       </w:r>
       <w:r>
         <w:rPr>
-          <w:lang w:val="en-AU"/>
+          <w:sz w:val="23"/>
+          <w:szCs w:val="23"/>
         </w:rPr>
         <w:t xml:space="preserve"> it </w:t>
       </w:r>
       <w:r>
         <w:rPr>
-          <w:lang w:val="en-AU"/>
+          <w:sz w:val="23"/>
+          <w:szCs w:val="23"/>
         </w:rPr>
         <w:t>will</w:t>
       </w:r>
       <w:r>
         <w:rPr>
-          <w:lang w:val="en-AU"/>
-        </w:rPr>
-        <w:t xml:space="preserve"> stay with the actor that tried t</w:t>
-      </w:r>
-      <w:r>
-        <w:rPr>
-          <w:lang w:val="en-AU"/>
-        </w:rPr>
-        <w:t xml:space="preserve">o </w:t>
-      </w:r>
-      <w:r>
-        <w:rPr>
-          <w:lang w:val="en-AU"/>
+          <w:sz w:val="23"/>
+          <w:szCs w:val="23"/>
+        </w:rPr>
+        <w:t xml:space="preserve"> stay with the actor that tried to </w:t>
+      </w:r>
+      <w:r>
+        <w:rPr>
+          <w:sz w:val="23"/>
+          <w:szCs w:val="23"/>
         </w:rPr>
         <w:t>‘</w:t>
       </w:r>
       <w:r>
         <w:rPr>
-          <w:lang w:val="en-AU"/>
+          <w:sz w:val="23"/>
+          <w:szCs w:val="23"/>
         </w:rPr>
         <w:t>give</w:t>
       </w:r>
       <w:r>
         <w:rPr>
-          <w:lang w:val="en-AU"/>
+          <w:sz w:val="23"/>
+          <w:szCs w:val="23"/>
         </w:rPr>
         <w:t>’</w:t>
       </w:r>
       <w:r>
         <w:rPr>
-          <w:lang w:val="en-AU"/>
+          <w:sz w:val="23"/>
+          <w:szCs w:val="23"/>
         </w:rPr>
         <w:t xml:space="preserve"> i</w:t>
       </w:r>
       <w:r>
         <w:rPr>
-          <w:lang w:val="en-AU"/>
+          <w:sz w:val="23"/>
+          <w:szCs w:val="23"/>
         </w:rPr>
         <w:t>t</w:t>
       </w:r>
       <w:r>
+        <w:rPr>
+          <w:sz w:val="23"/>
+          <w:szCs w:val="23"/>
+        </w:rPr>
         <w:t>, this action consumes one turn.</w:t>
       </w:r>
     </w:p>
     <w:p>
       <w:pPr>
-        <w:pStyle w:val="ListParagraph"/>
-        <w:ind w:left="360"/>
-        <w:jc w:val="both"/>
-      </w:pPr>
-    </w:p>
-    <w:p>
-      <w:pPr>
-        <w:pStyle w:val="ListParagraph"/>
-        <w:ind w:left="360"/>
-        <w:jc w:val="both"/>
-      </w:pPr>
-      <w:r>
+        <w:spacing w:line="276" w:lineRule="auto"/>
+        <w:jc w:val="both"/>
+        <w:rPr>
+          <w:sz w:val="23"/>
+          <w:szCs w:val="23"/>
+        </w:rPr>
+      </w:pPr>
+      <w:r>
+        <w:rPr>
+          <w:sz w:val="23"/>
+          <w:szCs w:val="23"/>
+        </w:rPr>
         <w:t>The Give class</w:t>
       </w:r>
       <w:r>
+        <w:rPr>
+          <w:sz w:val="23"/>
+          <w:szCs w:val="23"/>
+        </w:rPr>
         <w:t xml:space="preserve"> is a subclass of </w:t>
       </w:r>
       <w:proofErr w:type="spellStart"/>
       <w:r>
+        <w:rPr>
+          <w:sz w:val="23"/>
+          <w:szCs w:val="23"/>
+        </w:rPr>
         <w:t>HPAffordance</w:t>
       </w:r>
       <w:proofErr w:type="spellEnd"/>
       <w:r>
+        <w:rPr>
+          <w:sz w:val="23"/>
+          <w:szCs w:val="23"/>
+        </w:rPr>
         <w:t xml:space="preserve"> that </w:t>
       </w:r>
       <w:r>
+        <w:rPr>
+          <w:sz w:val="23"/>
+          <w:szCs w:val="23"/>
+        </w:rPr>
         <w:t>depends on:</w:t>
       </w:r>
     </w:p>
@@ -687,14 +1062,27 @@
           <w:ilvl w:val="0"/>
           <w:numId w:val="7"/>
         </w:numPr>
-        <w:jc w:val="both"/>
+        <w:spacing w:line="276" w:lineRule="auto"/>
+        <w:jc w:val="both"/>
+        <w:rPr>
+          <w:sz w:val="23"/>
+          <w:szCs w:val="23"/>
+        </w:rPr>
       </w:pPr>
       <w:proofErr w:type="spellStart"/>
       <w:r>
+        <w:rPr>
+          <w:sz w:val="23"/>
+          <w:szCs w:val="23"/>
+        </w:rPr>
         <w:t>MessageRender</w:t>
       </w:r>
       <w:proofErr w:type="spellEnd"/>
       <w:r>
+        <w:rPr>
+          <w:sz w:val="23"/>
+          <w:szCs w:val="23"/>
+        </w:rPr>
         <w:t xml:space="preserve"> to display a message to the user, a form of player feedback.</w:t>
       </w:r>
     </w:p>
@@ -705,34 +1093,71 @@
           <w:ilvl w:val="0"/>
           <w:numId w:val="7"/>
         </w:numPr>
-        <w:jc w:val="both"/>
+        <w:spacing w:line="276" w:lineRule="auto"/>
+        <w:jc w:val="both"/>
+        <w:rPr>
+          <w:sz w:val="23"/>
+          <w:szCs w:val="23"/>
+        </w:rPr>
       </w:pPr>
       <w:proofErr w:type="spellStart"/>
       <w:r>
+        <w:rPr>
+          <w:sz w:val="23"/>
+          <w:szCs w:val="23"/>
+        </w:rPr>
         <w:t>HPEntetityInterface</w:t>
       </w:r>
       <w:proofErr w:type="spellEnd"/>
       <w:r>
+        <w:rPr>
+          <w:sz w:val="23"/>
+          <w:szCs w:val="23"/>
+        </w:rPr>
         <w:t xml:space="preserve"> as</w:t>
       </w:r>
       <w:r>
+        <w:rPr>
+          <w:sz w:val="23"/>
+          <w:szCs w:val="23"/>
+        </w:rPr>
         <w:t xml:space="preserve"> it deals with entities and therefore</w:t>
       </w:r>
       <w:r>
+        <w:rPr>
+          <w:sz w:val="23"/>
+          <w:szCs w:val="23"/>
+        </w:rPr>
         <w:t xml:space="preserve"> </w:t>
       </w:r>
       <w:r>
+        <w:rPr>
+          <w:sz w:val="23"/>
+          <w:szCs w:val="23"/>
+        </w:rPr>
         <w:t>the item</w:t>
       </w:r>
       <w:r>
+        <w:rPr>
+          <w:sz w:val="23"/>
+          <w:szCs w:val="23"/>
+        </w:rPr>
         <w:t xml:space="preserve"> needs to be managed by </w:t>
       </w:r>
       <w:proofErr w:type="spellStart"/>
       <w:r>
+        <w:rPr>
+          <w:sz w:val="23"/>
+          <w:szCs w:val="23"/>
+        </w:rPr>
         <w:t>EntityManager</w:t>
       </w:r>
       <w:proofErr w:type="spellEnd"/>
       <w:r>
+        <w:rPr>
+          <w:sz w:val="23"/>
+          <w:szCs w:val="23"/>
+        </w:rPr>
         <w:t>.</w:t>
       </w:r>
     </w:p>
@@ -743,17 +1168,34 @@
           <w:ilvl w:val="0"/>
           <w:numId w:val="7"/>
         </w:numPr>
-        <w:jc w:val="both"/>
+        <w:spacing w:line="276" w:lineRule="auto"/>
+        <w:jc w:val="both"/>
+        <w:rPr>
+          <w:sz w:val="23"/>
+          <w:szCs w:val="23"/>
+        </w:rPr>
       </w:pPr>
       <w:proofErr w:type="spellStart"/>
       <w:r>
+        <w:rPr>
+          <w:sz w:val="23"/>
+          <w:szCs w:val="23"/>
+        </w:rPr>
         <w:t>HPActor</w:t>
       </w:r>
       <w:proofErr w:type="spellEnd"/>
       <w:r>
+        <w:rPr>
+          <w:sz w:val="23"/>
+          <w:szCs w:val="23"/>
+        </w:rPr>
         <w:t xml:space="preserve"> as actors are the ones who initiate the action</w:t>
       </w:r>
       <w:r>
+        <w:rPr>
+          <w:sz w:val="23"/>
+          <w:szCs w:val="23"/>
+        </w:rPr>
         <w:t>.</w:t>
       </w:r>
     </w:p>
@@ -764,34 +1206,59 @@
           <w:ilvl w:val="0"/>
           <w:numId w:val="7"/>
         </w:numPr>
-        <w:jc w:val="both"/>
+        <w:spacing w:line="276" w:lineRule="auto"/>
+        <w:jc w:val="both"/>
+        <w:rPr>
+          <w:sz w:val="23"/>
+          <w:szCs w:val="23"/>
+        </w:rPr>
       </w:pPr>
       <w:proofErr w:type="spellStart"/>
       <w:r>
+        <w:rPr>
+          <w:sz w:val="23"/>
+          <w:szCs w:val="23"/>
+        </w:rPr>
         <w:t>HPAction</w:t>
       </w:r>
       <w:proofErr w:type="spellEnd"/>
       <w:r>
+        <w:rPr>
+          <w:sz w:val="23"/>
+          <w:szCs w:val="23"/>
+        </w:rPr>
         <w:t xml:space="preserve"> as </w:t>
       </w:r>
       <w:r>
+        <w:rPr>
+          <w:sz w:val="23"/>
+          <w:szCs w:val="23"/>
+        </w:rPr>
         <w:t>to check if the action can be performed</w:t>
       </w:r>
       <w:r>
+        <w:rPr>
+          <w:sz w:val="23"/>
+          <w:szCs w:val="23"/>
+        </w:rPr>
         <w:t xml:space="preserve"> (an actor cannot give an item to an actor holding an item)</w:t>
       </w:r>
       <w:r>
+        <w:rPr>
+          <w:sz w:val="23"/>
+          <w:szCs w:val="23"/>
+        </w:rPr>
         <w:t>.</w:t>
       </w:r>
     </w:p>
     <w:p>
       <w:pPr>
-        <w:jc w:val="both"/>
-      </w:pPr>
-    </w:p>
-    <w:p>
-      <w:pPr>
-        <w:jc w:val="both"/>
+        <w:spacing w:line="276" w:lineRule="auto"/>
+        <w:jc w:val="both"/>
+        <w:rPr>
+          <w:sz w:val="23"/>
+          <w:szCs w:val="23"/>
+        </w:rPr>
       </w:pPr>
     </w:p>
     <w:p>
@@ -801,14 +1268,17 @@
           <w:ilvl w:val="0"/>
           <w:numId w:val="5"/>
         </w:numPr>
-        <w:jc w:val="both"/>
-        <w:rPr>
-          <w:highlight w:val="yellow"/>
-        </w:rPr>
-      </w:pPr>
-      <w:r>
-        <w:rPr>
-          <w:highlight w:val="yellow"/>
+        <w:spacing w:line="276" w:lineRule="auto"/>
+        <w:jc w:val="both"/>
+        <w:rPr>
+          <w:sz w:val="23"/>
+          <w:szCs w:val="23"/>
+        </w:rPr>
+      </w:pPr>
+      <w:r>
+        <w:rPr>
+          <w:sz w:val="23"/>
+          <w:szCs w:val="23"/>
         </w:rPr>
         <w:lastRenderedPageBreak/>
         <w:t>Wand and Spell Implementation</w:t>
@@ -816,27 +1286,47 @@
     </w:p>
     <w:p>
       <w:pPr>
-        <w:jc w:val="both"/>
-      </w:pPr>
-      <w:r>
-        <w:t xml:space="preserve">Wand is an entity that can only </w:t>
-      </w:r>
-    </w:p>
-    <w:p>
-      <w:pPr>
-        <w:jc w:val="both"/>
-      </w:pPr>
-      <w:r>
-        <w:t>For a Spell to be Casted, there must be a Wand class and a Cast Action / Affordance.</w:t>
-      </w:r>
-    </w:p>
-    <w:p>
-      <w:pPr>
-        <w:jc w:val="both"/>
-      </w:pPr>
-      <w:r>
+        <w:spacing w:line="276" w:lineRule="auto"/>
+        <w:jc w:val="both"/>
+        <w:rPr>
+          <w:sz w:val="23"/>
+          <w:szCs w:val="23"/>
+        </w:rPr>
+      </w:pPr>
+      <w:r>
+        <w:rPr>
+          <w:sz w:val="23"/>
+          <w:szCs w:val="23"/>
+        </w:rPr>
+        <w:t>For a Spell to be Casted, there must be a Wand class and a Cast Action.</w:t>
+      </w:r>
+    </w:p>
+    <w:p>
+      <w:pPr>
+        <w:spacing w:line="276" w:lineRule="auto"/>
+        <w:jc w:val="both"/>
+        <w:rPr>
+          <w:sz w:val="23"/>
+          <w:szCs w:val="23"/>
+        </w:rPr>
+      </w:pPr>
+      <w:r>
+        <w:rPr>
+          <w:sz w:val="23"/>
+          <w:szCs w:val="23"/>
+        </w:rPr>
         <w:t>Furthermore, Cast may target both entities and actors, which will require further distinction.</w:t>
       </w:r>
+    </w:p>
+    <w:p>
+      <w:pPr>
+        <w:spacing w:line="276" w:lineRule="auto"/>
+        <w:jc w:val="both"/>
+        <w:rPr>
+          <w:sz w:val="2"/>
+          <w:szCs w:val="2"/>
+        </w:rPr>
+      </w:pPr>
     </w:p>
     <w:p>
       <w:pPr>
@@ -845,20 +1335,49 @@
           <w:ilvl w:val="1"/>
           <w:numId w:val="5"/>
         </w:numPr>
-        <w:jc w:val="both"/>
-      </w:pPr>
-      <w:r>
+        <w:spacing w:line="276" w:lineRule="auto"/>
+        <w:jc w:val="both"/>
+        <w:rPr>
+          <w:sz w:val="23"/>
+          <w:szCs w:val="23"/>
+        </w:rPr>
+      </w:pPr>
+      <w:r>
+        <w:rPr>
+          <w:sz w:val="23"/>
+          <w:szCs w:val="23"/>
+        </w:rPr>
         <w:t>Wand and Cast Class</w:t>
       </w:r>
     </w:p>
     <w:p>
       <w:pPr>
+        <w:spacing w:line="276" w:lineRule="auto"/>
         <w:ind w:left="360"/>
         <w:jc w:val="both"/>
-      </w:pPr>
-      <w:r>
+        <w:rPr>
+          <w:sz w:val="23"/>
+          <w:szCs w:val="23"/>
+        </w:rPr>
+      </w:pPr>
+      <w:r>
+        <w:rPr>
+          <w:sz w:val="23"/>
+          <w:szCs w:val="23"/>
+        </w:rPr>
         <w:t>A Wand, like a dagger or any other item in the game, can be picked up by any Actor. The existence of a Wand allows an Actor to Cast Spells onto other Actors, or itself.</w:t>
       </w:r>
+    </w:p>
+    <w:p>
+      <w:pPr>
+        <w:spacing w:line="276" w:lineRule="auto"/>
+        <w:ind w:left="360"/>
+        <w:jc w:val="both"/>
+        <w:rPr>
+          <w:sz w:val="2"/>
+          <w:szCs w:val="2"/>
+        </w:rPr>
+      </w:pPr>
     </w:p>
     <w:p>
       <w:pPr>
@@ -867,35 +1386,106 @@
           <w:ilvl w:val="1"/>
           <w:numId w:val="5"/>
         </w:numPr>
-        <w:jc w:val="both"/>
-      </w:pPr>
-      <w:r>
-        <w:t>Spell Abstraction</w:t>
-      </w:r>
-    </w:p>
-    <w:p>
-      <w:pPr>
+        <w:spacing w:line="276" w:lineRule="auto"/>
+        <w:jc w:val="both"/>
+        <w:rPr>
+          <w:sz w:val="23"/>
+          <w:szCs w:val="23"/>
+        </w:rPr>
+      </w:pPr>
+      <w:r>
+        <w:rPr>
+          <w:sz w:val="23"/>
+          <w:szCs w:val="23"/>
+        </w:rPr>
+        <w:t>Cast and Actor’s Known Spells</w:t>
+      </w:r>
+    </w:p>
+    <w:p>
+      <w:pPr>
+        <w:spacing w:line="276" w:lineRule="auto"/>
         <w:ind w:left="360"/>
         <w:jc w:val="both"/>
-      </w:pPr>
-      <w:r>
-        <w:t xml:space="preserve">Every spell needs to have a common target attribute, and a </w:t>
-      </w:r>
-      <w:r>
-        <w:t>common method</w:t>
-      </w:r>
-      <w:r>
-        <w:t xml:space="preserve"> which denotes the spell's function.</w:t>
-      </w:r>
-    </w:p>
-    <w:p>
-      <w:pPr>
-        <w:ind w:left="360"/>
-        <w:jc w:val="both"/>
-      </w:pPr>
-      <w:r>
-        <w:t>Hence, abstraction of the Spell class allows subclasses to share that, and it makes it easier to Cast any subclass of Spell.</w:t>
-      </w:r>
+        <w:rPr>
+          <w:sz w:val="23"/>
+          <w:szCs w:val="23"/>
+        </w:rPr>
+      </w:pPr>
+      <w:r>
+        <w:rPr>
+          <w:sz w:val="23"/>
+          <w:szCs w:val="23"/>
+        </w:rPr>
+        <w:t xml:space="preserve">Casting a spell requires a new action - Cast. This is different from Attack as it requires a Spell to be an input as well. </w:t>
+      </w:r>
+    </w:p>
+    <w:p>
+      <w:pPr>
+        <w:spacing w:line="276" w:lineRule="auto"/>
+        <w:ind w:firstLine="360"/>
+        <w:jc w:val="both"/>
+        <w:rPr>
+          <w:sz w:val="23"/>
+          <w:szCs w:val="23"/>
+        </w:rPr>
+      </w:pPr>
+      <w:r>
+        <w:rPr>
+          <w:sz w:val="23"/>
+          <w:szCs w:val="23"/>
+        </w:rPr>
+        <w:t>It will then execute the Spell's effect if the Actor</w:t>
+      </w:r>
+      <w:r>
+        <w:rPr>
+          <w:sz w:val="23"/>
+          <w:szCs w:val="23"/>
+        </w:rPr>
+        <w:t xml:space="preserve"> </w:t>
+      </w:r>
+      <w:r>
+        <w:rPr>
+          <w:sz w:val="23"/>
+          <w:szCs w:val="23"/>
+        </w:rPr>
+        <w:t>knows the Spell.</w:t>
+      </w:r>
+    </w:p>
+    <w:p>
+      <w:pPr>
+        <w:spacing w:line="276" w:lineRule="auto"/>
+        <w:ind w:firstLine="360"/>
+        <w:jc w:val="both"/>
+        <w:rPr>
+          <w:sz w:val="23"/>
+          <w:szCs w:val="23"/>
+        </w:rPr>
+      </w:pPr>
+      <w:r>
+        <w:rPr>
+          <w:sz w:val="23"/>
+          <w:szCs w:val="23"/>
+        </w:rPr>
+        <w:t>Every actor will have a set of its known Spells</w:t>
+      </w:r>
+      <w:r>
+        <w:rPr>
+          <w:sz w:val="23"/>
+          <w:szCs w:val="23"/>
+        </w:rPr>
+        <w:t>.</w:t>
+      </w:r>
+    </w:p>
+    <w:p>
+      <w:pPr>
+        <w:spacing w:line="276" w:lineRule="auto"/>
+        <w:ind w:firstLine="360"/>
+        <w:jc w:val="both"/>
+        <w:rPr>
+          <w:sz w:val="2"/>
+          <w:szCs w:val="2"/>
+        </w:rPr>
+      </w:pPr>
     </w:p>
     <w:p>
       <w:pPr>
@@ -904,94 +1494,103 @@
           <w:ilvl w:val="1"/>
           <w:numId w:val="5"/>
         </w:numPr>
-        <w:jc w:val="both"/>
-      </w:pPr>
-      <w:r>
-        <w:t>Cast and Actor’s Known Spells</w:t>
-      </w:r>
-    </w:p>
-    <w:p>
-      <w:pPr>
+        <w:spacing w:line="276" w:lineRule="auto"/>
+        <w:jc w:val="both"/>
+        <w:rPr>
+          <w:sz w:val="23"/>
+          <w:szCs w:val="23"/>
+        </w:rPr>
+      </w:pPr>
+      <w:r>
+        <w:rPr>
+          <w:sz w:val="23"/>
+          <w:szCs w:val="23"/>
+        </w:rPr>
+        <w:t>Targeting Items</w:t>
+      </w:r>
+    </w:p>
+    <w:p>
+      <w:pPr>
+        <w:spacing w:line="276" w:lineRule="auto"/>
         <w:ind w:left="360"/>
         <w:jc w:val="both"/>
-      </w:pPr>
-      <w:r>
-        <w:t xml:space="preserve">Casting a spell requires a new action - Cast. This is different from Attack as it requires a Spell to be an input as well. </w:t>
-      </w:r>
-    </w:p>
-    <w:p>
-      <w:pPr>
-        <w:ind w:firstLine="360"/>
-        <w:jc w:val="both"/>
-      </w:pPr>
-      <w:r>
-        <w:t>It will then execute the Spell's effect if the Actor</w:t>
-      </w:r>
-      <w:r>
-        <w:t xml:space="preserve"> </w:t>
-      </w:r>
-      <w:r>
-        <w:t>knows the Spell.</w:t>
-      </w:r>
-    </w:p>
-    <w:p>
-      <w:pPr>
-        <w:ind w:firstLine="360"/>
-        <w:jc w:val="both"/>
-      </w:pPr>
-      <w:r>
-        <w:t>Every actor will have a set of its known Spells</w:t>
-      </w:r>
-    </w:p>
-    <w:p>
-      <w:pPr>
-        <w:pStyle w:val="ListParagraph"/>
-        <w:numPr>
-          <w:ilvl w:val="1"/>
-          <w:numId w:val="5"/>
-        </w:numPr>
-        <w:jc w:val="both"/>
-      </w:pPr>
-      <w:r>
-        <w:t>Targeting Items</w:t>
-      </w:r>
-    </w:p>
-    <w:p>
-      <w:pPr>
+        <w:rPr>
+          <w:sz w:val="23"/>
+          <w:szCs w:val="23"/>
+        </w:rPr>
+      </w:pPr>
+      <w:r>
+        <w:rPr>
+          <w:sz w:val="23"/>
+          <w:szCs w:val="23"/>
+        </w:rPr>
+        <w:t>To</w:t>
+      </w:r>
+      <w:r>
+        <w:rPr>
+          <w:sz w:val="23"/>
+          <w:szCs w:val="23"/>
+        </w:rPr>
+        <w:t xml:space="preserve"> allow Spells to be Casted on items, the interface </w:t>
+      </w:r>
+      <w:proofErr w:type="spellStart"/>
+      <w:r>
+        <w:rPr>
+          <w:sz w:val="23"/>
+          <w:szCs w:val="23"/>
+        </w:rPr>
+        <w:t>HPEntityInterface</w:t>
+      </w:r>
+      <w:proofErr w:type="spellEnd"/>
+      <w:r>
+        <w:rPr>
+          <w:sz w:val="23"/>
+          <w:szCs w:val="23"/>
+        </w:rPr>
+        <w:t xml:space="preserve"> is used in Cast and Spell to target both subclasses.</w:t>
+      </w:r>
+    </w:p>
+    <w:p>
+      <w:pPr>
+        <w:spacing w:line="276" w:lineRule="auto"/>
         <w:ind w:left="360"/>
         <w:jc w:val="both"/>
-      </w:pPr>
-      <w:r>
-        <w:t xml:space="preserve">In order to allow Spells to be Casted on items, the interface </w:t>
-      </w:r>
-      <w:proofErr w:type="spellStart"/>
-      <w:r>
-        <w:t>HPEntityInterface</w:t>
-      </w:r>
-      <w:proofErr w:type="spellEnd"/>
-      <w:r>
-        <w:t xml:space="preserve"> is used in Cast and Spell to target both subclasses.</w:t>
-      </w:r>
-    </w:p>
-    <w:p>
-      <w:pPr>
+        <w:rPr>
+          <w:sz w:val="23"/>
+          <w:szCs w:val="23"/>
+        </w:rPr>
+      </w:pPr>
+      <w:r>
+        <w:rPr>
+          <w:sz w:val="23"/>
+          <w:szCs w:val="23"/>
+        </w:rPr>
+        <w:t xml:space="preserve">Additional checks </w:t>
+      </w:r>
+      <w:r>
+        <w:rPr>
+          <w:sz w:val="23"/>
+          <w:szCs w:val="23"/>
+        </w:rPr>
+        <w:t>must</w:t>
+      </w:r>
+      <w:r>
+        <w:rPr>
+          <w:sz w:val="23"/>
+          <w:szCs w:val="23"/>
+        </w:rPr>
+        <w:t xml:space="preserve"> be implemented for individual spells to ensure that the target is the intended class type.</w:t>
+      </w:r>
+    </w:p>
+    <w:p>
+      <w:pPr>
+        <w:spacing w:line="276" w:lineRule="auto"/>
         <w:ind w:left="360"/>
         <w:jc w:val="both"/>
-      </w:pPr>
-      <w:r>
-        <w:t xml:space="preserve">Additional checks </w:t>
-      </w:r>
-      <w:r>
-        <w:t>must</w:t>
-      </w:r>
-      <w:r>
-        <w:t xml:space="preserve"> be implemented for individual spells to ensure that the target is the intended class type.</w:t>
-      </w:r>
-    </w:p>
-    <w:p>
-      <w:pPr>
-        <w:ind w:left="360"/>
-        <w:jc w:val="both"/>
+        <w:rPr>
+          <w:sz w:val="23"/>
+          <w:szCs w:val="23"/>
+        </w:rPr>
       </w:pPr>
     </w:p>
     <w:p>
@@ -1001,177 +1600,360 @@
           <w:ilvl w:val="0"/>
           <w:numId w:val="5"/>
         </w:numPr>
-        <w:jc w:val="both"/>
-      </w:pPr>
-      <w:r>
+        <w:spacing w:line="276" w:lineRule="auto"/>
+        <w:jc w:val="both"/>
+        <w:rPr>
+          <w:sz w:val="23"/>
+          <w:szCs w:val="23"/>
+        </w:rPr>
+      </w:pPr>
+      <w:r>
+        <w:rPr>
+          <w:sz w:val="23"/>
+          <w:szCs w:val="23"/>
+        </w:rPr>
         <w:t>Potions</w:t>
       </w:r>
       <w:r>
+        <w:rPr>
+          <w:sz w:val="23"/>
+          <w:szCs w:val="23"/>
+        </w:rPr>
         <w:t>.</w:t>
       </w:r>
     </w:p>
     <w:p>
       <w:pPr>
-        <w:pStyle w:val="ListParagraph"/>
-        <w:ind w:left="360"/>
-        <w:jc w:val="both"/>
-      </w:pPr>
-      <w:r>
+        <w:spacing w:line="276" w:lineRule="auto"/>
+        <w:jc w:val="both"/>
+        <w:rPr>
+          <w:sz w:val="23"/>
+          <w:szCs w:val="23"/>
+        </w:rPr>
+      </w:pPr>
+      <w:r>
+        <w:rPr>
+          <w:sz w:val="23"/>
+          <w:szCs w:val="23"/>
+        </w:rPr>
         <w:t>If a</w:t>
       </w:r>
       <w:r>
+        <w:rPr>
+          <w:sz w:val="23"/>
+          <w:szCs w:val="23"/>
+        </w:rPr>
         <w:t>n</w:t>
       </w:r>
       <w:r>
+        <w:rPr>
+          <w:sz w:val="23"/>
+          <w:szCs w:val="23"/>
+        </w:rPr>
         <w:t xml:space="preserve"> </w:t>
       </w:r>
       <w:proofErr w:type="spellStart"/>
       <w:r>
+        <w:rPr>
+          <w:sz w:val="23"/>
+          <w:szCs w:val="23"/>
+        </w:rPr>
         <w:t>increaseHitPoints</w:t>
       </w:r>
       <w:proofErr w:type="spellEnd"/>
       <w:r>
+        <w:rPr>
+          <w:sz w:val="23"/>
+          <w:szCs w:val="23"/>
+        </w:rPr>
         <w:t xml:space="preserve"> method is added to </w:t>
       </w:r>
       <w:proofErr w:type="spellStart"/>
       <w:r>
+        <w:rPr>
+          <w:sz w:val="23"/>
+          <w:szCs w:val="23"/>
+        </w:rPr>
         <w:t>HP</w:t>
       </w:r>
       <w:r>
+        <w:rPr>
+          <w:sz w:val="23"/>
+          <w:szCs w:val="23"/>
+        </w:rPr>
         <w:t>E</w:t>
       </w:r>
       <w:r>
+        <w:rPr>
+          <w:sz w:val="23"/>
+          <w:szCs w:val="23"/>
+        </w:rPr>
         <w:t>ntity</w:t>
       </w:r>
       <w:proofErr w:type="spellEnd"/>
       <w:r>
+        <w:rPr>
+          <w:sz w:val="23"/>
+          <w:szCs w:val="23"/>
+        </w:rPr>
         <w:t xml:space="preserve">, health potions could be implemented as class instances of </w:t>
       </w:r>
       <w:proofErr w:type="spellStart"/>
       <w:r>
+        <w:rPr>
+          <w:sz w:val="23"/>
+          <w:szCs w:val="23"/>
+        </w:rPr>
         <w:t>HP</w:t>
       </w:r>
       <w:r>
+        <w:rPr>
+          <w:sz w:val="23"/>
+          <w:szCs w:val="23"/>
+        </w:rPr>
         <w:t>E</w:t>
       </w:r>
       <w:r>
+        <w:rPr>
+          <w:sz w:val="23"/>
+          <w:szCs w:val="23"/>
+        </w:rPr>
         <w:t>ntity</w:t>
       </w:r>
       <w:proofErr w:type="spellEnd"/>
       <w:r>
+        <w:rPr>
+          <w:sz w:val="23"/>
+          <w:szCs w:val="23"/>
+        </w:rPr>
         <w:t xml:space="preserve">. But since potions are more interesting, e.g. magic, boost attack potions, it was decided that it should be a </w:t>
       </w:r>
       <w:r>
+        <w:rPr>
+          <w:sz w:val="23"/>
+          <w:szCs w:val="23"/>
+        </w:rPr>
         <w:t xml:space="preserve">subclass of </w:t>
       </w:r>
       <w:proofErr w:type="spellStart"/>
       <w:r>
+        <w:rPr>
+          <w:sz w:val="23"/>
+          <w:szCs w:val="23"/>
+        </w:rPr>
         <w:t>HPEntity</w:t>
       </w:r>
       <w:proofErr w:type="spellEnd"/>
       <w:r>
+        <w:rPr>
+          <w:sz w:val="23"/>
+          <w:szCs w:val="23"/>
+        </w:rPr>
         <w:t>,</w:t>
       </w:r>
       <w:r>
+        <w:rPr>
+          <w:sz w:val="23"/>
+          <w:szCs w:val="23"/>
+        </w:rPr>
         <w:t xml:space="preserve"> </w:t>
       </w:r>
       <w:r>
+        <w:rPr>
+          <w:sz w:val="23"/>
+          <w:szCs w:val="23"/>
+        </w:rPr>
         <w:t xml:space="preserve">it </w:t>
       </w:r>
       <w:r>
+        <w:rPr>
+          <w:sz w:val="23"/>
+          <w:szCs w:val="23"/>
+        </w:rPr>
         <w:t>uses</w:t>
       </w:r>
       <w:r>
+        <w:rPr>
+          <w:sz w:val="23"/>
+          <w:szCs w:val="23"/>
+        </w:rPr>
         <w:t xml:space="preserve"> some of its functionality, in addition it will have a method </w:t>
       </w:r>
       <w:proofErr w:type="spellStart"/>
       <w:r>
+        <w:rPr>
+          <w:sz w:val="23"/>
+          <w:szCs w:val="23"/>
+        </w:rPr>
         <w:t>in</w:t>
       </w:r>
       <w:r>
+        <w:rPr>
+          <w:sz w:val="23"/>
+          <w:szCs w:val="23"/>
+        </w:rPr>
         <w:t>creaseHe</w:t>
       </w:r>
       <w:r>
+        <w:rPr>
+          <w:sz w:val="23"/>
+          <w:szCs w:val="23"/>
+        </w:rPr>
         <w:t>a</w:t>
       </w:r>
       <w:r>
+        <w:rPr>
+          <w:sz w:val="23"/>
+          <w:szCs w:val="23"/>
+        </w:rPr>
         <w:t>lth</w:t>
       </w:r>
       <w:proofErr w:type="spellEnd"/>
       <w:r>
+        <w:rPr>
+          <w:sz w:val="23"/>
+          <w:szCs w:val="23"/>
+        </w:rPr>
         <w:t>.</w:t>
       </w:r>
     </w:p>
     <w:p>
       <w:pPr>
-        <w:pStyle w:val="ListParagraph"/>
-        <w:ind w:left="360"/>
-        <w:jc w:val="both"/>
-      </w:pPr>
-    </w:p>
-    <w:p>
-      <w:pPr>
-        <w:pStyle w:val="ListParagraph"/>
-        <w:ind w:left="360"/>
-        <w:jc w:val="both"/>
-      </w:pPr>
-      <w:r>
+        <w:spacing w:line="276" w:lineRule="auto"/>
+        <w:jc w:val="both"/>
+        <w:rPr>
+          <w:sz w:val="23"/>
+          <w:szCs w:val="23"/>
+        </w:rPr>
+      </w:pPr>
+      <w:r>
+        <w:rPr>
+          <w:sz w:val="23"/>
+          <w:szCs w:val="23"/>
+        </w:rPr>
         <w:t xml:space="preserve">Potions are used to allow an actor to replenish </w:t>
       </w:r>
       <w:r>
+        <w:rPr>
+          <w:sz w:val="23"/>
+          <w:szCs w:val="23"/>
+        </w:rPr>
         <w:t xml:space="preserve">a random </w:t>
       </w:r>
       <w:r>
+        <w:rPr>
+          <w:sz w:val="23"/>
+          <w:szCs w:val="23"/>
+        </w:rPr>
         <w:t xml:space="preserve">or a certain </w:t>
       </w:r>
       <w:r>
+        <w:rPr>
+          <w:sz w:val="23"/>
+          <w:szCs w:val="23"/>
+        </w:rPr>
         <w:t xml:space="preserve">number of </w:t>
       </w:r>
       <w:r>
+        <w:rPr>
+          <w:sz w:val="23"/>
+          <w:szCs w:val="23"/>
+        </w:rPr>
         <w:t>hit points</w:t>
       </w:r>
       <w:r>
+        <w:rPr>
+          <w:sz w:val="23"/>
+          <w:szCs w:val="23"/>
+        </w:rPr>
         <w:t xml:space="preserve"> if and only if the actor’s health is not full</w:t>
       </w:r>
       <w:r>
+        <w:rPr>
+          <w:sz w:val="23"/>
+          <w:szCs w:val="23"/>
+        </w:rPr>
         <w:t xml:space="preserve"> and the actor </w:t>
       </w:r>
       <w:r>
+        <w:rPr>
+          <w:sz w:val="23"/>
+          <w:szCs w:val="23"/>
+        </w:rPr>
         <w:t>could</w:t>
       </w:r>
       <w:r>
+        <w:rPr>
+          <w:sz w:val="23"/>
+          <w:szCs w:val="23"/>
+        </w:rPr>
         <w:t xml:space="preserve"> use them</w:t>
       </w:r>
       <w:r>
+        <w:rPr>
+          <w:sz w:val="23"/>
+          <w:szCs w:val="23"/>
+        </w:rPr>
         <w:t>.</w:t>
       </w:r>
       <w:r>
+        <w:rPr>
+          <w:sz w:val="23"/>
+          <w:szCs w:val="23"/>
+        </w:rPr>
         <w:t xml:space="preserve"> Potions cannot increase the actor’s health beyond its default health. </w:t>
       </w:r>
       <w:r>
+        <w:rPr>
+          <w:sz w:val="23"/>
+          <w:szCs w:val="23"/>
+        </w:rPr>
         <w:t>F</w:t>
       </w:r>
       <w:r>
+        <w:rPr>
+          <w:sz w:val="23"/>
+          <w:szCs w:val="23"/>
+        </w:rPr>
         <w:t>urthermore,</w:t>
       </w:r>
       <w:r>
+        <w:rPr>
+          <w:sz w:val="23"/>
+          <w:szCs w:val="23"/>
+        </w:rPr>
         <w:t xml:space="preserve"> </w:t>
       </w:r>
       <w:r>
+        <w:rPr>
+          <w:sz w:val="23"/>
+          <w:szCs w:val="23"/>
+        </w:rPr>
         <w:t>p</w:t>
       </w:r>
       <w:r>
+        <w:rPr>
+          <w:sz w:val="23"/>
+          <w:szCs w:val="23"/>
+        </w:rPr>
         <w:t>otions are immediately consumed when an actor moves to the potion’s location</w:t>
       </w:r>
       <w:r>
+        <w:rPr>
+          <w:sz w:val="23"/>
+          <w:szCs w:val="23"/>
+        </w:rPr>
         <w:t xml:space="preserve"> and do not consume the actor’s turn.</w:t>
       </w:r>
     </w:p>
     <w:p>
       <w:pPr>
-        <w:pStyle w:val="ListParagraph"/>
-        <w:ind w:left="360"/>
-        <w:jc w:val="both"/>
+        <w:spacing w:line="276" w:lineRule="auto"/>
+        <w:jc w:val="both"/>
+        <w:rPr>
+          <w:sz w:val="23"/>
+          <w:szCs w:val="23"/>
+        </w:rPr>
       </w:pPr>
     </w:p>
     <w:p>
@@ -1181,54 +1963,138 @@
           <w:ilvl w:val="0"/>
           <w:numId w:val="5"/>
         </w:numPr>
-        <w:jc w:val="both"/>
-      </w:pPr>
-      <w:r>
+        <w:spacing w:line="276" w:lineRule="auto"/>
+        <w:jc w:val="both"/>
+        <w:rPr>
+          <w:sz w:val="23"/>
+          <w:szCs w:val="23"/>
+        </w:rPr>
+      </w:pPr>
+      <w:r>
+        <w:rPr>
+          <w:sz w:val="23"/>
+          <w:szCs w:val="23"/>
+        </w:rPr>
         <w:t xml:space="preserve">Cast </w:t>
       </w:r>
     </w:p>
     <w:p>
       <w:pPr>
-        <w:pStyle w:val="ListParagraph"/>
-        <w:ind w:left="360"/>
-        <w:jc w:val="both"/>
-      </w:pPr>
-      <w:r>
+        <w:spacing w:line="276" w:lineRule="auto"/>
+        <w:jc w:val="both"/>
+        <w:rPr>
+          <w:sz w:val="23"/>
+          <w:szCs w:val="23"/>
+        </w:rPr>
+      </w:pPr>
+      <w:r>
+        <w:rPr>
+          <w:sz w:val="23"/>
+          <w:szCs w:val="23"/>
+        </w:rPr>
         <w:t xml:space="preserve">Because </w:t>
       </w:r>
       <w:r>
+        <w:rPr>
+          <w:sz w:val="23"/>
+          <w:szCs w:val="23"/>
+        </w:rPr>
         <w:t xml:space="preserve">its functionality behaves like </w:t>
       </w:r>
       <w:r>
+        <w:rPr>
+          <w:sz w:val="23"/>
+          <w:szCs w:val="23"/>
+        </w:rPr>
         <w:t xml:space="preserve">the Attack </w:t>
       </w:r>
       <w:r>
+        <w:rPr>
+          <w:sz w:val="23"/>
+          <w:szCs w:val="23"/>
+        </w:rPr>
         <w:t xml:space="preserve">class i.e. </w:t>
       </w:r>
       <w:r>
+        <w:rPr>
+          <w:sz w:val="23"/>
+          <w:szCs w:val="23"/>
+        </w:rPr>
         <w:t>it uses same methods as the Attack class</w:t>
       </w:r>
       <w:r>
+        <w:rPr>
+          <w:sz w:val="23"/>
+          <w:szCs w:val="23"/>
+        </w:rPr>
         <w:t>,</w:t>
       </w:r>
       <w:r>
+        <w:rPr>
+          <w:sz w:val="23"/>
+          <w:szCs w:val="23"/>
+        </w:rPr>
         <w:t xml:space="preserve"> it will</w:t>
       </w:r>
       <w:r>
+        <w:rPr>
+          <w:sz w:val="23"/>
+          <w:szCs w:val="23"/>
+        </w:rPr>
         <w:t xml:space="preserve"> therefore</w:t>
       </w:r>
       <w:r>
-        <w:t xml:space="preserve"> be a subclass of Attack,</w:t>
-      </w:r>
-      <w:r>
+        <w:rPr>
+          <w:sz w:val="23"/>
+          <w:szCs w:val="23"/>
+        </w:rPr>
+        <w:t xml:space="preserve"> be a subclass of</w:t>
+      </w:r>
+      <w:r>
+        <w:rPr>
+          <w:sz w:val="23"/>
+          <w:szCs w:val="23"/>
+        </w:rPr>
+        <w:t xml:space="preserve"> </w:t>
+      </w:r>
+      <w:r>
+        <w:rPr>
+          <w:sz w:val="23"/>
+          <w:szCs w:val="23"/>
+        </w:rPr>
+        <w:t>Attack,</w:t>
+      </w:r>
+      <w:r>
+        <w:rPr>
+          <w:sz w:val="23"/>
+          <w:szCs w:val="23"/>
+        </w:rPr>
         <w:t xml:space="preserve"> some </w:t>
       </w:r>
       <w:r>
+        <w:rPr>
+          <w:sz w:val="23"/>
+          <w:szCs w:val="23"/>
+        </w:rPr>
         <w:t xml:space="preserve">methods will be </w:t>
       </w:r>
       <w:r>
+        <w:rPr>
+          <w:sz w:val="23"/>
+          <w:szCs w:val="23"/>
+        </w:rPr>
         <w:t>overridden or added as long it doesn’t break the contract with attack.</w:t>
       </w:r>
+    </w:p>
+    <w:p>
+      <w:pPr>
+        <w:spacing w:line="276" w:lineRule="auto"/>
+        <w:jc w:val="both"/>
+        <w:rPr>
+          <w:sz w:val="23"/>
+          <w:szCs w:val="23"/>
+        </w:rPr>
+      </w:pPr>
     </w:p>
     <w:p>
       <w:pPr>
@@ -1237,247 +2103,293 @@
           <w:ilvl w:val="0"/>
           <w:numId w:val="5"/>
         </w:numPr>
-        <w:jc w:val="both"/>
-      </w:pPr>
-      <w:r>
+        <w:spacing w:line="276" w:lineRule="auto"/>
+        <w:jc w:val="both"/>
+        <w:rPr>
+          <w:sz w:val="23"/>
+          <w:szCs w:val="23"/>
+        </w:rPr>
+      </w:pPr>
+      <w:r>
+        <w:rPr>
+          <w:sz w:val="23"/>
+          <w:szCs w:val="23"/>
+        </w:rPr>
         <w:lastRenderedPageBreak/>
         <w:t xml:space="preserve">Dementor </w:t>
       </w:r>
     </w:p>
     <w:p>
       <w:pPr>
+        <w:spacing w:line="276" w:lineRule="auto"/>
+        <w:jc w:val="both"/>
+        <w:rPr>
+          <w:sz w:val="23"/>
+          <w:szCs w:val="23"/>
+        </w:rPr>
+      </w:pPr>
+      <w:r>
+        <w:rPr>
+          <w:sz w:val="23"/>
+          <w:szCs w:val="23"/>
+        </w:rPr>
+        <w:t xml:space="preserve">Cannot be an instance of </w:t>
+      </w:r>
+      <w:proofErr w:type="spellStart"/>
+      <w:r>
+        <w:rPr>
+          <w:sz w:val="23"/>
+          <w:szCs w:val="23"/>
+        </w:rPr>
+        <w:t>HPActor</w:t>
+      </w:r>
+      <w:proofErr w:type="spellEnd"/>
+      <w:r>
+        <w:rPr>
+          <w:sz w:val="23"/>
+          <w:szCs w:val="23"/>
+        </w:rPr>
+        <w:t xml:space="preserve"> since it needs extra functionality</w:t>
+      </w:r>
+      <w:r>
+        <w:rPr>
+          <w:sz w:val="23"/>
+          <w:szCs w:val="23"/>
+        </w:rPr>
+        <w:t xml:space="preserve">, </w:t>
+      </w:r>
+      <w:proofErr w:type="spellStart"/>
+      <w:r>
+        <w:rPr>
+          <w:sz w:val="23"/>
+          <w:szCs w:val="23"/>
+        </w:rPr>
+        <w:t>H</w:t>
+      </w:r>
+      <w:r>
+        <w:rPr>
+          <w:sz w:val="23"/>
+          <w:szCs w:val="23"/>
+        </w:rPr>
+        <w:t>P</w:t>
+      </w:r>
+      <w:r>
+        <w:rPr>
+          <w:sz w:val="23"/>
+          <w:szCs w:val="23"/>
+        </w:rPr>
+        <w:t>Actor</w:t>
+      </w:r>
+      <w:proofErr w:type="spellEnd"/>
+      <w:r>
+        <w:rPr>
+          <w:sz w:val="23"/>
+          <w:szCs w:val="23"/>
+        </w:rPr>
+        <w:t xml:space="preserve"> lack</w:t>
+      </w:r>
+      <w:r>
+        <w:rPr>
+          <w:sz w:val="23"/>
+          <w:szCs w:val="23"/>
+        </w:rPr>
+        <w:t>s</w:t>
+      </w:r>
+      <w:r>
+        <w:rPr>
+          <w:sz w:val="23"/>
+          <w:szCs w:val="23"/>
+        </w:rPr>
+        <w:t xml:space="preserve"> </w:t>
+      </w:r>
+      <w:r>
+        <w:rPr>
+          <w:sz w:val="23"/>
+          <w:szCs w:val="23"/>
+        </w:rPr>
+        <w:t>this</w:t>
+      </w:r>
+      <w:r>
+        <w:rPr>
+          <w:sz w:val="23"/>
+          <w:szCs w:val="23"/>
+        </w:rPr>
+        <w:t xml:space="preserve"> required functionality</w:t>
+      </w:r>
+      <w:r>
+        <w:rPr>
+          <w:sz w:val="23"/>
+          <w:szCs w:val="23"/>
+        </w:rPr>
+        <w:t>, the</w:t>
+      </w:r>
+      <w:r>
+        <w:rPr>
+          <w:sz w:val="23"/>
+          <w:szCs w:val="23"/>
+        </w:rPr>
+        <w:t>re</w:t>
+      </w:r>
+      <w:r>
+        <w:rPr>
+          <w:sz w:val="23"/>
+          <w:szCs w:val="23"/>
+        </w:rPr>
+        <w:t xml:space="preserve">fore it </w:t>
+      </w:r>
+      <w:r>
+        <w:rPr>
+          <w:sz w:val="23"/>
+          <w:szCs w:val="23"/>
+        </w:rPr>
+        <w:t>will be</w:t>
+      </w:r>
+      <w:r>
+        <w:rPr>
+          <w:sz w:val="23"/>
+          <w:szCs w:val="23"/>
+        </w:rPr>
+        <w:t xml:space="preserve"> made into </w:t>
+      </w:r>
+      <w:r>
+        <w:rPr>
+          <w:sz w:val="23"/>
+          <w:szCs w:val="23"/>
+        </w:rPr>
+        <w:t>a subclass</w:t>
+      </w:r>
+      <w:r>
+        <w:rPr>
+          <w:sz w:val="23"/>
+          <w:szCs w:val="23"/>
+        </w:rPr>
+        <w:t xml:space="preserve"> of </w:t>
+      </w:r>
+      <w:proofErr w:type="spellStart"/>
+      <w:r>
+        <w:rPr>
+          <w:sz w:val="23"/>
+          <w:szCs w:val="23"/>
+        </w:rPr>
+        <w:t>HP</w:t>
+      </w:r>
+      <w:r>
+        <w:rPr>
+          <w:sz w:val="23"/>
+          <w:szCs w:val="23"/>
+        </w:rPr>
+        <w:t>A</w:t>
+      </w:r>
+      <w:r>
+        <w:rPr>
+          <w:sz w:val="23"/>
+          <w:szCs w:val="23"/>
+        </w:rPr>
+        <w:t>ctor</w:t>
+      </w:r>
+      <w:proofErr w:type="spellEnd"/>
+      <w:r>
+        <w:rPr>
+          <w:sz w:val="23"/>
+          <w:szCs w:val="23"/>
+        </w:rPr>
+        <w:t xml:space="preserve"> </w:t>
+      </w:r>
+      <w:r>
+        <w:rPr>
+          <w:sz w:val="23"/>
+          <w:szCs w:val="23"/>
+        </w:rPr>
+        <w:t>and it will</w:t>
+      </w:r>
+      <w:r>
+        <w:rPr>
+          <w:sz w:val="23"/>
+          <w:szCs w:val="23"/>
+        </w:rPr>
+        <w:t xml:space="preserve"> </w:t>
+      </w:r>
+      <w:r>
+        <w:rPr>
+          <w:sz w:val="23"/>
+          <w:szCs w:val="23"/>
+        </w:rPr>
+        <w:t xml:space="preserve">override </w:t>
+      </w:r>
+      <w:r>
+        <w:rPr>
+          <w:sz w:val="23"/>
+          <w:szCs w:val="23"/>
+        </w:rPr>
+        <w:t>some</w:t>
+      </w:r>
+      <w:r>
+        <w:rPr>
+          <w:sz w:val="23"/>
+          <w:szCs w:val="23"/>
+        </w:rPr>
+        <w:t xml:space="preserve"> methods to perform its </w:t>
+      </w:r>
+      <w:r>
+        <w:rPr>
+          <w:sz w:val="23"/>
+          <w:szCs w:val="23"/>
+        </w:rPr>
+        <w:t>functionality</w:t>
+      </w:r>
+      <w:r>
+        <w:rPr>
+          <w:sz w:val="23"/>
+          <w:szCs w:val="23"/>
+        </w:rPr>
+        <w:t>.</w:t>
+      </w:r>
+      <w:r>
+        <w:rPr>
+          <w:sz w:val="23"/>
+          <w:szCs w:val="23"/>
+        </w:rPr>
+        <w:t xml:space="preserve"> It doesn’t</w:t>
+      </w:r>
+      <w:r>
+        <w:rPr>
+          <w:sz w:val="23"/>
+          <w:szCs w:val="23"/>
+        </w:rPr>
+        <w:t xml:space="preserve"> </w:t>
+      </w:r>
+      <w:r>
+        <w:rPr>
+          <w:sz w:val="23"/>
+          <w:szCs w:val="23"/>
+        </w:rPr>
+        <w:t>relate to Patrol class since it</w:t>
+      </w:r>
+      <w:r>
+        <w:rPr>
+          <w:sz w:val="23"/>
+          <w:szCs w:val="23"/>
+        </w:rPr>
+        <w:t xml:space="preserve">s movement is </w:t>
+      </w:r>
+      <w:r>
+        <w:rPr>
+          <w:sz w:val="23"/>
+          <w:szCs w:val="23"/>
+        </w:rPr>
+        <w:t>random.</w:t>
+      </w:r>
+    </w:p>
+    <w:p>
+      <w:pPr>
         <w:pStyle w:val="ListParagraph"/>
+        <w:spacing w:line="276" w:lineRule="auto"/>
         <w:ind w:left="360"/>
         <w:jc w:val="both"/>
-      </w:pPr>
-      <w:commentRangeStart w:id="1"/>
-      <w:commentRangeStart w:id="2"/>
-      <w:commentRangeStart w:id="3"/>
-      <w:commentRangeStart w:id="4"/>
-      <w:commentRangeStart w:id="5"/>
-      <w:r>
-        <w:rPr>
-          <w:highlight w:val="yellow"/>
-        </w:rPr>
-        <w:t xml:space="preserve">Cannot be an instance of </w:t>
-      </w:r>
-      <w:proofErr w:type="spellStart"/>
-      <w:r>
-        <w:rPr>
-          <w:highlight w:val="yellow"/>
-        </w:rPr>
-        <w:t>HPActor</w:t>
-      </w:r>
-      <w:proofErr w:type="spellEnd"/>
-      <w:r>
-        <w:rPr>
-          <w:highlight w:val="yellow"/>
-        </w:rPr>
-        <w:t xml:space="preserve"> since it needs extra functionality</w:t>
-      </w:r>
-      <w:r>
-        <w:rPr>
-          <w:highlight w:val="yellow"/>
-        </w:rPr>
-        <w:t xml:space="preserve">, </w:t>
-      </w:r>
-      <w:proofErr w:type="spellStart"/>
-      <w:r>
-        <w:rPr>
-          <w:highlight w:val="yellow"/>
-        </w:rPr>
-        <w:t>Hp</w:t>
-      </w:r>
-      <w:r>
-        <w:rPr>
-          <w:highlight w:val="yellow"/>
-        </w:rPr>
-        <w:t>Actor</w:t>
-      </w:r>
-      <w:proofErr w:type="spellEnd"/>
-      <w:r>
-        <w:rPr>
-          <w:highlight w:val="yellow"/>
-        </w:rPr>
-        <w:t xml:space="preserve"> lack</w:t>
-      </w:r>
-      <w:r>
-        <w:rPr>
-          <w:highlight w:val="yellow"/>
-        </w:rPr>
-        <w:t>s</w:t>
-      </w:r>
-      <w:r>
-        <w:rPr>
-          <w:highlight w:val="yellow"/>
-        </w:rPr>
-        <w:t xml:space="preserve"> </w:t>
-      </w:r>
-      <w:r>
-        <w:rPr>
-          <w:highlight w:val="yellow"/>
-        </w:rPr>
-        <w:t>this</w:t>
-      </w:r>
-      <w:r>
-        <w:rPr>
-          <w:highlight w:val="yellow"/>
-        </w:rPr>
-        <w:t xml:space="preserve"> required functionality</w:t>
-      </w:r>
-      <w:r>
-        <w:rPr>
-          <w:highlight w:val="yellow"/>
-        </w:rPr>
-        <w:t>, the</w:t>
-      </w:r>
-      <w:r>
-        <w:rPr>
-          <w:highlight w:val="yellow"/>
-        </w:rPr>
-        <w:t>re</w:t>
-      </w:r>
-      <w:r>
-        <w:rPr>
-          <w:highlight w:val="yellow"/>
-        </w:rPr>
-        <w:t xml:space="preserve">fore it </w:t>
-      </w:r>
-      <w:r>
-        <w:rPr>
-          <w:highlight w:val="yellow"/>
-        </w:rPr>
-        <w:t>will be</w:t>
-      </w:r>
-      <w:r>
-        <w:rPr>
-          <w:highlight w:val="yellow"/>
-        </w:rPr>
-        <w:t xml:space="preserve"> made into </w:t>
-      </w:r>
-      <w:r>
-        <w:rPr>
-          <w:highlight w:val="yellow"/>
-        </w:rPr>
-        <w:t>a subclass</w:t>
-      </w:r>
-      <w:r>
-        <w:rPr>
-          <w:highlight w:val="yellow"/>
-        </w:rPr>
-        <w:t xml:space="preserve"> of </w:t>
-      </w:r>
-      <w:proofErr w:type="spellStart"/>
-      <w:r>
-        <w:rPr>
-          <w:highlight w:val="yellow"/>
-        </w:rPr>
-        <w:t>HP</w:t>
-      </w:r>
-      <w:r>
-        <w:rPr>
-          <w:highlight w:val="yellow"/>
-        </w:rPr>
-        <w:t>A</w:t>
-      </w:r>
-      <w:r>
-        <w:rPr>
-          <w:highlight w:val="yellow"/>
-        </w:rPr>
-        <w:t>ctor</w:t>
-      </w:r>
-      <w:proofErr w:type="spellEnd"/>
-      <w:r>
-        <w:rPr>
-          <w:highlight w:val="yellow"/>
-        </w:rPr>
-        <w:t xml:space="preserve"> </w:t>
-      </w:r>
-      <w:commentRangeEnd w:id="1"/>
-      <w:r>
-        <w:rPr>
-          <w:rStyle w:val="CommentReference"/>
-          <w:highlight w:val="yellow"/>
-          <w:lang w:val="en-AU"/>
-        </w:rPr>
-        <w:commentReference w:id="1"/>
-      </w:r>
-      <w:commentRangeEnd w:id="2"/>
-      <w:r>
-        <w:rPr>
-          <w:rStyle w:val="CommentReference"/>
-          <w:highlight w:val="yellow"/>
-          <w:lang w:val="en-AU"/>
-        </w:rPr>
-        <w:commentReference w:id="2"/>
-      </w:r>
-      <w:commentRangeEnd w:id="3"/>
-      <w:r>
-        <w:rPr>
-          <w:rStyle w:val="CommentReference"/>
-          <w:highlight w:val="yellow"/>
-          <w:lang w:val="en-AU"/>
-        </w:rPr>
-        <w:commentReference w:id="3"/>
-      </w:r>
-      <w:commentRangeEnd w:id="4"/>
-      <w:r>
-        <w:rPr>
-          <w:rStyle w:val="CommentReference"/>
-          <w:lang w:val="en-AU"/>
-        </w:rPr>
-        <w:commentReference w:id="4"/>
-      </w:r>
-      <w:commentRangeEnd w:id="5"/>
-      <w:r>
-        <w:rPr>
-          <w:rStyle w:val="CommentReference"/>
-          <w:lang w:val="en-AU"/>
-        </w:rPr>
-        <w:commentReference w:id="5"/>
-      </w:r>
-      <w:r>
-        <w:t>and it will</w:t>
-      </w:r>
-      <w:r>
-        <w:t xml:space="preserve"> </w:t>
-      </w:r>
-      <w:r>
-        <w:t xml:space="preserve">override </w:t>
-      </w:r>
-      <w:r>
-        <w:t>some</w:t>
-      </w:r>
-      <w:r>
-        <w:t xml:space="preserve"> methods to perform its </w:t>
-      </w:r>
-      <w:r>
-        <w:t>functionality</w:t>
-      </w:r>
-      <w:r>
-        <w:t>.</w:t>
-      </w:r>
-      <w:r>
-        <w:t xml:space="preserve"> It doesn’t</w:t>
-      </w:r>
-      <w:r>
-        <w:t xml:space="preserve"> </w:t>
-      </w:r>
-      <w:r>
-        <w:t>relate to Patrol class since it</w:t>
-      </w:r>
-      <w:r>
-        <w:t xml:space="preserve">s movement is </w:t>
-      </w:r>
-      <w:r>
-        <w:t>random.</w:t>
-      </w:r>
-    </w:p>
-    <w:p>
-      <w:pPr>
-        <w:pStyle w:val="ListParagraph"/>
-        <w:ind w:left="360"/>
-        <w:jc w:val="both"/>
+        <w:rPr>
+          <w:sz w:val="23"/>
+          <w:szCs w:val="23"/>
+        </w:rPr>
       </w:pPr>
     </w:p>
     <w:p>
@@ -1487,46 +2399,97 @@
           <w:ilvl w:val="0"/>
           <w:numId w:val="5"/>
         </w:numPr>
-        <w:jc w:val="both"/>
-      </w:pPr>
-      <w:r>
+        <w:spacing w:line="276" w:lineRule="auto"/>
+        <w:jc w:val="both"/>
+        <w:rPr>
+          <w:sz w:val="23"/>
+          <w:szCs w:val="23"/>
+        </w:rPr>
+      </w:pPr>
+      <w:r>
+        <w:rPr>
+          <w:sz w:val="23"/>
+          <w:szCs w:val="23"/>
+        </w:rPr>
         <w:t xml:space="preserve">Spells </w:t>
       </w:r>
       <w:proofErr w:type="spellStart"/>
       <w:r>
+        <w:rPr>
+          <w:sz w:val="23"/>
+          <w:szCs w:val="23"/>
+        </w:rPr>
         <w:t>enum</w:t>
       </w:r>
       <w:proofErr w:type="spellEnd"/>
       <w:r>
-        <w:t xml:space="preserve"> class</w:t>
-      </w:r>
-    </w:p>
-    <w:p>
-      <w:pPr>
-        <w:pStyle w:val="ListParagraph"/>
-        <w:ind w:left="360"/>
-        <w:jc w:val="both"/>
-      </w:pPr>
-      <w:r>
+        <w:rPr>
+          <w:sz w:val="23"/>
+          <w:szCs w:val="23"/>
+        </w:rPr>
+        <w:t xml:space="preserve"> </w:t>
+      </w:r>
+      <w:r>
+        <w:rPr>
+          <w:sz w:val="23"/>
+          <w:szCs w:val="23"/>
+        </w:rPr>
+        <w:t>class</w:t>
+      </w:r>
+    </w:p>
+    <w:p>
+      <w:pPr>
+        <w:spacing w:line="276" w:lineRule="auto"/>
+        <w:jc w:val="both"/>
+        <w:rPr>
+          <w:sz w:val="23"/>
+          <w:szCs w:val="23"/>
+        </w:rPr>
+      </w:pPr>
+      <w:r>
+        <w:rPr>
+          <w:sz w:val="23"/>
+          <w:szCs w:val="23"/>
+        </w:rPr>
         <w:t xml:space="preserve">An </w:t>
       </w:r>
       <w:proofErr w:type="spellStart"/>
       <w:r>
+        <w:rPr>
+          <w:sz w:val="23"/>
+          <w:szCs w:val="23"/>
+        </w:rPr>
         <w:t>enum</w:t>
       </w:r>
       <w:proofErr w:type="spellEnd"/>
       <w:r>
+        <w:rPr>
+          <w:sz w:val="23"/>
+          <w:szCs w:val="23"/>
+        </w:rPr>
         <w:t xml:space="preserve"> type is used to keep track of each actor’s known spells, this is because the spell are predefined constants for each character.  </w:t>
       </w:r>
       <w:r>
+        <w:rPr>
+          <w:sz w:val="23"/>
+          <w:szCs w:val="23"/>
+        </w:rPr>
         <w:t xml:space="preserve">Furthermore, when cast is initiated it will need to refer to Spells </w:t>
       </w:r>
       <w:proofErr w:type="spellStart"/>
       <w:r>
+        <w:rPr>
+          <w:sz w:val="23"/>
+          <w:szCs w:val="23"/>
+        </w:rPr>
         <w:t>enum</w:t>
       </w:r>
       <w:proofErr w:type="spellEnd"/>
       <w:r>
+        <w:rPr>
+          <w:sz w:val="23"/>
+          <w:szCs w:val="23"/>
+        </w:rPr>
         <w:t xml:space="preserve"> class to perform its functionality.</w:t>
       </w:r>
     </w:p>
@@ -1535,130 +2498,36 @@
         <w:tabs>
           <w:tab w:val="left" w:pos="3525"/>
         </w:tabs>
+        <w:spacing w:line="276" w:lineRule="auto"/>
         <w:ind w:left="360"/>
         <w:jc w:val="both"/>
-      </w:pPr>
-    </w:p>
-    <w:p>
-      <w:pPr>
+        <w:rPr>
+          <w:sz w:val="23"/>
+          <w:szCs w:val="23"/>
+        </w:rPr>
+      </w:pPr>
+    </w:p>
+    <w:p>
+      <w:pPr>
+        <w:spacing w:line="276" w:lineRule="auto"/>
         <w:ind w:left="360"/>
         <w:jc w:val="both"/>
-      </w:pPr>
+        <w:rPr>
+          <w:sz w:val="23"/>
+          <w:szCs w:val="23"/>
+        </w:rPr>
+      </w:pPr>
+      <w:bookmarkStart w:id="0" w:name="_GoBack"/>
+      <w:bookmarkEnd w:id="0"/>
     </w:p>
     <w:sectPr>
       <w:pgSz w:w="11906" w:h="16838"/>
-      <w:pgMar w:top="1440" w:right="1440" w:bottom="1440" w:left="1440" w:header="708" w:footer="708" w:gutter="0"/>
+      <w:pgMar w:top="1440" w:right="1080" w:bottom="1440" w:left="1080" w:header="708" w:footer="708" w:gutter="0"/>
       <w:cols w:space="708"/>
       <w:docGrid w:linePitch="360"/>
     </w:sectPr>
   </w:body>
 </w:document>
-</file>
-
-<file path=word/comments.xml><?xml version="1.0" encoding="utf-8"?>
-<w:comments xmlns:wpc="http://schemas.microsoft.com/office/word/2010/wordprocessingCanvas" xmlns:cx="http://schemas.microsoft.com/office/drawing/2014/chartex" xmlns:cx1="http://schemas.microsoft.com/office/drawing/2015/9/8/chartex" xmlns:cx2="http://schemas.microsoft.com/office/drawing/2015/10/21/chartex" xmlns:cx3="http://schemas.microsoft.com/office/drawing/2016/5/9/chartex" xmlns:cx4="http://schemas.microsoft.com/office/drawing/2016/5/10/chartex" xmlns:cx5="http://schemas.microsoft.com/office/drawing/2016/5/11/chartex" xmlns:cx6="http://schemas.microsoft.com/office/drawing/2016/5/12/chartex" xmlns:cx7="http://schemas.microsoft.com/office/drawing/2016/5/13/chartex" xmlns:cx8="http://schemas.microsoft.com/office/drawing/2016/5/14/chartex" xmlns:mc="http://schemas.openxmlformats.org/markup-compatibility/2006" xmlns:aink="http://schemas.microsoft.com/office/drawing/2016/ink" xmlns:am3d="http://schemas.microsoft.com/office/drawing/2017/model3d" xmlns:o="urn:schemas-microsoft-com:office:office" xmlns:r="http://schemas.openxmlformats.org/officeDocument/2006/relationships" xmlns:m="http://schemas.openxmlformats.org/officeDocument/2006/math" xmlns:v="urn:schemas-microsoft-com:vml" xmlns:wp14="http://schemas.microsoft.com/office/word/2010/wordprocessingDrawing" xmlns:wp="http://schemas.openxmlformats.org/drawingml/2006/wordprocessingDrawing" xmlns:w10="urn:schemas-microsoft-com:office:word" xmlns:w="http://schemas.openxmlformats.org/wordprocessingml/2006/main" xmlns:w14="http://schemas.microsoft.com/office/word/2010/wordml" xmlns:w15="http://schemas.microsoft.com/office/word/2012/wordml" xmlns:w16cid="http://schemas.microsoft.com/office/word/2016/wordml/cid" xmlns:w16se="http://schemas.microsoft.com/office/word/2015/wordml/symex" xmlns:wpg="http://schemas.microsoft.com/office/word/2010/wordprocessingGroup" xmlns:wpi="http://schemas.microsoft.com/office/word/2010/wordprocessingInk" xmlns:wne="http://schemas.microsoft.com/office/word/2006/wordml" xmlns:wps="http://schemas.microsoft.com/office/word/2010/wordprocessingShape" mc:Ignorable="w14 w15 w16se w16cid wp14">
-  <w:comment w:id="1" w:author="Asus" w:date="2019-01-22T19:09:00Z" w:initials="A">
-    <w:p>
-      <w:pPr>
-        <w:pStyle w:val="CommentText"/>
-      </w:pPr>
-      <w:r>
-        <w:rPr>
-          <w:rStyle w:val="CommentReference"/>
-        </w:rPr>
-        <w:annotationRef/>
-      </w:r>
-      <w:r>
-        <w:t xml:space="preserve">It already stated in the assignment as a subclass on </w:t>
-      </w:r>
-      <w:proofErr w:type="spellStart"/>
-      <w:r>
-        <w:t>HPActor</w:t>
-      </w:r>
-      <w:proofErr w:type="spellEnd"/>
-    </w:p>
-    <w:p>
-      <w:pPr>
-        <w:pStyle w:val="CommentText"/>
-      </w:pPr>
-    </w:p>
-  </w:comment>
-  <w:comment w:id="2" w:author="Asus" w:date="2019-01-22T19:09:00Z" w:initials="A">
-    <w:p>
-      <w:pPr>
-        <w:pStyle w:val="CommentText"/>
-      </w:pPr>
-      <w:r>
-        <w:rPr>
-          <w:rStyle w:val="CommentReference"/>
-        </w:rPr>
-        <w:annotationRef/>
-      </w:r>
-    </w:p>
-  </w:comment>
-  <w:comment w:id="3" w:author="Asus" w:date="2019-01-22T19:09:00Z" w:initials="A">
-    <w:p>
-      <w:pPr>
-        <w:pStyle w:val="CommentText"/>
-      </w:pPr>
-      <w:r>
-        <w:rPr>
-          <w:rStyle w:val="CommentReference"/>
-        </w:rPr>
-        <w:annotationRef/>
-      </w:r>
-    </w:p>
-  </w:comment>
-  <w:comment w:id="4" w:author="Matti Haddad" w:date="2019-01-22T19:49:00Z" w:initials="MH">
-    <w:p>
-      <w:pPr>
-        <w:pStyle w:val="CommentText"/>
-      </w:pPr>
-      <w:r>
-        <w:rPr>
-          <w:rStyle w:val="CommentReference"/>
-        </w:rPr>
-        <w:annotationRef/>
-      </w:r>
-      <w:r>
-        <w:t>Needed to explain why a class, rather than instance or an attribute or even a method</w:t>
-      </w:r>
-    </w:p>
-  </w:comment>
-  <w:comment w:id="5" w:author="Matti Haddad" w:date="2019-01-22T19:54:00Z" w:initials="MH">
-    <w:p>
-      <w:pPr>
-        <w:pStyle w:val="CommentText"/>
-      </w:pPr>
-      <w:r>
-        <w:rPr>
-          <w:rStyle w:val="CommentReference"/>
-        </w:rPr>
-        <w:annotationRef/>
-      </w:r>
-    </w:p>
-  </w:comment>
-</w:comments>
-</file>
-
-<file path=word/commentsExtended.xml><?xml version="1.0" encoding="utf-8"?>
-<w15:commentsEx xmlns:wpc="http://schemas.microsoft.com/office/word/2010/wordprocessingCanvas" xmlns:cx="http://schemas.microsoft.com/office/drawing/2014/chartex" xmlns:cx1="http://schemas.microsoft.com/office/drawing/2015/9/8/chartex" xmlns:cx2="http://schemas.microsoft.com/office/drawing/2015/10/21/chartex" xmlns:cx3="http://schemas.microsoft.com/office/drawing/2016/5/9/chartex" xmlns:cx4="http://schemas.microsoft.com/office/drawing/2016/5/10/chartex" xmlns:cx5="http://schemas.microsoft.com/office/drawing/2016/5/11/chartex" xmlns:cx6="http://schemas.microsoft.com/office/drawing/2016/5/12/chartex" xmlns:cx7="http://schemas.microsoft.com/office/drawing/2016/5/13/chartex" xmlns:cx8="http://schemas.microsoft.com/office/drawing/2016/5/14/chartex" xmlns:mc="http://schemas.openxmlformats.org/markup-compatibility/2006" xmlns:aink="http://schemas.microsoft.com/office/drawing/2016/ink" xmlns:am3d="http://schemas.microsoft.com/office/drawing/2017/model3d" xmlns:o="urn:schemas-microsoft-com:office:office" xmlns:r="http://schemas.openxmlformats.org/officeDocument/2006/relationships" xmlns:m="http://schemas.openxmlformats.org/officeDocument/2006/math" xmlns:v="urn:schemas-microsoft-com:vml" xmlns:wp14="http://schemas.microsoft.com/office/word/2010/wordprocessingDrawing" xmlns:wp="http://schemas.openxmlformats.org/drawingml/2006/wordprocessingDrawing" xmlns:w10="urn:schemas-microsoft-com:office:word" xmlns:w="http://schemas.openxmlformats.org/wordprocessingml/2006/main" xmlns:w14="http://schemas.microsoft.com/office/word/2010/wordml" xmlns:w15="http://schemas.microsoft.com/office/word/2012/wordml" xmlns:w16cid="http://schemas.microsoft.com/office/word/2016/wordml/cid" xmlns:w16se="http://schemas.microsoft.com/office/word/2015/wordml/symex" xmlns:wpg="http://schemas.microsoft.com/office/word/2010/wordprocessingGroup" xmlns:wpi="http://schemas.microsoft.com/office/word/2010/wordprocessingInk" xmlns:wne="http://schemas.microsoft.com/office/word/2006/wordml" xmlns:wps="http://schemas.microsoft.com/office/word/2010/wordprocessingShape" mc:Ignorable="w14 w15 w16se w16cid wp14">
-  <w15:commentEx w15:paraId="4B7CDEC8" w15:done="0"/>
-  <w15:commentEx w15:paraId="2157EEB8" w15:paraIdParent="4B7CDEC8" w15:done="0"/>
-  <w15:commentEx w15:paraId="203FCC0C" w15:paraIdParent="4B7CDEC8" w15:done="0"/>
-  <w15:commentEx w15:paraId="1E9410E9" w15:paraIdParent="4B7CDEC8" w15:done="0"/>
-  <w15:commentEx w15:paraId="5AC011B8" w15:paraIdParent="4B7CDEC8" w15:done="0"/>
-</w15:commentsEx>
-</file>
-
-<file path=word/commentsIds.xml><?xml version="1.0" encoding="utf-8"?>
-<w16cid:commentsIds xmlns:wpc="http://schemas.microsoft.com/office/word/2010/wordprocessingCanvas" xmlns:cx="http://schemas.microsoft.com/office/drawing/2014/chartex" xmlns:cx1="http://schemas.microsoft.com/office/drawing/2015/9/8/chartex" xmlns:cx2="http://schemas.microsoft.com/office/drawing/2015/10/21/chartex" xmlns:cx3="http://schemas.microsoft.com/office/drawing/2016/5/9/chartex" xmlns:cx4="http://schemas.microsoft.com/office/drawing/2016/5/10/chartex" xmlns:cx5="http://schemas.microsoft.com/office/drawing/2016/5/11/chartex" xmlns:cx6="http://schemas.microsoft.com/office/drawing/2016/5/12/chartex" xmlns:cx7="http://schemas.microsoft.com/office/drawing/2016/5/13/chartex" xmlns:cx8="http://schemas.microsoft.com/office/drawing/2016/5/14/chartex" xmlns:mc="http://schemas.openxmlformats.org/markup-compatibility/2006" xmlns:aink="http://schemas.microsoft.com/office/drawing/2016/ink" xmlns:am3d="http://schemas.microsoft.com/office/drawing/2017/model3d" xmlns:o="urn:schemas-microsoft-com:office:office" xmlns:r="http://schemas.openxmlformats.org/officeDocument/2006/relationships" xmlns:m="http://schemas.openxmlformats.org/officeDocument/2006/math" xmlns:v="urn:schemas-microsoft-com:vml" xmlns:wp14="http://schemas.microsoft.com/office/word/2010/wordprocessingDrawing" xmlns:wp="http://schemas.openxmlformats.org/drawingml/2006/wordprocessingDrawing" xmlns:w10="urn:schemas-microsoft-com:office:word" xmlns:w="http://schemas.openxmlformats.org/wordprocessingml/2006/main" xmlns:w14="http://schemas.microsoft.com/office/word/2010/wordml" xmlns:w15="http://schemas.microsoft.com/office/word/2012/wordml" xmlns:w16cid="http://schemas.microsoft.com/office/word/2016/wordml/cid" xmlns:w16se="http://schemas.microsoft.com/office/word/2015/wordml/symex" xmlns:wpg="http://schemas.microsoft.com/office/word/2010/wordprocessingGroup" xmlns:wpi="http://schemas.microsoft.com/office/word/2010/wordprocessingInk" xmlns:wne="http://schemas.microsoft.com/office/word/2006/wordml" xmlns:wps="http://schemas.microsoft.com/office/word/2010/wordprocessingShape" mc:Ignorable="w14 w15 w16se w16cid wp14">
-  <w16cid:commentId w16cid:paraId="4B7CDEC8" w16cid:durableId="1FF1E8DE"/>
-  <w16cid:commentId w16cid:paraId="2157EEB8" w16cid:durableId="1FF1E8F6"/>
-  <w16cid:commentId w16cid:paraId="203FCC0C" w16cid:durableId="1FF1E8FB"/>
-  <w16cid:commentId w16cid:paraId="1E9410E9" w16cid:durableId="1FF1F259"/>
-  <w16cid:commentId w16cid:paraId="5AC011B8" w16cid:durableId="1FF1F359"/>
-</w16cid:commentsIds>
 </file>
 
 <file path=word/endnotes.xml><?xml version="1.0" encoding="utf-8"?>
@@ -1723,7 +2592,7 @@
       <w:lvlText w:val=""/>
       <w:lvlJc w:val="left"/>
       <w:pPr>
-        <w:ind w:left="1080" w:hanging="360"/>
+        <w:ind w:left="720" w:hanging="360"/>
       </w:pPr>
       <w:rPr>
         <w:rFonts w:ascii="Symbol" w:hAnsi="Symbol" w:hint="default"/>
@@ -1735,7 +2604,7 @@
       <w:lvlText w:val="o"/>
       <w:lvlJc w:val="left"/>
       <w:pPr>
-        <w:ind w:left="1800" w:hanging="360"/>
+        <w:ind w:left="1440" w:hanging="360"/>
       </w:pPr>
       <w:rPr>
         <w:rFonts w:ascii="Courier New" w:hAnsi="Courier New" w:cs="Courier New" w:hint="default"/>
@@ -1747,7 +2616,7 @@
       <w:lvlText w:val=""/>
       <w:lvlJc w:val="left"/>
       <w:pPr>
-        <w:ind w:left="2520" w:hanging="360"/>
+        <w:ind w:left="2160" w:hanging="360"/>
       </w:pPr>
       <w:rPr>
         <w:rFonts w:ascii="Wingdings" w:hAnsi="Wingdings" w:hint="default"/>
@@ -1759,7 +2628,7 @@
       <w:lvlText w:val=""/>
       <w:lvlJc w:val="left"/>
       <w:pPr>
-        <w:ind w:left="3240" w:hanging="360"/>
+        <w:ind w:left="2880" w:hanging="360"/>
       </w:pPr>
       <w:rPr>
         <w:rFonts w:ascii="Symbol" w:hAnsi="Symbol" w:hint="default"/>
@@ -1771,7 +2640,7 @@
       <w:lvlText w:val="o"/>
       <w:lvlJc w:val="left"/>
       <w:pPr>
-        <w:ind w:left="3960" w:hanging="360"/>
+        <w:ind w:left="3600" w:hanging="360"/>
       </w:pPr>
       <w:rPr>
         <w:rFonts w:ascii="Courier New" w:hAnsi="Courier New" w:cs="Courier New" w:hint="default"/>
@@ -1783,7 +2652,7 @@
       <w:lvlText w:val=""/>
       <w:lvlJc w:val="left"/>
       <w:pPr>
-        <w:ind w:left="4680" w:hanging="360"/>
+        <w:ind w:left="4320" w:hanging="360"/>
       </w:pPr>
       <w:rPr>
         <w:rFonts w:ascii="Wingdings" w:hAnsi="Wingdings" w:hint="default"/>
@@ -1795,7 +2664,7 @@
       <w:lvlText w:val=""/>
       <w:lvlJc w:val="left"/>
       <w:pPr>
-        <w:ind w:left="5400" w:hanging="360"/>
+        <w:ind w:left="5040" w:hanging="360"/>
       </w:pPr>
       <w:rPr>
         <w:rFonts w:ascii="Symbol" w:hAnsi="Symbol" w:hint="default"/>
@@ -1807,7 +2676,7 @@
       <w:lvlText w:val="o"/>
       <w:lvlJc w:val="left"/>
       <w:pPr>
-        <w:ind w:left="6120" w:hanging="360"/>
+        <w:ind w:left="5760" w:hanging="360"/>
       </w:pPr>
       <w:rPr>
         <w:rFonts w:ascii="Courier New" w:hAnsi="Courier New" w:cs="Courier New" w:hint="default"/>
@@ -1819,7 +2688,7 @@
       <w:lvlText w:val=""/>
       <w:lvlJc w:val="left"/>
       <w:pPr>
-        <w:ind w:left="6840" w:hanging="360"/>
+        <w:ind w:left="6480" w:hanging="360"/>
       </w:pPr>
       <w:rPr>
         <w:rFonts w:ascii="Wingdings" w:hAnsi="Wingdings" w:hint="default"/>
@@ -2153,7 +3022,7 @@
   <w:abstractNum w:abstractNumId="4" w15:restartNumberingAfterBreak="0">
     <w:nsid w:val="54242BB8"/>
     <w:multiLevelType w:val="multilevel"/>
-    <w:tmpl w:val="E3EEDE72"/>
+    <w:tmpl w:val="B7ACF052"/>
     <w:lvl w:ilvl="0">
       <w:start w:val="1"/>
       <w:numFmt w:val="decimal"/>
@@ -2164,6 +3033,7 @@
       </w:pPr>
       <w:rPr>
         <w:rFonts w:hint="default"/>
+        <w:b/>
       </w:rPr>
     </w:lvl>
     <w:lvl w:ilvl="1">
@@ -2177,6 +3047,7 @@
       </w:pPr>
       <w:rPr>
         <w:rFonts w:hint="default"/>
+        <w:b/>
       </w:rPr>
     </w:lvl>
     <w:lvl w:ilvl="2">
@@ -2495,17 +3366,6 @@
     <w:abstractNumId w:val="0"/>
   </w:num>
 </w:numbering>
-</file>
-
-<file path=word/people.xml><?xml version="1.0" encoding="utf-8"?>
-<w15:people xmlns:wpc="http://schemas.microsoft.com/office/word/2010/wordprocessingCanvas" xmlns:cx="http://schemas.microsoft.com/office/drawing/2014/chartex" xmlns:cx1="http://schemas.microsoft.com/office/drawing/2015/9/8/chartex" xmlns:cx2="http://schemas.microsoft.com/office/drawing/2015/10/21/chartex" xmlns:cx3="http://schemas.microsoft.com/office/drawing/2016/5/9/chartex" xmlns:cx4="http://schemas.microsoft.com/office/drawing/2016/5/10/chartex" xmlns:cx5="http://schemas.microsoft.com/office/drawing/2016/5/11/chartex" xmlns:cx6="http://schemas.microsoft.com/office/drawing/2016/5/12/chartex" xmlns:cx7="http://schemas.microsoft.com/office/drawing/2016/5/13/chartex" xmlns:cx8="http://schemas.microsoft.com/office/drawing/2016/5/14/chartex" xmlns:mc="http://schemas.openxmlformats.org/markup-compatibility/2006" xmlns:aink="http://schemas.microsoft.com/office/drawing/2016/ink" xmlns:am3d="http://schemas.microsoft.com/office/drawing/2017/model3d" xmlns:o="urn:schemas-microsoft-com:office:office" xmlns:r="http://schemas.openxmlformats.org/officeDocument/2006/relationships" xmlns:m="http://schemas.openxmlformats.org/officeDocument/2006/math" xmlns:v="urn:schemas-microsoft-com:vml" xmlns:wp14="http://schemas.microsoft.com/office/word/2010/wordprocessingDrawing" xmlns:wp="http://schemas.openxmlformats.org/drawingml/2006/wordprocessingDrawing" xmlns:w10="urn:schemas-microsoft-com:office:word" xmlns:w="http://schemas.openxmlformats.org/wordprocessingml/2006/main" xmlns:w14="http://schemas.microsoft.com/office/word/2010/wordml" xmlns:w15="http://schemas.microsoft.com/office/word/2012/wordml" xmlns:w16cid="http://schemas.microsoft.com/office/word/2016/wordml/cid" xmlns:w16se="http://schemas.microsoft.com/office/word/2015/wordml/symex" xmlns:wpg="http://schemas.microsoft.com/office/word/2010/wordprocessingGroup" xmlns:wpi="http://schemas.microsoft.com/office/word/2010/wordprocessingInk" xmlns:wne="http://schemas.microsoft.com/office/word/2006/wordml" xmlns:wps="http://schemas.microsoft.com/office/word/2010/wordprocessingShape" mc:Ignorable="w14 w15 w16se w16cid wp14">
-  <w15:person w15:author="Asus">
-    <w15:presenceInfo w15:providerId="None" w15:userId="Asus"/>
-  </w15:person>
-  <w15:person w15:author="Matti Haddad">
-    <w15:presenceInfo w15:providerId="None" w15:userId="Matti Haddad"/>
-  </w15:person>
-</w15:people>
 </file>
 
 <file path=word/styles.xml><?xml version="1.0" encoding="utf-8"?>

</xml_diff>

<commit_message>
Revert "Merge branch 'master' of…"
This reverts commit c70d3d31eb453b72d65cb4e5e34d82d2e9d7ad4b
</commit_message>
<xml_diff>
--- a/Design Rationale Documentation.docx
+++ b/Design Rationale Documentation.docx
@@ -4,20 +4,13 @@
   <w:body>
     <w:p>
       <w:pPr>
-        <w:spacing w:line="276" w:lineRule="auto"/>
-        <w:jc w:val="both"/>
-        <w:rPr>
-          <w:b/>
-          <w:sz w:val="24"/>
-          <w:szCs w:val="24"/>
+        <w:jc w:val="both"/>
+        <w:rPr>
           <w:lang w:val="en-US"/>
         </w:rPr>
       </w:pPr>
       <w:r>
         <w:rPr>
-          <w:b/>
-          <w:sz w:val="24"/>
-          <w:szCs w:val="24"/>
           <w:lang w:val="en-US"/>
         </w:rPr>
         <w:t>DESIGN RATIONALE: FIT2099 SSB ASSIGNMENT 1</w:t>
@@ -25,65 +18,47 @@
     </w:p>
     <w:p>
       <w:pPr>
-        <w:spacing w:line="276" w:lineRule="auto"/>
-        <w:jc w:val="both"/>
-        <w:rPr>
-          <w:szCs w:val="24"/>
+        <w:jc w:val="both"/>
+        <w:rPr>
           <w:lang w:val="en-US"/>
         </w:rPr>
       </w:pPr>
       <w:r>
         <w:rPr>
-          <w:b/>
-          <w:szCs w:val="24"/>
           <w:lang w:val="en-US"/>
         </w:rPr>
         <w:t xml:space="preserve">GROUP NAME </w:t>
       </w:r>
       <w:r>
         <w:rPr>
-          <w:b/>
-          <w:sz w:val="24"/>
-          <w:szCs w:val="24"/>
           <w:lang w:val="en-US"/>
         </w:rPr>
         <w:tab/>
       </w:r>
       <w:r>
         <w:rPr>
-          <w:szCs w:val="24"/>
           <w:lang w:val="en-US"/>
         </w:rPr>
+        <w:tab/>
         <w:t>JAVAPLUSPLUS</w:t>
       </w:r>
     </w:p>
     <w:p>
       <w:pPr>
-        <w:spacing w:line="276" w:lineRule="auto"/>
-        <w:jc w:val="both"/>
-        <w:rPr>
-          <w:szCs w:val="24"/>
+        <w:spacing w:line="240" w:lineRule="auto"/>
+        <w:jc w:val="both"/>
+        <w:rPr>
           <w:lang w:val="en-US"/>
         </w:rPr>
       </w:pPr>
       <w:r>
         <w:rPr>
-          <w:b/>
-          <w:szCs w:val="24"/>
           <w:lang w:val="en-US"/>
         </w:rPr>
-        <w:t>GROUP MEMBERS</w:t>
-      </w:r>
-      <w:r>
-        <w:rPr>
-          <w:szCs w:val="24"/>
-          <w:lang w:val="en-US"/>
-        </w:rPr>
-        <w:t xml:space="preserve"> </w:t>
-      </w:r>
-      <w:r>
-        <w:rPr>
-          <w:szCs w:val="24"/>
+        <w:t xml:space="preserve">GROUP MEMBERS </w:t>
+      </w:r>
+      <w:r>
+        <w:rPr>
           <w:lang w:val="en-US"/>
         </w:rPr>
         <w:tab/>
@@ -91,7 +66,6 @@
       </w:r>
       <w:r>
         <w:rPr>
-          <w:szCs w:val="24"/>
           <w:lang w:val="en-US"/>
         </w:rPr>
         <w:tab/>
@@ -100,23 +74,20 @@
     </w:p>
     <w:p>
       <w:pPr>
-        <w:spacing w:line="276" w:lineRule="auto"/>
-        <w:jc w:val="both"/>
-        <w:rPr>
-          <w:szCs w:val="24"/>
+        <w:spacing w:line="240" w:lineRule="auto"/>
+        <w:jc w:val="both"/>
+        <w:rPr>
           <w:lang w:val="en-US"/>
         </w:rPr>
       </w:pPr>
       <w:r>
         <w:rPr>
-          <w:szCs w:val="24"/>
           <w:lang w:val="en-US"/>
         </w:rPr>
         <w:tab/>
       </w:r>
       <w:r>
         <w:rPr>
-          <w:szCs w:val="24"/>
           <w:lang w:val="en-US"/>
         </w:rPr>
         <w:tab/>
@@ -124,7 +95,6 @@
       </w:r>
       <w:r>
         <w:rPr>
-          <w:szCs w:val="24"/>
           <w:lang w:val="en-US"/>
         </w:rPr>
         <w:tab/>
@@ -132,28 +102,24 @@
       </w:r>
       <w:r>
         <w:rPr>
-          <w:szCs w:val="24"/>
           <w:lang w:val="en-US"/>
         </w:rPr>
         <w:tab/>
       </w:r>
       <w:r>
         <w:rPr>
-          <w:szCs w:val="24"/>
           <w:lang w:val="en-US"/>
         </w:rPr>
         <w:tab/>
       </w:r>
       <w:r>
         <w:rPr>
-          <w:szCs w:val="24"/>
           <w:lang w:val="en-US"/>
         </w:rPr>
         <w:tab/>
       </w:r>
       <w:r>
         <w:rPr>
-          <w:szCs w:val="24"/>
           <w:lang w:val="en-US"/>
         </w:rPr>
         <w:tab/>
@@ -162,30 +128,26 @@
     </w:p>
     <w:p>
       <w:pPr>
-        <w:spacing w:line="276" w:lineRule="auto"/>
-        <w:jc w:val="both"/>
-        <w:rPr>
-          <w:szCs w:val="24"/>
+        <w:spacing w:line="240" w:lineRule="auto"/>
+        <w:jc w:val="both"/>
+        <w:rPr>
           <w:lang w:val="en-US"/>
         </w:rPr>
       </w:pPr>
       <w:r>
         <w:rPr>
-          <w:szCs w:val="24"/>
           <w:lang w:val="en-US"/>
         </w:rPr>
         <w:tab/>
       </w:r>
       <w:r>
         <w:rPr>
-          <w:szCs w:val="24"/>
           <w:lang w:val="en-US"/>
         </w:rPr>
         <w:tab/>
       </w:r>
       <w:r>
         <w:rPr>
-          <w:szCs w:val="24"/>
           <w:lang w:val="en-US"/>
         </w:rPr>
         <w:tab/>
@@ -193,14 +155,12 @@
       </w:r>
       <w:r>
         <w:rPr>
-          <w:szCs w:val="24"/>
           <w:lang w:val="en-US"/>
         </w:rPr>
         <w:tab/>
       </w:r>
       <w:r>
         <w:rPr>
-          <w:szCs w:val="24"/>
           <w:lang w:val="en-US"/>
         </w:rPr>
         <w:tab/>
@@ -209,20 +169,27 @@
     </w:p>
     <w:p>
       <w:pPr>
-        <w:spacing w:line="276" w:lineRule="auto"/>
-        <w:jc w:val="both"/>
-        <w:rPr>
-          <w:sz w:val="23"/>
-          <w:szCs w:val="23"/>
-        </w:rPr>
-      </w:pPr>
-      <w:r>
-        <w:rPr>
-          <w:sz w:val="23"/>
-          <w:szCs w:val="23"/>
-        </w:rPr>
+        <w:spacing w:line="240" w:lineRule="auto"/>
+        <w:jc w:val="both"/>
+        <w:rPr>
+          <w:lang w:val="en-US"/>
+        </w:rPr>
+      </w:pPr>
+    </w:p>
+    <w:p>
+      <w:pPr>
+        <w:jc w:val="both"/>
+      </w:pPr>
+      <w:r>
         <w:t>This document relays the design rationale and thought process for the tasks that were assigned.</w:t>
       </w:r>
+    </w:p>
+    <w:p>
+      <w:pPr>
+        <w:pStyle w:val="ListParagraph"/>
+        <w:ind w:left="360"/>
+        <w:jc w:val="both"/>
+      </w:pPr>
     </w:p>
     <w:p>
       <w:pPr>
@@ -231,213 +198,112 @@
           <w:ilvl w:val="0"/>
           <w:numId w:val="5"/>
         </w:numPr>
-        <w:spacing w:line="276" w:lineRule="auto"/>
-        <w:jc w:val="both"/>
-        <w:rPr>
-          <w:sz w:val="23"/>
-          <w:szCs w:val="23"/>
-        </w:rPr>
-      </w:pPr>
-      <w:r>
-        <w:rPr>
-          <w:sz w:val="23"/>
-          <w:szCs w:val="23"/>
-        </w:rPr>
+        <w:jc w:val="both"/>
+      </w:pPr>
+      <w:r>
         <w:t>Leave Affordance</w:t>
       </w:r>
     </w:p>
     <w:p>
       <w:pPr>
-        <w:spacing w:line="276" w:lineRule="auto"/>
-        <w:jc w:val="both"/>
-        <w:rPr>
-          <w:sz w:val="23"/>
-          <w:szCs w:val="23"/>
-        </w:rPr>
-      </w:pPr>
-      <w:r>
-        <w:rPr>
-          <w:sz w:val="23"/>
-          <w:szCs w:val="23"/>
-        </w:rPr>
+        <w:ind w:left="360"/>
+        <w:jc w:val="both"/>
+      </w:pPr>
+      <w:r>
         <w:t xml:space="preserve">Because none of </w:t>
       </w:r>
       <w:r>
-        <w:rPr>
-          <w:sz w:val="23"/>
-          <w:szCs w:val="23"/>
-        </w:rPr>
         <w:t xml:space="preserve">the other classes can perform this type of </w:t>
       </w:r>
       <w:r>
-        <w:rPr>
-          <w:sz w:val="23"/>
-          <w:szCs w:val="23"/>
-        </w:rPr>
         <w:t>affordance and</w:t>
       </w:r>
       <w:r>
-        <w:rPr>
-          <w:sz w:val="23"/>
-          <w:szCs w:val="23"/>
-        </w:rPr>
         <w:t xml:space="preserve"> </w:t>
       </w:r>
       <w:r>
-        <w:rPr>
-          <w:sz w:val="23"/>
-          <w:szCs w:val="23"/>
-        </w:rPr>
         <w:t xml:space="preserve">each actor can perform the </w:t>
       </w:r>
       <w:r>
-        <w:rPr>
-          <w:sz w:val="23"/>
-          <w:szCs w:val="23"/>
-        </w:rPr>
         <w:t>‘</w:t>
       </w:r>
       <w:r>
-        <w:rPr>
-          <w:sz w:val="23"/>
-          <w:szCs w:val="23"/>
-        </w:rPr>
         <w:t>Leave action</w:t>
       </w:r>
       <w:r>
-        <w:rPr>
-          <w:sz w:val="23"/>
-          <w:szCs w:val="23"/>
-        </w:rPr>
         <w:t>’</w:t>
       </w:r>
       <w:r>
-        <w:rPr>
-          <w:sz w:val="23"/>
-          <w:szCs w:val="23"/>
-        </w:rPr>
         <w:t xml:space="preserve">, having it as a </w:t>
       </w:r>
       <w:r>
-        <w:rPr>
-          <w:sz w:val="23"/>
-          <w:szCs w:val="23"/>
-        </w:rPr>
         <w:t xml:space="preserve">subclass of </w:t>
       </w:r>
       <w:proofErr w:type="spellStart"/>
       <w:r>
-        <w:rPr>
-          <w:sz w:val="23"/>
-          <w:szCs w:val="23"/>
-        </w:rPr>
         <w:t>HpAffordance</w:t>
       </w:r>
       <w:proofErr w:type="spellEnd"/>
       <w:r>
-        <w:rPr>
-          <w:sz w:val="23"/>
-          <w:szCs w:val="23"/>
-        </w:rPr>
         <w:t xml:space="preserve"> will increase reusability, maintainability</w:t>
       </w:r>
       <w:r>
-        <w:rPr>
-          <w:sz w:val="23"/>
-          <w:szCs w:val="23"/>
-        </w:rPr>
         <w:t xml:space="preserve"> and reduce dependency as it will perform the action in its own module</w:t>
       </w:r>
       <w:r>
-        <w:rPr>
-          <w:sz w:val="23"/>
-          <w:szCs w:val="23"/>
-        </w:rPr>
         <w:t>.</w:t>
       </w:r>
     </w:p>
     <w:p>
       <w:pPr>
-        <w:spacing w:line="276" w:lineRule="auto"/>
-        <w:jc w:val="both"/>
-        <w:rPr>
-          <w:sz w:val="23"/>
-          <w:szCs w:val="23"/>
-        </w:rPr>
-      </w:pPr>
-      <w:r>
-        <w:rPr>
-          <w:sz w:val="23"/>
-          <w:szCs w:val="23"/>
-        </w:rPr>
+        <w:pStyle w:val="ListParagraph"/>
+        <w:ind w:left="360"/>
+        <w:jc w:val="both"/>
+      </w:pPr>
+      <w:r>
         <w:t xml:space="preserve">If an actor is holding an item (ring, wand, dagger, sword), the actor has the option of ‘leaving’ </w:t>
       </w:r>
       <w:r>
-        <w:rPr>
-          <w:sz w:val="23"/>
-          <w:szCs w:val="23"/>
-        </w:rPr>
-        <w:t xml:space="preserve">the item in the actor’s current location. </w:t>
-      </w:r>
-      <w:r>
-        <w:rPr>
-          <w:sz w:val="23"/>
-          <w:szCs w:val="23"/>
-        </w:rPr>
+        <w:t>the item in the actor’s current location</w:t>
+      </w:r>
+      <w:r>
+        <w:t xml:space="preserve">. </w:t>
+      </w:r>
+      <w:r>
         <w:t>T</w:t>
       </w:r>
       <w:r>
-        <w:rPr>
-          <w:sz w:val="23"/>
-          <w:szCs w:val="23"/>
-        </w:rPr>
         <w:t>his action consumes one turn.</w:t>
       </w:r>
     </w:p>
     <w:p>
       <w:pPr>
-        <w:spacing w:line="276" w:lineRule="auto"/>
-        <w:jc w:val="both"/>
-        <w:rPr>
-          <w:sz w:val="23"/>
-          <w:szCs w:val="23"/>
-        </w:rPr>
-      </w:pPr>
-      <w:r>
-        <w:rPr>
-          <w:sz w:val="23"/>
-          <w:szCs w:val="23"/>
-        </w:rPr>
+        <w:pStyle w:val="ListParagraph"/>
+        <w:ind w:left="360"/>
+        <w:jc w:val="both"/>
+      </w:pPr>
+    </w:p>
+    <w:p>
+      <w:pPr>
+        <w:pStyle w:val="ListParagraph"/>
+        <w:ind w:left="360"/>
+        <w:jc w:val="both"/>
+      </w:pPr>
+      <w:r>
         <w:t xml:space="preserve">The </w:t>
       </w:r>
       <w:r>
-        <w:rPr>
-          <w:sz w:val="23"/>
-          <w:szCs w:val="23"/>
-        </w:rPr>
         <w:t>Leave</w:t>
       </w:r>
       <w:r>
-        <w:rPr>
-          <w:sz w:val="23"/>
-          <w:szCs w:val="23"/>
-        </w:rPr>
         <w:t xml:space="preserve"> class is a subclass of </w:t>
       </w:r>
       <w:proofErr w:type="spellStart"/>
       <w:r>
-        <w:rPr>
-          <w:sz w:val="23"/>
-          <w:szCs w:val="23"/>
-        </w:rPr>
         <w:t>HPAffordance</w:t>
       </w:r>
       <w:proofErr w:type="spellEnd"/>
       <w:r>
-        <w:rPr>
-          <w:sz w:val="23"/>
-          <w:szCs w:val="23"/>
-        </w:rPr>
         <w:t xml:space="preserve"> that depends on:</w:t>
       </w:r>
     </w:p>
@@ -448,27 +314,14 @@
           <w:ilvl w:val="0"/>
           <w:numId w:val="7"/>
         </w:numPr>
-        <w:spacing w:line="276" w:lineRule="auto"/>
-        <w:jc w:val="both"/>
-        <w:rPr>
-          <w:sz w:val="23"/>
-          <w:szCs w:val="23"/>
-        </w:rPr>
+        <w:jc w:val="both"/>
       </w:pPr>
       <w:proofErr w:type="spellStart"/>
       <w:r>
-        <w:rPr>
-          <w:sz w:val="23"/>
-          <w:szCs w:val="23"/>
-        </w:rPr>
         <w:t>MessageRender</w:t>
       </w:r>
       <w:proofErr w:type="spellEnd"/>
       <w:r>
-        <w:rPr>
-          <w:sz w:val="23"/>
-          <w:szCs w:val="23"/>
-        </w:rPr>
         <w:t xml:space="preserve"> to display a message to the user, a form of player feedback.</w:t>
       </w:r>
     </w:p>
@@ -479,85 +332,40 @@
           <w:ilvl w:val="0"/>
           <w:numId w:val="7"/>
         </w:numPr>
-        <w:spacing w:line="276" w:lineRule="auto"/>
-        <w:jc w:val="both"/>
-        <w:rPr>
-          <w:sz w:val="23"/>
-          <w:szCs w:val="23"/>
-        </w:rPr>
+        <w:jc w:val="both"/>
       </w:pPr>
       <w:proofErr w:type="spellStart"/>
       <w:r>
-        <w:rPr>
-          <w:sz w:val="23"/>
-          <w:szCs w:val="23"/>
-        </w:rPr>
         <w:t>HPEntetityInterface</w:t>
       </w:r>
       <w:proofErr w:type="spellEnd"/>
       <w:r>
-        <w:rPr>
-          <w:sz w:val="23"/>
-          <w:szCs w:val="23"/>
-        </w:rPr>
         <w:t xml:space="preserve"> as it deals with entities and therefore</w:t>
       </w:r>
       <w:r>
-        <w:rPr>
-          <w:sz w:val="23"/>
-          <w:szCs w:val="23"/>
-        </w:rPr>
         <w:t xml:space="preserve"> the item</w:t>
       </w:r>
       <w:r>
-        <w:rPr>
-          <w:sz w:val="23"/>
-          <w:szCs w:val="23"/>
-        </w:rPr>
         <w:t xml:space="preserve"> needs to be managed by </w:t>
       </w:r>
       <w:proofErr w:type="spellStart"/>
       <w:r>
-        <w:rPr>
-          <w:sz w:val="23"/>
-          <w:szCs w:val="23"/>
-        </w:rPr>
         <w:t>EntityManager</w:t>
       </w:r>
       <w:proofErr w:type="spellEnd"/>
       <w:r>
-        <w:rPr>
-          <w:sz w:val="23"/>
-          <w:szCs w:val="23"/>
-        </w:rPr>
         <w:t>.</w:t>
       </w:r>
       <w:r>
-        <w:rPr>
-          <w:sz w:val="23"/>
-          <w:szCs w:val="23"/>
-        </w:rPr>
         <w:t xml:space="preserve"> An </w:t>
       </w:r>
       <w:r>
-        <w:rPr>
-          <w:sz w:val="23"/>
-          <w:szCs w:val="23"/>
-        </w:rPr>
         <w:t xml:space="preserve">HP </w:t>
       </w:r>
       <w:r>
-        <w:rPr>
-          <w:sz w:val="23"/>
-          <w:szCs w:val="23"/>
-        </w:rPr>
         <w:t>item would not exist without the other</w:t>
       </w:r>
       <w:r>
-        <w:rPr>
-          <w:sz w:val="23"/>
-          <w:szCs w:val="23"/>
-        </w:rPr>
         <w:t>.</w:t>
       </w:r>
     </w:p>
@@ -568,27 +376,14 @@
           <w:ilvl w:val="0"/>
           <w:numId w:val="7"/>
         </w:numPr>
-        <w:spacing w:line="276" w:lineRule="auto"/>
-        <w:jc w:val="both"/>
-        <w:rPr>
-          <w:sz w:val="23"/>
-          <w:szCs w:val="23"/>
-        </w:rPr>
+        <w:jc w:val="both"/>
       </w:pPr>
       <w:proofErr w:type="spellStart"/>
       <w:r>
-        <w:rPr>
-          <w:sz w:val="23"/>
-          <w:szCs w:val="23"/>
-        </w:rPr>
         <w:t>HPActor</w:t>
       </w:r>
       <w:proofErr w:type="spellEnd"/>
       <w:r>
-        <w:rPr>
-          <w:sz w:val="23"/>
-          <w:szCs w:val="23"/>
-        </w:rPr>
         <w:t xml:space="preserve"> as actors are the ones who initiate the action.</w:t>
       </w:r>
     </w:p>
@@ -599,40 +394,24 @@
           <w:ilvl w:val="0"/>
           <w:numId w:val="7"/>
         </w:numPr>
-        <w:spacing w:line="276" w:lineRule="auto"/>
-        <w:jc w:val="both"/>
-        <w:rPr>
-          <w:sz w:val="23"/>
-          <w:szCs w:val="23"/>
-        </w:rPr>
-      </w:pPr>
+        <w:jc w:val="both"/>
+      </w:pPr>
+      <w:bookmarkStart w:id="0" w:name="_GoBack"/>
       <w:proofErr w:type="spellStart"/>
       <w:r>
-        <w:rPr>
-          <w:sz w:val="23"/>
-          <w:szCs w:val="23"/>
-        </w:rPr>
         <w:t>HPAction</w:t>
       </w:r>
       <w:proofErr w:type="spellEnd"/>
       <w:r>
-        <w:rPr>
-          <w:sz w:val="23"/>
-          <w:szCs w:val="23"/>
-        </w:rPr>
         <w:t xml:space="preserve"> as to check if the action can be performed (an actor cannot give an item to an actor holding an item).</w:t>
       </w:r>
-    </w:p>
-    <w:p>
-      <w:pPr>
-        <w:pStyle w:val="ListParagraph"/>
-        <w:spacing w:line="276" w:lineRule="auto"/>
+      <w:bookmarkEnd w:id="0"/>
+    </w:p>
+    <w:p>
+      <w:pPr>
+        <w:pStyle w:val="ListParagraph"/>
         <w:ind w:left="1080"/>
         <w:jc w:val="both"/>
-        <w:rPr>
-          <w:sz w:val="23"/>
-          <w:szCs w:val="23"/>
-        </w:rPr>
       </w:pPr>
     </w:p>
     <w:p>
@@ -642,416 +421,262 @@
           <w:ilvl w:val="0"/>
           <w:numId w:val="5"/>
         </w:numPr>
-        <w:spacing w:line="276" w:lineRule="auto"/>
-        <w:jc w:val="both"/>
-        <w:rPr>
-          <w:sz w:val="23"/>
-          <w:szCs w:val="23"/>
-        </w:rPr>
-      </w:pPr>
-      <w:r>
-        <w:rPr>
-          <w:sz w:val="23"/>
-          <w:szCs w:val="23"/>
-        </w:rPr>
+        <w:jc w:val="both"/>
+      </w:pPr>
+      <w:r>
         <w:t>Give</w:t>
       </w:r>
       <w:r>
-        <w:rPr>
-          <w:sz w:val="23"/>
-          <w:szCs w:val="23"/>
-        </w:rPr>
         <w:t xml:space="preserve"> Affordance</w:t>
       </w:r>
     </w:p>
     <w:p>
       <w:pPr>
-        <w:spacing w:line="276" w:lineRule="auto"/>
-        <w:jc w:val="both"/>
-        <w:rPr>
-          <w:sz w:val="23"/>
-          <w:szCs w:val="23"/>
-        </w:rPr>
-      </w:pPr>
-      <w:r>
-        <w:rPr>
-          <w:sz w:val="23"/>
-          <w:szCs w:val="23"/>
-        </w:rPr>
+        <w:ind w:left="360"/>
+        <w:jc w:val="both"/>
+      </w:pPr>
+      <w:r>
         <w:t>Just as leave,</w:t>
       </w:r>
       <w:r>
-        <w:rPr>
-          <w:sz w:val="23"/>
-          <w:szCs w:val="23"/>
-        </w:rPr>
         <w:t xml:space="preserve"> each actor can perform the give action, having it as a </w:t>
       </w:r>
       <w:r>
-        <w:rPr>
-          <w:sz w:val="23"/>
-          <w:szCs w:val="23"/>
-        </w:rPr>
         <w:t xml:space="preserve">subclass of </w:t>
       </w:r>
       <w:proofErr w:type="spellStart"/>
       <w:r>
-        <w:rPr>
-          <w:sz w:val="23"/>
-          <w:szCs w:val="23"/>
-        </w:rPr>
         <w:t>HpAffordance</w:t>
       </w:r>
       <w:proofErr w:type="spellEnd"/>
       <w:r>
-        <w:rPr>
-          <w:sz w:val="23"/>
-          <w:szCs w:val="23"/>
-        </w:rPr>
         <w:t xml:space="preserve"> </w:t>
       </w:r>
       <w:r>
-        <w:rPr>
-          <w:sz w:val="23"/>
-          <w:szCs w:val="23"/>
-        </w:rPr>
         <w:t xml:space="preserve">will </w:t>
       </w:r>
       <w:r>
-        <w:rPr>
-          <w:sz w:val="23"/>
-          <w:szCs w:val="23"/>
-        </w:rPr>
         <w:t>increase reusability, maintainability and reduce dependency as it will perform the action in its own module</w:t>
       </w:r>
       <w:r>
-        <w:rPr>
-          <w:sz w:val="23"/>
-          <w:szCs w:val="23"/>
-        </w:rPr>
         <w:t>.</w:t>
       </w:r>
     </w:p>
     <w:p>
       <w:pPr>
-        <w:spacing w:line="276" w:lineRule="auto"/>
-        <w:jc w:val="both"/>
-        <w:rPr>
-          <w:sz w:val="23"/>
-          <w:szCs w:val="23"/>
-        </w:rPr>
-      </w:pPr>
-      <w:r>
-        <w:rPr>
-          <w:sz w:val="23"/>
-          <w:szCs w:val="23"/>
-        </w:rPr>
+        <w:pStyle w:val="ListParagraph"/>
+        <w:ind w:left="360"/>
+        <w:jc w:val="both"/>
+      </w:pPr>
+      <w:r>
         <w:t>If</w:t>
       </w:r>
       <w:r>
-        <w:rPr>
-          <w:sz w:val="23"/>
-          <w:szCs w:val="23"/>
-        </w:rPr>
         <w:t xml:space="preserve"> an actor</w:t>
       </w:r>
       <w:r>
-        <w:rPr>
-          <w:sz w:val="23"/>
-          <w:szCs w:val="23"/>
-        </w:rPr>
         <w:t xml:space="preserve"> is holding an item (ring, wand, dagger</w:t>
       </w:r>
       <w:r>
-        <w:rPr>
-          <w:sz w:val="23"/>
-          <w:szCs w:val="23"/>
-        </w:rPr>
         <w:t>, sword</w:t>
       </w:r>
       <w:r>
-        <w:rPr>
-          <w:sz w:val="23"/>
-          <w:szCs w:val="23"/>
-        </w:rPr>
         <w:t>)</w:t>
       </w:r>
       <w:r>
-        <w:rPr>
-          <w:sz w:val="23"/>
-          <w:szCs w:val="23"/>
-        </w:rPr>
         <w:t xml:space="preserve">, the actor has the option of </w:t>
       </w:r>
       <w:r>
-        <w:rPr>
-          <w:sz w:val="23"/>
-          <w:szCs w:val="23"/>
-        </w:rPr>
         <w:t>‘</w:t>
       </w:r>
       <w:r>
-        <w:rPr>
-          <w:sz w:val="23"/>
-          <w:szCs w:val="23"/>
-        </w:rPr>
         <w:t>giving</w:t>
       </w:r>
       <w:r>
-        <w:rPr>
-          <w:sz w:val="23"/>
-          <w:szCs w:val="23"/>
-        </w:rPr>
         <w:t>’</w:t>
       </w:r>
       <w:r>
-        <w:rPr>
-          <w:sz w:val="23"/>
-          <w:szCs w:val="23"/>
-        </w:rPr>
         <w:t xml:space="preserve"> the item to another actor</w:t>
       </w:r>
       <w:r>
-        <w:rPr>
-          <w:sz w:val="23"/>
-          <w:szCs w:val="23"/>
-        </w:rPr>
         <w:t xml:space="preserve"> </w:t>
       </w:r>
       <w:r>
-        <w:rPr>
-          <w:sz w:val="23"/>
-          <w:szCs w:val="23"/>
-        </w:rPr>
         <w:t xml:space="preserve">if and only if </w:t>
       </w:r>
       <w:r>
-        <w:rPr>
-          <w:sz w:val="23"/>
-          <w:szCs w:val="23"/>
-        </w:rPr>
         <w:t>both</w:t>
       </w:r>
       <w:r>
-        <w:rPr>
-          <w:sz w:val="23"/>
-          <w:szCs w:val="23"/>
-        </w:rPr>
         <w:t xml:space="preserve"> actors are in</w:t>
       </w:r>
       <w:r>
-        <w:rPr>
-          <w:sz w:val="23"/>
-          <w:szCs w:val="23"/>
-        </w:rPr>
         <w:t xml:space="preserve"> the same location</w:t>
       </w:r>
       <w:r>
-        <w:rPr>
-          <w:sz w:val="23"/>
-          <w:szCs w:val="23"/>
-        </w:rPr>
         <w:t xml:space="preserve"> and both are from </w:t>
       </w:r>
       <w:r>
-        <w:rPr>
-          <w:sz w:val="23"/>
-          <w:szCs w:val="23"/>
-        </w:rPr>
         <w:t>the same</w:t>
       </w:r>
       <w:r>
-        <w:rPr>
-          <w:sz w:val="23"/>
-          <w:szCs w:val="23"/>
-        </w:rPr>
         <w:t xml:space="preserve"> team</w:t>
       </w:r>
       <w:r>
-        <w:rPr>
-          <w:sz w:val="23"/>
-          <w:szCs w:val="23"/>
-        </w:rPr>
         <w:t>.</w:t>
       </w:r>
       <w:r>
-        <w:rPr>
-          <w:sz w:val="23"/>
-          <w:szCs w:val="23"/>
-        </w:rPr>
         <w:t xml:space="preserve"> </w:t>
       </w:r>
       <w:r>
-        <w:rPr>
-          <w:sz w:val="23"/>
-          <w:szCs w:val="23"/>
-        </w:rPr>
         <w:t>I</w:t>
       </w:r>
       <w:r>
-        <w:rPr>
-          <w:sz w:val="23"/>
-          <w:szCs w:val="23"/>
-        </w:rPr>
         <w:t>n</w:t>
       </w:r>
       <w:r>
-        <w:rPr>
-          <w:sz w:val="23"/>
-          <w:szCs w:val="23"/>
-        </w:rPr>
         <w:t xml:space="preserve"> </w:t>
       </w:r>
       <w:r>
-        <w:rPr>
-          <w:sz w:val="23"/>
-          <w:szCs w:val="23"/>
-        </w:rPr>
         <w:t>addition,</w:t>
       </w:r>
       <w:r>
-        <w:rPr>
-          <w:sz w:val="23"/>
-          <w:szCs w:val="23"/>
-        </w:rPr>
-        <w:t xml:space="preserve"> the item can be rejected</w:t>
-      </w:r>
-      <w:r>
-        <w:rPr>
-          <w:sz w:val="23"/>
-          <w:szCs w:val="23"/>
+        <w:t xml:space="preserve"> the </w:t>
+      </w:r>
+      <w:r>
+        <w:rPr>
+          <w:lang w:val="en-AU"/>
+        </w:rPr>
+        <w:t xml:space="preserve">item </w:t>
+      </w:r>
+      <w:r>
+        <w:rPr>
+          <w:lang w:val="en-AU"/>
+        </w:rPr>
+        <w:t>can be</w:t>
+      </w:r>
+      <w:r>
+        <w:rPr>
+          <w:lang w:val="en-AU"/>
+        </w:rPr>
+        <w:t xml:space="preserve"> rejected</w:t>
+      </w:r>
+      <w:r>
+        <w:rPr>
+          <w:lang w:val="en-AU"/>
         </w:rPr>
         <w:t xml:space="preserve"> by the </w:t>
       </w:r>
       <w:r>
         <w:rPr>
-          <w:sz w:val="23"/>
-          <w:szCs w:val="23"/>
+          <w:lang w:val="en-AU"/>
         </w:rPr>
         <w:t>receiver</w:t>
       </w:r>
       <w:r>
         <w:rPr>
-          <w:sz w:val="23"/>
-          <w:szCs w:val="23"/>
-        </w:rPr>
-        <w:t xml:space="preserve">, if </w:t>
-      </w:r>
-      <w:r>
-        <w:rPr>
-          <w:sz w:val="23"/>
-          <w:szCs w:val="23"/>
+          <w:lang w:val="en-AU"/>
+        </w:rPr>
+        <w:t xml:space="preserve">, </w:t>
+      </w:r>
+      <w:r>
+        <w:rPr>
+          <w:lang w:val="en-AU"/>
+        </w:rPr>
+        <w:t xml:space="preserve">if </w:t>
+      </w:r>
+      <w:r>
+        <w:rPr>
+          <w:lang w:val="en-AU"/>
         </w:rPr>
         <w:t>so,</w:t>
       </w:r>
       <w:r>
         <w:rPr>
-          <w:sz w:val="23"/>
-          <w:szCs w:val="23"/>
+          <w:lang w:val="en-AU"/>
         </w:rPr>
         <w:t xml:space="preserve"> it </w:t>
       </w:r>
       <w:r>
         <w:rPr>
-          <w:sz w:val="23"/>
-          <w:szCs w:val="23"/>
+          <w:lang w:val="en-AU"/>
         </w:rPr>
         <w:t>will</w:t>
       </w:r>
       <w:r>
         <w:rPr>
-          <w:sz w:val="23"/>
-          <w:szCs w:val="23"/>
-        </w:rPr>
-        <w:t xml:space="preserve"> stay with the actor that tried to </w:t>
-      </w:r>
-      <w:r>
-        <w:rPr>
-          <w:sz w:val="23"/>
-          <w:szCs w:val="23"/>
+          <w:lang w:val="en-AU"/>
+        </w:rPr>
+        <w:t xml:space="preserve"> stay with the actor that tried t</w:t>
+      </w:r>
+      <w:r>
+        <w:rPr>
+          <w:lang w:val="en-AU"/>
+        </w:rPr>
+        <w:t xml:space="preserve">o </w:t>
+      </w:r>
+      <w:r>
+        <w:rPr>
+          <w:lang w:val="en-AU"/>
         </w:rPr>
         <w:t>‘</w:t>
       </w:r>
       <w:r>
         <w:rPr>
-          <w:sz w:val="23"/>
-          <w:szCs w:val="23"/>
+          <w:lang w:val="en-AU"/>
         </w:rPr>
         <w:t>give</w:t>
       </w:r>
       <w:r>
         <w:rPr>
-          <w:sz w:val="23"/>
-          <w:szCs w:val="23"/>
+          <w:lang w:val="en-AU"/>
         </w:rPr>
         <w:t>’</w:t>
       </w:r>
       <w:r>
         <w:rPr>
-          <w:sz w:val="23"/>
-          <w:szCs w:val="23"/>
+          <w:lang w:val="en-AU"/>
         </w:rPr>
         <w:t xml:space="preserve"> i</w:t>
       </w:r>
       <w:r>
         <w:rPr>
-          <w:sz w:val="23"/>
-          <w:szCs w:val="23"/>
+          <w:lang w:val="en-AU"/>
         </w:rPr>
         <w:t>t</w:t>
       </w:r>
       <w:r>
-        <w:rPr>
-          <w:sz w:val="23"/>
-          <w:szCs w:val="23"/>
-        </w:rPr>
         <w:t>, this action consumes one turn.</w:t>
       </w:r>
     </w:p>
     <w:p>
       <w:pPr>
-        <w:spacing w:line="276" w:lineRule="auto"/>
-        <w:jc w:val="both"/>
-        <w:rPr>
-          <w:sz w:val="23"/>
-          <w:szCs w:val="23"/>
-        </w:rPr>
-      </w:pPr>
-      <w:r>
-        <w:rPr>
-          <w:sz w:val="23"/>
-          <w:szCs w:val="23"/>
-        </w:rPr>
+        <w:pStyle w:val="ListParagraph"/>
+        <w:ind w:left="360"/>
+        <w:jc w:val="both"/>
+      </w:pPr>
+    </w:p>
+    <w:p>
+      <w:pPr>
+        <w:pStyle w:val="ListParagraph"/>
+        <w:ind w:left="360"/>
+        <w:jc w:val="both"/>
+      </w:pPr>
+      <w:r>
         <w:t>The Give class</w:t>
       </w:r>
       <w:r>
-        <w:rPr>
-          <w:sz w:val="23"/>
-          <w:szCs w:val="23"/>
-        </w:rPr>
         <w:t xml:space="preserve"> is a subclass of </w:t>
       </w:r>
       <w:proofErr w:type="spellStart"/>
       <w:r>
-        <w:rPr>
-          <w:sz w:val="23"/>
-          <w:szCs w:val="23"/>
-        </w:rPr>
         <w:t>HPAffordance</w:t>
       </w:r>
       <w:proofErr w:type="spellEnd"/>
       <w:r>
-        <w:rPr>
-          <w:sz w:val="23"/>
-          <w:szCs w:val="23"/>
-        </w:rPr>
         <w:t xml:space="preserve"> that </w:t>
       </w:r>
       <w:r>
-        <w:rPr>
-          <w:sz w:val="23"/>
-          <w:szCs w:val="23"/>
-        </w:rPr>
         <w:t>depends on:</w:t>
       </w:r>
     </w:p>
@@ -1062,27 +687,14 @@
           <w:ilvl w:val="0"/>
           <w:numId w:val="7"/>
         </w:numPr>
-        <w:spacing w:line="276" w:lineRule="auto"/>
-        <w:jc w:val="both"/>
-        <w:rPr>
-          <w:sz w:val="23"/>
-          <w:szCs w:val="23"/>
-        </w:rPr>
+        <w:jc w:val="both"/>
       </w:pPr>
       <w:proofErr w:type="spellStart"/>
       <w:r>
-        <w:rPr>
-          <w:sz w:val="23"/>
-          <w:szCs w:val="23"/>
-        </w:rPr>
         <w:t>MessageRender</w:t>
       </w:r>
       <w:proofErr w:type="spellEnd"/>
       <w:r>
-        <w:rPr>
-          <w:sz w:val="23"/>
-          <w:szCs w:val="23"/>
-        </w:rPr>
         <w:t xml:space="preserve"> to display a message to the user, a form of player feedback.</w:t>
       </w:r>
     </w:p>
@@ -1093,71 +705,34 @@
           <w:ilvl w:val="0"/>
           <w:numId w:val="7"/>
         </w:numPr>
-        <w:spacing w:line="276" w:lineRule="auto"/>
-        <w:jc w:val="both"/>
-        <w:rPr>
-          <w:sz w:val="23"/>
-          <w:szCs w:val="23"/>
-        </w:rPr>
+        <w:jc w:val="both"/>
       </w:pPr>
       <w:proofErr w:type="spellStart"/>
       <w:r>
-        <w:rPr>
-          <w:sz w:val="23"/>
-          <w:szCs w:val="23"/>
-        </w:rPr>
         <w:t>HPEntetityInterface</w:t>
       </w:r>
       <w:proofErr w:type="spellEnd"/>
       <w:r>
-        <w:rPr>
-          <w:sz w:val="23"/>
-          <w:szCs w:val="23"/>
-        </w:rPr>
         <w:t xml:space="preserve"> as</w:t>
       </w:r>
       <w:r>
-        <w:rPr>
-          <w:sz w:val="23"/>
-          <w:szCs w:val="23"/>
-        </w:rPr>
         <w:t xml:space="preserve"> it deals with entities and therefore</w:t>
       </w:r>
       <w:r>
-        <w:rPr>
-          <w:sz w:val="23"/>
-          <w:szCs w:val="23"/>
-        </w:rPr>
         <w:t xml:space="preserve"> </w:t>
       </w:r>
       <w:r>
-        <w:rPr>
-          <w:sz w:val="23"/>
-          <w:szCs w:val="23"/>
-        </w:rPr>
         <w:t>the item</w:t>
       </w:r>
       <w:r>
-        <w:rPr>
-          <w:sz w:val="23"/>
-          <w:szCs w:val="23"/>
-        </w:rPr>
         <w:t xml:space="preserve"> needs to be managed by </w:t>
       </w:r>
       <w:proofErr w:type="spellStart"/>
       <w:r>
-        <w:rPr>
-          <w:sz w:val="23"/>
-          <w:szCs w:val="23"/>
-        </w:rPr>
         <w:t>EntityManager</w:t>
       </w:r>
       <w:proofErr w:type="spellEnd"/>
       <w:r>
-        <w:rPr>
-          <w:sz w:val="23"/>
-          <w:szCs w:val="23"/>
-        </w:rPr>
         <w:t>.</w:t>
       </w:r>
     </w:p>
@@ -1168,34 +743,17 @@
           <w:ilvl w:val="0"/>
           <w:numId w:val="7"/>
         </w:numPr>
-        <w:spacing w:line="276" w:lineRule="auto"/>
-        <w:jc w:val="both"/>
-        <w:rPr>
-          <w:sz w:val="23"/>
-          <w:szCs w:val="23"/>
-        </w:rPr>
+        <w:jc w:val="both"/>
       </w:pPr>
       <w:proofErr w:type="spellStart"/>
       <w:r>
-        <w:rPr>
-          <w:sz w:val="23"/>
-          <w:szCs w:val="23"/>
-        </w:rPr>
         <w:t>HPActor</w:t>
       </w:r>
       <w:proofErr w:type="spellEnd"/>
       <w:r>
-        <w:rPr>
-          <w:sz w:val="23"/>
-          <w:szCs w:val="23"/>
-        </w:rPr>
         <w:t xml:space="preserve"> as actors are the ones who initiate the action</w:t>
       </w:r>
       <w:r>
-        <w:rPr>
-          <w:sz w:val="23"/>
-          <w:szCs w:val="23"/>
-        </w:rPr>
         <w:t>.</w:t>
       </w:r>
     </w:p>
@@ -1206,59 +764,34 @@
           <w:ilvl w:val="0"/>
           <w:numId w:val="7"/>
         </w:numPr>
-        <w:spacing w:line="276" w:lineRule="auto"/>
-        <w:jc w:val="both"/>
-        <w:rPr>
-          <w:sz w:val="23"/>
-          <w:szCs w:val="23"/>
-        </w:rPr>
+        <w:jc w:val="both"/>
       </w:pPr>
       <w:proofErr w:type="spellStart"/>
       <w:r>
-        <w:rPr>
-          <w:sz w:val="23"/>
-          <w:szCs w:val="23"/>
-        </w:rPr>
         <w:t>HPAction</w:t>
       </w:r>
       <w:proofErr w:type="spellEnd"/>
       <w:r>
-        <w:rPr>
-          <w:sz w:val="23"/>
-          <w:szCs w:val="23"/>
-        </w:rPr>
         <w:t xml:space="preserve"> as </w:t>
       </w:r>
       <w:r>
-        <w:rPr>
-          <w:sz w:val="23"/>
-          <w:szCs w:val="23"/>
-        </w:rPr>
         <w:t>to check if the action can be performed</w:t>
       </w:r>
       <w:r>
-        <w:rPr>
-          <w:sz w:val="23"/>
-          <w:szCs w:val="23"/>
-        </w:rPr>
         <w:t xml:space="preserve"> (an actor cannot give an item to an actor holding an item)</w:t>
       </w:r>
       <w:r>
-        <w:rPr>
-          <w:sz w:val="23"/>
-          <w:szCs w:val="23"/>
-        </w:rPr>
         <w:t>.</w:t>
       </w:r>
     </w:p>
     <w:p>
       <w:pPr>
-        <w:spacing w:line="276" w:lineRule="auto"/>
-        <w:jc w:val="both"/>
-        <w:rPr>
-          <w:sz w:val="23"/>
-          <w:szCs w:val="23"/>
-        </w:rPr>
+        <w:jc w:val="both"/>
+      </w:pPr>
+    </w:p>
+    <w:p>
+      <w:pPr>
+        <w:jc w:val="both"/>
       </w:pPr>
     </w:p>
     <w:p>
@@ -1268,17 +801,14 @@
           <w:ilvl w:val="0"/>
           <w:numId w:val="5"/>
         </w:numPr>
-        <w:spacing w:line="276" w:lineRule="auto"/>
-        <w:jc w:val="both"/>
-        <w:rPr>
-          <w:sz w:val="23"/>
-          <w:szCs w:val="23"/>
-        </w:rPr>
-      </w:pPr>
-      <w:r>
-        <w:rPr>
-          <w:sz w:val="23"/>
-          <w:szCs w:val="23"/>
+        <w:jc w:val="both"/>
+        <w:rPr>
+          <w:highlight w:val="yellow"/>
+        </w:rPr>
+      </w:pPr>
+      <w:r>
+        <w:rPr>
+          <w:highlight w:val="yellow"/>
         </w:rPr>
         <w:lastRenderedPageBreak/>
         <w:t>Wand and Spell Implementation</w:t>
@@ -1286,47 +816,27 @@
     </w:p>
     <w:p>
       <w:pPr>
-        <w:spacing w:line="276" w:lineRule="auto"/>
-        <w:jc w:val="both"/>
-        <w:rPr>
-          <w:sz w:val="23"/>
-          <w:szCs w:val="23"/>
-        </w:rPr>
-      </w:pPr>
-      <w:r>
-        <w:rPr>
-          <w:sz w:val="23"/>
-          <w:szCs w:val="23"/>
-        </w:rPr>
-        <w:t>For a Spell to be Casted, there must be a Wand class and a Cast Action.</w:t>
-      </w:r>
-    </w:p>
-    <w:p>
-      <w:pPr>
-        <w:spacing w:line="276" w:lineRule="auto"/>
-        <w:jc w:val="both"/>
-        <w:rPr>
-          <w:sz w:val="23"/>
-          <w:szCs w:val="23"/>
-        </w:rPr>
-      </w:pPr>
-      <w:r>
-        <w:rPr>
-          <w:sz w:val="23"/>
-          <w:szCs w:val="23"/>
-        </w:rPr>
+        <w:jc w:val="both"/>
+      </w:pPr>
+      <w:r>
+        <w:t xml:space="preserve">Wand is an entity that can only </w:t>
+      </w:r>
+    </w:p>
+    <w:p>
+      <w:pPr>
+        <w:jc w:val="both"/>
+      </w:pPr>
+      <w:r>
+        <w:t>For a Spell to be Casted, there must be a Wand class and a Cast Action / Affordance.</w:t>
+      </w:r>
+    </w:p>
+    <w:p>
+      <w:pPr>
+        <w:jc w:val="both"/>
+      </w:pPr>
+      <w:r>
         <w:t>Furthermore, Cast may target both entities and actors, which will require further distinction.</w:t>
       </w:r>
-    </w:p>
-    <w:p>
-      <w:pPr>
-        <w:spacing w:line="276" w:lineRule="auto"/>
-        <w:jc w:val="both"/>
-        <w:rPr>
-          <w:sz w:val="2"/>
-          <w:szCs w:val="2"/>
-        </w:rPr>
-      </w:pPr>
     </w:p>
     <w:p>
       <w:pPr>
@@ -1335,49 +845,20 @@
           <w:ilvl w:val="1"/>
           <w:numId w:val="5"/>
         </w:numPr>
-        <w:spacing w:line="276" w:lineRule="auto"/>
-        <w:jc w:val="both"/>
-        <w:rPr>
-          <w:sz w:val="23"/>
-          <w:szCs w:val="23"/>
-        </w:rPr>
-      </w:pPr>
-      <w:r>
-        <w:rPr>
-          <w:sz w:val="23"/>
-          <w:szCs w:val="23"/>
-        </w:rPr>
+        <w:jc w:val="both"/>
+      </w:pPr>
+      <w:r>
         <w:t>Wand and Cast Class</w:t>
       </w:r>
     </w:p>
     <w:p>
       <w:pPr>
-        <w:spacing w:line="276" w:lineRule="auto"/>
         <w:ind w:left="360"/>
         <w:jc w:val="both"/>
-        <w:rPr>
-          <w:sz w:val="23"/>
-          <w:szCs w:val="23"/>
-        </w:rPr>
-      </w:pPr>
-      <w:r>
-        <w:rPr>
-          <w:sz w:val="23"/>
-          <w:szCs w:val="23"/>
-        </w:rPr>
+      </w:pPr>
+      <w:r>
         <w:t>A Wand, like a dagger or any other item in the game, can be picked up by any Actor. The existence of a Wand allows an Actor to Cast Spells onto other Actors, or itself.</w:t>
       </w:r>
-    </w:p>
-    <w:p>
-      <w:pPr>
-        <w:spacing w:line="276" w:lineRule="auto"/>
-        <w:ind w:left="360"/>
-        <w:jc w:val="both"/>
-        <w:rPr>
-          <w:sz w:val="2"/>
-          <w:szCs w:val="2"/>
-        </w:rPr>
-      </w:pPr>
     </w:p>
     <w:p>
       <w:pPr>
@@ -1386,106 +867,35 @@
           <w:ilvl w:val="1"/>
           <w:numId w:val="5"/>
         </w:numPr>
-        <w:spacing w:line="276" w:lineRule="auto"/>
-        <w:jc w:val="both"/>
-        <w:rPr>
-          <w:sz w:val="23"/>
-          <w:szCs w:val="23"/>
-        </w:rPr>
-      </w:pPr>
-      <w:r>
-        <w:rPr>
-          <w:sz w:val="23"/>
-          <w:szCs w:val="23"/>
-        </w:rPr>
-        <w:t>Cast and Actor’s Known Spells</w:t>
-      </w:r>
-    </w:p>
-    <w:p>
-      <w:pPr>
-        <w:spacing w:line="276" w:lineRule="auto"/>
+        <w:jc w:val="both"/>
+      </w:pPr>
+      <w:r>
+        <w:t>Spell Abstraction</w:t>
+      </w:r>
+    </w:p>
+    <w:p>
+      <w:pPr>
         <w:ind w:left="360"/>
         <w:jc w:val="both"/>
-        <w:rPr>
-          <w:sz w:val="23"/>
-          <w:szCs w:val="23"/>
-        </w:rPr>
-      </w:pPr>
-      <w:r>
-        <w:rPr>
-          <w:sz w:val="23"/>
-          <w:szCs w:val="23"/>
-        </w:rPr>
-        <w:t xml:space="preserve">Casting a spell requires a new action - Cast. This is different from Attack as it requires a Spell to be an input as well. </w:t>
-      </w:r>
-    </w:p>
-    <w:p>
-      <w:pPr>
-        <w:spacing w:line="276" w:lineRule="auto"/>
-        <w:ind w:firstLine="360"/>
-        <w:jc w:val="both"/>
-        <w:rPr>
-          <w:sz w:val="23"/>
-          <w:szCs w:val="23"/>
-        </w:rPr>
-      </w:pPr>
-      <w:r>
-        <w:rPr>
-          <w:sz w:val="23"/>
-          <w:szCs w:val="23"/>
-        </w:rPr>
-        <w:t>It will then execute the Spell's effect if the Actor</w:t>
-      </w:r>
-      <w:r>
-        <w:rPr>
-          <w:sz w:val="23"/>
-          <w:szCs w:val="23"/>
-        </w:rPr>
-        <w:t xml:space="preserve"> </w:t>
-      </w:r>
-      <w:r>
-        <w:rPr>
-          <w:sz w:val="23"/>
-          <w:szCs w:val="23"/>
-        </w:rPr>
-        <w:t>knows the Spell.</w:t>
-      </w:r>
-    </w:p>
-    <w:p>
-      <w:pPr>
-        <w:spacing w:line="276" w:lineRule="auto"/>
-        <w:ind w:firstLine="360"/>
-        <w:jc w:val="both"/>
-        <w:rPr>
-          <w:sz w:val="23"/>
-          <w:szCs w:val="23"/>
-        </w:rPr>
-      </w:pPr>
-      <w:r>
-        <w:rPr>
-          <w:sz w:val="23"/>
-          <w:szCs w:val="23"/>
-        </w:rPr>
-        <w:t>Every actor will have a set of its known Spells</w:t>
-      </w:r>
-      <w:r>
-        <w:rPr>
-          <w:sz w:val="23"/>
-          <w:szCs w:val="23"/>
-        </w:rPr>
-        <w:t>.</w:t>
-      </w:r>
-    </w:p>
-    <w:p>
-      <w:pPr>
-        <w:spacing w:line="276" w:lineRule="auto"/>
-        <w:ind w:firstLine="360"/>
-        <w:jc w:val="both"/>
-        <w:rPr>
-          <w:sz w:val="2"/>
-          <w:szCs w:val="2"/>
-        </w:rPr>
-      </w:pPr>
+      </w:pPr>
+      <w:r>
+        <w:t xml:space="preserve">Every spell needs to have a common target attribute, and a </w:t>
+      </w:r>
+      <w:r>
+        <w:t>common method</w:t>
+      </w:r>
+      <w:r>
+        <w:t xml:space="preserve"> which denotes the spell's function.</w:t>
+      </w:r>
+    </w:p>
+    <w:p>
+      <w:pPr>
+        <w:ind w:left="360"/>
+        <w:jc w:val="both"/>
+      </w:pPr>
+      <w:r>
+        <w:t>Hence, abstraction of the Spell class allows subclasses to share that, and it makes it easier to Cast any subclass of Spell.</w:t>
+      </w:r>
     </w:p>
     <w:p>
       <w:pPr>
@@ -1494,103 +904,94 @@
           <w:ilvl w:val="1"/>
           <w:numId w:val="5"/>
         </w:numPr>
-        <w:spacing w:line="276" w:lineRule="auto"/>
-        <w:jc w:val="both"/>
-        <w:rPr>
-          <w:sz w:val="23"/>
-          <w:szCs w:val="23"/>
-        </w:rPr>
-      </w:pPr>
-      <w:r>
-        <w:rPr>
-          <w:sz w:val="23"/>
-          <w:szCs w:val="23"/>
-        </w:rPr>
+        <w:jc w:val="both"/>
+      </w:pPr>
+      <w:r>
+        <w:t>Cast and Actor’s Known Spells</w:t>
+      </w:r>
+    </w:p>
+    <w:p>
+      <w:pPr>
+        <w:ind w:left="360"/>
+        <w:jc w:val="both"/>
+      </w:pPr>
+      <w:r>
+        <w:t xml:space="preserve">Casting a spell requires a new action - Cast. This is different from Attack as it requires a Spell to be an input as well. </w:t>
+      </w:r>
+    </w:p>
+    <w:p>
+      <w:pPr>
+        <w:ind w:firstLine="360"/>
+        <w:jc w:val="both"/>
+      </w:pPr>
+      <w:r>
+        <w:t>It will then execute the Spell's effect if the Actor</w:t>
+      </w:r>
+      <w:r>
+        <w:t xml:space="preserve"> </w:t>
+      </w:r>
+      <w:r>
+        <w:t>knows the Spell.</w:t>
+      </w:r>
+    </w:p>
+    <w:p>
+      <w:pPr>
+        <w:ind w:firstLine="360"/>
+        <w:jc w:val="both"/>
+      </w:pPr>
+      <w:r>
+        <w:t>Every actor will have a set of its known Spells</w:t>
+      </w:r>
+    </w:p>
+    <w:p>
+      <w:pPr>
+        <w:pStyle w:val="ListParagraph"/>
+        <w:numPr>
+          <w:ilvl w:val="1"/>
+          <w:numId w:val="5"/>
+        </w:numPr>
+        <w:jc w:val="both"/>
+      </w:pPr>
+      <w:r>
         <w:t>Targeting Items</w:t>
       </w:r>
     </w:p>
     <w:p>
       <w:pPr>
-        <w:spacing w:line="276" w:lineRule="auto"/>
         <w:ind w:left="360"/>
         <w:jc w:val="both"/>
-        <w:rPr>
-          <w:sz w:val="23"/>
-          <w:szCs w:val="23"/>
-        </w:rPr>
-      </w:pPr>
-      <w:r>
-        <w:rPr>
-          <w:sz w:val="23"/>
-          <w:szCs w:val="23"/>
-        </w:rPr>
-        <w:t>To</w:t>
-      </w:r>
-      <w:r>
-        <w:rPr>
-          <w:sz w:val="23"/>
-          <w:szCs w:val="23"/>
-        </w:rPr>
-        <w:t xml:space="preserve"> allow Spells to be Casted on items, the interface </w:t>
+      </w:pPr>
+      <w:r>
+        <w:t xml:space="preserve">In order to allow Spells to be Casted on items, the interface </w:t>
       </w:r>
       <w:proofErr w:type="spellStart"/>
       <w:r>
-        <w:rPr>
-          <w:sz w:val="23"/>
-          <w:szCs w:val="23"/>
-        </w:rPr>
         <w:t>HPEntityInterface</w:t>
       </w:r>
       <w:proofErr w:type="spellEnd"/>
       <w:r>
-        <w:rPr>
-          <w:sz w:val="23"/>
-          <w:szCs w:val="23"/>
-        </w:rPr>
         <w:t xml:space="preserve"> is used in Cast and Spell to target both subclasses.</w:t>
       </w:r>
     </w:p>
     <w:p>
       <w:pPr>
-        <w:spacing w:line="276" w:lineRule="auto"/>
         <w:ind w:left="360"/>
         <w:jc w:val="both"/>
-        <w:rPr>
-          <w:sz w:val="23"/>
-          <w:szCs w:val="23"/>
-        </w:rPr>
-      </w:pPr>
-      <w:r>
-        <w:rPr>
-          <w:sz w:val="23"/>
-          <w:szCs w:val="23"/>
-        </w:rPr>
+      </w:pPr>
+      <w:r>
         <w:t xml:space="preserve">Additional checks </w:t>
       </w:r>
       <w:r>
-        <w:rPr>
-          <w:sz w:val="23"/>
-          <w:szCs w:val="23"/>
-        </w:rPr>
         <w:t>must</w:t>
       </w:r>
       <w:r>
-        <w:rPr>
-          <w:sz w:val="23"/>
-          <w:szCs w:val="23"/>
-        </w:rPr>
         <w:t xml:space="preserve"> be implemented for individual spells to ensure that the target is the intended class type.</w:t>
       </w:r>
     </w:p>
     <w:p>
       <w:pPr>
-        <w:spacing w:line="276" w:lineRule="auto"/>
         <w:ind w:left="360"/>
         <w:jc w:val="both"/>
-        <w:rPr>
-          <w:sz w:val="23"/>
-          <w:szCs w:val="23"/>
-        </w:rPr>
       </w:pPr>
     </w:p>
     <w:p>
@@ -1600,360 +1001,177 @@
           <w:ilvl w:val="0"/>
           <w:numId w:val="5"/>
         </w:numPr>
-        <w:spacing w:line="276" w:lineRule="auto"/>
-        <w:jc w:val="both"/>
-        <w:rPr>
-          <w:sz w:val="23"/>
-          <w:szCs w:val="23"/>
-        </w:rPr>
-      </w:pPr>
-      <w:r>
-        <w:rPr>
-          <w:sz w:val="23"/>
-          <w:szCs w:val="23"/>
-        </w:rPr>
+        <w:jc w:val="both"/>
+      </w:pPr>
+      <w:r>
         <w:t>Potions</w:t>
       </w:r>
       <w:r>
-        <w:rPr>
-          <w:sz w:val="23"/>
-          <w:szCs w:val="23"/>
-        </w:rPr>
         <w:t>.</w:t>
       </w:r>
     </w:p>
     <w:p>
       <w:pPr>
-        <w:spacing w:line="276" w:lineRule="auto"/>
-        <w:jc w:val="both"/>
-        <w:rPr>
-          <w:sz w:val="23"/>
-          <w:szCs w:val="23"/>
-        </w:rPr>
-      </w:pPr>
-      <w:r>
-        <w:rPr>
-          <w:sz w:val="23"/>
-          <w:szCs w:val="23"/>
-        </w:rPr>
+        <w:pStyle w:val="ListParagraph"/>
+        <w:ind w:left="360"/>
+        <w:jc w:val="both"/>
+      </w:pPr>
+      <w:r>
         <w:t>If a</w:t>
       </w:r>
       <w:r>
-        <w:rPr>
-          <w:sz w:val="23"/>
-          <w:szCs w:val="23"/>
-        </w:rPr>
         <w:t>n</w:t>
       </w:r>
       <w:r>
-        <w:rPr>
-          <w:sz w:val="23"/>
-          <w:szCs w:val="23"/>
-        </w:rPr>
         <w:t xml:space="preserve"> </w:t>
       </w:r>
       <w:proofErr w:type="spellStart"/>
       <w:r>
-        <w:rPr>
-          <w:sz w:val="23"/>
-          <w:szCs w:val="23"/>
-        </w:rPr>
         <w:t>increaseHitPoints</w:t>
       </w:r>
       <w:proofErr w:type="spellEnd"/>
       <w:r>
-        <w:rPr>
-          <w:sz w:val="23"/>
-          <w:szCs w:val="23"/>
-        </w:rPr>
         <w:t xml:space="preserve"> method is added to </w:t>
       </w:r>
       <w:proofErr w:type="spellStart"/>
       <w:r>
-        <w:rPr>
-          <w:sz w:val="23"/>
-          <w:szCs w:val="23"/>
-        </w:rPr>
         <w:t>HP</w:t>
       </w:r>
       <w:r>
-        <w:rPr>
-          <w:sz w:val="23"/>
-          <w:szCs w:val="23"/>
-        </w:rPr>
         <w:t>E</w:t>
       </w:r>
       <w:r>
-        <w:rPr>
-          <w:sz w:val="23"/>
-          <w:szCs w:val="23"/>
-        </w:rPr>
         <w:t>ntity</w:t>
       </w:r>
       <w:proofErr w:type="spellEnd"/>
       <w:r>
-        <w:rPr>
-          <w:sz w:val="23"/>
-          <w:szCs w:val="23"/>
-        </w:rPr>
         <w:t xml:space="preserve">, health potions could be implemented as class instances of </w:t>
       </w:r>
       <w:proofErr w:type="spellStart"/>
       <w:r>
-        <w:rPr>
-          <w:sz w:val="23"/>
-          <w:szCs w:val="23"/>
-        </w:rPr>
         <w:t>HP</w:t>
       </w:r>
       <w:r>
-        <w:rPr>
-          <w:sz w:val="23"/>
-          <w:szCs w:val="23"/>
-        </w:rPr>
         <w:t>E</w:t>
       </w:r>
       <w:r>
-        <w:rPr>
-          <w:sz w:val="23"/>
-          <w:szCs w:val="23"/>
-        </w:rPr>
         <w:t>ntity</w:t>
       </w:r>
       <w:proofErr w:type="spellEnd"/>
       <w:r>
-        <w:rPr>
-          <w:sz w:val="23"/>
-          <w:szCs w:val="23"/>
-        </w:rPr>
         <w:t xml:space="preserve">. But since potions are more interesting, e.g. magic, boost attack potions, it was decided that it should be a </w:t>
       </w:r>
       <w:r>
-        <w:rPr>
-          <w:sz w:val="23"/>
-          <w:szCs w:val="23"/>
-        </w:rPr>
         <w:t xml:space="preserve">subclass of </w:t>
       </w:r>
       <w:proofErr w:type="spellStart"/>
       <w:r>
-        <w:rPr>
-          <w:sz w:val="23"/>
-          <w:szCs w:val="23"/>
-        </w:rPr>
         <w:t>HPEntity</w:t>
       </w:r>
       <w:proofErr w:type="spellEnd"/>
       <w:r>
-        <w:rPr>
-          <w:sz w:val="23"/>
-          <w:szCs w:val="23"/>
-        </w:rPr>
         <w:t>,</w:t>
       </w:r>
       <w:r>
-        <w:rPr>
-          <w:sz w:val="23"/>
-          <w:szCs w:val="23"/>
-        </w:rPr>
         <w:t xml:space="preserve"> </w:t>
       </w:r>
       <w:r>
-        <w:rPr>
-          <w:sz w:val="23"/>
-          <w:szCs w:val="23"/>
-        </w:rPr>
         <w:t xml:space="preserve">it </w:t>
       </w:r>
       <w:r>
-        <w:rPr>
-          <w:sz w:val="23"/>
-          <w:szCs w:val="23"/>
-        </w:rPr>
         <w:t>uses</w:t>
       </w:r>
       <w:r>
-        <w:rPr>
-          <w:sz w:val="23"/>
-          <w:szCs w:val="23"/>
-        </w:rPr>
         <w:t xml:space="preserve"> some of its functionality, in addition it will have a method </w:t>
       </w:r>
       <w:proofErr w:type="spellStart"/>
       <w:r>
-        <w:rPr>
-          <w:sz w:val="23"/>
-          <w:szCs w:val="23"/>
-        </w:rPr>
         <w:t>in</w:t>
       </w:r>
       <w:r>
-        <w:rPr>
-          <w:sz w:val="23"/>
-          <w:szCs w:val="23"/>
-        </w:rPr>
         <w:t>creaseHe</w:t>
       </w:r>
       <w:r>
-        <w:rPr>
-          <w:sz w:val="23"/>
-          <w:szCs w:val="23"/>
-        </w:rPr>
         <w:t>a</w:t>
       </w:r>
       <w:r>
-        <w:rPr>
-          <w:sz w:val="23"/>
-          <w:szCs w:val="23"/>
-        </w:rPr>
         <w:t>lth</w:t>
       </w:r>
       <w:proofErr w:type="spellEnd"/>
       <w:r>
-        <w:rPr>
-          <w:sz w:val="23"/>
-          <w:szCs w:val="23"/>
-        </w:rPr>
         <w:t>.</w:t>
       </w:r>
     </w:p>
     <w:p>
       <w:pPr>
-        <w:spacing w:line="276" w:lineRule="auto"/>
-        <w:jc w:val="both"/>
-        <w:rPr>
-          <w:sz w:val="23"/>
-          <w:szCs w:val="23"/>
-        </w:rPr>
-      </w:pPr>
-      <w:r>
-        <w:rPr>
-          <w:sz w:val="23"/>
-          <w:szCs w:val="23"/>
-        </w:rPr>
+        <w:pStyle w:val="ListParagraph"/>
+        <w:ind w:left="360"/>
+        <w:jc w:val="both"/>
+      </w:pPr>
+    </w:p>
+    <w:p>
+      <w:pPr>
+        <w:pStyle w:val="ListParagraph"/>
+        <w:ind w:left="360"/>
+        <w:jc w:val="both"/>
+      </w:pPr>
+      <w:r>
         <w:t xml:space="preserve">Potions are used to allow an actor to replenish </w:t>
       </w:r>
       <w:r>
-        <w:rPr>
-          <w:sz w:val="23"/>
-          <w:szCs w:val="23"/>
-        </w:rPr>
         <w:t xml:space="preserve">a random </w:t>
       </w:r>
       <w:r>
-        <w:rPr>
-          <w:sz w:val="23"/>
-          <w:szCs w:val="23"/>
-        </w:rPr>
         <w:t xml:space="preserve">or a certain </w:t>
       </w:r>
       <w:r>
-        <w:rPr>
-          <w:sz w:val="23"/>
-          <w:szCs w:val="23"/>
-        </w:rPr>
         <w:t xml:space="preserve">number of </w:t>
       </w:r>
       <w:r>
-        <w:rPr>
-          <w:sz w:val="23"/>
-          <w:szCs w:val="23"/>
-        </w:rPr>
         <w:t>hit points</w:t>
       </w:r>
       <w:r>
-        <w:rPr>
-          <w:sz w:val="23"/>
-          <w:szCs w:val="23"/>
-        </w:rPr>
         <w:t xml:space="preserve"> if and only if the actor’s health is not full</w:t>
       </w:r>
       <w:r>
-        <w:rPr>
-          <w:sz w:val="23"/>
-          <w:szCs w:val="23"/>
-        </w:rPr>
         <w:t xml:space="preserve"> and the actor </w:t>
       </w:r>
       <w:r>
-        <w:rPr>
-          <w:sz w:val="23"/>
-          <w:szCs w:val="23"/>
-        </w:rPr>
         <w:t>could</w:t>
       </w:r>
       <w:r>
-        <w:rPr>
-          <w:sz w:val="23"/>
-          <w:szCs w:val="23"/>
-        </w:rPr>
         <w:t xml:space="preserve"> use them</w:t>
       </w:r>
       <w:r>
-        <w:rPr>
-          <w:sz w:val="23"/>
-          <w:szCs w:val="23"/>
-        </w:rPr>
         <w:t>.</w:t>
       </w:r>
       <w:r>
-        <w:rPr>
-          <w:sz w:val="23"/>
-          <w:szCs w:val="23"/>
-        </w:rPr>
         <w:t xml:space="preserve"> Potions cannot increase the actor’s health beyond its default health. </w:t>
       </w:r>
       <w:r>
-        <w:rPr>
-          <w:sz w:val="23"/>
-          <w:szCs w:val="23"/>
-        </w:rPr>
         <w:t>F</w:t>
       </w:r>
       <w:r>
-        <w:rPr>
-          <w:sz w:val="23"/>
-          <w:szCs w:val="23"/>
-        </w:rPr>
         <w:t>urthermore,</w:t>
       </w:r>
       <w:r>
-        <w:rPr>
-          <w:sz w:val="23"/>
-          <w:szCs w:val="23"/>
-        </w:rPr>
         <w:t xml:space="preserve"> </w:t>
       </w:r>
       <w:r>
-        <w:rPr>
-          <w:sz w:val="23"/>
-          <w:szCs w:val="23"/>
-        </w:rPr>
         <w:t>p</w:t>
       </w:r>
       <w:r>
-        <w:rPr>
-          <w:sz w:val="23"/>
-          <w:szCs w:val="23"/>
-        </w:rPr>
         <w:t>otions are immediately consumed when an actor moves to the potion’s location</w:t>
       </w:r>
       <w:r>
-        <w:rPr>
-          <w:sz w:val="23"/>
-          <w:szCs w:val="23"/>
-        </w:rPr>
         <w:t xml:space="preserve"> and do not consume the actor’s turn.</w:t>
       </w:r>
     </w:p>
     <w:p>
       <w:pPr>
-        <w:spacing w:line="276" w:lineRule="auto"/>
-        <w:jc w:val="both"/>
-        <w:rPr>
-          <w:sz w:val="23"/>
-          <w:szCs w:val="23"/>
-        </w:rPr>
+        <w:pStyle w:val="ListParagraph"/>
+        <w:ind w:left="360"/>
+        <w:jc w:val="both"/>
       </w:pPr>
     </w:p>
     <w:p>
@@ -1963,138 +1181,54 @@
           <w:ilvl w:val="0"/>
           <w:numId w:val="5"/>
         </w:numPr>
-        <w:spacing w:line="276" w:lineRule="auto"/>
-        <w:jc w:val="both"/>
-        <w:rPr>
-          <w:sz w:val="23"/>
-          <w:szCs w:val="23"/>
-        </w:rPr>
-      </w:pPr>
-      <w:r>
-        <w:rPr>
-          <w:sz w:val="23"/>
-          <w:szCs w:val="23"/>
-        </w:rPr>
+        <w:jc w:val="both"/>
+      </w:pPr>
+      <w:r>
         <w:t xml:space="preserve">Cast </w:t>
       </w:r>
     </w:p>
     <w:p>
       <w:pPr>
-        <w:spacing w:line="276" w:lineRule="auto"/>
-        <w:jc w:val="both"/>
-        <w:rPr>
-          <w:sz w:val="23"/>
-          <w:szCs w:val="23"/>
-        </w:rPr>
-      </w:pPr>
-      <w:r>
-        <w:rPr>
-          <w:sz w:val="23"/>
-          <w:szCs w:val="23"/>
-        </w:rPr>
+        <w:pStyle w:val="ListParagraph"/>
+        <w:ind w:left="360"/>
+        <w:jc w:val="both"/>
+      </w:pPr>
+      <w:r>
         <w:t xml:space="preserve">Because </w:t>
       </w:r>
       <w:r>
-        <w:rPr>
-          <w:sz w:val="23"/>
-          <w:szCs w:val="23"/>
-        </w:rPr>
         <w:t xml:space="preserve">its functionality behaves like </w:t>
       </w:r>
       <w:r>
-        <w:rPr>
-          <w:sz w:val="23"/>
-          <w:szCs w:val="23"/>
-        </w:rPr>
         <w:t xml:space="preserve">the Attack </w:t>
       </w:r>
       <w:r>
-        <w:rPr>
-          <w:sz w:val="23"/>
-          <w:szCs w:val="23"/>
-        </w:rPr>
         <w:t xml:space="preserve">class i.e. </w:t>
       </w:r>
       <w:r>
-        <w:rPr>
-          <w:sz w:val="23"/>
-          <w:szCs w:val="23"/>
-        </w:rPr>
         <w:t>it uses same methods as the Attack class</w:t>
       </w:r>
       <w:r>
-        <w:rPr>
-          <w:sz w:val="23"/>
-          <w:szCs w:val="23"/>
-        </w:rPr>
         <w:t>,</w:t>
       </w:r>
       <w:r>
-        <w:rPr>
-          <w:sz w:val="23"/>
-          <w:szCs w:val="23"/>
-        </w:rPr>
         <w:t xml:space="preserve"> it will</w:t>
       </w:r>
       <w:r>
-        <w:rPr>
-          <w:sz w:val="23"/>
-          <w:szCs w:val="23"/>
-        </w:rPr>
         <w:t xml:space="preserve"> therefore</w:t>
       </w:r>
       <w:r>
-        <w:rPr>
-          <w:sz w:val="23"/>
-          <w:szCs w:val="23"/>
-        </w:rPr>
-        <w:t xml:space="preserve"> be a subclass of</w:t>
-      </w:r>
-      <w:r>
-        <w:rPr>
-          <w:sz w:val="23"/>
-          <w:szCs w:val="23"/>
-        </w:rPr>
-        <w:t xml:space="preserve"> </w:t>
-      </w:r>
-      <w:r>
-        <w:rPr>
-          <w:sz w:val="23"/>
-          <w:szCs w:val="23"/>
-        </w:rPr>
-        <w:t>Attack,</w:t>
-      </w:r>
-      <w:r>
-        <w:rPr>
-          <w:sz w:val="23"/>
-          <w:szCs w:val="23"/>
-        </w:rPr>
+        <w:t xml:space="preserve"> be a subclass of Attack,</w:t>
+      </w:r>
+      <w:r>
         <w:t xml:space="preserve"> some </w:t>
       </w:r>
       <w:r>
-        <w:rPr>
-          <w:sz w:val="23"/>
-          <w:szCs w:val="23"/>
-        </w:rPr>
         <w:t xml:space="preserve">methods will be </w:t>
       </w:r>
       <w:r>
-        <w:rPr>
-          <w:sz w:val="23"/>
-          <w:szCs w:val="23"/>
-        </w:rPr>
         <w:t>overridden or added as long it doesn’t break the contract with attack.</w:t>
       </w:r>
-    </w:p>
-    <w:p>
-      <w:pPr>
-        <w:spacing w:line="276" w:lineRule="auto"/>
-        <w:jc w:val="both"/>
-        <w:rPr>
-          <w:sz w:val="23"/>
-          <w:szCs w:val="23"/>
-        </w:rPr>
-      </w:pPr>
     </w:p>
     <w:p>
       <w:pPr>
@@ -2103,293 +1237,247 @@
           <w:ilvl w:val="0"/>
           <w:numId w:val="5"/>
         </w:numPr>
-        <w:spacing w:line="276" w:lineRule="auto"/>
-        <w:jc w:val="both"/>
-        <w:rPr>
-          <w:sz w:val="23"/>
-          <w:szCs w:val="23"/>
-        </w:rPr>
-      </w:pPr>
-      <w:r>
-        <w:rPr>
-          <w:sz w:val="23"/>
-          <w:szCs w:val="23"/>
-        </w:rPr>
+        <w:jc w:val="both"/>
+      </w:pPr>
+      <w:r>
         <w:lastRenderedPageBreak/>
         <w:t xml:space="preserve">Dementor </w:t>
       </w:r>
     </w:p>
     <w:p>
       <w:pPr>
-        <w:spacing w:line="276" w:lineRule="auto"/>
-        <w:jc w:val="both"/>
-        <w:rPr>
-          <w:sz w:val="23"/>
-          <w:szCs w:val="23"/>
-        </w:rPr>
-      </w:pPr>
-      <w:r>
-        <w:rPr>
-          <w:sz w:val="23"/>
-          <w:szCs w:val="23"/>
+        <w:pStyle w:val="ListParagraph"/>
+        <w:ind w:left="360"/>
+        <w:jc w:val="both"/>
+      </w:pPr>
+      <w:commentRangeStart w:id="1"/>
+      <w:commentRangeStart w:id="2"/>
+      <w:commentRangeStart w:id="3"/>
+      <w:commentRangeStart w:id="4"/>
+      <w:commentRangeStart w:id="5"/>
+      <w:r>
+        <w:rPr>
+          <w:highlight w:val="yellow"/>
         </w:rPr>
         <w:t xml:space="preserve">Cannot be an instance of </w:t>
       </w:r>
       <w:proofErr w:type="spellStart"/>
       <w:r>
         <w:rPr>
-          <w:sz w:val="23"/>
-          <w:szCs w:val="23"/>
+          <w:highlight w:val="yellow"/>
         </w:rPr>
         <w:t>HPActor</w:t>
       </w:r>
       <w:proofErr w:type="spellEnd"/>
       <w:r>
         <w:rPr>
-          <w:sz w:val="23"/>
-          <w:szCs w:val="23"/>
+          <w:highlight w:val="yellow"/>
         </w:rPr>
         <w:t xml:space="preserve"> since it needs extra functionality</w:t>
       </w:r>
       <w:r>
         <w:rPr>
-          <w:sz w:val="23"/>
-          <w:szCs w:val="23"/>
+          <w:highlight w:val="yellow"/>
         </w:rPr>
         <w:t xml:space="preserve">, </w:t>
       </w:r>
       <w:proofErr w:type="spellStart"/>
       <w:r>
         <w:rPr>
-          <w:sz w:val="23"/>
-          <w:szCs w:val="23"/>
-        </w:rPr>
-        <w:t>H</w:t>
-      </w:r>
-      <w:r>
-        <w:rPr>
-          <w:sz w:val="23"/>
-          <w:szCs w:val="23"/>
-        </w:rPr>
-        <w:t>P</w:t>
-      </w:r>
-      <w:r>
-        <w:rPr>
-          <w:sz w:val="23"/>
-          <w:szCs w:val="23"/>
+          <w:highlight w:val="yellow"/>
+        </w:rPr>
+        <w:t>Hp</w:t>
+      </w:r>
+      <w:r>
+        <w:rPr>
+          <w:highlight w:val="yellow"/>
         </w:rPr>
         <w:t>Actor</w:t>
       </w:r>
       <w:proofErr w:type="spellEnd"/>
       <w:r>
         <w:rPr>
-          <w:sz w:val="23"/>
-          <w:szCs w:val="23"/>
+          <w:highlight w:val="yellow"/>
         </w:rPr>
         <w:t xml:space="preserve"> lack</w:t>
       </w:r>
       <w:r>
         <w:rPr>
-          <w:sz w:val="23"/>
-          <w:szCs w:val="23"/>
+          <w:highlight w:val="yellow"/>
         </w:rPr>
         <w:t>s</w:t>
       </w:r>
       <w:r>
         <w:rPr>
-          <w:sz w:val="23"/>
-          <w:szCs w:val="23"/>
+          <w:highlight w:val="yellow"/>
         </w:rPr>
         <w:t xml:space="preserve"> </w:t>
       </w:r>
       <w:r>
         <w:rPr>
-          <w:sz w:val="23"/>
-          <w:szCs w:val="23"/>
+          <w:highlight w:val="yellow"/>
         </w:rPr>
         <w:t>this</w:t>
       </w:r>
       <w:r>
         <w:rPr>
-          <w:sz w:val="23"/>
-          <w:szCs w:val="23"/>
+          <w:highlight w:val="yellow"/>
         </w:rPr>
         <w:t xml:space="preserve"> required functionality</w:t>
       </w:r>
       <w:r>
         <w:rPr>
-          <w:sz w:val="23"/>
-          <w:szCs w:val="23"/>
+          <w:highlight w:val="yellow"/>
         </w:rPr>
         <w:t>, the</w:t>
       </w:r>
       <w:r>
         <w:rPr>
-          <w:sz w:val="23"/>
-          <w:szCs w:val="23"/>
+          <w:highlight w:val="yellow"/>
         </w:rPr>
         <w:t>re</w:t>
       </w:r>
       <w:r>
         <w:rPr>
-          <w:sz w:val="23"/>
-          <w:szCs w:val="23"/>
+          <w:highlight w:val="yellow"/>
         </w:rPr>
         <w:t xml:space="preserve">fore it </w:t>
       </w:r>
       <w:r>
         <w:rPr>
-          <w:sz w:val="23"/>
-          <w:szCs w:val="23"/>
+          <w:highlight w:val="yellow"/>
         </w:rPr>
         <w:t>will be</w:t>
       </w:r>
       <w:r>
         <w:rPr>
-          <w:sz w:val="23"/>
-          <w:szCs w:val="23"/>
+          <w:highlight w:val="yellow"/>
         </w:rPr>
         <w:t xml:space="preserve"> made into </w:t>
       </w:r>
       <w:r>
         <w:rPr>
-          <w:sz w:val="23"/>
-          <w:szCs w:val="23"/>
+          <w:highlight w:val="yellow"/>
         </w:rPr>
         <w:t>a subclass</w:t>
       </w:r>
       <w:r>
         <w:rPr>
-          <w:sz w:val="23"/>
-          <w:szCs w:val="23"/>
+          <w:highlight w:val="yellow"/>
         </w:rPr>
         <w:t xml:space="preserve"> of </w:t>
       </w:r>
       <w:proofErr w:type="spellStart"/>
       <w:r>
         <w:rPr>
-          <w:sz w:val="23"/>
-          <w:szCs w:val="23"/>
+          <w:highlight w:val="yellow"/>
         </w:rPr>
         <w:t>HP</w:t>
       </w:r>
       <w:r>
         <w:rPr>
-          <w:sz w:val="23"/>
-          <w:szCs w:val="23"/>
+          <w:highlight w:val="yellow"/>
         </w:rPr>
         <w:t>A</w:t>
       </w:r>
       <w:r>
         <w:rPr>
-          <w:sz w:val="23"/>
-          <w:szCs w:val="23"/>
+          <w:highlight w:val="yellow"/>
         </w:rPr>
         <w:t>ctor</w:t>
       </w:r>
       <w:proofErr w:type="spellEnd"/>
       <w:r>
         <w:rPr>
-          <w:sz w:val="23"/>
-          <w:szCs w:val="23"/>
+          <w:highlight w:val="yellow"/>
         </w:rPr>
         <w:t xml:space="preserve"> </w:t>
       </w:r>
-      <w:r>
-        <w:rPr>
-          <w:sz w:val="23"/>
-          <w:szCs w:val="23"/>
-        </w:rPr>
+      <w:commentRangeEnd w:id="1"/>
+      <w:r>
+        <w:rPr>
+          <w:rStyle w:val="CommentReference"/>
+          <w:highlight w:val="yellow"/>
+          <w:lang w:val="en-AU"/>
+        </w:rPr>
+        <w:commentReference w:id="1"/>
+      </w:r>
+      <w:commentRangeEnd w:id="2"/>
+      <w:r>
+        <w:rPr>
+          <w:rStyle w:val="CommentReference"/>
+          <w:highlight w:val="yellow"/>
+          <w:lang w:val="en-AU"/>
+        </w:rPr>
+        <w:commentReference w:id="2"/>
+      </w:r>
+      <w:commentRangeEnd w:id="3"/>
+      <w:r>
+        <w:rPr>
+          <w:rStyle w:val="CommentReference"/>
+          <w:highlight w:val="yellow"/>
+          <w:lang w:val="en-AU"/>
+        </w:rPr>
+        <w:commentReference w:id="3"/>
+      </w:r>
+      <w:commentRangeEnd w:id="4"/>
+      <w:r>
+        <w:rPr>
+          <w:rStyle w:val="CommentReference"/>
+          <w:lang w:val="en-AU"/>
+        </w:rPr>
+        <w:commentReference w:id="4"/>
+      </w:r>
+      <w:commentRangeEnd w:id="5"/>
+      <w:r>
+        <w:rPr>
+          <w:rStyle w:val="CommentReference"/>
+          <w:lang w:val="en-AU"/>
+        </w:rPr>
+        <w:commentReference w:id="5"/>
+      </w:r>
+      <w:r>
         <w:t>and it will</w:t>
       </w:r>
       <w:r>
-        <w:rPr>
-          <w:sz w:val="23"/>
-          <w:szCs w:val="23"/>
-        </w:rPr>
         <w:t xml:space="preserve"> </w:t>
       </w:r>
       <w:r>
-        <w:rPr>
-          <w:sz w:val="23"/>
-          <w:szCs w:val="23"/>
-        </w:rPr>
         <w:t xml:space="preserve">override </w:t>
       </w:r>
       <w:r>
-        <w:rPr>
-          <w:sz w:val="23"/>
-          <w:szCs w:val="23"/>
-        </w:rPr>
         <w:t>some</w:t>
       </w:r>
       <w:r>
-        <w:rPr>
-          <w:sz w:val="23"/>
-          <w:szCs w:val="23"/>
-        </w:rPr>
         <w:t xml:space="preserve"> methods to perform its </w:t>
       </w:r>
       <w:r>
-        <w:rPr>
-          <w:sz w:val="23"/>
-          <w:szCs w:val="23"/>
-        </w:rPr>
         <w:t>functionality</w:t>
       </w:r>
       <w:r>
-        <w:rPr>
-          <w:sz w:val="23"/>
-          <w:szCs w:val="23"/>
-        </w:rPr>
         <w:t>.</w:t>
       </w:r>
       <w:r>
-        <w:rPr>
-          <w:sz w:val="23"/>
-          <w:szCs w:val="23"/>
-        </w:rPr>
         <w:t xml:space="preserve"> It doesn’t</w:t>
       </w:r>
       <w:r>
-        <w:rPr>
-          <w:sz w:val="23"/>
-          <w:szCs w:val="23"/>
-        </w:rPr>
         <w:t xml:space="preserve"> </w:t>
       </w:r>
       <w:r>
-        <w:rPr>
-          <w:sz w:val="23"/>
-          <w:szCs w:val="23"/>
-        </w:rPr>
         <w:t>relate to Patrol class since it</w:t>
       </w:r>
       <w:r>
-        <w:rPr>
-          <w:sz w:val="23"/>
-          <w:szCs w:val="23"/>
-        </w:rPr>
         <w:t xml:space="preserve">s movement is </w:t>
       </w:r>
       <w:r>
-        <w:rPr>
-          <w:sz w:val="23"/>
-          <w:szCs w:val="23"/>
-        </w:rPr>
         <w:t>random.</w:t>
       </w:r>
     </w:p>
     <w:p>
       <w:pPr>
         <w:pStyle w:val="ListParagraph"/>
-        <w:spacing w:line="276" w:lineRule="auto"/>
         <w:ind w:left="360"/>
         <w:jc w:val="both"/>
-        <w:rPr>
-          <w:sz w:val="23"/>
-          <w:szCs w:val="23"/>
-        </w:rPr>
       </w:pPr>
     </w:p>
     <w:p>
@@ -2399,97 +1487,46 @@
           <w:ilvl w:val="0"/>
           <w:numId w:val="5"/>
         </w:numPr>
-        <w:spacing w:line="276" w:lineRule="auto"/>
-        <w:jc w:val="both"/>
-        <w:rPr>
-          <w:sz w:val="23"/>
-          <w:szCs w:val="23"/>
-        </w:rPr>
-      </w:pPr>
-      <w:r>
-        <w:rPr>
-          <w:sz w:val="23"/>
-          <w:szCs w:val="23"/>
-        </w:rPr>
+        <w:jc w:val="both"/>
+      </w:pPr>
+      <w:r>
         <w:t xml:space="preserve">Spells </w:t>
       </w:r>
       <w:proofErr w:type="spellStart"/>
       <w:r>
-        <w:rPr>
-          <w:sz w:val="23"/>
-          <w:szCs w:val="23"/>
-        </w:rPr>
         <w:t>enum</w:t>
       </w:r>
       <w:proofErr w:type="spellEnd"/>
       <w:r>
-        <w:rPr>
-          <w:sz w:val="23"/>
-          <w:szCs w:val="23"/>
-        </w:rPr>
-        <w:t xml:space="preserve"> </w:t>
-      </w:r>
-      <w:r>
-        <w:rPr>
-          <w:sz w:val="23"/>
-          <w:szCs w:val="23"/>
-        </w:rPr>
-        <w:t>class</w:t>
-      </w:r>
-    </w:p>
-    <w:p>
-      <w:pPr>
-        <w:spacing w:line="276" w:lineRule="auto"/>
-        <w:jc w:val="both"/>
-        <w:rPr>
-          <w:sz w:val="23"/>
-          <w:szCs w:val="23"/>
-        </w:rPr>
-      </w:pPr>
-      <w:r>
-        <w:rPr>
-          <w:sz w:val="23"/>
-          <w:szCs w:val="23"/>
-        </w:rPr>
+        <w:t xml:space="preserve"> class</w:t>
+      </w:r>
+    </w:p>
+    <w:p>
+      <w:pPr>
+        <w:pStyle w:val="ListParagraph"/>
+        <w:ind w:left="360"/>
+        <w:jc w:val="both"/>
+      </w:pPr>
+      <w:r>
         <w:t xml:space="preserve">An </w:t>
       </w:r>
       <w:proofErr w:type="spellStart"/>
       <w:r>
-        <w:rPr>
-          <w:sz w:val="23"/>
-          <w:szCs w:val="23"/>
-        </w:rPr>
         <w:t>enum</w:t>
       </w:r>
       <w:proofErr w:type="spellEnd"/>
       <w:r>
-        <w:rPr>
-          <w:sz w:val="23"/>
-          <w:szCs w:val="23"/>
-        </w:rPr>
         <w:t xml:space="preserve"> type is used to keep track of each actor’s known spells, this is because the spell are predefined constants for each character.  </w:t>
       </w:r>
       <w:r>
-        <w:rPr>
-          <w:sz w:val="23"/>
-          <w:szCs w:val="23"/>
-        </w:rPr>
         <w:t xml:space="preserve">Furthermore, when cast is initiated it will need to refer to Spells </w:t>
       </w:r>
       <w:proofErr w:type="spellStart"/>
       <w:r>
-        <w:rPr>
-          <w:sz w:val="23"/>
-          <w:szCs w:val="23"/>
-        </w:rPr>
         <w:t>enum</w:t>
       </w:r>
       <w:proofErr w:type="spellEnd"/>
       <w:r>
-        <w:rPr>
-          <w:sz w:val="23"/>
-          <w:szCs w:val="23"/>
-        </w:rPr>
         <w:t xml:space="preserve"> class to perform its functionality.</w:t>
       </w:r>
     </w:p>
@@ -2498,36 +1535,130 @@
         <w:tabs>
           <w:tab w:val="left" w:pos="3525"/>
         </w:tabs>
-        <w:spacing w:line="276" w:lineRule="auto"/>
         <w:ind w:left="360"/>
         <w:jc w:val="both"/>
-        <w:rPr>
-          <w:sz w:val="23"/>
-          <w:szCs w:val="23"/>
-        </w:rPr>
-      </w:pPr>
-    </w:p>
-    <w:p>
-      <w:pPr>
-        <w:spacing w:line="276" w:lineRule="auto"/>
+      </w:pPr>
+    </w:p>
+    <w:p>
+      <w:pPr>
         <w:ind w:left="360"/>
         <w:jc w:val="both"/>
-        <w:rPr>
-          <w:sz w:val="23"/>
-          <w:szCs w:val="23"/>
-        </w:rPr>
-      </w:pPr>
-      <w:bookmarkStart w:id="0" w:name="_GoBack"/>
-      <w:bookmarkEnd w:id="0"/>
+      </w:pPr>
     </w:p>
     <w:sectPr>
       <w:pgSz w:w="11906" w:h="16838"/>
-      <w:pgMar w:top="1440" w:right="1080" w:bottom="1440" w:left="1080" w:header="708" w:footer="708" w:gutter="0"/>
+      <w:pgMar w:top="1440" w:right="1440" w:bottom="1440" w:left="1440" w:header="708" w:footer="708" w:gutter="0"/>
       <w:cols w:space="708"/>
       <w:docGrid w:linePitch="360"/>
     </w:sectPr>
   </w:body>
 </w:document>
+</file>
+
+<file path=word/comments.xml><?xml version="1.0" encoding="utf-8"?>
+<w:comments xmlns:wpc="http://schemas.microsoft.com/office/word/2010/wordprocessingCanvas" xmlns:cx="http://schemas.microsoft.com/office/drawing/2014/chartex" xmlns:cx1="http://schemas.microsoft.com/office/drawing/2015/9/8/chartex" xmlns:cx2="http://schemas.microsoft.com/office/drawing/2015/10/21/chartex" xmlns:cx3="http://schemas.microsoft.com/office/drawing/2016/5/9/chartex" xmlns:cx4="http://schemas.microsoft.com/office/drawing/2016/5/10/chartex" xmlns:cx5="http://schemas.microsoft.com/office/drawing/2016/5/11/chartex" xmlns:cx6="http://schemas.microsoft.com/office/drawing/2016/5/12/chartex" xmlns:cx7="http://schemas.microsoft.com/office/drawing/2016/5/13/chartex" xmlns:cx8="http://schemas.microsoft.com/office/drawing/2016/5/14/chartex" xmlns:mc="http://schemas.openxmlformats.org/markup-compatibility/2006" xmlns:aink="http://schemas.microsoft.com/office/drawing/2016/ink" xmlns:am3d="http://schemas.microsoft.com/office/drawing/2017/model3d" xmlns:o="urn:schemas-microsoft-com:office:office" xmlns:r="http://schemas.openxmlformats.org/officeDocument/2006/relationships" xmlns:m="http://schemas.openxmlformats.org/officeDocument/2006/math" xmlns:v="urn:schemas-microsoft-com:vml" xmlns:wp14="http://schemas.microsoft.com/office/word/2010/wordprocessingDrawing" xmlns:wp="http://schemas.openxmlformats.org/drawingml/2006/wordprocessingDrawing" xmlns:w10="urn:schemas-microsoft-com:office:word" xmlns:w="http://schemas.openxmlformats.org/wordprocessingml/2006/main" xmlns:w14="http://schemas.microsoft.com/office/word/2010/wordml" xmlns:w15="http://schemas.microsoft.com/office/word/2012/wordml" xmlns:w16cid="http://schemas.microsoft.com/office/word/2016/wordml/cid" xmlns:w16se="http://schemas.microsoft.com/office/word/2015/wordml/symex" xmlns:wpg="http://schemas.microsoft.com/office/word/2010/wordprocessingGroup" xmlns:wpi="http://schemas.microsoft.com/office/word/2010/wordprocessingInk" xmlns:wne="http://schemas.microsoft.com/office/word/2006/wordml" xmlns:wps="http://schemas.microsoft.com/office/word/2010/wordprocessingShape" mc:Ignorable="w14 w15 w16se w16cid wp14">
+  <w:comment w:id="1" w:author="Asus" w:date="2019-01-22T19:09:00Z" w:initials="A">
+    <w:p>
+      <w:pPr>
+        <w:pStyle w:val="CommentText"/>
+      </w:pPr>
+      <w:r>
+        <w:rPr>
+          <w:rStyle w:val="CommentReference"/>
+        </w:rPr>
+        <w:annotationRef/>
+      </w:r>
+      <w:r>
+        <w:t xml:space="preserve">It already stated in the assignment as a subclass on </w:t>
+      </w:r>
+      <w:proofErr w:type="spellStart"/>
+      <w:r>
+        <w:t>HPActor</w:t>
+      </w:r>
+      <w:proofErr w:type="spellEnd"/>
+    </w:p>
+    <w:p>
+      <w:pPr>
+        <w:pStyle w:val="CommentText"/>
+      </w:pPr>
+    </w:p>
+  </w:comment>
+  <w:comment w:id="2" w:author="Asus" w:date="2019-01-22T19:09:00Z" w:initials="A">
+    <w:p>
+      <w:pPr>
+        <w:pStyle w:val="CommentText"/>
+      </w:pPr>
+      <w:r>
+        <w:rPr>
+          <w:rStyle w:val="CommentReference"/>
+        </w:rPr>
+        <w:annotationRef/>
+      </w:r>
+    </w:p>
+  </w:comment>
+  <w:comment w:id="3" w:author="Asus" w:date="2019-01-22T19:09:00Z" w:initials="A">
+    <w:p>
+      <w:pPr>
+        <w:pStyle w:val="CommentText"/>
+      </w:pPr>
+      <w:r>
+        <w:rPr>
+          <w:rStyle w:val="CommentReference"/>
+        </w:rPr>
+        <w:annotationRef/>
+      </w:r>
+    </w:p>
+  </w:comment>
+  <w:comment w:id="4" w:author="Matti Haddad" w:date="2019-01-22T19:49:00Z" w:initials="MH">
+    <w:p>
+      <w:pPr>
+        <w:pStyle w:val="CommentText"/>
+      </w:pPr>
+      <w:r>
+        <w:rPr>
+          <w:rStyle w:val="CommentReference"/>
+        </w:rPr>
+        <w:annotationRef/>
+      </w:r>
+      <w:r>
+        <w:t>Needed to explain why a class, rather than instance or an attribute or even a method</w:t>
+      </w:r>
+    </w:p>
+  </w:comment>
+  <w:comment w:id="5" w:author="Matti Haddad" w:date="2019-01-22T19:54:00Z" w:initials="MH">
+    <w:p>
+      <w:pPr>
+        <w:pStyle w:val="CommentText"/>
+      </w:pPr>
+      <w:r>
+        <w:rPr>
+          <w:rStyle w:val="CommentReference"/>
+        </w:rPr>
+        <w:annotationRef/>
+      </w:r>
+    </w:p>
+  </w:comment>
+</w:comments>
+</file>
+
+<file path=word/commentsExtended.xml><?xml version="1.0" encoding="utf-8"?>
+<w15:commentsEx xmlns:wpc="http://schemas.microsoft.com/office/word/2010/wordprocessingCanvas" xmlns:cx="http://schemas.microsoft.com/office/drawing/2014/chartex" xmlns:cx1="http://schemas.microsoft.com/office/drawing/2015/9/8/chartex" xmlns:cx2="http://schemas.microsoft.com/office/drawing/2015/10/21/chartex" xmlns:cx3="http://schemas.microsoft.com/office/drawing/2016/5/9/chartex" xmlns:cx4="http://schemas.microsoft.com/office/drawing/2016/5/10/chartex" xmlns:cx5="http://schemas.microsoft.com/office/drawing/2016/5/11/chartex" xmlns:cx6="http://schemas.microsoft.com/office/drawing/2016/5/12/chartex" xmlns:cx7="http://schemas.microsoft.com/office/drawing/2016/5/13/chartex" xmlns:cx8="http://schemas.microsoft.com/office/drawing/2016/5/14/chartex" xmlns:mc="http://schemas.openxmlformats.org/markup-compatibility/2006" xmlns:aink="http://schemas.microsoft.com/office/drawing/2016/ink" xmlns:am3d="http://schemas.microsoft.com/office/drawing/2017/model3d" xmlns:o="urn:schemas-microsoft-com:office:office" xmlns:r="http://schemas.openxmlformats.org/officeDocument/2006/relationships" xmlns:m="http://schemas.openxmlformats.org/officeDocument/2006/math" xmlns:v="urn:schemas-microsoft-com:vml" xmlns:wp14="http://schemas.microsoft.com/office/word/2010/wordprocessingDrawing" xmlns:wp="http://schemas.openxmlformats.org/drawingml/2006/wordprocessingDrawing" xmlns:w10="urn:schemas-microsoft-com:office:word" xmlns:w="http://schemas.openxmlformats.org/wordprocessingml/2006/main" xmlns:w14="http://schemas.microsoft.com/office/word/2010/wordml" xmlns:w15="http://schemas.microsoft.com/office/word/2012/wordml" xmlns:w16cid="http://schemas.microsoft.com/office/word/2016/wordml/cid" xmlns:w16se="http://schemas.microsoft.com/office/word/2015/wordml/symex" xmlns:wpg="http://schemas.microsoft.com/office/word/2010/wordprocessingGroup" xmlns:wpi="http://schemas.microsoft.com/office/word/2010/wordprocessingInk" xmlns:wne="http://schemas.microsoft.com/office/word/2006/wordml" xmlns:wps="http://schemas.microsoft.com/office/word/2010/wordprocessingShape" mc:Ignorable="w14 w15 w16se w16cid wp14">
+  <w15:commentEx w15:paraId="4B7CDEC8" w15:done="0"/>
+  <w15:commentEx w15:paraId="2157EEB8" w15:paraIdParent="4B7CDEC8" w15:done="0"/>
+  <w15:commentEx w15:paraId="203FCC0C" w15:paraIdParent="4B7CDEC8" w15:done="0"/>
+  <w15:commentEx w15:paraId="1E9410E9" w15:paraIdParent="4B7CDEC8" w15:done="0"/>
+  <w15:commentEx w15:paraId="5AC011B8" w15:paraIdParent="4B7CDEC8" w15:done="0"/>
+</w15:commentsEx>
+</file>
+
+<file path=word/commentsIds.xml><?xml version="1.0" encoding="utf-8"?>
+<w16cid:commentsIds xmlns:wpc="http://schemas.microsoft.com/office/word/2010/wordprocessingCanvas" xmlns:cx="http://schemas.microsoft.com/office/drawing/2014/chartex" xmlns:cx1="http://schemas.microsoft.com/office/drawing/2015/9/8/chartex" xmlns:cx2="http://schemas.microsoft.com/office/drawing/2015/10/21/chartex" xmlns:cx3="http://schemas.microsoft.com/office/drawing/2016/5/9/chartex" xmlns:cx4="http://schemas.microsoft.com/office/drawing/2016/5/10/chartex" xmlns:cx5="http://schemas.microsoft.com/office/drawing/2016/5/11/chartex" xmlns:cx6="http://schemas.microsoft.com/office/drawing/2016/5/12/chartex" xmlns:cx7="http://schemas.microsoft.com/office/drawing/2016/5/13/chartex" xmlns:cx8="http://schemas.microsoft.com/office/drawing/2016/5/14/chartex" xmlns:mc="http://schemas.openxmlformats.org/markup-compatibility/2006" xmlns:aink="http://schemas.microsoft.com/office/drawing/2016/ink" xmlns:am3d="http://schemas.microsoft.com/office/drawing/2017/model3d" xmlns:o="urn:schemas-microsoft-com:office:office" xmlns:r="http://schemas.openxmlformats.org/officeDocument/2006/relationships" xmlns:m="http://schemas.openxmlformats.org/officeDocument/2006/math" xmlns:v="urn:schemas-microsoft-com:vml" xmlns:wp14="http://schemas.microsoft.com/office/word/2010/wordprocessingDrawing" xmlns:wp="http://schemas.openxmlformats.org/drawingml/2006/wordprocessingDrawing" xmlns:w10="urn:schemas-microsoft-com:office:word" xmlns:w="http://schemas.openxmlformats.org/wordprocessingml/2006/main" xmlns:w14="http://schemas.microsoft.com/office/word/2010/wordml" xmlns:w15="http://schemas.microsoft.com/office/word/2012/wordml" xmlns:w16cid="http://schemas.microsoft.com/office/word/2016/wordml/cid" xmlns:w16se="http://schemas.microsoft.com/office/word/2015/wordml/symex" xmlns:wpg="http://schemas.microsoft.com/office/word/2010/wordprocessingGroup" xmlns:wpi="http://schemas.microsoft.com/office/word/2010/wordprocessingInk" xmlns:wne="http://schemas.microsoft.com/office/word/2006/wordml" xmlns:wps="http://schemas.microsoft.com/office/word/2010/wordprocessingShape" mc:Ignorable="w14 w15 w16se w16cid wp14">
+  <w16cid:commentId w16cid:paraId="4B7CDEC8" w16cid:durableId="1FF1E8DE"/>
+  <w16cid:commentId w16cid:paraId="2157EEB8" w16cid:durableId="1FF1E8F6"/>
+  <w16cid:commentId w16cid:paraId="203FCC0C" w16cid:durableId="1FF1E8FB"/>
+  <w16cid:commentId w16cid:paraId="1E9410E9" w16cid:durableId="1FF1F259"/>
+  <w16cid:commentId w16cid:paraId="5AC011B8" w16cid:durableId="1FF1F359"/>
+</w16cid:commentsIds>
 </file>
 
 <file path=word/endnotes.xml><?xml version="1.0" encoding="utf-8"?>
@@ -2592,7 +1723,7 @@
       <w:lvlText w:val=""/>
       <w:lvlJc w:val="left"/>
       <w:pPr>
-        <w:ind w:left="720" w:hanging="360"/>
+        <w:ind w:left="1080" w:hanging="360"/>
       </w:pPr>
       <w:rPr>
         <w:rFonts w:ascii="Symbol" w:hAnsi="Symbol" w:hint="default"/>
@@ -2604,7 +1735,7 @@
       <w:lvlText w:val="o"/>
       <w:lvlJc w:val="left"/>
       <w:pPr>
-        <w:ind w:left="1440" w:hanging="360"/>
+        <w:ind w:left="1800" w:hanging="360"/>
       </w:pPr>
       <w:rPr>
         <w:rFonts w:ascii="Courier New" w:hAnsi="Courier New" w:cs="Courier New" w:hint="default"/>
@@ -2616,7 +1747,7 @@
       <w:lvlText w:val=""/>
       <w:lvlJc w:val="left"/>
       <w:pPr>
-        <w:ind w:left="2160" w:hanging="360"/>
+        <w:ind w:left="2520" w:hanging="360"/>
       </w:pPr>
       <w:rPr>
         <w:rFonts w:ascii="Wingdings" w:hAnsi="Wingdings" w:hint="default"/>
@@ -2628,7 +1759,7 @@
       <w:lvlText w:val=""/>
       <w:lvlJc w:val="left"/>
       <w:pPr>
-        <w:ind w:left="2880" w:hanging="360"/>
+        <w:ind w:left="3240" w:hanging="360"/>
       </w:pPr>
       <w:rPr>
         <w:rFonts w:ascii="Symbol" w:hAnsi="Symbol" w:hint="default"/>
@@ -2640,7 +1771,7 @@
       <w:lvlText w:val="o"/>
       <w:lvlJc w:val="left"/>
       <w:pPr>
-        <w:ind w:left="3600" w:hanging="360"/>
+        <w:ind w:left="3960" w:hanging="360"/>
       </w:pPr>
       <w:rPr>
         <w:rFonts w:ascii="Courier New" w:hAnsi="Courier New" w:cs="Courier New" w:hint="default"/>
@@ -2652,7 +1783,7 @@
       <w:lvlText w:val=""/>
       <w:lvlJc w:val="left"/>
       <w:pPr>
-        <w:ind w:left="4320" w:hanging="360"/>
+        <w:ind w:left="4680" w:hanging="360"/>
       </w:pPr>
       <w:rPr>
         <w:rFonts w:ascii="Wingdings" w:hAnsi="Wingdings" w:hint="default"/>
@@ -2664,7 +1795,7 @@
       <w:lvlText w:val=""/>
       <w:lvlJc w:val="left"/>
       <w:pPr>
-        <w:ind w:left="5040" w:hanging="360"/>
+        <w:ind w:left="5400" w:hanging="360"/>
       </w:pPr>
       <w:rPr>
         <w:rFonts w:ascii="Symbol" w:hAnsi="Symbol" w:hint="default"/>
@@ -2676,7 +1807,7 @@
       <w:lvlText w:val="o"/>
       <w:lvlJc w:val="left"/>
       <w:pPr>
-        <w:ind w:left="5760" w:hanging="360"/>
+        <w:ind w:left="6120" w:hanging="360"/>
       </w:pPr>
       <w:rPr>
         <w:rFonts w:ascii="Courier New" w:hAnsi="Courier New" w:cs="Courier New" w:hint="default"/>
@@ -2688,7 +1819,7 @@
       <w:lvlText w:val=""/>
       <w:lvlJc w:val="left"/>
       <w:pPr>
-        <w:ind w:left="6480" w:hanging="360"/>
+        <w:ind w:left="6840" w:hanging="360"/>
       </w:pPr>
       <w:rPr>
         <w:rFonts w:ascii="Wingdings" w:hAnsi="Wingdings" w:hint="default"/>
@@ -3022,7 +2153,7 @@
   <w:abstractNum w:abstractNumId="4" w15:restartNumberingAfterBreak="0">
     <w:nsid w:val="54242BB8"/>
     <w:multiLevelType w:val="multilevel"/>
-    <w:tmpl w:val="B7ACF052"/>
+    <w:tmpl w:val="E3EEDE72"/>
     <w:lvl w:ilvl="0">
       <w:start w:val="1"/>
       <w:numFmt w:val="decimal"/>
@@ -3033,7 +2164,6 @@
       </w:pPr>
       <w:rPr>
         <w:rFonts w:hint="default"/>
-        <w:b/>
       </w:rPr>
     </w:lvl>
     <w:lvl w:ilvl="1">
@@ -3047,7 +2177,6 @@
       </w:pPr>
       <w:rPr>
         <w:rFonts w:hint="default"/>
-        <w:b/>
       </w:rPr>
     </w:lvl>
     <w:lvl w:ilvl="2">
@@ -3366,6 +2495,17 @@
     <w:abstractNumId w:val="0"/>
   </w:num>
 </w:numbering>
+</file>
+
+<file path=word/people.xml><?xml version="1.0" encoding="utf-8"?>
+<w15:people xmlns:wpc="http://schemas.microsoft.com/office/word/2010/wordprocessingCanvas" xmlns:cx="http://schemas.microsoft.com/office/drawing/2014/chartex" xmlns:cx1="http://schemas.microsoft.com/office/drawing/2015/9/8/chartex" xmlns:cx2="http://schemas.microsoft.com/office/drawing/2015/10/21/chartex" xmlns:cx3="http://schemas.microsoft.com/office/drawing/2016/5/9/chartex" xmlns:cx4="http://schemas.microsoft.com/office/drawing/2016/5/10/chartex" xmlns:cx5="http://schemas.microsoft.com/office/drawing/2016/5/11/chartex" xmlns:cx6="http://schemas.microsoft.com/office/drawing/2016/5/12/chartex" xmlns:cx7="http://schemas.microsoft.com/office/drawing/2016/5/13/chartex" xmlns:cx8="http://schemas.microsoft.com/office/drawing/2016/5/14/chartex" xmlns:mc="http://schemas.openxmlformats.org/markup-compatibility/2006" xmlns:aink="http://schemas.microsoft.com/office/drawing/2016/ink" xmlns:am3d="http://schemas.microsoft.com/office/drawing/2017/model3d" xmlns:o="urn:schemas-microsoft-com:office:office" xmlns:r="http://schemas.openxmlformats.org/officeDocument/2006/relationships" xmlns:m="http://schemas.openxmlformats.org/officeDocument/2006/math" xmlns:v="urn:schemas-microsoft-com:vml" xmlns:wp14="http://schemas.microsoft.com/office/word/2010/wordprocessingDrawing" xmlns:wp="http://schemas.openxmlformats.org/drawingml/2006/wordprocessingDrawing" xmlns:w10="urn:schemas-microsoft-com:office:word" xmlns:w="http://schemas.openxmlformats.org/wordprocessingml/2006/main" xmlns:w14="http://schemas.microsoft.com/office/word/2010/wordml" xmlns:w15="http://schemas.microsoft.com/office/word/2012/wordml" xmlns:w16cid="http://schemas.microsoft.com/office/word/2016/wordml/cid" xmlns:w16se="http://schemas.microsoft.com/office/word/2015/wordml/symex" xmlns:wpg="http://schemas.microsoft.com/office/word/2010/wordprocessingGroup" xmlns:wpi="http://schemas.microsoft.com/office/word/2010/wordprocessingInk" xmlns:wne="http://schemas.microsoft.com/office/word/2006/wordml" xmlns:wps="http://schemas.microsoft.com/office/word/2010/wordprocessingShape" mc:Ignorable="w14 w15 w16se w16cid wp14">
+  <w15:person w15:author="Asus">
+    <w15:presenceInfo w15:providerId="None" w15:userId="Asus"/>
+  </w15:person>
+  <w15:person w15:author="Matti Haddad">
+    <w15:presenceInfo w15:providerId="None" w15:userId="Matti Haddad"/>
+  </w15:person>
+</w15:people>
 </file>
 
 <file path=word/styles.xml><?xml version="1.0" encoding="utf-8"?>

</xml_diff>

<commit_message>
re-readding design rationale for expelliarmus
</commit_message>
<xml_diff>
--- a/Design Rationale Documentation.docx
+++ b/Design Rationale Documentation.docx
@@ -396,7 +396,6 @@
         </w:numPr>
         <w:jc w:val="both"/>
       </w:pPr>
-      <w:bookmarkStart w:id="0" w:name="_GoBack"/>
       <w:proofErr w:type="spellStart"/>
       <w:r>
         <w:t>HPAction</w:t>
@@ -405,7 +404,6 @@
       <w:r>
         <w:t xml:space="preserve"> as to check if the action can be performed (an actor cannot give an item to an actor holding an item).</w:t>
       </w:r>
-      <w:bookmarkEnd w:id="0"/>
     </w:p>
     <w:p>
       <w:pPr>
@@ -990,9 +988,91 @@
     </w:p>
     <w:p>
       <w:pPr>
+        <w:pStyle w:val="ListParagraph"/>
+        <w:numPr>
+          <w:ilvl w:val="1"/>
+          <w:numId w:val="5"/>
+        </w:numPr>
+        <w:jc w:val="both"/>
+      </w:pPr>
+      <w:proofErr w:type="spellStart"/>
+      <w:r>
+        <w:t>Expelliarmus</w:t>
+      </w:r>
+      <w:proofErr w:type="spellEnd"/>
+    </w:p>
+    <w:p>
+      <w:pPr>
+        <w:pStyle w:val="ListParagraph"/>
+        <w:jc w:val="both"/>
+      </w:pPr>
+    </w:p>
+    <w:p>
+      <w:pPr>
+        <w:pStyle w:val="ListParagraph"/>
         <w:ind w:left="360"/>
-        <w:jc w:val="both"/>
-      </w:pPr>
+      </w:pPr>
+      <w:r>
+        <w:t xml:space="preserve">How </w:t>
+      </w:r>
+      <w:proofErr w:type="spellStart"/>
+      <w:r>
+        <w:t>expelliarmus</w:t>
+      </w:r>
+      <w:proofErr w:type="spellEnd"/>
+      <w:r>
+        <w:t xml:space="preserve"> works is that by casting this spell on a valid target i.e. a target that is not on the same team as the caster, by “forcing” the targeted actor to drop the item they are holding if they are holding one. The leave class would first check if the targeted actor is holding </w:t>
+      </w:r>
+      <w:proofErr w:type="spellStart"/>
+      <w:proofErr w:type="gramStart"/>
+      <w:r>
+        <w:t>a</w:t>
+      </w:r>
+      <w:proofErr w:type="spellEnd"/>
+      <w:proofErr w:type="gramEnd"/>
+      <w:r>
+        <w:t xml:space="preserve"> item. If they are, it would remove the item the actor is carrying, by changing </w:t>
+      </w:r>
+      <w:proofErr w:type="spellStart"/>
+      <w:r>
+        <w:t>itemCarried</w:t>
+      </w:r>
+      <w:proofErr w:type="spellEnd"/>
+      <w:r>
+        <w:t xml:space="preserve"> attributes of </w:t>
+      </w:r>
+      <w:proofErr w:type="spellStart"/>
+      <w:r>
+        <w:t>hpactors</w:t>
+      </w:r>
+      <w:proofErr w:type="spellEnd"/>
+      <w:r>
+        <w:t xml:space="preserve">, and place it in the location the targeted actor is at. As such, </w:t>
+      </w:r>
+      <w:proofErr w:type="spellStart"/>
+      <w:r>
+        <w:t>expelliarmus</w:t>
+      </w:r>
+      <w:proofErr w:type="spellEnd"/>
+      <w:r>
+        <w:t xml:space="preserve"> is dependent on leave. By using the leave class, it makes use of the existing affordance leave, and the functionality of </w:t>
+      </w:r>
+      <w:proofErr w:type="spellStart"/>
+      <w:r>
+        <w:t>expelliarmus</w:t>
+      </w:r>
+      <w:proofErr w:type="spellEnd"/>
+      <w:r>
+        <w:t xml:space="preserve"> is essentially an actor dropping an item (leave affordance) involuntarily. </w:t>
+      </w:r>
+    </w:p>
+    <w:p>
+      <w:pPr>
+        <w:ind w:left="360"/>
+        <w:jc w:val="both"/>
+      </w:pPr>
+      <w:bookmarkStart w:id="0" w:name="_GoBack"/>
+      <w:bookmarkEnd w:id="0"/>
     </w:p>
     <w:p>
       <w:pPr>
@@ -1240,7 +1320,6 @@
         <w:jc w:val="both"/>
       </w:pPr>
       <w:r>
-        <w:lastRenderedPageBreak/>
         <w:t xml:space="preserve">Dementor </w:t>
       </w:r>
     </w:p>
@@ -2272,6 +2351,118 @@
     </w:lvl>
   </w:abstractNum>
   <w:abstractNum w:abstractNumId="5" w15:restartNumberingAfterBreak="0">
+    <w:nsid w:val="591367E2"/>
+    <w:multiLevelType w:val="hybridMultilevel"/>
+    <w:tmpl w:val="B5F2773E"/>
+    <w:lvl w:ilvl="0" w:tplc="6B6C669A">
+      <w:numFmt w:val="bullet"/>
+      <w:lvlText w:val="-"/>
+      <w:lvlJc w:val="left"/>
+      <w:pPr>
+        <w:ind w:left="1080" w:hanging="360"/>
+      </w:pPr>
+      <w:rPr>
+        <w:rFonts w:ascii="Calibri" w:eastAsiaTheme="minorHAnsi" w:hAnsi="Calibri" w:cs="Calibri" w:hint="default"/>
+      </w:rPr>
+    </w:lvl>
+    <w:lvl w:ilvl="1" w:tplc="0C090003" w:tentative="1">
+      <w:start w:val="1"/>
+      <w:numFmt w:val="bullet"/>
+      <w:lvlText w:val="o"/>
+      <w:lvlJc w:val="left"/>
+      <w:pPr>
+        <w:ind w:left="1800" w:hanging="360"/>
+      </w:pPr>
+      <w:rPr>
+        <w:rFonts w:ascii="Courier New" w:hAnsi="Courier New" w:cs="Courier New" w:hint="default"/>
+      </w:rPr>
+    </w:lvl>
+    <w:lvl w:ilvl="2" w:tplc="0C090005" w:tentative="1">
+      <w:start w:val="1"/>
+      <w:numFmt w:val="bullet"/>
+      <w:lvlText w:val=""/>
+      <w:lvlJc w:val="left"/>
+      <w:pPr>
+        <w:ind w:left="2520" w:hanging="360"/>
+      </w:pPr>
+      <w:rPr>
+        <w:rFonts w:ascii="Wingdings" w:hAnsi="Wingdings" w:hint="default"/>
+      </w:rPr>
+    </w:lvl>
+    <w:lvl w:ilvl="3" w:tplc="0C090001" w:tentative="1">
+      <w:start w:val="1"/>
+      <w:numFmt w:val="bullet"/>
+      <w:lvlText w:val=""/>
+      <w:lvlJc w:val="left"/>
+      <w:pPr>
+        <w:ind w:left="3240" w:hanging="360"/>
+      </w:pPr>
+      <w:rPr>
+        <w:rFonts w:ascii="Symbol" w:hAnsi="Symbol" w:hint="default"/>
+      </w:rPr>
+    </w:lvl>
+    <w:lvl w:ilvl="4" w:tplc="0C090003" w:tentative="1">
+      <w:start w:val="1"/>
+      <w:numFmt w:val="bullet"/>
+      <w:lvlText w:val="o"/>
+      <w:lvlJc w:val="left"/>
+      <w:pPr>
+        <w:ind w:left="3960" w:hanging="360"/>
+      </w:pPr>
+      <w:rPr>
+        <w:rFonts w:ascii="Courier New" w:hAnsi="Courier New" w:cs="Courier New" w:hint="default"/>
+      </w:rPr>
+    </w:lvl>
+    <w:lvl w:ilvl="5" w:tplc="0C090005" w:tentative="1">
+      <w:start w:val="1"/>
+      <w:numFmt w:val="bullet"/>
+      <w:lvlText w:val=""/>
+      <w:lvlJc w:val="left"/>
+      <w:pPr>
+        <w:ind w:left="4680" w:hanging="360"/>
+      </w:pPr>
+      <w:rPr>
+        <w:rFonts w:ascii="Wingdings" w:hAnsi="Wingdings" w:hint="default"/>
+      </w:rPr>
+    </w:lvl>
+    <w:lvl w:ilvl="6" w:tplc="0C090001" w:tentative="1">
+      <w:start w:val="1"/>
+      <w:numFmt w:val="bullet"/>
+      <w:lvlText w:val=""/>
+      <w:lvlJc w:val="left"/>
+      <w:pPr>
+        <w:ind w:left="5400" w:hanging="360"/>
+      </w:pPr>
+      <w:rPr>
+        <w:rFonts w:ascii="Symbol" w:hAnsi="Symbol" w:hint="default"/>
+      </w:rPr>
+    </w:lvl>
+    <w:lvl w:ilvl="7" w:tplc="0C090003" w:tentative="1">
+      <w:start w:val="1"/>
+      <w:numFmt w:val="bullet"/>
+      <w:lvlText w:val="o"/>
+      <w:lvlJc w:val="left"/>
+      <w:pPr>
+        <w:ind w:left="6120" w:hanging="360"/>
+      </w:pPr>
+      <w:rPr>
+        <w:rFonts w:ascii="Courier New" w:hAnsi="Courier New" w:cs="Courier New" w:hint="default"/>
+      </w:rPr>
+    </w:lvl>
+    <w:lvl w:ilvl="8" w:tplc="0C090005" w:tentative="1">
+      <w:start w:val="1"/>
+      <w:numFmt w:val="bullet"/>
+      <w:lvlText w:val=""/>
+      <w:lvlJc w:val="left"/>
+      <w:pPr>
+        <w:ind w:left="6840" w:hanging="360"/>
+      </w:pPr>
+      <w:rPr>
+        <w:rFonts w:ascii="Wingdings" w:hAnsi="Wingdings" w:hint="default"/>
+      </w:rPr>
+    </w:lvl>
+  </w:abstractNum>
+  <w:abstractNum w:abstractNumId="6" w15:restartNumberingAfterBreak="0">
     <w:nsid w:val="66AA4877"/>
     <w:multiLevelType w:val="hybridMultilevel"/>
     <w:tmpl w:val="ECB8F194"/>
@@ -2360,7 +2551,7 @@
       </w:pPr>
     </w:lvl>
   </w:abstractNum>
-  <w:abstractNum w:abstractNumId="6" w15:restartNumberingAfterBreak="0">
+  <w:abstractNum w:abstractNumId="7" w15:restartNumberingAfterBreak="0">
     <w:nsid w:val="75225C45"/>
     <w:multiLevelType w:val="hybridMultilevel"/>
     <w:tmpl w:val="C3C4EC1A"/>
@@ -2480,7 +2671,7 @@
     <w:abstractNumId w:val="3"/>
   </w:num>
   <w:num w:numId="3">
-    <w:abstractNumId w:val="6"/>
+    <w:abstractNumId w:val="7"/>
   </w:num>
   <w:num w:numId="4">
     <w:abstractNumId w:val="1"/>
@@ -2489,10 +2680,13 @@
     <w:abstractNumId w:val="4"/>
   </w:num>
   <w:num w:numId="6">
-    <w:abstractNumId w:val="5"/>
+    <w:abstractNumId w:val="6"/>
   </w:num>
   <w:num w:numId="7">
     <w:abstractNumId w:val="0"/>
+  </w:num>
+  <w:num w:numId="8">
+    <w:abstractNumId w:val="5"/>
   </w:num>
 </w:numbering>
 </file>

</xml_diff>

<commit_message>
Replace Design Rationale Documentation.docx
</commit_message>
<xml_diff>
--- a/Design Rationale Documentation.docx
+++ b/Design Rationale Documentation.docx
@@ -4,13 +4,20 @@
   <w:body>
     <w:p>
       <w:pPr>
-        <w:jc w:val="both"/>
-        <w:rPr>
+        <w:spacing w:line="276" w:lineRule="auto"/>
+        <w:jc w:val="both"/>
+        <w:rPr>
+          <w:b/>
+          <w:sz w:val="24"/>
+          <w:szCs w:val="24"/>
           <w:lang w:val="en-US"/>
         </w:rPr>
       </w:pPr>
       <w:r>
         <w:rPr>
+          <w:b/>
+          <w:sz w:val="24"/>
+          <w:szCs w:val="24"/>
           <w:lang w:val="en-US"/>
         </w:rPr>
         <w:t>DESIGN RATIONALE: FIT2099 SSB ASSIGNMENT 1</w:t>
@@ -18,47 +25,65 @@
     </w:p>
     <w:p>
       <w:pPr>
-        <w:jc w:val="both"/>
-        <w:rPr>
+        <w:spacing w:line="276" w:lineRule="auto"/>
+        <w:jc w:val="both"/>
+        <w:rPr>
+          <w:szCs w:val="24"/>
           <w:lang w:val="en-US"/>
         </w:rPr>
       </w:pPr>
       <w:r>
         <w:rPr>
+          <w:b/>
+          <w:szCs w:val="24"/>
           <w:lang w:val="en-US"/>
         </w:rPr>
         <w:t xml:space="preserve">GROUP NAME </w:t>
       </w:r>
       <w:r>
         <w:rPr>
+          <w:b/>
+          <w:sz w:val="24"/>
+          <w:szCs w:val="24"/>
           <w:lang w:val="en-US"/>
         </w:rPr>
         <w:tab/>
       </w:r>
       <w:r>
         <w:rPr>
+          <w:szCs w:val="24"/>
           <w:lang w:val="en-US"/>
         </w:rPr>
-        <w:tab/>
         <w:t>JAVAPLUSPLUS</w:t>
       </w:r>
     </w:p>
     <w:p>
       <w:pPr>
-        <w:spacing w:line="240" w:lineRule="auto"/>
-        <w:jc w:val="both"/>
-        <w:rPr>
+        <w:spacing w:line="276" w:lineRule="auto"/>
+        <w:jc w:val="both"/>
+        <w:rPr>
+          <w:szCs w:val="24"/>
           <w:lang w:val="en-US"/>
         </w:rPr>
       </w:pPr>
       <w:r>
         <w:rPr>
+          <w:b/>
+          <w:szCs w:val="24"/>
           <w:lang w:val="en-US"/>
         </w:rPr>
-        <w:t xml:space="preserve">GROUP MEMBERS </w:t>
-      </w:r>
-      <w:r>
-        <w:rPr>
+        <w:t>GROUP MEMBERS</w:t>
+      </w:r>
+      <w:r>
+        <w:rPr>
+          <w:szCs w:val="24"/>
+          <w:lang w:val="en-US"/>
+        </w:rPr>
+        <w:t xml:space="preserve"> </w:t>
+      </w:r>
+      <w:r>
+        <w:rPr>
+          <w:szCs w:val="24"/>
           <w:lang w:val="en-US"/>
         </w:rPr>
         <w:tab/>
@@ -66,6 +91,7 @@
       </w:r>
       <w:r>
         <w:rPr>
+          <w:szCs w:val="24"/>
           <w:lang w:val="en-US"/>
         </w:rPr>
         <w:tab/>
@@ -74,20 +100,23 @@
     </w:p>
     <w:p>
       <w:pPr>
-        <w:spacing w:line="240" w:lineRule="auto"/>
-        <w:jc w:val="both"/>
-        <w:rPr>
+        <w:spacing w:line="276" w:lineRule="auto"/>
+        <w:jc w:val="both"/>
+        <w:rPr>
+          <w:szCs w:val="24"/>
           <w:lang w:val="en-US"/>
         </w:rPr>
       </w:pPr>
       <w:r>
         <w:rPr>
+          <w:szCs w:val="24"/>
           <w:lang w:val="en-US"/>
         </w:rPr>
         <w:tab/>
       </w:r>
       <w:r>
         <w:rPr>
+          <w:szCs w:val="24"/>
           <w:lang w:val="en-US"/>
         </w:rPr>
         <w:tab/>
@@ -95,6 +124,7 @@
       </w:r>
       <w:r>
         <w:rPr>
+          <w:szCs w:val="24"/>
           <w:lang w:val="en-US"/>
         </w:rPr>
         <w:tab/>
@@ -102,24 +132,28 @@
       </w:r>
       <w:r>
         <w:rPr>
+          <w:szCs w:val="24"/>
           <w:lang w:val="en-US"/>
         </w:rPr>
         <w:tab/>
       </w:r>
       <w:r>
         <w:rPr>
+          <w:szCs w:val="24"/>
           <w:lang w:val="en-US"/>
         </w:rPr>
         <w:tab/>
       </w:r>
       <w:r>
         <w:rPr>
+          <w:szCs w:val="24"/>
           <w:lang w:val="en-US"/>
         </w:rPr>
         <w:tab/>
       </w:r>
       <w:r>
         <w:rPr>
+          <w:szCs w:val="24"/>
           <w:lang w:val="en-US"/>
         </w:rPr>
         <w:tab/>
@@ -128,26 +162,30 @@
     </w:p>
     <w:p>
       <w:pPr>
-        <w:spacing w:line="240" w:lineRule="auto"/>
-        <w:jc w:val="both"/>
-        <w:rPr>
+        <w:spacing w:line="276" w:lineRule="auto"/>
+        <w:jc w:val="both"/>
+        <w:rPr>
+          <w:szCs w:val="24"/>
           <w:lang w:val="en-US"/>
         </w:rPr>
       </w:pPr>
       <w:r>
         <w:rPr>
+          <w:szCs w:val="24"/>
           <w:lang w:val="en-US"/>
         </w:rPr>
         <w:tab/>
       </w:r>
       <w:r>
         <w:rPr>
+          <w:szCs w:val="24"/>
           <w:lang w:val="en-US"/>
         </w:rPr>
         <w:tab/>
       </w:r>
       <w:r>
         <w:rPr>
+          <w:szCs w:val="24"/>
           <w:lang w:val="en-US"/>
         </w:rPr>
         <w:tab/>
@@ -155,12 +193,14 @@
       </w:r>
       <w:r>
         <w:rPr>
+          <w:szCs w:val="24"/>
           <w:lang w:val="en-US"/>
         </w:rPr>
         <w:tab/>
       </w:r>
       <w:r>
         <w:rPr>
+          <w:szCs w:val="24"/>
           <w:lang w:val="en-US"/>
         </w:rPr>
         <w:tab/>
@@ -169,27 +209,20 @@
     </w:p>
     <w:p>
       <w:pPr>
-        <w:spacing w:line="240" w:lineRule="auto"/>
-        <w:jc w:val="both"/>
-        <w:rPr>
-          <w:lang w:val="en-US"/>
-        </w:rPr>
-      </w:pPr>
-    </w:p>
-    <w:p>
-      <w:pPr>
-        <w:jc w:val="both"/>
-      </w:pPr>
-      <w:r>
+        <w:spacing w:line="276" w:lineRule="auto"/>
+        <w:jc w:val="both"/>
+        <w:rPr>
+          <w:sz w:val="23"/>
+          <w:szCs w:val="23"/>
+        </w:rPr>
+      </w:pPr>
+      <w:r>
+        <w:rPr>
+          <w:sz w:val="23"/>
+          <w:szCs w:val="23"/>
+        </w:rPr>
         <w:t>This document relays the design rationale and thought process for the tasks that were assigned.</w:t>
       </w:r>
-    </w:p>
-    <w:p>
-      <w:pPr>
-        <w:pStyle w:val="ListParagraph"/>
-        <w:ind w:left="360"/>
-        <w:jc w:val="both"/>
-      </w:pPr>
     </w:p>
     <w:p>
       <w:pPr>
@@ -198,112 +231,213 @@
           <w:ilvl w:val="0"/>
           <w:numId w:val="5"/>
         </w:numPr>
-        <w:jc w:val="both"/>
-      </w:pPr>
-      <w:r>
+        <w:spacing w:line="276" w:lineRule="auto"/>
+        <w:jc w:val="both"/>
+        <w:rPr>
+          <w:sz w:val="23"/>
+          <w:szCs w:val="23"/>
+        </w:rPr>
+      </w:pPr>
+      <w:r>
+        <w:rPr>
+          <w:sz w:val="23"/>
+          <w:szCs w:val="23"/>
+        </w:rPr>
         <w:t>Leave Affordance</w:t>
       </w:r>
     </w:p>
     <w:p>
       <w:pPr>
-        <w:ind w:left="360"/>
-        <w:jc w:val="both"/>
-      </w:pPr>
-      <w:r>
+        <w:spacing w:line="276" w:lineRule="auto"/>
+        <w:jc w:val="both"/>
+        <w:rPr>
+          <w:sz w:val="23"/>
+          <w:szCs w:val="23"/>
+        </w:rPr>
+      </w:pPr>
+      <w:r>
+        <w:rPr>
+          <w:sz w:val="23"/>
+          <w:szCs w:val="23"/>
+        </w:rPr>
         <w:t xml:space="preserve">Because none of </w:t>
       </w:r>
       <w:r>
+        <w:rPr>
+          <w:sz w:val="23"/>
+          <w:szCs w:val="23"/>
+        </w:rPr>
         <w:t xml:space="preserve">the other classes can perform this type of </w:t>
       </w:r>
       <w:r>
+        <w:rPr>
+          <w:sz w:val="23"/>
+          <w:szCs w:val="23"/>
+        </w:rPr>
         <w:t>affordance and</w:t>
       </w:r>
       <w:r>
+        <w:rPr>
+          <w:sz w:val="23"/>
+          <w:szCs w:val="23"/>
+        </w:rPr>
         <w:t xml:space="preserve"> </w:t>
       </w:r>
       <w:r>
+        <w:rPr>
+          <w:sz w:val="23"/>
+          <w:szCs w:val="23"/>
+        </w:rPr>
         <w:t xml:space="preserve">each actor can perform the </w:t>
       </w:r>
       <w:r>
+        <w:rPr>
+          <w:sz w:val="23"/>
+          <w:szCs w:val="23"/>
+        </w:rPr>
         <w:t>‘</w:t>
       </w:r>
       <w:r>
+        <w:rPr>
+          <w:sz w:val="23"/>
+          <w:szCs w:val="23"/>
+        </w:rPr>
         <w:t>Leave action</w:t>
       </w:r>
       <w:r>
+        <w:rPr>
+          <w:sz w:val="23"/>
+          <w:szCs w:val="23"/>
+        </w:rPr>
         <w:t>’</w:t>
       </w:r>
       <w:r>
+        <w:rPr>
+          <w:sz w:val="23"/>
+          <w:szCs w:val="23"/>
+        </w:rPr>
         <w:t xml:space="preserve">, having it as a </w:t>
       </w:r>
       <w:r>
+        <w:rPr>
+          <w:sz w:val="23"/>
+          <w:szCs w:val="23"/>
+        </w:rPr>
         <w:t xml:space="preserve">subclass of </w:t>
       </w:r>
       <w:proofErr w:type="spellStart"/>
       <w:r>
+        <w:rPr>
+          <w:sz w:val="23"/>
+          <w:szCs w:val="23"/>
+        </w:rPr>
         <w:t>HpAffordance</w:t>
       </w:r>
       <w:proofErr w:type="spellEnd"/>
       <w:r>
+        <w:rPr>
+          <w:sz w:val="23"/>
+          <w:szCs w:val="23"/>
+        </w:rPr>
         <w:t xml:space="preserve"> will increase reusability, maintainability</w:t>
       </w:r>
       <w:r>
+        <w:rPr>
+          <w:sz w:val="23"/>
+          <w:szCs w:val="23"/>
+        </w:rPr>
         <w:t xml:space="preserve"> and reduce dependency as it will perform the action in its own module</w:t>
       </w:r>
       <w:r>
+        <w:rPr>
+          <w:sz w:val="23"/>
+          <w:szCs w:val="23"/>
+        </w:rPr>
         <w:t>.</w:t>
       </w:r>
     </w:p>
     <w:p>
       <w:pPr>
-        <w:pStyle w:val="ListParagraph"/>
-        <w:ind w:left="360"/>
-        <w:jc w:val="both"/>
-      </w:pPr>
-      <w:r>
+        <w:spacing w:line="276" w:lineRule="auto"/>
+        <w:jc w:val="both"/>
+        <w:rPr>
+          <w:sz w:val="23"/>
+          <w:szCs w:val="23"/>
+        </w:rPr>
+      </w:pPr>
+      <w:r>
+        <w:rPr>
+          <w:sz w:val="23"/>
+          <w:szCs w:val="23"/>
+        </w:rPr>
         <w:t xml:space="preserve">If an actor is holding an item (ring, wand, dagger, sword), the actor has the option of ‘leaving’ </w:t>
       </w:r>
       <w:r>
-        <w:t>the item in the actor’s current location</w:t>
-      </w:r>
-      <w:r>
-        <w:t xml:space="preserve">. </w:t>
-      </w:r>
-      <w:r>
+        <w:rPr>
+          <w:sz w:val="23"/>
+          <w:szCs w:val="23"/>
+        </w:rPr>
+        <w:t xml:space="preserve">the item in the actor’s current location. </w:t>
+      </w:r>
+      <w:r>
+        <w:rPr>
+          <w:sz w:val="23"/>
+          <w:szCs w:val="23"/>
+        </w:rPr>
         <w:t>T</w:t>
       </w:r>
       <w:r>
+        <w:rPr>
+          <w:sz w:val="23"/>
+          <w:szCs w:val="23"/>
+        </w:rPr>
         <w:t>his action consumes one turn.</w:t>
       </w:r>
     </w:p>
     <w:p>
       <w:pPr>
-        <w:pStyle w:val="ListParagraph"/>
-        <w:ind w:left="360"/>
-        <w:jc w:val="both"/>
-      </w:pPr>
-    </w:p>
-    <w:p>
-      <w:pPr>
-        <w:pStyle w:val="ListParagraph"/>
-        <w:ind w:left="360"/>
-        <w:jc w:val="both"/>
-      </w:pPr>
-      <w:r>
+        <w:spacing w:line="276" w:lineRule="auto"/>
+        <w:jc w:val="both"/>
+        <w:rPr>
+          <w:sz w:val="23"/>
+          <w:szCs w:val="23"/>
+        </w:rPr>
+      </w:pPr>
+      <w:r>
+        <w:rPr>
+          <w:sz w:val="23"/>
+          <w:szCs w:val="23"/>
+        </w:rPr>
         <w:t xml:space="preserve">The </w:t>
       </w:r>
       <w:r>
+        <w:rPr>
+          <w:sz w:val="23"/>
+          <w:szCs w:val="23"/>
+        </w:rPr>
         <w:t>Leave</w:t>
       </w:r>
       <w:r>
+        <w:rPr>
+          <w:sz w:val="23"/>
+          <w:szCs w:val="23"/>
+        </w:rPr>
         <w:t xml:space="preserve"> class is a subclass of </w:t>
       </w:r>
       <w:proofErr w:type="spellStart"/>
       <w:r>
+        <w:rPr>
+          <w:sz w:val="23"/>
+          <w:szCs w:val="23"/>
+        </w:rPr>
         <w:t>HPAffordance</w:t>
       </w:r>
       <w:proofErr w:type="spellEnd"/>
       <w:r>
+        <w:rPr>
+          <w:sz w:val="23"/>
+          <w:szCs w:val="23"/>
+        </w:rPr>
         <w:t xml:space="preserve"> that depends on:</w:t>
       </w:r>
     </w:p>
@@ -314,14 +448,27 @@
           <w:ilvl w:val="0"/>
           <w:numId w:val="7"/>
         </w:numPr>
-        <w:jc w:val="both"/>
+        <w:spacing w:line="276" w:lineRule="auto"/>
+        <w:jc w:val="both"/>
+        <w:rPr>
+          <w:sz w:val="23"/>
+          <w:szCs w:val="23"/>
+        </w:rPr>
       </w:pPr>
       <w:proofErr w:type="spellStart"/>
       <w:r>
+        <w:rPr>
+          <w:sz w:val="23"/>
+          <w:szCs w:val="23"/>
+        </w:rPr>
         <w:t>MessageRender</w:t>
       </w:r>
       <w:proofErr w:type="spellEnd"/>
       <w:r>
+        <w:rPr>
+          <w:sz w:val="23"/>
+          <w:szCs w:val="23"/>
+        </w:rPr>
         <w:t xml:space="preserve"> to display a message to the user, a form of player feedback.</w:t>
       </w:r>
     </w:p>
@@ -332,40 +479,85 @@
           <w:ilvl w:val="0"/>
           <w:numId w:val="7"/>
         </w:numPr>
-        <w:jc w:val="both"/>
+        <w:spacing w:line="276" w:lineRule="auto"/>
+        <w:jc w:val="both"/>
+        <w:rPr>
+          <w:sz w:val="23"/>
+          <w:szCs w:val="23"/>
+        </w:rPr>
       </w:pPr>
       <w:proofErr w:type="spellStart"/>
       <w:r>
+        <w:rPr>
+          <w:sz w:val="23"/>
+          <w:szCs w:val="23"/>
+        </w:rPr>
         <w:t>HPEntetityInterface</w:t>
       </w:r>
       <w:proofErr w:type="spellEnd"/>
       <w:r>
+        <w:rPr>
+          <w:sz w:val="23"/>
+          <w:szCs w:val="23"/>
+        </w:rPr>
         <w:t xml:space="preserve"> as it deals with entities and therefore</w:t>
       </w:r>
       <w:r>
+        <w:rPr>
+          <w:sz w:val="23"/>
+          <w:szCs w:val="23"/>
+        </w:rPr>
         <w:t xml:space="preserve"> the item</w:t>
       </w:r>
       <w:r>
+        <w:rPr>
+          <w:sz w:val="23"/>
+          <w:szCs w:val="23"/>
+        </w:rPr>
         <w:t xml:space="preserve"> needs to be managed by </w:t>
       </w:r>
       <w:proofErr w:type="spellStart"/>
       <w:r>
+        <w:rPr>
+          <w:sz w:val="23"/>
+          <w:szCs w:val="23"/>
+        </w:rPr>
         <w:t>EntityManager</w:t>
       </w:r>
       <w:proofErr w:type="spellEnd"/>
       <w:r>
+        <w:rPr>
+          <w:sz w:val="23"/>
+          <w:szCs w:val="23"/>
+        </w:rPr>
         <w:t>.</w:t>
       </w:r>
       <w:r>
+        <w:rPr>
+          <w:sz w:val="23"/>
+          <w:szCs w:val="23"/>
+        </w:rPr>
         <w:t xml:space="preserve"> An </w:t>
       </w:r>
       <w:r>
+        <w:rPr>
+          <w:sz w:val="23"/>
+          <w:szCs w:val="23"/>
+        </w:rPr>
         <w:t xml:space="preserve">HP </w:t>
       </w:r>
       <w:r>
+        <w:rPr>
+          <w:sz w:val="23"/>
+          <w:szCs w:val="23"/>
+        </w:rPr>
         <w:t>item would not exist without the other</w:t>
       </w:r>
       <w:r>
+        <w:rPr>
+          <w:sz w:val="23"/>
+          <w:szCs w:val="23"/>
+        </w:rPr>
         <w:t>.</w:t>
       </w:r>
     </w:p>
@@ -376,14 +568,27 @@
           <w:ilvl w:val="0"/>
           <w:numId w:val="7"/>
         </w:numPr>
-        <w:jc w:val="both"/>
+        <w:spacing w:line="276" w:lineRule="auto"/>
+        <w:jc w:val="both"/>
+        <w:rPr>
+          <w:sz w:val="23"/>
+          <w:szCs w:val="23"/>
+        </w:rPr>
       </w:pPr>
       <w:proofErr w:type="spellStart"/>
       <w:r>
+        <w:rPr>
+          <w:sz w:val="23"/>
+          <w:szCs w:val="23"/>
+        </w:rPr>
         <w:t>HPActor</w:t>
       </w:r>
       <w:proofErr w:type="spellEnd"/>
       <w:r>
+        <w:rPr>
+          <w:sz w:val="23"/>
+          <w:szCs w:val="23"/>
+        </w:rPr>
         <w:t xml:space="preserve"> as actors are the ones who initiate the action.</w:t>
       </w:r>
     </w:p>
@@ -394,22 +599,40 @@
           <w:ilvl w:val="0"/>
           <w:numId w:val="7"/>
         </w:numPr>
-        <w:jc w:val="both"/>
+        <w:spacing w:line="276" w:lineRule="auto"/>
+        <w:jc w:val="both"/>
+        <w:rPr>
+          <w:sz w:val="23"/>
+          <w:szCs w:val="23"/>
+        </w:rPr>
       </w:pPr>
       <w:proofErr w:type="spellStart"/>
       <w:r>
+        <w:rPr>
+          <w:sz w:val="23"/>
+          <w:szCs w:val="23"/>
+        </w:rPr>
         <w:t>HPAction</w:t>
       </w:r>
       <w:proofErr w:type="spellEnd"/>
       <w:r>
+        <w:rPr>
+          <w:sz w:val="23"/>
+          <w:szCs w:val="23"/>
+        </w:rPr>
         <w:t xml:space="preserve"> as to check if the action can be performed (an actor cannot give an item to an actor holding an item).</w:t>
       </w:r>
     </w:p>
     <w:p>
       <w:pPr>
         <w:pStyle w:val="ListParagraph"/>
+        <w:spacing w:line="276" w:lineRule="auto"/>
         <w:ind w:left="1080"/>
         <w:jc w:val="both"/>
+        <w:rPr>
+          <w:sz w:val="23"/>
+          <w:szCs w:val="23"/>
+        </w:rPr>
       </w:pPr>
     </w:p>
     <w:p>
@@ -419,262 +642,416 @@
           <w:ilvl w:val="0"/>
           <w:numId w:val="5"/>
         </w:numPr>
-        <w:jc w:val="both"/>
-      </w:pPr>
-      <w:r>
+        <w:spacing w:line="276" w:lineRule="auto"/>
+        <w:jc w:val="both"/>
+        <w:rPr>
+          <w:sz w:val="23"/>
+          <w:szCs w:val="23"/>
+        </w:rPr>
+      </w:pPr>
+      <w:r>
+        <w:rPr>
+          <w:sz w:val="23"/>
+          <w:szCs w:val="23"/>
+        </w:rPr>
         <w:t>Give</w:t>
       </w:r>
       <w:r>
+        <w:rPr>
+          <w:sz w:val="23"/>
+          <w:szCs w:val="23"/>
+        </w:rPr>
         <w:t xml:space="preserve"> Affordance</w:t>
       </w:r>
     </w:p>
     <w:p>
       <w:pPr>
-        <w:ind w:left="360"/>
-        <w:jc w:val="both"/>
-      </w:pPr>
-      <w:r>
+        <w:spacing w:line="276" w:lineRule="auto"/>
+        <w:jc w:val="both"/>
+        <w:rPr>
+          <w:sz w:val="23"/>
+          <w:szCs w:val="23"/>
+        </w:rPr>
+      </w:pPr>
+      <w:r>
+        <w:rPr>
+          <w:sz w:val="23"/>
+          <w:szCs w:val="23"/>
+        </w:rPr>
         <w:t>Just as leave,</w:t>
       </w:r>
       <w:r>
+        <w:rPr>
+          <w:sz w:val="23"/>
+          <w:szCs w:val="23"/>
+        </w:rPr>
         <w:t xml:space="preserve"> each actor can perform the give action, having it as a </w:t>
       </w:r>
       <w:r>
+        <w:rPr>
+          <w:sz w:val="23"/>
+          <w:szCs w:val="23"/>
+        </w:rPr>
         <w:t xml:space="preserve">subclass of </w:t>
       </w:r>
       <w:proofErr w:type="spellStart"/>
       <w:r>
+        <w:rPr>
+          <w:sz w:val="23"/>
+          <w:szCs w:val="23"/>
+        </w:rPr>
         <w:t>HpAffordance</w:t>
       </w:r>
       <w:proofErr w:type="spellEnd"/>
       <w:r>
+        <w:rPr>
+          <w:sz w:val="23"/>
+          <w:szCs w:val="23"/>
+        </w:rPr>
         <w:t xml:space="preserve"> </w:t>
       </w:r>
       <w:r>
+        <w:rPr>
+          <w:sz w:val="23"/>
+          <w:szCs w:val="23"/>
+        </w:rPr>
         <w:t xml:space="preserve">will </w:t>
       </w:r>
       <w:r>
+        <w:rPr>
+          <w:sz w:val="23"/>
+          <w:szCs w:val="23"/>
+        </w:rPr>
         <w:t>increase reusability, maintainability and reduce dependency as it will perform the action in its own module</w:t>
       </w:r>
       <w:r>
+        <w:rPr>
+          <w:sz w:val="23"/>
+          <w:szCs w:val="23"/>
+        </w:rPr>
         <w:t>.</w:t>
       </w:r>
     </w:p>
     <w:p>
       <w:pPr>
-        <w:pStyle w:val="ListParagraph"/>
-        <w:ind w:left="360"/>
-        <w:jc w:val="both"/>
-      </w:pPr>
-      <w:r>
+        <w:spacing w:line="276" w:lineRule="auto"/>
+        <w:jc w:val="both"/>
+        <w:rPr>
+          <w:sz w:val="23"/>
+          <w:szCs w:val="23"/>
+        </w:rPr>
+      </w:pPr>
+      <w:r>
+        <w:rPr>
+          <w:sz w:val="23"/>
+          <w:szCs w:val="23"/>
+        </w:rPr>
         <w:t>If</w:t>
       </w:r>
       <w:r>
+        <w:rPr>
+          <w:sz w:val="23"/>
+          <w:szCs w:val="23"/>
+        </w:rPr>
         <w:t xml:space="preserve"> an actor</w:t>
       </w:r>
       <w:r>
+        <w:rPr>
+          <w:sz w:val="23"/>
+          <w:szCs w:val="23"/>
+        </w:rPr>
         <w:t xml:space="preserve"> is holding an item (ring, wand, dagger</w:t>
       </w:r>
       <w:r>
+        <w:rPr>
+          <w:sz w:val="23"/>
+          <w:szCs w:val="23"/>
+        </w:rPr>
         <w:t>, sword</w:t>
       </w:r>
       <w:r>
+        <w:rPr>
+          <w:sz w:val="23"/>
+          <w:szCs w:val="23"/>
+        </w:rPr>
         <w:t>)</w:t>
       </w:r>
       <w:r>
+        <w:rPr>
+          <w:sz w:val="23"/>
+          <w:szCs w:val="23"/>
+        </w:rPr>
         <w:t xml:space="preserve">, the actor has the option of </w:t>
       </w:r>
       <w:r>
+        <w:rPr>
+          <w:sz w:val="23"/>
+          <w:szCs w:val="23"/>
+        </w:rPr>
         <w:t>‘</w:t>
       </w:r>
       <w:r>
+        <w:rPr>
+          <w:sz w:val="23"/>
+          <w:szCs w:val="23"/>
+        </w:rPr>
         <w:t>giving</w:t>
       </w:r>
       <w:r>
+        <w:rPr>
+          <w:sz w:val="23"/>
+          <w:szCs w:val="23"/>
+        </w:rPr>
         <w:t>’</w:t>
       </w:r>
       <w:r>
+        <w:rPr>
+          <w:sz w:val="23"/>
+          <w:szCs w:val="23"/>
+        </w:rPr>
         <w:t xml:space="preserve"> the item to another actor</w:t>
       </w:r>
       <w:r>
+        <w:rPr>
+          <w:sz w:val="23"/>
+          <w:szCs w:val="23"/>
+        </w:rPr>
         <w:t xml:space="preserve"> </w:t>
       </w:r>
       <w:r>
+        <w:rPr>
+          <w:sz w:val="23"/>
+          <w:szCs w:val="23"/>
+        </w:rPr>
         <w:t xml:space="preserve">if and only if </w:t>
       </w:r>
       <w:r>
+        <w:rPr>
+          <w:sz w:val="23"/>
+          <w:szCs w:val="23"/>
+        </w:rPr>
         <w:t>both</w:t>
       </w:r>
       <w:r>
+        <w:rPr>
+          <w:sz w:val="23"/>
+          <w:szCs w:val="23"/>
+        </w:rPr>
         <w:t xml:space="preserve"> actors are in</w:t>
       </w:r>
       <w:r>
+        <w:rPr>
+          <w:sz w:val="23"/>
+          <w:szCs w:val="23"/>
+        </w:rPr>
         <w:t xml:space="preserve"> the same location</w:t>
       </w:r>
       <w:r>
+        <w:rPr>
+          <w:sz w:val="23"/>
+          <w:szCs w:val="23"/>
+        </w:rPr>
         <w:t xml:space="preserve"> and both are from </w:t>
       </w:r>
       <w:r>
+        <w:rPr>
+          <w:sz w:val="23"/>
+          <w:szCs w:val="23"/>
+        </w:rPr>
         <w:t>the same</w:t>
       </w:r>
       <w:r>
+        <w:rPr>
+          <w:sz w:val="23"/>
+          <w:szCs w:val="23"/>
+        </w:rPr>
         <w:t xml:space="preserve"> team</w:t>
       </w:r>
       <w:r>
+        <w:rPr>
+          <w:sz w:val="23"/>
+          <w:szCs w:val="23"/>
+        </w:rPr>
         <w:t>.</w:t>
       </w:r>
       <w:r>
+        <w:rPr>
+          <w:sz w:val="23"/>
+          <w:szCs w:val="23"/>
+        </w:rPr>
         <w:t xml:space="preserve"> </w:t>
       </w:r>
       <w:r>
+        <w:rPr>
+          <w:sz w:val="23"/>
+          <w:szCs w:val="23"/>
+        </w:rPr>
         <w:t>I</w:t>
       </w:r>
       <w:r>
+        <w:rPr>
+          <w:sz w:val="23"/>
+          <w:szCs w:val="23"/>
+        </w:rPr>
         <w:t>n</w:t>
       </w:r>
       <w:r>
+        <w:rPr>
+          <w:sz w:val="23"/>
+          <w:szCs w:val="23"/>
+        </w:rPr>
         <w:t xml:space="preserve"> </w:t>
       </w:r>
       <w:r>
+        <w:rPr>
+          <w:sz w:val="23"/>
+          <w:szCs w:val="23"/>
+        </w:rPr>
         <w:t>addition,</w:t>
       </w:r>
       <w:r>
-        <w:t xml:space="preserve"> the </w:t>
-      </w:r>
-      <w:r>
-        <w:rPr>
-          <w:lang w:val="en-AU"/>
-        </w:rPr>
-        <w:t xml:space="preserve">item </w:t>
-      </w:r>
-      <w:r>
-        <w:rPr>
-          <w:lang w:val="en-AU"/>
-        </w:rPr>
-        <w:t>can be</w:t>
-      </w:r>
-      <w:r>
-        <w:rPr>
-          <w:lang w:val="en-AU"/>
-        </w:rPr>
-        <w:t xml:space="preserve"> rejected</w:t>
-      </w:r>
-      <w:r>
-        <w:rPr>
-          <w:lang w:val="en-AU"/>
+        <w:rPr>
+          <w:sz w:val="23"/>
+          <w:szCs w:val="23"/>
+        </w:rPr>
+        <w:t xml:space="preserve"> the item can be rejected</w:t>
+      </w:r>
+      <w:r>
+        <w:rPr>
+          <w:sz w:val="23"/>
+          <w:szCs w:val="23"/>
         </w:rPr>
         <w:t xml:space="preserve"> by the </w:t>
       </w:r>
       <w:r>
         <w:rPr>
-          <w:lang w:val="en-AU"/>
+          <w:sz w:val="23"/>
+          <w:szCs w:val="23"/>
         </w:rPr>
         <w:t>receiver</w:t>
       </w:r>
       <w:r>
         <w:rPr>
-          <w:lang w:val="en-AU"/>
-        </w:rPr>
-        <w:t xml:space="preserve">, </w:t>
-      </w:r>
-      <w:r>
-        <w:rPr>
-          <w:lang w:val="en-AU"/>
-        </w:rPr>
-        <w:t xml:space="preserve">if </w:t>
-      </w:r>
-      <w:r>
-        <w:rPr>
-          <w:lang w:val="en-AU"/>
+          <w:sz w:val="23"/>
+          <w:szCs w:val="23"/>
+        </w:rPr>
+        <w:t xml:space="preserve">, if </w:t>
+      </w:r>
+      <w:r>
+        <w:rPr>
+          <w:sz w:val="23"/>
+          <w:szCs w:val="23"/>
         </w:rPr>
         <w:t>so,</w:t>
       </w:r>
       <w:r>
         <w:rPr>
-          <w:lang w:val="en-AU"/>
+          <w:sz w:val="23"/>
+          <w:szCs w:val="23"/>
         </w:rPr>
         <w:t xml:space="preserve"> it </w:t>
       </w:r>
       <w:r>
         <w:rPr>
-          <w:lang w:val="en-AU"/>
+          <w:sz w:val="23"/>
+          <w:szCs w:val="23"/>
         </w:rPr>
         <w:t>will</w:t>
       </w:r>
       <w:r>
         <w:rPr>
-          <w:lang w:val="en-AU"/>
-        </w:rPr>
-        <w:t xml:space="preserve"> stay with the actor that tried t</w:t>
-      </w:r>
-      <w:r>
-        <w:rPr>
-          <w:lang w:val="en-AU"/>
-        </w:rPr>
-        <w:t xml:space="preserve">o </w:t>
-      </w:r>
-      <w:r>
-        <w:rPr>
-          <w:lang w:val="en-AU"/>
+          <w:sz w:val="23"/>
+          <w:szCs w:val="23"/>
+        </w:rPr>
+        <w:t xml:space="preserve"> stay with the actor that tried to </w:t>
+      </w:r>
+      <w:r>
+        <w:rPr>
+          <w:sz w:val="23"/>
+          <w:szCs w:val="23"/>
         </w:rPr>
         <w:t>‘</w:t>
       </w:r>
       <w:r>
         <w:rPr>
-          <w:lang w:val="en-AU"/>
+          <w:sz w:val="23"/>
+          <w:szCs w:val="23"/>
         </w:rPr>
         <w:t>give</w:t>
       </w:r>
       <w:r>
         <w:rPr>
-          <w:lang w:val="en-AU"/>
+          <w:sz w:val="23"/>
+          <w:szCs w:val="23"/>
         </w:rPr>
         <w:t>’</w:t>
       </w:r>
       <w:r>
         <w:rPr>
-          <w:lang w:val="en-AU"/>
+          <w:sz w:val="23"/>
+          <w:szCs w:val="23"/>
         </w:rPr>
         <w:t xml:space="preserve"> i</w:t>
       </w:r>
       <w:r>
         <w:rPr>
-          <w:lang w:val="en-AU"/>
+          <w:sz w:val="23"/>
+          <w:szCs w:val="23"/>
         </w:rPr>
         <w:t>t</w:t>
       </w:r>
       <w:r>
+        <w:rPr>
+          <w:sz w:val="23"/>
+          <w:szCs w:val="23"/>
+        </w:rPr>
         <w:t>, this action consumes one turn.</w:t>
       </w:r>
     </w:p>
     <w:p>
       <w:pPr>
-        <w:pStyle w:val="ListParagraph"/>
-        <w:ind w:left="360"/>
-        <w:jc w:val="both"/>
-      </w:pPr>
-    </w:p>
-    <w:p>
-      <w:pPr>
-        <w:pStyle w:val="ListParagraph"/>
-        <w:ind w:left="360"/>
-        <w:jc w:val="both"/>
-      </w:pPr>
-      <w:r>
+        <w:spacing w:line="276" w:lineRule="auto"/>
+        <w:jc w:val="both"/>
+        <w:rPr>
+          <w:sz w:val="23"/>
+          <w:szCs w:val="23"/>
+        </w:rPr>
+      </w:pPr>
+      <w:r>
+        <w:rPr>
+          <w:sz w:val="23"/>
+          <w:szCs w:val="23"/>
+        </w:rPr>
         <w:t>The Give class</w:t>
       </w:r>
       <w:r>
+        <w:rPr>
+          <w:sz w:val="23"/>
+          <w:szCs w:val="23"/>
+        </w:rPr>
         <w:t xml:space="preserve"> is a subclass of </w:t>
       </w:r>
       <w:proofErr w:type="spellStart"/>
       <w:r>
+        <w:rPr>
+          <w:sz w:val="23"/>
+          <w:szCs w:val="23"/>
+        </w:rPr>
         <w:t>HPAffordance</w:t>
       </w:r>
       <w:proofErr w:type="spellEnd"/>
       <w:r>
+        <w:rPr>
+          <w:sz w:val="23"/>
+          <w:szCs w:val="23"/>
+        </w:rPr>
         <w:t xml:space="preserve"> that </w:t>
       </w:r>
       <w:r>
+        <w:rPr>
+          <w:sz w:val="23"/>
+          <w:szCs w:val="23"/>
+        </w:rPr>
         <w:t>depends on:</w:t>
       </w:r>
     </w:p>
@@ -685,14 +1062,27 @@
           <w:ilvl w:val="0"/>
           <w:numId w:val="7"/>
         </w:numPr>
-        <w:jc w:val="both"/>
+        <w:spacing w:line="276" w:lineRule="auto"/>
+        <w:jc w:val="both"/>
+        <w:rPr>
+          <w:sz w:val="23"/>
+          <w:szCs w:val="23"/>
+        </w:rPr>
       </w:pPr>
       <w:proofErr w:type="spellStart"/>
       <w:r>
+        <w:rPr>
+          <w:sz w:val="23"/>
+          <w:szCs w:val="23"/>
+        </w:rPr>
         <w:t>MessageRender</w:t>
       </w:r>
       <w:proofErr w:type="spellEnd"/>
       <w:r>
+        <w:rPr>
+          <w:sz w:val="23"/>
+          <w:szCs w:val="23"/>
+        </w:rPr>
         <w:t xml:space="preserve"> to display a message to the user, a form of player feedback.</w:t>
       </w:r>
     </w:p>
@@ -703,34 +1093,71 @@
           <w:ilvl w:val="0"/>
           <w:numId w:val="7"/>
         </w:numPr>
-        <w:jc w:val="both"/>
+        <w:spacing w:line="276" w:lineRule="auto"/>
+        <w:jc w:val="both"/>
+        <w:rPr>
+          <w:sz w:val="23"/>
+          <w:szCs w:val="23"/>
+        </w:rPr>
       </w:pPr>
       <w:proofErr w:type="spellStart"/>
       <w:r>
+        <w:rPr>
+          <w:sz w:val="23"/>
+          <w:szCs w:val="23"/>
+        </w:rPr>
         <w:t>HPEntetityInterface</w:t>
       </w:r>
       <w:proofErr w:type="spellEnd"/>
       <w:r>
+        <w:rPr>
+          <w:sz w:val="23"/>
+          <w:szCs w:val="23"/>
+        </w:rPr>
         <w:t xml:space="preserve"> as</w:t>
       </w:r>
       <w:r>
+        <w:rPr>
+          <w:sz w:val="23"/>
+          <w:szCs w:val="23"/>
+        </w:rPr>
         <w:t xml:space="preserve"> it deals with entities and therefore</w:t>
       </w:r>
       <w:r>
+        <w:rPr>
+          <w:sz w:val="23"/>
+          <w:szCs w:val="23"/>
+        </w:rPr>
         <w:t xml:space="preserve"> </w:t>
       </w:r>
       <w:r>
+        <w:rPr>
+          <w:sz w:val="23"/>
+          <w:szCs w:val="23"/>
+        </w:rPr>
         <w:t>the item</w:t>
       </w:r>
       <w:r>
+        <w:rPr>
+          <w:sz w:val="23"/>
+          <w:szCs w:val="23"/>
+        </w:rPr>
         <w:t xml:space="preserve"> needs to be managed by </w:t>
       </w:r>
       <w:proofErr w:type="spellStart"/>
       <w:r>
+        <w:rPr>
+          <w:sz w:val="23"/>
+          <w:szCs w:val="23"/>
+        </w:rPr>
         <w:t>EntityManager</w:t>
       </w:r>
       <w:proofErr w:type="spellEnd"/>
       <w:r>
+        <w:rPr>
+          <w:sz w:val="23"/>
+          <w:szCs w:val="23"/>
+        </w:rPr>
         <w:t>.</w:t>
       </w:r>
     </w:p>
@@ -741,17 +1168,34 @@
           <w:ilvl w:val="0"/>
           <w:numId w:val="7"/>
         </w:numPr>
-        <w:jc w:val="both"/>
+        <w:spacing w:line="276" w:lineRule="auto"/>
+        <w:jc w:val="both"/>
+        <w:rPr>
+          <w:sz w:val="23"/>
+          <w:szCs w:val="23"/>
+        </w:rPr>
       </w:pPr>
       <w:proofErr w:type="spellStart"/>
       <w:r>
+        <w:rPr>
+          <w:sz w:val="23"/>
+          <w:szCs w:val="23"/>
+        </w:rPr>
         <w:t>HPActor</w:t>
       </w:r>
       <w:proofErr w:type="spellEnd"/>
       <w:r>
+        <w:rPr>
+          <w:sz w:val="23"/>
+          <w:szCs w:val="23"/>
+        </w:rPr>
         <w:t xml:space="preserve"> as actors are the ones who initiate the action</w:t>
       </w:r>
       <w:r>
+        <w:rPr>
+          <w:sz w:val="23"/>
+          <w:szCs w:val="23"/>
+        </w:rPr>
         <w:t>.</w:t>
       </w:r>
     </w:p>
@@ -762,34 +1206,59 @@
           <w:ilvl w:val="0"/>
           <w:numId w:val="7"/>
         </w:numPr>
-        <w:jc w:val="both"/>
+        <w:spacing w:line="276" w:lineRule="auto"/>
+        <w:jc w:val="both"/>
+        <w:rPr>
+          <w:sz w:val="23"/>
+          <w:szCs w:val="23"/>
+        </w:rPr>
       </w:pPr>
       <w:proofErr w:type="spellStart"/>
       <w:r>
+        <w:rPr>
+          <w:sz w:val="23"/>
+          <w:szCs w:val="23"/>
+        </w:rPr>
         <w:t>HPAction</w:t>
       </w:r>
       <w:proofErr w:type="spellEnd"/>
       <w:r>
+        <w:rPr>
+          <w:sz w:val="23"/>
+          <w:szCs w:val="23"/>
+        </w:rPr>
         <w:t xml:space="preserve"> as </w:t>
       </w:r>
       <w:r>
+        <w:rPr>
+          <w:sz w:val="23"/>
+          <w:szCs w:val="23"/>
+        </w:rPr>
         <w:t>to check if the action can be performed</w:t>
       </w:r>
       <w:r>
+        <w:rPr>
+          <w:sz w:val="23"/>
+          <w:szCs w:val="23"/>
+        </w:rPr>
         <w:t xml:space="preserve"> (an actor cannot give an item to an actor holding an item)</w:t>
       </w:r>
       <w:r>
+        <w:rPr>
+          <w:sz w:val="23"/>
+          <w:szCs w:val="23"/>
+        </w:rPr>
         <w:t>.</w:t>
       </w:r>
     </w:p>
     <w:p>
       <w:pPr>
-        <w:jc w:val="both"/>
-      </w:pPr>
-    </w:p>
-    <w:p>
-      <w:pPr>
-        <w:jc w:val="both"/>
+        <w:spacing w:line="276" w:lineRule="auto"/>
+        <w:jc w:val="both"/>
+        <w:rPr>
+          <w:sz w:val="23"/>
+          <w:szCs w:val="23"/>
+        </w:rPr>
       </w:pPr>
     </w:p>
     <w:p>
@@ -799,14 +1268,17 @@
           <w:ilvl w:val="0"/>
           <w:numId w:val="5"/>
         </w:numPr>
-        <w:jc w:val="both"/>
-        <w:rPr>
-          <w:highlight w:val="yellow"/>
-        </w:rPr>
-      </w:pPr>
-      <w:r>
-        <w:rPr>
-          <w:highlight w:val="yellow"/>
+        <w:spacing w:line="276" w:lineRule="auto"/>
+        <w:jc w:val="both"/>
+        <w:rPr>
+          <w:sz w:val="23"/>
+          <w:szCs w:val="23"/>
+        </w:rPr>
+      </w:pPr>
+      <w:r>
+        <w:rPr>
+          <w:sz w:val="23"/>
+          <w:szCs w:val="23"/>
         </w:rPr>
         <w:lastRenderedPageBreak/>
         <w:t>Wand and Spell Implementation</w:t>
@@ -814,27 +1286,47 @@
     </w:p>
     <w:p>
       <w:pPr>
-        <w:jc w:val="both"/>
-      </w:pPr>
-      <w:r>
-        <w:t xml:space="preserve">Wand is an entity that can only </w:t>
-      </w:r>
-    </w:p>
-    <w:p>
-      <w:pPr>
-        <w:jc w:val="both"/>
-      </w:pPr>
-      <w:r>
-        <w:t>For a Spell to be Casted, there must be a Wand class and a Cast Action / Affordance.</w:t>
-      </w:r>
-    </w:p>
-    <w:p>
-      <w:pPr>
-        <w:jc w:val="both"/>
-      </w:pPr>
-      <w:r>
+        <w:spacing w:line="276" w:lineRule="auto"/>
+        <w:jc w:val="both"/>
+        <w:rPr>
+          <w:sz w:val="23"/>
+          <w:szCs w:val="23"/>
+        </w:rPr>
+      </w:pPr>
+      <w:r>
+        <w:rPr>
+          <w:sz w:val="23"/>
+          <w:szCs w:val="23"/>
+        </w:rPr>
+        <w:t>For a Spell to be Casted, there must be a Wand class and a Cast Action.</w:t>
+      </w:r>
+    </w:p>
+    <w:p>
+      <w:pPr>
+        <w:spacing w:line="276" w:lineRule="auto"/>
+        <w:jc w:val="both"/>
+        <w:rPr>
+          <w:sz w:val="23"/>
+          <w:szCs w:val="23"/>
+        </w:rPr>
+      </w:pPr>
+      <w:r>
+        <w:rPr>
+          <w:sz w:val="23"/>
+          <w:szCs w:val="23"/>
+        </w:rPr>
         <w:t>Furthermore, Cast may target both entities and actors, which will require further distinction.</w:t>
       </w:r>
+    </w:p>
+    <w:p>
+      <w:pPr>
+        <w:spacing w:line="276" w:lineRule="auto"/>
+        <w:jc w:val="both"/>
+        <w:rPr>
+          <w:sz w:val="2"/>
+          <w:szCs w:val="2"/>
+        </w:rPr>
+      </w:pPr>
     </w:p>
     <w:p>
       <w:pPr>
@@ -843,20 +1335,49 @@
           <w:ilvl w:val="1"/>
           <w:numId w:val="5"/>
         </w:numPr>
-        <w:jc w:val="both"/>
-      </w:pPr>
-      <w:r>
+        <w:spacing w:line="276" w:lineRule="auto"/>
+        <w:jc w:val="both"/>
+        <w:rPr>
+          <w:sz w:val="23"/>
+          <w:szCs w:val="23"/>
+        </w:rPr>
+      </w:pPr>
+      <w:r>
+        <w:rPr>
+          <w:sz w:val="23"/>
+          <w:szCs w:val="23"/>
+        </w:rPr>
         <w:t>Wand and Cast Class</w:t>
       </w:r>
     </w:p>
     <w:p>
       <w:pPr>
+        <w:spacing w:line="276" w:lineRule="auto"/>
         <w:ind w:left="360"/>
         <w:jc w:val="both"/>
-      </w:pPr>
-      <w:r>
+        <w:rPr>
+          <w:sz w:val="23"/>
+          <w:szCs w:val="23"/>
+        </w:rPr>
+      </w:pPr>
+      <w:r>
+        <w:rPr>
+          <w:sz w:val="23"/>
+          <w:szCs w:val="23"/>
+        </w:rPr>
         <w:t>A Wand, like a dagger or any other item in the game, can be picked up by any Actor. The existence of a Wand allows an Actor to Cast Spells onto other Actors, or itself.</w:t>
       </w:r>
+    </w:p>
+    <w:p>
+      <w:pPr>
+        <w:spacing w:line="276" w:lineRule="auto"/>
+        <w:ind w:left="360"/>
+        <w:jc w:val="both"/>
+        <w:rPr>
+          <w:sz w:val="2"/>
+          <w:szCs w:val="2"/>
+        </w:rPr>
+      </w:pPr>
     </w:p>
     <w:p>
       <w:pPr>
@@ -865,35 +1386,106 @@
           <w:ilvl w:val="1"/>
           <w:numId w:val="5"/>
         </w:numPr>
-        <w:jc w:val="both"/>
-      </w:pPr>
-      <w:r>
-        <w:t>Spell Abstraction</w:t>
-      </w:r>
-    </w:p>
-    <w:p>
-      <w:pPr>
+        <w:spacing w:line="276" w:lineRule="auto"/>
+        <w:jc w:val="both"/>
+        <w:rPr>
+          <w:sz w:val="23"/>
+          <w:szCs w:val="23"/>
+        </w:rPr>
+      </w:pPr>
+      <w:r>
+        <w:rPr>
+          <w:sz w:val="23"/>
+          <w:szCs w:val="23"/>
+        </w:rPr>
+        <w:t>Cast and Actor’s Known Spells</w:t>
+      </w:r>
+    </w:p>
+    <w:p>
+      <w:pPr>
+        <w:spacing w:line="276" w:lineRule="auto"/>
         <w:ind w:left="360"/>
         <w:jc w:val="both"/>
-      </w:pPr>
-      <w:r>
-        <w:t xml:space="preserve">Every spell needs to have a common target attribute, and a </w:t>
-      </w:r>
-      <w:r>
-        <w:t>common method</w:t>
-      </w:r>
-      <w:r>
-        <w:t xml:space="preserve"> which denotes the spell's function.</w:t>
-      </w:r>
-    </w:p>
-    <w:p>
-      <w:pPr>
-        <w:ind w:left="360"/>
-        <w:jc w:val="both"/>
-      </w:pPr>
-      <w:r>
-        <w:t>Hence, abstraction of the Spell class allows subclasses to share that, and it makes it easier to Cast any subclass of Spell.</w:t>
-      </w:r>
+        <w:rPr>
+          <w:sz w:val="23"/>
+          <w:szCs w:val="23"/>
+        </w:rPr>
+      </w:pPr>
+      <w:r>
+        <w:rPr>
+          <w:sz w:val="23"/>
+          <w:szCs w:val="23"/>
+        </w:rPr>
+        <w:t xml:space="preserve">Casting a spell requires a new action - Cast. This is different from Attack as it requires a Spell to be an input as well. </w:t>
+      </w:r>
+    </w:p>
+    <w:p>
+      <w:pPr>
+        <w:spacing w:line="276" w:lineRule="auto"/>
+        <w:ind w:firstLine="360"/>
+        <w:jc w:val="both"/>
+        <w:rPr>
+          <w:sz w:val="23"/>
+          <w:szCs w:val="23"/>
+        </w:rPr>
+      </w:pPr>
+      <w:r>
+        <w:rPr>
+          <w:sz w:val="23"/>
+          <w:szCs w:val="23"/>
+        </w:rPr>
+        <w:t>It will then execute the Spell's effect if the Actor</w:t>
+      </w:r>
+      <w:r>
+        <w:rPr>
+          <w:sz w:val="23"/>
+          <w:szCs w:val="23"/>
+        </w:rPr>
+        <w:t xml:space="preserve"> </w:t>
+      </w:r>
+      <w:r>
+        <w:rPr>
+          <w:sz w:val="23"/>
+          <w:szCs w:val="23"/>
+        </w:rPr>
+        <w:t>knows the Spell.</w:t>
+      </w:r>
+    </w:p>
+    <w:p>
+      <w:pPr>
+        <w:spacing w:line="276" w:lineRule="auto"/>
+        <w:ind w:firstLine="360"/>
+        <w:jc w:val="both"/>
+        <w:rPr>
+          <w:sz w:val="23"/>
+          <w:szCs w:val="23"/>
+        </w:rPr>
+      </w:pPr>
+      <w:r>
+        <w:rPr>
+          <w:sz w:val="23"/>
+          <w:szCs w:val="23"/>
+        </w:rPr>
+        <w:t>Every actor will have a set of its known Spells</w:t>
+      </w:r>
+      <w:r>
+        <w:rPr>
+          <w:sz w:val="23"/>
+          <w:szCs w:val="23"/>
+        </w:rPr>
+        <w:t>.</w:t>
+      </w:r>
+    </w:p>
+    <w:p>
+      <w:pPr>
+        <w:spacing w:line="276" w:lineRule="auto"/>
+        <w:ind w:firstLine="360"/>
+        <w:jc w:val="both"/>
+        <w:rPr>
+          <w:sz w:val="2"/>
+          <w:szCs w:val="2"/>
+        </w:rPr>
+      </w:pPr>
     </w:p>
     <w:p>
       <w:pPr>
@@ -902,43 +1494,92 @@
           <w:ilvl w:val="1"/>
           <w:numId w:val="5"/>
         </w:numPr>
-        <w:jc w:val="both"/>
-      </w:pPr>
-      <w:r>
-        <w:t>Cast and Actor’s Known Spells</w:t>
-      </w:r>
-    </w:p>
-    <w:p>
-      <w:pPr>
+        <w:spacing w:line="276" w:lineRule="auto"/>
+        <w:jc w:val="both"/>
+        <w:rPr>
+          <w:sz w:val="23"/>
+          <w:szCs w:val="23"/>
+        </w:rPr>
+      </w:pPr>
+      <w:r>
+        <w:rPr>
+          <w:sz w:val="23"/>
+          <w:szCs w:val="23"/>
+        </w:rPr>
+        <w:t>Targeting Items</w:t>
+      </w:r>
+    </w:p>
+    <w:p>
+      <w:pPr>
+        <w:spacing w:line="276" w:lineRule="auto"/>
         <w:ind w:left="360"/>
         <w:jc w:val="both"/>
-      </w:pPr>
-      <w:r>
-        <w:t xml:space="preserve">Casting a spell requires a new action - Cast. This is different from Attack as it requires a Spell to be an input as well. </w:t>
-      </w:r>
-    </w:p>
-    <w:p>
-      <w:pPr>
-        <w:ind w:firstLine="360"/>
-        <w:jc w:val="both"/>
-      </w:pPr>
-      <w:r>
-        <w:t>It will then execute the Spell's effect if the Actor</w:t>
-      </w:r>
-      <w:r>
-        <w:t xml:space="preserve"> </w:t>
-      </w:r>
-      <w:r>
-        <w:t>knows the Spell.</w:t>
-      </w:r>
-    </w:p>
-    <w:p>
-      <w:pPr>
-        <w:ind w:firstLine="360"/>
-        <w:jc w:val="both"/>
-      </w:pPr>
-      <w:r>
-        <w:t>Every actor will have a set of its known Spells</w:t>
+        <w:rPr>
+          <w:sz w:val="23"/>
+          <w:szCs w:val="23"/>
+        </w:rPr>
+      </w:pPr>
+      <w:r>
+        <w:rPr>
+          <w:sz w:val="23"/>
+          <w:szCs w:val="23"/>
+        </w:rPr>
+        <w:t>To</w:t>
+      </w:r>
+      <w:r>
+        <w:rPr>
+          <w:sz w:val="23"/>
+          <w:szCs w:val="23"/>
+        </w:rPr>
+        <w:t xml:space="preserve"> allow Spells to be Casted on items, the interface </w:t>
+      </w:r>
+      <w:proofErr w:type="spellStart"/>
+      <w:r>
+        <w:rPr>
+          <w:sz w:val="23"/>
+          <w:szCs w:val="23"/>
+        </w:rPr>
+        <w:t>HPEntityInterface</w:t>
+      </w:r>
+      <w:proofErr w:type="spellEnd"/>
+      <w:r>
+        <w:rPr>
+          <w:sz w:val="23"/>
+          <w:szCs w:val="23"/>
+        </w:rPr>
+        <w:t xml:space="preserve"> is used in Cast and Spell to target both subclasses.</w:t>
+      </w:r>
+    </w:p>
+    <w:p>
+      <w:pPr>
+        <w:spacing w:line="276" w:lineRule="auto"/>
+        <w:ind w:left="360"/>
+        <w:jc w:val="both"/>
+        <w:rPr>
+          <w:sz w:val="23"/>
+          <w:szCs w:val="23"/>
+        </w:rPr>
+      </w:pPr>
+      <w:r>
+        <w:rPr>
+          <w:sz w:val="23"/>
+          <w:szCs w:val="23"/>
+        </w:rPr>
+        <w:t xml:space="preserve">Additional checks </w:t>
+      </w:r>
+      <w:r>
+        <w:rPr>
+          <w:sz w:val="23"/>
+          <w:szCs w:val="23"/>
+        </w:rPr>
+        <w:t>must</w:t>
+      </w:r>
+      <w:r>
+        <w:rPr>
+          <w:sz w:val="23"/>
+          <w:szCs w:val="23"/>
+        </w:rPr>
+        <w:t xml:space="preserve"> be implemented for individual spells to ensure that the target is the intended class type.</w:t>
       </w:r>
     </w:p>
     <w:p>
@@ -949,130 +1590,136 @@
           <w:numId w:val="5"/>
         </w:numPr>
         <w:jc w:val="both"/>
-      </w:pPr>
-      <w:r>
-        <w:t>Targeting Items</w:t>
-      </w:r>
-    </w:p>
-    <w:p>
-      <w:pPr>
+        <w:rPr>
+          <w:sz w:val="23"/>
+          <w:szCs w:val="23"/>
+        </w:rPr>
+      </w:pPr>
+      <w:proofErr w:type="spellStart"/>
+      <w:r>
+        <w:rPr>
+          <w:sz w:val="23"/>
+          <w:szCs w:val="23"/>
+        </w:rPr>
+        <w:t>Expelliarmus</w:t>
+      </w:r>
+      <w:proofErr w:type="spellEnd"/>
+    </w:p>
+    <w:p>
+      <w:pPr>
+        <w:spacing w:line="276" w:lineRule="auto"/>
         <w:ind w:left="360"/>
         <w:jc w:val="both"/>
-      </w:pPr>
-      <w:r>
-        <w:t xml:space="preserve">In order to allow Spells to be Casted on items, the interface </w:t>
+        <w:rPr>
+          <w:sz w:val="23"/>
+          <w:szCs w:val="23"/>
+        </w:rPr>
+      </w:pPr>
+      <w:r>
+        <w:rPr>
+          <w:sz w:val="23"/>
+          <w:szCs w:val="23"/>
+        </w:rPr>
+        <w:t xml:space="preserve">How </w:t>
       </w:r>
       <w:proofErr w:type="spellStart"/>
       <w:r>
-        <w:t>HPEntityInterface</w:t>
+        <w:rPr>
+          <w:sz w:val="23"/>
+          <w:szCs w:val="23"/>
+        </w:rPr>
+        <w:t>expelliarmus</w:t>
       </w:r>
       <w:proofErr w:type="spellEnd"/>
       <w:r>
-        <w:t xml:space="preserve"> is used in Cast and Spell to target both subclasses.</w:t>
-      </w:r>
-    </w:p>
-    <w:p>
-      <w:pPr>
-        <w:ind w:left="360"/>
-        <w:jc w:val="both"/>
-      </w:pPr>
-      <w:r>
-        <w:t xml:space="preserve">Additional checks </w:t>
-      </w:r>
-      <w:r>
-        <w:t>must</w:t>
-      </w:r>
-      <w:r>
-        <w:t xml:space="preserve"> be implemented for individual spells to ensure that the target is the intended class type.</w:t>
-      </w:r>
-    </w:p>
-    <w:p>
-      <w:pPr>
-        <w:pStyle w:val="ListParagraph"/>
-        <w:numPr>
-          <w:ilvl w:val="1"/>
-          <w:numId w:val="5"/>
-        </w:numPr>
-        <w:jc w:val="both"/>
-      </w:pPr>
-      <w:proofErr w:type="spellStart"/>
-      <w:r>
-        <w:t>Expelliarmus</w:t>
-      </w:r>
-      <w:proofErr w:type="spellEnd"/>
-    </w:p>
-    <w:p>
-      <w:pPr>
-        <w:pStyle w:val="ListParagraph"/>
-        <w:jc w:val="both"/>
-      </w:pPr>
-    </w:p>
-    <w:p>
-      <w:pPr>
-        <w:pStyle w:val="ListParagraph"/>
-        <w:ind w:left="360"/>
-      </w:pPr>
-      <w:r>
-        <w:t xml:space="preserve">How </w:t>
-      </w:r>
-      <w:proofErr w:type="spellStart"/>
-      <w:r>
-        <w:t>expelliarmus</w:t>
-      </w:r>
-      <w:proofErr w:type="spellEnd"/>
-      <w:r>
+        <w:rPr>
+          <w:sz w:val="23"/>
+          <w:szCs w:val="23"/>
+        </w:rPr>
         <w:t xml:space="preserve"> works is that by casting this spell on a valid target i.e. a target that is not on the same team as the caster, by “forcing” the targeted actor to drop the item they are holding if they are holding one. The leave class would first check if the targeted actor is holding </w:t>
       </w:r>
       <w:proofErr w:type="spellStart"/>
       <w:proofErr w:type="gramStart"/>
       <w:r>
+        <w:rPr>
+          <w:sz w:val="23"/>
+          <w:szCs w:val="23"/>
+        </w:rPr>
         <w:t>a</w:t>
       </w:r>
       <w:proofErr w:type="spellEnd"/>
       <w:proofErr w:type="gramEnd"/>
       <w:r>
+        <w:rPr>
+          <w:sz w:val="23"/>
+          <w:szCs w:val="23"/>
+        </w:rPr>
         <w:t xml:space="preserve"> item. If they are, it would remove the item the actor is carrying, by changing </w:t>
       </w:r>
       <w:proofErr w:type="spellStart"/>
       <w:r>
+        <w:rPr>
+          <w:sz w:val="23"/>
+          <w:szCs w:val="23"/>
+        </w:rPr>
         <w:t>itemCarried</w:t>
       </w:r>
       <w:proofErr w:type="spellEnd"/>
       <w:r>
+        <w:rPr>
+          <w:sz w:val="23"/>
+          <w:szCs w:val="23"/>
+        </w:rPr>
         <w:t xml:space="preserve"> attributes of </w:t>
       </w:r>
       <w:proofErr w:type="spellStart"/>
       <w:r>
+        <w:rPr>
+          <w:sz w:val="23"/>
+          <w:szCs w:val="23"/>
+        </w:rPr>
         <w:t>hpactors</w:t>
       </w:r>
       <w:proofErr w:type="spellEnd"/>
       <w:r>
+        <w:rPr>
+          <w:sz w:val="23"/>
+          <w:szCs w:val="23"/>
+        </w:rPr>
         <w:t xml:space="preserve">, and place it in the location the targeted actor is at. As such, </w:t>
       </w:r>
       <w:proofErr w:type="spellStart"/>
       <w:r>
+        <w:rPr>
+          <w:sz w:val="23"/>
+          <w:szCs w:val="23"/>
+        </w:rPr>
         <w:t>expelliarmus</w:t>
       </w:r>
       <w:proofErr w:type="spellEnd"/>
       <w:r>
+        <w:rPr>
+          <w:sz w:val="23"/>
+          <w:szCs w:val="23"/>
+        </w:rPr>
         <w:t xml:space="preserve"> is dependent on leave. By using the leave class, it makes use of the existing affordance leave, and the functionality of </w:t>
       </w:r>
       <w:proofErr w:type="spellStart"/>
       <w:r>
+        <w:rPr>
+          <w:sz w:val="23"/>
+          <w:szCs w:val="23"/>
+        </w:rPr>
         <w:t>expelliarmus</w:t>
       </w:r>
       <w:proofErr w:type="spellEnd"/>
       <w:r>
-        <w:t xml:space="preserve"> is essentially an actor dropping an item (leave affordance) involuntarily. </w:t>
-      </w:r>
-    </w:p>
-    <w:p>
-      <w:pPr>
-        <w:ind w:left="360"/>
-        <w:jc w:val="both"/>
-      </w:pPr>
-      <w:bookmarkStart w:id="0" w:name="_GoBack"/>
-      <w:bookmarkEnd w:id="0"/>
+        <w:rPr>
+          <w:sz w:val="23"/>
+          <w:szCs w:val="23"/>
+        </w:rPr>
+        <w:t xml:space="preserve"> is essentially an actor dropping an item (leave affordance) involuntarily.</w:t>
+      </w:r>
     </w:p>
     <w:p>
       <w:pPr>
@@ -1081,178 +1728,351 @@
           <w:ilvl w:val="0"/>
           <w:numId w:val="5"/>
         </w:numPr>
-        <w:jc w:val="both"/>
-      </w:pPr>
-      <w:r>
+        <w:spacing w:line="276" w:lineRule="auto"/>
+        <w:jc w:val="both"/>
+        <w:rPr>
+          <w:sz w:val="23"/>
+          <w:szCs w:val="23"/>
+        </w:rPr>
+      </w:pPr>
+      <w:r>
+        <w:rPr>
+          <w:sz w:val="23"/>
+          <w:szCs w:val="23"/>
+        </w:rPr>
         <w:t>Potions</w:t>
       </w:r>
       <w:r>
+        <w:rPr>
+          <w:sz w:val="23"/>
+          <w:szCs w:val="23"/>
+        </w:rPr>
         <w:t>.</w:t>
       </w:r>
     </w:p>
     <w:p>
       <w:pPr>
-        <w:pStyle w:val="ListParagraph"/>
-        <w:ind w:left="360"/>
-        <w:jc w:val="both"/>
-      </w:pPr>
-      <w:r>
+        <w:spacing w:line="276" w:lineRule="auto"/>
+        <w:jc w:val="both"/>
+        <w:rPr>
+          <w:sz w:val="23"/>
+          <w:szCs w:val="23"/>
+        </w:rPr>
+      </w:pPr>
+      <w:r>
+        <w:rPr>
+          <w:sz w:val="23"/>
+          <w:szCs w:val="23"/>
+        </w:rPr>
         <w:t>If a</w:t>
       </w:r>
       <w:r>
+        <w:rPr>
+          <w:sz w:val="23"/>
+          <w:szCs w:val="23"/>
+        </w:rPr>
         <w:t>n</w:t>
       </w:r>
       <w:r>
+        <w:rPr>
+          <w:sz w:val="23"/>
+          <w:szCs w:val="23"/>
+        </w:rPr>
         <w:t xml:space="preserve"> </w:t>
       </w:r>
       <w:proofErr w:type="spellStart"/>
       <w:r>
+        <w:rPr>
+          <w:sz w:val="23"/>
+          <w:szCs w:val="23"/>
+        </w:rPr>
         <w:t>increaseHitPoints</w:t>
       </w:r>
       <w:proofErr w:type="spellEnd"/>
       <w:r>
+        <w:rPr>
+          <w:sz w:val="23"/>
+          <w:szCs w:val="23"/>
+        </w:rPr>
         <w:t xml:space="preserve"> method is added to </w:t>
       </w:r>
       <w:proofErr w:type="spellStart"/>
       <w:r>
+        <w:rPr>
+          <w:sz w:val="23"/>
+          <w:szCs w:val="23"/>
+        </w:rPr>
         <w:t>HP</w:t>
       </w:r>
       <w:r>
+        <w:rPr>
+          <w:sz w:val="23"/>
+          <w:szCs w:val="23"/>
+        </w:rPr>
         <w:t>E</w:t>
       </w:r>
       <w:r>
+        <w:rPr>
+          <w:sz w:val="23"/>
+          <w:szCs w:val="23"/>
+        </w:rPr>
         <w:t>ntity</w:t>
       </w:r>
       <w:proofErr w:type="spellEnd"/>
       <w:r>
+        <w:rPr>
+          <w:sz w:val="23"/>
+          <w:szCs w:val="23"/>
+        </w:rPr>
         <w:t xml:space="preserve">, health potions could be implemented as class instances of </w:t>
       </w:r>
       <w:proofErr w:type="spellStart"/>
       <w:r>
+        <w:rPr>
+          <w:sz w:val="23"/>
+          <w:szCs w:val="23"/>
+        </w:rPr>
         <w:t>HP</w:t>
       </w:r>
       <w:r>
+        <w:rPr>
+          <w:sz w:val="23"/>
+          <w:szCs w:val="23"/>
+        </w:rPr>
         <w:t>E</w:t>
       </w:r>
       <w:r>
+        <w:rPr>
+          <w:sz w:val="23"/>
+          <w:szCs w:val="23"/>
+        </w:rPr>
         <w:t>ntity</w:t>
       </w:r>
       <w:proofErr w:type="spellEnd"/>
       <w:r>
+        <w:rPr>
+          <w:sz w:val="23"/>
+          <w:szCs w:val="23"/>
+        </w:rPr>
         <w:t xml:space="preserve">. But since potions are more interesting, e.g. magic, boost attack potions, it was decided that it should be a </w:t>
       </w:r>
       <w:r>
+        <w:rPr>
+          <w:sz w:val="23"/>
+          <w:szCs w:val="23"/>
+        </w:rPr>
         <w:t xml:space="preserve">subclass of </w:t>
       </w:r>
       <w:proofErr w:type="spellStart"/>
       <w:r>
+        <w:rPr>
+          <w:sz w:val="23"/>
+          <w:szCs w:val="23"/>
+        </w:rPr>
         <w:t>HPEntity</w:t>
       </w:r>
       <w:proofErr w:type="spellEnd"/>
       <w:r>
+        <w:rPr>
+          <w:sz w:val="23"/>
+          <w:szCs w:val="23"/>
+        </w:rPr>
         <w:t>,</w:t>
       </w:r>
       <w:r>
+        <w:rPr>
+          <w:sz w:val="23"/>
+          <w:szCs w:val="23"/>
+        </w:rPr>
         <w:t xml:space="preserve"> </w:t>
       </w:r>
       <w:r>
+        <w:rPr>
+          <w:sz w:val="23"/>
+          <w:szCs w:val="23"/>
+        </w:rPr>
         <w:t xml:space="preserve">it </w:t>
       </w:r>
       <w:r>
+        <w:rPr>
+          <w:sz w:val="23"/>
+          <w:szCs w:val="23"/>
+        </w:rPr>
         <w:t>uses</w:t>
       </w:r>
       <w:r>
+        <w:rPr>
+          <w:sz w:val="23"/>
+          <w:szCs w:val="23"/>
+        </w:rPr>
         <w:t xml:space="preserve"> some of its functionality, in addition it will have a method </w:t>
       </w:r>
       <w:proofErr w:type="spellStart"/>
       <w:r>
+        <w:rPr>
+          <w:sz w:val="23"/>
+          <w:szCs w:val="23"/>
+        </w:rPr>
         <w:t>in</w:t>
       </w:r>
       <w:r>
+        <w:rPr>
+          <w:sz w:val="23"/>
+          <w:szCs w:val="23"/>
+        </w:rPr>
         <w:t>creaseHe</w:t>
       </w:r>
       <w:r>
+        <w:rPr>
+          <w:sz w:val="23"/>
+          <w:szCs w:val="23"/>
+        </w:rPr>
         <w:t>a</w:t>
       </w:r>
       <w:r>
+        <w:rPr>
+          <w:sz w:val="23"/>
+          <w:szCs w:val="23"/>
+        </w:rPr>
         <w:t>lth</w:t>
       </w:r>
+      <w:r>
+        <w:rPr>
+          <w:sz w:val="23"/>
+          <w:szCs w:val="23"/>
+        </w:rPr>
+        <w:t>.</w:t>
+      </w:r>
       <w:proofErr w:type="spellEnd"/>
-      <w:r>
+    </w:p>
+    <w:p>
+      <w:pPr>
+        <w:spacing w:line="276" w:lineRule="auto"/>
+        <w:jc w:val="both"/>
+        <w:rPr>
+          <w:sz w:val="23"/>
+          <w:szCs w:val="23"/>
+        </w:rPr>
+      </w:pPr>
+      <w:r>
+        <w:rPr>
+          <w:sz w:val="23"/>
+          <w:szCs w:val="23"/>
+        </w:rPr>
+        <w:t xml:space="preserve">Potions are used to allow an actor to replenish </w:t>
+      </w:r>
+      <w:r>
+        <w:rPr>
+          <w:sz w:val="23"/>
+          <w:szCs w:val="23"/>
+        </w:rPr>
+        <w:t xml:space="preserve">a random </w:t>
+      </w:r>
+      <w:r>
+        <w:rPr>
+          <w:sz w:val="23"/>
+          <w:szCs w:val="23"/>
+        </w:rPr>
+        <w:t xml:space="preserve">or a certain </w:t>
+      </w:r>
+      <w:r>
+        <w:rPr>
+          <w:sz w:val="23"/>
+          <w:szCs w:val="23"/>
+        </w:rPr>
+        <w:t xml:space="preserve">number of </w:t>
+      </w:r>
+      <w:r>
+        <w:rPr>
+          <w:sz w:val="23"/>
+          <w:szCs w:val="23"/>
+        </w:rPr>
+        <w:t>hit points</w:t>
+      </w:r>
+      <w:r>
+        <w:rPr>
+          <w:sz w:val="23"/>
+          <w:szCs w:val="23"/>
+        </w:rPr>
+        <w:t xml:space="preserve"> if and only if the actor’s health is not full</w:t>
+      </w:r>
+      <w:r>
+        <w:rPr>
+          <w:sz w:val="23"/>
+          <w:szCs w:val="23"/>
+        </w:rPr>
+        <w:t xml:space="preserve"> and the actor </w:t>
+      </w:r>
+      <w:r>
+        <w:rPr>
+          <w:sz w:val="23"/>
+          <w:szCs w:val="23"/>
+        </w:rPr>
+        <w:t>could</w:t>
+      </w:r>
+      <w:r>
+        <w:rPr>
+          <w:sz w:val="23"/>
+          <w:szCs w:val="23"/>
+        </w:rPr>
+        <w:t xml:space="preserve"> use them</w:t>
+      </w:r>
+      <w:r>
+        <w:rPr>
+          <w:sz w:val="23"/>
+          <w:szCs w:val="23"/>
+        </w:rPr>
         <w:t>.</w:t>
       </w:r>
-    </w:p>
-    <w:p>
-      <w:pPr>
-        <w:pStyle w:val="ListParagraph"/>
-        <w:ind w:left="360"/>
-        <w:jc w:val="both"/>
-      </w:pPr>
-    </w:p>
-    <w:p>
-      <w:pPr>
-        <w:pStyle w:val="ListParagraph"/>
-        <w:ind w:left="360"/>
-        <w:jc w:val="both"/>
-      </w:pPr>
-      <w:r>
-        <w:t xml:space="preserve">Potions are used to allow an actor to replenish </w:t>
-      </w:r>
-      <w:r>
-        <w:t xml:space="preserve">a random </w:t>
-      </w:r>
-      <w:r>
-        <w:t xml:space="preserve">or a certain </w:t>
-      </w:r>
-      <w:r>
-        <w:t xml:space="preserve">number of </w:t>
-      </w:r>
-      <w:r>
-        <w:t>hit points</w:t>
-      </w:r>
-      <w:r>
-        <w:t xml:space="preserve"> if and only if the actor’s health is not full</w:t>
-      </w:r>
-      <w:r>
-        <w:t xml:space="preserve"> and the actor </w:t>
-      </w:r>
-      <w:r>
-        <w:t>could</w:t>
-      </w:r>
-      <w:r>
-        <w:t xml:space="preserve"> use them</w:t>
-      </w:r>
-      <w:r>
-        <w:t>.</w:t>
-      </w:r>
-      <w:r>
+      <w:r>
+        <w:rPr>
+          <w:sz w:val="23"/>
+          <w:szCs w:val="23"/>
+        </w:rPr>
         <w:t xml:space="preserve"> Potions cannot increase the actor’s health beyond its default health. </w:t>
       </w:r>
       <w:r>
+        <w:rPr>
+          <w:sz w:val="23"/>
+          <w:szCs w:val="23"/>
+        </w:rPr>
         <w:t>F</w:t>
       </w:r>
       <w:r>
+        <w:rPr>
+          <w:sz w:val="23"/>
+          <w:szCs w:val="23"/>
+        </w:rPr>
         <w:t>urthermore,</w:t>
       </w:r>
       <w:r>
+        <w:rPr>
+          <w:sz w:val="23"/>
+          <w:szCs w:val="23"/>
+        </w:rPr>
         <w:t xml:space="preserve"> </w:t>
       </w:r>
       <w:r>
+        <w:rPr>
+          <w:sz w:val="23"/>
+          <w:szCs w:val="23"/>
+        </w:rPr>
         <w:t>p</w:t>
       </w:r>
       <w:r>
+        <w:rPr>
+          <w:sz w:val="23"/>
+          <w:szCs w:val="23"/>
+        </w:rPr>
         <w:t>otions are immediately consumed when an actor moves to the potion’s location</w:t>
       </w:r>
       <w:r>
+        <w:rPr>
+          <w:sz w:val="23"/>
+          <w:szCs w:val="23"/>
+        </w:rPr>
         <w:t xml:space="preserve"> and do not consume the actor’s turn.</w:t>
       </w:r>
-    </w:p>
-    <w:p>
-      <w:pPr>
-        <w:pStyle w:val="ListParagraph"/>
-        <w:ind w:left="360"/>
-        <w:jc w:val="both"/>
-      </w:pPr>
     </w:p>
     <w:p>
       <w:pPr>
@@ -1261,54 +2081,139 @@
           <w:ilvl w:val="0"/>
           <w:numId w:val="5"/>
         </w:numPr>
-        <w:jc w:val="both"/>
-      </w:pPr>
-      <w:r>
+        <w:spacing w:line="276" w:lineRule="auto"/>
+        <w:jc w:val="both"/>
+        <w:rPr>
+          <w:sz w:val="23"/>
+          <w:szCs w:val="23"/>
+        </w:rPr>
+      </w:pPr>
+      <w:r>
+        <w:rPr>
+          <w:sz w:val="23"/>
+          <w:szCs w:val="23"/>
+        </w:rPr>
+        <w:lastRenderedPageBreak/>
         <w:t xml:space="preserve">Cast </w:t>
       </w:r>
     </w:p>
     <w:p>
       <w:pPr>
-        <w:pStyle w:val="ListParagraph"/>
-        <w:ind w:left="360"/>
-        <w:jc w:val="both"/>
-      </w:pPr>
-      <w:r>
+        <w:spacing w:line="276" w:lineRule="auto"/>
+        <w:jc w:val="both"/>
+        <w:rPr>
+          <w:sz w:val="23"/>
+          <w:szCs w:val="23"/>
+        </w:rPr>
+      </w:pPr>
+      <w:r>
+        <w:rPr>
+          <w:sz w:val="23"/>
+          <w:szCs w:val="23"/>
+        </w:rPr>
         <w:t xml:space="preserve">Because </w:t>
       </w:r>
       <w:r>
+        <w:rPr>
+          <w:sz w:val="23"/>
+          <w:szCs w:val="23"/>
+        </w:rPr>
         <w:t xml:space="preserve">its functionality behaves like </w:t>
       </w:r>
       <w:r>
+        <w:rPr>
+          <w:sz w:val="23"/>
+          <w:szCs w:val="23"/>
+        </w:rPr>
         <w:t xml:space="preserve">the Attack </w:t>
       </w:r>
       <w:r>
+        <w:rPr>
+          <w:sz w:val="23"/>
+          <w:szCs w:val="23"/>
+        </w:rPr>
         <w:t xml:space="preserve">class i.e. </w:t>
       </w:r>
       <w:r>
+        <w:rPr>
+          <w:sz w:val="23"/>
+          <w:szCs w:val="23"/>
+        </w:rPr>
         <w:t>it uses same methods as the Attack class</w:t>
       </w:r>
       <w:r>
+        <w:rPr>
+          <w:sz w:val="23"/>
+          <w:szCs w:val="23"/>
+        </w:rPr>
         <w:t>,</w:t>
       </w:r>
       <w:r>
+        <w:rPr>
+          <w:sz w:val="23"/>
+          <w:szCs w:val="23"/>
+        </w:rPr>
         <w:t xml:space="preserve"> it will</w:t>
       </w:r>
       <w:r>
+        <w:rPr>
+          <w:sz w:val="23"/>
+          <w:szCs w:val="23"/>
+        </w:rPr>
         <w:t xml:space="preserve"> therefore</w:t>
       </w:r>
       <w:r>
-        <w:t xml:space="preserve"> be a subclass of Attack,</w:t>
-      </w:r>
-      <w:r>
+        <w:rPr>
+          <w:sz w:val="23"/>
+          <w:szCs w:val="23"/>
+        </w:rPr>
+        <w:t xml:space="preserve"> be a subclass of</w:t>
+      </w:r>
+      <w:r>
+        <w:rPr>
+          <w:sz w:val="23"/>
+          <w:szCs w:val="23"/>
+        </w:rPr>
+        <w:t xml:space="preserve"> </w:t>
+      </w:r>
+      <w:r>
+        <w:rPr>
+          <w:sz w:val="23"/>
+          <w:szCs w:val="23"/>
+        </w:rPr>
+        <w:t>Attack,</w:t>
+      </w:r>
+      <w:r>
+        <w:rPr>
+          <w:sz w:val="23"/>
+          <w:szCs w:val="23"/>
+        </w:rPr>
         <w:t xml:space="preserve"> some </w:t>
       </w:r>
       <w:r>
+        <w:rPr>
+          <w:sz w:val="23"/>
+          <w:szCs w:val="23"/>
+        </w:rPr>
         <w:t xml:space="preserve">methods will be </w:t>
       </w:r>
       <w:r>
+        <w:rPr>
+          <w:sz w:val="23"/>
+          <w:szCs w:val="23"/>
+        </w:rPr>
         <w:t>overridden or added as long it doesn’t break the contract with attack.</w:t>
       </w:r>
+    </w:p>
+    <w:p>
+      <w:pPr>
+        <w:spacing w:line="276" w:lineRule="auto"/>
+        <w:jc w:val="both"/>
+        <w:rPr>
+          <w:sz w:val="23"/>
+          <w:szCs w:val="23"/>
+        </w:rPr>
+      </w:pPr>
     </w:p>
     <w:p>
       <w:pPr>
@@ -1317,246 +2222,292 @@
           <w:ilvl w:val="0"/>
           <w:numId w:val="5"/>
         </w:numPr>
-        <w:jc w:val="both"/>
-      </w:pPr>
-      <w:r>
+        <w:spacing w:line="276" w:lineRule="auto"/>
+        <w:jc w:val="both"/>
+        <w:rPr>
+          <w:sz w:val="23"/>
+          <w:szCs w:val="23"/>
+        </w:rPr>
+      </w:pPr>
+      <w:r>
+        <w:rPr>
+          <w:sz w:val="23"/>
+          <w:szCs w:val="23"/>
+        </w:rPr>
         <w:t xml:space="preserve">Dementor </w:t>
       </w:r>
     </w:p>
     <w:p>
       <w:pPr>
+        <w:spacing w:line="276" w:lineRule="auto"/>
+        <w:jc w:val="both"/>
+        <w:rPr>
+          <w:sz w:val="23"/>
+          <w:szCs w:val="23"/>
+        </w:rPr>
+      </w:pPr>
+      <w:r>
+        <w:rPr>
+          <w:sz w:val="23"/>
+          <w:szCs w:val="23"/>
+        </w:rPr>
+        <w:t xml:space="preserve">Cannot be an instance of </w:t>
+      </w:r>
+      <w:proofErr w:type="spellStart"/>
+      <w:r>
+        <w:rPr>
+          <w:sz w:val="23"/>
+          <w:szCs w:val="23"/>
+        </w:rPr>
+        <w:t>HPActor</w:t>
+      </w:r>
+      <w:proofErr w:type="spellEnd"/>
+      <w:r>
+        <w:rPr>
+          <w:sz w:val="23"/>
+          <w:szCs w:val="23"/>
+        </w:rPr>
+        <w:t xml:space="preserve"> since it needs extra functionality</w:t>
+      </w:r>
+      <w:r>
+        <w:rPr>
+          <w:sz w:val="23"/>
+          <w:szCs w:val="23"/>
+        </w:rPr>
+        <w:t xml:space="preserve">, </w:t>
+      </w:r>
+      <w:proofErr w:type="spellStart"/>
+      <w:r>
+        <w:rPr>
+          <w:sz w:val="23"/>
+          <w:szCs w:val="23"/>
+        </w:rPr>
+        <w:t>H</w:t>
+      </w:r>
+      <w:r>
+        <w:rPr>
+          <w:sz w:val="23"/>
+          <w:szCs w:val="23"/>
+        </w:rPr>
+        <w:t>P</w:t>
+      </w:r>
+      <w:r>
+        <w:rPr>
+          <w:sz w:val="23"/>
+          <w:szCs w:val="23"/>
+        </w:rPr>
+        <w:t>Actor</w:t>
+      </w:r>
+      <w:proofErr w:type="spellEnd"/>
+      <w:r>
+        <w:rPr>
+          <w:sz w:val="23"/>
+          <w:szCs w:val="23"/>
+        </w:rPr>
+        <w:t xml:space="preserve"> lack</w:t>
+      </w:r>
+      <w:r>
+        <w:rPr>
+          <w:sz w:val="23"/>
+          <w:szCs w:val="23"/>
+        </w:rPr>
+        <w:t>s</w:t>
+      </w:r>
+      <w:r>
+        <w:rPr>
+          <w:sz w:val="23"/>
+          <w:szCs w:val="23"/>
+        </w:rPr>
+        <w:t xml:space="preserve"> </w:t>
+      </w:r>
+      <w:r>
+        <w:rPr>
+          <w:sz w:val="23"/>
+          <w:szCs w:val="23"/>
+        </w:rPr>
+        <w:t>this</w:t>
+      </w:r>
+      <w:r>
+        <w:rPr>
+          <w:sz w:val="23"/>
+          <w:szCs w:val="23"/>
+        </w:rPr>
+        <w:t xml:space="preserve"> required functionality</w:t>
+      </w:r>
+      <w:r>
+        <w:rPr>
+          <w:sz w:val="23"/>
+          <w:szCs w:val="23"/>
+        </w:rPr>
+        <w:t>, the</w:t>
+      </w:r>
+      <w:r>
+        <w:rPr>
+          <w:sz w:val="23"/>
+          <w:szCs w:val="23"/>
+        </w:rPr>
+        <w:t>re</w:t>
+      </w:r>
+      <w:r>
+        <w:rPr>
+          <w:sz w:val="23"/>
+          <w:szCs w:val="23"/>
+        </w:rPr>
+        <w:t xml:space="preserve">fore it </w:t>
+      </w:r>
+      <w:r>
+        <w:rPr>
+          <w:sz w:val="23"/>
+          <w:szCs w:val="23"/>
+        </w:rPr>
+        <w:t>will be</w:t>
+      </w:r>
+      <w:r>
+        <w:rPr>
+          <w:sz w:val="23"/>
+          <w:szCs w:val="23"/>
+        </w:rPr>
+        <w:t xml:space="preserve"> made into </w:t>
+      </w:r>
+      <w:r>
+        <w:rPr>
+          <w:sz w:val="23"/>
+          <w:szCs w:val="23"/>
+        </w:rPr>
+        <w:t>a subclass</w:t>
+      </w:r>
+      <w:r>
+        <w:rPr>
+          <w:sz w:val="23"/>
+          <w:szCs w:val="23"/>
+        </w:rPr>
+        <w:t xml:space="preserve"> of </w:t>
+      </w:r>
+      <w:proofErr w:type="spellStart"/>
+      <w:r>
+        <w:rPr>
+          <w:sz w:val="23"/>
+          <w:szCs w:val="23"/>
+        </w:rPr>
+        <w:t>HP</w:t>
+      </w:r>
+      <w:r>
+        <w:rPr>
+          <w:sz w:val="23"/>
+          <w:szCs w:val="23"/>
+        </w:rPr>
+        <w:t>A</w:t>
+      </w:r>
+      <w:r>
+        <w:rPr>
+          <w:sz w:val="23"/>
+          <w:szCs w:val="23"/>
+        </w:rPr>
+        <w:t>ctor</w:t>
+      </w:r>
+      <w:proofErr w:type="spellEnd"/>
+      <w:r>
+        <w:rPr>
+          <w:sz w:val="23"/>
+          <w:szCs w:val="23"/>
+        </w:rPr>
+        <w:t xml:space="preserve"> </w:t>
+      </w:r>
+      <w:r>
+        <w:rPr>
+          <w:sz w:val="23"/>
+          <w:szCs w:val="23"/>
+        </w:rPr>
+        <w:t>and it will</w:t>
+      </w:r>
+      <w:r>
+        <w:rPr>
+          <w:sz w:val="23"/>
+          <w:szCs w:val="23"/>
+        </w:rPr>
+        <w:t xml:space="preserve"> </w:t>
+      </w:r>
+      <w:r>
+        <w:rPr>
+          <w:sz w:val="23"/>
+          <w:szCs w:val="23"/>
+        </w:rPr>
+        <w:t xml:space="preserve">override </w:t>
+      </w:r>
+      <w:r>
+        <w:rPr>
+          <w:sz w:val="23"/>
+          <w:szCs w:val="23"/>
+        </w:rPr>
+        <w:t>some</w:t>
+      </w:r>
+      <w:r>
+        <w:rPr>
+          <w:sz w:val="23"/>
+          <w:szCs w:val="23"/>
+        </w:rPr>
+        <w:t xml:space="preserve"> methods to perform its </w:t>
+      </w:r>
+      <w:r>
+        <w:rPr>
+          <w:sz w:val="23"/>
+          <w:szCs w:val="23"/>
+        </w:rPr>
+        <w:t>functionality</w:t>
+      </w:r>
+      <w:r>
+        <w:rPr>
+          <w:sz w:val="23"/>
+          <w:szCs w:val="23"/>
+        </w:rPr>
+        <w:t>.</w:t>
+      </w:r>
+      <w:r>
+        <w:rPr>
+          <w:sz w:val="23"/>
+          <w:szCs w:val="23"/>
+        </w:rPr>
+        <w:t xml:space="preserve"> It doesn’t</w:t>
+      </w:r>
+      <w:r>
+        <w:rPr>
+          <w:sz w:val="23"/>
+          <w:szCs w:val="23"/>
+        </w:rPr>
+        <w:t xml:space="preserve"> </w:t>
+      </w:r>
+      <w:r>
+        <w:rPr>
+          <w:sz w:val="23"/>
+          <w:szCs w:val="23"/>
+        </w:rPr>
+        <w:t>relate to Patrol class since it</w:t>
+      </w:r>
+      <w:r>
+        <w:rPr>
+          <w:sz w:val="23"/>
+          <w:szCs w:val="23"/>
+        </w:rPr>
+        <w:t xml:space="preserve">s movement is </w:t>
+      </w:r>
+      <w:r>
+        <w:rPr>
+          <w:sz w:val="23"/>
+          <w:szCs w:val="23"/>
+        </w:rPr>
+        <w:t>random.</w:t>
+      </w:r>
+    </w:p>
+    <w:p>
+      <w:pPr>
         <w:pStyle w:val="ListParagraph"/>
+        <w:spacing w:line="276" w:lineRule="auto"/>
         <w:ind w:left="360"/>
         <w:jc w:val="both"/>
-      </w:pPr>
-      <w:commentRangeStart w:id="1"/>
-      <w:commentRangeStart w:id="2"/>
-      <w:commentRangeStart w:id="3"/>
-      <w:commentRangeStart w:id="4"/>
-      <w:commentRangeStart w:id="5"/>
-      <w:r>
-        <w:rPr>
-          <w:highlight w:val="yellow"/>
-        </w:rPr>
-        <w:t xml:space="preserve">Cannot be an instance of </w:t>
-      </w:r>
-      <w:proofErr w:type="spellStart"/>
-      <w:r>
-        <w:rPr>
-          <w:highlight w:val="yellow"/>
-        </w:rPr>
-        <w:t>HPActor</w:t>
-      </w:r>
-      <w:proofErr w:type="spellEnd"/>
-      <w:r>
-        <w:rPr>
-          <w:highlight w:val="yellow"/>
-        </w:rPr>
-        <w:t xml:space="preserve"> since it needs extra functionality</w:t>
-      </w:r>
-      <w:r>
-        <w:rPr>
-          <w:highlight w:val="yellow"/>
-        </w:rPr>
-        <w:t xml:space="preserve">, </w:t>
-      </w:r>
-      <w:proofErr w:type="spellStart"/>
-      <w:r>
-        <w:rPr>
-          <w:highlight w:val="yellow"/>
-        </w:rPr>
-        <w:t>Hp</w:t>
-      </w:r>
-      <w:r>
-        <w:rPr>
-          <w:highlight w:val="yellow"/>
-        </w:rPr>
-        <w:t>Actor</w:t>
-      </w:r>
-      <w:proofErr w:type="spellEnd"/>
-      <w:r>
-        <w:rPr>
-          <w:highlight w:val="yellow"/>
-        </w:rPr>
-        <w:t xml:space="preserve"> lack</w:t>
-      </w:r>
-      <w:r>
-        <w:rPr>
-          <w:highlight w:val="yellow"/>
-        </w:rPr>
-        <w:t>s</w:t>
-      </w:r>
-      <w:r>
-        <w:rPr>
-          <w:highlight w:val="yellow"/>
-        </w:rPr>
-        <w:t xml:space="preserve"> </w:t>
-      </w:r>
-      <w:r>
-        <w:rPr>
-          <w:highlight w:val="yellow"/>
-        </w:rPr>
-        <w:t>this</w:t>
-      </w:r>
-      <w:r>
-        <w:rPr>
-          <w:highlight w:val="yellow"/>
-        </w:rPr>
-        <w:t xml:space="preserve"> required functionality</w:t>
-      </w:r>
-      <w:r>
-        <w:rPr>
-          <w:highlight w:val="yellow"/>
-        </w:rPr>
-        <w:t>, the</w:t>
-      </w:r>
-      <w:r>
-        <w:rPr>
-          <w:highlight w:val="yellow"/>
-        </w:rPr>
-        <w:t>re</w:t>
-      </w:r>
-      <w:r>
-        <w:rPr>
-          <w:highlight w:val="yellow"/>
-        </w:rPr>
-        <w:t xml:space="preserve">fore it </w:t>
-      </w:r>
-      <w:r>
-        <w:rPr>
-          <w:highlight w:val="yellow"/>
-        </w:rPr>
-        <w:t>will be</w:t>
-      </w:r>
-      <w:r>
-        <w:rPr>
-          <w:highlight w:val="yellow"/>
-        </w:rPr>
-        <w:t xml:space="preserve"> made into </w:t>
-      </w:r>
-      <w:r>
-        <w:rPr>
-          <w:highlight w:val="yellow"/>
-        </w:rPr>
-        <w:t>a subclass</w:t>
-      </w:r>
-      <w:r>
-        <w:rPr>
-          <w:highlight w:val="yellow"/>
-        </w:rPr>
-        <w:t xml:space="preserve"> of </w:t>
-      </w:r>
-      <w:proofErr w:type="spellStart"/>
-      <w:r>
-        <w:rPr>
-          <w:highlight w:val="yellow"/>
-        </w:rPr>
-        <w:t>HP</w:t>
-      </w:r>
-      <w:r>
-        <w:rPr>
-          <w:highlight w:val="yellow"/>
-        </w:rPr>
-        <w:t>A</w:t>
-      </w:r>
-      <w:r>
-        <w:rPr>
-          <w:highlight w:val="yellow"/>
-        </w:rPr>
-        <w:t>ctor</w:t>
-      </w:r>
-      <w:proofErr w:type="spellEnd"/>
-      <w:r>
-        <w:rPr>
-          <w:highlight w:val="yellow"/>
-        </w:rPr>
-        <w:t xml:space="preserve"> </w:t>
-      </w:r>
-      <w:commentRangeEnd w:id="1"/>
-      <w:r>
-        <w:rPr>
-          <w:rStyle w:val="CommentReference"/>
-          <w:highlight w:val="yellow"/>
-          <w:lang w:val="en-AU"/>
-        </w:rPr>
-        <w:commentReference w:id="1"/>
-      </w:r>
-      <w:commentRangeEnd w:id="2"/>
-      <w:r>
-        <w:rPr>
-          <w:rStyle w:val="CommentReference"/>
-          <w:highlight w:val="yellow"/>
-          <w:lang w:val="en-AU"/>
-        </w:rPr>
-        <w:commentReference w:id="2"/>
-      </w:r>
-      <w:commentRangeEnd w:id="3"/>
-      <w:r>
-        <w:rPr>
-          <w:rStyle w:val="CommentReference"/>
-          <w:highlight w:val="yellow"/>
-          <w:lang w:val="en-AU"/>
-        </w:rPr>
-        <w:commentReference w:id="3"/>
-      </w:r>
-      <w:commentRangeEnd w:id="4"/>
-      <w:r>
-        <w:rPr>
-          <w:rStyle w:val="CommentReference"/>
-          <w:lang w:val="en-AU"/>
-        </w:rPr>
-        <w:commentReference w:id="4"/>
-      </w:r>
-      <w:commentRangeEnd w:id="5"/>
-      <w:r>
-        <w:rPr>
-          <w:rStyle w:val="CommentReference"/>
-          <w:lang w:val="en-AU"/>
-        </w:rPr>
-        <w:commentReference w:id="5"/>
-      </w:r>
-      <w:r>
-        <w:t>and it will</w:t>
-      </w:r>
-      <w:r>
-        <w:t xml:space="preserve"> </w:t>
-      </w:r>
-      <w:r>
-        <w:t xml:space="preserve">override </w:t>
-      </w:r>
-      <w:r>
-        <w:t>some</w:t>
-      </w:r>
-      <w:r>
-        <w:t xml:space="preserve"> methods to perform its </w:t>
-      </w:r>
-      <w:r>
-        <w:t>functionality</w:t>
-      </w:r>
-      <w:r>
-        <w:t>.</w:t>
-      </w:r>
-      <w:r>
-        <w:t xml:space="preserve"> It doesn’t</w:t>
-      </w:r>
-      <w:r>
-        <w:t xml:space="preserve"> </w:t>
-      </w:r>
-      <w:r>
-        <w:t>relate to Patrol class since it</w:t>
-      </w:r>
-      <w:r>
-        <w:t xml:space="preserve">s movement is </w:t>
-      </w:r>
-      <w:r>
-        <w:t>random.</w:t>
-      </w:r>
-    </w:p>
-    <w:p>
-      <w:pPr>
-        <w:pStyle w:val="ListParagraph"/>
-        <w:ind w:left="360"/>
-        <w:jc w:val="both"/>
+        <w:rPr>
+          <w:sz w:val="23"/>
+          <w:szCs w:val="23"/>
+        </w:rPr>
       </w:pPr>
     </w:p>
     <w:p>
@@ -1566,46 +2517,97 @@
           <w:ilvl w:val="0"/>
           <w:numId w:val="5"/>
         </w:numPr>
-        <w:jc w:val="both"/>
-      </w:pPr>
-      <w:r>
+        <w:spacing w:line="276" w:lineRule="auto"/>
+        <w:jc w:val="both"/>
+        <w:rPr>
+          <w:sz w:val="23"/>
+          <w:szCs w:val="23"/>
+        </w:rPr>
+      </w:pPr>
+      <w:r>
+        <w:rPr>
+          <w:sz w:val="23"/>
+          <w:szCs w:val="23"/>
+        </w:rPr>
         <w:t xml:space="preserve">Spells </w:t>
       </w:r>
       <w:proofErr w:type="spellStart"/>
       <w:r>
+        <w:rPr>
+          <w:sz w:val="23"/>
+          <w:szCs w:val="23"/>
+        </w:rPr>
         <w:t>enum</w:t>
       </w:r>
       <w:proofErr w:type="spellEnd"/>
       <w:r>
-        <w:t xml:space="preserve"> class</w:t>
-      </w:r>
-    </w:p>
-    <w:p>
-      <w:pPr>
-        <w:pStyle w:val="ListParagraph"/>
-        <w:ind w:left="360"/>
-        <w:jc w:val="both"/>
-      </w:pPr>
-      <w:r>
+        <w:rPr>
+          <w:sz w:val="23"/>
+          <w:szCs w:val="23"/>
+        </w:rPr>
+        <w:t xml:space="preserve"> </w:t>
+      </w:r>
+      <w:r>
+        <w:rPr>
+          <w:sz w:val="23"/>
+          <w:szCs w:val="23"/>
+        </w:rPr>
+        <w:t>class</w:t>
+      </w:r>
+    </w:p>
+    <w:p>
+      <w:pPr>
+        <w:spacing w:line="276" w:lineRule="auto"/>
+        <w:jc w:val="both"/>
+        <w:rPr>
+          <w:sz w:val="23"/>
+          <w:szCs w:val="23"/>
+        </w:rPr>
+      </w:pPr>
+      <w:r>
+        <w:rPr>
+          <w:sz w:val="23"/>
+          <w:szCs w:val="23"/>
+        </w:rPr>
         <w:t xml:space="preserve">An </w:t>
       </w:r>
       <w:proofErr w:type="spellStart"/>
       <w:r>
+        <w:rPr>
+          <w:sz w:val="23"/>
+          <w:szCs w:val="23"/>
+        </w:rPr>
         <w:t>enum</w:t>
       </w:r>
       <w:proofErr w:type="spellEnd"/>
       <w:r>
+        <w:rPr>
+          <w:sz w:val="23"/>
+          <w:szCs w:val="23"/>
+        </w:rPr>
         <w:t xml:space="preserve"> type is used to keep track of each actor’s known spells, this is because the spell are predefined constants for each character.  </w:t>
       </w:r>
       <w:r>
+        <w:rPr>
+          <w:sz w:val="23"/>
+          <w:szCs w:val="23"/>
+        </w:rPr>
         <w:t xml:space="preserve">Furthermore, when cast is initiated it will need to refer to Spells </w:t>
       </w:r>
       <w:proofErr w:type="spellStart"/>
       <w:r>
+        <w:rPr>
+          <w:sz w:val="23"/>
+          <w:szCs w:val="23"/>
+        </w:rPr>
         <w:t>enum</w:t>
       </w:r>
       <w:proofErr w:type="spellEnd"/>
       <w:r>
+        <w:rPr>
+          <w:sz w:val="23"/>
+          <w:szCs w:val="23"/>
+        </w:rPr>
         <w:t xml:space="preserve"> class to perform its functionality.</w:t>
       </w:r>
     </w:p>
@@ -1614,130 +2616,36 @@
         <w:tabs>
           <w:tab w:val="left" w:pos="3525"/>
         </w:tabs>
+        <w:spacing w:line="276" w:lineRule="auto"/>
         <w:ind w:left="360"/>
         <w:jc w:val="both"/>
-      </w:pPr>
-    </w:p>
-    <w:p>
-      <w:pPr>
+        <w:rPr>
+          <w:sz w:val="23"/>
+          <w:szCs w:val="23"/>
+        </w:rPr>
+      </w:pPr>
+    </w:p>
+    <w:p>
+      <w:pPr>
+        <w:spacing w:line="276" w:lineRule="auto"/>
         <w:ind w:left="360"/>
         <w:jc w:val="both"/>
-      </w:pPr>
+        <w:rPr>
+          <w:sz w:val="23"/>
+          <w:szCs w:val="23"/>
+        </w:rPr>
+      </w:pPr>
+      <w:bookmarkStart w:id="0" w:name="_GoBack"/>
+      <w:bookmarkEnd w:id="0"/>
     </w:p>
     <w:sectPr>
       <w:pgSz w:w="11906" w:h="16838"/>
-      <w:pgMar w:top="1440" w:right="1440" w:bottom="1440" w:left="1440" w:header="708" w:footer="708" w:gutter="0"/>
+      <w:pgMar w:top="1440" w:right="1080" w:bottom="1440" w:left="1080" w:header="708" w:footer="708" w:gutter="0"/>
       <w:cols w:space="708"/>
       <w:docGrid w:linePitch="360"/>
     </w:sectPr>
   </w:body>
 </w:document>
-</file>
-
-<file path=word/comments.xml><?xml version="1.0" encoding="utf-8"?>
-<w:comments xmlns:wpc="http://schemas.microsoft.com/office/word/2010/wordprocessingCanvas" xmlns:cx="http://schemas.microsoft.com/office/drawing/2014/chartex" xmlns:cx1="http://schemas.microsoft.com/office/drawing/2015/9/8/chartex" xmlns:cx2="http://schemas.microsoft.com/office/drawing/2015/10/21/chartex" xmlns:cx3="http://schemas.microsoft.com/office/drawing/2016/5/9/chartex" xmlns:cx4="http://schemas.microsoft.com/office/drawing/2016/5/10/chartex" xmlns:cx5="http://schemas.microsoft.com/office/drawing/2016/5/11/chartex" xmlns:cx6="http://schemas.microsoft.com/office/drawing/2016/5/12/chartex" xmlns:cx7="http://schemas.microsoft.com/office/drawing/2016/5/13/chartex" xmlns:cx8="http://schemas.microsoft.com/office/drawing/2016/5/14/chartex" xmlns:mc="http://schemas.openxmlformats.org/markup-compatibility/2006" xmlns:aink="http://schemas.microsoft.com/office/drawing/2016/ink" xmlns:am3d="http://schemas.microsoft.com/office/drawing/2017/model3d" xmlns:o="urn:schemas-microsoft-com:office:office" xmlns:r="http://schemas.openxmlformats.org/officeDocument/2006/relationships" xmlns:m="http://schemas.openxmlformats.org/officeDocument/2006/math" xmlns:v="urn:schemas-microsoft-com:vml" xmlns:wp14="http://schemas.microsoft.com/office/word/2010/wordprocessingDrawing" xmlns:wp="http://schemas.openxmlformats.org/drawingml/2006/wordprocessingDrawing" xmlns:w10="urn:schemas-microsoft-com:office:word" xmlns:w="http://schemas.openxmlformats.org/wordprocessingml/2006/main" xmlns:w14="http://schemas.microsoft.com/office/word/2010/wordml" xmlns:w15="http://schemas.microsoft.com/office/word/2012/wordml" xmlns:w16cid="http://schemas.microsoft.com/office/word/2016/wordml/cid" xmlns:w16se="http://schemas.microsoft.com/office/word/2015/wordml/symex" xmlns:wpg="http://schemas.microsoft.com/office/word/2010/wordprocessingGroup" xmlns:wpi="http://schemas.microsoft.com/office/word/2010/wordprocessingInk" xmlns:wne="http://schemas.microsoft.com/office/word/2006/wordml" xmlns:wps="http://schemas.microsoft.com/office/word/2010/wordprocessingShape" mc:Ignorable="w14 w15 w16se w16cid wp14">
-  <w:comment w:id="1" w:author="Asus" w:date="2019-01-22T19:09:00Z" w:initials="A">
-    <w:p>
-      <w:pPr>
-        <w:pStyle w:val="CommentText"/>
-      </w:pPr>
-      <w:r>
-        <w:rPr>
-          <w:rStyle w:val="CommentReference"/>
-        </w:rPr>
-        <w:annotationRef/>
-      </w:r>
-      <w:r>
-        <w:t xml:space="preserve">It already stated in the assignment as a subclass on </w:t>
-      </w:r>
-      <w:proofErr w:type="spellStart"/>
-      <w:r>
-        <w:t>HPActor</w:t>
-      </w:r>
-      <w:proofErr w:type="spellEnd"/>
-    </w:p>
-    <w:p>
-      <w:pPr>
-        <w:pStyle w:val="CommentText"/>
-      </w:pPr>
-    </w:p>
-  </w:comment>
-  <w:comment w:id="2" w:author="Asus" w:date="2019-01-22T19:09:00Z" w:initials="A">
-    <w:p>
-      <w:pPr>
-        <w:pStyle w:val="CommentText"/>
-      </w:pPr>
-      <w:r>
-        <w:rPr>
-          <w:rStyle w:val="CommentReference"/>
-        </w:rPr>
-        <w:annotationRef/>
-      </w:r>
-    </w:p>
-  </w:comment>
-  <w:comment w:id="3" w:author="Asus" w:date="2019-01-22T19:09:00Z" w:initials="A">
-    <w:p>
-      <w:pPr>
-        <w:pStyle w:val="CommentText"/>
-      </w:pPr>
-      <w:r>
-        <w:rPr>
-          <w:rStyle w:val="CommentReference"/>
-        </w:rPr>
-        <w:annotationRef/>
-      </w:r>
-    </w:p>
-  </w:comment>
-  <w:comment w:id="4" w:author="Matti Haddad" w:date="2019-01-22T19:49:00Z" w:initials="MH">
-    <w:p>
-      <w:pPr>
-        <w:pStyle w:val="CommentText"/>
-      </w:pPr>
-      <w:r>
-        <w:rPr>
-          <w:rStyle w:val="CommentReference"/>
-        </w:rPr>
-        <w:annotationRef/>
-      </w:r>
-      <w:r>
-        <w:t>Needed to explain why a class, rather than instance or an attribute or even a method</w:t>
-      </w:r>
-    </w:p>
-  </w:comment>
-  <w:comment w:id="5" w:author="Matti Haddad" w:date="2019-01-22T19:54:00Z" w:initials="MH">
-    <w:p>
-      <w:pPr>
-        <w:pStyle w:val="CommentText"/>
-      </w:pPr>
-      <w:r>
-        <w:rPr>
-          <w:rStyle w:val="CommentReference"/>
-        </w:rPr>
-        <w:annotationRef/>
-      </w:r>
-    </w:p>
-  </w:comment>
-</w:comments>
-</file>
-
-<file path=word/commentsExtended.xml><?xml version="1.0" encoding="utf-8"?>
-<w15:commentsEx xmlns:wpc="http://schemas.microsoft.com/office/word/2010/wordprocessingCanvas" xmlns:cx="http://schemas.microsoft.com/office/drawing/2014/chartex" xmlns:cx1="http://schemas.microsoft.com/office/drawing/2015/9/8/chartex" xmlns:cx2="http://schemas.microsoft.com/office/drawing/2015/10/21/chartex" xmlns:cx3="http://schemas.microsoft.com/office/drawing/2016/5/9/chartex" xmlns:cx4="http://schemas.microsoft.com/office/drawing/2016/5/10/chartex" xmlns:cx5="http://schemas.microsoft.com/office/drawing/2016/5/11/chartex" xmlns:cx6="http://schemas.microsoft.com/office/drawing/2016/5/12/chartex" xmlns:cx7="http://schemas.microsoft.com/office/drawing/2016/5/13/chartex" xmlns:cx8="http://schemas.microsoft.com/office/drawing/2016/5/14/chartex" xmlns:mc="http://schemas.openxmlformats.org/markup-compatibility/2006" xmlns:aink="http://schemas.microsoft.com/office/drawing/2016/ink" xmlns:am3d="http://schemas.microsoft.com/office/drawing/2017/model3d" xmlns:o="urn:schemas-microsoft-com:office:office" xmlns:r="http://schemas.openxmlformats.org/officeDocument/2006/relationships" xmlns:m="http://schemas.openxmlformats.org/officeDocument/2006/math" xmlns:v="urn:schemas-microsoft-com:vml" xmlns:wp14="http://schemas.microsoft.com/office/word/2010/wordprocessingDrawing" xmlns:wp="http://schemas.openxmlformats.org/drawingml/2006/wordprocessingDrawing" xmlns:w10="urn:schemas-microsoft-com:office:word" xmlns:w="http://schemas.openxmlformats.org/wordprocessingml/2006/main" xmlns:w14="http://schemas.microsoft.com/office/word/2010/wordml" xmlns:w15="http://schemas.microsoft.com/office/word/2012/wordml" xmlns:w16cid="http://schemas.microsoft.com/office/word/2016/wordml/cid" xmlns:w16se="http://schemas.microsoft.com/office/word/2015/wordml/symex" xmlns:wpg="http://schemas.microsoft.com/office/word/2010/wordprocessingGroup" xmlns:wpi="http://schemas.microsoft.com/office/word/2010/wordprocessingInk" xmlns:wne="http://schemas.microsoft.com/office/word/2006/wordml" xmlns:wps="http://schemas.microsoft.com/office/word/2010/wordprocessingShape" mc:Ignorable="w14 w15 w16se w16cid wp14">
-  <w15:commentEx w15:paraId="4B7CDEC8" w15:done="0"/>
-  <w15:commentEx w15:paraId="2157EEB8" w15:paraIdParent="4B7CDEC8" w15:done="0"/>
-  <w15:commentEx w15:paraId="203FCC0C" w15:paraIdParent="4B7CDEC8" w15:done="0"/>
-  <w15:commentEx w15:paraId="1E9410E9" w15:paraIdParent="4B7CDEC8" w15:done="0"/>
-  <w15:commentEx w15:paraId="5AC011B8" w15:paraIdParent="4B7CDEC8" w15:done="0"/>
-</w15:commentsEx>
-</file>
-
-<file path=word/commentsIds.xml><?xml version="1.0" encoding="utf-8"?>
-<w16cid:commentsIds xmlns:wpc="http://schemas.microsoft.com/office/word/2010/wordprocessingCanvas" xmlns:cx="http://schemas.microsoft.com/office/drawing/2014/chartex" xmlns:cx1="http://schemas.microsoft.com/office/drawing/2015/9/8/chartex" xmlns:cx2="http://schemas.microsoft.com/office/drawing/2015/10/21/chartex" xmlns:cx3="http://schemas.microsoft.com/office/drawing/2016/5/9/chartex" xmlns:cx4="http://schemas.microsoft.com/office/drawing/2016/5/10/chartex" xmlns:cx5="http://schemas.microsoft.com/office/drawing/2016/5/11/chartex" xmlns:cx6="http://schemas.microsoft.com/office/drawing/2016/5/12/chartex" xmlns:cx7="http://schemas.microsoft.com/office/drawing/2016/5/13/chartex" xmlns:cx8="http://schemas.microsoft.com/office/drawing/2016/5/14/chartex" xmlns:mc="http://schemas.openxmlformats.org/markup-compatibility/2006" xmlns:aink="http://schemas.microsoft.com/office/drawing/2016/ink" xmlns:am3d="http://schemas.microsoft.com/office/drawing/2017/model3d" xmlns:o="urn:schemas-microsoft-com:office:office" xmlns:r="http://schemas.openxmlformats.org/officeDocument/2006/relationships" xmlns:m="http://schemas.openxmlformats.org/officeDocument/2006/math" xmlns:v="urn:schemas-microsoft-com:vml" xmlns:wp14="http://schemas.microsoft.com/office/word/2010/wordprocessingDrawing" xmlns:wp="http://schemas.openxmlformats.org/drawingml/2006/wordprocessingDrawing" xmlns:w10="urn:schemas-microsoft-com:office:word" xmlns:w="http://schemas.openxmlformats.org/wordprocessingml/2006/main" xmlns:w14="http://schemas.microsoft.com/office/word/2010/wordml" xmlns:w15="http://schemas.microsoft.com/office/word/2012/wordml" xmlns:w16cid="http://schemas.microsoft.com/office/word/2016/wordml/cid" xmlns:w16se="http://schemas.microsoft.com/office/word/2015/wordml/symex" xmlns:wpg="http://schemas.microsoft.com/office/word/2010/wordprocessingGroup" xmlns:wpi="http://schemas.microsoft.com/office/word/2010/wordprocessingInk" xmlns:wne="http://schemas.microsoft.com/office/word/2006/wordml" xmlns:wps="http://schemas.microsoft.com/office/word/2010/wordprocessingShape" mc:Ignorable="w14 w15 w16se w16cid wp14">
-  <w16cid:commentId w16cid:paraId="4B7CDEC8" w16cid:durableId="1FF1E8DE"/>
-  <w16cid:commentId w16cid:paraId="2157EEB8" w16cid:durableId="1FF1E8F6"/>
-  <w16cid:commentId w16cid:paraId="203FCC0C" w16cid:durableId="1FF1E8FB"/>
-  <w16cid:commentId w16cid:paraId="1E9410E9" w16cid:durableId="1FF1F259"/>
-  <w16cid:commentId w16cid:paraId="5AC011B8" w16cid:durableId="1FF1F359"/>
-</w16cid:commentsIds>
 </file>
 
 <file path=word/endnotes.xml><?xml version="1.0" encoding="utf-8"?>
@@ -1802,7 +2710,7 @@
       <w:lvlText w:val=""/>
       <w:lvlJc w:val="left"/>
       <w:pPr>
-        <w:ind w:left="1080" w:hanging="360"/>
+        <w:ind w:left="720" w:hanging="360"/>
       </w:pPr>
       <w:rPr>
         <w:rFonts w:ascii="Symbol" w:hAnsi="Symbol" w:hint="default"/>
@@ -1814,7 +2722,7 @@
       <w:lvlText w:val="o"/>
       <w:lvlJc w:val="left"/>
       <w:pPr>
-        <w:ind w:left="1800" w:hanging="360"/>
+        <w:ind w:left="1440" w:hanging="360"/>
       </w:pPr>
       <w:rPr>
         <w:rFonts w:ascii="Courier New" w:hAnsi="Courier New" w:cs="Courier New" w:hint="default"/>
@@ -1826,7 +2734,7 @@
       <w:lvlText w:val=""/>
       <w:lvlJc w:val="left"/>
       <w:pPr>
-        <w:ind w:left="2520" w:hanging="360"/>
+        <w:ind w:left="2160" w:hanging="360"/>
       </w:pPr>
       <w:rPr>
         <w:rFonts w:ascii="Wingdings" w:hAnsi="Wingdings" w:hint="default"/>
@@ -1838,7 +2746,7 @@
       <w:lvlText w:val=""/>
       <w:lvlJc w:val="left"/>
       <w:pPr>
-        <w:ind w:left="3240" w:hanging="360"/>
+        <w:ind w:left="2880" w:hanging="360"/>
       </w:pPr>
       <w:rPr>
         <w:rFonts w:ascii="Symbol" w:hAnsi="Symbol" w:hint="default"/>
@@ -1850,7 +2758,7 @@
       <w:lvlText w:val="o"/>
       <w:lvlJc w:val="left"/>
       <w:pPr>
-        <w:ind w:left="3960" w:hanging="360"/>
+        <w:ind w:left="3600" w:hanging="360"/>
       </w:pPr>
       <w:rPr>
         <w:rFonts w:ascii="Courier New" w:hAnsi="Courier New" w:cs="Courier New" w:hint="default"/>
@@ -1862,7 +2770,7 @@
       <w:lvlText w:val=""/>
       <w:lvlJc w:val="left"/>
       <w:pPr>
-        <w:ind w:left="4680" w:hanging="360"/>
+        <w:ind w:left="4320" w:hanging="360"/>
       </w:pPr>
       <w:rPr>
         <w:rFonts w:ascii="Wingdings" w:hAnsi="Wingdings" w:hint="default"/>
@@ -1874,7 +2782,7 @@
       <w:lvlText w:val=""/>
       <w:lvlJc w:val="left"/>
       <w:pPr>
-        <w:ind w:left="5400" w:hanging="360"/>
+        <w:ind w:left="5040" w:hanging="360"/>
       </w:pPr>
       <w:rPr>
         <w:rFonts w:ascii="Symbol" w:hAnsi="Symbol" w:hint="default"/>
@@ -1886,7 +2794,7 @@
       <w:lvlText w:val="o"/>
       <w:lvlJc w:val="left"/>
       <w:pPr>
-        <w:ind w:left="6120" w:hanging="360"/>
+        <w:ind w:left="5760" w:hanging="360"/>
       </w:pPr>
       <w:rPr>
         <w:rFonts w:ascii="Courier New" w:hAnsi="Courier New" w:cs="Courier New" w:hint="default"/>
@@ -1898,7 +2806,7 @@
       <w:lvlText w:val=""/>
       <w:lvlJc w:val="left"/>
       <w:pPr>
-        <w:ind w:left="6840" w:hanging="360"/>
+        <w:ind w:left="6480" w:hanging="360"/>
       </w:pPr>
       <w:rPr>
         <w:rFonts w:ascii="Wingdings" w:hAnsi="Wingdings" w:hint="default"/>
@@ -2232,7 +3140,7 @@
   <w:abstractNum w:abstractNumId="4" w15:restartNumberingAfterBreak="0">
     <w:nsid w:val="54242BB8"/>
     <w:multiLevelType w:val="multilevel"/>
-    <w:tmpl w:val="E3EEDE72"/>
+    <w:tmpl w:val="B7ACF052"/>
     <w:lvl w:ilvl="0">
       <w:start w:val="1"/>
       <w:numFmt w:val="decimal"/>
@@ -2243,6 +3151,7 @@
       </w:pPr>
       <w:rPr>
         <w:rFonts w:hint="default"/>
+        <w:b/>
       </w:rPr>
     </w:lvl>
     <w:lvl w:ilvl="1">
@@ -2256,6 +3165,7 @@
       </w:pPr>
       <w:rPr>
         <w:rFonts w:hint="default"/>
+        <w:b/>
       </w:rPr>
     </w:lvl>
     <w:lvl w:ilvl="2">
@@ -2351,118 +3261,6 @@
     </w:lvl>
   </w:abstractNum>
   <w:abstractNum w:abstractNumId="5" w15:restartNumberingAfterBreak="0">
-    <w:nsid w:val="591367E2"/>
-    <w:multiLevelType w:val="hybridMultilevel"/>
-    <w:tmpl w:val="B5F2773E"/>
-    <w:lvl w:ilvl="0" w:tplc="6B6C669A">
-      <w:numFmt w:val="bullet"/>
-      <w:lvlText w:val="-"/>
-      <w:lvlJc w:val="left"/>
-      <w:pPr>
-        <w:ind w:left="1080" w:hanging="360"/>
-      </w:pPr>
-      <w:rPr>
-        <w:rFonts w:ascii="Calibri" w:eastAsiaTheme="minorHAnsi" w:hAnsi="Calibri" w:cs="Calibri" w:hint="default"/>
-      </w:rPr>
-    </w:lvl>
-    <w:lvl w:ilvl="1" w:tplc="0C090003" w:tentative="1">
-      <w:start w:val="1"/>
-      <w:numFmt w:val="bullet"/>
-      <w:lvlText w:val="o"/>
-      <w:lvlJc w:val="left"/>
-      <w:pPr>
-        <w:ind w:left="1800" w:hanging="360"/>
-      </w:pPr>
-      <w:rPr>
-        <w:rFonts w:ascii="Courier New" w:hAnsi="Courier New" w:cs="Courier New" w:hint="default"/>
-      </w:rPr>
-    </w:lvl>
-    <w:lvl w:ilvl="2" w:tplc="0C090005" w:tentative="1">
-      <w:start w:val="1"/>
-      <w:numFmt w:val="bullet"/>
-      <w:lvlText w:val=""/>
-      <w:lvlJc w:val="left"/>
-      <w:pPr>
-        <w:ind w:left="2520" w:hanging="360"/>
-      </w:pPr>
-      <w:rPr>
-        <w:rFonts w:ascii="Wingdings" w:hAnsi="Wingdings" w:hint="default"/>
-      </w:rPr>
-    </w:lvl>
-    <w:lvl w:ilvl="3" w:tplc="0C090001" w:tentative="1">
-      <w:start w:val="1"/>
-      <w:numFmt w:val="bullet"/>
-      <w:lvlText w:val=""/>
-      <w:lvlJc w:val="left"/>
-      <w:pPr>
-        <w:ind w:left="3240" w:hanging="360"/>
-      </w:pPr>
-      <w:rPr>
-        <w:rFonts w:ascii="Symbol" w:hAnsi="Symbol" w:hint="default"/>
-      </w:rPr>
-    </w:lvl>
-    <w:lvl w:ilvl="4" w:tplc="0C090003" w:tentative="1">
-      <w:start w:val="1"/>
-      <w:numFmt w:val="bullet"/>
-      <w:lvlText w:val="o"/>
-      <w:lvlJc w:val="left"/>
-      <w:pPr>
-        <w:ind w:left="3960" w:hanging="360"/>
-      </w:pPr>
-      <w:rPr>
-        <w:rFonts w:ascii="Courier New" w:hAnsi="Courier New" w:cs="Courier New" w:hint="default"/>
-      </w:rPr>
-    </w:lvl>
-    <w:lvl w:ilvl="5" w:tplc="0C090005" w:tentative="1">
-      <w:start w:val="1"/>
-      <w:numFmt w:val="bullet"/>
-      <w:lvlText w:val=""/>
-      <w:lvlJc w:val="left"/>
-      <w:pPr>
-        <w:ind w:left="4680" w:hanging="360"/>
-      </w:pPr>
-      <w:rPr>
-        <w:rFonts w:ascii="Wingdings" w:hAnsi="Wingdings" w:hint="default"/>
-      </w:rPr>
-    </w:lvl>
-    <w:lvl w:ilvl="6" w:tplc="0C090001" w:tentative="1">
-      <w:start w:val="1"/>
-      <w:numFmt w:val="bullet"/>
-      <w:lvlText w:val=""/>
-      <w:lvlJc w:val="left"/>
-      <w:pPr>
-        <w:ind w:left="5400" w:hanging="360"/>
-      </w:pPr>
-      <w:rPr>
-        <w:rFonts w:ascii="Symbol" w:hAnsi="Symbol" w:hint="default"/>
-      </w:rPr>
-    </w:lvl>
-    <w:lvl w:ilvl="7" w:tplc="0C090003" w:tentative="1">
-      <w:start w:val="1"/>
-      <w:numFmt w:val="bullet"/>
-      <w:lvlText w:val="o"/>
-      <w:lvlJc w:val="left"/>
-      <w:pPr>
-        <w:ind w:left="6120" w:hanging="360"/>
-      </w:pPr>
-      <w:rPr>
-        <w:rFonts w:ascii="Courier New" w:hAnsi="Courier New" w:cs="Courier New" w:hint="default"/>
-      </w:rPr>
-    </w:lvl>
-    <w:lvl w:ilvl="8" w:tplc="0C090005" w:tentative="1">
-      <w:start w:val="1"/>
-      <w:numFmt w:val="bullet"/>
-      <w:lvlText w:val=""/>
-      <w:lvlJc w:val="left"/>
-      <w:pPr>
-        <w:ind w:left="6840" w:hanging="360"/>
-      </w:pPr>
-      <w:rPr>
-        <w:rFonts w:ascii="Wingdings" w:hAnsi="Wingdings" w:hint="default"/>
-      </w:rPr>
-    </w:lvl>
-  </w:abstractNum>
-  <w:abstractNum w:abstractNumId="6" w15:restartNumberingAfterBreak="0">
     <w:nsid w:val="66AA4877"/>
     <w:multiLevelType w:val="hybridMultilevel"/>
     <w:tmpl w:val="ECB8F194"/>
@@ -2551,7 +3349,7 @@
       </w:pPr>
     </w:lvl>
   </w:abstractNum>
-  <w:abstractNum w:abstractNumId="7" w15:restartNumberingAfterBreak="0">
+  <w:abstractNum w:abstractNumId="6" w15:restartNumberingAfterBreak="0">
     <w:nsid w:val="75225C45"/>
     <w:multiLevelType w:val="hybridMultilevel"/>
     <w:tmpl w:val="C3C4EC1A"/>
@@ -2671,7 +3469,7 @@
     <w:abstractNumId w:val="3"/>
   </w:num>
   <w:num w:numId="3">
-    <w:abstractNumId w:val="7"/>
+    <w:abstractNumId w:val="6"/>
   </w:num>
   <w:num w:numId="4">
     <w:abstractNumId w:val="1"/>
@@ -2680,26 +3478,12 @@
     <w:abstractNumId w:val="4"/>
   </w:num>
   <w:num w:numId="6">
-    <w:abstractNumId w:val="6"/>
+    <w:abstractNumId w:val="5"/>
   </w:num>
   <w:num w:numId="7">
     <w:abstractNumId w:val="0"/>
   </w:num>
-  <w:num w:numId="8">
-    <w:abstractNumId w:val="5"/>
-  </w:num>
 </w:numbering>
-</file>
-
-<file path=word/people.xml><?xml version="1.0" encoding="utf-8"?>
-<w15:people xmlns:wpc="http://schemas.microsoft.com/office/word/2010/wordprocessingCanvas" xmlns:cx="http://schemas.microsoft.com/office/drawing/2014/chartex" xmlns:cx1="http://schemas.microsoft.com/office/drawing/2015/9/8/chartex" xmlns:cx2="http://schemas.microsoft.com/office/drawing/2015/10/21/chartex" xmlns:cx3="http://schemas.microsoft.com/office/drawing/2016/5/9/chartex" xmlns:cx4="http://schemas.microsoft.com/office/drawing/2016/5/10/chartex" xmlns:cx5="http://schemas.microsoft.com/office/drawing/2016/5/11/chartex" xmlns:cx6="http://schemas.microsoft.com/office/drawing/2016/5/12/chartex" xmlns:cx7="http://schemas.microsoft.com/office/drawing/2016/5/13/chartex" xmlns:cx8="http://schemas.microsoft.com/office/drawing/2016/5/14/chartex" xmlns:mc="http://schemas.openxmlformats.org/markup-compatibility/2006" xmlns:aink="http://schemas.microsoft.com/office/drawing/2016/ink" xmlns:am3d="http://schemas.microsoft.com/office/drawing/2017/model3d" xmlns:o="urn:schemas-microsoft-com:office:office" xmlns:r="http://schemas.openxmlformats.org/officeDocument/2006/relationships" xmlns:m="http://schemas.openxmlformats.org/officeDocument/2006/math" xmlns:v="urn:schemas-microsoft-com:vml" xmlns:wp14="http://schemas.microsoft.com/office/word/2010/wordprocessingDrawing" xmlns:wp="http://schemas.openxmlformats.org/drawingml/2006/wordprocessingDrawing" xmlns:w10="urn:schemas-microsoft-com:office:word" xmlns:w="http://schemas.openxmlformats.org/wordprocessingml/2006/main" xmlns:w14="http://schemas.microsoft.com/office/word/2010/wordml" xmlns:w15="http://schemas.microsoft.com/office/word/2012/wordml" xmlns:w16cid="http://schemas.microsoft.com/office/word/2016/wordml/cid" xmlns:w16se="http://schemas.microsoft.com/office/word/2015/wordml/symex" xmlns:wpg="http://schemas.microsoft.com/office/word/2010/wordprocessingGroup" xmlns:wpi="http://schemas.microsoft.com/office/word/2010/wordprocessingInk" xmlns:wne="http://schemas.microsoft.com/office/word/2006/wordml" xmlns:wps="http://schemas.microsoft.com/office/word/2010/wordprocessingShape" mc:Ignorable="w14 w15 w16se w16cid wp14">
-  <w15:person w15:author="Asus">
-    <w15:presenceInfo w15:providerId="None" w15:userId="Asus"/>
-  </w15:person>
-  <w15:person w15:author="Matti Haddad">
-    <w15:presenceInfo w15:providerId="None" w15:userId="Matti Haddad"/>
-  </w15:person>
-</w15:people>
 </file>
 
 <file path=word/styles.xml><?xml version="1.0" encoding="utf-8"?>

</xml_diff>

<commit_message>
added design rationale for immobulus
</commit_message>
<xml_diff>
--- a/Design Rationale Documentation.docx
+++ b/Design Rationale Documentation.docx
@@ -1725,7 +1725,7 @@
       <w:pPr>
         <w:pStyle w:val="ListParagraph"/>
         <w:numPr>
-          <w:ilvl w:val="0"/>
+          <w:ilvl w:val="1"/>
           <w:numId w:val="5"/>
         </w:numPr>
         <w:spacing w:line="276" w:lineRule="auto"/>
@@ -1735,344 +1735,52 @@
           <w:szCs w:val="23"/>
         </w:rPr>
       </w:pPr>
-      <w:r>
-        <w:rPr>
-          <w:sz w:val="23"/>
-          <w:szCs w:val="23"/>
-        </w:rPr>
-        <w:t>Potions</w:t>
-      </w:r>
-      <w:r>
-        <w:rPr>
-          <w:sz w:val="23"/>
-          <w:szCs w:val="23"/>
-        </w:rPr>
-        <w:t>.</w:t>
-      </w:r>
-    </w:p>
-    <w:p>
-      <w:pPr>
-        <w:spacing w:line="276" w:lineRule="auto"/>
-        <w:jc w:val="both"/>
-        <w:rPr>
-          <w:sz w:val="23"/>
-          <w:szCs w:val="23"/>
-        </w:rPr>
-      </w:pPr>
-      <w:r>
-        <w:rPr>
-          <w:sz w:val="23"/>
-          <w:szCs w:val="23"/>
-        </w:rPr>
-        <w:t>If a</w:t>
-      </w:r>
-      <w:r>
-        <w:rPr>
-          <w:sz w:val="23"/>
-          <w:szCs w:val="23"/>
-        </w:rPr>
-        <w:t>n</w:t>
-      </w:r>
-      <w:r>
-        <w:rPr>
-          <w:sz w:val="23"/>
-          <w:szCs w:val="23"/>
-        </w:rPr>
-        <w:t xml:space="preserve"> </w:t>
-      </w:r>
       <w:proofErr w:type="spellStart"/>
       <w:r>
         <w:rPr>
           <w:sz w:val="23"/>
           <w:szCs w:val="23"/>
         </w:rPr>
-        <w:t>increaseHitPoints</w:t>
+        <w:t>Immobulus</w:t>
       </w:r>
       <w:proofErr w:type="spellEnd"/>
-      <w:r>
-        <w:rPr>
-          <w:sz w:val="23"/>
-          <w:szCs w:val="23"/>
-        </w:rPr>
-        <w:t xml:space="preserve"> method is added to </w:t>
+    </w:p>
+    <w:p>
+      <w:pPr>
+        <w:pStyle w:val="ListParagraph"/>
+        <w:ind w:left="360"/>
+        <w:jc w:val="both"/>
+      </w:pPr>
+      <w:r>
+        <w:t xml:space="preserve">The spell </w:t>
       </w:r>
       <w:proofErr w:type="spellStart"/>
       <w:r>
-        <w:rPr>
-          <w:sz w:val="23"/>
-          <w:szCs w:val="23"/>
-        </w:rPr>
-        <w:t>HP</w:t>
-      </w:r>
-      <w:r>
-        <w:rPr>
-          <w:sz w:val="23"/>
-          <w:szCs w:val="23"/>
-        </w:rPr>
-        <w:t>E</w:t>
-      </w:r>
-      <w:r>
-        <w:rPr>
-          <w:sz w:val="23"/>
-          <w:szCs w:val="23"/>
-        </w:rPr>
-        <w:t>ntity</w:t>
+        <w:t>I</w:t>
+      </w:r>
+      <w:r>
+        <w:t>mmobulus</w:t>
       </w:r>
       <w:proofErr w:type="spellEnd"/>
       <w:r>
-        <w:rPr>
-          <w:sz w:val="23"/>
-          <w:szCs w:val="23"/>
-        </w:rPr>
-        <w:t xml:space="preserve">, health potions could be implemented as class instances of </w:t>
-      </w:r>
-      <w:proofErr w:type="spellStart"/>
-      <w:r>
-        <w:rPr>
-          <w:sz w:val="23"/>
-          <w:szCs w:val="23"/>
-        </w:rPr>
-        <w:t>HP</w:t>
-      </w:r>
-      <w:r>
-        <w:rPr>
-          <w:sz w:val="23"/>
-          <w:szCs w:val="23"/>
-        </w:rPr>
-        <w:t>E</w:t>
-      </w:r>
-      <w:r>
-        <w:rPr>
-          <w:sz w:val="23"/>
-          <w:szCs w:val="23"/>
-        </w:rPr>
-        <w:t>ntity</w:t>
-      </w:r>
-      <w:proofErr w:type="spellEnd"/>
-      <w:r>
-        <w:rPr>
-          <w:sz w:val="23"/>
-          <w:szCs w:val="23"/>
-        </w:rPr>
-        <w:t xml:space="preserve">. But since potions are more interesting, e.g. magic, boost attack potions, it was decided that it should be a </w:t>
-      </w:r>
-      <w:r>
-        <w:rPr>
-          <w:sz w:val="23"/>
-          <w:szCs w:val="23"/>
-        </w:rPr>
-        <w:t xml:space="preserve">subclass of </w:t>
-      </w:r>
-      <w:proofErr w:type="spellStart"/>
-      <w:r>
-        <w:rPr>
-          <w:sz w:val="23"/>
-          <w:szCs w:val="23"/>
-        </w:rPr>
-        <w:t>HPEntity</w:t>
-      </w:r>
-      <w:proofErr w:type="spellEnd"/>
-      <w:r>
-        <w:rPr>
-          <w:sz w:val="23"/>
-          <w:szCs w:val="23"/>
-        </w:rPr>
-        <w:t>,</w:t>
-      </w:r>
-      <w:r>
-        <w:rPr>
-          <w:sz w:val="23"/>
-          <w:szCs w:val="23"/>
-        </w:rPr>
-        <w:t xml:space="preserve"> </w:t>
-      </w:r>
-      <w:r>
-        <w:rPr>
-          <w:sz w:val="23"/>
-          <w:szCs w:val="23"/>
-        </w:rPr>
-        <w:t xml:space="preserve">it </w:t>
-      </w:r>
-      <w:r>
-        <w:rPr>
-          <w:sz w:val="23"/>
-          <w:szCs w:val="23"/>
-        </w:rPr>
-        <w:t>uses</w:t>
-      </w:r>
-      <w:r>
-        <w:rPr>
-          <w:sz w:val="23"/>
-          <w:szCs w:val="23"/>
-        </w:rPr>
-        <w:t xml:space="preserve"> some of its functionality, in addition it will have a method </w:t>
-      </w:r>
-      <w:proofErr w:type="spellStart"/>
-      <w:r>
-        <w:rPr>
-          <w:sz w:val="23"/>
-          <w:szCs w:val="23"/>
-        </w:rPr>
-        <w:t>in</w:t>
-      </w:r>
-      <w:r>
-        <w:rPr>
-          <w:sz w:val="23"/>
-          <w:szCs w:val="23"/>
-        </w:rPr>
-        <w:t>creaseHe</w:t>
-      </w:r>
-      <w:r>
-        <w:rPr>
-          <w:sz w:val="23"/>
-          <w:szCs w:val="23"/>
-        </w:rPr>
-        <w:t>a</w:t>
-      </w:r>
-      <w:r>
-        <w:rPr>
-          <w:sz w:val="23"/>
-          <w:szCs w:val="23"/>
-        </w:rPr>
-        <w:t>lth</w:t>
-      </w:r>
-      <w:r>
-        <w:rPr>
-          <w:sz w:val="23"/>
-          <w:szCs w:val="23"/>
-        </w:rPr>
-        <w:t>.</w:t>
-      </w:r>
-      <w:proofErr w:type="spellEnd"/>
-    </w:p>
-    <w:p>
-      <w:pPr>
-        <w:spacing w:line="276" w:lineRule="auto"/>
-        <w:jc w:val="both"/>
-        <w:rPr>
-          <w:sz w:val="23"/>
-          <w:szCs w:val="23"/>
-        </w:rPr>
-      </w:pPr>
-      <w:r>
-        <w:rPr>
-          <w:sz w:val="23"/>
-          <w:szCs w:val="23"/>
-        </w:rPr>
-        <w:t xml:space="preserve">Potions are used to allow an actor to replenish </w:t>
-      </w:r>
-      <w:r>
-        <w:rPr>
-          <w:sz w:val="23"/>
-          <w:szCs w:val="23"/>
-        </w:rPr>
-        <w:t xml:space="preserve">a random </w:t>
-      </w:r>
-      <w:r>
-        <w:rPr>
-          <w:sz w:val="23"/>
-          <w:szCs w:val="23"/>
-        </w:rPr>
-        <w:t xml:space="preserve">or a certain </w:t>
-      </w:r>
-      <w:r>
-        <w:rPr>
-          <w:sz w:val="23"/>
-          <w:szCs w:val="23"/>
-        </w:rPr>
-        <w:t xml:space="preserve">number of </w:t>
-      </w:r>
-      <w:r>
-        <w:rPr>
-          <w:sz w:val="23"/>
-          <w:szCs w:val="23"/>
-        </w:rPr>
-        <w:t>hit points</w:t>
-      </w:r>
-      <w:r>
-        <w:rPr>
-          <w:sz w:val="23"/>
-          <w:szCs w:val="23"/>
-        </w:rPr>
-        <w:t xml:space="preserve"> if and only if the actor’s health is not full</w:t>
-      </w:r>
-      <w:r>
-        <w:rPr>
-          <w:sz w:val="23"/>
-          <w:szCs w:val="23"/>
-        </w:rPr>
-        <w:t xml:space="preserve"> and the actor </w:t>
-      </w:r>
-      <w:r>
-        <w:rPr>
-          <w:sz w:val="23"/>
-          <w:szCs w:val="23"/>
-        </w:rPr>
-        <w:t>could</w:t>
-      </w:r>
-      <w:r>
-        <w:rPr>
-          <w:sz w:val="23"/>
-          <w:szCs w:val="23"/>
-        </w:rPr>
-        <w:t xml:space="preserve"> use them</w:t>
-      </w:r>
-      <w:r>
-        <w:rPr>
-          <w:sz w:val="23"/>
-          <w:szCs w:val="23"/>
-        </w:rPr>
-        <w:t>.</w:t>
-      </w:r>
-      <w:r>
-        <w:rPr>
-          <w:sz w:val="23"/>
-          <w:szCs w:val="23"/>
-        </w:rPr>
-        <w:t xml:space="preserve"> Potions cannot increase the actor’s health beyond its default health. </w:t>
-      </w:r>
-      <w:r>
-        <w:rPr>
-          <w:sz w:val="23"/>
-          <w:szCs w:val="23"/>
-        </w:rPr>
-        <w:t>F</w:t>
-      </w:r>
-      <w:r>
-        <w:rPr>
-          <w:sz w:val="23"/>
-          <w:szCs w:val="23"/>
-        </w:rPr>
-        <w:t>urthermore,</w:t>
-      </w:r>
-      <w:r>
-        <w:rPr>
-          <w:sz w:val="23"/>
-          <w:szCs w:val="23"/>
-        </w:rPr>
-        <w:t xml:space="preserve"> </w:t>
-      </w:r>
-      <w:r>
-        <w:rPr>
-          <w:sz w:val="23"/>
-          <w:szCs w:val="23"/>
-        </w:rPr>
-        <w:t>p</w:t>
-      </w:r>
-      <w:r>
-        <w:rPr>
-          <w:sz w:val="23"/>
-          <w:szCs w:val="23"/>
-        </w:rPr>
-        <w:t>otions are immediately consumed when an actor moves to the potion’s location</w:t>
-      </w:r>
-      <w:r>
-        <w:rPr>
-          <w:sz w:val="23"/>
-          <w:szCs w:val="23"/>
-        </w:rPr>
-        <w:t xml:space="preserve"> and do not consume the actor’s turn.</w:t>
-      </w:r>
+        <w:t xml:space="preserve"> when cast on an actor would render them unable to perform any actions such as moving, attacking or performing any affordances such as dropping or taking an item, essentially skipping one of their turns. In order to implement this</w:t>
+      </w:r>
+      <w:bookmarkStart w:id="0" w:name="_GoBack"/>
+      <w:bookmarkEnd w:id="0"/>
+      <w:r>
+        <w:t xml:space="preserve"> function, we would ignore an actor’s input to perform any actions for the duration of the spell.</w:t>
+      </w:r>
+    </w:p>
+    <w:p>
+      <w:pPr>
+        <w:pStyle w:val="ListParagraph"/>
+        <w:spacing w:line="276" w:lineRule="auto"/>
+        <w:jc w:val="both"/>
+        <w:rPr>
+          <w:sz w:val="23"/>
+          <w:szCs w:val="23"/>
+        </w:rPr>
+      </w:pPr>
     </w:p>
     <w:p>
       <w:pPr>
@@ -2093,54 +1801,146 @@
           <w:sz w:val="23"/>
           <w:szCs w:val="23"/>
         </w:rPr>
+        <w:t>Potions</w:t>
+      </w:r>
+      <w:r>
+        <w:rPr>
+          <w:sz w:val="23"/>
+          <w:szCs w:val="23"/>
+        </w:rPr>
+        <w:t>.</w:t>
+      </w:r>
+    </w:p>
+    <w:p>
+      <w:pPr>
+        <w:spacing w:line="276" w:lineRule="auto"/>
+        <w:jc w:val="both"/>
+        <w:rPr>
+          <w:sz w:val="23"/>
+          <w:szCs w:val="23"/>
+        </w:rPr>
+      </w:pPr>
+      <w:r>
+        <w:rPr>
+          <w:sz w:val="23"/>
+          <w:szCs w:val="23"/>
+        </w:rPr>
+        <w:t>If a</w:t>
+      </w:r>
+      <w:r>
+        <w:rPr>
+          <w:sz w:val="23"/>
+          <w:szCs w:val="23"/>
+        </w:rPr>
+        <w:t>n</w:t>
+      </w:r>
+      <w:r>
+        <w:rPr>
+          <w:sz w:val="23"/>
+          <w:szCs w:val="23"/>
+        </w:rPr>
+        <w:t xml:space="preserve"> </w:t>
+      </w:r>
+      <w:proofErr w:type="spellStart"/>
+      <w:r>
+        <w:rPr>
+          <w:sz w:val="23"/>
+          <w:szCs w:val="23"/>
+        </w:rPr>
+        <w:t>increaseHitPoints</w:t>
+      </w:r>
+      <w:proofErr w:type="spellEnd"/>
+      <w:r>
+        <w:rPr>
+          <w:sz w:val="23"/>
+          <w:szCs w:val="23"/>
+        </w:rPr>
+        <w:t xml:space="preserve"> method is added to </w:t>
+      </w:r>
+      <w:proofErr w:type="spellStart"/>
+      <w:r>
+        <w:rPr>
+          <w:sz w:val="23"/>
+          <w:szCs w:val="23"/>
+        </w:rPr>
+        <w:t>HP</w:t>
+      </w:r>
+      <w:r>
+        <w:rPr>
+          <w:sz w:val="23"/>
+          <w:szCs w:val="23"/>
+        </w:rPr>
+        <w:t>E</w:t>
+      </w:r>
+      <w:r>
+        <w:rPr>
+          <w:sz w:val="23"/>
+          <w:szCs w:val="23"/>
+        </w:rPr>
+        <w:t>ntity</w:t>
+      </w:r>
+      <w:proofErr w:type="spellEnd"/>
+      <w:r>
+        <w:rPr>
+          <w:sz w:val="23"/>
+          <w:szCs w:val="23"/>
+        </w:rPr>
+        <w:t xml:space="preserve">, health potions could be implemented as class instances of </w:t>
+      </w:r>
+      <w:proofErr w:type="spellStart"/>
+      <w:r>
+        <w:rPr>
+          <w:sz w:val="23"/>
+          <w:szCs w:val="23"/>
+        </w:rPr>
+        <w:t>HP</w:t>
+      </w:r>
+      <w:r>
+        <w:rPr>
+          <w:sz w:val="23"/>
+          <w:szCs w:val="23"/>
+        </w:rPr>
+        <w:t>E</w:t>
+      </w:r>
+      <w:r>
+        <w:rPr>
+          <w:sz w:val="23"/>
+          <w:szCs w:val="23"/>
+        </w:rPr>
+        <w:t>ntity</w:t>
+      </w:r>
+      <w:proofErr w:type="spellEnd"/>
+      <w:r>
+        <w:rPr>
+          <w:sz w:val="23"/>
+          <w:szCs w:val="23"/>
+        </w:rPr>
+        <w:t xml:space="preserve">. But since potions are more interesting, e.g. magic, boost attack potions, it was </w:t>
+      </w:r>
+      <w:r>
+        <w:rPr>
+          <w:sz w:val="23"/>
+          <w:szCs w:val="23"/>
+        </w:rPr>
         <w:lastRenderedPageBreak/>
-        <w:t xml:space="preserve">Cast </w:t>
-      </w:r>
-    </w:p>
-    <w:p>
-      <w:pPr>
-        <w:spacing w:line="276" w:lineRule="auto"/>
-        <w:jc w:val="both"/>
-        <w:rPr>
-          <w:sz w:val="23"/>
-          <w:szCs w:val="23"/>
-        </w:rPr>
-      </w:pPr>
-      <w:r>
-        <w:rPr>
-          <w:sz w:val="23"/>
-          <w:szCs w:val="23"/>
-        </w:rPr>
-        <w:t xml:space="preserve">Because </w:t>
-      </w:r>
-      <w:r>
-        <w:rPr>
-          <w:sz w:val="23"/>
-          <w:szCs w:val="23"/>
-        </w:rPr>
-        <w:t xml:space="preserve">its functionality behaves like </w:t>
-      </w:r>
-      <w:r>
-        <w:rPr>
-          <w:sz w:val="23"/>
-          <w:szCs w:val="23"/>
-        </w:rPr>
-        <w:t xml:space="preserve">the Attack </w:t>
-      </w:r>
-      <w:r>
-        <w:rPr>
-          <w:sz w:val="23"/>
-          <w:szCs w:val="23"/>
-        </w:rPr>
-        <w:t xml:space="preserve">class i.e. </w:t>
-      </w:r>
-      <w:r>
-        <w:rPr>
-          <w:sz w:val="23"/>
-          <w:szCs w:val="23"/>
-        </w:rPr>
-        <w:t>it uses same methods as the Attack class</w:t>
-      </w:r>
+        <w:t xml:space="preserve">decided that it should be a </w:t>
+      </w:r>
+      <w:r>
+        <w:rPr>
+          <w:sz w:val="23"/>
+          <w:szCs w:val="23"/>
+        </w:rPr>
+        <w:t xml:space="preserve">subclass of </w:t>
+      </w:r>
+      <w:proofErr w:type="spellStart"/>
+      <w:r>
+        <w:rPr>
+          <w:sz w:val="23"/>
+          <w:szCs w:val="23"/>
+        </w:rPr>
+        <w:t>HPEntity</w:t>
+      </w:r>
+      <w:proofErr w:type="spellEnd"/>
       <w:r>
         <w:rPr>
           <w:sz w:val="23"/>
@@ -2153,27 +1953,6 @@
           <w:sz w:val="23"/>
           <w:szCs w:val="23"/>
         </w:rPr>
-        <w:t xml:space="preserve"> it will</w:t>
-      </w:r>
-      <w:r>
-        <w:rPr>
-          <w:sz w:val="23"/>
-          <w:szCs w:val="23"/>
-        </w:rPr>
-        <w:t xml:space="preserve"> therefore</w:t>
-      </w:r>
-      <w:r>
-        <w:rPr>
-          <w:sz w:val="23"/>
-          <w:szCs w:val="23"/>
-        </w:rPr>
-        <w:t xml:space="preserve"> be a subclass of</w:t>
-      </w:r>
-      <w:r>
-        <w:rPr>
-          <w:sz w:val="23"/>
-          <w:szCs w:val="23"/>
-        </w:rPr>
         <w:t xml:space="preserve"> </w:t>
       </w:r>
       <w:r>
@@ -2181,39 +1960,188 @@
           <w:sz w:val="23"/>
           <w:szCs w:val="23"/>
         </w:rPr>
-        <w:t>Attack,</w:t>
-      </w:r>
-      <w:r>
-        <w:rPr>
-          <w:sz w:val="23"/>
-          <w:szCs w:val="23"/>
-        </w:rPr>
-        <w:t xml:space="preserve"> some </w:t>
-      </w:r>
-      <w:r>
-        <w:rPr>
-          <w:sz w:val="23"/>
-          <w:szCs w:val="23"/>
-        </w:rPr>
-        <w:t xml:space="preserve">methods will be </w:t>
-      </w:r>
-      <w:r>
-        <w:rPr>
-          <w:sz w:val="23"/>
-          <w:szCs w:val="23"/>
-        </w:rPr>
-        <w:t>overridden or added as long it doesn’t break the contract with attack.</w:t>
-      </w:r>
-    </w:p>
-    <w:p>
-      <w:pPr>
-        <w:spacing w:line="276" w:lineRule="auto"/>
-        <w:jc w:val="both"/>
-        <w:rPr>
-          <w:sz w:val="23"/>
-          <w:szCs w:val="23"/>
-        </w:rPr>
-      </w:pPr>
+        <w:t xml:space="preserve">it </w:t>
+      </w:r>
+      <w:r>
+        <w:rPr>
+          <w:sz w:val="23"/>
+          <w:szCs w:val="23"/>
+        </w:rPr>
+        <w:t>uses</w:t>
+      </w:r>
+      <w:r>
+        <w:rPr>
+          <w:sz w:val="23"/>
+          <w:szCs w:val="23"/>
+        </w:rPr>
+        <w:t xml:space="preserve"> some of its functionality, in addition it will have a method </w:t>
+      </w:r>
+      <w:proofErr w:type="spellStart"/>
+      <w:r>
+        <w:rPr>
+          <w:sz w:val="23"/>
+          <w:szCs w:val="23"/>
+        </w:rPr>
+        <w:t>in</w:t>
+      </w:r>
+      <w:r>
+        <w:rPr>
+          <w:sz w:val="23"/>
+          <w:szCs w:val="23"/>
+        </w:rPr>
+        <w:t>creaseHe</w:t>
+      </w:r>
+      <w:r>
+        <w:rPr>
+          <w:sz w:val="23"/>
+          <w:szCs w:val="23"/>
+        </w:rPr>
+        <w:t>a</w:t>
+      </w:r>
+      <w:r>
+        <w:rPr>
+          <w:sz w:val="23"/>
+          <w:szCs w:val="23"/>
+        </w:rPr>
+        <w:t>lth</w:t>
+      </w:r>
+      <w:proofErr w:type="spellEnd"/>
+      <w:r>
+        <w:rPr>
+          <w:sz w:val="23"/>
+          <w:szCs w:val="23"/>
+        </w:rPr>
+        <w:t>.</w:t>
+      </w:r>
+    </w:p>
+    <w:p>
+      <w:pPr>
+        <w:spacing w:line="276" w:lineRule="auto"/>
+        <w:jc w:val="both"/>
+        <w:rPr>
+          <w:sz w:val="23"/>
+          <w:szCs w:val="23"/>
+        </w:rPr>
+      </w:pPr>
+      <w:r>
+        <w:rPr>
+          <w:sz w:val="23"/>
+          <w:szCs w:val="23"/>
+        </w:rPr>
+        <w:t xml:space="preserve">Potions are used to allow an actor to replenish </w:t>
+      </w:r>
+      <w:r>
+        <w:rPr>
+          <w:sz w:val="23"/>
+          <w:szCs w:val="23"/>
+        </w:rPr>
+        <w:t xml:space="preserve">a random </w:t>
+      </w:r>
+      <w:r>
+        <w:rPr>
+          <w:sz w:val="23"/>
+          <w:szCs w:val="23"/>
+        </w:rPr>
+        <w:t xml:space="preserve">or a certain </w:t>
+      </w:r>
+      <w:r>
+        <w:rPr>
+          <w:sz w:val="23"/>
+          <w:szCs w:val="23"/>
+        </w:rPr>
+        <w:t xml:space="preserve">number of </w:t>
+      </w:r>
+      <w:r>
+        <w:rPr>
+          <w:sz w:val="23"/>
+          <w:szCs w:val="23"/>
+        </w:rPr>
+        <w:t>hit points</w:t>
+      </w:r>
+      <w:r>
+        <w:rPr>
+          <w:sz w:val="23"/>
+          <w:szCs w:val="23"/>
+        </w:rPr>
+        <w:t xml:space="preserve"> if and only if the actor’s health is not full</w:t>
+      </w:r>
+      <w:r>
+        <w:rPr>
+          <w:sz w:val="23"/>
+          <w:szCs w:val="23"/>
+        </w:rPr>
+        <w:t xml:space="preserve"> and the actor </w:t>
+      </w:r>
+      <w:r>
+        <w:rPr>
+          <w:sz w:val="23"/>
+          <w:szCs w:val="23"/>
+        </w:rPr>
+        <w:t>could</w:t>
+      </w:r>
+      <w:r>
+        <w:rPr>
+          <w:sz w:val="23"/>
+          <w:szCs w:val="23"/>
+        </w:rPr>
+        <w:t xml:space="preserve"> use them</w:t>
+      </w:r>
+      <w:r>
+        <w:rPr>
+          <w:sz w:val="23"/>
+          <w:szCs w:val="23"/>
+        </w:rPr>
+        <w:t>.</w:t>
+      </w:r>
+      <w:r>
+        <w:rPr>
+          <w:sz w:val="23"/>
+          <w:szCs w:val="23"/>
+        </w:rPr>
+        <w:t xml:space="preserve"> Potions cannot increase the actor’s health beyond its default health. </w:t>
+      </w:r>
+      <w:r>
+        <w:rPr>
+          <w:sz w:val="23"/>
+          <w:szCs w:val="23"/>
+        </w:rPr>
+        <w:t>F</w:t>
+      </w:r>
+      <w:r>
+        <w:rPr>
+          <w:sz w:val="23"/>
+          <w:szCs w:val="23"/>
+        </w:rPr>
+        <w:t>urthermore,</w:t>
+      </w:r>
+      <w:r>
+        <w:rPr>
+          <w:sz w:val="23"/>
+          <w:szCs w:val="23"/>
+        </w:rPr>
+        <w:t xml:space="preserve"> </w:t>
+      </w:r>
+      <w:r>
+        <w:rPr>
+          <w:sz w:val="23"/>
+          <w:szCs w:val="23"/>
+        </w:rPr>
+        <w:t>p</w:t>
+      </w:r>
+      <w:r>
+        <w:rPr>
+          <w:sz w:val="23"/>
+          <w:szCs w:val="23"/>
+        </w:rPr>
+        <w:t>otions are immediately consumed when an actor moves to the potion’s location</w:t>
+      </w:r>
+      <w:r>
+        <w:rPr>
+          <w:sz w:val="23"/>
+          <w:szCs w:val="23"/>
+        </w:rPr>
+        <w:t xml:space="preserve"> and do not consume the actor’s turn.</w:t>
+      </w:r>
     </w:p>
     <w:p>
       <w:pPr>
@@ -2234,84 +2162,80 @@
           <w:sz w:val="23"/>
           <w:szCs w:val="23"/>
         </w:rPr>
-        <w:t xml:space="preserve">Dementor </w:t>
-      </w:r>
-    </w:p>
-    <w:p>
-      <w:pPr>
-        <w:spacing w:line="276" w:lineRule="auto"/>
-        <w:jc w:val="both"/>
-        <w:rPr>
-          <w:sz w:val="23"/>
-          <w:szCs w:val="23"/>
-        </w:rPr>
-      </w:pPr>
-      <w:r>
-        <w:rPr>
-          <w:sz w:val="23"/>
-          <w:szCs w:val="23"/>
-        </w:rPr>
-        <w:t xml:space="preserve">Cannot be an instance of </w:t>
-      </w:r>
-      <w:proofErr w:type="spellStart"/>
-      <w:r>
-        <w:rPr>
-          <w:sz w:val="23"/>
-          <w:szCs w:val="23"/>
-        </w:rPr>
-        <w:t>HPActor</w:t>
-      </w:r>
-      <w:proofErr w:type="spellEnd"/>
-      <w:r>
-        <w:rPr>
-          <w:sz w:val="23"/>
-          <w:szCs w:val="23"/>
-        </w:rPr>
-        <w:t xml:space="preserve"> since it needs extra functionality</w:t>
-      </w:r>
-      <w:r>
-        <w:rPr>
-          <w:sz w:val="23"/>
-          <w:szCs w:val="23"/>
-        </w:rPr>
-        <w:t xml:space="preserve">, </w:t>
-      </w:r>
-      <w:proofErr w:type="spellStart"/>
-      <w:r>
-        <w:rPr>
-          <w:sz w:val="23"/>
-          <w:szCs w:val="23"/>
-        </w:rPr>
-        <w:t>H</w:t>
-      </w:r>
-      <w:r>
-        <w:rPr>
-          <w:sz w:val="23"/>
-          <w:szCs w:val="23"/>
-        </w:rPr>
-        <w:t>P</w:t>
-      </w:r>
-      <w:r>
-        <w:rPr>
-          <w:sz w:val="23"/>
-          <w:szCs w:val="23"/>
-        </w:rPr>
-        <w:t>Actor</w:t>
-      </w:r>
-      <w:proofErr w:type="spellEnd"/>
-      <w:r>
-        <w:rPr>
-          <w:sz w:val="23"/>
-          <w:szCs w:val="23"/>
-        </w:rPr>
-        <w:t xml:space="preserve"> lack</w:t>
-      </w:r>
-      <w:r>
-        <w:rPr>
-          <w:sz w:val="23"/>
-          <w:szCs w:val="23"/>
-        </w:rPr>
-        <w:t>s</w:t>
+        <w:t xml:space="preserve">Cast </w:t>
+      </w:r>
+    </w:p>
+    <w:p>
+      <w:pPr>
+        <w:spacing w:line="276" w:lineRule="auto"/>
+        <w:jc w:val="both"/>
+        <w:rPr>
+          <w:sz w:val="23"/>
+          <w:szCs w:val="23"/>
+        </w:rPr>
+      </w:pPr>
+      <w:r>
+        <w:rPr>
+          <w:sz w:val="23"/>
+          <w:szCs w:val="23"/>
+        </w:rPr>
+        <w:t xml:space="preserve">Because </w:t>
+      </w:r>
+      <w:r>
+        <w:rPr>
+          <w:sz w:val="23"/>
+          <w:szCs w:val="23"/>
+        </w:rPr>
+        <w:t xml:space="preserve">its functionality behaves like </w:t>
+      </w:r>
+      <w:r>
+        <w:rPr>
+          <w:sz w:val="23"/>
+          <w:szCs w:val="23"/>
+        </w:rPr>
+        <w:t xml:space="preserve">the Attack </w:t>
+      </w:r>
+      <w:r>
+        <w:rPr>
+          <w:sz w:val="23"/>
+          <w:szCs w:val="23"/>
+        </w:rPr>
+        <w:t xml:space="preserve">class i.e. </w:t>
+      </w:r>
+      <w:r>
+        <w:rPr>
+          <w:sz w:val="23"/>
+          <w:szCs w:val="23"/>
+        </w:rPr>
+        <w:t>it uses same methods as the Attack class</w:t>
+      </w:r>
+      <w:r>
+        <w:rPr>
+          <w:sz w:val="23"/>
+          <w:szCs w:val="23"/>
+        </w:rPr>
+        <w:t>,</w:t>
+      </w:r>
+      <w:r>
+        <w:rPr>
+          <w:sz w:val="23"/>
+          <w:szCs w:val="23"/>
+        </w:rPr>
+        <w:t xml:space="preserve"> it will</w:t>
+      </w:r>
+      <w:r>
+        <w:rPr>
+          <w:sz w:val="23"/>
+          <w:szCs w:val="23"/>
+        </w:rPr>
+        <w:t xml:space="preserve"> therefore</w:t>
+      </w:r>
+      <w:r>
+        <w:rPr>
+          <w:sz w:val="23"/>
+          <w:szCs w:val="23"/>
+        </w:rPr>
+        <w:t xml:space="preserve"> be a subclass of</w:t>
       </w:r>
       <w:r>
         <w:rPr>
@@ -2325,184 +2249,33 @@
           <w:sz w:val="23"/>
           <w:szCs w:val="23"/>
         </w:rPr>
-        <w:t>this</w:t>
-      </w:r>
-      <w:r>
-        <w:rPr>
-          <w:sz w:val="23"/>
-          <w:szCs w:val="23"/>
-        </w:rPr>
-        <w:t xml:space="preserve"> required functionality</w:t>
-      </w:r>
-      <w:r>
-        <w:rPr>
-          <w:sz w:val="23"/>
-          <w:szCs w:val="23"/>
-        </w:rPr>
-        <w:t>, the</w:t>
-      </w:r>
-      <w:r>
-        <w:rPr>
-          <w:sz w:val="23"/>
-          <w:szCs w:val="23"/>
-        </w:rPr>
-        <w:t>re</w:t>
-      </w:r>
-      <w:r>
-        <w:rPr>
-          <w:sz w:val="23"/>
-          <w:szCs w:val="23"/>
-        </w:rPr>
-        <w:t xml:space="preserve">fore it </w:t>
-      </w:r>
-      <w:r>
-        <w:rPr>
-          <w:sz w:val="23"/>
-          <w:szCs w:val="23"/>
-        </w:rPr>
-        <w:t>will be</w:t>
-      </w:r>
-      <w:r>
-        <w:rPr>
-          <w:sz w:val="23"/>
-          <w:szCs w:val="23"/>
-        </w:rPr>
-        <w:t xml:space="preserve"> made into </w:t>
-      </w:r>
-      <w:r>
-        <w:rPr>
-          <w:sz w:val="23"/>
-          <w:szCs w:val="23"/>
-        </w:rPr>
-        <w:t>a subclass</w:t>
-      </w:r>
-      <w:r>
-        <w:rPr>
-          <w:sz w:val="23"/>
-          <w:szCs w:val="23"/>
-        </w:rPr>
-        <w:t xml:space="preserve"> of </w:t>
-      </w:r>
-      <w:proofErr w:type="spellStart"/>
-      <w:r>
-        <w:rPr>
-          <w:sz w:val="23"/>
-          <w:szCs w:val="23"/>
-        </w:rPr>
-        <w:t>HP</w:t>
-      </w:r>
-      <w:r>
-        <w:rPr>
-          <w:sz w:val="23"/>
-          <w:szCs w:val="23"/>
-        </w:rPr>
-        <w:t>A</w:t>
-      </w:r>
-      <w:r>
-        <w:rPr>
-          <w:sz w:val="23"/>
-          <w:szCs w:val="23"/>
-        </w:rPr>
-        <w:t>ctor</w:t>
-      </w:r>
-      <w:proofErr w:type="spellEnd"/>
-      <w:r>
-        <w:rPr>
-          <w:sz w:val="23"/>
-          <w:szCs w:val="23"/>
-        </w:rPr>
-        <w:t xml:space="preserve"> </w:t>
-      </w:r>
-      <w:r>
-        <w:rPr>
-          <w:sz w:val="23"/>
-          <w:szCs w:val="23"/>
-        </w:rPr>
-        <w:t>and it will</w:t>
-      </w:r>
-      <w:r>
-        <w:rPr>
-          <w:sz w:val="23"/>
-          <w:szCs w:val="23"/>
-        </w:rPr>
-        <w:t xml:space="preserve"> </w:t>
-      </w:r>
-      <w:r>
-        <w:rPr>
-          <w:sz w:val="23"/>
-          <w:szCs w:val="23"/>
-        </w:rPr>
-        <w:t xml:space="preserve">override </w:t>
-      </w:r>
-      <w:r>
-        <w:rPr>
-          <w:sz w:val="23"/>
-          <w:szCs w:val="23"/>
-        </w:rPr>
-        <w:t>some</w:t>
-      </w:r>
-      <w:r>
-        <w:rPr>
-          <w:sz w:val="23"/>
-          <w:szCs w:val="23"/>
-        </w:rPr>
-        <w:t xml:space="preserve"> methods to perform its </w:t>
-      </w:r>
-      <w:r>
-        <w:rPr>
-          <w:sz w:val="23"/>
-          <w:szCs w:val="23"/>
-        </w:rPr>
-        <w:t>functionality</w:t>
-      </w:r>
-      <w:r>
-        <w:rPr>
-          <w:sz w:val="23"/>
-          <w:szCs w:val="23"/>
-        </w:rPr>
-        <w:t>.</w:t>
-      </w:r>
-      <w:r>
-        <w:rPr>
-          <w:sz w:val="23"/>
-          <w:szCs w:val="23"/>
-        </w:rPr>
-        <w:t xml:space="preserve"> It doesn’t</w:t>
-      </w:r>
-      <w:r>
-        <w:rPr>
-          <w:sz w:val="23"/>
-          <w:szCs w:val="23"/>
-        </w:rPr>
-        <w:t xml:space="preserve"> </w:t>
-      </w:r>
-      <w:r>
-        <w:rPr>
-          <w:sz w:val="23"/>
-          <w:szCs w:val="23"/>
-        </w:rPr>
-        <w:t>relate to Patrol class since it</w:t>
-      </w:r>
-      <w:r>
-        <w:rPr>
-          <w:sz w:val="23"/>
-          <w:szCs w:val="23"/>
-        </w:rPr>
-        <w:t xml:space="preserve">s movement is </w:t>
-      </w:r>
-      <w:r>
-        <w:rPr>
-          <w:sz w:val="23"/>
-          <w:szCs w:val="23"/>
-        </w:rPr>
-        <w:t>random.</w:t>
-      </w:r>
-    </w:p>
-    <w:p>
-      <w:pPr>
-        <w:pStyle w:val="ListParagraph"/>
-        <w:spacing w:line="276" w:lineRule="auto"/>
-        <w:ind w:left="360"/>
+        <w:t>Attack,</w:t>
+      </w:r>
+      <w:r>
+        <w:rPr>
+          <w:sz w:val="23"/>
+          <w:szCs w:val="23"/>
+        </w:rPr>
+        <w:t xml:space="preserve"> some </w:t>
+      </w:r>
+      <w:r>
+        <w:rPr>
+          <w:sz w:val="23"/>
+          <w:szCs w:val="23"/>
+        </w:rPr>
+        <w:t xml:space="preserve">methods will be </w:t>
+      </w:r>
+      <w:r>
+        <w:rPr>
+          <w:sz w:val="23"/>
+          <w:szCs w:val="23"/>
+        </w:rPr>
+        <w:t>overridden or added as long it doesn’t break the contract with attack.</w:t>
+      </w:r>
+    </w:p>
+    <w:p>
+      <w:pPr>
+        <w:spacing w:line="276" w:lineRule="auto"/>
         <w:jc w:val="both"/>
         <w:rPr>
           <w:sz w:val="23"/>
@@ -2529,6 +2302,301 @@
           <w:sz w:val="23"/>
           <w:szCs w:val="23"/>
         </w:rPr>
+        <w:t xml:space="preserve">Dementor </w:t>
+      </w:r>
+    </w:p>
+    <w:p>
+      <w:pPr>
+        <w:spacing w:line="276" w:lineRule="auto"/>
+        <w:jc w:val="both"/>
+        <w:rPr>
+          <w:sz w:val="23"/>
+          <w:szCs w:val="23"/>
+        </w:rPr>
+      </w:pPr>
+      <w:r>
+        <w:rPr>
+          <w:sz w:val="23"/>
+          <w:szCs w:val="23"/>
+        </w:rPr>
+        <w:t xml:space="preserve">Cannot be an instance of </w:t>
+      </w:r>
+      <w:proofErr w:type="spellStart"/>
+      <w:r>
+        <w:rPr>
+          <w:sz w:val="23"/>
+          <w:szCs w:val="23"/>
+        </w:rPr>
+        <w:t>HPActor</w:t>
+      </w:r>
+      <w:proofErr w:type="spellEnd"/>
+      <w:r>
+        <w:rPr>
+          <w:sz w:val="23"/>
+          <w:szCs w:val="23"/>
+        </w:rPr>
+        <w:t xml:space="preserve"> since it needs extra functionality</w:t>
+      </w:r>
+      <w:r>
+        <w:rPr>
+          <w:sz w:val="23"/>
+          <w:szCs w:val="23"/>
+        </w:rPr>
+        <w:t xml:space="preserve">, </w:t>
+      </w:r>
+      <w:proofErr w:type="spellStart"/>
+      <w:r>
+        <w:rPr>
+          <w:sz w:val="23"/>
+          <w:szCs w:val="23"/>
+        </w:rPr>
+        <w:t>H</w:t>
+      </w:r>
+      <w:r>
+        <w:rPr>
+          <w:sz w:val="23"/>
+          <w:szCs w:val="23"/>
+        </w:rPr>
+        <w:t>P</w:t>
+      </w:r>
+      <w:r>
+        <w:rPr>
+          <w:sz w:val="23"/>
+          <w:szCs w:val="23"/>
+        </w:rPr>
+        <w:t>Actor</w:t>
+      </w:r>
+      <w:proofErr w:type="spellEnd"/>
+      <w:r>
+        <w:rPr>
+          <w:sz w:val="23"/>
+          <w:szCs w:val="23"/>
+        </w:rPr>
+        <w:t xml:space="preserve"> lack</w:t>
+      </w:r>
+      <w:r>
+        <w:rPr>
+          <w:sz w:val="23"/>
+          <w:szCs w:val="23"/>
+        </w:rPr>
+        <w:t>s</w:t>
+      </w:r>
+      <w:r>
+        <w:rPr>
+          <w:sz w:val="23"/>
+          <w:szCs w:val="23"/>
+        </w:rPr>
+        <w:t xml:space="preserve"> </w:t>
+      </w:r>
+      <w:r>
+        <w:rPr>
+          <w:sz w:val="23"/>
+          <w:szCs w:val="23"/>
+        </w:rPr>
+        <w:t>this</w:t>
+      </w:r>
+      <w:r>
+        <w:rPr>
+          <w:sz w:val="23"/>
+          <w:szCs w:val="23"/>
+        </w:rPr>
+        <w:t xml:space="preserve"> required functionality</w:t>
+      </w:r>
+      <w:r>
+        <w:rPr>
+          <w:sz w:val="23"/>
+          <w:szCs w:val="23"/>
+        </w:rPr>
+        <w:t>, the</w:t>
+      </w:r>
+      <w:r>
+        <w:rPr>
+          <w:sz w:val="23"/>
+          <w:szCs w:val="23"/>
+        </w:rPr>
+        <w:t>re</w:t>
+      </w:r>
+      <w:r>
+        <w:rPr>
+          <w:sz w:val="23"/>
+          <w:szCs w:val="23"/>
+        </w:rPr>
+        <w:t xml:space="preserve">fore it </w:t>
+      </w:r>
+      <w:r>
+        <w:rPr>
+          <w:sz w:val="23"/>
+          <w:szCs w:val="23"/>
+        </w:rPr>
+        <w:t>will be</w:t>
+      </w:r>
+      <w:r>
+        <w:rPr>
+          <w:sz w:val="23"/>
+          <w:szCs w:val="23"/>
+        </w:rPr>
+        <w:t xml:space="preserve"> made into </w:t>
+      </w:r>
+      <w:r>
+        <w:rPr>
+          <w:sz w:val="23"/>
+          <w:szCs w:val="23"/>
+        </w:rPr>
+        <w:t>a subclass</w:t>
+      </w:r>
+      <w:r>
+        <w:rPr>
+          <w:sz w:val="23"/>
+          <w:szCs w:val="23"/>
+        </w:rPr>
+        <w:t xml:space="preserve"> of </w:t>
+      </w:r>
+      <w:proofErr w:type="spellStart"/>
+      <w:r>
+        <w:rPr>
+          <w:sz w:val="23"/>
+          <w:szCs w:val="23"/>
+        </w:rPr>
+        <w:t>HP</w:t>
+      </w:r>
+      <w:r>
+        <w:rPr>
+          <w:sz w:val="23"/>
+          <w:szCs w:val="23"/>
+        </w:rPr>
+        <w:t>A</w:t>
+      </w:r>
+      <w:r>
+        <w:rPr>
+          <w:sz w:val="23"/>
+          <w:szCs w:val="23"/>
+        </w:rPr>
+        <w:t>ctor</w:t>
+      </w:r>
+      <w:proofErr w:type="spellEnd"/>
+      <w:r>
+        <w:rPr>
+          <w:sz w:val="23"/>
+          <w:szCs w:val="23"/>
+        </w:rPr>
+        <w:t xml:space="preserve"> </w:t>
+      </w:r>
+      <w:r>
+        <w:rPr>
+          <w:sz w:val="23"/>
+          <w:szCs w:val="23"/>
+        </w:rPr>
+        <w:t>and it will</w:t>
+      </w:r>
+      <w:r>
+        <w:rPr>
+          <w:sz w:val="23"/>
+          <w:szCs w:val="23"/>
+        </w:rPr>
+        <w:t xml:space="preserve"> </w:t>
+      </w:r>
+      <w:r>
+        <w:rPr>
+          <w:sz w:val="23"/>
+          <w:szCs w:val="23"/>
+        </w:rPr>
+        <w:t xml:space="preserve">override </w:t>
+      </w:r>
+      <w:r>
+        <w:rPr>
+          <w:sz w:val="23"/>
+          <w:szCs w:val="23"/>
+        </w:rPr>
+        <w:t>some</w:t>
+      </w:r>
+      <w:r>
+        <w:rPr>
+          <w:sz w:val="23"/>
+          <w:szCs w:val="23"/>
+        </w:rPr>
+        <w:t xml:space="preserve"> methods to perform its </w:t>
+      </w:r>
+      <w:r>
+        <w:rPr>
+          <w:sz w:val="23"/>
+          <w:szCs w:val="23"/>
+        </w:rPr>
+        <w:t>functionality</w:t>
+      </w:r>
+      <w:r>
+        <w:rPr>
+          <w:sz w:val="23"/>
+          <w:szCs w:val="23"/>
+        </w:rPr>
+        <w:t>.</w:t>
+      </w:r>
+      <w:r>
+        <w:rPr>
+          <w:sz w:val="23"/>
+          <w:szCs w:val="23"/>
+        </w:rPr>
+        <w:t xml:space="preserve"> It doesn’t</w:t>
+      </w:r>
+      <w:r>
+        <w:rPr>
+          <w:sz w:val="23"/>
+          <w:szCs w:val="23"/>
+        </w:rPr>
+        <w:t xml:space="preserve"> </w:t>
+      </w:r>
+      <w:r>
+        <w:rPr>
+          <w:sz w:val="23"/>
+          <w:szCs w:val="23"/>
+        </w:rPr>
+        <w:t>relate to Patrol class since it</w:t>
+      </w:r>
+      <w:r>
+        <w:rPr>
+          <w:sz w:val="23"/>
+          <w:szCs w:val="23"/>
+        </w:rPr>
+        <w:t xml:space="preserve">s movement is </w:t>
+      </w:r>
+      <w:r>
+        <w:rPr>
+          <w:sz w:val="23"/>
+          <w:szCs w:val="23"/>
+        </w:rPr>
+        <w:t>random.</w:t>
+      </w:r>
+    </w:p>
+    <w:p>
+      <w:pPr>
+        <w:pStyle w:val="ListParagraph"/>
+        <w:spacing w:line="276" w:lineRule="auto"/>
+        <w:ind w:left="360"/>
+        <w:jc w:val="both"/>
+        <w:rPr>
+          <w:sz w:val="23"/>
+          <w:szCs w:val="23"/>
+        </w:rPr>
+      </w:pPr>
+    </w:p>
+    <w:p>
+      <w:pPr>
+        <w:pStyle w:val="ListParagraph"/>
+        <w:numPr>
+          <w:ilvl w:val="0"/>
+          <w:numId w:val="5"/>
+        </w:numPr>
+        <w:spacing w:line="276" w:lineRule="auto"/>
+        <w:jc w:val="both"/>
+        <w:rPr>
+          <w:sz w:val="23"/>
+          <w:szCs w:val="23"/>
+        </w:rPr>
+      </w:pPr>
+      <w:r>
+        <w:rPr>
+          <w:sz w:val="23"/>
+          <w:szCs w:val="23"/>
+        </w:rPr>
         <w:t xml:space="preserve">Spells </w:t>
       </w:r>
       <w:proofErr w:type="spellStart"/>
@@ -2635,8 +2703,6 @@
           <w:szCs w:val="23"/>
         </w:rPr>
       </w:pPr>
-      <w:bookmarkStart w:id="0" w:name="_GoBack"/>
-      <w:bookmarkEnd w:id="0"/>
     </w:p>
     <w:sectPr>
       <w:pgSz w:w="11906" w:h="16838"/>

</xml_diff>

<commit_message>
Added some explanation under cast class
</commit_message>
<xml_diff>
--- a/Design Rationale Documentation.docx
+++ b/Design Rationale Documentation.docx
@@ -1763,12 +1763,7 @@
       </w:r>
       <w:proofErr w:type="spellEnd"/>
       <w:r>
-        <w:t xml:space="preserve"> when cast on an actor would render them unable to perform any actions such as moving, attacking or performing any affordances such as dropping or taking an item, essentially skipping one of their turns. In order to implement this</w:t>
-      </w:r>
-      <w:bookmarkStart w:id="0" w:name="_GoBack"/>
-      <w:bookmarkEnd w:id="0"/>
-      <w:r>
-        <w:t xml:space="preserve"> function, we would ignore an actor’s input to perform any actions for the duration of the spell.</w:t>
+        <w:t xml:space="preserve"> when cast on an actor would render them unable to perform any actions such as moving, attacking or performing any affordances such as dropping or taking an item, essentially skipping one of their turns. In order to implement this function, we would ignore an actor’s input to perform any actions for the duration of the spell.</w:t>
       </w:r>
     </w:p>
     <w:p>
@@ -2145,6 +2140,16 @@
     </w:p>
     <w:p>
       <w:pPr>
+        <w:spacing w:line="276" w:lineRule="auto"/>
+        <w:jc w:val="both"/>
+        <w:rPr>
+          <w:sz w:val="23"/>
+          <w:szCs w:val="23"/>
+        </w:rPr>
+      </w:pPr>
+    </w:p>
+    <w:p>
+      <w:pPr>
         <w:pStyle w:val="ListParagraph"/>
         <w:numPr>
           <w:ilvl w:val="0"/>
@@ -2272,16 +2277,39 @@
         </w:rPr>
         <w:t>overridden or added as long it doesn’t break the contract with attack.</w:t>
       </w:r>
-    </w:p>
-    <w:p>
-      <w:pPr>
-        <w:spacing w:line="276" w:lineRule="auto"/>
-        <w:jc w:val="both"/>
-        <w:rPr>
-          <w:sz w:val="23"/>
-          <w:szCs w:val="23"/>
-        </w:rPr>
-      </w:pPr>
+      <w:r>
+        <w:rPr>
+          <w:sz w:val="23"/>
+          <w:szCs w:val="23"/>
+        </w:rPr>
+        <w:t xml:space="preserve"> Being a subclass of Attack, it will automatically inherit all dependencies of </w:t>
+      </w:r>
+      <w:r>
+        <w:rPr>
+          <w:sz w:val="23"/>
+          <w:szCs w:val="23"/>
+        </w:rPr>
+        <w:t>its parent class</w:t>
+      </w:r>
+      <w:r>
+        <w:rPr>
+          <w:sz w:val="23"/>
+          <w:szCs w:val="23"/>
+        </w:rPr>
+        <w:t>.</w:t>
+      </w:r>
+    </w:p>
+    <w:p>
+      <w:pPr>
+        <w:spacing w:line="276" w:lineRule="auto"/>
+        <w:jc w:val="both"/>
+        <w:rPr>
+          <w:sz w:val="23"/>
+          <w:szCs w:val="23"/>
+        </w:rPr>
+      </w:pPr>
+      <w:bookmarkStart w:id="0" w:name="_GoBack"/>
+      <w:bookmarkEnd w:id="0"/>
     </w:p>
     <w:p>
       <w:pPr>

</xml_diff>

<commit_message>
Cleaned up Dementor, Potion, Drink and Give.
Will be working to completely refactor Give

Added WBA 2

Updated UMLs and design rationale to match my implementation

Check readme for possible bugs

Generated and updated Javadoc for the whole game
</commit_message>
<xml_diff>
--- a/Design Rationale Documentation.docx
+++ b/Design Rationale Documentation.docx
@@ -2,6 +2,86 @@
 <file path=word/document.xml><?xml version="1.0" encoding="utf-8"?>
 <w:document xmlns:wpc="http://schemas.microsoft.com/office/word/2010/wordprocessingCanvas" xmlns:cx="http://schemas.microsoft.com/office/drawing/2014/chartex" xmlns:cx1="http://schemas.microsoft.com/office/drawing/2015/9/8/chartex" xmlns:cx2="http://schemas.microsoft.com/office/drawing/2015/10/21/chartex" xmlns:cx3="http://schemas.microsoft.com/office/drawing/2016/5/9/chartex" xmlns:cx4="http://schemas.microsoft.com/office/drawing/2016/5/10/chartex" xmlns:cx5="http://schemas.microsoft.com/office/drawing/2016/5/11/chartex" xmlns:cx6="http://schemas.microsoft.com/office/drawing/2016/5/12/chartex" xmlns:cx7="http://schemas.microsoft.com/office/drawing/2016/5/13/chartex" xmlns:cx8="http://schemas.microsoft.com/office/drawing/2016/5/14/chartex" xmlns:mc="http://schemas.openxmlformats.org/markup-compatibility/2006" xmlns:aink="http://schemas.microsoft.com/office/drawing/2016/ink" xmlns:am3d="http://schemas.microsoft.com/office/drawing/2017/model3d" xmlns:o="urn:schemas-microsoft-com:office:office" xmlns:r="http://schemas.openxmlformats.org/officeDocument/2006/relationships" xmlns:m="http://schemas.openxmlformats.org/officeDocument/2006/math" xmlns:v="urn:schemas-microsoft-com:vml" xmlns:wp14="http://schemas.microsoft.com/office/word/2010/wordprocessingDrawing" xmlns:wp="http://schemas.openxmlformats.org/drawingml/2006/wordprocessingDrawing" xmlns:w10="urn:schemas-microsoft-com:office:word" xmlns:w="http://schemas.openxmlformats.org/wordprocessingml/2006/main" xmlns:w14="http://schemas.microsoft.com/office/word/2010/wordml" xmlns:w15="http://schemas.microsoft.com/office/word/2012/wordml" xmlns:w16cid="http://schemas.microsoft.com/office/word/2016/wordml/cid" xmlns:w16se="http://schemas.microsoft.com/office/word/2015/wordml/symex" xmlns:wpg="http://schemas.microsoft.com/office/word/2010/wordprocessingGroup" xmlns:wpi="http://schemas.microsoft.com/office/word/2010/wordprocessingInk" xmlns:wne="http://schemas.microsoft.com/office/word/2006/wordml" xmlns:wps="http://schemas.microsoft.com/office/word/2010/wordprocessingShape" mc:Ignorable="w14 w15 w16se w16cid wp14">
   <w:body>
+    <w:p>
+      <w:pPr>
+        <w:spacing w:line="276" w:lineRule="auto"/>
+        <w:jc w:val="both"/>
+        <w:rPr>
+          <w:sz w:val="24"/>
+          <w:szCs w:val="24"/>
+          <w:lang w:val="en-US"/>
+        </w:rPr>
+      </w:pPr>
+      <w:r>
+        <w:rPr>
+          <w:b/>
+          <w:sz w:val="24"/>
+          <w:szCs w:val="24"/>
+          <w:lang w:val="en-US"/>
+        </w:rPr>
+        <w:t>Update:</w:t>
+      </w:r>
+      <w:r>
+        <w:rPr>
+          <w:b/>
+          <w:sz w:val="24"/>
+          <w:szCs w:val="24"/>
+          <w:lang w:val="en-US"/>
+        </w:rPr>
+        <w:t xml:space="preserve"> </w:t>
+      </w:r>
+      <w:bookmarkStart w:id="0" w:name="_GoBack"/>
+      <w:bookmarkEnd w:id="0"/>
+      <w:r>
+        <w:rPr>
+          <w:b/>
+          <w:sz w:val="24"/>
+          <w:szCs w:val="24"/>
+          <w:lang w:val="en-US"/>
+        </w:rPr>
+        <w:t xml:space="preserve">28/1 </w:t>
+      </w:r>
+      <w:proofErr w:type="spellStart"/>
+      <w:r>
+        <w:rPr>
+          <w:b/>
+          <w:sz w:val="24"/>
+          <w:szCs w:val="24"/>
+          <w:lang w:val="en-US"/>
+        </w:rPr>
+        <w:t>mhad</w:t>
+      </w:r>
+      <w:proofErr w:type="spellEnd"/>
+      <w:r>
+        <w:rPr>
+          <w:b/>
+          <w:sz w:val="24"/>
+          <w:szCs w:val="24"/>
+          <w:lang w:val="en-US"/>
+        </w:rPr>
+        <w:t xml:space="preserve">, </w:t>
+      </w:r>
+      <w:r>
+        <w:rPr>
+          <w:sz w:val="24"/>
+          <w:szCs w:val="24"/>
+          <w:lang w:val="en-US"/>
+        </w:rPr>
+        <w:t>added drink</w:t>
+      </w:r>
+    </w:p>
+    <w:p>
+      <w:pPr>
+        <w:spacing w:line="276" w:lineRule="auto"/>
+        <w:jc w:val="both"/>
+        <w:rPr>
+          <w:b/>
+          <w:sz w:val="24"/>
+          <w:szCs w:val="24"/>
+          <w:lang w:val="en-US"/>
+        </w:rPr>
+      </w:pPr>
+    </w:p>
     <w:p>
       <w:pPr>
         <w:spacing w:line="276" w:lineRule="auto"/>
@@ -1219,6 +1299,7 @@
           <w:sz w:val="23"/>
           <w:szCs w:val="23"/>
         </w:rPr>
+        <w:lastRenderedPageBreak/>
         <w:t>HPAction</w:t>
       </w:r>
       <w:proofErr w:type="spellEnd"/>
@@ -1280,7 +1361,6 @@
           <w:sz w:val="23"/>
           <w:szCs w:val="23"/>
         </w:rPr>
-        <w:lastRenderedPageBreak/>
         <w:t>Wand and Spell Implementation</w:t>
       </w:r>
     </w:p>
@@ -1769,6 +1849,13 @@
     <w:p>
       <w:pPr>
         <w:pStyle w:val="ListParagraph"/>
+        <w:ind w:left="360"/>
+        <w:jc w:val="both"/>
+      </w:pPr>
+    </w:p>
+    <w:p>
+      <w:pPr>
+        <w:pStyle w:val="ListParagraph"/>
         <w:spacing w:line="276" w:lineRule="auto"/>
         <w:jc w:val="both"/>
         <w:rPr>
@@ -1796,6 +1883,7 @@
           <w:sz w:val="23"/>
           <w:szCs w:val="23"/>
         </w:rPr>
+        <w:lastRenderedPageBreak/>
         <w:t>Potions</w:t>
       </w:r>
       <w:r>
@@ -1910,15 +1998,7 @@
           <w:sz w:val="23"/>
           <w:szCs w:val="23"/>
         </w:rPr>
-        <w:t xml:space="preserve">. But since potions are more interesting, e.g. magic, boost attack potions, it was </w:t>
-      </w:r>
-      <w:r>
-        <w:rPr>
-          <w:sz w:val="23"/>
-          <w:szCs w:val="23"/>
-        </w:rPr>
-        <w:lastRenderedPageBreak/>
-        <w:t xml:space="preserve">decided that it should be a </w:t>
+        <w:t xml:space="preserve">. But since potions are more interesting, e.g. magic, boost attack potions, it was decided that it should be a </w:t>
       </w:r>
       <w:r>
         <w:rPr>
@@ -2030,21 +2110,7 @@
           <w:sz w:val="23"/>
           <w:szCs w:val="23"/>
         </w:rPr>
-        <w:t xml:space="preserve">a random </w:t>
-      </w:r>
-      <w:r>
-        <w:rPr>
-          <w:sz w:val="23"/>
-          <w:szCs w:val="23"/>
-        </w:rPr>
-        <w:t xml:space="preserve">or a certain </w:t>
-      </w:r>
-      <w:r>
-        <w:rPr>
-          <w:sz w:val="23"/>
-          <w:szCs w:val="23"/>
-        </w:rPr>
-        <w:t xml:space="preserve">number of </w:t>
+        <w:t xml:space="preserve">a random number of </w:t>
       </w:r>
       <w:r>
         <w:rPr>
@@ -2058,28 +2124,14 @@
           <w:sz w:val="23"/>
           <w:szCs w:val="23"/>
         </w:rPr>
-        <w:t xml:space="preserve"> if and only if the actor’s health is not full</w:t>
-      </w:r>
-      <w:r>
-        <w:rPr>
-          <w:sz w:val="23"/>
-          <w:szCs w:val="23"/>
-        </w:rPr>
-        <w:t xml:space="preserve"> and the actor </w:t>
-      </w:r>
-      <w:r>
-        <w:rPr>
-          <w:sz w:val="23"/>
-          <w:szCs w:val="23"/>
-        </w:rPr>
-        <w:t>could</w:t>
-      </w:r>
-      <w:r>
-        <w:rPr>
-          <w:sz w:val="23"/>
-          <w:szCs w:val="23"/>
-        </w:rPr>
-        <w:t xml:space="preserve"> use them</w:t>
+        <w:t xml:space="preserve"> if and only if the actor’s health is not </w:t>
+      </w:r>
+      <w:r>
+        <w:rPr>
+          <w:sz w:val="23"/>
+          <w:szCs w:val="23"/>
+        </w:rPr>
+        <w:t>full</w:t>
       </w:r>
       <w:r>
         <w:rPr>
@@ -2121,6 +2173,34 @@
           <w:sz w:val="23"/>
           <w:szCs w:val="23"/>
         </w:rPr>
+        <w:t xml:space="preserve">Potions must be ‘taken’ first, then the </w:t>
+      </w:r>
+      <w:r>
+        <w:rPr>
+          <w:sz w:val="23"/>
+          <w:szCs w:val="23"/>
+        </w:rPr>
+        <w:t xml:space="preserve">Drink affordance </w:t>
+      </w:r>
+      <w:r>
+        <w:rPr>
+          <w:sz w:val="23"/>
+          <w:szCs w:val="23"/>
+        </w:rPr>
+        <w:t>is used</w:t>
+      </w:r>
+      <w:r>
+        <w:rPr>
+          <w:sz w:val="23"/>
+          <w:szCs w:val="23"/>
+        </w:rPr>
+        <w:t xml:space="preserve"> to ‘drink’ the </w:t>
+      </w:r>
+      <w:r>
+        <w:rPr>
+          <w:sz w:val="23"/>
+          <w:szCs w:val="23"/>
+        </w:rPr>
         <w:t>p</w:t>
       </w:r>
       <w:r>
@@ -2128,25 +2208,36 @@
           <w:sz w:val="23"/>
           <w:szCs w:val="23"/>
         </w:rPr>
-        <w:t>otions are immediately consumed when an actor moves to the potion’s location</w:t>
-      </w:r>
-      <w:r>
-        <w:rPr>
-          <w:sz w:val="23"/>
-          <w:szCs w:val="23"/>
-        </w:rPr>
-        <w:t xml:space="preserve"> and do not consume the actor’s turn.</w:t>
-      </w:r>
-    </w:p>
-    <w:p>
-      <w:pPr>
-        <w:spacing w:line="276" w:lineRule="auto"/>
-        <w:jc w:val="both"/>
-        <w:rPr>
-          <w:sz w:val="23"/>
-          <w:szCs w:val="23"/>
-        </w:rPr>
-      </w:pPr>
+        <w:t>otions</w:t>
+      </w:r>
+      <w:r>
+        <w:rPr>
+          <w:sz w:val="23"/>
+          <w:szCs w:val="23"/>
+        </w:rPr>
+        <w:t>, this</w:t>
+      </w:r>
+      <w:r>
+        <w:rPr>
+          <w:sz w:val="23"/>
+          <w:szCs w:val="23"/>
+        </w:rPr>
+        <w:t xml:space="preserve"> consume</w:t>
+      </w:r>
+      <w:r>
+        <w:rPr>
+          <w:sz w:val="23"/>
+          <w:szCs w:val="23"/>
+        </w:rPr>
+        <w:t xml:space="preserve">s </w:t>
+      </w:r>
+      <w:r>
+        <w:rPr>
+          <w:sz w:val="23"/>
+          <w:szCs w:val="23"/>
+        </w:rPr>
+        <w:t>the actor’s turn.</w:t>
+      </w:r>
     </w:p>
     <w:p>
       <w:pPr>
@@ -2167,6 +2258,369 @@
           <w:sz w:val="23"/>
           <w:szCs w:val="23"/>
         </w:rPr>
+        <w:t>Drink</w:t>
+      </w:r>
+      <w:r>
+        <w:rPr>
+          <w:sz w:val="23"/>
+          <w:szCs w:val="23"/>
+        </w:rPr>
+        <w:t xml:space="preserve"> Affordance</w:t>
+      </w:r>
+    </w:p>
+    <w:p>
+      <w:pPr>
+        <w:spacing w:line="276" w:lineRule="auto"/>
+        <w:jc w:val="both"/>
+        <w:rPr>
+          <w:sz w:val="23"/>
+          <w:szCs w:val="23"/>
+        </w:rPr>
+      </w:pPr>
+      <w:r>
+        <w:rPr>
+          <w:sz w:val="23"/>
+          <w:szCs w:val="23"/>
+        </w:rPr>
+        <w:t>A</w:t>
+      </w:r>
+      <w:r>
+        <w:rPr>
+          <w:sz w:val="23"/>
+          <w:szCs w:val="23"/>
+        </w:rPr>
+        <w:t xml:space="preserve"> subclass of </w:t>
+      </w:r>
+      <w:proofErr w:type="spellStart"/>
+      <w:r>
+        <w:rPr>
+          <w:sz w:val="23"/>
+          <w:szCs w:val="23"/>
+        </w:rPr>
+        <w:t>H</w:t>
+      </w:r>
+      <w:r>
+        <w:rPr>
+          <w:sz w:val="23"/>
+          <w:szCs w:val="23"/>
+        </w:rPr>
+        <w:t>P</w:t>
+      </w:r>
+      <w:r>
+        <w:rPr>
+          <w:sz w:val="23"/>
+          <w:szCs w:val="23"/>
+        </w:rPr>
+        <w:t>Affordance</w:t>
+      </w:r>
+      <w:proofErr w:type="spellEnd"/>
+      <w:r>
+        <w:rPr>
+          <w:sz w:val="23"/>
+          <w:szCs w:val="23"/>
+        </w:rPr>
+        <w:t xml:space="preserve">, </w:t>
+      </w:r>
+      <w:r>
+        <w:rPr>
+          <w:sz w:val="23"/>
+          <w:szCs w:val="23"/>
+        </w:rPr>
+        <w:t xml:space="preserve">this follows the same design as </w:t>
+      </w:r>
+    </w:p>
+    <w:p>
+      <w:pPr>
+        <w:spacing w:line="276" w:lineRule="auto"/>
+        <w:jc w:val="both"/>
+        <w:rPr>
+          <w:sz w:val="23"/>
+          <w:szCs w:val="23"/>
+        </w:rPr>
+      </w:pPr>
+      <w:r>
+        <w:rPr>
+          <w:sz w:val="23"/>
+          <w:szCs w:val="23"/>
+        </w:rPr>
+        <w:t>If an actor is holding an</w:t>
+      </w:r>
+      <w:r>
+        <w:rPr>
+          <w:sz w:val="23"/>
+          <w:szCs w:val="23"/>
+        </w:rPr>
+        <w:t xml:space="preserve"> item with a HEALTH capability</w:t>
+      </w:r>
+      <w:r>
+        <w:rPr>
+          <w:sz w:val="23"/>
+          <w:szCs w:val="23"/>
+        </w:rPr>
+        <w:t>, the actor has the option of ‘</w:t>
+      </w:r>
+      <w:r>
+        <w:rPr>
+          <w:sz w:val="23"/>
+          <w:szCs w:val="23"/>
+        </w:rPr>
+        <w:t>drinking’</w:t>
+      </w:r>
+      <w:r>
+        <w:rPr>
+          <w:sz w:val="23"/>
+          <w:szCs w:val="23"/>
+        </w:rPr>
+        <w:t xml:space="preserve"> the item</w:t>
+      </w:r>
+      <w:r>
+        <w:rPr>
+          <w:sz w:val="23"/>
+          <w:szCs w:val="23"/>
+        </w:rPr>
+        <w:t>.</w:t>
+      </w:r>
+    </w:p>
+    <w:p>
+      <w:pPr>
+        <w:spacing w:line="276" w:lineRule="auto"/>
+        <w:jc w:val="both"/>
+        <w:rPr>
+          <w:sz w:val="23"/>
+          <w:szCs w:val="23"/>
+        </w:rPr>
+      </w:pPr>
+      <w:r>
+        <w:rPr>
+          <w:sz w:val="23"/>
+          <w:szCs w:val="23"/>
+        </w:rPr>
+        <w:t xml:space="preserve">The </w:t>
+      </w:r>
+      <w:r>
+        <w:rPr>
+          <w:sz w:val="23"/>
+          <w:szCs w:val="23"/>
+        </w:rPr>
+        <w:t>Drink</w:t>
+      </w:r>
+      <w:r>
+        <w:rPr>
+          <w:sz w:val="23"/>
+          <w:szCs w:val="23"/>
+        </w:rPr>
+        <w:t xml:space="preserve"> class is a subclass of </w:t>
+      </w:r>
+      <w:proofErr w:type="spellStart"/>
+      <w:r>
+        <w:rPr>
+          <w:sz w:val="23"/>
+          <w:szCs w:val="23"/>
+        </w:rPr>
+        <w:t>HPAffordance</w:t>
+      </w:r>
+      <w:proofErr w:type="spellEnd"/>
+      <w:r>
+        <w:rPr>
+          <w:sz w:val="23"/>
+          <w:szCs w:val="23"/>
+        </w:rPr>
+        <w:t xml:space="preserve"> that depends on:</w:t>
+      </w:r>
+    </w:p>
+    <w:p>
+      <w:pPr>
+        <w:pStyle w:val="ListParagraph"/>
+        <w:numPr>
+          <w:ilvl w:val="0"/>
+          <w:numId w:val="7"/>
+        </w:numPr>
+        <w:spacing w:line="276" w:lineRule="auto"/>
+        <w:jc w:val="both"/>
+        <w:rPr>
+          <w:sz w:val="23"/>
+          <w:szCs w:val="23"/>
+        </w:rPr>
+      </w:pPr>
+      <w:proofErr w:type="spellStart"/>
+      <w:r>
+        <w:rPr>
+          <w:sz w:val="23"/>
+          <w:szCs w:val="23"/>
+        </w:rPr>
+        <w:t>MessageRender</w:t>
+      </w:r>
+      <w:proofErr w:type="spellEnd"/>
+      <w:r>
+        <w:rPr>
+          <w:sz w:val="23"/>
+          <w:szCs w:val="23"/>
+        </w:rPr>
+        <w:t xml:space="preserve"> to display a message to the user, a form of player feedback.</w:t>
+      </w:r>
+    </w:p>
+    <w:p>
+      <w:pPr>
+        <w:pStyle w:val="ListParagraph"/>
+        <w:numPr>
+          <w:ilvl w:val="0"/>
+          <w:numId w:val="7"/>
+        </w:numPr>
+        <w:spacing w:line="276" w:lineRule="auto"/>
+        <w:jc w:val="both"/>
+        <w:rPr>
+          <w:sz w:val="23"/>
+          <w:szCs w:val="23"/>
+        </w:rPr>
+      </w:pPr>
+      <w:proofErr w:type="spellStart"/>
+      <w:r>
+        <w:rPr>
+          <w:sz w:val="23"/>
+          <w:szCs w:val="23"/>
+        </w:rPr>
+        <w:t>HPEntetityInterface</w:t>
+      </w:r>
+      <w:proofErr w:type="spellEnd"/>
+      <w:r>
+        <w:rPr>
+          <w:sz w:val="23"/>
+          <w:szCs w:val="23"/>
+        </w:rPr>
+        <w:t xml:space="preserve"> as it deals with entities and therefore the item needs to be managed by </w:t>
+      </w:r>
+      <w:proofErr w:type="spellStart"/>
+      <w:r>
+        <w:rPr>
+          <w:sz w:val="23"/>
+          <w:szCs w:val="23"/>
+        </w:rPr>
+        <w:t>EntityManager</w:t>
+      </w:r>
+      <w:proofErr w:type="spellEnd"/>
+      <w:r>
+        <w:rPr>
+          <w:sz w:val="23"/>
+          <w:szCs w:val="23"/>
+        </w:rPr>
+        <w:t>.</w:t>
+      </w:r>
+    </w:p>
+    <w:p>
+      <w:pPr>
+        <w:pStyle w:val="ListParagraph"/>
+        <w:numPr>
+          <w:ilvl w:val="0"/>
+          <w:numId w:val="7"/>
+        </w:numPr>
+        <w:spacing w:line="276" w:lineRule="auto"/>
+        <w:jc w:val="both"/>
+        <w:rPr>
+          <w:sz w:val="23"/>
+          <w:szCs w:val="23"/>
+        </w:rPr>
+      </w:pPr>
+      <w:proofErr w:type="spellStart"/>
+      <w:r>
+        <w:rPr>
+          <w:sz w:val="23"/>
+          <w:szCs w:val="23"/>
+        </w:rPr>
+        <w:t>HPActor</w:t>
+      </w:r>
+      <w:proofErr w:type="spellEnd"/>
+      <w:r>
+        <w:rPr>
+          <w:sz w:val="23"/>
+          <w:szCs w:val="23"/>
+        </w:rPr>
+        <w:t>,</w:t>
+      </w:r>
+      <w:r>
+        <w:rPr>
+          <w:sz w:val="23"/>
+          <w:szCs w:val="23"/>
+        </w:rPr>
+        <w:t xml:space="preserve"> as actors are the ones who initiate the action.</w:t>
+      </w:r>
+    </w:p>
+    <w:p>
+      <w:pPr>
+        <w:pStyle w:val="ListParagraph"/>
+        <w:numPr>
+          <w:ilvl w:val="0"/>
+          <w:numId w:val="7"/>
+        </w:numPr>
+        <w:spacing w:line="276" w:lineRule="auto"/>
+        <w:jc w:val="both"/>
+        <w:rPr>
+          <w:sz w:val="23"/>
+          <w:szCs w:val="23"/>
+        </w:rPr>
+      </w:pPr>
+      <w:proofErr w:type="spellStart"/>
+      <w:r>
+        <w:rPr>
+          <w:sz w:val="23"/>
+          <w:szCs w:val="23"/>
+        </w:rPr>
+        <w:t>HPAction</w:t>
+      </w:r>
+      <w:proofErr w:type="spellEnd"/>
+      <w:r>
+        <w:rPr>
+          <w:sz w:val="23"/>
+          <w:szCs w:val="23"/>
+        </w:rPr>
+        <w:t>,</w:t>
+      </w:r>
+      <w:r>
+        <w:rPr>
+          <w:sz w:val="23"/>
+          <w:szCs w:val="23"/>
+        </w:rPr>
+        <w:t xml:space="preserve"> as to check if the action can be performed </w:t>
+      </w:r>
+    </w:p>
+    <w:p>
+      <w:pPr>
+        <w:spacing w:line="276" w:lineRule="auto"/>
+        <w:jc w:val="both"/>
+        <w:rPr>
+          <w:sz w:val="23"/>
+          <w:szCs w:val="23"/>
+        </w:rPr>
+      </w:pPr>
+    </w:p>
+    <w:p>
+      <w:pPr>
+        <w:spacing w:line="276" w:lineRule="auto"/>
+        <w:jc w:val="both"/>
+        <w:rPr>
+          <w:sz w:val="23"/>
+          <w:szCs w:val="23"/>
+        </w:rPr>
+      </w:pPr>
+    </w:p>
+    <w:p>
+      <w:pPr>
+        <w:pStyle w:val="ListParagraph"/>
+        <w:numPr>
+          <w:ilvl w:val="0"/>
+          <w:numId w:val="5"/>
+        </w:numPr>
+        <w:spacing w:line="276" w:lineRule="auto"/>
+        <w:jc w:val="both"/>
+        <w:rPr>
+          <w:sz w:val="23"/>
+          <w:szCs w:val="23"/>
+        </w:rPr>
+      </w:pPr>
+      <w:r>
+        <w:rPr>
+          <w:sz w:val="23"/>
+          <w:szCs w:val="23"/>
+        </w:rPr>
         <w:t xml:space="preserve">Cast </w:t>
       </w:r>
     </w:p>
@@ -2308,8 +2762,6 @@
           <w:szCs w:val="23"/>
         </w:rPr>
       </w:pPr>
-      <w:bookmarkStart w:id="0" w:name="_GoBack"/>
-      <w:bookmarkEnd w:id="0"/>
     </w:p>
     <w:p>
       <w:pPr>

</xml_diff>

<commit_message>
Completed all my tasks and some other changes
*NonPlayer cannot take advantage of Give class(could not fix the issue
regarding albus targeting albus, see google Hangouts), so to enable give
for nonPlayer, a give method for nonplayer needs to be implemented. Code
is commented for the Give class implementation under albus for those who
want to have a go with it.

*Added a method that returns a boolean representing accept and Decline
in HPGridTextInterface and one other method to access this in
HPGridController

*Updated design rationale

*Other changes for Javadocs
</commit_message>
<xml_diff>
--- a/Design Rationale Documentation.docx
+++ b/Design Rationale Documentation.docx
@@ -28,10 +28,9 @@
           <w:szCs w:val="24"/>
           <w:lang w:val="en-US"/>
         </w:rPr>
-        <w:t xml:space="preserve"> </w:t>
-      </w:r>
-      <w:bookmarkStart w:id="0" w:name="_GoBack"/>
-      <w:bookmarkEnd w:id="0"/>
+        <w:t xml:space="preserve"> 28/1 </w:t>
+      </w:r>
+      <w:proofErr w:type="spellStart"/>
       <w:r>
         <w:rPr>
           <w:b/>
@@ -39,9 +38,9 @@
           <w:szCs w:val="24"/>
           <w:lang w:val="en-US"/>
         </w:rPr>
-        <w:t xml:space="preserve">28/1 </w:t>
-      </w:r>
-      <w:proofErr w:type="spellStart"/>
+        <w:t>mhad</w:t>
+      </w:r>
+      <w:proofErr w:type="spellEnd"/>
       <w:r>
         <w:rPr>
           <w:b/>
@@ -49,38 +48,16 @@
           <w:szCs w:val="24"/>
           <w:lang w:val="en-US"/>
         </w:rPr>
-        <w:t>mhad</w:t>
-      </w:r>
-      <w:proofErr w:type="spellEnd"/>
-      <w:r>
-        <w:rPr>
-          <w:b/>
+        <w:t xml:space="preserve">, </w:t>
+      </w:r>
+      <w:r>
+        <w:rPr>
           <w:sz w:val="24"/>
           <w:szCs w:val="24"/>
           <w:lang w:val="en-US"/>
         </w:rPr>
-        <w:t xml:space="preserve">, </w:t>
-      </w:r>
-      <w:r>
-        <w:rPr>
-          <w:sz w:val="24"/>
-          <w:szCs w:val="24"/>
-          <w:lang w:val="en-US"/>
-        </w:rPr>
         <w:t>added drink</w:t>
       </w:r>
-    </w:p>
-    <w:p>
-      <w:pPr>
-        <w:spacing w:line="276" w:lineRule="auto"/>
-        <w:jc w:val="both"/>
-        <w:rPr>
-          <w:b/>
-          <w:sz w:val="24"/>
-          <w:szCs w:val="24"/>
-          <w:lang w:val="en-US"/>
-        </w:rPr>
-      </w:pPr>
     </w:p>
     <w:p>
       <w:pPr>
@@ -1085,7 +1062,30 @@
           <w:sz w:val="23"/>
           <w:szCs w:val="23"/>
         </w:rPr>
-        <w:t>, this action consumes one turn.</w:t>
+        <w:t>, this action consumes one turn</w:t>
+      </w:r>
+      <w:r>
+        <w:rPr>
+          <w:sz w:val="23"/>
+          <w:szCs w:val="23"/>
+        </w:rPr>
+        <w:t xml:space="preserve"> if the item is </w:t>
+      </w:r>
+      <w:proofErr w:type="spellStart"/>
+      <w:r>
+        <w:rPr>
+          <w:sz w:val="23"/>
+          <w:szCs w:val="23"/>
+        </w:rPr>
+        <w:t>accpeted</w:t>
+      </w:r>
+      <w:proofErr w:type="spellEnd"/>
+      <w:r>
+        <w:rPr>
+          <w:sz w:val="23"/>
+          <w:szCs w:val="23"/>
+        </w:rPr>
+        <w:t>.</w:t>
       </w:r>
     </w:p>
     <w:p>
@@ -1299,7 +1299,6 @@
           <w:sz w:val="23"/>
           <w:szCs w:val="23"/>
         </w:rPr>
-        <w:lastRenderedPageBreak/>
         <w:t>HPAction</w:t>
       </w:r>
       <w:proofErr w:type="spellEnd"/>
@@ -1856,6 +1855,22 @@
     <w:p>
       <w:pPr>
         <w:pStyle w:val="ListParagraph"/>
+        <w:ind w:left="360"/>
+        <w:jc w:val="both"/>
+      </w:pPr>
+    </w:p>
+    <w:p>
+      <w:pPr>
+        <w:pStyle w:val="ListParagraph"/>
+        <w:ind w:left="360"/>
+        <w:jc w:val="both"/>
+      </w:pPr>
+      <w:bookmarkStart w:id="0" w:name="_GoBack"/>
+      <w:bookmarkEnd w:id="0"/>
+    </w:p>
+    <w:p>
+      <w:pPr>
+        <w:pStyle w:val="ListParagraph"/>
         <w:spacing w:line="276" w:lineRule="auto"/>
         <w:jc w:val="both"/>
         <w:rPr>
@@ -3158,31 +3173,6 @@
         </w:rPr>
         <w:t xml:space="preserve"> class to perform its functionality.</w:t>
       </w:r>
-    </w:p>
-    <w:p>
-      <w:pPr>
-        <w:tabs>
-          <w:tab w:val="left" w:pos="3525"/>
-        </w:tabs>
-        <w:spacing w:line="276" w:lineRule="auto"/>
-        <w:ind w:left="360"/>
-        <w:jc w:val="both"/>
-        <w:rPr>
-          <w:sz w:val="23"/>
-          <w:szCs w:val="23"/>
-        </w:rPr>
-      </w:pPr>
-    </w:p>
-    <w:p>
-      <w:pPr>
-        <w:spacing w:line="276" w:lineRule="auto"/>
-        <w:ind w:left="360"/>
-        <w:jc w:val="both"/>
-        <w:rPr>
-          <w:sz w:val="23"/>
-          <w:szCs w:val="23"/>
-        </w:rPr>
-      </w:pPr>
     </w:p>
     <w:sectPr>
       <w:pgSz w:w="11906" w:h="16838"/>

</xml_diff>

<commit_message>
readded the design rationale
</commit_message>
<xml_diff>
--- a/Design Rationale Documentation.docx
+++ b/Design Rationale Documentation.docx
@@ -4,90 +4,354 @@
   <w:body>
     <w:p>
       <w:r>
-        <w:t xml:space="preserve">Follows responsibilities of </w:t>
-      </w:r>
-      <w:r>
-        <w:t>WBA Assignment</w:t>
-      </w:r>
-      <w:r>
-        <w:t xml:space="preserve"> 1</w:t>
-      </w:r>
-    </w:p>
-    <w:p>
-      <w:r>
-        <w:t>Matti: Potion, Drink, Dementor and Give classes</w:t>
-      </w:r>
-    </w:p>
-    <w:p>
-      <w:r>
-        <w:t>Kerry:</w:t>
-      </w:r>
-    </w:p>
-    <w:p>
-      <w:r>
-        <w:t>Shakeel:</w:t>
-      </w:r>
-      <w:r>
-        <w:t xml:space="preserve"> </w:t>
-      </w:r>
-    </w:p>
-    <w:p>
-      <w:pPr>
-        <w:ind w:firstLine="720"/>
-      </w:pPr>
-      <w:r>
-        <w:t xml:space="preserve">Created - Leave, Wand, Spells, </w:t>
-      </w:r>
-      <w:proofErr w:type="spellStart"/>
-      <w:r>
-        <w:t>Expelliarmus</w:t>
-      </w:r>
-      <w:proofErr w:type="spellEnd"/>
-      <w:r>
-        <w:t xml:space="preserve"> and </w:t>
-      </w:r>
-      <w:proofErr w:type="spellStart"/>
-      <w:r>
-        <w:t>AvadaKadavra</w:t>
-      </w:r>
-      <w:proofErr w:type="spellEnd"/>
-      <w:r>
-        <w:t xml:space="preserve"> Classes</w:t>
-      </w:r>
-    </w:p>
-    <w:p>
-      <w:pPr>
-        <w:ind w:firstLine="720"/>
-      </w:pPr>
-      <w:r>
-        <w:t xml:space="preserve">Modified – </w:t>
-      </w:r>
-      <w:proofErr w:type="spellStart"/>
-      <w:r>
-        <w:t>GridInterface</w:t>
-      </w:r>
-      <w:proofErr w:type="spellEnd"/>
-      <w:r>
-        <w:t xml:space="preserve">, </w:t>
-      </w:r>
-      <w:proofErr w:type="spellStart"/>
-      <w:r>
-        <w:t>TextInterface</w:t>
-      </w:r>
-      <w:proofErr w:type="spellEnd"/>
-      <w:r>
-        <w:t xml:space="preserve">, </w:t>
-      </w:r>
-      <w:proofErr w:type="spellStart"/>
-      <w:r>
-        <w:t>HPWorld</w:t>
-      </w:r>
-      <w:proofErr w:type="spellEnd"/>
-      <w:r>
-        <w:t xml:space="preserve"> and Player Classes </w:t>
-      </w:r>
-    </w:p>
-    <w:p/>
+        <w:t xml:space="preserve">DESIGN RATIONALE: FIT2099 SSB ASSIGNMENT 1(updated for assignment 2) </w:t>
+      </w:r>
+    </w:p>
+    <w:p>
+      <w:r>
+        <w:t xml:space="preserve">GROUP NAME  JAVAPLUSPLUS </w:t>
+      </w:r>
+    </w:p>
+    <w:p>
+      <w:r>
+        <w:t xml:space="preserve">GROUP MEMBERS  MOHAMED SHAKEEL MOHAMED RAFI  28021452 </w:t>
+      </w:r>
+    </w:p>
+    <w:p>
+      <w:r>
+        <w:t xml:space="preserve">         MATTI HADDAD    29708966 </w:t>
+      </w:r>
+    </w:p>
+    <w:p>
+      <w:r>
+        <w:t xml:space="preserve">   KERRY YUE SONG ZHENG  28794346 </w:t>
+      </w:r>
+    </w:p>
+    <w:p>
+      <w:r>
+        <w:t xml:space="preserve">This document relays the design rationale and thought process for the tasks that were assigned. </w:t>
+      </w:r>
+    </w:p>
+    <w:p>
+      <w:r>
+        <w:t xml:space="preserve">1. Leave Affordance </w:t>
+      </w:r>
+    </w:p>
+    <w:p>
+      <w:r>
+        <w:t xml:space="preserve">Because none of the other classes can perform this type of affordance and each actor can perform the ‘Leave action’, having it as a subclass of HpAffordance will increase reusability, maintainability and reduce dependency as it will perform the action in its own module. </w:t>
+      </w:r>
+    </w:p>
+    <w:p>
+      <w:r>
+        <w:t xml:space="preserve">If an actor is holding an item (ring, wand, dagger, sword), the actor has the option of ‘leaving’ the item in the actor’s current location. This action consumes one turn. </w:t>
+      </w:r>
+    </w:p>
+    <w:p>
+      <w:r>
+        <w:t xml:space="preserve">The Leave class is a subclass of HPAffordance that depends on: </w:t>
+      </w:r>
+    </w:p>
+    <w:p>
+      <w:r>
+        <w:t xml:space="preserve">• MessageRender to display a message to the user, a form of player feedback. • HPEntetityInterface as it deals with entities and therefore the item needs to be managed by EntityManager. An HP item would not exist without the other. • HPActor as actors are the ones who initiate the action. • HPAction as to check if the action can be performed (an actor cannot give an item to an actor holding an item). </w:t>
+      </w:r>
+    </w:p>
+    <w:p>
+      <w:r>
+        <w:t xml:space="preserve"> </w:t>
+      </w:r>
+    </w:p>
+    <w:p>
+      <w:r>
+        <w:t xml:space="preserve">2. Give Affordance </w:t>
+      </w:r>
+    </w:p>
+    <w:p>
+      <w:r>
+        <w:t xml:space="preserve">Just as leave, each actor can perform the give action, having it as a subclass of HpAffordance will increase reusability, maintainability and reduce dependency as it will perform the action in its own module. </w:t>
+      </w:r>
+    </w:p>
+    <w:p>
+      <w:r>
+        <w:t xml:space="preserve">If an actor is holding an item (ring, wand, dagger, sword), the actor has the option of ‘giving’ the item to another actor if and only if both actors are in the same location and both are from the same team. In addition, the item can be rejected by the receiver, if so, it will stay with the actor that tried to ‘give’ it, this action consumes one turn whether the item was accepted or declined. </w:t>
+      </w:r>
+    </w:p>
+    <w:p>
+      <w:r>
+        <w:t xml:space="preserve">The Give class is a subclass of HPAffordance that depends on: </w:t>
+      </w:r>
+    </w:p>
+    <w:p>
+      <w:r>
+        <w:t xml:space="preserve">• MessageRender to display a message to the user, a form of player feedback. • HPEntetityInterface as it deals with entities and therefore the item needs to be managed by EntityManager. • HPActor as actors are the ones who initiate the action. • HPAction as to check if the action can be performed (an actor cannot give an item to an actor holding an item). </w:t>
+      </w:r>
+    </w:p>
+    <w:p>
+      <w:r>
+        <w:t xml:space="preserve"> </w:t>
+      </w:r>
+    </w:p>
+    <w:p>
+      <w:r>
+        <w:t xml:space="preserve">3. Wand and Spell Implementation </w:t>
+      </w:r>
+    </w:p>
+    <w:p>
+      <w:r>
+        <w:t xml:space="preserve">For a Spell to be Casted, there must be a Wand class and a Cast Action. </w:t>
+      </w:r>
+    </w:p>
+    <w:p>
+      <w:r>
+        <w:t xml:space="preserve">Furthermore, Cast may target both entities and actors, which will require further distinction. </w:t>
+      </w:r>
+    </w:p>
+    <w:p>
+      <w:r>
+        <w:lastRenderedPageBreak/>
+        <w:t xml:space="preserve"> </w:t>
+      </w:r>
+    </w:p>
+    <w:p>
+      <w:r>
+        <w:t xml:space="preserve">3.1 Wand and Cast Class </w:t>
+      </w:r>
+    </w:p>
+    <w:p>
+      <w:r>
+        <w:t xml:space="preserve">A Wand, like a dagger or any other item in the game, can be picked up by any Actor. The existence of a Wand allows an Actor to Cast Spells onto other Actors, or itself. </w:t>
+      </w:r>
+    </w:p>
+    <w:p>
+      <w:r>
+        <w:t xml:space="preserve"> </w:t>
+      </w:r>
+    </w:p>
+    <w:p>
+      <w:r>
+        <w:t xml:space="preserve">3.2 Cast and Actor’s Known Spells </w:t>
+      </w:r>
+    </w:p>
+    <w:p>
+      <w:r>
+        <w:t xml:space="preserve">Casting a spell requires a new action - Cast. This is different from Attack as it requires a Spell to be an input as well.  </w:t>
+      </w:r>
+    </w:p>
+    <w:p>
+      <w:r>
+        <w:t xml:space="preserve">It will then execute the Spell's effect if the Actor knows the Spell. </w:t>
+      </w:r>
+    </w:p>
+    <w:p>
+      <w:r>
+        <w:t xml:space="preserve">Every actor will have a set of its known Spells. </w:t>
+      </w:r>
+    </w:p>
+    <w:p>
+      <w:r>
+        <w:t xml:space="preserve"> </w:t>
+      </w:r>
+    </w:p>
+    <w:p>
+      <w:r>
+        <w:t xml:space="preserve">3.3 Targeting Items </w:t>
+      </w:r>
+    </w:p>
+    <w:p>
+      <w:r>
+        <w:t xml:space="preserve">To allow Spells to be Casted on items, the interface HPEntityInterface is used in Cast and Spell to target both subclasses. </w:t>
+      </w:r>
+    </w:p>
+    <w:p>
+      <w:r>
+        <w:t xml:space="preserve">Additional checks must be implemented for individual spells to ensure that the target is the intended class type. </w:t>
+      </w:r>
+    </w:p>
+    <w:p>
+      <w:r>
+        <w:t xml:space="preserve">3.4 Expelliarmus </w:t>
+      </w:r>
+    </w:p>
+    <w:p>
+      <w:r>
+        <w:t xml:space="preserve">How expelliarmus works is that by casting this spell on a valid target i.e. a target that is not on the same team as the caster, by “forcing” the targeted actor to drop the item they are holding if they are holding one. The leave class would first check if the targeted actor is holding a item. If they are, it would remove the item the actor is carrying, by changing itemCarried attributes of hpactors, and place it in the location the targeted actor is at. As such, expelliarmus is dependent on leave. By using the leave class, it makes use of the existing affordance leave, and the functionality of expelliarmus is essentially an actor dropping an item (leave affordance) involuntarily. </w:t>
+      </w:r>
+    </w:p>
+    <w:p>
+      <w:r>
+        <w:t xml:space="preserve">3.5 Immobulus The spell Immobulus when cast on an actor would render them unable to perform any actions such as moving, attacking or performing any affordances such as dropping or taking an item, essentially skipping one of their turns. In order to implement this function, we would ignore an actor’s input to perform any actions for the duration of the spell. </w:t>
+      </w:r>
+    </w:p>
+    <w:p>
+      <w:r>
+        <w:t xml:space="preserve"> </w:t>
+      </w:r>
+    </w:p>
+    <w:p>
+      <w:r>
+        <w:t xml:space="preserve"> </w:t>
+      </w:r>
+    </w:p>
+    <w:p>
+      <w:r>
+        <w:t xml:space="preserve"> </w:t>
+      </w:r>
+    </w:p>
+    <w:p>
+      <w:r>
+        <w:t xml:space="preserve"> </w:t>
+      </w:r>
+    </w:p>
+    <w:p>
+      <w:r>
+        <w:t xml:space="preserve"> </w:t>
+      </w:r>
+    </w:p>
+    <w:p>
+      <w:r>
+        <w:t xml:space="preserve"> </w:t>
+      </w:r>
+    </w:p>
+    <w:p>
+      <w:r>
+        <w:t xml:space="preserve">4. Potions. </w:t>
+      </w:r>
+    </w:p>
+    <w:p>
+      <w:r>
+        <w:lastRenderedPageBreak/>
+        <w:t xml:space="preserve">If an increaseHitPoints method is added to HPEntity, health potions could be implemented as class instances of HPEntity. But since potions are more interesting, e.g. magic, boost attack potions, it was decided that it should be a subclass of HPEntity, it uses some of its functionality, in addition it will have a method increaseHealth. </w:t>
+      </w:r>
+    </w:p>
+    <w:p>
+      <w:r>
+        <w:t xml:space="preserve">Potions are used to allow an actor to replenish a random number of hit points if and only if the actor’s health is not full. Potions cannot increase the actor’s health beyond its default health. Furthermore, Potions must be ‘taken’ first, then the Drink affordance is used to ‘drink’ the potions, this consumes the actor’s turn. Potion also have an initial position, can be visible or hidden. </w:t>
+      </w:r>
+    </w:p>
+    <w:p>
+      <w:r>
+        <w:t xml:space="preserve">5. Drink Affordance </w:t>
+      </w:r>
+    </w:p>
+    <w:p>
+      <w:r>
+        <w:t xml:space="preserve">A subclass of HPAffordance, this follows the same design as other affordances. </w:t>
+      </w:r>
+    </w:p>
+    <w:p>
+      <w:r>
+        <w:t xml:space="preserve">If an actor is holding an item with a HEALTH capability, then the actor has the option of ‘drinking’ the item. </w:t>
+      </w:r>
+    </w:p>
+    <w:p>
+      <w:r>
+        <w:t xml:space="preserve">The Drink class is a subclass of HPAffordance that depends on: </w:t>
+      </w:r>
+    </w:p>
+    <w:p>
+      <w:r>
+        <w:t xml:space="preserve">• MessageRender to display a message to the user, a form of player feedback. • HPEntetityInterface as it deals with entities and therefore the item needs to be managed by EntityManager. • HPActor, as actors are the ones who initiate the action. • HPAction, as to check if the action can be performed  </w:t>
+      </w:r>
+    </w:p>
+    <w:p>
+      <w:r>
+        <w:t xml:space="preserve"> </w:t>
+      </w:r>
+    </w:p>
+    <w:p>
+      <w:r>
+        <w:t xml:space="preserve"> </w:t>
+      </w:r>
+    </w:p>
+    <w:p>
+      <w:r>
+        <w:t xml:space="preserve">6. Cast  </w:t>
+      </w:r>
+    </w:p>
+    <w:p>
+      <w:r>
+        <w:t xml:space="preserve">Because its functionality behaves like the Attack class i.e. it uses same methods as the Attack class, it will therefore be a subclass of Attack, some methods will be overridden or added as long it doesn’t break the contract with attack. Being a subclass of Attack, it will automatically inherit all dependencies of its parent class. </w:t>
+      </w:r>
+    </w:p>
+    <w:p>
+      <w:r>
+        <w:t xml:space="preserve"> </w:t>
+      </w:r>
+    </w:p>
+    <w:p>
+      <w:r>
+        <w:t xml:space="preserve"> </w:t>
+      </w:r>
+    </w:p>
+    <w:p>
+      <w:r>
+        <w:t xml:space="preserve"> </w:t>
+      </w:r>
+    </w:p>
+    <w:p>
+      <w:r>
+        <w:t xml:space="preserve"> </w:t>
+      </w:r>
+    </w:p>
+    <w:p>
+      <w:r>
+        <w:t xml:space="preserve"> </w:t>
+      </w:r>
+    </w:p>
+    <w:p>
+      <w:r>
+        <w:t xml:space="preserve"> </w:t>
+      </w:r>
+    </w:p>
+    <w:p>
+      <w:r>
+        <w:t xml:space="preserve"> </w:t>
+      </w:r>
+    </w:p>
+    <w:p>
+      <w:r>
+        <w:t xml:space="preserve">7. Dementor  </w:t>
+      </w:r>
+    </w:p>
+    <w:p>
+      <w:r>
+        <w:t xml:space="preserve">Cannot be an instance of HPActor since it needs extra functionality, HPActor lacks this required functionality, therefore it will be made into a subclass of HPActor and it will override some methods to perform its functionality. It doesn’t relate to Patrol class since its movement is random. </w:t>
+      </w:r>
+    </w:p>
+    <w:p>
+      <w:r>
+        <w:t xml:space="preserve">Dementors have the following behaviour:  </w:t>
+      </w:r>
+    </w:p>
+    <w:p>
+      <w:r>
+        <w:lastRenderedPageBreak/>
+        <w:t xml:space="preserve">• All Dementors are on team EVIL.  • A Dementor has a home base, which is its initial location.  • At the start of its turn (a turn is when its act() method is called), if a Dementor is in a location with one or more actors on a different team, it sucks energy out of the actors, reducing each actor’s hitpoints by 40. It then does the movement behaviour described below.  • When a Dementor is at its home base, it waits for a random number of turns between 1 and 5 inclusive. It then randomly chooses a direction in which to travel, and randomly chooses how many steps to travel in that direction, up to a maximum of three steps. After that, on each turn it moves one step in its chosen direction until it cannot move further or it has moved the chosen number of steps. It then retraces its steps back to its base one step per turn.  </w:t>
+      </w:r>
+    </w:p>
+    <w:p>
+      <w:r>
+        <w:t xml:space="preserve"> </w:t>
+      </w:r>
+    </w:p>
+    <w:p>
+      <w:r>
+        <w:t xml:space="preserve"> </w:t>
+      </w:r>
+    </w:p>
+    <w:p>
+      <w:r>
+        <w:t xml:space="preserve">8. Spells enum class </w:t>
+      </w:r>
+    </w:p>
+    <w:p>
+      <w:r>
+        <w:t>An enum type is used to keep track of each actor’s known spells, this is because the spell are predefined constants for each character.  Furthermore, when cast is initiated it will need to refer to Spells enum class to perform its functionality.</w:t>
+      </w:r>
+      <w:bookmarkStart w:id="0" w:name="_GoBack"/>
+      <w:bookmarkEnd w:id="0"/>
+    </w:p>
     <w:p/>
     <w:p/>
     <w:p>
@@ -361,8 +625,6 @@
                               </w:rPr>
                               <w:t>30</w:t>
                             </w:r>
-                            <w:bookmarkStart w:id="0" w:name="_GoBack"/>
-                            <w:bookmarkEnd w:id="0"/>
                             <w:r>
                               <w:rPr>
                                 <w:lang w:val="en-US"/>
@@ -593,8 +855,6 @@
                         </w:rPr>
                         <w:t>30</w:t>
                       </w:r>
-                      <w:bookmarkStart w:id="1" w:name="_GoBack"/>
-                      <w:bookmarkEnd w:id="1"/>
                       <w:r>
                         <w:rPr>
                           <w:lang w:val="en-US"/>

</xml_diff>

<commit_message>
added further design rationale to wand and cast, as well as rationale for avada kedavra and the mechanics of it
</commit_message>
<xml_diff>
--- a/Design Rationale Documentation.docx
+++ b/Design Rationale Documentation.docx
@@ -9,22 +9,73 @@
     </w:p>
     <w:p>
       <w:r>
-        <w:t xml:space="preserve">GROUP NAME  JAVAPLUSPLUS </w:t>
-      </w:r>
-    </w:p>
-    <w:p>
-      <w:r>
-        <w:t xml:space="preserve">GROUP MEMBERS  MOHAMED SHAKEEL MOHAMED RAFI  28021452 </w:t>
-      </w:r>
-    </w:p>
-    <w:p>
-      <w:r>
-        <w:t xml:space="preserve">         MATTI HADDAD    29708966 </w:t>
-      </w:r>
-    </w:p>
-    <w:p>
-      <w:r>
-        <w:t xml:space="preserve">   KERRY YUE SONG ZHENG  28794346 </w:t>
+        <w:t>GROUP NAME</w:t>
+      </w:r>
+      <w:r>
+        <w:t>:</w:t>
+      </w:r>
+      <w:r>
+        <w:t xml:space="preserve">  JAVAPLUSPLUS </w:t>
+      </w:r>
+    </w:p>
+    <w:p>
+      <w:r>
+        <w:t>GROUP MEMBERS</w:t>
+      </w:r>
+      <w:r>
+        <w:t>:</w:t>
+      </w:r>
+      <w:r>
+        <w:t xml:space="preserve">  </w:t>
+      </w:r>
+      <w:r>
+        <w:tab/>
+      </w:r>
+      <w:r>
+        <w:tab/>
+      </w:r>
+      <w:r>
+        <w:t xml:space="preserve">MOHAMED SHAKEEL MOHAMED RAFI  28021452 </w:t>
+      </w:r>
+    </w:p>
+    <w:p>
+      <w:r>
+        <w:t xml:space="preserve">        </w:t>
+      </w:r>
+      <w:r>
+        <w:tab/>
+      </w:r>
+      <w:r>
+        <w:tab/>
+      </w:r>
+      <w:r>
+        <w:tab/>
+      </w:r>
+      <w:r>
+        <w:tab/>
+      </w:r>
+      <w:r>
+        <w:t xml:space="preserve"> MATTI HADDAD    29708966 </w:t>
+      </w:r>
+    </w:p>
+    <w:p>
+      <w:r>
+        <w:t xml:space="preserve">  </w:t>
+      </w:r>
+      <w:r>
+        <w:tab/>
+      </w:r>
+      <w:r>
+        <w:tab/>
+      </w:r>
+      <w:r>
+        <w:tab/>
+      </w:r>
+      <w:r>
+        <w:tab/>
+      </w:r>
+      <w:r>
+        <w:t xml:space="preserve"> KERRY YUE SONG ZHENG  28794346 </w:t>
       </w:r>
     </w:p>
     <w:p>
@@ -39,7 +90,15 @@
     </w:p>
     <w:p>
       <w:r>
-        <w:t xml:space="preserve">Because none of the other classes can perform this type of affordance and each actor can perform the ‘Leave action’, having it as a subclass of HpAffordance will increase reusability, maintainability and reduce dependency as it will perform the action in its own module. </w:t>
+        <w:t xml:space="preserve">Because none of the other classes can perform this type of affordance and each actor can perform the ‘Leave action’, having it as a subclass of </w:t>
+      </w:r>
+      <w:proofErr w:type="spellStart"/>
+      <w:r>
+        <w:t>HpAffordance</w:t>
+      </w:r>
+      <w:proofErr w:type="spellEnd"/>
+      <w:r>
+        <w:t xml:space="preserve"> will increase reusability, maintainability and reduce dependency as it will perform the action in its own module. </w:t>
       </w:r>
     </w:p>
     <w:p>
@@ -49,12 +108,60 @@
     </w:p>
     <w:p>
       <w:r>
-        <w:t xml:space="preserve">The Leave class is a subclass of HPAffordance that depends on: </w:t>
-      </w:r>
-    </w:p>
-    <w:p>
-      <w:r>
-        <w:t xml:space="preserve">• MessageRender to display a message to the user, a form of player feedback. • HPEntetityInterface as it deals with entities and therefore the item needs to be managed by EntityManager. An HP item would not exist without the other. • HPActor as actors are the ones who initiate the action. • HPAction as to check if the action can be performed (an actor cannot give an item to an actor holding an item). </w:t>
+        <w:t xml:space="preserve">The Leave class is a subclass of </w:t>
+      </w:r>
+      <w:proofErr w:type="spellStart"/>
+      <w:r>
+        <w:t>HPAffordance</w:t>
+      </w:r>
+      <w:proofErr w:type="spellEnd"/>
+      <w:r>
+        <w:t xml:space="preserve"> that depends on: </w:t>
+      </w:r>
+    </w:p>
+    <w:p>
+      <w:r>
+        <w:t xml:space="preserve">• </w:t>
+      </w:r>
+      <w:proofErr w:type="spellStart"/>
+      <w:r>
+        <w:t>MessageRender</w:t>
+      </w:r>
+      <w:proofErr w:type="spellEnd"/>
+      <w:r>
+        <w:t xml:space="preserve"> to display a message to the user, a form of player feedback. • </w:t>
+      </w:r>
+      <w:proofErr w:type="spellStart"/>
+      <w:r>
+        <w:t>HPEntetityInterface</w:t>
+      </w:r>
+      <w:proofErr w:type="spellEnd"/>
+      <w:r>
+        <w:t xml:space="preserve"> as it deals with entities and therefore the item needs to be managed by </w:t>
+      </w:r>
+      <w:proofErr w:type="spellStart"/>
+      <w:r>
+        <w:t>EntityManager</w:t>
+      </w:r>
+      <w:proofErr w:type="spellEnd"/>
+      <w:r>
+        <w:t xml:space="preserve">. An HP item would not exist without the other. • </w:t>
+      </w:r>
+      <w:proofErr w:type="spellStart"/>
+      <w:r>
+        <w:t>HPActor</w:t>
+      </w:r>
+      <w:proofErr w:type="spellEnd"/>
+      <w:r>
+        <w:t xml:space="preserve"> as actors are the ones who initiate the action. • </w:t>
+      </w:r>
+      <w:proofErr w:type="spellStart"/>
+      <w:r>
+        <w:t>HPAction</w:t>
+      </w:r>
+      <w:proofErr w:type="spellEnd"/>
+      <w:r>
+        <w:t xml:space="preserve"> as to check if the action can be performed (an actor cannot give an item to an actor holding an item). </w:t>
       </w:r>
     </w:p>
     <w:p>
@@ -69,7 +176,15 @@
     </w:p>
     <w:p>
       <w:r>
-        <w:t xml:space="preserve">Just as leave, each actor can perform the give action, having it as a subclass of HpAffordance will increase reusability, maintainability and reduce dependency as it will perform the action in its own module. </w:t>
+        <w:t xml:space="preserve">Just as leave, each actor can perform the give action, having it as a subclass of </w:t>
+      </w:r>
+      <w:proofErr w:type="spellStart"/>
+      <w:r>
+        <w:t>HpAffordance</w:t>
+      </w:r>
+      <w:proofErr w:type="spellEnd"/>
+      <w:r>
+        <w:t xml:space="preserve"> will increase reusability, maintainability and reduce dependency as it will perform the action in its own module. </w:t>
       </w:r>
     </w:p>
     <w:p>
@@ -79,12 +194,60 @@
     </w:p>
     <w:p>
       <w:r>
-        <w:t xml:space="preserve">The Give class is a subclass of HPAffordance that depends on: </w:t>
-      </w:r>
-    </w:p>
-    <w:p>
-      <w:r>
-        <w:t xml:space="preserve">• MessageRender to display a message to the user, a form of player feedback. • HPEntetityInterface as it deals with entities and therefore the item needs to be managed by EntityManager. • HPActor as actors are the ones who initiate the action. • HPAction as to check if the action can be performed (an actor cannot give an item to an actor holding an item). </w:t>
+        <w:t xml:space="preserve">The Give class is a subclass of </w:t>
+      </w:r>
+      <w:proofErr w:type="spellStart"/>
+      <w:r>
+        <w:t>HPAffordance</w:t>
+      </w:r>
+      <w:proofErr w:type="spellEnd"/>
+      <w:r>
+        <w:t xml:space="preserve"> that depends on: </w:t>
+      </w:r>
+    </w:p>
+    <w:p>
+      <w:r>
+        <w:t xml:space="preserve">• </w:t>
+      </w:r>
+      <w:proofErr w:type="spellStart"/>
+      <w:r>
+        <w:t>MessageRender</w:t>
+      </w:r>
+      <w:proofErr w:type="spellEnd"/>
+      <w:r>
+        <w:t xml:space="preserve"> to display a message to the user, a form of player feedback. • </w:t>
+      </w:r>
+      <w:proofErr w:type="spellStart"/>
+      <w:r>
+        <w:t>HPEntetityInterface</w:t>
+      </w:r>
+      <w:proofErr w:type="spellEnd"/>
+      <w:r>
+        <w:t xml:space="preserve"> as it deals with entities and therefore the item needs to be managed by </w:t>
+      </w:r>
+      <w:proofErr w:type="spellStart"/>
+      <w:r>
+        <w:t>EntityManager</w:t>
+      </w:r>
+      <w:proofErr w:type="spellEnd"/>
+      <w:r>
+        <w:t xml:space="preserve">. • </w:t>
+      </w:r>
+      <w:proofErr w:type="spellStart"/>
+      <w:r>
+        <w:t>HPActor</w:t>
+      </w:r>
+      <w:proofErr w:type="spellEnd"/>
+      <w:r>
+        <w:t xml:space="preserve"> as actors are the ones who initiate the action. • </w:t>
+      </w:r>
+      <w:proofErr w:type="spellStart"/>
+      <w:r>
+        <w:t>HPAction</w:t>
+      </w:r>
+      <w:proofErr w:type="spellEnd"/>
+      <w:r>
+        <w:t xml:space="preserve"> as to check if the action can be performed (an actor cannot give an item to an actor holding an item). </w:t>
       </w:r>
     </w:p>
     <w:p>
@@ -122,6 +285,12 @@
       <w:r>
         <w:t xml:space="preserve">A Wand, like a dagger or any other item in the game, can be picked up by any Actor. The existence of a Wand allows an Actor to Cast Spells onto other Actors, or itself. </w:t>
       </w:r>
+      <w:r>
+        <w:t>The wand will have the capability casting so that it is easy to determine the function of the wand</w:t>
+      </w:r>
+      <w:r>
+        <w:t>, which is also in line with many of the existing entities such as sword and axes.</w:t>
+      </w:r>
     </w:p>
     <w:p>
       <w:r>
@@ -160,7 +329,15 @@
     </w:p>
     <w:p>
       <w:r>
-        <w:t xml:space="preserve">To allow Spells to be Casted on items, the interface HPEntityInterface is used in Cast and Spell to target both subclasses. </w:t>
+        <w:t xml:space="preserve">To allow Spells to be Casted on items, the interface </w:t>
+      </w:r>
+      <w:proofErr w:type="spellStart"/>
+      <w:r>
+        <w:t>HPEntityInterface</w:t>
+      </w:r>
+      <w:proofErr w:type="spellEnd"/>
+      <w:r>
+        <w:t xml:space="preserve"> is used in Cast and Spell to target both subclasses. </w:t>
       </w:r>
     </w:p>
     <w:p>
@@ -170,187 +347,436 @@
     </w:p>
     <w:p>
       <w:r>
-        <w:t xml:space="preserve">3.4 Expelliarmus </w:t>
-      </w:r>
-    </w:p>
-    <w:p>
-      <w:r>
-        <w:t xml:space="preserve">How expelliarmus works is that by casting this spell on a valid target i.e. a target that is not on the same team as the caster, by “forcing” the targeted actor to drop the item they are holding if they are holding one. The leave class would first check if the targeted actor is holding a item. If they are, it would remove the item the actor is carrying, by changing itemCarried attributes of hpactors, and place it in the location the targeted actor is at. As such, expelliarmus is dependent on leave. By using the leave class, it makes use of the existing affordance leave, and the functionality of expelliarmus is essentially an actor dropping an item (leave affordance) involuntarily. </w:t>
-      </w:r>
-    </w:p>
-    <w:p>
-      <w:r>
-        <w:t xml:space="preserve">3.5 Immobulus The spell Immobulus when cast on an actor would render them unable to perform any actions such as moving, attacking or performing any affordances such as dropping or taking an item, essentially skipping one of their turns. In order to implement this function, we would ignore an actor’s input to perform any actions for the duration of the spell. </w:t>
-      </w:r>
-    </w:p>
-    <w:p>
+        <w:t xml:space="preserve">3.4 </w:t>
+      </w:r>
+      <w:proofErr w:type="spellStart"/>
+      <w:r>
+        <w:t>Expelliarmus</w:t>
+      </w:r>
+      <w:proofErr w:type="spellEnd"/>
       <w:r>
         <w:t xml:space="preserve"> </w:t>
       </w:r>
     </w:p>
     <w:p>
       <w:r>
+        <w:t xml:space="preserve">How </w:t>
+      </w:r>
+      <w:proofErr w:type="spellStart"/>
+      <w:r>
+        <w:t>expelliarmus</w:t>
+      </w:r>
+      <w:proofErr w:type="spellEnd"/>
+      <w:r>
+        <w:t xml:space="preserve"> works is that by casting this spell on a valid target i.e. a target that is not on the same team as the caster, by “forcing” the targeted actor to drop the item they are holding if they are holding one. The leave class would first check if the targeted actor is holding </w:t>
+      </w:r>
+      <w:proofErr w:type="spellStart"/>
+      <w:proofErr w:type="gramStart"/>
+      <w:r>
+        <w:t>a</w:t>
+      </w:r>
+      <w:proofErr w:type="spellEnd"/>
+      <w:proofErr w:type="gramEnd"/>
+      <w:r>
+        <w:t xml:space="preserve"> item. If they are, it would remove the item the actor is carrying, by changing </w:t>
+      </w:r>
+      <w:proofErr w:type="spellStart"/>
+      <w:r>
+        <w:t>itemCarried</w:t>
+      </w:r>
+      <w:proofErr w:type="spellEnd"/>
+      <w:r>
+        <w:t xml:space="preserve"> attributes of </w:t>
+      </w:r>
+      <w:proofErr w:type="spellStart"/>
+      <w:r>
+        <w:t>hpactors</w:t>
+      </w:r>
+      <w:proofErr w:type="spellEnd"/>
+      <w:r>
+        <w:t xml:space="preserve">, and place it in the location the targeted actor is at. As such, </w:t>
+      </w:r>
+      <w:proofErr w:type="spellStart"/>
+      <w:r>
+        <w:t>expelliarmus</w:t>
+      </w:r>
+      <w:proofErr w:type="spellEnd"/>
+      <w:r>
+        <w:t xml:space="preserve"> is dependent on leave. By using the leave class, it makes use of the existing affordance leave, and the functionality of </w:t>
+      </w:r>
+      <w:proofErr w:type="spellStart"/>
+      <w:r>
+        <w:t>expelliarmus</w:t>
+      </w:r>
+      <w:proofErr w:type="spellEnd"/>
+      <w:r>
+        <w:t xml:space="preserve"> is essentially an actor dropping an item (leave affordance) involuntarily. </w:t>
+      </w:r>
+    </w:p>
+    <w:p>
+      <w:r>
+        <w:t xml:space="preserve">3.5 </w:t>
+      </w:r>
+      <w:proofErr w:type="spellStart"/>
+      <w:r>
+        <w:t>Immobulus</w:t>
+      </w:r>
+      <w:proofErr w:type="spellEnd"/>
+      <w:r>
         <w:t xml:space="preserve"> </w:t>
       </w:r>
-    </w:p>
-    <w:p>
-      <w:r>
-        <w:t xml:space="preserve"> </w:t>
-      </w:r>
-    </w:p>
-    <w:p>
-      <w:r>
-        <w:t xml:space="preserve"> </w:t>
-      </w:r>
-    </w:p>
-    <w:p>
-      <w:r>
-        <w:t xml:space="preserve"> </w:t>
-      </w:r>
-    </w:p>
-    <w:p>
-      <w:r>
-        <w:t xml:space="preserve"> </w:t>
-      </w:r>
-    </w:p>
-    <w:p>
-      <w:r>
-        <w:t xml:space="preserve">4. Potions. </w:t>
-      </w:r>
-    </w:p>
-    <w:p>
-      <w:r>
-        <w:lastRenderedPageBreak/>
-        <w:t xml:space="preserve">If an increaseHitPoints method is added to HPEntity, health potions could be implemented as class instances of HPEntity. But since potions are more interesting, e.g. magic, boost attack potions, it was decided that it should be a subclass of HPEntity, it uses some of its functionality, in addition it will have a method increaseHealth. </w:t>
-      </w:r>
-    </w:p>
-    <w:p>
-      <w:r>
-        <w:t xml:space="preserve">Potions are used to allow an actor to replenish a random number of hit points if and only if the actor’s health is not full. Potions cannot increase the actor’s health beyond its default health. Furthermore, Potions must be ‘taken’ first, then the Drink affordance is used to ‘drink’ the potions, this consumes the actor’s turn. Potion also have an initial position, can be visible or hidden. </w:t>
-      </w:r>
-    </w:p>
-    <w:p>
-      <w:r>
-        <w:t xml:space="preserve">5. Drink Affordance </w:t>
-      </w:r>
-    </w:p>
-    <w:p>
-      <w:r>
-        <w:t xml:space="preserve">A subclass of HPAffordance, this follows the same design as other affordances. </w:t>
-      </w:r>
-    </w:p>
-    <w:p>
-      <w:r>
-        <w:t xml:space="preserve">If an actor is holding an item with a HEALTH capability, then the actor has the option of ‘drinking’ the item. </w:t>
-      </w:r>
-    </w:p>
-    <w:p>
-      <w:r>
-        <w:t xml:space="preserve">The Drink class is a subclass of HPAffordance that depends on: </w:t>
-      </w:r>
-    </w:p>
-    <w:p>
-      <w:r>
-        <w:t xml:space="preserve">• MessageRender to display a message to the user, a form of player feedback. • HPEntetityInterface as it deals with entities and therefore the item needs to be managed by EntityManager. • HPActor, as actors are the ones who initiate the action. • HPAction, as to check if the action can be performed  </w:t>
-      </w:r>
-    </w:p>
-    <w:p>
-      <w:r>
-        <w:t xml:space="preserve"> </w:t>
-      </w:r>
-    </w:p>
-    <w:p>
-      <w:r>
-        <w:t xml:space="preserve"> </w:t>
-      </w:r>
-    </w:p>
-    <w:p>
-      <w:r>
-        <w:t xml:space="preserve">6. Cast  </w:t>
-      </w:r>
-    </w:p>
-    <w:p>
-      <w:r>
-        <w:t xml:space="preserve">Because its functionality behaves like the Attack class i.e. it uses same methods as the Attack class, it will therefore be a subclass of Attack, some methods will be overridden or added as long it doesn’t break the contract with attack. Being a subclass of Attack, it will automatically inherit all dependencies of its parent class. </w:t>
-      </w:r>
-    </w:p>
-    <w:p>
-      <w:r>
-        <w:t xml:space="preserve"> </w:t>
-      </w:r>
-    </w:p>
-    <w:p>
-      <w:r>
-        <w:t xml:space="preserve"> </w:t>
-      </w:r>
-    </w:p>
-    <w:p>
-      <w:r>
-        <w:t xml:space="preserve"> </w:t>
-      </w:r>
-    </w:p>
-    <w:p>
-      <w:r>
-        <w:t xml:space="preserve"> </w:t>
-      </w:r>
-    </w:p>
-    <w:p>
-      <w:r>
-        <w:t xml:space="preserve"> </w:t>
-      </w:r>
-    </w:p>
-    <w:p>
-      <w:r>
-        <w:t xml:space="preserve"> </w:t>
-      </w:r>
-    </w:p>
-    <w:p>
-      <w:r>
-        <w:t xml:space="preserve"> </w:t>
-      </w:r>
-    </w:p>
-    <w:p>
-      <w:r>
-        <w:t xml:space="preserve">7. Dementor  </w:t>
-      </w:r>
-    </w:p>
-    <w:p>
-      <w:r>
-        <w:t xml:space="preserve">Cannot be an instance of HPActor since it needs extra functionality, HPActor lacks this required functionality, therefore it will be made into a subclass of HPActor and it will override some methods to perform its functionality. It doesn’t relate to Patrol class since its movement is random. </w:t>
-      </w:r>
-    </w:p>
-    <w:p>
-      <w:r>
-        <w:t xml:space="preserve">Dementors have the following behaviour:  </w:t>
-      </w:r>
-    </w:p>
-    <w:p>
-      <w:r>
-        <w:lastRenderedPageBreak/>
-        <w:t xml:space="preserve">• All Dementors are on team EVIL.  • A Dementor has a home base, which is its initial location.  • At the start of its turn (a turn is when its act() method is called), if a Dementor is in a location with one or more actors on a different team, it sucks energy out of the actors, reducing each actor’s hitpoints by 40. It then does the movement behaviour described below.  • When a Dementor is at its home base, it waits for a random number of turns between 1 and 5 inclusive. It then randomly chooses a direction in which to travel, and randomly chooses how many steps to travel in that direction, up to a maximum of three steps. After that, on each turn it moves one step in its chosen direction until it cannot move further or it has moved the chosen number of steps. It then retraces its steps back to its base one step per turn.  </w:t>
-      </w:r>
-    </w:p>
-    <w:p>
-      <w:r>
-        <w:t xml:space="preserve"> </w:t>
-      </w:r>
-    </w:p>
-    <w:p>
-      <w:r>
-        <w:t xml:space="preserve"> </w:t>
-      </w:r>
-    </w:p>
-    <w:p>
-      <w:r>
-        <w:t xml:space="preserve">8. Spells enum class </w:t>
-      </w:r>
-    </w:p>
-    <w:p>
-      <w:r>
-        <w:t>An enum type is used to keep track of each actor’s known spells, this is because the spell are predefined constants for each character.  Furthermore, when cast is initiated it will need to refer to Spells enum class to perform its functionality.</w:t>
+      <w:proofErr w:type="gramStart"/>
+      <w:r>
+        <w:t>The</w:t>
+      </w:r>
+      <w:proofErr w:type="gramEnd"/>
+      <w:r>
+        <w:t xml:space="preserve"> spell </w:t>
+      </w:r>
+      <w:proofErr w:type="spellStart"/>
+      <w:r>
+        <w:t>Immobulus</w:t>
+      </w:r>
+      <w:proofErr w:type="spellEnd"/>
+      <w:r>
+        <w:t xml:space="preserve"> when cast on an actor would render them unable to perform any actions such as moving, attacking or performing any affordances such as dropping or taking an item, essentially skipping one of their turns. In order to implement this function, we would ignore an actor’s input to perform any actions for the duration of the spell. </w:t>
+      </w:r>
+    </w:p>
+    <w:p>
+      <w:r>
+        <w:t xml:space="preserve">3.6 Avada </w:t>
+      </w:r>
+      <w:proofErr w:type="spellStart"/>
+      <w:r>
+        <w:t>Kedavra</w:t>
+      </w:r>
+      <w:proofErr w:type="spellEnd"/>
+      <w:r>
+        <w:t xml:space="preserve"> – The spell Avada </w:t>
+      </w:r>
+      <w:proofErr w:type="spellStart"/>
+      <w:r>
+        <w:t>Kedavra</w:t>
+      </w:r>
+      <w:proofErr w:type="spellEnd"/>
+      <w:r>
+        <w:t xml:space="preserve"> works by casting it on an actor and killing them instantly. In order to this, we would need access the targeted actor’s health and make it so that the targeted actor takes an amount of damage equal to the current health, killing them instantly, so it would be dependent on </w:t>
+      </w:r>
+      <w:proofErr w:type="spellStart"/>
+      <w:r>
+        <w:t>HPActor</w:t>
+      </w:r>
+      <w:proofErr w:type="spellEnd"/>
+      <w:r>
+        <w:t>. Additionally, because dead actor’s cannot hold weapons, it would also drop any items the targeted actor was holding by making use of the Leave class.</w:t>
       </w:r>
       <w:bookmarkStart w:id="0" w:name="_GoBack"/>
       <w:bookmarkEnd w:id="0"/>
+    </w:p>
+    <w:p>
+      <w:r>
+        <w:t xml:space="preserve"> </w:t>
+      </w:r>
+    </w:p>
+    <w:p>
+      <w:r>
+        <w:t xml:space="preserve"> </w:t>
+      </w:r>
+    </w:p>
+    <w:p>
+      <w:r>
+        <w:t xml:space="preserve"> </w:t>
+      </w:r>
+    </w:p>
+    <w:p>
+      <w:r>
+        <w:lastRenderedPageBreak/>
+        <w:t xml:space="preserve"> </w:t>
+      </w:r>
+    </w:p>
+    <w:p>
+      <w:r>
+        <w:t xml:space="preserve"> </w:t>
+      </w:r>
+    </w:p>
+    <w:p>
+      <w:r>
+        <w:t xml:space="preserve"> </w:t>
+      </w:r>
+    </w:p>
+    <w:p>
+      <w:r>
+        <w:t xml:space="preserve">4. Potions. </w:t>
+      </w:r>
+    </w:p>
+    <w:p>
+      <w:r>
+        <w:t xml:space="preserve">If an </w:t>
+      </w:r>
+      <w:proofErr w:type="spellStart"/>
+      <w:r>
+        <w:t>increaseHitPoints</w:t>
+      </w:r>
+      <w:proofErr w:type="spellEnd"/>
+      <w:r>
+        <w:t xml:space="preserve"> method is added to </w:t>
+      </w:r>
+      <w:proofErr w:type="spellStart"/>
+      <w:r>
+        <w:t>HPEntity</w:t>
+      </w:r>
+      <w:proofErr w:type="spellEnd"/>
+      <w:r>
+        <w:t xml:space="preserve">, health potions could be implemented as class instances of </w:t>
+      </w:r>
+      <w:proofErr w:type="spellStart"/>
+      <w:r>
+        <w:t>HPEntity</w:t>
+      </w:r>
+      <w:proofErr w:type="spellEnd"/>
+      <w:r>
+        <w:t xml:space="preserve">. But since potions are more interesting, e.g. magic, boost attack potions, it was decided that it should be a subclass of </w:t>
+      </w:r>
+      <w:proofErr w:type="spellStart"/>
+      <w:r>
+        <w:t>HPEntity</w:t>
+      </w:r>
+      <w:proofErr w:type="spellEnd"/>
+      <w:r>
+        <w:t xml:space="preserve">, it uses some of its functionality, in addition it will have a method </w:t>
+      </w:r>
+      <w:proofErr w:type="spellStart"/>
+      <w:r>
+        <w:t>increaseHealth</w:t>
+      </w:r>
+      <w:proofErr w:type="spellEnd"/>
+      <w:r>
+        <w:t xml:space="preserve">. </w:t>
+      </w:r>
+    </w:p>
+    <w:p>
+      <w:r>
+        <w:t xml:space="preserve">Potions are used to allow an actor to replenish a random number of hit points if and only if the actor’s health is not full. Potions cannot increase the actor’s health beyond its default health. Furthermore, Potions must be ‘taken’ first, then the Drink affordance is used to ‘drink’ the potions, this consumes the actor’s turn. Potion also have an initial position, can be visible or hidden. </w:t>
+      </w:r>
+    </w:p>
+    <w:p>
+      <w:r>
+        <w:t xml:space="preserve">5. Drink Affordance </w:t>
+      </w:r>
+    </w:p>
+    <w:p>
+      <w:r>
+        <w:t xml:space="preserve">A subclass of </w:t>
+      </w:r>
+      <w:proofErr w:type="spellStart"/>
+      <w:r>
+        <w:t>HPAffordance</w:t>
+      </w:r>
+      <w:proofErr w:type="spellEnd"/>
+      <w:r>
+        <w:t xml:space="preserve">, this follows the same design as other affordances. </w:t>
+      </w:r>
+    </w:p>
+    <w:p>
+      <w:r>
+        <w:t xml:space="preserve">If an actor is holding an item with a HEALTH capability, then the actor has the option of ‘drinking’ the item. </w:t>
+      </w:r>
+    </w:p>
+    <w:p>
+      <w:r>
+        <w:t xml:space="preserve">The Drink class is a subclass of </w:t>
+      </w:r>
+      <w:proofErr w:type="spellStart"/>
+      <w:r>
+        <w:t>HPAffordance</w:t>
+      </w:r>
+      <w:proofErr w:type="spellEnd"/>
+      <w:r>
+        <w:t xml:space="preserve"> that depends on: </w:t>
+      </w:r>
+    </w:p>
+    <w:p>
+      <w:r>
+        <w:t xml:space="preserve">• </w:t>
+      </w:r>
+      <w:proofErr w:type="spellStart"/>
+      <w:r>
+        <w:t>MessageRender</w:t>
+      </w:r>
+      <w:proofErr w:type="spellEnd"/>
+      <w:r>
+        <w:t xml:space="preserve"> to display a message to the user, a form of player feedback. • </w:t>
+      </w:r>
+      <w:proofErr w:type="spellStart"/>
+      <w:r>
+        <w:t>HPEntetityInterface</w:t>
+      </w:r>
+      <w:proofErr w:type="spellEnd"/>
+      <w:r>
+        <w:t xml:space="preserve"> as it deals with entities and therefore the item needs to be managed by </w:t>
+      </w:r>
+      <w:proofErr w:type="spellStart"/>
+      <w:r>
+        <w:t>EntityManager</w:t>
+      </w:r>
+      <w:proofErr w:type="spellEnd"/>
+      <w:r>
+        <w:t xml:space="preserve">. • </w:t>
+      </w:r>
+      <w:proofErr w:type="spellStart"/>
+      <w:r>
+        <w:t>HPActor</w:t>
+      </w:r>
+      <w:proofErr w:type="spellEnd"/>
+      <w:r>
+        <w:t xml:space="preserve">, as actors are the ones who initiate the action. • </w:t>
+      </w:r>
+      <w:proofErr w:type="spellStart"/>
+      <w:r>
+        <w:t>HPAction</w:t>
+      </w:r>
+      <w:proofErr w:type="spellEnd"/>
+      <w:r>
+        <w:t xml:space="preserve">, as to check if the action can be performed  </w:t>
+      </w:r>
+    </w:p>
+    <w:p>
+      <w:r>
+        <w:t xml:space="preserve"> </w:t>
+      </w:r>
+    </w:p>
+    <w:p>
+      <w:r>
+        <w:t xml:space="preserve"> </w:t>
+      </w:r>
+    </w:p>
+    <w:p>
+      <w:r>
+        <w:t xml:space="preserve">6. Cast  </w:t>
+      </w:r>
+    </w:p>
+    <w:p>
+      <w:r>
+        <w:t xml:space="preserve">Because cast works differently from attack and it fairly similar to actions which are subclasses of </w:t>
+      </w:r>
+      <w:proofErr w:type="spellStart"/>
+      <w:r>
+        <w:t>HPAffordance</w:t>
+      </w:r>
+      <w:proofErr w:type="spellEnd"/>
+      <w:r>
+        <w:t xml:space="preserve">, it is therefore appropriate for Cast to also be a subclass of </w:t>
+      </w:r>
+      <w:proofErr w:type="spellStart"/>
+      <w:r>
+        <w:t>HPAffordance</w:t>
+      </w:r>
+      <w:proofErr w:type="spellEnd"/>
+      <w:r>
+        <w:t>.</w:t>
+      </w:r>
+    </w:p>
+    <w:p>
+      <w:r>
+        <w:t xml:space="preserve"> </w:t>
+      </w:r>
+    </w:p>
+    <w:p>
+      <w:r>
+        <w:t xml:space="preserve"> </w:t>
+      </w:r>
+    </w:p>
+    <w:p>
+      <w:r>
+        <w:t xml:space="preserve"> </w:t>
+      </w:r>
+    </w:p>
+    <w:p>
+      <w:r>
+        <w:t xml:space="preserve">7. Dementor  </w:t>
+      </w:r>
+    </w:p>
+    <w:p>
+      <w:r>
+        <w:t xml:space="preserve">Cannot be an instance of </w:t>
+      </w:r>
+      <w:proofErr w:type="spellStart"/>
+      <w:r>
+        <w:t>HPActor</w:t>
+      </w:r>
+      <w:proofErr w:type="spellEnd"/>
+      <w:r>
+        <w:t xml:space="preserve"> since it needs extra functionality, </w:t>
+      </w:r>
+      <w:proofErr w:type="spellStart"/>
+      <w:r>
+        <w:t>HPActor</w:t>
+      </w:r>
+      <w:proofErr w:type="spellEnd"/>
+      <w:r>
+        <w:t xml:space="preserve"> lacks this required functionality, therefore it will be made into a subclass of </w:t>
+      </w:r>
+      <w:proofErr w:type="spellStart"/>
+      <w:r>
+        <w:t>HPActor</w:t>
+      </w:r>
+      <w:proofErr w:type="spellEnd"/>
+      <w:r>
+        <w:t xml:space="preserve"> and it will override some methods to perform its functionality. It doesn’t relate to Patrol class since its movement is random. </w:t>
+      </w:r>
+    </w:p>
+    <w:p>
+      <w:r>
+        <w:t xml:space="preserve">Dementors have the following behaviour:  </w:t>
+      </w:r>
+    </w:p>
+    <w:p>
+      <w:r>
+        <w:t xml:space="preserve">• All Dementors are on team EVIL.  • A Dementor has a home base, which is its initial location.  • At the start of its turn (a turn is when its </w:t>
+      </w:r>
+      <w:proofErr w:type="gramStart"/>
+      <w:r>
+        <w:t>act(</w:t>
+      </w:r>
+      <w:proofErr w:type="gramEnd"/>
+      <w:r>
+        <w:t xml:space="preserve">) method is called), if a Dementor is in a location with one or more actors on a different team, it sucks energy out of the actors, reducing each actor’s </w:t>
+      </w:r>
+      <w:proofErr w:type="spellStart"/>
+      <w:r>
+        <w:t>hitpoints</w:t>
+      </w:r>
+      <w:proofErr w:type="spellEnd"/>
+      <w:r>
+        <w:t xml:space="preserve"> </w:t>
+      </w:r>
+      <w:r>
+        <w:lastRenderedPageBreak/>
+        <w:t xml:space="preserve">by 40. It then does the movement behaviour described below.  • When a Dementor is at its home base, it waits for a random number of turns between 1 and 5 inclusive. It then randomly chooses a direction in which to travel, and randomly chooses how many steps to travel in that direction, up to a maximum of three steps. After that, on each turn it moves one step in its chosen direction until it cannot move further or it has moved the chosen number of steps. It then retraces its steps back to its base one step per turn.  </w:t>
+      </w:r>
+    </w:p>
+    <w:p>
+      <w:r>
+        <w:t xml:space="preserve"> </w:t>
+      </w:r>
+    </w:p>
+    <w:p>
+      <w:r>
+        <w:t xml:space="preserve"> </w:t>
+      </w:r>
+    </w:p>
+    <w:p>
+      <w:r>
+        <w:t>8. Spells</w:t>
+      </w:r>
+      <w:r>
+        <w:t xml:space="preserve"> class</w:t>
+      </w:r>
+    </w:p>
+    <w:p>
+      <w:r>
+        <w:t xml:space="preserve">Because all spells have a requirement that the actor casting a spell must know how to cast it and be in a possession of a wand, as well as it targeting </w:t>
+      </w:r>
     </w:p>
     <w:p/>
     <w:p/>

</xml_diff>

<commit_message>
updated design rationale to include reasonings for design changes
-namely cast/wand and spells
</commit_message>
<xml_diff>
--- a/Design Rationale Documentation.docx
+++ b/Design Rationale Documentation.docx
@@ -319,156 +319,41 @@
     </w:p>
     <w:p>
       <w:r>
+        <w:t>The reason cast is not a subclass of Attack as it was prev</w:t>
+      </w:r>
+      <w:r>
+        <w:t xml:space="preserve">iously proposed in the previous assignment </w:t>
+      </w:r>
+      <w:r>
+        <w:t xml:space="preserve">because of a need of abstraction between casting and each individual spell. Different spells can be grouped together but it cannot all be a subclass of Cast because some spells require different parameters that cast cannot possibly offer without creating excessive dependencies and extensive amounts of parameters. Cast was not created as a subclass of attack because the requirements to attack were more in line with other affordances so it was made a subclass of </w:t>
+      </w:r>
+      <w:proofErr w:type="spellStart"/>
+      <w:r>
+        <w:t>HPAffordance</w:t>
+      </w:r>
+      <w:proofErr w:type="spellEnd"/>
+      <w:r>
+        <w:t>.</w:t>
+      </w:r>
+      <w:r>
         <w:t xml:space="preserve"> </w:t>
       </w:r>
     </w:p>
-    <w:p>
-      <w:r>
-        <w:t xml:space="preserve">3.3 Targeting Items </w:t>
-      </w:r>
-    </w:p>
-    <w:p>
-      <w:r>
-        <w:t xml:space="preserve">To allow Spells to be Casted on items, the interface </w:t>
-      </w:r>
-      <w:proofErr w:type="spellStart"/>
-      <w:r>
-        <w:t>HPEntityInterface</w:t>
-      </w:r>
-      <w:proofErr w:type="spellEnd"/>
-      <w:r>
-        <w:t xml:space="preserve"> is used in Cast and Spell to target both subclasses. </w:t>
-      </w:r>
-    </w:p>
-    <w:p>
-      <w:r>
-        <w:t xml:space="preserve">Additional checks must be implemented for individual spells to ensure that the target is the intended class type. </w:t>
-      </w:r>
-    </w:p>
-    <w:p>
-      <w:r>
-        <w:t xml:space="preserve">3.4 </w:t>
-      </w:r>
-      <w:proofErr w:type="spellStart"/>
-      <w:r>
-        <w:t>Expelliarmus</w:t>
-      </w:r>
-      <w:proofErr w:type="spellEnd"/>
-      <w:r>
-        <w:t xml:space="preserve"> </w:t>
-      </w:r>
-    </w:p>
-    <w:p>
-      <w:r>
-        <w:t xml:space="preserve">How </w:t>
-      </w:r>
-      <w:proofErr w:type="spellStart"/>
-      <w:r>
-        <w:t>expelliarmus</w:t>
-      </w:r>
-      <w:proofErr w:type="spellEnd"/>
-      <w:r>
-        <w:t xml:space="preserve"> works is that by casting this spell on a valid target i.e. a target that is not on the same team as the caster, by “forcing” the targeted actor to drop the item they are holding if they are holding one. The leave class would first check if the targeted actor is holding </w:t>
-      </w:r>
-      <w:proofErr w:type="spellStart"/>
-      <w:proofErr w:type="gramStart"/>
-      <w:r>
-        <w:t>a</w:t>
-      </w:r>
-      <w:proofErr w:type="spellEnd"/>
-      <w:proofErr w:type="gramEnd"/>
-      <w:r>
-        <w:t xml:space="preserve"> item. If they are, it would remove the item the actor is carrying, by changing </w:t>
-      </w:r>
-      <w:proofErr w:type="spellStart"/>
-      <w:r>
-        <w:t>itemCarried</w:t>
-      </w:r>
-      <w:proofErr w:type="spellEnd"/>
-      <w:r>
-        <w:t xml:space="preserve"> attributes of </w:t>
-      </w:r>
-      <w:proofErr w:type="spellStart"/>
-      <w:r>
-        <w:t>hpactors</w:t>
-      </w:r>
-      <w:proofErr w:type="spellEnd"/>
-      <w:r>
-        <w:t xml:space="preserve">, and place it in the location the targeted actor is at. As such, </w:t>
-      </w:r>
-      <w:proofErr w:type="spellStart"/>
-      <w:r>
-        <w:t>expelliarmus</w:t>
-      </w:r>
-      <w:proofErr w:type="spellEnd"/>
-      <w:r>
-        <w:t xml:space="preserve"> is dependent on leave. By using the leave class, it makes use of the existing affordance leave, and the functionality of </w:t>
-      </w:r>
-      <w:proofErr w:type="spellStart"/>
-      <w:r>
-        <w:t>expelliarmus</w:t>
-      </w:r>
-      <w:proofErr w:type="spellEnd"/>
-      <w:r>
-        <w:t xml:space="preserve"> is essentially an actor dropping an item (leave affordance) involuntarily. </w:t>
-      </w:r>
-    </w:p>
-    <w:p>
-      <w:r>
-        <w:t xml:space="preserve">3.5 </w:t>
-      </w:r>
-      <w:proofErr w:type="spellStart"/>
-      <w:r>
-        <w:t>Immobulus</w:t>
-      </w:r>
-      <w:proofErr w:type="spellEnd"/>
-      <w:r>
-        <w:t xml:space="preserve"> </w:t>
-      </w:r>
-      <w:proofErr w:type="gramStart"/>
-      <w:r>
-        <w:t>The</w:t>
-      </w:r>
-      <w:proofErr w:type="gramEnd"/>
-      <w:r>
-        <w:t xml:space="preserve"> spell </w:t>
-      </w:r>
-      <w:proofErr w:type="spellStart"/>
-      <w:r>
-        <w:t>Immobulus</w:t>
-      </w:r>
-      <w:proofErr w:type="spellEnd"/>
-      <w:r>
-        <w:t xml:space="preserve"> when cast on an actor would render them unable to perform any actions such as moving, attacking or performing any affordances such as dropping or taking an item, essentially skipping one of their turns. In order to implement this function, we would ignore an actor’s input to perform any actions for the duration of the spell. </w:t>
-      </w:r>
-    </w:p>
-    <w:p>
-      <w:r>
-        <w:t xml:space="preserve">3.6 Avada </w:t>
-      </w:r>
-      <w:proofErr w:type="spellStart"/>
-      <w:r>
-        <w:t>Kedavra</w:t>
-      </w:r>
-      <w:proofErr w:type="spellEnd"/>
-      <w:r>
-        <w:t xml:space="preserve"> – The spell Avada </w:t>
-      </w:r>
-      <w:proofErr w:type="spellStart"/>
-      <w:r>
-        <w:t>Kedavra</w:t>
-      </w:r>
-      <w:proofErr w:type="spellEnd"/>
-      <w:r>
-        <w:t xml:space="preserve"> works by casting it on an actor and killing them instantly. In order to this, we would need access the targeted actor’s health and make it so that the targeted actor takes an amount of damage equal to the current health, killing them instantly, so it would be dependent on </w:t>
-      </w:r>
-      <w:proofErr w:type="spellStart"/>
-      <w:r>
-        <w:t>HPActor</w:t>
-      </w:r>
-      <w:proofErr w:type="spellEnd"/>
-      <w:r>
-        <w:t>. Additionally, because dead actor’s cannot hold weapons, it would also drop any items the targeted actor was holding by making use of the Leave class.</w:t>
+    <w:p/>
+    <w:p>
+      <w:r>
+        <w:t xml:space="preserve">The </w:t>
+      </w:r>
+      <w:proofErr w:type="spellStart"/>
+      <w:r>
+        <w:t>enum</w:t>
+      </w:r>
+      <w:proofErr w:type="spellEnd"/>
+      <w:r>
+        <w:t xml:space="preserve"> spells was also removed because there was no need for it, since all spells are subclasses of Spells</w:t>
+      </w:r>
+      <w:r>
+        <w:t>, making it redundant.</w:t>
       </w:r>
       <w:bookmarkStart w:id="0" w:name="_GoBack"/>
       <w:bookmarkEnd w:id="0"/>
@@ -480,7 +365,352 @@
     </w:p>
     <w:p>
       <w:r>
+        <w:t xml:space="preserve">3.3 Targeting Items </w:t>
+      </w:r>
+    </w:p>
+    <w:p>
+      <w:r>
+        <w:t xml:space="preserve">To allow Spells to be Casted on items, the interface </w:t>
+      </w:r>
+      <w:proofErr w:type="spellStart"/>
+      <w:r>
+        <w:t>HPEntityInterface</w:t>
+      </w:r>
+      <w:proofErr w:type="spellEnd"/>
+      <w:r>
+        <w:t xml:space="preserve"> is used in Cast and Spell to target both subclasses. </w:t>
+      </w:r>
+    </w:p>
+    <w:p>
+      <w:r>
+        <w:t xml:space="preserve">Additional checks must be implemented for individual spells to ensure that the target is the intended class type. </w:t>
+      </w:r>
+    </w:p>
+    <w:p>
+      <w:r>
+        <w:t xml:space="preserve">3.4 </w:t>
+      </w:r>
+      <w:proofErr w:type="spellStart"/>
+      <w:r>
+        <w:t>Expelliarmus</w:t>
+      </w:r>
+      <w:proofErr w:type="spellEnd"/>
+      <w:r>
         <w:t xml:space="preserve"> </w:t>
+      </w:r>
+    </w:p>
+    <w:p>
+      <w:r>
+        <w:t xml:space="preserve">How </w:t>
+      </w:r>
+      <w:proofErr w:type="spellStart"/>
+      <w:r>
+        <w:t>expelliarmus</w:t>
+      </w:r>
+      <w:proofErr w:type="spellEnd"/>
+      <w:r>
+        <w:t xml:space="preserve"> works is that by casting this spell on a valid target i.e. a target that is not on the same team as the caster, by “forcing” the targeted actor to drop the item they are holding if they are holding one. The leave class would first check if the targeted actor is holding </w:t>
+      </w:r>
+      <w:proofErr w:type="spellStart"/>
+      <w:proofErr w:type="gramStart"/>
+      <w:r>
+        <w:t>a</w:t>
+      </w:r>
+      <w:proofErr w:type="spellEnd"/>
+      <w:proofErr w:type="gramEnd"/>
+      <w:r>
+        <w:t xml:space="preserve"> item. If they are, it would remove the item the actor is carrying, by changing </w:t>
+      </w:r>
+      <w:proofErr w:type="spellStart"/>
+      <w:r>
+        <w:t>itemCarried</w:t>
+      </w:r>
+      <w:proofErr w:type="spellEnd"/>
+      <w:r>
+        <w:t xml:space="preserve"> attributes of </w:t>
+      </w:r>
+      <w:proofErr w:type="spellStart"/>
+      <w:r>
+        <w:t>hpactors</w:t>
+      </w:r>
+      <w:proofErr w:type="spellEnd"/>
+      <w:r>
+        <w:t xml:space="preserve">, and place it in the location the targeted actor is at. As such, </w:t>
+      </w:r>
+      <w:proofErr w:type="spellStart"/>
+      <w:r>
+        <w:t>expelliarmus</w:t>
+      </w:r>
+      <w:proofErr w:type="spellEnd"/>
+      <w:r>
+        <w:t xml:space="preserve"> is dependent on leave. By using the leave class, it makes use of the existing affordance leave, and the functionality of </w:t>
+      </w:r>
+      <w:proofErr w:type="spellStart"/>
+      <w:r>
+        <w:t>expelliarmus</w:t>
+      </w:r>
+      <w:proofErr w:type="spellEnd"/>
+      <w:r>
+        <w:t xml:space="preserve"> is essentially an actor dropping an item (leave affordance) involuntarily. </w:t>
+      </w:r>
+    </w:p>
+    <w:p>
+      <w:r>
+        <w:t xml:space="preserve">3.5 </w:t>
+      </w:r>
+      <w:proofErr w:type="spellStart"/>
+      <w:r>
+        <w:t>Immobulus</w:t>
+      </w:r>
+      <w:proofErr w:type="spellEnd"/>
+      <w:r>
+        <w:t xml:space="preserve"> - </w:t>
+      </w:r>
+      <w:r>
+        <w:t xml:space="preserve">The spell </w:t>
+      </w:r>
+      <w:proofErr w:type="spellStart"/>
+      <w:r>
+        <w:t>Immobulus</w:t>
+      </w:r>
+      <w:proofErr w:type="spellEnd"/>
+      <w:r>
+        <w:t xml:space="preserve"> when cast on an actor would render them unable to perform any actions such as moving, attacking or performing any affordances such as dropping or taking an </w:t>
+      </w:r>
+      <w:r>
+        <w:lastRenderedPageBreak/>
+        <w:t xml:space="preserve">item, essentially skipping one of their turns. In order to implement this function, we would ignore an actor’s input to perform any actions for the duration of the spell. </w:t>
+      </w:r>
+    </w:p>
+    <w:p>
+      <w:r>
+        <w:t xml:space="preserve">3.6 Avada </w:t>
+      </w:r>
+      <w:proofErr w:type="spellStart"/>
+      <w:r>
+        <w:t>Kedavra</w:t>
+      </w:r>
+      <w:proofErr w:type="spellEnd"/>
+      <w:r>
+        <w:t xml:space="preserve"> – The spell Avada </w:t>
+      </w:r>
+      <w:proofErr w:type="spellStart"/>
+      <w:r>
+        <w:t>Kedavra</w:t>
+      </w:r>
+      <w:proofErr w:type="spellEnd"/>
+      <w:r>
+        <w:t xml:space="preserve"> works by casting it on an actor and killing them instantly. In order to this, we would need access the targeted actor’s health and make it so that the targeted actor takes an amount of damage equal to the current health, killing them instantly, so it would be dependent on </w:t>
+      </w:r>
+      <w:proofErr w:type="spellStart"/>
+      <w:r>
+        <w:t>HPActor</w:t>
+      </w:r>
+      <w:proofErr w:type="spellEnd"/>
+      <w:r>
+        <w:t>. Additionally, because dead actor’s cannot hold weapons, it would also drop any items the targeted actor was holding by making use of the Leave class.</w:t>
+      </w:r>
+    </w:p>
+    <w:p>
+      <w:r>
+        <w:t xml:space="preserve"> </w:t>
+      </w:r>
+    </w:p>
+    <w:p>
+      <w:r>
+        <w:t xml:space="preserve"> </w:t>
+      </w:r>
+    </w:p>
+    <w:p>
+      <w:r>
+        <w:t xml:space="preserve"> </w:t>
+      </w:r>
+    </w:p>
+    <w:p>
+      <w:r>
+        <w:t xml:space="preserve"> </w:t>
+      </w:r>
+    </w:p>
+    <w:p>
+      <w:r>
+        <w:t xml:space="preserve"> </w:t>
+      </w:r>
+    </w:p>
+    <w:p>
+      <w:r>
+        <w:t xml:space="preserve"> </w:t>
+      </w:r>
+    </w:p>
+    <w:p>
+      <w:r>
+        <w:t xml:space="preserve">4. Potions. </w:t>
+      </w:r>
+    </w:p>
+    <w:p>
+      <w:r>
+        <w:t xml:space="preserve">If an </w:t>
+      </w:r>
+      <w:proofErr w:type="spellStart"/>
+      <w:r>
+        <w:t>increaseHitPoints</w:t>
+      </w:r>
+      <w:proofErr w:type="spellEnd"/>
+      <w:r>
+        <w:t xml:space="preserve"> method is added to </w:t>
+      </w:r>
+      <w:proofErr w:type="spellStart"/>
+      <w:r>
+        <w:t>HPEntity</w:t>
+      </w:r>
+      <w:proofErr w:type="spellEnd"/>
+      <w:r>
+        <w:t xml:space="preserve">, health potions could be implemented as class instances of </w:t>
+      </w:r>
+      <w:proofErr w:type="spellStart"/>
+      <w:r>
+        <w:t>HPEntity</w:t>
+      </w:r>
+      <w:proofErr w:type="spellEnd"/>
+      <w:r>
+        <w:t xml:space="preserve">. But since potions are more interesting, e.g. magic, boost attack potions, it was decided that it should be a subclass of </w:t>
+      </w:r>
+      <w:proofErr w:type="spellStart"/>
+      <w:r>
+        <w:t>HPEntity</w:t>
+      </w:r>
+      <w:proofErr w:type="spellEnd"/>
+      <w:r>
+        <w:t xml:space="preserve">, it uses some of its functionality, in addition it will have a method </w:t>
+      </w:r>
+      <w:proofErr w:type="spellStart"/>
+      <w:r>
+        <w:t>increaseHealth</w:t>
+      </w:r>
+      <w:proofErr w:type="spellEnd"/>
+      <w:r>
+        <w:t xml:space="preserve">. </w:t>
+      </w:r>
+    </w:p>
+    <w:p>
+      <w:r>
+        <w:t xml:space="preserve">Potions are used to allow an actor to replenish a random number of hit points if and only if the actor’s health is not full. Potions cannot increase the actor’s health beyond its default health. Furthermore, Potions must be ‘taken’ first, then the Drink affordance is used to ‘drink’ the potions, this consumes the actor’s turn. Potion also have an initial position, can be visible or hidden. </w:t>
+      </w:r>
+    </w:p>
+    <w:p>
+      <w:r>
+        <w:t xml:space="preserve">5. Drink Affordance </w:t>
+      </w:r>
+    </w:p>
+    <w:p>
+      <w:r>
+        <w:t xml:space="preserve">A subclass of </w:t>
+      </w:r>
+      <w:proofErr w:type="spellStart"/>
+      <w:r>
+        <w:t>HPAffordance</w:t>
+      </w:r>
+      <w:proofErr w:type="spellEnd"/>
+      <w:r>
+        <w:t xml:space="preserve">, this follows the same design as other affordances. </w:t>
+      </w:r>
+    </w:p>
+    <w:p>
+      <w:r>
+        <w:t xml:space="preserve">If an actor is holding an item with a HEALTH capability, then the actor has the option of ‘drinking’ the item. </w:t>
+      </w:r>
+    </w:p>
+    <w:p>
+      <w:r>
+        <w:t xml:space="preserve">The Drink class is a subclass of </w:t>
+      </w:r>
+      <w:proofErr w:type="spellStart"/>
+      <w:r>
+        <w:t>HPAffordance</w:t>
+      </w:r>
+      <w:proofErr w:type="spellEnd"/>
+      <w:r>
+        <w:t xml:space="preserve"> that depends on: </w:t>
+      </w:r>
+    </w:p>
+    <w:p>
+      <w:r>
+        <w:t xml:space="preserve">• </w:t>
+      </w:r>
+      <w:proofErr w:type="spellStart"/>
+      <w:r>
+        <w:t>MessageRender</w:t>
+      </w:r>
+      <w:proofErr w:type="spellEnd"/>
+      <w:r>
+        <w:t xml:space="preserve"> to display a message to the user, a form of player feedback. • </w:t>
+      </w:r>
+      <w:proofErr w:type="spellStart"/>
+      <w:r>
+        <w:t>HPEntetityInterface</w:t>
+      </w:r>
+      <w:proofErr w:type="spellEnd"/>
+      <w:r>
+        <w:t xml:space="preserve"> as it deals with entities and therefore the item needs to be managed by </w:t>
+      </w:r>
+      <w:proofErr w:type="spellStart"/>
+      <w:r>
+        <w:t>EntityManager</w:t>
+      </w:r>
+      <w:proofErr w:type="spellEnd"/>
+      <w:r>
+        <w:t xml:space="preserve">. • </w:t>
+      </w:r>
+      <w:proofErr w:type="spellStart"/>
+      <w:r>
+        <w:t>HPActor</w:t>
+      </w:r>
+      <w:proofErr w:type="spellEnd"/>
+      <w:r>
+        <w:t xml:space="preserve">, as actors are the ones who initiate the action. • </w:t>
+      </w:r>
+      <w:proofErr w:type="spellStart"/>
+      <w:r>
+        <w:t>HPAction</w:t>
+      </w:r>
+      <w:proofErr w:type="spellEnd"/>
+      <w:r>
+        <w:t xml:space="preserve">, as to check if the action can be performed  </w:t>
+      </w:r>
+    </w:p>
+    <w:p>
+      <w:r>
+        <w:t xml:space="preserve"> </w:t>
+      </w:r>
+    </w:p>
+    <w:p>
+      <w:r>
+        <w:t xml:space="preserve"> </w:t>
+      </w:r>
+    </w:p>
+    <w:p>
+      <w:r>
+        <w:t xml:space="preserve">6. Cast  </w:t>
+      </w:r>
+    </w:p>
+    <w:p>
+      <w:r>
+        <w:t xml:space="preserve">Because cast works differently from attack and it fairly similar to actions which are subclasses of </w:t>
+      </w:r>
+      <w:proofErr w:type="spellStart"/>
+      <w:r>
+        <w:t>HPAffordance</w:t>
+      </w:r>
+      <w:proofErr w:type="spellEnd"/>
+      <w:r>
+        <w:t xml:space="preserve">, it is therefore appropriate for Cast to also be a subclass of </w:t>
+      </w:r>
+      <w:proofErr w:type="spellStart"/>
+      <w:r>
+        <w:t>HPAffordance</w:t>
+      </w:r>
+      <w:proofErr w:type="spellEnd"/>
+      <w:r>
+        <w:t>.</w:t>
       </w:r>
     </w:p>
     <w:p>
@@ -501,127 +731,12 @@
     </w:p>
     <w:p>
       <w:r>
-        <w:t xml:space="preserve"> </w:t>
-      </w:r>
-    </w:p>
-    <w:p>
-      <w:r>
-        <w:t xml:space="preserve">4. Potions. </w:t>
-      </w:r>
-    </w:p>
-    <w:p>
-      <w:r>
-        <w:t xml:space="preserve">If an </w:t>
-      </w:r>
-      <w:proofErr w:type="spellStart"/>
-      <w:r>
-        <w:t>increaseHitPoints</w:t>
-      </w:r>
-      <w:proofErr w:type="spellEnd"/>
-      <w:r>
-        <w:t xml:space="preserve"> method is added to </w:t>
-      </w:r>
-      <w:proofErr w:type="spellStart"/>
-      <w:r>
-        <w:t>HPEntity</w:t>
-      </w:r>
-      <w:proofErr w:type="spellEnd"/>
-      <w:r>
-        <w:t xml:space="preserve">, health potions could be implemented as class instances of </w:t>
-      </w:r>
-      <w:proofErr w:type="spellStart"/>
-      <w:r>
-        <w:t>HPEntity</w:t>
-      </w:r>
-      <w:proofErr w:type="spellEnd"/>
-      <w:r>
-        <w:t xml:space="preserve">. But since potions are more interesting, e.g. magic, boost attack potions, it was decided that it should be a subclass of </w:t>
-      </w:r>
-      <w:proofErr w:type="spellStart"/>
-      <w:r>
-        <w:t>HPEntity</w:t>
-      </w:r>
-      <w:proofErr w:type="spellEnd"/>
-      <w:r>
-        <w:t xml:space="preserve">, it uses some of its functionality, in addition it will have a method </w:t>
-      </w:r>
-      <w:proofErr w:type="spellStart"/>
-      <w:r>
-        <w:t>increaseHealth</w:t>
-      </w:r>
-      <w:proofErr w:type="spellEnd"/>
-      <w:r>
-        <w:t xml:space="preserve">. </w:t>
-      </w:r>
-    </w:p>
-    <w:p>
-      <w:r>
-        <w:t xml:space="preserve">Potions are used to allow an actor to replenish a random number of hit points if and only if the actor’s health is not full. Potions cannot increase the actor’s health beyond its default health. Furthermore, Potions must be ‘taken’ first, then the Drink affordance is used to ‘drink’ the potions, this consumes the actor’s turn. Potion also have an initial position, can be visible or hidden. </w:t>
-      </w:r>
-    </w:p>
-    <w:p>
-      <w:r>
-        <w:t xml:space="preserve">5. Drink Affordance </w:t>
-      </w:r>
-    </w:p>
-    <w:p>
-      <w:r>
-        <w:t xml:space="preserve">A subclass of </w:t>
-      </w:r>
-      <w:proofErr w:type="spellStart"/>
-      <w:r>
-        <w:t>HPAffordance</w:t>
-      </w:r>
-      <w:proofErr w:type="spellEnd"/>
-      <w:r>
-        <w:t xml:space="preserve">, this follows the same design as other affordances. </w:t>
-      </w:r>
-    </w:p>
-    <w:p>
-      <w:r>
-        <w:t xml:space="preserve">If an actor is holding an item with a HEALTH capability, then the actor has the option of ‘drinking’ the item. </w:t>
-      </w:r>
-    </w:p>
-    <w:p>
-      <w:r>
-        <w:t xml:space="preserve">The Drink class is a subclass of </w:t>
-      </w:r>
-      <w:proofErr w:type="spellStart"/>
-      <w:r>
-        <w:t>HPAffordance</w:t>
-      </w:r>
-      <w:proofErr w:type="spellEnd"/>
-      <w:r>
-        <w:t xml:space="preserve"> that depends on: </w:t>
-      </w:r>
-    </w:p>
-    <w:p>
-      <w:r>
-        <w:t xml:space="preserve">• </w:t>
-      </w:r>
-      <w:proofErr w:type="spellStart"/>
-      <w:r>
-        <w:t>MessageRender</w:t>
-      </w:r>
-      <w:proofErr w:type="spellEnd"/>
-      <w:r>
-        <w:t xml:space="preserve"> to display a message to the user, a form of player feedback. • </w:t>
-      </w:r>
-      <w:proofErr w:type="spellStart"/>
-      <w:r>
-        <w:t>HPEntetityInterface</w:t>
-      </w:r>
-      <w:proofErr w:type="spellEnd"/>
-      <w:r>
-        <w:t xml:space="preserve"> as it deals with entities and therefore the item needs to be managed by </w:t>
-      </w:r>
-      <w:proofErr w:type="spellStart"/>
-      <w:r>
-        <w:t>EntityManager</w:t>
-      </w:r>
-      <w:proofErr w:type="spellEnd"/>
-      <w:r>
-        <w:t xml:space="preserve">. • </w:t>
+        <w:t xml:space="preserve">7. Dementor  </w:t>
+      </w:r>
+    </w:p>
+    <w:p>
+      <w:r>
+        <w:t xml:space="preserve">Cannot be an instance of </w:t>
       </w:r>
       <w:proofErr w:type="spellStart"/>
       <w:r>
@@ -629,76 +744,7 @@
       </w:r>
       <w:proofErr w:type="spellEnd"/>
       <w:r>
-        <w:t xml:space="preserve">, as actors are the ones who initiate the action. • </w:t>
-      </w:r>
-      <w:proofErr w:type="spellStart"/>
-      <w:r>
-        <w:t>HPAction</w:t>
-      </w:r>
-      <w:proofErr w:type="spellEnd"/>
-      <w:r>
-        <w:t xml:space="preserve">, as to check if the action can be performed  </w:t>
-      </w:r>
-    </w:p>
-    <w:p>
-      <w:r>
-        <w:t xml:space="preserve"> </w:t>
-      </w:r>
-    </w:p>
-    <w:p>
-      <w:r>
-        <w:t xml:space="preserve"> </w:t>
-      </w:r>
-    </w:p>
-    <w:p>
-      <w:r>
-        <w:t xml:space="preserve">6. Cast  </w:t>
-      </w:r>
-    </w:p>
-    <w:p>
-      <w:r>
-        <w:t xml:space="preserve">Because cast works differently from attack and it fairly similar to actions which are subclasses of </w:t>
-      </w:r>
-      <w:proofErr w:type="spellStart"/>
-      <w:r>
-        <w:t>HPAffordance</w:t>
-      </w:r>
-      <w:proofErr w:type="spellEnd"/>
-      <w:r>
-        <w:t xml:space="preserve">, it is therefore appropriate for Cast to also be a subclass of </w:t>
-      </w:r>
-      <w:proofErr w:type="spellStart"/>
-      <w:r>
-        <w:t>HPAffordance</w:t>
-      </w:r>
-      <w:proofErr w:type="spellEnd"/>
-      <w:r>
-        <w:t>.</w:t>
-      </w:r>
-    </w:p>
-    <w:p>
-      <w:r>
-        <w:t xml:space="preserve"> </w:t>
-      </w:r>
-    </w:p>
-    <w:p>
-      <w:r>
-        <w:t xml:space="preserve"> </w:t>
-      </w:r>
-    </w:p>
-    <w:p>
-      <w:r>
-        <w:t xml:space="preserve"> </w:t>
-      </w:r>
-    </w:p>
-    <w:p>
-      <w:r>
-        <w:t xml:space="preserve">7. Dementor  </w:t>
-      </w:r>
-    </w:p>
-    <w:p>
-      <w:r>
-        <w:t xml:space="preserve">Cannot be an instance of </w:t>
+        <w:t xml:space="preserve"> since it needs extra functionality, </w:t>
       </w:r>
       <w:proofErr w:type="spellStart"/>
       <w:r>
@@ -706,7 +752,7 @@
       </w:r>
       <w:proofErr w:type="spellEnd"/>
       <w:r>
-        <w:t xml:space="preserve"> since it needs extra functionality, </w:t>
+        <w:t xml:space="preserve"> lacks this required functionality, therefore it will be made into a subclass of </w:t>
       </w:r>
       <w:proofErr w:type="spellStart"/>
       <w:r>
@@ -714,14 +760,6 @@
       </w:r>
       <w:proofErr w:type="spellEnd"/>
       <w:r>
-        <w:t xml:space="preserve"> lacks this required functionality, therefore it will be made into a subclass of </w:t>
-      </w:r>
-      <w:proofErr w:type="spellStart"/>
-      <w:r>
-        <w:t>HPActor</w:t>
-      </w:r>
-      <w:proofErr w:type="spellEnd"/>
-      <w:r>
         <w:t xml:space="preserve"> and it will override some methods to perform its functionality. It doesn’t relate to Patrol class since its movement is random. </w:t>
       </w:r>
     </w:p>
@@ -748,11 +786,7 @@
       </w:r>
       <w:proofErr w:type="spellEnd"/>
       <w:r>
-        <w:t xml:space="preserve"> </w:t>
-      </w:r>
-      <w:r>
-        <w:lastRenderedPageBreak/>
-        <w:t xml:space="preserve">by 40. It then does the movement behaviour described below.  • When a Dementor is at its home base, it waits for a random number of turns between 1 and 5 inclusive. It then randomly chooses a direction in which to travel, and randomly chooses how many steps to travel in that direction, up to a maximum of three steps. After that, on each turn it moves one step in its chosen direction until it cannot move further or it has moved the chosen number of steps. It then retraces its steps back to its base one step per turn.  </w:t>
+        <w:t xml:space="preserve"> by 40. It then does the movement behaviour described below.  • When a Dementor is at its home base, it waits for a random number of turns between 1 and 5 inclusive. It then randomly chooses a direction in which to travel, and randomly chooses how many steps to travel in that direction, up to a maximum of three steps. After that, on each turn it moves one step in its chosen direction until it cannot move further or it has moved the chosen number of steps. It then retraces its steps back to its base one step per turn.  </w:t>
       </w:r>
     </w:p>
     <w:p>
@@ -855,6 +889,7 @@
           <w:noProof/>
           <w:lang w:val="en-US"/>
         </w:rPr>
+        <w:lastRenderedPageBreak/>
         <mc:AlternateContent>
           <mc:Choice Requires="wps">
             <w:drawing>

</xml_diff>

<commit_message>
Design Rationale for Assignment 3
</commit_message>
<xml_diff>
--- a/Design Rationale Documentation.docx
+++ b/Design Rationale Documentation.docx
@@ -5,117 +5,125 @@
     <w:p>
       <w:pPr>
         <w:jc w:val="both"/>
-      </w:pPr>
-      <w:r>
-        <w:t>DESIGN RATIONALE: FIT2099 SSB ASSIGNMENT (</w:t>
-      </w:r>
-      <w:r>
-        <w:t>Updated for A</w:t>
-      </w:r>
-      <w:r>
-        <w:t xml:space="preserve">ssignment 2) </w:t>
-      </w:r>
-    </w:p>
-    <w:p>
-      <w:pPr>
-        <w:jc w:val="both"/>
-      </w:pPr>
-      <w:r>
-        <w:t>GROUP NAME</w:t>
-      </w:r>
-      <w:r>
-        <w:t>:</w:t>
-      </w:r>
-      <w:r>
-        <w:t xml:space="preserve">  JAVAPLUSPLUS </w:t>
-      </w:r>
-    </w:p>
-    <w:p>
-      <w:pPr>
-        <w:jc w:val="both"/>
-      </w:pPr>
-      <w:r>
-        <w:t>GROUP MEMBERS</w:t>
-      </w:r>
-      <w:r>
-        <w:t>:</w:t>
-      </w:r>
-      <w:r>
-        <w:t xml:space="preserve">  </w:t>
-      </w:r>
-      <w:r>
-        <w:tab/>
-      </w:r>
-      <w:r>
-        <w:t xml:space="preserve">MOHAMED SHAKEEL MOHAMED </w:t>
-      </w:r>
-      <w:proofErr w:type="gramStart"/>
-      <w:r>
-        <w:t xml:space="preserve">RAFI  </w:t>
-      </w:r>
-      <w:r>
-        <w:tab/>
-      </w:r>
-      <w:proofErr w:type="gramEnd"/>
-      <w:r>
-        <w:t xml:space="preserve">28021452 </w:t>
-      </w:r>
-    </w:p>
-    <w:p>
-      <w:pPr>
-        <w:jc w:val="both"/>
-      </w:pPr>
-      <w:r>
-        <w:t xml:space="preserve">        </w:t>
-      </w:r>
-      <w:r>
-        <w:tab/>
-      </w:r>
-      <w:r>
-        <w:tab/>
-      </w:r>
-      <w:r>
-        <w:tab/>
-      </w:r>
-      <w:r>
-        <w:t xml:space="preserve">MATTI </w:t>
-      </w:r>
-      <w:proofErr w:type="gramStart"/>
-      <w:r>
-        <w:t xml:space="preserve">HADDAD  </w:t>
-      </w:r>
-      <w:r>
-        <w:tab/>
-      </w:r>
-      <w:proofErr w:type="gramEnd"/>
-      <w:r>
-        <w:tab/>
-      </w:r>
-      <w:r>
-        <w:tab/>
-      </w:r>
-      <w:r>
-        <w:t xml:space="preserve">29708966 </w:t>
-      </w:r>
-    </w:p>
-    <w:p>
-      <w:pPr>
-        <w:jc w:val="both"/>
-      </w:pPr>
-      <w:r>
-        <w:t xml:space="preserve">  </w:t>
-      </w:r>
-      <w:r>
-        <w:tab/>
-      </w:r>
-      <w:r>
-        <w:tab/>
-      </w:r>
-      <w:r>
-        <w:tab/>
+        <w:rPr>
+          <w:b/>
+        </w:rPr>
+      </w:pPr>
+      <w:r>
+        <w:rPr>
+          <w:b/>
+        </w:rPr>
+        <w:t xml:space="preserve">DESIGN RATIONALE: FIT2099 SSB ASSIGNMENT </w:t>
+      </w:r>
+      <w:r>
+        <w:rPr>
+          <w:b/>
+        </w:rPr>
+        <w:t>3</w:t>
       </w:r>
       <w:bookmarkStart w:id="0" w:name="_GoBack"/>
       <w:bookmarkEnd w:id="0"/>
+    </w:p>
+    <w:p>
+      <w:pPr>
+        <w:jc w:val="both"/>
+      </w:pPr>
+      <w:r>
+        <w:rPr>
+          <w:b/>
+        </w:rPr>
+        <w:t>GROUP NAME</w:t>
+      </w:r>
+      <w:r>
+        <w:t>:</w:t>
+      </w:r>
+      <w:r>
+        <w:t xml:space="preserve">  JAVAPLUSPLUS </w:t>
+      </w:r>
+    </w:p>
+    <w:p>
+      <w:pPr>
+        <w:jc w:val="both"/>
+      </w:pPr>
+      <w:r>
+        <w:rPr>
+          <w:b/>
+        </w:rPr>
+        <w:t>GROUP MEMBERS</w:t>
+      </w:r>
+      <w:r>
+        <w:t>:</w:t>
+      </w:r>
+      <w:r>
+        <w:t xml:space="preserve">  </w:t>
+      </w:r>
+      <w:r>
+        <w:tab/>
+      </w:r>
+      <w:r>
+        <w:t xml:space="preserve">MOHAMED SHAKEEL MOHAMED </w:t>
+      </w:r>
+      <w:r>
+        <w:t xml:space="preserve">RAFI </w:t>
+      </w:r>
+      <w:r>
+        <w:tab/>
+      </w:r>
+      <w:r>
+        <w:t xml:space="preserve">28021452 </w:t>
+      </w:r>
+    </w:p>
+    <w:p>
+      <w:pPr>
+        <w:jc w:val="both"/>
+      </w:pPr>
+      <w:r>
+        <w:t xml:space="preserve">        </w:t>
+      </w:r>
+      <w:r>
+        <w:tab/>
+      </w:r>
+      <w:r>
+        <w:tab/>
+      </w:r>
+      <w:r>
+        <w:tab/>
+      </w:r>
+      <w:r>
+        <w:t xml:space="preserve">MATTI </w:t>
+      </w:r>
+      <w:r>
+        <w:t xml:space="preserve">HADDAD </w:t>
+      </w:r>
+      <w:r>
+        <w:tab/>
+      </w:r>
+      <w:r>
+        <w:tab/>
+      </w:r>
+      <w:r>
+        <w:tab/>
+      </w:r>
+      <w:r>
+        <w:t xml:space="preserve">29708966 </w:t>
+      </w:r>
+    </w:p>
+    <w:p>
+      <w:pPr>
+        <w:jc w:val="both"/>
+      </w:pPr>
+      <w:r>
+        <w:t xml:space="preserve">  </w:t>
+      </w:r>
+      <w:r>
+        <w:tab/>
+      </w:r>
+      <w:r>
+        <w:tab/>
+      </w:r>
+      <w:r>
+        <w:tab/>
+      </w:r>
       <w:r>
         <w:t xml:space="preserve">KERRY YUE SONG ZHENG </w:t>
       </w:r>
@@ -139,15 +147,23 @@
     </w:p>
     <w:p>
       <w:pPr>
-        <w:jc w:val="both"/>
-      </w:pPr>
-    </w:p>
-    <w:p>
-      <w:pPr>
-        <w:jc w:val="both"/>
-      </w:pPr>
-      <w:r>
-        <w:t xml:space="preserve">1. Leave Affordance </w:t>
+        <w:pStyle w:val="ListParagraph"/>
+        <w:numPr>
+          <w:ilvl w:val="0"/>
+          <w:numId w:val="1"/>
+        </w:numPr>
+        <w:jc w:val="both"/>
+        <w:rPr>
+          <w:b/>
+          <w:sz w:val="24"/>
+        </w:rPr>
+      </w:pPr>
+      <w:r>
+        <w:rPr>
+          <w:b/>
+          <w:sz w:val="24"/>
+        </w:rPr>
+        <w:t xml:space="preserve">Leave Affordance </w:t>
       </w:r>
     </w:p>
     <w:p>
@@ -192,19 +208,33 @@
     </w:p>
     <w:p>
       <w:pPr>
-        <w:jc w:val="both"/>
-      </w:pPr>
-      <w:r>
-        <w:t xml:space="preserve">• </w:t>
-      </w:r>
+        <w:pStyle w:val="ListParagraph"/>
+        <w:numPr>
+          <w:ilvl w:val="0"/>
+          <w:numId w:val="6"/>
+        </w:numPr>
+        <w:spacing w:line="276" w:lineRule="auto"/>
+        <w:jc w:val="both"/>
+      </w:pPr>
       <w:proofErr w:type="spellStart"/>
       <w:r>
         <w:t>MessageRender</w:t>
       </w:r>
       <w:proofErr w:type="spellEnd"/>
       <w:r>
-        <w:t xml:space="preserve"> to display a message to the user, a form of player feedback. • </w:t>
-      </w:r>
+        <w:t xml:space="preserve"> to display a message to the user, a form of player feedback. </w:t>
+      </w:r>
+    </w:p>
+    <w:p>
+      <w:pPr>
+        <w:pStyle w:val="ListParagraph"/>
+        <w:numPr>
+          <w:ilvl w:val="0"/>
+          <w:numId w:val="6"/>
+        </w:numPr>
+        <w:spacing w:line="276" w:lineRule="auto"/>
+        <w:jc w:val="both"/>
+      </w:pPr>
       <w:proofErr w:type="spellStart"/>
       <w:r>
         <w:t>HPEntetityInterface</w:t>
@@ -219,16 +249,38 @@
       </w:r>
       <w:proofErr w:type="spellEnd"/>
       <w:r>
-        <w:t xml:space="preserve">. An HP item would not exist without the other. • </w:t>
-      </w:r>
+        <w:t xml:space="preserve">. An HP item would not exist without the other. </w:t>
+      </w:r>
+    </w:p>
+    <w:p>
+      <w:pPr>
+        <w:pStyle w:val="ListParagraph"/>
+        <w:numPr>
+          <w:ilvl w:val="0"/>
+          <w:numId w:val="6"/>
+        </w:numPr>
+        <w:spacing w:line="276" w:lineRule="auto"/>
+        <w:jc w:val="both"/>
+      </w:pPr>
       <w:proofErr w:type="spellStart"/>
       <w:r>
         <w:t>HPActor</w:t>
       </w:r>
       <w:proofErr w:type="spellEnd"/>
       <w:r>
-        <w:t xml:space="preserve"> as actors are the ones who initiate the action. • </w:t>
-      </w:r>
+        <w:t xml:space="preserve"> as actors are the ones who initiate the action. </w:t>
+      </w:r>
+    </w:p>
+    <w:p>
+      <w:pPr>
+        <w:pStyle w:val="ListParagraph"/>
+        <w:numPr>
+          <w:ilvl w:val="0"/>
+          <w:numId w:val="6"/>
+        </w:numPr>
+        <w:spacing w:line="276" w:lineRule="auto"/>
+        <w:jc w:val="both"/>
+      </w:pPr>
       <w:proofErr w:type="spellStart"/>
       <w:r>
         <w:t>HPAction</w:t>
@@ -245,10 +297,23 @@
     </w:p>
     <w:p>
       <w:pPr>
-        <w:jc w:val="both"/>
-      </w:pPr>
-      <w:r>
-        <w:t xml:space="preserve"> 2. Give Affordance </w:t>
+        <w:pStyle w:val="ListParagraph"/>
+        <w:numPr>
+          <w:ilvl w:val="0"/>
+          <w:numId w:val="1"/>
+        </w:numPr>
+        <w:jc w:val="both"/>
+        <w:rPr>
+          <w:b/>
+          <w:sz w:val="24"/>
+        </w:rPr>
+      </w:pPr>
+      <w:r>
+        <w:rPr>
+          <w:b/>
+          <w:sz w:val="24"/>
+        </w:rPr>
+        <w:t xml:space="preserve">Give Affordance </w:t>
       </w:r>
     </w:p>
     <w:p>
@@ -293,19 +358,33 @@
     </w:p>
     <w:p>
       <w:pPr>
-        <w:jc w:val="both"/>
-      </w:pPr>
-      <w:r>
-        <w:t xml:space="preserve">• </w:t>
-      </w:r>
+        <w:pStyle w:val="ListParagraph"/>
+        <w:numPr>
+          <w:ilvl w:val="1"/>
+          <w:numId w:val="8"/>
+        </w:numPr>
+        <w:spacing w:line="276" w:lineRule="auto"/>
+        <w:jc w:val="both"/>
+      </w:pPr>
       <w:proofErr w:type="spellStart"/>
       <w:r>
         <w:t>MessageRender</w:t>
       </w:r>
       <w:proofErr w:type="spellEnd"/>
       <w:r>
-        <w:t xml:space="preserve"> to display a message to the user, a form of player feedback. • </w:t>
-      </w:r>
+        <w:t xml:space="preserve"> to display a message to the user, a form of player feedback. </w:t>
+      </w:r>
+    </w:p>
+    <w:p>
+      <w:pPr>
+        <w:pStyle w:val="ListParagraph"/>
+        <w:numPr>
+          <w:ilvl w:val="1"/>
+          <w:numId w:val="8"/>
+        </w:numPr>
+        <w:spacing w:line="276" w:lineRule="auto"/>
+        <w:jc w:val="both"/>
+      </w:pPr>
       <w:proofErr w:type="spellStart"/>
       <w:r>
         <w:t>HPEntetityInterface</w:t>
@@ -320,16 +399,38 @@
       </w:r>
       <w:proofErr w:type="spellEnd"/>
       <w:r>
-        <w:t xml:space="preserve">. • </w:t>
-      </w:r>
+        <w:t xml:space="preserve">. </w:t>
+      </w:r>
+    </w:p>
+    <w:p>
+      <w:pPr>
+        <w:pStyle w:val="ListParagraph"/>
+        <w:numPr>
+          <w:ilvl w:val="1"/>
+          <w:numId w:val="8"/>
+        </w:numPr>
+        <w:spacing w:line="276" w:lineRule="auto"/>
+        <w:jc w:val="both"/>
+      </w:pPr>
       <w:proofErr w:type="spellStart"/>
       <w:r>
         <w:t>HPActor</w:t>
       </w:r>
       <w:proofErr w:type="spellEnd"/>
       <w:r>
-        <w:t xml:space="preserve"> as actors are the ones who initiate the action. • </w:t>
-      </w:r>
+        <w:t xml:space="preserve"> as actors are the ones who initiate the action. </w:t>
+      </w:r>
+    </w:p>
+    <w:p>
+      <w:pPr>
+        <w:pStyle w:val="ListParagraph"/>
+        <w:numPr>
+          <w:ilvl w:val="1"/>
+          <w:numId w:val="8"/>
+        </w:numPr>
+        <w:spacing w:line="276" w:lineRule="auto"/>
+        <w:jc w:val="both"/>
+      </w:pPr>
       <w:proofErr w:type="spellStart"/>
       <w:r>
         <w:t>HPAction</w:t>
@@ -351,24 +452,24 @@
     </w:p>
     <w:p>
       <w:pPr>
-        <w:jc w:val="both"/>
-      </w:pPr>
-    </w:p>
-    <w:p>
-      <w:pPr>
-        <w:jc w:val="both"/>
-      </w:pPr>
-    </w:p>
-    <w:p>
-      <w:pPr>
-        <w:jc w:val="both"/>
-      </w:pPr>
-      <w:r>
+        <w:pStyle w:val="ListParagraph"/>
+        <w:numPr>
+          <w:ilvl w:val="0"/>
+          <w:numId w:val="1"/>
+        </w:numPr>
+        <w:jc w:val="both"/>
+        <w:rPr>
+          <w:b/>
+          <w:sz w:val="24"/>
+        </w:rPr>
+      </w:pPr>
+      <w:r>
+        <w:rPr>
+          <w:b/>
+          <w:sz w:val="24"/>
+        </w:rPr>
         <w:lastRenderedPageBreak/>
-        <w:t>3.</w:t>
-      </w:r>
-      <w:r>
-        <w:t xml:space="preserve"> Wand and Spell Implementation </w:t>
+        <w:t xml:space="preserve">Wand and Spell Implementation </w:t>
       </w:r>
     </w:p>
     <w:p>
@@ -381,33 +482,44 @@
     </w:p>
     <w:p>
       <w:pPr>
+        <w:pStyle w:val="ListParagraph"/>
+        <w:numPr>
+          <w:ilvl w:val="1"/>
+          <w:numId w:val="2"/>
+        </w:numPr>
+        <w:jc w:val="both"/>
+        <w:rPr>
+          <w:b/>
+        </w:rPr>
+      </w:pPr>
+      <w:r>
+        <w:rPr>
+          <w:b/>
+        </w:rPr>
+        <w:t xml:space="preserve">Wand and Cast Class </w:t>
+      </w:r>
+    </w:p>
+    <w:p>
+      <w:pPr>
+        <w:ind w:left="142"/>
+        <w:jc w:val="both"/>
+      </w:pPr>
+      <w:r>
+        <w:t xml:space="preserve">A Wand, like a dagger or any other item in the game, can be picked up by any Actor. The existence of a Wand allows an Actor to Cast Spells onto other Actors, or itself. </w:t>
+      </w:r>
+      <w:r>
+        <w:t>The wand will have the capability casting so that it is easy to determine the function of the wand</w:t>
+      </w:r>
+      <w:r>
+        <w:t>, which is also in line with many of the existing entities such as sword and axes.</w:t>
+      </w:r>
+    </w:p>
+    <w:p>
+      <w:pPr>
         <w:ind w:left="720"/>
         <w:jc w:val="both"/>
-      </w:pPr>
-      <w:r>
-        <w:t xml:space="preserve">3.1 Wand and Cast Class </w:t>
-      </w:r>
-    </w:p>
-    <w:p>
-      <w:pPr>
-        <w:ind w:left="720"/>
-        <w:jc w:val="both"/>
-      </w:pPr>
-      <w:r>
-        <w:t xml:space="preserve">A Wand, like a dagger or any other item in the game, can be picked up by any Actor. The existence of a Wand allows an Actor to Cast Spells onto other Actors, or itself. </w:t>
-      </w:r>
-      <w:r>
-        <w:t>The wand will have the capability casting so that it is easy to determine the function of the wand</w:t>
-      </w:r>
-      <w:r>
-        <w:t>, which is also in line with many of the existing entities such as sword and axes.</w:t>
-      </w:r>
-    </w:p>
-    <w:p>
-      <w:pPr>
-        <w:ind w:left="720"/>
-        <w:jc w:val="both"/>
-        <w:rPr>
+        <w:rPr>
+          <w:b/>
           <w:sz w:val="2"/>
           <w:szCs w:val="2"/>
         </w:rPr>
@@ -415,94 +527,108 @@
     </w:p>
     <w:p>
       <w:pPr>
+        <w:pStyle w:val="ListParagraph"/>
+        <w:numPr>
+          <w:ilvl w:val="1"/>
+          <w:numId w:val="2"/>
+        </w:numPr>
+        <w:jc w:val="both"/>
+        <w:rPr>
+          <w:b/>
+        </w:rPr>
+      </w:pPr>
+      <w:r>
+        <w:rPr>
+          <w:b/>
+        </w:rPr>
+        <w:t xml:space="preserve">Cast and Actor’s Known Spells </w:t>
+      </w:r>
+    </w:p>
+    <w:p>
+      <w:pPr>
+        <w:ind w:left="142"/>
+        <w:jc w:val="both"/>
+      </w:pPr>
+      <w:r>
+        <w:t xml:space="preserve">Casting a spell requires a new action - Cast. This is different from Attack as it requires a Spell to be an input as well.  </w:t>
+      </w:r>
+    </w:p>
+    <w:p>
+      <w:pPr>
+        <w:ind w:firstLine="142"/>
+        <w:jc w:val="both"/>
+      </w:pPr>
+      <w:r>
+        <w:t xml:space="preserve">It will then execute the Spell's effect if the Actor knows the Spell. </w:t>
+      </w:r>
+    </w:p>
+    <w:p>
+      <w:pPr>
+        <w:ind w:firstLine="142"/>
+        <w:jc w:val="both"/>
+      </w:pPr>
+      <w:r>
+        <w:t xml:space="preserve">Every actor will have a set of its known Spells. </w:t>
+      </w:r>
+    </w:p>
+    <w:p>
+      <w:pPr>
+        <w:ind w:left="142"/>
+        <w:jc w:val="both"/>
+      </w:pPr>
+      <w:r>
+        <w:t>The reason cast is not a subclass of Attack as it was prev</w:t>
+      </w:r>
+      <w:r>
+        <w:t xml:space="preserve">iously proposed in the previous assignment </w:t>
+      </w:r>
+      <w:r>
+        <w:t xml:space="preserve">because of a need of abstraction between casting and each individual spell. Different spells can be grouped together but it cannot all be a subclass of Cast because some spells require different parameters that cast cannot possibly offer without creating excessive dependencies and extensive amounts of parameters. Cast was not created as a subclass of attack because the requirements to attack were more in line with other affordances so it was made a subclass of </w:t>
+      </w:r>
+      <w:proofErr w:type="spellStart"/>
+      <w:r>
+        <w:t>HPAffordance</w:t>
+      </w:r>
+      <w:proofErr w:type="spellEnd"/>
+      <w:r>
+        <w:t>.</w:t>
+      </w:r>
+      <w:r>
+        <w:t xml:space="preserve"> </w:t>
+      </w:r>
+    </w:p>
+    <w:p>
+      <w:pPr>
+        <w:ind w:left="142"/>
+        <w:jc w:val="both"/>
+      </w:pPr>
+      <w:r>
+        <w:t xml:space="preserve">The </w:t>
+      </w:r>
+      <w:proofErr w:type="spellStart"/>
+      <w:r>
+        <w:t>enum</w:t>
+      </w:r>
+      <w:proofErr w:type="spellEnd"/>
+      <w:r>
+        <w:t xml:space="preserve"> spells was also removed because there was no need for it, since all spells are subclasses</w:t>
+      </w:r>
+      <w:r>
+        <w:t xml:space="preserve"> </w:t>
+      </w:r>
+      <w:r>
+        <w:t>of Spells</w:t>
+      </w:r>
+      <w:r>
+        <w:t>, making it redundant.</w:t>
+      </w:r>
+    </w:p>
+    <w:p>
+      <w:pPr>
         <w:ind w:left="720"/>
         <w:jc w:val="both"/>
-      </w:pPr>
-      <w:r>
-        <w:t xml:space="preserve">3.2 </w:t>
-      </w:r>
-      <w:r>
-        <w:t xml:space="preserve">Cast and Actor’s Known Spells </w:t>
-      </w:r>
-    </w:p>
-    <w:p>
-      <w:pPr>
-        <w:ind w:left="720"/>
-        <w:jc w:val="both"/>
-      </w:pPr>
-      <w:r>
-        <w:t xml:space="preserve">Casting a spell requires a new action - Cast. This is different from Attack as it requires a Spell to be an input as well.  </w:t>
-      </w:r>
-    </w:p>
-    <w:p>
-      <w:pPr>
-        <w:ind w:left="720"/>
-        <w:jc w:val="both"/>
-      </w:pPr>
-      <w:r>
-        <w:t xml:space="preserve">It will then execute the Spell's effect if the Actor knows the Spell. </w:t>
-      </w:r>
-    </w:p>
-    <w:p>
-      <w:pPr>
-        <w:ind w:left="720"/>
-        <w:jc w:val="both"/>
-      </w:pPr>
-      <w:r>
-        <w:t xml:space="preserve">Every actor will have a set of its known Spells. </w:t>
-      </w:r>
-    </w:p>
-    <w:p>
-      <w:pPr>
-        <w:ind w:left="720"/>
-        <w:jc w:val="both"/>
-      </w:pPr>
-      <w:r>
-        <w:t>The reason cast is not a subclass of Attack as it was prev</w:t>
-      </w:r>
-      <w:r>
-        <w:t xml:space="preserve">iously proposed in the previous assignment </w:t>
-      </w:r>
-      <w:r>
-        <w:t xml:space="preserve">because of a need of abstraction between casting and each individual spell. Different spells can be grouped together but it cannot all be a subclass of Cast because some spells require different parameters that cast cannot possibly offer without creating excessive dependencies and extensive amounts of parameters. Cast was not created as a subclass of attack because the requirements to attack were more in line with other affordances so it was made a subclass of </w:t>
-      </w:r>
-      <w:proofErr w:type="spellStart"/>
-      <w:r>
-        <w:t>HPAffordance</w:t>
-      </w:r>
-      <w:proofErr w:type="spellEnd"/>
-      <w:r>
-        <w:t>.</w:t>
-      </w:r>
-      <w:r>
-        <w:t xml:space="preserve"> </w:t>
-      </w:r>
-    </w:p>
-    <w:p>
-      <w:pPr>
-        <w:ind w:left="720"/>
-        <w:jc w:val="both"/>
-      </w:pPr>
-      <w:r>
-        <w:t xml:space="preserve">The </w:t>
-      </w:r>
-      <w:proofErr w:type="spellStart"/>
-      <w:r>
-        <w:t>enum</w:t>
-      </w:r>
-      <w:proofErr w:type="spellEnd"/>
-      <w:r>
-        <w:t xml:space="preserve"> spells was also removed because there was no need for it, since all spells are subclasses of Spells</w:t>
-      </w:r>
-      <w:r>
-        <w:t>, making it redundant.</w:t>
-      </w:r>
-    </w:p>
-    <w:p>
-      <w:pPr>
-        <w:ind w:left="720"/>
-        <w:jc w:val="both"/>
-        <w:rPr>
+        <w:rPr>
+          <w:b/>
           <w:sz w:val="2"/>
           <w:szCs w:val="2"/>
         </w:rPr>
@@ -513,16 +639,26 @@
     </w:p>
     <w:p>
       <w:pPr>
-        <w:ind w:left="720"/>
-        <w:jc w:val="both"/>
-      </w:pPr>
-      <w:r>
-        <w:t xml:space="preserve">3.3 Targeting Items </w:t>
-      </w:r>
-    </w:p>
-    <w:p>
-      <w:pPr>
-        <w:ind w:left="720"/>
+        <w:pStyle w:val="ListParagraph"/>
+        <w:numPr>
+          <w:ilvl w:val="1"/>
+          <w:numId w:val="2"/>
+        </w:numPr>
+        <w:jc w:val="both"/>
+        <w:rPr>
+          <w:b/>
+        </w:rPr>
+      </w:pPr>
+      <w:r>
+        <w:rPr>
+          <w:b/>
+        </w:rPr>
+        <w:t xml:space="preserve">Targeting Items </w:t>
+      </w:r>
+    </w:p>
+    <w:p>
+      <w:pPr>
+        <w:ind w:left="142"/>
         <w:jc w:val="both"/>
       </w:pPr>
       <w:r>
@@ -539,11 +675,17 @@
     </w:p>
     <w:p>
       <w:pPr>
-        <w:ind w:left="720"/>
-        <w:jc w:val="both"/>
-      </w:pPr>
-      <w:r>
-        <w:t xml:space="preserve">Additional checks must be implemented for individual spells to ensure that the target is the intended class type. </w:t>
+        <w:ind w:left="142"/>
+        <w:jc w:val="both"/>
+      </w:pPr>
+      <w:r>
+        <w:t>Additional checks must be implemented for individual spells to ensure that the target is the</w:t>
+      </w:r>
+      <w:r>
+        <w:t xml:space="preserve"> </w:t>
+      </w:r>
+      <w:r>
+        <w:t xml:space="preserve">intended class type. </w:t>
       </w:r>
     </w:p>
     <w:p>
@@ -558,107 +700,133 @@
     </w:p>
     <w:p>
       <w:pPr>
+        <w:pStyle w:val="ListParagraph"/>
+        <w:numPr>
+          <w:ilvl w:val="1"/>
+          <w:numId w:val="2"/>
+        </w:numPr>
+        <w:jc w:val="both"/>
+        <w:rPr>
+          <w:b/>
+        </w:rPr>
+      </w:pPr>
+      <w:proofErr w:type="spellStart"/>
+      <w:r>
+        <w:rPr>
+          <w:b/>
+        </w:rPr>
+        <w:t>Expelliarmus</w:t>
+      </w:r>
+      <w:proofErr w:type="spellEnd"/>
+      <w:r>
+        <w:rPr>
+          <w:b/>
+        </w:rPr>
+        <w:t xml:space="preserve"> </w:t>
+      </w:r>
+    </w:p>
+    <w:p>
+      <w:pPr>
+        <w:ind w:left="142"/>
+        <w:jc w:val="both"/>
+      </w:pPr>
+      <w:r>
+        <w:t xml:space="preserve">How </w:t>
+      </w:r>
+      <w:proofErr w:type="spellStart"/>
+      <w:r>
+        <w:t>expelliarmus</w:t>
+      </w:r>
+      <w:proofErr w:type="spellEnd"/>
+      <w:r>
+        <w:t xml:space="preserve"> works is that by casting this spell on a valid target i.e. a target that is not on the same team as the caster, by “forcing” the targeted actor to drop the item they are holding if they are holding one. The leave class would first check if the targeted actor is holding </w:t>
+      </w:r>
+      <w:proofErr w:type="spellStart"/>
+      <w:proofErr w:type="gramStart"/>
+      <w:r>
+        <w:t>a</w:t>
+      </w:r>
+      <w:proofErr w:type="spellEnd"/>
+      <w:proofErr w:type="gramEnd"/>
+      <w:r>
+        <w:t xml:space="preserve"> item. If they are, it would remove the item the actor is carrying, by changing </w:t>
+      </w:r>
+      <w:proofErr w:type="spellStart"/>
+      <w:r>
+        <w:t>itemCarried</w:t>
+      </w:r>
+      <w:proofErr w:type="spellEnd"/>
+      <w:r>
+        <w:t xml:space="preserve"> attributes of </w:t>
+      </w:r>
+      <w:proofErr w:type="spellStart"/>
+      <w:r>
+        <w:t>HPActor</w:t>
+      </w:r>
+      <w:proofErr w:type="spellEnd"/>
+      <w:r>
+        <w:t xml:space="preserve">, and place it in the location the targeted actor is at. As such, </w:t>
+      </w:r>
+      <w:proofErr w:type="spellStart"/>
+      <w:r>
+        <w:t>expelliarmus</w:t>
+      </w:r>
+      <w:proofErr w:type="spellEnd"/>
+      <w:r>
+        <w:t xml:space="preserve"> is dependent on leave. By using the leave class, it makes use of the existing affordance leave, and the functionality of </w:t>
+      </w:r>
+      <w:proofErr w:type="spellStart"/>
+      <w:r>
+        <w:t>expelliarmus</w:t>
+      </w:r>
+      <w:proofErr w:type="spellEnd"/>
+      <w:r>
+        <w:t xml:space="preserve"> is essentially an actor dropping an item (leave affordance) involuntarily. </w:t>
+      </w:r>
+    </w:p>
+    <w:p>
+      <w:pPr>
         <w:ind w:left="720"/>
         <w:jc w:val="both"/>
       </w:pPr>
-      <w:r>
-        <w:t xml:space="preserve">3.4 </w:t>
-      </w:r>
-      <w:proofErr w:type="spellStart"/>
-      <w:r>
-        <w:t>Expelliarmus</w:t>
-      </w:r>
-      <w:proofErr w:type="spellEnd"/>
-      <w:r>
+    </w:p>
+    <w:p>
+      <w:pPr>
+        <w:ind w:left="720"/>
+        <w:jc w:val="both"/>
+      </w:pPr>
+    </w:p>
+    <w:p>
+      <w:pPr>
+        <w:pStyle w:val="ListParagraph"/>
+        <w:numPr>
+          <w:ilvl w:val="1"/>
+          <w:numId w:val="2"/>
+        </w:numPr>
+        <w:jc w:val="both"/>
+        <w:rPr>
+          <w:b/>
+        </w:rPr>
+      </w:pPr>
+      <w:proofErr w:type="spellStart"/>
+      <w:r>
+        <w:rPr>
+          <w:b/>
+        </w:rPr>
+        <w:lastRenderedPageBreak/>
+        <w:t>Immobulus</w:t>
+      </w:r>
+      <w:proofErr w:type="spellEnd"/>
+      <w:r>
+        <w:rPr>
+          <w:b/>
+        </w:rPr>
         <w:t xml:space="preserve"> </w:t>
       </w:r>
     </w:p>
     <w:p>
       <w:pPr>
-        <w:ind w:left="720"/>
-        <w:jc w:val="both"/>
-      </w:pPr>
-      <w:r>
-        <w:t xml:space="preserve">How </w:t>
-      </w:r>
-      <w:proofErr w:type="spellStart"/>
-      <w:r>
-        <w:t>expelliarmus</w:t>
-      </w:r>
-      <w:proofErr w:type="spellEnd"/>
-      <w:r>
-        <w:t xml:space="preserve"> works is that by casting this spell on a valid target i.e. a target that is not on the same team as the caster, by “forcing” the targeted actor to drop the item they are holding if they are holding one. The leave class would first check if the targeted actor is holding </w:t>
-      </w:r>
-      <w:proofErr w:type="spellStart"/>
-      <w:proofErr w:type="gramStart"/>
-      <w:r>
-        <w:t>a</w:t>
-      </w:r>
-      <w:proofErr w:type="spellEnd"/>
-      <w:proofErr w:type="gramEnd"/>
-      <w:r>
-        <w:t xml:space="preserve"> item. If they are, it would remove the item the actor is carrying, by changing </w:t>
-      </w:r>
-      <w:proofErr w:type="spellStart"/>
-      <w:r>
-        <w:t>itemCarried</w:t>
-      </w:r>
-      <w:proofErr w:type="spellEnd"/>
-      <w:r>
-        <w:t xml:space="preserve"> attributes of </w:t>
-      </w:r>
-      <w:proofErr w:type="spellStart"/>
-      <w:r>
-        <w:t>HPActor</w:t>
-      </w:r>
-      <w:proofErr w:type="spellEnd"/>
-      <w:r>
-        <w:t xml:space="preserve">, and place it in the location the targeted actor is at. As such, </w:t>
-      </w:r>
-      <w:proofErr w:type="spellStart"/>
-      <w:r>
-        <w:t>expelliarmus</w:t>
-      </w:r>
-      <w:proofErr w:type="spellEnd"/>
-      <w:r>
-        <w:t xml:space="preserve"> is dependent on leave. By using the leave class, it makes use of the existing affordance leave, and the functionality of </w:t>
-      </w:r>
-      <w:proofErr w:type="spellStart"/>
-      <w:r>
-        <w:t>expelliarmus</w:t>
-      </w:r>
-      <w:proofErr w:type="spellEnd"/>
-      <w:r>
-        <w:t xml:space="preserve"> is essentially an actor dropping an item (leave affordance) involuntarily. </w:t>
-      </w:r>
-    </w:p>
-    <w:p>
-      <w:pPr>
-        <w:ind w:left="720"/>
-        <w:jc w:val="both"/>
-      </w:pPr>
-    </w:p>
-    <w:p>
-      <w:pPr>
-        <w:ind w:left="720"/>
-        <w:jc w:val="both"/>
-      </w:pPr>
-      <w:r>
-        <w:lastRenderedPageBreak/>
-        <w:t xml:space="preserve">3.5 </w:t>
-      </w:r>
-      <w:proofErr w:type="spellStart"/>
-      <w:r>
-        <w:t>Immobulus</w:t>
-      </w:r>
-      <w:proofErr w:type="spellEnd"/>
-      <w:r>
-        <w:t xml:space="preserve"> </w:t>
-      </w:r>
-    </w:p>
-    <w:p>
-      <w:pPr>
-        <w:ind w:left="720"/>
+        <w:ind w:left="142"/>
         <w:jc w:val="both"/>
       </w:pPr>
       <w:r>
@@ -685,24 +853,40 @@
     </w:p>
     <w:p>
       <w:pPr>
-        <w:ind w:left="720"/>
-        <w:jc w:val="both"/>
-      </w:pPr>
-      <w:r>
-        <w:t xml:space="preserve">3.6 Avada </w:t>
-      </w:r>
-      <w:proofErr w:type="spellStart"/>
-      <w:r>
+        <w:pStyle w:val="ListParagraph"/>
+        <w:numPr>
+          <w:ilvl w:val="1"/>
+          <w:numId w:val="2"/>
+        </w:numPr>
+        <w:jc w:val="both"/>
+        <w:rPr>
+          <w:b/>
+        </w:rPr>
+      </w:pPr>
+      <w:r>
+        <w:rPr>
+          <w:b/>
+        </w:rPr>
+        <w:t xml:space="preserve">Avada </w:t>
+      </w:r>
+      <w:proofErr w:type="spellStart"/>
+      <w:r>
+        <w:rPr>
+          <w:b/>
+        </w:rPr>
         <w:t>Kedavra</w:t>
       </w:r>
       <w:proofErr w:type="spellEnd"/>
       <w:r>
+        <w:rPr>
+          <w:b/>
+        </w:rPr>
         <w:t xml:space="preserve"> </w:t>
       </w:r>
     </w:p>
     <w:p>
       <w:pPr>
-        <w:ind w:left="720"/>
+        <w:ind w:left="142"/>
         <w:jc w:val="both"/>
       </w:pPr>
       <w:r>
@@ -750,10 +934,22 @@
     </w:p>
     <w:p>
       <w:pPr>
-        <w:jc w:val="both"/>
-      </w:pPr>
-      <w:r>
-        <w:t xml:space="preserve">4. Potions. </w:t>
+        <w:pStyle w:val="ListParagraph"/>
+        <w:numPr>
+          <w:ilvl w:val="0"/>
+          <w:numId w:val="1"/>
+        </w:numPr>
+        <w:jc w:val="both"/>
+      </w:pPr>
+      <w:r>
+        <w:rPr>
+          <w:b/>
+          <w:sz w:val="24"/>
+        </w:rPr>
+        <w:t>Potions</w:t>
+      </w:r>
+      <w:r>
+        <w:t xml:space="preserve"> </w:t>
       </w:r>
     </w:p>
     <w:p>
@@ -816,6 +1012,7 @@
       <w:pPr>
         <w:jc w:val="both"/>
         <w:rPr>
+          <w:b/>
           <w:sz w:val="2"/>
           <w:szCs w:val="2"/>
         </w:rPr>
@@ -823,10 +1020,19 @@
     </w:p>
     <w:p>
       <w:pPr>
-        <w:jc w:val="both"/>
-      </w:pPr>
-      <w:r>
-        <w:t xml:space="preserve">5. Drink Affordance </w:t>
+        <w:pStyle w:val="ListParagraph"/>
+        <w:numPr>
+          <w:ilvl w:val="0"/>
+          <w:numId w:val="1"/>
+        </w:numPr>
+        <w:jc w:val="both"/>
+      </w:pPr>
+      <w:r>
+        <w:rPr>
+          <w:b/>
+          <w:sz w:val="24"/>
+        </w:rPr>
+        <w:t xml:space="preserve">Drink </w:t>
       </w:r>
     </w:p>
     <w:p>
@@ -871,26 +1077,43 @@
     </w:p>
     <w:p>
       <w:pPr>
-        <w:jc w:val="both"/>
-      </w:pPr>
-      <w:r>
-        <w:t xml:space="preserve">• </w:t>
-      </w:r>
+        <w:pStyle w:val="ListParagraph"/>
+        <w:numPr>
+          <w:ilvl w:val="1"/>
+          <w:numId w:val="10"/>
+        </w:numPr>
+        <w:spacing w:line="276" w:lineRule="auto"/>
+        <w:jc w:val="both"/>
+      </w:pPr>
       <w:proofErr w:type="spellStart"/>
       <w:r>
         <w:t>MessageRender</w:t>
       </w:r>
       <w:proofErr w:type="spellEnd"/>
       <w:r>
-        <w:t xml:space="preserve"> to display a message to the user, a form of player feedback. • </w:t>
-      </w:r>
+        <w:t xml:space="preserve"> to display a message to the user, a form of player feedback. </w:t>
+      </w:r>
+    </w:p>
+    <w:p>
+      <w:pPr>
+        <w:pStyle w:val="ListParagraph"/>
+        <w:numPr>
+          <w:ilvl w:val="1"/>
+          <w:numId w:val="10"/>
+        </w:numPr>
+        <w:spacing w:line="276" w:lineRule="auto"/>
+        <w:jc w:val="both"/>
+      </w:pPr>
       <w:proofErr w:type="spellStart"/>
       <w:r>
         <w:t>HPEntetityInterface</w:t>
       </w:r>
       <w:proofErr w:type="spellEnd"/>
       <w:r>
-        <w:t xml:space="preserve"> as it deals with entities and therefore the item needs to be managed by </w:t>
+        <w:t xml:space="preserve"> as it deals with entities and therefore the item needs to be managed by</w:t>
+      </w:r>
+      <w:r>
+        <w:t xml:space="preserve"> </w:t>
       </w:r>
       <w:proofErr w:type="spellStart"/>
       <w:r>
@@ -898,8 +1121,19 @@
       </w:r>
       <w:proofErr w:type="spellEnd"/>
       <w:r>
-        <w:t xml:space="preserve">. • </w:t>
-      </w:r>
+        <w:t xml:space="preserve">. </w:t>
+      </w:r>
+    </w:p>
+    <w:p>
+      <w:pPr>
+        <w:pStyle w:val="ListParagraph"/>
+        <w:numPr>
+          <w:ilvl w:val="1"/>
+          <w:numId w:val="10"/>
+        </w:numPr>
+        <w:spacing w:line="276" w:lineRule="auto"/>
+        <w:jc w:val="both"/>
+      </w:pPr>
       <w:proofErr w:type="spellStart"/>
       <w:r>
         <w:t>HPActor</w:t>
@@ -912,8 +1146,19 @@
         <w:t>a</w:t>
       </w:r>
       <w:r>
-        <w:t xml:space="preserve">ctors are the ones who initiate the action. • </w:t>
-      </w:r>
+        <w:t xml:space="preserve">ctors are the ones who initiate the action. </w:t>
+      </w:r>
+    </w:p>
+    <w:p>
+      <w:pPr>
+        <w:pStyle w:val="ListParagraph"/>
+        <w:numPr>
+          <w:ilvl w:val="1"/>
+          <w:numId w:val="10"/>
+        </w:numPr>
+        <w:spacing w:line="276" w:lineRule="auto"/>
+        <w:jc w:val="both"/>
+      </w:pPr>
       <w:proofErr w:type="spellStart"/>
       <w:r>
         <w:t>HPAction</w:t>
@@ -921,6 +1166,146 @@
       <w:proofErr w:type="spellEnd"/>
       <w:r>
         <w:t>, as to check if the action can be performed</w:t>
+      </w:r>
+      <w:r>
+        <w:t>.</w:t>
+      </w:r>
+    </w:p>
+    <w:p>
+      <w:pPr>
+        <w:jc w:val="both"/>
+        <w:rPr>
+          <w:sz w:val="4"/>
+          <w:szCs w:val="2"/>
+        </w:rPr>
+      </w:pPr>
+    </w:p>
+    <w:p>
+      <w:pPr>
+        <w:pStyle w:val="ListParagraph"/>
+        <w:numPr>
+          <w:ilvl w:val="0"/>
+          <w:numId w:val="1"/>
+        </w:numPr>
+        <w:jc w:val="both"/>
+        <w:rPr>
+          <w:b/>
+          <w:sz w:val="24"/>
+        </w:rPr>
+      </w:pPr>
+      <w:r>
+        <w:rPr>
+          <w:b/>
+          <w:sz w:val="24"/>
+        </w:rPr>
+        <w:t xml:space="preserve">Cast  </w:t>
+      </w:r>
+    </w:p>
+    <w:p>
+      <w:pPr>
+        <w:jc w:val="both"/>
+      </w:pPr>
+      <w:r>
+        <w:t xml:space="preserve">Because cast works differently from attack and it fairly </w:t>
+      </w:r>
+      <w:proofErr w:type="gramStart"/>
+      <w:r>
+        <w:t>similar to</w:t>
+      </w:r>
+      <w:proofErr w:type="gramEnd"/>
+      <w:r>
+        <w:t xml:space="preserve"> actions which are subclasses of </w:t>
+      </w:r>
+      <w:proofErr w:type="spellStart"/>
+      <w:r>
+        <w:t>HPAffordance</w:t>
+      </w:r>
+      <w:proofErr w:type="spellEnd"/>
+      <w:r>
+        <w:t xml:space="preserve">, it is therefore appropriate for Cast to also be a subclass of </w:t>
+      </w:r>
+      <w:proofErr w:type="spellStart"/>
+      <w:r>
+        <w:t>HPAffordance</w:t>
+      </w:r>
+      <w:proofErr w:type="spellEnd"/>
+    </w:p>
+    <w:p>
+      <w:pPr>
+        <w:jc w:val="both"/>
+        <w:rPr>
+          <w:sz w:val="4"/>
+          <w:szCs w:val="2"/>
+        </w:rPr>
+      </w:pPr>
+    </w:p>
+    <w:p>
+      <w:pPr>
+        <w:jc w:val="both"/>
+        <w:rPr>
+          <w:sz w:val="4"/>
+          <w:szCs w:val="2"/>
+        </w:rPr>
+      </w:pPr>
+    </w:p>
+    <w:p>
+      <w:pPr>
+        <w:jc w:val="both"/>
+        <w:rPr>
+          <w:sz w:val="4"/>
+          <w:szCs w:val="2"/>
+        </w:rPr>
+      </w:pPr>
+    </w:p>
+    <w:p>
+      <w:pPr>
+        <w:jc w:val="both"/>
+        <w:rPr>
+          <w:sz w:val="4"/>
+          <w:szCs w:val="2"/>
+        </w:rPr>
+      </w:pPr>
+    </w:p>
+    <w:p>
+      <w:pPr>
+        <w:jc w:val="both"/>
+        <w:rPr>
+          <w:sz w:val="4"/>
+          <w:szCs w:val="2"/>
+        </w:rPr>
+      </w:pPr>
+    </w:p>
+    <w:p>
+      <w:pPr>
+        <w:pStyle w:val="ListParagraph"/>
+        <w:numPr>
+          <w:ilvl w:val="0"/>
+          <w:numId w:val="1"/>
+        </w:numPr>
+        <w:jc w:val="both"/>
+        <w:rPr>
+          <w:b/>
+          <w:sz w:val="24"/>
+        </w:rPr>
+      </w:pPr>
+      <w:r>
+        <w:rPr>
+          <w:b/>
+          <w:sz w:val="24"/>
+        </w:rPr>
+        <w:lastRenderedPageBreak/>
+        <w:t xml:space="preserve">Spells </w:t>
+      </w:r>
+    </w:p>
+    <w:p>
+      <w:pPr>
+        <w:jc w:val="both"/>
+      </w:pPr>
+      <w:r>
+        <w:t xml:space="preserve">Because all spells have a requirement that the actor casting a spell must know how to cast it and be in a possession of a wand, as well as it </w:t>
+      </w:r>
+      <w:r>
+        <w:t>targets</w:t>
       </w:r>
       <w:r>
         <w:t>.</w:t>
@@ -937,43 +1322,88 @@
     </w:p>
     <w:p>
       <w:pPr>
-        <w:jc w:val="both"/>
-      </w:pPr>
-      <w:r>
-        <w:t>6</w:t>
-      </w:r>
-      <w:r>
-        <w:t xml:space="preserve">. Cast  </w:t>
-      </w:r>
-    </w:p>
-    <w:p>
-      <w:pPr>
-        <w:jc w:val="both"/>
-      </w:pPr>
-      <w:r>
-        <w:t xml:space="preserve">Because cast works differently from attack and it fairly </w:t>
+        <w:pStyle w:val="ListParagraph"/>
+        <w:numPr>
+          <w:ilvl w:val="0"/>
+          <w:numId w:val="1"/>
+        </w:numPr>
+        <w:jc w:val="both"/>
+        <w:rPr>
+          <w:b/>
+          <w:sz w:val="24"/>
+        </w:rPr>
+      </w:pPr>
+      <w:r>
+        <w:rPr>
+          <w:b/>
+          <w:sz w:val="24"/>
+        </w:rPr>
+        <w:t xml:space="preserve">Dementor  </w:t>
+      </w:r>
+    </w:p>
+    <w:p>
+      <w:pPr>
+        <w:jc w:val="both"/>
+      </w:pPr>
+      <w:r>
+        <w:t xml:space="preserve">Cannot be an instance of </w:t>
+      </w:r>
+      <w:proofErr w:type="spellStart"/>
+      <w:r>
+        <w:t>HPActor</w:t>
+      </w:r>
+      <w:proofErr w:type="spellEnd"/>
+      <w:r>
+        <w:t xml:space="preserve"> since it needs extra functionality, </w:t>
+      </w:r>
+      <w:proofErr w:type="spellStart"/>
+      <w:r>
+        <w:t>HPActor</w:t>
+      </w:r>
+      <w:proofErr w:type="spellEnd"/>
+      <w:r>
+        <w:t xml:space="preserve"> lacks this required functionality, therefore it will be made into a subclass of </w:t>
+      </w:r>
+      <w:proofErr w:type="spellStart"/>
+      <w:r>
+        <w:t>HPActor</w:t>
+      </w:r>
+      <w:proofErr w:type="spellEnd"/>
+      <w:r>
+        <w:t xml:space="preserve"> and it will override some methods to perform its functionality. It doesn’t relate to Patrol class since its movement is random. </w:t>
+      </w:r>
+    </w:p>
+    <w:p>
+      <w:pPr>
+        <w:jc w:val="both"/>
+      </w:pPr>
+      <w:r>
+        <w:t xml:space="preserve">Dementors have the following behaviour:  </w:t>
+      </w:r>
+    </w:p>
+    <w:p>
+      <w:pPr>
+        <w:jc w:val="both"/>
+      </w:pPr>
+      <w:r>
+        <w:t xml:space="preserve">• All Dementors are on team EVIL.  • A Dementor has a home base, which is its initial location.  • At the start of its turn (a turn is when its </w:t>
       </w:r>
       <w:proofErr w:type="gramStart"/>
       <w:r>
-        <w:t>similar to</w:t>
+        <w:t>act(</w:t>
       </w:r>
       <w:proofErr w:type="gramEnd"/>
       <w:r>
-        <w:t xml:space="preserve"> actions which are subclasses of </w:t>
-      </w:r>
-      <w:proofErr w:type="spellStart"/>
-      <w:r>
-        <w:t>HPAffordance</w:t>
-      </w:r>
-      <w:proofErr w:type="spellEnd"/>
-      <w:r>
-        <w:t xml:space="preserve">, it is therefore appropriate for Cast to also be a subclass of </w:t>
-      </w:r>
-      <w:proofErr w:type="spellStart"/>
-      <w:r>
-        <w:t>HPAffordance</w:t>
-      </w:r>
-      <w:proofErr w:type="spellEnd"/>
+        <w:t xml:space="preserve">) method is called), if a Dementor is in a location with one or more actors on a different team, it sucks energy out of the actors, reducing each actor’s </w:t>
+      </w:r>
+      <w:proofErr w:type="spellStart"/>
+      <w:r>
+        <w:t>hitpoints</w:t>
+      </w:r>
+      <w:proofErr w:type="spellEnd"/>
+      <w:r>
+        <w:t xml:space="preserve"> by 40. It then does the movement behaviour described below.  • When a Dementor is at its home base, it waits for a random number of turns between 1 and 5 inclusive. It then randomly chooses a direction in which to travel, and randomly chooses how many steps to travel in that direction, up to a maximum of three steps. After that, on each turn it moves one step in its chosen direction until it cannot move further or it has moved the chosen number of steps. It then retraces its steps back to its base one step per turn.  </w:t>
+      </w:r>
     </w:p>
     <w:p>
       <w:pPr>
@@ -986,120 +1416,516 @@
     </w:p>
     <w:p>
       <w:pPr>
-        <w:jc w:val="both"/>
-      </w:pPr>
-      <w:r>
-        <w:t>7</w:t>
-      </w:r>
-      <w:r>
-        <w:t>. Spells class</w:t>
-      </w:r>
-    </w:p>
-    <w:p>
-      <w:pPr>
-        <w:jc w:val="both"/>
-      </w:pPr>
-      <w:r>
-        <w:t xml:space="preserve">Because all spells have a requirement that the actor casting a spell must know how to cast it and be in a possession of a wand, as well as it </w:t>
-      </w:r>
-      <w:proofErr w:type="gramStart"/>
-      <w:r>
-        <w:t>target</w:t>
-      </w:r>
-      <w:proofErr w:type="gramEnd"/>
-      <w:r>
+        <w:pStyle w:val="ListParagraph"/>
+        <w:numPr>
+          <w:ilvl w:val="0"/>
+          <w:numId w:val="1"/>
+        </w:numPr>
+        <w:jc w:val="both"/>
+        <w:rPr>
+          <w:b/>
+          <w:sz w:val="24"/>
+        </w:rPr>
+      </w:pPr>
+      <w:proofErr w:type="spellStart"/>
+      <w:r>
+        <w:rPr>
+          <w:b/>
+          <w:sz w:val="24"/>
+        </w:rPr>
+        <w:t>Apparate</w:t>
+      </w:r>
+      <w:proofErr w:type="spellEnd"/>
+    </w:p>
+    <w:p>
+      <w:pPr>
+        <w:jc w:val="both"/>
+        <w:rPr>
+          <w:b/>
+          <w:sz w:val="24"/>
+        </w:rPr>
+      </w:pPr>
+    </w:p>
+    <w:p>
+      <w:pPr>
+        <w:pStyle w:val="ListParagraph"/>
+        <w:numPr>
+          <w:ilvl w:val="0"/>
+          <w:numId w:val="1"/>
+        </w:numPr>
+        <w:jc w:val="both"/>
+        <w:rPr>
+          <w:b/>
+          <w:sz w:val="24"/>
+        </w:rPr>
+      </w:pPr>
+      <w:r>
+        <w:rPr>
+          <w:b/>
+          <w:sz w:val="24"/>
+        </w:rPr>
+        <w:t>Teacher</w:t>
+      </w:r>
+    </w:p>
+    <w:p>
+      <w:pPr>
+        <w:pStyle w:val="ListParagraph"/>
+        <w:rPr>
+          <w:b/>
+          <w:sz w:val="24"/>
+        </w:rPr>
+      </w:pPr>
+    </w:p>
+    <w:p>
+      <w:pPr>
+        <w:jc w:val="both"/>
+        <w:rPr>
+          <w:b/>
+          <w:sz w:val="24"/>
+        </w:rPr>
+      </w:pPr>
+    </w:p>
+    <w:p>
+      <w:pPr>
+        <w:pStyle w:val="ListParagraph"/>
+        <w:numPr>
+          <w:ilvl w:val="0"/>
+          <w:numId w:val="1"/>
+        </w:numPr>
+        <w:jc w:val="both"/>
+        <w:rPr>
+          <w:b/>
+          <w:sz w:val="24"/>
+        </w:rPr>
+      </w:pPr>
+      <w:r>
+        <w:rPr>
+          <w:b/>
+          <w:sz w:val="24"/>
+        </w:rPr>
+        <w:t>Secret Tunnel</w:t>
+      </w:r>
+    </w:p>
+    <w:p>
+      <w:pPr>
+        <w:jc w:val="both"/>
+        <w:rPr>
+          <w:rFonts w:cstheme="minorHAnsi"/>
+        </w:rPr>
+      </w:pPr>
+      <w:r>
+        <w:rPr>
+          <w:rFonts w:cstheme="minorHAnsi"/>
+        </w:rPr>
+        <w:t>For Assignment 3, a new Tunnel must be implemented, that 'runs' beneath the original grid.</w:t>
+      </w:r>
+    </w:p>
+    <w:p>
+      <w:pPr>
+        <w:jc w:val="both"/>
+        <w:rPr>
+          <w:rFonts w:cstheme="minorHAnsi"/>
+        </w:rPr>
+      </w:pPr>
+      <w:r>
+        <w:rPr>
+          <w:rFonts w:cstheme="minorHAnsi"/>
+        </w:rPr>
+        <w:t>There are 2 Doors that are each located in both the Tunnel and the original map, thereby linking the two grids.</w:t>
+      </w:r>
+    </w:p>
+    <w:p>
+      <w:pPr>
+        <w:jc w:val="both"/>
+        <w:rPr>
+          <w:rFonts w:cstheme="minorHAnsi"/>
+        </w:rPr>
+      </w:pPr>
+      <w:r>
+        <w:rPr>
+          <w:rFonts w:cstheme="minorHAnsi"/>
+        </w:rPr>
+        <w:t>Doors can be entered, which requires a new type of Affordance to be created.</w:t>
+      </w:r>
+    </w:p>
+    <w:p>
+      <w:pPr>
+        <w:jc w:val="both"/>
+        <w:rPr>
+          <w:rFonts w:cstheme="minorHAnsi"/>
+        </w:rPr>
+      </w:pPr>
+      <w:r>
+        <w:rPr>
+          <w:rFonts w:cstheme="minorHAnsi"/>
+        </w:rPr>
+        <w:t>There also needs to be a way to render only one Grid per loop in the main Application code, depending on the Player's location.</w:t>
+      </w:r>
+    </w:p>
+    <w:p>
+      <w:pPr>
+        <w:pStyle w:val="ListParagraph"/>
+        <w:numPr>
+          <w:ilvl w:val="0"/>
+          <w:numId w:val="3"/>
+        </w:numPr>
+        <w:jc w:val="both"/>
+        <w:rPr>
+          <w:rFonts w:cstheme="minorHAnsi"/>
+          <w:b/>
+        </w:rPr>
+      </w:pPr>
+      <w:r>
+        <w:rPr>
+          <w:rFonts w:cstheme="minorHAnsi"/>
+          <w:b/>
+        </w:rPr>
+        <w:t>Tunnel</w:t>
+      </w:r>
+    </w:p>
+    <w:p>
+      <w:pPr>
+        <w:ind w:firstLine="142"/>
+        <w:jc w:val="both"/>
+        <w:rPr>
+          <w:rFonts w:cstheme="minorHAnsi"/>
+        </w:rPr>
+      </w:pPr>
+      <w:r>
+        <w:rPr>
+          <w:rFonts w:cstheme="minorHAnsi"/>
+        </w:rPr>
+        <w:t xml:space="preserve">A special static </w:t>
+      </w:r>
+      <w:proofErr w:type="spellStart"/>
+      <w:r>
+        <w:rPr>
+          <w:rFonts w:cstheme="minorHAnsi"/>
+        </w:rPr>
+        <w:t>boolean</w:t>
+      </w:r>
+      <w:proofErr w:type="spellEnd"/>
+      <w:r>
+        <w:rPr>
+          <w:rFonts w:cstheme="minorHAnsi"/>
+        </w:rPr>
+        <w:t xml:space="preserve"> attribute</w:t>
+      </w:r>
+      <w:r>
+        <w:rPr>
+          <w:rFonts w:cstheme="minorHAnsi"/>
+        </w:rPr>
+        <w:t xml:space="preserve"> </w:t>
+      </w:r>
+      <w:proofErr w:type="spellStart"/>
+      <w:r>
+        <w:rPr>
+          <w:rFonts w:cstheme="minorHAnsi"/>
+        </w:rPr>
+        <w:t>inTunnel</w:t>
+      </w:r>
+      <w:proofErr w:type="spellEnd"/>
+      <w:r>
+        <w:rPr>
+          <w:rFonts w:cstheme="minorHAnsi"/>
+        </w:rPr>
+        <w:t xml:space="preserve"> is added to the Player to specify if the Player is in tunnel. </w:t>
+      </w:r>
+    </w:p>
+    <w:p>
+      <w:pPr>
+        <w:ind w:left="142"/>
+        <w:jc w:val="both"/>
+        <w:rPr>
+          <w:rFonts w:cstheme="minorHAnsi"/>
+        </w:rPr>
+      </w:pPr>
+      <w:r>
+        <w:rPr>
+          <w:rFonts w:cstheme="minorHAnsi"/>
+        </w:rPr>
+        <w:t>I</w:t>
+      </w:r>
+      <w:r>
+        <w:rPr>
+          <w:rFonts w:cstheme="minorHAnsi"/>
+        </w:rPr>
+        <w:t xml:space="preserve">f </w:t>
+      </w:r>
+      <w:proofErr w:type="spellStart"/>
+      <w:r>
+        <w:rPr>
+          <w:rFonts w:cstheme="minorHAnsi"/>
+        </w:rPr>
+        <w:t>inTunnel</w:t>
+      </w:r>
+      <w:proofErr w:type="spellEnd"/>
+      <w:r>
+        <w:rPr>
+          <w:rFonts w:cstheme="minorHAnsi"/>
+        </w:rPr>
+        <w:t xml:space="preserve"> is true it sets the grid to the </w:t>
+      </w:r>
+      <w:proofErr w:type="spellStart"/>
+      <w:r>
+        <w:rPr>
+          <w:rFonts w:cstheme="minorHAnsi"/>
+        </w:rPr>
+        <w:t>tunnelGrid</w:t>
+      </w:r>
+      <w:proofErr w:type="spellEnd"/>
+      <w:r>
+        <w:rPr>
+          <w:rFonts w:cstheme="minorHAnsi"/>
+        </w:rPr>
+        <w:t xml:space="preserve">, otherwise it sets it to the </w:t>
+      </w:r>
+      <w:proofErr w:type="spellStart"/>
+      <w:r>
+        <w:rPr>
+          <w:rFonts w:cstheme="minorHAnsi"/>
+        </w:rPr>
+        <w:t>myGrid</w:t>
+      </w:r>
+      <w:proofErr w:type="spellEnd"/>
+      <w:r>
+        <w:rPr>
+          <w:rFonts w:cstheme="minorHAnsi"/>
+        </w:rPr>
+        <w:t xml:space="preserve"> (which is the base Grid). </w:t>
+      </w:r>
+    </w:p>
+    <w:p>
+      <w:pPr>
+        <w:ind w:firstLine="142"/>
+        <w:jc w:val="both"/>
+        <w:rPr>
+          <w:rFonts w:cstheme="minorHAnsi"/>
+        </w:rPr>
+      </w:pPr>
+      <w:r>
+        <w:rPr>
+          <w:rFonts w:cstheme="minorHAnsi"/>
+        </w:rPr>
+        <w:t xml:space="preserve">A new Tunnel class is required to be created, with its own </w:t>
+      </w:r>
+      <w:proofErr w:type="spellStart"/>
+      <w:r>
+        <w:rPr>
+          <w:rFonts w:cstheme="minorHAnsi"/>
+        </w:rPr>
+        <w:t>HPGrid</w:t>
+      </w:r>
+      <w:proofErr w:type="spellEnd"/>
+      <w:r>
+        <w:rPr>
+          <w:rFonts w:cstheme="minorHAnsi"/>
+        </w:rPr>
         <w:t>.</w:t>
       </w:r>
     </w:p>
     <w:p>
       <w:pPr>
-        <w:jc w:val="both"/>
-      </w:pPr>
-    </w:p>
-    <w:p>
-      <w:pPr>
-        <w:jc w:val="both"/>
-      </w:pPr>
-      <w:r>
+        <w:ind w:firstLine="142"/>
+        <w:jc w:val="both"/>
+        <w:rPr>
+          <w:rFonts w:cstheme="minorHAnsi"/>
+        </w:rPr>
+      </w:pPr>
+      <w:r>
+        <w:rPr>
+          <w:rFonts w:cstheme="minorHAnsi"/>
+        </w:rPr>
+        <w:t xml:space="preserve">It represents a hidden tunnel and will contain two Doors, which will link it to the main </w:t>
+      </w:r>
+      <w:proofErr w:type="spellStart"/>
+      <w:r>
+        <w:rPr>
+          <w:rFonts w:cstheme="minorHAnsi"/>
+        </w:rPr>
+        <w:t>HPGrid</w:t>
+      </w:r>
+      <w:proofErr w:type="spellEnd"/>
+      <w:r>
+        <w:rPr>
+          <w:rFonts w:cstheme="minorHAnsi"/>
+        </w:rPr>
+        <w:t>.</w:t>
+      </w:r>
+    </w:p>
+    <w:p>
+      <w:pPr>
+        <w:ind w:firstLine="142"/>
+        <w:jc w:val="both"/>
+        <w:rPr>
+          <w:rFonts w:cstheme="minorHAnsi"/>
+        </w:rPr>
+      </w:pPr>
+      <w:r>
+        <w:rPr>
+          <w:rFonts w:cstheme="minorHAnsi"/>
+        </w:rPr>
         <w:lastRenderedPageBreak/>
-        <w:t>8</w:t>
-      </w:r>
-      <w:r>
-        <w:t xml:space="preserve">. Dementor  </w:t>
-      </w:r>
-    </w:p>
-    <w:p>
-      <w:pPr>
-        <w:jc w:val="both"/>
-      </w:pPr>
-      <w:r>
-        <w:t xml:space="preserve">Cannot be an instance of </w:t>
-      </w:r>
-      <w:proofErr w:type="spellStart"/>
-      <w:r>
-        <w:t>HPActor</w:t>
-      </w:r>
-      <w:proofErr w:type="spellEnd"/>
-      <w:r>
-        <w:t xml:space="preserve"> since it needs extra functionality, </w:t>
-      </w:r>
-      <w:proofErr w:type="spellStart"/>
-      <w:r>
-        <w:t>HPActor</w:t>
-      </w:r>
-      <w:proofErr w:type="spellEnd"/>
-      <w:r>
-        <w:t xml:space="preserve"> lacks this required functionality, therefore it will be made into a subclass of </w:t>
-      </w:r>
-      <w:proofErr w:type="spellStart"/>
-      <w:r>
-        <w:t>HPActor</w:t>
-      </w:r>
-      <w:proofErr w:type="spellEnd"/>
-      <w:r>
-        <w:t xml:space="preserve"> and it will override some methods to perform its functionality. It doesn’t relate to Patrol class since its movement is random. </w:t>
-      </w:r>
-    </w:p>
-    <w:p>
-      <w:pPr>
-        <w:jc w:val="both"/>
-      </w:pPr>
-      <w:r>
-        <w:t xml:space="preserve">Dementors have the following behaviour:  </w:t>
-      </w:r>
-    </w:p>
-    <w:p>
-      <w:pPr>
-        <w:jc w:val="both"/>
-      </w:pPr>
-      <w:r>
-        <w:t xml:space="preserve">• All Dementors are on team EVIL.  • A Dementor has a home base, which is its initial location.  • At the start of its turn (a turn is when its </w:t>
-      </w:r>
-      <w:proofErr w:type="gramStart"/>
-      <w:r>
-        <w:t>act(</w:t>
-      </w:r>
-      <w:proofErr w:type="gramEnd"/>
-      <w:r>
-        <w:t xml:space="preserve">) method is called), if a Dementor is in a location with one or more actors on a different team, it sucks energy out of the actors, reducing each actor’s </w:t>
-      </w:r>
-      <w:proofErr w:type="spellStart"/>
-      <w:r>
-        <w:t>hitpoints</w:t>
-      </w:r>
-      <w:proofErr w:type="spellEnd"/>
-      <w:r>
-        <w:t xml:space="preserve"> by 40. It then does the movement behaviour described below.  • When a Dementor is at its home base, it waits for a random number of turns between 1 and 5 inclusive. It then randomly chooses a direction in which to travel, and randomly chooses how many steps to travel in that direction, up to a maximum of three steps. After that, on each turn it moves one step in its chosen direction until it cannot move further or it has moved the chosen number of steps. It then retraces its steps back to its base one step per turn.  </w:t>
-      </w:r>
-    </w:p>
-    <w:p>
-      <w:pPr>
-        <w:jc w:val="both"/>
-      </w:pPr>
-    </w:p>
-    <w:p>
-      <w:pPr>
-        <w:jc w:val="both"/>
+        <w:t xml:space="preserve">Likewise, the main </w:t>
+      </w:r>
+      <w:proofErr w:type="spellStart"/>
+      <w:r>
+        <w:rPr>
+          <w:rFonts w:cstheme="minorHAnsi"/>
+        </w:rPr>
+        <w:t>HPGrid</w:t>
+      </w:r>
+      <w:proofErr w:type="spellEnd"/>
+      <w:r>
+        <w:rPr>
+          <w:rFonts w:cstheme="minorHAnsi"/>
+        </w:rPr>
+        <w:t xml:space="preserve"> will also have two Doors that are linked to the Tunnel's </w:t>
+      </w:r>
+      <w:proofErr w:type="spellStart"/>
+      <w:r>
+        <w:rPr>
+          <w:rFonts w:cstheme="minorHAnsi"/>
+        </w:rPr>
+        <w:t>HPGrid</w:t>
+      </w:r>
+      <w:proofErr w:type="spellEnd"/>
+      <w:r>
+        <w:rPr>
+          <w:rFonts w:cstheme="minorHAnsi"/>
+        </w:rPr>
+        <w:t>.</w:t>
+      </w:r>
+    </w:p>
+    <w:p>
+      <w:pPr>
+        <w:ind w:firstLine="142"/>
+        <w:jc w:val="both"/>
+        <w:rPr>
+          <w:rFonts w:cstheme="minorHAnsi"/>
+        </w:rPr>
+      </w:pPr>
+      <w:r>
+        <w:rPr>
+          <w:rFonts w:cstheme="minorHAnsi"/>
+        </w:rPr>
+        <w:t>The Tunnel itself is not aware of the link - the Doors do the linking. This maintains Doors re-usability.</w:t>
+      </w:r>
+    </w:p>
+    <w:p>
+      <w:pPr>
+        <w:jc w:val="both"/>
+        <w:rPr>
+          <w:rFonts w:cstheme="minorHAnsi"/>
+        </w:rPr>
+      </w:pPr>
+    </w:p>
+    <w:p>
+      <w:pPr>
+        <w:pStyle w:val="ListParagraph"/>
+        <w:numPr>
+          <w:ilvl w:val="0"/>
+          <w:numId w:val="3"/>
+        </w:numPr>
+        <w:jc w:val="both"/>
+        <w:rPr>
+          <w:rFonts w:cstheme="minorHAnsi"/>
+          <w:b/>
+        </w:rPr>
+      </w:pPr>
+      <w:r>
+        <w:rPr>
+          <w:rFonts w:cstheme="minorHAnsi"/>
+          <w:b/>
+        </w:rPr>
+        <w:t xml:space="preserve">Doors &amp; Enter Affordance </w:t>
+      </w:r>
+    </w:p>
+    <w:p>
+      <w:pPr>
+        <w:jc w:val="both"/>
+        <w:rPr>
+          <w:rFonts w:cstheme="minorHAnsi"/>
+          <w:b/>
+        </w:rPr>
+      </w:pPr>
+    </w:p>
+    <w:p>
+      <w:pPr>
+        <w:jc w:val="both"/>
+        <w:rPr>
+          <w:rFonts w:cstheme="minorHAnsi"/>
+          <w:b/>
+        </w:rPr>
+      </w:pPr>
+    </w:p>
+    <w:p>
+      <w:pPr>
+        <w:pStyle w:val="ListParagraph"/>
+        <w:numPr>
+          <w:ilvl w:val="0"/>
+          <w:numId w:val="1"/>
+        </w:numPr>
+        <w:jc w:val="both"/>
+        <w:rPr>
+          <w:b/>
+          <w:sz w:val="24"/>
+        </w:rPr>
+      </w:pPr>
+      <w:r>
+        <w:rPr>
+          <w:b/>
+          <w:sz w:val="24"/>
+        </w:rPr>
+        <w:t>Inventory</w:t>
+      </w:r>
+    </w:p>
+    <w:p>
+      <w:pPr>
+        <w:pStyle w:val="ListParagraph"/>
+        <w:rPr>
+          <w:b/>
+          <w:sz w:val="24"/>
+        </w:rPr>
+      </w:pPr>
+    </w:p>
+    <w:p>
+      <w:pPr>
+        <w:jc w:val="both"/>
+        <w:rPr>
+          <w:b/>
+          <w:sz w:val="24"/>
+        </w:rPr>
+      </w:pPr>
+    </w:p>
+    <w:p>
+      <w:pPr>
+        <w:pStyle w:val="ListParagraph"/>
+        <w:numPr>
+          <w:ilvl w:val="0"/>
+          <w:numId w:val="1"/>
+        </w:numPr>
+        <w:jc w:val="both"/>
+        <w:rPr>
+          <w:b/>
+          <w:sz w:val="24"/>
+        </w:rPr>
+      </w:pPr>
+      <w:r>
+        <w:rPr>
+          <w:b/>
+          <w:sz w:val="24"/>
+        </w:rPr>
+        <w:t>Broomstick</w:t>
+      </w:r>
+    </w:p>
+    <w:p>
+      <w:pPr>
+        <w:jc w:val="both"/>
+        <w:rPr>
+          <w:b/>
+          <w:sz w:val="24"/>
+        </w:rPr>
       </w:pPr>
     </w:p>
     <w:p>
@@ -1691,6 +2517,1102 @@
     </w:sectPr>
   </w:body>
 </w:document>
+</file>
+
+<file path=word/numbering.xml><?xml version="1.0" encoding="utf-8"?>
+<w:numbering xmlns:wpc="http://schemas.microsoft.com/office/word/2010/wordprocessingCanvas" xmlns:cx="http://schemas.microsoft.com/office/drawing/2014/chartex" xmlns:cx1="http://schemas.microsoft.com/office/drawing/2015/9/8/chartex" xmlns:cx2="http://schemas.microsoft.com/office/drawing/2015/10/21/chartex" xmlns:cx3="http://schemas.microsoft.com/office/drawing/2016/5/9/chartex" xmlns:cx4="http://schemas.microsoft.com/office/drawing/2016/5/10/chartex" xmlns:cx5="http://schemas.microsoft.com/office/drawing/2016/5/11/chartex" xmlns:cx6="http://schemas.microsoft.com/office/drawing/2016/5/12/chartex" xmlns:cx7="http://schemas.microsoft.com/office/drawing/2016/5/13/chartex" xmlns:cx8="http://schemas.microsoft.com/office/drawing/2016/5/14/chartex" xmlns:mc="http://schemas.openxmlformats.org/markup-compatibility/2006" xmlns:aink="http://schemas.microsoft.com/office/drawing/2016/ink" xmlns:am3d="http://schemas.microsoft.com/office/drawing/2017/model3d" xmlns:o="urn:schemas-microsoft-com:office:office" xmlns:r="http://schemas.openxmlformats.org/officeDocument/2006/relationships" xmlns:m="http://schemas.openxmlformats.org/officeDocument/2006/math" xmlns:v="urn:schemas-microsoft-com:vml" xmlns:wp14="http://schemas.microsoft.com/office/word/2010/wordprocessingDrawing" xmlns:wp="http://schemas.openxmlformats.org/drawingml/2006/wordprocessingDrawing" xmlns:w10="urn:schemas-microsoft-com:office:word" xmlns:w="http://schemas.openxmlformats.org/wordprocessingml/2006/main" xmlns:w14="http://schemas.microsoft.com/office/word/2010/wordml" xmlns:w15="http://schemas.microsoft.com/office/word/2012/wordml" xmlns:w16cid="http://schemas.microsoft.com/office/word/2016/wordml/cid" xmlns:w16se="http://schemas.microsoft.com/office/word/2015/wordml/symex" xmlns:wpg="http://schemas.microsoft.com/office/word/2010/wordprocessingGroup" xmlns:wpi="http://schemas.microsoft.com/office/word/2010/wordprocessingInk" xmlns:wne="http://schemas.microsoft.com/office/word/2006/wordml" xmlns:wps="http://schemas.microsoft.com/office/word/2010/wordprocessingShape" mc:Ignorable="w14 w15 w16se w16cid wp14">
+  <w:abstractNum w:abstractNumId="0" w15:restartNumberingAfterBreak="0">
+    <w:nsid w:val="12614EBD"/>
+    <w:multiLevelType w:val="hybridMultilevel"/>
+    <w:tmpl w:val="BD7A9E9C"/>
+    <w:lvl w:ilvl="0" w:tplc="44090001">
+      <w:start w:val="1"/>
+      <w:numFmt w:val="bullet"/>
+      <w:lvlText w:val=""/>
+      <w:lvlJc w:val="left"/>
+      <w:pPr>
+        <w:ind w:left="1440" w:hanging="360"/>
+      </w:pPr>
+      <w:rPr>
+        <w:rFonts w:ascii="Symbol" w:hAnsi="Symbol" w:hint="default"/>
+      </w:rPr>
+    </w:lvl>
+    <w:lvl w:ilvl="1" w:tplc="44090003" w:tentative="1">
+      <w:start w:val="1"/>
+      <w:numFmt w:val="bullet"/>
+      <w:lvlText w:val="o"/>
+      <w:lvlJc w:val="left"/>
+      <w:pPr>
+        <w:ind w:left="2160" w:hanging="360"/>
+      </w:pPr>
+      <w:rPr>
+        <w:rFonts w:ascii="Courier New" w:hAnsi="Courier New" w:cs="Courier New" w:hint="default"/>
+      </w:rPr>
+    </w:lvl>
+    <w:lvl w:ilvl="2" w:tplc="44090005" w:tentative="1">
+      <w:start w:val="1"/>
+      <w:numFmt w:val="bullet"/>
+      <w:lvlText w:val=""/>
+      <w:lvlJc w:val="left"/>
+      <w:pPr>
+        <w:ind w:left="2880" w:hanging="360"/>
+      </w:pPr>
+      <w:rPr>
+        <w:rFonts w:ascii="Wingdings" w:hAnsi="Wingdings" w:hint="default"/>
+      </w:rPr>
+    </w:lvl>
+    <w:lvl w:ilvl="3" w:tplc="44090001" w:tentative="1">
+      <w:start w:val="1"/>
+      <w:numFmt w:val="bullet"/>
+      <w:lvlText w:val=""/>
+      <w:lvlJc w:val="left"/>
+      <w:pPr>
+        <w:ind w:left="3600" w:hanging="360"/>
+      </w:pPr>
+      <w:rPr>
+        <w:rFonts w:ascii="Symbol" w:hAnsi="Symbol" w:hint="default"/>
+      </w:rPr>
+    </w:lvl>
+    <w:lvl w:ilvl="4" w:tplc="44090003" w:tentative="1">
+      <w:start w:val="1"/>
+      <w:numFmt w:val="bullet"/>
+      <w:lvlText w:val="o"/>
+      <w:lvlJc w:val="left"/>
+      <w:pPr>
+        <w:ind w:left="4320" w:hanging="360"/>
+      </w:pPr>
+      <w:rPr>
+        <w:rFonts w:ascii="Courier New" w:hAnsi="Courier New" w:cs="Courier New" w:hint="default"/>
+      </w:rPr>
+    </w:lvl>
+    <w:lvl w:ilvl="5" w:tplc="44090005" w:tentative="1">
+      <w:start w:val="1"/>
+      <w:numFmt w:val="bullet"/>
+      <w:lvlText w:val=""/>
+      <w:lvlJc w:val="left"/>
+      <w:pPr>
+        <w:ind w:left="5040" w:hanging="360"/>
+      </w:pPr>
+      <w:rPr>
+        <w:rFonts w:ascii="Wingdings" w:hAnsi="Wingdings" w:hint="default"/>
+      </w:rPr>
+    </w:lvl>
+    <w:lvl w:ilvl="6" w:tplc="44090001" w:tentative="1">
+      <w:start w:val="1"/>
+      <w:numFmt w:val="bullet"/>
+      <w:lvlText w:val=""/>
+      <w:lvlJc w:val="left"/>
+      <w:pPr>
+        <w:ind w:left="5760" w:hanging="360"/>
+      </w:pPr>
+      <w:rPr>
+        <w:rFonts w:ascii="Symbol" w:hAnsi="Symbol" w:hint="default"/>
+      </w:rPr>
+    </w:lvl>
+    <w:lvl w:ilvl="7" w:tplc="44090003" w:tentative="1">
+      <w:start w:val="1"/>
+      <w:numFmt w:val="bullet"/>
+      <w:lvlText w:val="o"/>
+      <w:lvlJc w:val="left"/>
+      <w:pPr>
+        <w:ind w:left="6480" w:hanging="360"/>
+      </w:pPr>
+      <w:rPr>
+        <w:rFonts w:ascii="Courier New" w:hAnsi="Courier New" w:cs="Courier New" w:hint="default"/>
+      </w:rPr>
+    </w:lvl>
+    <w:lvl w:ilvl="8" w:tplc="44090005" w:tentative="1">
+      <w:start w:val="1"/>
+      <w:numFmt w:val="bullet"/>
+      <w:lvlText w:val=""/>
+      <w:lvlJc w:val="left"/>
+      <w:pPr>
+        <w:ind w:left="7200" w:hanging="360"/>
+      </w:pPr>
+      <w:rPr>
+        <w:rFonts w:ascii="Wingdings" w:hAnsi="Wingdings" w:hint="default"/>
+      </w:rPr>
+    </w:lvl>
+  </w:abstractNum>
+  <w:abstractNum w:abstractNumId="1" w15:restartNumberingAfterBreak="0">
+    <w:nsid w:val="20284472"/>
+    <w:multiLevelType w:val="hybridMultilevel"/>
+    <w:tmpl w:val="89EC9A18"/>
+    <w:lvl w:ilvl="0" w:tplc="72861EA2">
+      <w:numFmt w:val="bullet"/>
+      <w:lvlText w:val="•"/>
+      <w:lvlJc w:val="left"/>
+      <w:pPr>
+        <w:ind w:left="1080" w:hanging="360"/>
+      </w:pPr>
+      <w:rPr>
+        <w:rFonts w:ascii="Calibri" w:eastAsiaTheme="minorHAnsi" w:hAnsi="Calibri" w:cs="Calibri" w:hint="default"/>
+      </w:rPr>
+    </w:lvl>
+    <w:lvl w:ilvl="1" w:tplc="44090003" w:tentative="1">
+      <w:start w:val="1"/>
+      <w:numFmt w:val="bullet"/>
+      <w:lvlText w:val="o"/>
+      <w:lvlJc w:val="left"/>
+      <w:pPr>
+        <w:ind w:left="1800" w:hanging="360"/>
+      </w:pPr>
+      <w:rPr>
+        <w:rFonts w:ascii="Courier New" w:hAnsi="Courier New" w:cs="Courier New" w:hint="default"/>
+      </w:rPr>
+    </w:lvl>
+    <w:lvl w:ilvl="2" w:tplc="44090005" w:tentative="1">
+      <w:start w:val="1"/>
+      <w:numFmt w:val="bullet"/>
+      <w:lvlText w:val=""/>
+      <w:lvlJc w:val="left"/>
+      <w:pPr>
+        <w:ind w:left="2520" w:hanging="360"/>
+      </w:pPr>
+      <w:rPr>
+        <w:rFonts w:ascii="Wingdings" w:hAnsi="Wingdings" w:hint="default"/>
+      </w:rPr>
+    </w:lvl>
+    <w:lvl w:ilvl="3" w:tplc="44090001" w:tentative="1">
+      <w:start w:val="1"/>
+      <w:numFmt w:val="bullet"/>
+      <w:lvlText w:val=""/>
+      <w:lvlJc w:val="left"/>
+      <w:pPr>
+        <w:ind w:left="3240" w:hanging="360"/>
+      </w:pPr>
+      <w:rPr>
+        <w:rFonts w:ascii="Symbol" w:hAnsi="Symbol" w:hint="default"/>
+      </w:rPr>
+    </w:lvl>
+    <w:lvl w:ilvl="4" w:tplc="44090003" w:tentative="1">
+      <w:start w:val="1"/>
+      <w:numFmt w:val="bullet"/>
+      <w:lvlText w:val="o"/>
+      <w:lvlJc w:val="left"/>
+      <w:pPr>
+        <w:ind w:left="3960" w:hanging="360"/>
+      </w:pPr>
+      <w:rPr>
+        <w:rFonts w:ascii="Courier New" w:hAnsi="Courier New" w:cs="Courier New" w:hint="default"/>
+      </w:rPr>
+    </w:lvl>
+    <w:lvl w:ilvl="5" w:tplc="44090005" w:tentative="1">
+      <w:start w:val="1"/>
+      <w:numFmt w:val="bullet"/>
+      <w:lvlText w:val=""/>
+      <w:lvlJc w:val="left"/>
+      <w:pPr>
+        <w:ind w:left="4680" w:hanging="360"/>
+      </w:pPr>
+      <w:rPr>
+        <w:rFonts w:ascii="Wingdings" w:hAnsi="Wingdings" w:hint="default"/>
+      </w:rPr>
+    </w:lvl>
+    <w:lvl w:ilvl="6" w:tplc="44090001" w:tentative="1">
+      <w:start w:val="1"/>
+      <w:numFmt w:val="bullet"/>
+      <w:lvlText w:val=""/>
+      <w:lvlJc w:val="left"/>
+      <w:pPr>
+        <w:ind w:left="5400" w:hanging="360"/>
+      </w:pPr>
+      <w:rPr>
+        <w:rFonts w:ascii="Symbol" w:hAnsi="Symbol" w:hint="default"/>
+      </w:rPr>
+    </w:lvl>
+    <w:lvl w:ilvl="7" w:tplc="44090003" w:tentative="1">
+      <w:start w:val="1"/>
+      <w:numFmt w:val="bullet"/>
+      <w:lvlText w:val="o"/>
+      <w:lvlJc w:val="left"/>
+      <w:pPr>
+        <w:ind w:left="6120" w:hanging="360"/>
+      </w:pPr>
+      <w:rPr>
+        <w:rFonts w:ascii="Courier New" w:hAnsi="Courier New" w:cs="Courier New" w:hint="default"/>
+      </w:rPr>
+    </w:lvl>
+    <w:lvl w:ilvl="8" w:tplc="44090005" w:tentative="1">
+      <w:start w:val="1"/>
+      <w:numFmt w:val="bullet"/>
+      <w:lvlText w:val=""/>
+      <w:lvlJc w:val="left"/>
+      <w:pPr>
+        <w:ind w:left="6840" w:hanging="360"/>
+      </w:pPr>
+      <w:rPr>
+        <w:rFonts w:ascii="Wingdings" w:hAnsi="Wingdings" w:hint="default"/>
+      </w:rPr>
+    </w:lvl>
+  </w:abstractNum>
+  <w:abstractNum w:abstractNumId="2" w15:restartNumberingAfterBreak="0">
+    <w:nsid w:val="2D014889"/>
+    <w:multiLevelType w:val="hybridMultilevel"/>
+    <w:tmpl w:val="09741E82"/>
+    <w:lvl w:ilvl="0" w:tplc="44090003">
+      <w:start w:val="1"/>
+      <w:numFmt w:val="bullet"/>
+      <w:lvlText w:val="o"/>
+      <w:lvlJc w:val="left"/>
+      <w:pPr>
+        <w:ind w:left="720" w:hanging="360"/>
+      </w:pPr>
+      <w:rPr>
+        <w:rFonts w:ascii="Courier New" w:hAnsi="Courier New" w:cs="Courier New" w:hint="default"/>
+      </w:rPr>
+    </w:lvl>
+    <w:lvl w:ilvl="1" w:tplc="44090003" w:tentative="1">
+      <w:start w:val="1"/>
+      <w:numFmt w:val="bullet"/>
+      <w:lvlText w:val="o"/>
+      <w:lvlJc w:val="left"/>
+      <w:pPr>
+        <w:ind w:left="1440" w:hanging="360"/>
+      </w:pPr>
+      <w:rPr>
+        <w:rFonts w:ascii="Courier New" w:hAnsi="Courier New" w:cs="Courier New" w:hint="default"/>
+      </w:rPr>
+    </w:lvl>
+    <w:lvl w:ilvl="2" w:tplc="44090005" w:tentative="1">
+      <w:start w:val="1"/>
+      <w:numFmt w:val="bullet"/>
+      <w:lvlText w:val=""/>
+      <w:lvlJc w:val="left"/>
+      <w:pPr>
+        <w:ind w:left="2160" w:hanging="360"/>
+      </w:pPr>
+      <w:rPr>
+        <w:rFonts w:ascii="Wingdings" w:hAnsi="Wingdings" w:hint="default"/>
+      </w:rPr>
+    </w:lvl>
+    <w:lvl w:ilvl="3" w:tplc="44090001" w:tentative="1">
+      <w:start w:val="1"/>
+      <w:numFmt w:val="bullet"/>
+      <w:lvlText w:val=""/>
+      <w:lvlJc w:val="left"/>
+      <w:pPr>
+        <w:ind w:left="2880" w:hanging="360"/>
+      </w:pPr>
+      <w:rPr>
+        <w:rFonts w:ascii="Symbol" w:hAnsi="Symbol" w:hint="default"/>
+      </w:rPr>
+    </w:lvl>
+    <w:lvl w:ilvl="4" w:tplc="44090003" w:tentative="1">
+      <w:start w:val="1"/>
+      <w:numFmt w:val="bullet"/>
+      <w:lvlText w:val="o"/>
+      <w:lvlJc w:val="left"/>
+      <w:pPr>
+        <w:ind w:left="3600" w:hanging="360"/>
+      </w:pPr>
+      <w:rPr>
+        <w:rFonts w:ascii="Courier New" w:hAnsi="Courier New" w:cs="Courier New" w:hint="default"/>
+      </w:rPr>
+    </w:lvl>
+    <w:lvl w:ilvl="5" w:tplc="44090005" w:tentative="1">
+      <w:start w:val="1"/>
+      <w:numFmt w:val="bullet"/>
+      <w:lvlText w:val=""/>
+      <w:lvlJc w:val="left"/>
+      <w:pPr>
+        <w:ind w:left="4320" w:hanging="360"/>
+      </w:pPr>
+      <w:rPr>
+        <w:rFonts w:ascii="Wingdings" w:hAnsi="Wingdings" w:hint="default"/>
+      </w:rPr>
+    </w:lvl>
+    <w:lvl w:ilvl="6" w:tplc="44090001" w:tentative="1">
+      <w:start w:val="1"/>
+      <w:numFmt w:val="bullet"/>
+      <w:lvlText w:val=""/>
+      <w:lvlJc w:val="left"/>
+      <w:pPr>
+        <w:ind w:left="5040" w:hanging="360"/>
+      </w:pPr>
+      <w:rPr>
+        <w:rFonts w:ascii="Symbol" w:hAnsi="Symbol" w:hint="default"/>
+      </w:rPr>
+    </w:lvl>
+    <w:lvl w:ilvl="7" w:tplc="44090003" w:tentative="1">
+      <w:start w:val="1"/>
+      <w:numFmt w:val="bullet"/>
+      <w:lvlText w:val="o"/>
+      <w:lvlJc w:val="left"/>
+      <w:pPr>
+        <w:ind w:left="5760" w:hanging="360"/>
+      </w:pPr>
+      <w:rPr>
+        <w:rFonts w:ascii="Courier New" w:hAnsi="Courier New" w:cs="Courier New" w:hint="default"/>
+      </w:rPr>
+    </w:lvl>
+    <w:lvl w:ilvl="8" w:tplc="44090005" w:tentative="1">
+      <w:start w:val="1"/>
+      <w:numFmt w:val="bullet"/>
+      <w:lvlText w:val=""/>
+      <w:lvlJc w:val="left"/>
+      <w:pPr>
+        <w:ind w:left="6480" w:hanging="360"/>
+      </w:pPr>
+      <w:rPr>
+        <w:rFonts w:ascii="Wingdings" w:hAnsi="Wingdings" w:hint="default"/>
+      </w:rPr>
+    </w:lvl>
+  </w:abstractNum>
+  <w:abstractNum w:abstractNumId="3" w15:restartNumberingAfterBreak="0">
+    <w:nsid w:val="32924E77"/>
+    <w:multiLevelType w:val="hybridMultilevel"/>
+    <w:tmpl w:val="8E887EA8"/>
+    <w:lvl w:ilvl="0" w:tplc="46E06C92">
+      <w:start w:val="1"/>
+      <w:numFmt w:val="decimal"/>
+      <w:suff w:val="space"/>
+      <w:lvlText w:val="11.%1."/>
+      <w:lvlJc w:val="left"/>
+      <w:pPr>
+        <w:ind w:left="502" w:hanging="360"/>
+      </w:pPr>
+      <w:rPr>
+        <w:rFonts w:hint="default"/>
+        <w:b/>
+      </w:rPr>
+    </w:lvl>
+    <w:lvl w:ilvl="1" w:tplc="44090019" w:tentative="1">
+      <w:start w:val="1"/>
+      <w:numFmt w:val="lowerLetter"/>
+      <w:lvlText w:val="%2."/>
+      <w:lvlJc w:val="left"/>
+      <w:pPr>
+        <w:ind w:left="1582" w:hanging="360"/>
+      </w:pPr>
+    </w:lvl>
+    <w:lvl w:ilvl="2" w:tplc="4409001B" w:tentative="1">
+      <w:start w:val="1"/>
+      <w:numFmt w:val="lowerRoman"/>
+      <w:lvlText w:val="%3."/>
+      <w:lvlJc w:val="right"/>
+      <w:pPr>
+        <w:ind w:left="2302" w:hanging="180"/>
+      </w:pPr>
+    </w:lvl>
+    <w:lvl w:ilvl="3" w:tplc="4409000F" w:tentative="1">
+      <w:start w:val="1"/>
+      <w:numFmt w:val="decimal"/>
+      <w:lvlText w:val="%4."/>
+      <w:lvlJc w:val="left"/>
+      <w:pPr>
+        <w:ind w:left="3022" w:hanging="360"/>
+      </w:pPr>
+    </w:lvl>
+    <w:lvl w:ilvl="4" w:tplc="44090019" w:tentative="1">
+      <w:start w:val="1"/>
+      <w:numFmt w:val="lowerLetter"/>
+      <w:lvlText w:val="%5."/>
+      <w:lvlJc w:val="left"/>
+      <w:pPr>
+        <w:ind w:left="3742" w:hanging="360"/>
+      </w:pPr>
+    </w:lvl>
+    <w:lvl w:ilvl="5" w:tplc="4409001B" w:tentative="1">
+      <w:start w:val="1"/>
+      <w:numFmt w:val="lowerRoman"/>
+      <w:lvlText w:val="%6."/>
+      <w:lvlJc w:val="right"/>
+      <w:pPr>
+        <w:ind w:left="4462" w:hanging="180"/>
+      </w:pPr>
+    </w:lvl>
+    <w:lvl w:ilvl="6" w:tplc="4409000F" w:tentative="1">
+      <w:start w:val="1"/>
+      <w:numFmt w:val="decimal"/>
+      <w:lvlText w:val="%7."/>
+      <w:lvlJc w:val="left"/>
+      <w:pPr>
+        <w:ind w:left="5182" w:hanging="360"/>
+      </w:pPr>
+    </w:lvl>
+    <w:lvl w:ilvl="7" w:tplc="44090019" w:tentative="1">
+      <w:start w:val="1"/>
+      <w:numFmt w:val="lowerLetter"/>
+      <w:lvlText w:val="%8."/>
+      <w:lvlJc w:val="left"/>
+      <w:pPr>
+        <w:ind w:left="5902" w:hanging="360"/>
+      </w:pPr>
+    </w:lvl>
+    <w:lvl w:ilvl="8" w:tplc="4409001B" w:tentative="1">
+      <w:start w:val="1"/>
+      <w:numFmt w:val="lowerRoman"/>
+      <w:lvlText w:val="%9."/>
+      <w:lvlJc w:val="right"/>
+      <w:pPr>
+        <w:ind w:left="6622" w:hanging="180"/>
+      </w:pPr>
+    </w:lvl>
+  </w:abstractNum>
+  <w:abstractNum w:abstractNumId="4" w15:restartNumberingAfterBreak="0">
+    <w:nsid w:val="3AC97007"/>
+    <w:multiLevelType w:val="hybridMultilevel"/>
+    <w:tmpl w:val="7BEC6DCC"/>
+    <w:lvl w:ilvl="0" w:tplc="44090003">
+      <w:start w:val="1"/>
+      <w:numFmt w:val="bullet"/>
+      <w:lvlText w:val="o"/>
+      <w:lvlJc w:val="left"/>
+      <w:pPr>
+        <w:ind w:left="502" w:hanging="360"/>
+      </w:pPr>
+      <w:rPr>
+        <w:rFonts w:ascii="Courier New" w:hAnsi="Courier New" w:cs="Courier New" w:hint="default"/>
+      </w:rPr>
+    </w:lvl>
+    <w:lvl w:ilvl="1" w:tplc="85FA2728">
+      <w:numFmt w:val="bullet"/>
+      <w:lvlText w:val="•"/>
+      <w:lvlJc w:val="left"/>
+      <w:pPr>
+        <w:ind w:left="1222" w:hanging="360"/>
+      </w:pPr>
+      <w:rPr>
+        <w:rFonts w:ascii="Calibri" w:eastAsiaTheme="minorHAnsi" w:hAnsi="Calibri" w:cs="Calibri" w:hint="default"/>
+      </w:rPr>
+    </w:lvl>
+    <w:lvl w:ilvl="2" w:tplc="44090005" w:tentative="1">
+      <w:start w:val="1"/>
+      <w:numFmt w:val="bullet"/>
+      <w:lvlText w:val=""/>
+      <w:lvlJc w:val="left"/>
+      <w:pPr>
+        <w:ind w:left="1942" w:hanging="360"/>
+      </w:pPr>
+      <w:rPr>
+        <w:rFonts w:ascii="Wingdings" w:hAnsi="Wingdings" w:hint="default"/>
+      </w:rPr>
+    </w:lvl>
+    <w:lvl w:ilvl="3" w:tplc="44090001" w:tentative="1">
+      <w:start w:val="1"/>
+      <w:numFmt w:val="bullet"/>
+      <w:lvlText w:val=""/>
+      <w:lvlJc w:val="left"/>
+      <w:pPr>
+        <w:ind w:left="2662" w:hanging="360"/>
+      </w:pPr>
+      <w:rPr>
+        <w:rFonts w:ascii="Symbol" w:hAnsi="Symbol" w:hint="default"/>
+      </w:rPr>
+    </w:lvl>
+    <w:lvl w:ilvl="4" w:tplc="44090003" w:tentative="1">
+      <w:start w:val="1"/>
+      <w:numFmt w:val="bullet"/>
+      <w:lvlText w:val="o"/>
+      <w:lvlJc w:val="left"/>
+      <w:pPr>
+        <w:ind w:left="3382" w:hanging="360"/>
+      </w:pPr>
+      <w:rPr>
+        <w:rFonts w:ascii="Courier New" w:hAnsi="Courier New" w:cs="Courier New" w:hint="default"/>
+      </w:rPr>
+    </w:lvl>
+    <w:lvl w:ilvl="5" w:tplc="44090005" w:tentative="1">
+      <w:start w:val="1"/>
+      <w:numFmt w:val="bullet"/>
+      <w:lvlText w:val=""/>
+      <w:lvlJc w:val="left"/>
+      <w:pPr>
+        <w:ind w:left="4102" w:hanging="360"/>
+      </w:pPr>
+      <w:rPr>
+        <w:rFonts w:ascii="Wingdings" w:hAnsi="Wingdings" w:hint="default"/>
+      </w:rPr>
+    </w:lvl>
+    <w:lvl w:ilvl="6" w:tplc="44090001" w:tentative="1">
+      <w:start w:val="1"/>
+      <w:numFmt w:val="bullet"/>
+      <w:lvlText w:val=""/>
+      <w:lvlJc w:val="left"/>
+      <w:pPr>
+        <w:ind w:left="4822" w:hanging="360"/>
+      </w:pPr>
+      <w:rPr>
+        <w:rFonts w:ascii="Symbol" w:hAnsi="Symbol" w:hint="default"/>
+      </w:rPr>
+    </w:lvl>
+    <w:lvl w:ilvl="7" w:tplc="44090003" w:tentative="1">
+      <w:start w:val="1"/>
+      <w:numFmt w:val="bullet"/>
+      <w:lvlText w:val="o"/>
+      <w:lvlJc w:val="left"/>
+      <w:pPr>
+        <w:ind w:left="5542" w:hanging="360"/>
+      </w:pPr>
+      <w:rPr>
+        <w:rFonts w:ascii="Courier New" w:hAnsi="Courier New" w:cs="Courier New" w:hint="default"/>
+      </w:rPr>
+    </w:lvl>
+    <w:lvl w:ilvl="8" w:tplc="44090005" w:tentative="1">
+      <w:start w:val="1"/>
+      <w:numFmt w:val="bullet"/>
+      <w:lvlText w:val=""/>
+      <w:lvlJc w:val="left"/>
+      <w:pPr>
+        <w:ind w:left="6262" w:hanging="360"/>
+      </w:pPr>
+      <w:rPr>
+        <w:rFonts w:ascii="Wingdings" w:hAnsi="Wingdings" w:hint="default"/>
+      </w:rPr>
+    </w:lvl>
+  </w:abstractNum>
+  <w:abstractNum w:abstractNumId="5" w15:restartNumberingAfterBreak="0">
+    <w:nsid w:val="49371273"/>
+    <w:multiLevelType w:val="hybridMultilevel"/>
+    <w:tmpl w:val="CECC02CA"/>
+    <w:lvl w:ilvl="0" w:tplc="44090003">
+      <w:start w:val="1"/>
+      <w:numFmt w:val="bullet"/>
+      <w:lvlText w:val="o"/>
+      <w:lvlJc w:val="left"/>
+      <w:pPr>
+        <w:ind w:left="502" w:hanging="360"/>
+      </w:pPr>
+      <w:rPr>
+        <w:rFonts w:ascii="Courier New" w:hAnsi="Courier New" w:cs="Courier New" w:hint="default"/>
+      </w:rPr>
+    </w:lvl>
+    <w:lvl w:ilvl="1" w:tplc="44090003">
+      <w:start w:val="1"/>
+      <w:numFmt w:val="bullet"/>
+      <w:lvlText w:val="o"/>
+      <w:lvlJc w:val="left"/>
+      <w:pPr>
+        <w:ind w:left="502" w:hanging="360"/>
+      </w:pPr>
+      <w:rPr>
+        <w:rFonts w:ascii="Courier New" w:hAnsi="Courier New" w:cs="Courier New" w:hint="default"/>
+      </w:rPr>
+    </w:lvl>
+    <w:lvl w:ilvl="2" w:tplc="44090005" w:tentative="1">
+      <w:start w:val="1"/>
+      <w:numFmt w:val="bullet"/>
+      <w:lvlText w:val=""/>
+      <w:lvlJc w:val="left"/>
+      <w:pPr>
+        <w:ind w:left="1942" w:hanging="360"/>
+      </w:pPr>
+      <w:rPr>
+        <w:rFonts w:ascii="Wingdings" w:hAnsi="Wingdings" w:hint="default"/>
+      </w:rPr>
+    </w:lvl>
+    <w:lvl w:ilvl="3" w:tplc="44090001" w:tentative="1">
+      <w:start w:val="1"/>
+      <w:numFmt w:val="bullet"/>
+      <w:lvlText w:val=""/>
+      <w:lvlJc w:val="left"/>
+      <w:pPr>
+        <w:ind w:left="2662" w:hanging="360"/>
+      </w:pPr>
+      <w:rPr>
+        <w:rFonts w:ascii="Symbol" w:hAnsi="Symbol" w:hint="default"/>
+      </w:rPr>
+    </w:lvl>
+    <w:lvl w:ilvl="4" w:tplc="44090003" w:tentative="1">
+      <w:start w:val="1"/>
+      <w:numFmt w:val="bullet"/>
+      <w:lvlText w:val="o"/>
+      <w:lvlJc w:val="left"/>
+      <w:pPr>
+        <w:ind w:left="3382" w:hanging="360"/>
+      </w:pPr>
+      <w:rPr>
+        <w:rFonts w:ascii="Courier New" w:hAnsi="Courier New" w:cs="Courier New" w:hint="default"/>
+      </w:rPr>
+    </w:lvl>
+    <w:lvl w:ilvl="5" w:tplc="44090005" w:tentative="1">
+      <w:start w:val="1"/>
+      <w:numFmt w:val="bullet"/>
+      <w:lvlText w:val=""/>
+      <w:lvlJc w:val="left"/>
+      <w:pPr>
+        <w:ind w:left="4102" w:hanging="360"/>
+      </w:pPr>
+      <w:rPr>
+        <w:rFonts w:ascii="Wingdings" w:hAnsi="Wingdings" w:hint="default"/>
+      </w:rPr>
+    </w:lvl>
+    <w:lvl w:ilvl="6" w:tplc="44090001" w:tentative="1">
+      <w:start w:val="1"/>
+      <w:numFmt w:val="bullet"/>
+      <w:lvlText w:val=""/>
+      <w:lvlJc w:val="left"/>
+      <w:pPr>
+        <w:ind w:left="4822" w:hanging="360"/>
+      </w:pPr>
+      <w:rPr>
+        <w:rFonts w:ascii="Symbol" w:hAnsi="Symbol" w:hint="default"/>
+      </w:rPr>
+    </w:lvl>
+    <w:lvl w:ilvl="7" w:tplc="44090003" w:tentative="1">
+      <w:start w:val="1"/>
+      <w:numFmt w:val="bullet"/>
+      <w:lvlText w:val="o"/>
+      <w:lvlJc w:val="left"/>
+      <w:pPr>
+        <w:ind w:left="5542" w:hanging="360"/>
+      </w:pPr>
+      <w:rPr>
+        <w:rFonts w:ascii="Courier New" w:hAnsi="Courier New" w:cs="Courier New" w:hint="default"/>
+      </w:rPr>
+    </w:lvl>
+    <w:lvl w:ilvl="8" w:tplc="44090005" w:tentative="1">
+      <w:start w:val="1"/>
+      <w:numFmt w:val="bullet"/>
+      <w:lvlText w:val=""/>
+      <w:lvlJc w:val="left"/>
+      <w:pPr>
+        <w:ind w:left="6262" w:hanging="360"/>
+      </w:pPr>
+      <w:rPr>
+        <w:rFonts w:ascii="Wingdings" w:hAnsi="Wingdings" w:hint="default"/>
+      </w:rPr>
+    </w:lvl>
+  </w:abstractNum>
+  <w:abstractNum w:abstractNumId="6" w15:restartNumberingAfterBreak="0">
+    <w:nsid w:val="4C2853D9"/>
+    <w:multiLevelType w:val="hybridMultilevel"/>
+    <w:tmpl w:val="DDF476B2"/>
+    <w:lvl w:ilvl="0" w:tplc="44090003">
+      <w:start w:val="1"/>
+      <w:numFmt w:val="bullet"/>
+      <w:lvlText w:val="o"/>
+      <w:lvlJc w:val="left"/>
+      <w:pPr>
+        <w:ind w:left="720" w:hanging="360"/>
+      </w:pPr>
+      <w:rPr>
+        <w:rFonts w:ascii="Courier New" w:hAnsi="Courier New" w:cs="Courier New" w:hint="default"/>
+      </w:rPr>
+    </w:lvl>
+    <w:lvl w:ilvl="1" w:tplc="44090003" w:tentative="1">
+      <w:start w:val="1"/>
+      <w:numFmt w:val="bullet"/>
+      <w:lvlText w:val="o"/>
+      <w:lvlJc w:val="left"/>
+      <w:pPr>
+        <w:ind w:left="1440" w:hanging="360"/>
+      </w:pPr>
+      <w:rPr>
+        <w:rFonts w:ascii="Courier New" w:hAnsi="Courier New" w:cs="Courier New" w:hint="default"/>
+      </w:rPr>
+    </w:lvl>
+    <w:lvl w:ilvl="2" w:tplc="44090005" w:tentative="1">
+      <w:start w:val="1"/>
+      <w:numFmt w:val="bullet"/>
+      <w:lvlText w:val=""/>
+      <w:lvlJc w:val="left"/>
+      <w:pPr>
+        <w:ind w:left="2160" w:hanging="360"/>
+      </w:pPr>
+      <w:rPr>
+        <w:rFonts w:ascii="Wingdings" w:hAnsi="Wingdings" w:hint="default"/>
+      </w:rPr>
+    </w:lvl>
+    <w:lvl w:ilvl="3" w:tplc="44090001" w:tentative="1">
+      <w:start w:val="1"/>
+      <w:numFmt w:val="bullet"/>
+      <w:lvlText w:val=""/>
+      <w:lvlJc w:val="left"/>
+      <w:pPr>
+        <w:ind w:left="2880" w:hanging="360"/>
+      </w:pPr>
+      <w:rPr>
+        <w:rFonts w:ascii="Symbol" w:hAnsi="Symbol" w:hint="default"/>
+      </w:rPr>
+    </w:lvl>
+    <w:lvl w:ilvl="4" w:tplc="44090003" w:tentative="1">
+      <w:start w:val="1"/>
+      <w:numFmt w:val="bullet"/>
+      <w:lvlText w:val="o"/>
+      <w:lvlJc w:val="left"/>
+      <w:pPr>
+        <w:ind w:left="3600" w:hanging="360"/>
+      </w:pPr>
+      <w:rPr>
+        <w:rFonts w:ascii="Courier New" w:hAnsi="Courier New" w:cs="Courier New" w:hint="default"/>
+      </w:rPr>
+    </w:lvl>
+    <w:lvl w:ilvl="5" w:tplc="44090005" w:tentative="1">
+      <w:start w:val="1"/>
+      <w:numFmt w:val="bullet"/>
+      <w:lvlText w:val=""/>
+      <w:lvlJc w:val="left"/>
+      <w:pPr>
+        <w:ind w:left="4320" w:hanging="360"/>
+      </w:pPr>
+      <w:rPr>
+        <w:rFonts w:ascii="Wingdings" w:hAnsi="Wingdings" w:hint="default"/>
+      </w:rPr>
+    </w:lvl>
+    <w:lvl w:ilvl="6" w:tplc="44090001" w:tentative="1">
+      <w:start w:val="1"/>
+      <w:numFmt w:val="bullet"/>
+      <w:lvlText w:val=""/>
+      <w:lvlJc w:val="left"/>
+      <w:pPr>
+        <w:ind w:left="5040" w:hanging="360"/>
+      </w:pPr>
+      <w:rPr>
+        <w:rFonts w:ascii="Symbol" w:hAnsi="Symbol" w:hint="default"/>
+      </w:rPr>
+    </w:lvl>
+    <w:lvl w:ilvl="7" w:tplc="44090003" w:tentative="1">
+      <w:start w:val="1"/>
+      <w:numFmt w:val="bullet"/>
+      <w:lvlText w:val="o"/>
+      <w:lvlJc w:val="left"/>
+      <w:pPr>
+        <w:ind w:left="5760" w:hanging="360"/>
+      </w:pPr>
+      <w:rPr>
+        <w:rFonts w:ascii="Courier New" w:hAnsi="Courier New" w:cs="Courier New" w:hint="default"/>
+      </w:rPr>
+    </w:lvl>
+    <w:lvl w:ilvl="8" w:tplc="44090005" w:tentative="1">
+      <w:start w:val="1"/>
+      <w:numFmt w:val="bullet"/>
+      <w:lvlText w:val=""/>
+      <w:lvlJc w:val="left"/>
+      <w:pPr>
+        <w:ind w:left="6480" w:hanging="360"/>
+      </w:pPr>
+      <w:rPr>
+        <w:rFonts w:ascii="Wingdings" w:hAnsi="Wingdings" w:hint="default"/>
+      </w:rPr>
+    </w:lvl>
+  </w:abstractNum>
+  <w:abstractNum w:abstractNumId="7" w15:restartNumberingAfterBreak="0">
+    <w:nsid w:val="57396BE1"/>
+    <w:multiLevelType w:val="hybridMultilevel"/>
+    <w:tmpl w:val="3084BA6E"/>
+    <w:lvl w:ilvl="0" w:tplc="C7C2DC12">
+      <w:start w:val="1"/>
+      <w:numFmt w:val="decimal"/>
+      <w:lvlText w:val="%1."/>
+      <w:lvlJc w:val="left"/>
+      <w:pPr>
+        <w:ind w:left="360" w:hanging="360"/>
+      </w:pPr>
+      <w:rPr>
+        <w:b/>
+      </w:rPr>
+    </w:lvl>
+    <w:lvl w:ilvl="1" w:tplc="44090019" w:tentative="1">
+      <w:start w:val="1"/>
+      <w:numFmt w:val="lowerLetter"/>
+      <w:lvlText w:val="%2."/>
+      <w:lvlJc w:val="left"/>
+      <w:pPr>
+        <w:ind w:left="1488" w:hanging="360"/>
+      </w:pPr>
+    </w:lvl>
+    <w:lvl w:ilvl="2" w:tplc="4409001B" w:tentative="1">
+      <w:start w:val="1"/>
+      <w:numFmt w:val="lowerRoman"/>
+      <w:lvlText w:val="%3."/>
+      <w:lvlJc w:val="right"/>
+      <w:pPr>
+        <w:ind w:left="2208" w:hanging="180"/>
+      </w:pPr>
+    </w:lvl>
+    <w:lvl w:ilvl="3" w:tplc="4409000F" w:tentative="1">
+      <w:start w:val="1"/>
+      <w:numFmt w:val="decimal"/>
+      <w:lvlText w:val="%4."/>
+      <w:lvlJc w:val="left"/>
+      <w:pPr>
+        <w:ind w:left="2928" w:hanging="360"/>
+      </w:pPr>
+    </w:lvl>
+    <w:lvl w:ilvl="4" w:tplc="44090019" w:tentative="1">
+      <w:start w:val="1"/>
+      <w:numFmt w:val="lowerLetter"/>
+      <w:lvlText w:val="%5."/>
+      <w:lvlJc w:val="left"/>
+      <w:pPr>
+        <w:ind w:left="3648" w:hanging="360"/>
+      </w:pPr>
+    </w:lvl>
+    <w:lvl w:ilvl="5" w:tplc="4409001B" w:tentative="1">
+      <w:start w:val="1"/>
+      <w:numFmt w:val="lowerRoman"/>
+      <w:lvlText w:val="%6."/>
+      <w:lvlJc w:val="right"/>
+      <w:pPr>
+        <w:ind w:left="4368" w:hanging="180"/>
+      </w:pPr>
+    </w:lvl>
+    <w:lvl w:ilvl="6" w:tplc="4409000F" w:tentative="1">
+      <w:start w:val="1"/>
+      <w:numFmt w:val="decimal"/>
+      <w:lvlText w:val="%7."/>
+      <w:lvlJc w:val="left"/>
+      <w:pPr>
+        <w:ind w:left="5088" w:hanging="360"/>
+      </w:pPr>
+    </w:lvl>
+    <w:lvl w:ilvl="7" w:tplc="44090019" w:tentative="1">
+      <w:start w:val="1"/>
+      <w:numFmt w:val="lowerLetter"/>
+      <w:lvlText w:val="%8."/>
+      <w:lvlJc w:val="left"/>
+      <w:pPr>
+        <w:ind w:left="5808" w:hanging="360"/>
+      </w:pPr>
+    </w:lvl>
+    <w:lvl w:ilvl="8" w:tplc="4409001B" w:tentative="1">
+      <w:start w:val="1"/>
+      <w:numFmt w:val="lowerRoman"/>
+      <w:lvlText w:val="%9."/>
+      <w:lvlJc w:val="right"/>
+      <w:pPr>
+        <w:ind w:left="6528" w:hanging="180"/>
+      </w:pPr>
+    </w:lvl>
+  </w:abstractNum>
+  <w:abstractNum w:abstractNumId="8" w15:restartNumberingAfterBreak="0">
+    <w:nsid w:val="74787F62"/>
+    <w:multiLevelType w:val="hybridMultilevel"/>
+    <w:tmpl w:val="509A8124"/>
+    <w:lvl w:ilvl="0" w:tplc="44090003">
+      <w:start w:val="1"/>
+      <w:numFmt w:val="bullet"/>
+      <w:lvlText w:val="o"/>
+      <w:lvlJc w:val="left"/>
+      <w:pPr>
+        <w:ind w:left="502" w:hanging="360"/>
+      </w:pPr>
+      <w:rPr>
+        <w:rFonts w:ascii="Courier New" w:hAnsi="Courier New" w:cs="Courier New" w:hint="default"/>
+      </w:rPr>
+    </w:lvl>
+    <w:lvl w:ilvl="1" w:tplc="44090003">
+      <w:start w:val="1"/>
+      <w:numFmt w:val="bullet"/>
+      <w:lvlText w:val="o"/>
+      <w:lvlJc w:val="left"/>
+      <w:pPr>
+        <w:ind w:left="502" w:hanging="360"/>
+      </w:pPr>
+      <w:rPr>
+        <w:rFonts w:ascii="Courier New" w:hAnsi="Courier New" w:cs="Courier New" w:hint="default"/>
+      </w:rPr>
+    </w:lvl>
+    <w:lvl w:ilvl="2" w:tplc="44090005" w:tentative="1">
+      <w:start w:val="1"/>
+      <w:numFmt w:val="bullet"/>
+      <w:lvlText w:val=""/>
+      <w:lvlJc w:val="left"/>
+      <w:pPr>
+        <w:ind w:left="1942" w:hanging="360"/>
+      </w:pPr>
+      <w:rPr>
+        <w:rFonts w:ascii="Wingdings" w:hAnsi="Wingdings" w:hint="default"/>
+      </w:rPr>
+    </w:lvl>
+    <w:lvl w:ilvl="3" w:tplc="44090001" w:tentative="1">
+      <w:start w:val="1"/>
+      <w:numFmt w:val="bullet"/>
+      <w:lvlText w:val=""/>
+      <w:lvlJc w:val="left"/>
+      <w:pPr>
+        <w:ind w:left="2662" w:hanging="360"/>
+      </w:pPr>
+      <w:rPr>
+        <w:rFonts w:ascii="Symbol" w:hAnsi="Symbol" w:hint="default"/>
+      </w:rPr>
+    </w:lvl>
+    <w:lvl w:ilvl="4" w:tplc="44090003" w:tentative="1">
+      <w:start w:val="1"/>
+      <w:numFmt w:val="bullet"/>
+      <w:lvlText w:val="o"/>
+      <w:lvlJc w:val="left"/>
+      <w:pPr>
+        <w:ind w:left="3382" w:hanging="360"/>
+      </w:pPr>
+      <w:rPr>
+        <w:rFonts w:ascii="Courier New" w:hAnsi="Courier New" w:cs="Courier New" w:hint="default"/>
+      </w:rPr>
+    </w:lvl>
+    <w:lvl w:ilvl="5" w:tplc="44090005" w:tentative="1">
+      <w:start w:val="1"/>
+      <w:numFmt w:val="bullet"/>
+      <w:lvlText w:val=""/>
+      <w:lvlJc w:val="left"/>
+      <w:pPr>
+        <w:ind w:left="4102" w:hanging="360"/>
+      </w:pPr>
+      <w:rPr>
+        <w:rFonts w:ascii="Wingdings" w:hAnsi="Wingdings" w:hint="default"/>
+      </w:rPr>
+    </w:lvl>
+    <w:lvl w:ilvl="6" w:tplc="44090001" w:tentative="1">
+      <w:start w:val="1"/>
+      <w:numFmt w:val="bullet"/>
+      <w:lvlText w:val=""/>
+      <w:lvlJc w:val="left"/>
+      <w:pPr>
+        <w:ind w:left="4822" w:hanging="360"/>
+      </w:pPr>
+      <w:rPr>
+        <w:rFonts w:ascii="Symbol" w:hAnsi="Symbol" w:hint="default"/>
+      </w:rPr>
+    </w:lvl>
+    <w:lvl w:ilvl="7" w:tplc="44090003" w:tentative="1">
+      <w:start w:val="1"/>
+      <w:numFmt w:val="bullet"/>
+      <w:lvlText w:val="o"/>
+      <w:lvlJc w:val="left"/>
+      <w:pPr>
+        <w:ind w:left="5542" w:hanging="360"/>
+      </w:pPr>
+      <w:rPr>
+        <w:rFonts w:ascii="Courier New" w:hAnsi="Courier New" w:cs="Courier New" w:hint="default"/>
+      </w:rPr>
+    </w:lvl>
+    <w:lvl w:ilvl="8" w:tplc="44090005" w:tentative="1">
+      <w:start w:val="1"/>
+      <w:numFmt w:val="bullet"/>
+      <w:lvlText w:val=""/>
+      <w:lvlJc w:val="left"/>
+      <w:pPr>
+        <w:ind w:left="6262" w:hanging="360"/>
+      </w:pPr>
+      <w:rPr>
+        <w:rFonts w:ascii="Wingdings" w:hAnsi="Wingdings" w:hint="default"/>
+      </w:rPr>
+    </w:lvl>
+  </w:abstractNum>
+  <w:abstractNum w:abstractNumId="9" w15:restartNumberingAfterBreak="0">
+    <w:nsid w:val="7E2F363A"/>
+    <w:multiLevelType w:val="hybridMultilevel"/>
+    <w:tmpl w:val="555AF1C4"/>
+    <w:lvl w:ilvl="0" w:tplc="F0C412AE">
+      <w:start w:val="1"/>
+      <w:numFmt w:val="decimal"/>
+      <w:lvlText w:val="3.%1"/>
+      <w:lvlJc w:val="left"/>
+      <w:pPr>
+        <w:ind w:left="768" w:hanging="360"/>
+      </w:pPr>
+      <w:rPr>
+        <w:rFonts w:hint="default"/>
+      </w:rPr>
+    </w:lvl>
+    <w:lvl w:ilvl="1" w:tplc="F0C412AE">
+      <w:start w:val="1"/>
+      <w:numFmt w:val="decimal"/>
+      <w:lvlText w:val="3.%2"/>
+      <w:lvlJc w:val="left"/>
+      <w:pPr>
+        <w:ind w:left="502" w:hanging="360"/>
+      </w:pPr>
+      <w:rPr>
+        <w:rFonts w:hint="default"/>
+      </w:rPr>
+    </w:lvl>
+    <w:lvl w:ilvl="2" w:tplc="4409001B" w:tentative="1">
+      <w:start w:val="1"/>
+      <w:numFmt w:val="lowerRoman"/>
+      <w:lvlText w:val="%3."/>
+      <w:lvlJc w:val="right"/>
+      <w:pPr>
+        <w:ind w:left="2160" w:hanging="180"/>
+      </w:pPr>
+    </w:lvl>
+    <w:lvl w:ilvl="3" w:tplc="4409000F" w:tentative="1">
+      <w:start w:val="1"/>
+      <w:numFmt w:val="decimal"/>
+      <w:lvlText w:val="%4."/>
+      <w:lvlJc w:val="left"/>
+      <w:pPr>
+        <w:ind w:left="2880" w:hanging="360"/>
+      </w:pPr>
+    </w:lvl>
+    <w:lvl w:ilvl="4" w:tplc="44090019" w:tentative="1">
+      <w:start w:val="1"/>
+      <w:numFmt w:val="lowerLetter"/>
+      <w:lvlText w:val="%5."/>
+      <w:lvlJc w:val="left"/>
+      <w:pPr>
+        <w:ind w:left="3600" w:hanging="360"/>
+      </w:pPr>
+    </w:lvl>
+    <w:lvl w:ilvl="5" w:tplc="4409001B" w:tentative="1">
+      <w:start w:val="1"/>
+      <w:numFmt w:val="lowerRoman"/>
+      <w:lvlText w:val="%6."/>
+      <w:lvlJc w:val="right"/>
+      <w:pPr>
+        <w:ind w:left="4320" w:hanging="180"/>
+      </w:pPr>
+    </w:lvl>
+    <w:lvl w:ilvl="6" w:tplc="4409000F" w:tentative="1">
+      <w:start w:val="1"/>
+      <w:numFmt w:val="decimal"/>
+      <w:lvlText w:val="%7."/>
+      <w:lvlJc w:val="left"/>
+      <w:pPr>
+        <w:ind w:left="5040" w:hanging="360"/>
+      </w:pPr>
+    </w:lvl>
+    <w:lvl w:ilvl="7" w:tplc="44090019" w:tentative="1">
+      <w:start w:val="1"/>
+      <w:numFmt w:val="lowerLetter"/>
+      <w:lvlText w:val="%8."/>
+      <w:lvlJc w:val="left"/>
+      <w:pPr>
+        <w:ind w:left="5760" w:hanging="360"/>
+      </w:pPr>
+    </w:lvl>
+    <w:lvl w:ilvl="8" w:tplc="4409001B" w:tentative="1">
+      <w:start w:val="1"/>
+      <w:numFmt w:val="lowerRoman"/>
+      <w:lvlText w:val="%9."/>
+      <w:lvlJc w:val="right"/>
+      <w:pPr>
+        <w:ind w:left="6480" w:hanging="180"/>
+      </w:pPr>
+    </w:lvl>
+  </w:abstractNum>
+  <w:num w:numId="1">
+    <w:abstractNumId w:val="7"/>
+  </w:num>
+  <w:num w:numId="2">
+    <w:abstractNumId w:val="9"/>
+  </w:num>
+  <w:num w:numId="3">
+    <w:abstractNumId w:val="3"/>
+  </w:num>
+  <w:num w:numId="4">
+    <w:abstractNumId w:val="0"/>
+  </w:num>
+  <w:num w:numId="5">
+    <w:abstractNumId w:val="1"/>
+  </w:num>
+  <w:num w:numId="6">
+    <w:abstractNumId w:val="4"/>
+  </w:num>
+  <w:num w:numId="7">
+    <w:abstractNumId w:val="6"/>
+  </w:num>
+  <w:num w:numId="8">
+    <w:abstractNumId w:val="5"/>
+  </w:num>
+  <w:num w:numId="9">
+    <w:abstractNumId w:val="2"/>
+  </w:num>
+  <w:num w:numId="10">
+    <w:abstractNumId w:val="8"/>
+  </w:num>
+</w:numbering>
 </file>
 
 <file path=word/styles.xml><?xml version="1.0" encoding="utf-8"?>

</xml_diff>

<commit_message>
Completed design rationale for my tasks and created a sequence diagram
*updated WBA 3
*other minor changes
</commit_message>
<xml_diff>
--- a/Design Rationale Documentation.docx
+++ b/Design Rationale Documentation.docx
@@ -185,7 +185,31 @@
         <w:jc w:val="both"/>
       </w:pPr>
       <w:r>
-        <w:t xml:space="preserve">If an actor is holding an item (ring, wand, dagger, sword), the actor has the option of ‘leaving’ the item in the actor’s current location. This action consumes one turn. </w:t>
+        <w:t xml:space="preserve">If an actor is </w:t>
+      </w:r>
+      <w:r>
+        <w:t xml:space="preserve">carrying </w:t>
+      </w:r>
+      <w:r>
+        <w:t>item</w:t>
+      </w:r>
+      <w:r>
+        <w:t>s</w:t>
+      </w:r>
+      <w:r>
+        <w:t xml:space="preserve"> (ring, wand, sword), the actor has the option of ‘leaving’ </w:t>
+      </w:r>
+      <w:r>
+        <w:t>an</w:t>
+      </w:r>
+      <w:r>
+        <w:t xml:space="preserve"> item in the actor’s current location</w:t>
+      </w:r>
+      <w:r>
+        <w:t xml:space="preserve">. Each item ‘left’ </w:t>
+      </w:r>
+      <w:r>
+        <w:t xml:space="preserve">consumes one turn. </w:t>
       </w:r>
     </w:p>
     <w:p>
@@ -335,7 +359,28 @@
         <w:jc w:val="both"/>
       </w:pPr>
       <w:r>
-        <w:t xml:space="preserve">If an actor is holding an item (ring, wand, dagger, sword), the actor has the option of ‘giving’ the item to another actor if and only if both actors are in the same location and both are from the same team. In addition, the item can be rejected by the receiver, if so, it will stay with the actor that tried to ‘give’ it, this action consumes one turn whether the item was accepted or declined. </w:t>
+        <w:t xml:space="preserve">If an actor </w:t>
+      </w:r>
+      <w:r>
+        <w:t>is carrying items</w:t>
+      </w:r>
+      <w:r>
+        <w:t xml:space="preserve"> </w:t>
+      </w:r>
+      <w:r>
+        <w:t xml:space="preserve">(ring, wand, sword), the actor has the option of ‘giving’ </w:t>
+      </w:r>
+      <w:r>
+        <w:t>an</w:t>
+      </w:r>
+      <w:r>
+        <w:t xml:space="preserve"> item to another actor if and only if both actors are in the same location and both are from the same team. In addition, the item can be rejected by the receiver, if so, it will stay with the actor that tried to ‘give’ it, </w:t>
+      </w:r>
+      <w:r>
+        <w:t>each item ‘given’</w:t>
+      </w:r>
+      <w:r>
+        <w:t xml:space="preserve"> consumes one turn whether the item was accepted or declined. </w:t>
       </w:r>
     </w:p>
     <w:p>
@@ -737,15 +782,11 @@
       </w:r>
       <w:proofErr w:type="spellEnd"/>
       <w:r>
-        <w:t xml:space="preserve"> works is that by casting this spell on a valid target i.e. a target that is not on the same team as the caster, by “forcing” the targeted actor to drop the item they are holding if they are holding one. The leave class would first check if the targeted actor is holding </w:t>
-      </w:r>
-      <w:proofErr w:type="spellStart"/>
-      <w:proofErr w:type="gramStart"/>
-      <w:r>
-        <w:t>a</w:t>
-      </w:r>
-      <w:proofErr w:type="spellEnd"/>
-      <w:proofErr w:type="gramEnd"/>
+        <w:t xml:space="preserve"> works is that by casting this spell on a valid target i.e. a target that is not on the same team as the caster, by “forcing” the targeted actor to drop the item they are holding if they are holding one. The leave class would first check if the targeted actor is holding a</w:t>
+      </w:r>
+      <w:r>
+        <w:t>n</w:t>
+      </w:r>
       <w:r>
         <w:t xml:space="preserve"> item. If they are, it would remove the item the actor is carrying, by changing </w:t>
       </w:r>
@@ -1663,8 +1704,6 @@
           <w:rFonts w:cstheme="minorHAnsi"/>
         </w:rPr>
       </w:pPr>
-      <w:bookmarkStart w:id="0" w:name="_GoBack"/>
-      <w:bookmarkEnd w:id="0"/>
     </w:p>
     <w:p>
       <w:pPr>
@@ -2064,18 +2103,1634 @@
     <w:p>
       <w:pPr>
         <w:pStyle w:val="ListParagraph"/>
-        <w:rPr>
-          <w:b/>
-          <w:sz w:val="24"/>
-        </w:rPr>
-      </w:pPr>
-    </w:p>
-    <w:p>
-      <w:pPr>
-        <w:jc w:val="both"/>
-        <w:rPr>
-          <w:b/>
-          <w:sz w:val="24"/>
+        <w:ind w:left="360"/>
+        <w:jc w:val="both"/>
+        <w:rPr>
+          <w:sz w:val="24"/>
+        </w:rPr>
+      </w:pPr>
+      <w:r>
+        <w:rPr>
+          <w:sz w:val="24"/>
+        </w:rPr>
+        <w:t xml:space="preserve">An actor with </w:t>
+      </w:r>
+      <w:r>
+        <w:rPr>
+          <w:rFonts w:ascii="Consolas" w:hAnsi="Consolas" w:cs="Consolas"/>
+          <w:b/>
+          <w:bCs/>
+          <w:i/>
+          <w:iCs/>
+          <w:color w:val="0000C0"/>
+          <w:sz w:val="20"/>
+          <w:szCs w:val="20"/>
+          <w:shd w:val="clear" w:color="auto" w:fill="D4D4D4"/>
+          <w:lang w:val="en-US"/>
+        </w:rPr>
+        <w:t>INVENTORY</w:t>
+      </w:r>
+      <w:r>
+        <w:rPr>
+          <w:sz w:val="24"/>
+        </w:rPr>
+        <w:t xml:space="preserve"> capability </w:t>
+      </w:r>
+      <w:r>
+        <w:t>allows the actor to hold up to three (3) items. This could include a wand, a potion, or some other collectable artefact</w:t>
+      </w:r>
+      <w:r>
+        <w:t>, including two items of the same class.</w:t>
+      </w:r>
+      <w:r>
+        <w:rPr>
+          <w:sz w:val="24"/>
+        </w:rPr>
+        <w:t xml:space="preserve"> </w:t>
+      </w:r>
+      <w:r>
+        <w:rPr>
+          <w:sz w:val="24"/>
+        </w:rPr>
+        <w:t>In p</w:t>
+      </w:r>
+      <w:r>
+        <w:rPr>
+          <w:sz w:val="24"/>
+        </w:rPr>
+        <w:t>revious implementation</w:t>
+      </w:r>
+      <w:r>
+        <w:rPr>
+          <w:sz w:val="24"/>
+        </w:rPr>
+        <w:t>,</w:t>
+      </w:r>
+      <w:r>
+        <w:rPr>
+          <w:b/>
+          <w:sz w:val="24"/>
+        </w:rPr>
+        <w:t xml:space="preserve"> </w:t>
+      </w:r>
+      <w:r>
+        <w:rPr>
+          <w:sz w:val="24"/>
+        </w:rPr>
+        <w:t xml:space="preserve">actors </w:t>
+      </w:r>
+      <w:r>
+        <w:rPr>
+          <w:sz w:val="24"/>
+        </w:rPr>
+        <w:t xml:space="preserve">could </w:t>
+      </w:r>
+      <w:r>
+        <w:rPr>
+          <w:sz w:val="24"/>
+        </w:rPr>
+        <w:t xml:space="preserve">only hold up to one item at a time. This was </w:t>
+      </w:r>
+      <w:r>
+        <w:rPr>
+          <w:sz w:val="24"/>
+        </w:rPr>
+        <w:t>achieved</w:t>
+      </w:r>
+      <w:r>
+        <w:rPr>
+          <w:sz w:val="24"/>
+        </w:rPr>
+        <w:t xml:space="preserve"> </w:t>
+      </w:r>
+      <w:r>
+        <w:rPr>
+          <w:sz w:val="24"/>
+        </w:rPr>
+        <w:t xml:space="preserve">inside the </w:t>
+      </w:r>
+      <w:proofErr w:type="spellStart"/>
+      <w:r>
+        <w:rPr>
+          <w:rFonts w:ascii="Consolas" w:hAnsi="Consolas" w:cs="Consolas"/>
+          <w:color w:val="000000"/>
+          <w:sz w:val="20"/>
+          <w:szCs w:val="20"/>
+          <w:shd w:val="clear" w:color="auto" w:fill="E8F2FE"/>
+          <w:lang w:val="en-US"/>
+        </w:rPr>
+        <w:t>HPActor</w:t>
+      </w:r>
+      <w:proofErr w:type="spellEnd"/>
+      <w:r>
+        <w:rPr>
+          <w:sz w:val="24"/>
+        </w:rPr>
+        <w:t xml:space="preserve"> </w:t>
+      </w:r>
+      <w:r>
+        <w:rPr>
+          <w:sz w:val="24"/>
+        </w:rPr>
+        <w:t>class using</w:t>
+      </w:r>
+      <w:r>
+        <w:rPr>
+          <w:sz w:val="24"/>
+        </w:rPr>
+        <w:t xml:space="preserve"> the methods </w:t>
+      </w:r>
+      <w:proofErr w:type="spellStart"/>
+      <w:proofErr w:type="gramStart"/>
+      <w:r>
+        <w:rPr>
+          <w:rFonts w:ascii="Consolas" w:hAnsi="Consolas" w:cs="Consolas"/>
+          <w:color w:val="0000C0"/>
+          <w:sz w:val="20"/>
+          <w:szCs w:val="20"/>
+          <w:shd w:val="clear" w:color="auto" w:fill="E8F2FE"/>
+          <w:lang w:val="en-US"/>
+        </w:rPr>
+        <w:t>getItem</w:t>
+      </w:r>
+      <w:proofErr w:type="spellEnd"/>
+      <w:r>
+        <w:rPr>
+          <w:rFonts w:ascii="Consolas" w:hAnsi="Consolas" w:cs="Consolas"/>
+          <w:color w:val="0000C0"/>
+          <w:sz w:val="20"/>
+          <w:szCs w:val="20"/>
+          <w:shd w:val="clear" w:color="auto" w:fill="E8F2FE"/>
+          <w:lang w:val="en-US"/>
+        </w:rPr>
+        <w:t>(</w:t>
+      </w:r>
+      <w:proofErr w:type="gramEnd"/>
+      <w:r>
+        <w:rPr>
+          <w:rFonts w:ascii="Consolas" w:hAnsi="Consolas" w:cs="Consolas"/>
+          <w:color w:val="0000C0"/>
+          <w:sz w:val="20"/>
+          <w:szCs w:val="20"/>
+          <w:shd w:val="clear" w:color="auto" w:fill="E8F2FE"/>
+          <w:lang w:val="en-US"/>
+        </w:rPr>
+        <w:t>)</w:t>
+      </w:r>
+      <w:r>
+        <w:rPr>
+          <w:sz w:val="24"/>
+        </w:rPr>
+        <w:t xml:space="preserve"> and </w:t>
+      </w:r>
+      <w:proofErr w:type="spellStart"/>
+      <w:r>
+        <w:rPr>
+          <w:rFonts w:ascii="Consolas" w:hAnsi="Consolas" w:cs="Consolas"/>
+          <w:color w:val="0000C0"/>
+          <w:sz w:val="20"/>
+          <w:szCs w:val="20"/>
+          <w:shd w:val="clear" w:color="auto" w:fill="E8F2FE"/>
+          <w:lang w:val="en-US"/>
+        </w:rPr>
+        <w:t>se</w:t>
+      </w:r>
+      <w:r>
+        <w:rPr>
+          <w:rFonts w:ascii="Consolas" w:hAnsi="Consolas" w:cs="Consolas"/>
+          <w:color w:val="0000C0"/>
+          <w:sz w:val="20"/>
+          <w:szCs w:val="20"/>
+          <w:shd w:val="clear" w:color="auto" w:fill="E8F2FE"/>
+          <w:lang w:val="en-US"/>
+        </w:rPr>
+        <w:t>tItem</w:t>
+      </w:r>
+      <w:proofErr w:type="spellEnd"/>
+      <w:r>
+        <w:rPr>
+          <w:rFonts w:ascii="Consolas" w:hAnsi="Consolas" w:cs="Consolas"/>
+          <w:color w:val="0000C0"/>
+          <w:sz w:val="20"/>
+          <w:szCs w:val="20"/>
+          <w:shd w:val="clear" w:color="auto" w:fill="E8F2FE"/>
+          <w:lang w:val="en-US"/>
+        </w:rPr>
+        <w:t>()</w:t>
+      </w:r>
+      <w:r>
+        <w:rPr>
+          <w:sz w:val="24"/>
+        </w:rPr>
+        <w:t xml:space="preserve"> </w:t>
+      </w:r>
+      <w:r>
+        <w:rPr>
+          <w:sz w:val="24"/>
+        </w:rPr>
+        <w:t xml:space="preserve">and the </w:t>
+      </w:r>
+      <w:r>
+        <w:rPr>
+          <w:sz w:val="24"/>
+        </w:rPr>
+        <w:t>item</w:t>
+      </w:r>
+      <w:r>
+        <w:rPr>
+          <w:sz w:val="24"/>
+        </w:rPr>
+        <w:t xml:space="preserve"> was stored in a private attribute </w:t>
+      </w:r>
+      <w:proofErr w:type="spellStart"/>
+      <w:r>
+        <w:rPr>
+          <w:rFonts w:ascii="Consolas" w:hAnsi="Consolas" w:cs="Consolas"/>
+          <w:color w:val="000000"/>
+          <w:sz w:val="20"/>
+          <w:szCs w:val="20"/>
+          <w:u w:val="single"/>
+          <w:shd w:val="clear" w:color="auto" w:fill="E8F2FE"/>
+          <w:lang w:val="en-US"/>
+        </w:rPr>
+        <w:t>HPEntityInterface</w:t>
+      </w:r>
+      <w:proofErr w:type="spellEnd"/>
+      <w:r>
+        <w:rPr>
+          <w:rFonts w:ascii="Consolas" w:hAnsi="Consolas" w:cs="Consolas"/>
+          <w:color w:val="000000"/>
+          <w:sz w:val="20"/>
+          <w:szCs w:val="20"/>
+          <w:shd w:val="clear" w:color="auto" w:fill="E8F2FE"/>
+          <w:lang w:val="en-US"/>
+        </w:rPr>
+        <w:t xml:space="preserve"> </w:t>
+      </w:r>
+      <w:proofErr w:type="spellStart"/>
+      <w:r>
+        <w:rPr>
+          <w:rFonts w:ascii="Consolas" w:hAnsi="Consolas" w:cs="Consolas"/>
+          <w:color w:val="0000C0"/>
+          <w:sz w:val="20"/>
+          <w:szCs w:val="20"/>
+          <w:u w:val="single"/>
+          <w:shd w:val="clear" w:color="auto" w:fill="F0D8A8"/>
+          <w:lang w:val="en-US"/>
+        </w:rPr>
+        <w:t>itemCarried</w:t>
+      </w:r>
+      <w:proofErr w:type="spellEnd"/>
+      <w:r>
+        <w:rPr>
+          <w:sz w:val="24"/>
+        </w:rPr>
+        <w:t>.</w:t>
+      </w:r>
+      <w:r>
+        <w:rPr>
+          <w:sz w:val="24"/>
+        </w:rPr>
+        <w:t xml:space="preserve"> This implementation lack</w:t>
+      </w:r>
+      <w:r>
+        <w:rPr>
+          <w:sz w:val="24"/>
+        </w:rPr>
+        <w:t>ed</w:t>
+      </w:r>
+      <w:r>
+        <w:rPr>
+          <w:sz w:val="24"/>
+        </w:rPr>
+        <w:t xml:space="preserve"> scalability</w:t>
+      </w:r>
+      <w:r>
+        <w:rPr>
+          <w:sz w:val="24"/>
+        </w:rPr>
+        <w:t xml:space="preserve"> in case</w:t>
+      </w:r>
+      <w:r>
+        <w:rPr>
+          <w:sz w:val="24"/>
+        </w:rPr>
+        <w:t xml:space="preserve"> </w:t>
+      </w:r>
+      <w:r>
+        <w:rPr>
+          <w:sz w:val="24"/>
+        </w:rPr>
+        <w:t>an</w:t>
+      </w:r>
+      <w:r>
+        <w:rPr>
+          <w:sz w:val="24"/>
+        </w:rPr>
+        <w:t xml:space="preserve"> actor was to carry more than one item. </w:t>
+      </w:r>
+      <w:r>
+        <w:rPr>
+          <w:sz w:val="24"/>
+        </w:rPr>
+        <w:t xml:space="preserve"> To make actors hold up to</w:t>
+      </w:r>
+      <w:r>
+        <w:rPr>
+          <w:sz w:val="24"/>
+        </w:rPr>
+        <w:t xml:space="preserve"> three</w:t>
+      </w:r>
+      <w:r>
+        <w:rPr>
+          <w:sz w:val="24"/>
+        </w:rPr>
+        <w:t xml:space="preserve"> </w:t>
+      </w:r>
+      <w:r>
+        <w:rPr>
+          <w:sz w:val="24"/>
+        </w:rPr>
+        <w:t>items (</w:t>
+      </w:r>
+      <w:r>
+        <w:rPr>
+          <w:sz w:val="24"/>
+        </w:rPr>
+        <w:t>or any other positive number)</w:t>
+      </w:r>
+      <w:r>
+        <w:rPr>
+          <w:sz w:val="24"/>
+        </w:rPr>
+        <w:t xml:space="preserve">, the two previous methods were replaced with three new public </w:t>
+      </w:r>
+      <w:r>
+        <w:rPr>
+          <w:sz w:val="24"/>
+        </w:rPr>
+        <w:t>methods</w:t>
+      </w:r>
+      <w:r>
+        <w:rPr>
+          <w:sz w:val="24"/>
+        </w:rPr>
+        <w:t xml:space="preserve"> and the items are store in a protected attribute </w:t>
+      </w:r>
+      <w:proofErr w:type="spellStart"/>
+      <w:r>
+        <w:rPr>
+          <w:rFonts w:ascii="Consolas" w:hAnsi="Consolas" w:cs="Consolas"/>
+          <w:color w:val="000000"/>
+          <w:sz w:val="20"/>
+          <w:szCs w:val="20"/>
+          <w:shd w:val="clear" w:color="auto" w:fill="E8F2FE"/>
+          <w:lang w:val="en-US"/>
+        </w:rPr>
+        <w:t>ArrayList</w:t>
+      </w:r>
+      <w:proofErr w:type="spellEnd"/>
+      <w:r>
+        <w:rPr>
+          <w:rFonts w:ascii="Consolas" w:hAnsi="Consolas" w:cs="Consolas"/>
+          <w:color w:val="000000"/>
+          <w:sz w:val="20"/>
+          <w:szCs w:val="20"/>
+          <w:shd w:val="clear" w:color="auto" w:fill="E8F2FE"/>
+          <w:lang w:val="en-US"/>
+        </w:rPr>
+        <w:t>&lt;</w:t>
+      </w:r>
+      <w:proofErr w:type="spellStart"/>
+      <w:r>
+        <w:rPr>
+          <w:rFonts w:ascii="Consolas" w:hAnsi="Consolas" w:cs="Consolas"/>
+          <w:color w:val="000000"/>
+          <w:sz w:val="20"/>
+          <w:szCs w:val="20"/>
+          <w:shd w:val="clear" w:color="auto" w:fill="E8F2FE"/>
+          <w:lang w:val="en-US"/>
+        </w:rPr>
+        <w:t>HPEntityInterface</w:t>
+      </w:r>
+      <w:proofErr w:type="spellEnd"/>
+      <w:r>
+        <w:rPr>
+          <w:rFonts w:ascii="Consolas" w:hAnsi="Consolas" w:cs="Consolas"/>
+          <w:color w:val="000000"/>
+          <w:sz w:val="20"/>
+          <w:szCs w:val="20"/>
+          <w:shd w:val="clear" w:color="auto" w:fill="E8F2FE"/>
+          <w:lang w:val="en-US"/>
+        </w:rPr>
+        <w:t xml:space="preserve">&gt; </w:t>
+      </w:r>
+      <w:r>
+        <w:rPr>
+          <w:rFonts w:ascii="Consolas" w:hAnsi="Consolas" w:cs="Consolas"/>
+          <w:color w:val="0000C0"/>
+          <w:sz w:val="20"/>
+          <w:szCs w:val="20"/>
+          <w:shd w:val="clear" w:color="auto" w:fill="E8F2FE"/>
+          <w:lang w:val="en-US"/>
+        </w:rPr>
+        <w:t>Inventory</w:t>
+      </w:r>
+      <w:r>
+        <w:rPr>
+          <w:sz w:val="24"/>
+        </w:rPr>
+        <w:t xml:space="preserve"> which its size is dictated by another protected attribute </w:t>
+      </w:r>
+      <w:r>
+        <w:rPr>
+          <w:rFonts w:ascii="Consolas" w:hAnsi="Consolas" w:cs="Consolas"/>
+          <w:b/>
+          <w:bCs/>
+          <w:color w:val="7F0055"/>
+          <w:sz w:val="20"/>
+          <w:szCs w:val="20"/>
+          <w:shd w:val="clear" w:color="auto" w:fill="E8F2FE"/>
+          <w:lang w:val="en-US"/>
+        </w:rPr>
+        <w:t>int</w:t>
+      </w:r>
+      <w:r>
+        <w:rPr>
+          <w:rFonts w:ascii="Consolas" w:hAnsi="Consolas" w:cs="Consolas"/>
+          <w:color w:val="000000"/>
+          <w:sz w:val="20"/>
+          <w:szCs w:val="20"/>
+          <w:shd w:val="clear" w:color="auto" w:fill="E8F2FE"/>
+          <w:lang w:val="en-US"/>
+        </w:rPr>
+        <w:t xml:space="preserve"> </w:t>
+      </w:r>
+      <w:proofErr w:type="spellStart"/>
+      <w:r>
+        <w:rPr>
+          <w:rFonts w:ascii="Consolas" w:hAnsi="Consolas" w:cs="Consolas"/>
+          <w:color w:val="0000C0"/>
+          <w:sz w:val="20"/>
+          <w:szCs w:val="20"/>
+          <w:shd w:val="clear" w:color="auto" w:fill="E8F2FE"/>
+          <w:lang w:val="en-US"/>
+        </w:rPr>
+        <w:t>InventorySize</w:t>
+      </w:r>
+      <w:proofErr w:type="spellEnd"/>
+      <w:r>
+        <w:rPr>
+          <w:rFonts w:ascii="Consolas" w:hAnsi="Consolas" w:cs="Consolas"/>
+          <w:color w:val="0000C0"/>
+          <w:sz w:val="20"/>
+          <w:szCs w:val="20"/>
+          <w:shd w:val="clear" w:color="auto" w:fill="E8F2FE"/>
+          <w:lang w:val="en-US"/>
+        </w:rPr>
+        <w:t>.</w:t>
+      </w:r>
+    </w:p>
+    <w:p>
+      <w:pPr>
+        <w:pStyle w:val="ListParagraph"/>
+        <w:numPr>
+          <w:ilvl w:val="0"/>
+          <w:numId w:val="12"/>
+        </w:numPr>
+        <w:jc w:val="both"/>
+        <w:rPr>
+          <w:b/>
+          <w:sz w:val="24"/>
+        </w:rPr>
+      </w:pPr>
+      <w:r>
+        <w:rPr>
+          <w:rFonts w:ascii="Consolas" w:hAnsi="Consolas" w:cs="Consolas"/>
+          <w:b/>
+          <w:bCs/>
+          <w:color w:val="7F0055"/>
+          <w:sz w:val="20"/>
+          <w:szCs w:val="20"/>
+          <w:shd w:val="clear" w:color="auto" w:fill="D4D4D4"/>
+          <w:lang w:val="en-US"/>
+        </w:rPr>
+        <w:t>void</w:t>
+      </w:r>
+      <w:r>
+        <w:rPr>
+          <w:rFonts w:ascii="Consolas" w:hAnsi="Consolas" w:cs="Consolas"/>
+          <w:color w:val="000000"/>
+          <w:sz w:val="20"/>
+          <w:szCs w:val="20"/>
+          <w:shd w:val="clear" w:color="auto" w:fill="E8F2FE"/>
+          <w:lang w:val="en-US"/>
+        </w:rPr>
+        <w:t xml:space="preserve"> </w:t>
+      </w:r>
+      <w:proofErr w:type="spellStart"/>
+      <w:proofErr w:type="gramStart"/>
+      <w:r>
+        <w:rPr>
+          <w:rFonts w:ascii="Consolas" w:hAnsi="Consolas" w:cs="Consolas"/>
+          <w:color w:val="000000"/>
+          <w:sz w:val="20"/>
+          <w:szCs w:val="20"/>
+          <w:shd w:val="clear" w:color="auto" w:fill="E8F2FE"/>
+          <w:lang w:val="en-US"/>
+        </w:rPr>
+        <w:t>addToInventory</w:t>
+      </w:r>
+      <w:proofErr w:type="spellEnd"/>
+      <w:r>
+        <w:rPr>
+          <w:rFonts w:ascii="Consolas" w:hAnsi="Consolas" w:cs="Consolas"/>
+          <w:color w:val="000000"/>
+          <w:sz w:val="20"/>
+          <w:szCs w:val="20"/>
+          <w:shd w:val="clear" w:color="auto" w:fill="E8F2FE"/>
+          <w:lang w:val="en-US"/>
+        </w:rPr>
+        <w:t>(</w:t>
+      </w:r>
+      <w:proofErr w:type="spellStart"/>
+      <w:proofErr w:type="gramEnd"/>
+      <w:r>
+        <w:rPr>
+          <w:rFonts w:ascii="Consolas" w:hAnsi="Consolas" w:cs="Consolas"/>
+          <w:color w:val="000000"/>
+          <w:sz w:val="20"/>
+          <w:szCs w:val="20"/>
+          <w:shd w:val="clear" w:color="auto" w:fill="E8F2FE"/>
+          <w:lang w:val="en-US"/>
+        </w:rPr>
+        <w:t>HPEntityInterface</w:t>
+      </w:r>
+      <w:proofErr w:type="spellEnd"/>
+      <w:r>
+        <w:rPr>
+          <w:rFonts w:ascii="Consolas" w:hAnsi="Consolas" w:cs="Consolas"/>
+          <w:color w:val="000000"/>
+          <w:sz w:val="20"/>
+          <w:szCs w:val="20"/>
+          <w:shd w:val="clear" w:color="auto" w:fill="E8F2FE"/>
+          <w:lang w:val="en-US"/>
+        </w:rPr>
+        <w:t xml:space="preserve"> </w:t>
+      </w:r>
+      <w:r>
+        <w:rPr>
+          <w:rFonts w:ascii="Consolas" w:hAnsi="Consolas" w:cs="Consolas"/>
+          <w:color w:val="6A3E3E"/>
+          <w:sz w:val="20"/>
+          <w:szCs w:val="20"/>
+          <w:shd w:val="clear" w:color="auto" w:fill="E8F2FE"/>
+          <w:lang w:val="en-US"/>
+        </w:rPr>
+        <w:t>item</w:t>
+      </w:r>
+      <w:r>
+        <w:rPr>
+          <w:rFonts w:ascii="Consolas" w:hAnsi="Consolas" w:cs="Consolas"/>
+          <w:color w:val="000000"/>
+          <w:sz w:val="20"/>
+          <w:szCs w:val="20"/>
+          <w:shd w:val="clear" w:color="auto" w:fill="E8F2FE"/>
+          <w:lang w:val="en-US"/>
+        </w:rPr>
+        <w:t>)</w:t>
+      </w:r>
+    </w:p>
+    <w:p>
+      <w:pPr>
+        <w:pStyle w:val="ListParagraph"/>
+        <w:numPr>
+          <w:ilvl w:val="0"/>
+          <w:numId w:val="12"/>
+        </w:numPr>
+        <w:jc w:val="both"/>
+        <w:rPr>
+          <w:b/>
+          <w:sz w:val="24"/>
+        </w:rPr>
+      </w:pPr>
+      <w:r>
+        <w:rPr>
+          <w:rFonts w:ascii="Consolas" w:hAnsi="Consolas" w:cs="Consolas"/>
+          <w:b/>
+          <w:bCs/>
+          <w:color w:val="7F0055"/>
+          <w:sz w:val="20"/>
+          <w:szCs w:val="20"/>
+          <w:shd w:val="clear" w:color="auto" w:fill="E8F2FE"/>
+          <w:lang w:val="en-US"/>
+        </w:rPr>
+        <w:t>void</w:t>
+      </w:r>
+      <w:r>
+        <w:rPr>
+          <w:rFonts w:ascii="Consolas" w:hAnsi="Consolas" w:cs="Consolas"/>
+          <w:color w:val="000000"/>
+          <w:sz w:val="20"/>
+          <w:szCs w:val="20"/>
+          <w:shd w:val="clear" w:color="auto" w:fill="E8F2FE"/>
+          <w:lang w:val="en-US"/>
+        </w:rPr>
+        <w:t xml:space="preserve"> </w:t>
+      </w:r>
+      <w:proofErr w:type="spellStart"/>
+      <w:proofErr w:type="gramStart"/>
+      <w:r>
+        <w:rPr>
+          <w:rFonts w:ascii="Consolas" w:hAnsi="Consolas" w:cs="Consolas"/>
+          <w:color w:val="000000"/>
+          <w:sz w:val="20"/>
+          <w:szCs w:val="20"/>
+          <w:shd w:val="clear" w:color="auto" w:fill="E8F2FE"/>
+          <w:lang w:val="en-US"/>
+        </w:rPr>
+        <w:t>removeFromInventory</w:t>
+      </w:r>
+      <w:proofErr w:type="spellEnd"/>
+      <w:r>
+        <w:rPr>
+          <w:rFonts w:ascii="Consolas" w:hAnsi="Consolas" w:cs="Consolas"/>
+          <w:color w:val="000000"/>
+          <w:sz w:val="20"/>
+          <w:szCs w:val="20"/>
+          <w:shd w:val="clear" w:color="auto" w:fill="E8F2FE"/>
+          <w:lang w:val="en-US"/>
+        </w:rPr>
+        <w:t>(</w:t>
+      </w:r>
+      <w:proofErr w:type="spellStart"/>
+      <w:proofErr w:type="gramEnd"/>
+      <w:r>
+        <w:rPr>
+          <w:rFonts w:ascii="Consolas" w:hAnsi="Consolas" w:cs="Consolas"/>
+          <w:color w:val="000000"/>
+          <w:sz w:val="20"/>
+          <w:szCs w:val="20"/>
+          <w:shd w:val="clear" w:color="auto" w:fill="E8F2FE"/>
+          <w:lang w:val="en-US"/>
+        </w:rPr>
+        <w:t>HPEntityInterface</w:t>
+      </w:r>
+      <w:proofErr w:type="spellEnd"/>
+      <w:r>
+        <w:rPr>
+          <w:rFonts w:ascii="Consolas" w:hAnsi="Consolas" w:cs="Consolas"/>
+          <w:color w:val="000000"/>
+          <w:sz w:val="20"/>
+          <w:szCs w:val="20"/>
+          <w:shd w:val="clear" w:color="auto" w:fill="E8F2FE"/>
+          <w:lang w:val="en-US"/>
+        </w:rPr>
+        <w:t xml:space="preserve"> </w:t>
+      </w:r>
+      <w:r>
+        <w:rPr>
+          <w:rFonts w:ascii="Consolas" w:hAnsi="Consolas" w:cs="Consolas"/>
+          <w:color w:val="6A3E3E"/>
+          <w:sz w:val="20"/>
+          <w:szCs w:val="20"/>
+          <w:shd w:val="clear" w:color="auto" w:fill="E8F2FE"/>
+          <w:lang w:val="en-US"/>
+        </w:rPr>
+        <w:t>item</w:t>
+      </w:r>
+      <w:r>
+        <w:rPr>
+          <w:rFonts w:ascii="Consolas" w:hAnsi="Consolas" w:cs="Consolas"/>
+          <w:color w:val="000000"/>
+          <w:sz w:val="20"/>
+          <w:szCs w:val="20"/>
+          <w:shd w:val="clear" w:color="auto" w:fill="E8F2FE"/>
+          <w:lang w:val="en-US"/>
+        </w:rPr>
+        <w:t>)</w:t>
+      </w:r>
+    </w:p>
+    <w:p>
+      <w:pPr>
+        <w:pStyle w:val="ListParagraph"/>
+        <w:numPr>
+          <w:ilvl w:val="0"/>
+          <w:numId w:val="12"/>
+        </w:numPr>
+        <w:jc w:val="both"/>
+        <w:rPr>
+          <w:b/>
+          <w:sz w:val="24"/>
+        </w:rPr>
+      </w:pPr>
+      <w:proofErr w:type="spellStart"/>
+      <w:r>
+        <w:rPr>
+          <w:rFonts w:ascii="Consolas" w:hAnsi="Consolas" w:cs="Consolas"/>
+          <w:color w:val="000000"/>
+          <w:sz w:val="20"/>
+          <w:szCs w:val="20"/>
+          <w:shd w:val="clear" w:color="auto" w:fill="E8F2FE"/>
+          <w:lang w:val="en-US"/>
+        </w:rPr>
+        <w:t>ArrayList</w:t>
+      </w:r>
+      <w:proofErr w:type="spellEnd"/>
+      <w:r>
+        <w:rPr>
+          <w:rFonts w:ascii="Consolas" w:hAnsi="Consolas" w:cs="Consolas"/>
+          <w:color w:val="000000"/>
+          <w:sz w:val="20"/>
+          <w:szCs w:val="20"/>
+          <w:shd w:val="clear" w:color="auto" w:fill="E8F2FE"/>
+          <w:lang w:val="en-US"/>
+        </w:rPr>
+        <w:t>&lt;</w:t>
+      </w:r>
+      <w:proofErr w:type="spellStart"/>
+      <w:r>
+        <w:rPr>
+          <w:rFonts w:ascii="Consolas" w:hAnsi="Consolas" w:cs="Consolas"/>
+          <w:color w:val="000000"/>
+          <w:sz w:val="20"/>
+          <w:szCs w:val="20"/>
+          <w:shd w:val="clear" w:color="auto" w:fill="E8F2FE"/>
+          <w:lang w:val="en-US"/>
+        </w:rPr>
+        <w:t>HPEntityInterface</w:t>
+      </w:r>
+      <w:proofErr w:type="spellEnd"/>
+      <w:r>
+        <w:rPr>
+          <w:rFonts w:ascii="Consolas" w:hAnsi="Consolas" w:cs="Consolas"/>
+          <w:color w:val="000000"/>
+          <w:sz w:val="20"/>
+          <w:szCs w:val="20"/>
+          <w:shd w:val="clear" w:color="auto" w:fill="E8F2FE"/>
+          <w:lang w:val="en-US"/>
+        </w:rPr>
+        <w:t xml:space="preserve">&gt; </w:t>
+      </w:r>
+      <w:proofErr w:type="spellStart"/>
+      <w:proofErr w:type="gramStart"/>
+      <w:r>
+        <w:rPr>
+          <w:rFonts w:ascii="Consolas" w:hAnsi="Consolas" w:cs="Consolas"/>
+          <w:color w:val="000000"/>
+          <w:sz w:val="20"/>
+          <w:szCs w:val="20"/>
+          <w:shd w:val="clear" w:color="auto" w:fill="E8F2FE"/>
+          <w:lang w:val="en-US"/>
+        </w:rPr>
+        <w:t>getItemsCarried</w:t>
+      </w:r>
+      <w:proofErr w:type="spellEnd"/>
+      <w:r>
+        <w:rPr>
+          <w:rFonts w:ascii="Consolas" w:hAnsi="Consolas" w:cs="Consolas"/>
+          <w:color w:val="000000"/>
+          <w:sz w:val="20"/>
+          <w:szCs w:val="20"/>
+          <w:shd w:val="clear" w:color="auto" w:fill="E8F2FE"/>
+          <w:lang w:val="en-US"/>
+        </w:rPr>
+        <w:t>(</w:t>
+      </w:r>
+      <w:proofErr w:type="gramEnd"/>
+      <w:r>
+        <w:rPr>
+          <w:rFonts w:ascii="Consolas" w:hAnsi="Consolas" w:cs="Consolas"/>
+          <w:color w:val="000000"/>
+          <w:sz w:val="20"/>
+          <w:szCs w:val="20"/>
+          <w:shd w:val="clear" w:color="auto" w:fill="E8F2FE"/>
+          <w:lang w:val="en-US"/>
+        </w:rPr>
+        <w:t>)</w:t>
+      </w:r>
+    </w:p>
+    <w:p>
+      <w:pPr>
+        <w:pStyle w:val="ListParagraph"/>
+        <w:ind w:left="1080"/>
+        <w:jc w:val="both"/>
+        <w:rPr>
+          <w:b/>
+          <w:sz w:val="24"/>
+        </w:rPr>
+      </w:pPr>
+    </w:p>
+    <w:p>
+      <w:pPr>
+        <w:pStyle w:val="ListParagraph"/>
+        <w:ind w:left="1080"/>
+        <w:jc w:val="both"/>
+        <w:rPr>
+          <w:sz w:val="24"/>
+        </w:rPr>
+      </w:pPr>
+      <w:r>
+        <w:rPr>
+          <w:sz w:val="24"/>
+        </w:rPr>
+        <w:t xml:space="preserve">In </w:t>
+      </w:r>
+      <w:r>
+        <w:rPr>
+          <w:sz w:val="24"/>
+        </w:rPr>
+        <w:t>addition,</w:t>
+      </w:r>
+      <w:r>
+        <w:rPr>
+          <w:sz w:val="24"/>
+        </w:rPr>
+        <w:t xml:space="preserve"> 4 new public methods were created to decrease </w:t>
+      </w:r>
+      <w:r>
+        <w:rPr>
+          <w:sz w:val="24"/>
+        </w:rPr>
+        <w:t>the reliance</w:t>
+      </w:r>
+      <w:r>
+        <w:rPr>
+          <w:sz w:val="24"/>
+        </w:rPr>
+        <w:t xml:space="preserve"> on</w:t>
+      </w:r>
+      <w:r>
+        <w:rPr>
+          <w:rFonts w:ascii="Consolas" w:hAnsi="Consolas" w:cs="Consolas"/>
+          <w:color w:val="000000"/>
+          <w:sz w:val="20"/>
+          <w:szCs w:val="20"/>
+          <w:shd w:val="clear" w:color="auto" w:fill="E8F2FE"/>
+          <w:lang w:val="en-US"/>
+        </w:rPr>
+        <w:t xml:space="preserve"> </w:t>
+      </w:r>
+      <w:proofErr w:type="spellStart"/>
+      <w:proofErr w:type="gramStart"/>
+      <w:r>
+        <w:rPr>
+          <w:rFonts w:ascii="Consolas" w:hAnsi="Consolas" w:cs="Consolas"/>
+          <w:color w:val="000000"/>
+          <w:sz w:val="20"/>
+          <w:szCs w:val="20"/>
+          <w:shd w:val="clear" w:color="auto" w:fill="E8F2FE"/>
+          <w:lang w:val="en-US"/>
+        </w:rPr>
+        <w:t>getItemsCarried</w:t>
+      </w:r>
+      <w:proofErr w:type="spellEnd"/>
+      <w:r>
+        <w:rPr>
+          <w:rFonts w:ascii="Consolas" w:hAnsi="Consolas" w:cs="Consolas"/>
+          <w:color w:val="000000"/>
+          <w:sz w:val="20"/>
+          <w:szCs w:val="20"/>
+          <w:shd w:val="clear" w:color="auto" w:fill="E8F2FE"/>
+          <w:lang w:val="en-US"/>
+        </w:rPr>
+        <w:t>(</w:t>
+      </w:r>
+      <w:proofErr w:type="gramEnd"/>
+      <w:r>
+        <w:rPr>
+          <w:rFonts w:ascii="Consolas" w:hAnsi="Consolas" w:cs="Consolas"/>
+          <w:color w:val="000000"/>
+          <w:sz w:val="20"/>
+          <w:szCs w:val="20"/>
+          <w:shd w:val="clear" w:color="auto" w:fill="E8F2FE"/>
+          <w:lang w:val="en-US"/>
+        </w:rPr>
+        <w:t>)</w:t>
+      </w:r>
+      <w:r>
+        <w:rPr>
+          <w:sz w:val="24"/>
+        </w:rPr>
+        <w:t xml:space="preserve"> </w:t>
+      </w:r>
+      <w:r>
+        <w:rPr>
+          <w:sz w:val="24"/>
+        </w:rPr>
+        <w:t xml:space="preserve">for uses such as checking if the actor carries an item or </w:t>
+      </w:r>
+      <w:r>
+        <w:rPr>
+          <w:sz w:val="24"/>
+        </w:rPr>
+        <w:t xml:space="preserve">if </w:t>
+      </w:r>
+      <w:r>
+        <w:rPr>
+          <w:sz w:val="24"/>
+        </w:rPr>
+        <w:t>actor</w:t>
+      </w:r>
+      <w:r>
+        <w:rPr>
+          <w:sz w:val="24"/>
+        </w:rPr>
+        <w:t xml:space="preserve">s inventory is </w:t>
+      </w:r>
+      <w:r>
+        <w:rPr>
+          <w:sz w:val="24"/>
+        </w:rPr>
+        <w:t>full</w:t>
+      </w:r>
+      <w:r>
+        <w:rPr>
+          <w:sz w:val="24"/>
+        </w:rPr>
+        <w:t xml:space="preserve">. </w:t>
+      </w:r>
+      <w:r>
+        <w:rPr>
+          <w:sz w:val="24"/>
+        </w:rPr>
+        <w:t>Therefore,</w:t>
+      </w:r>
+      <w:r>
+        <w:rPr>
+          <w:sz w:val="24"/>
+        </w:rPr>
+        <w:t xml:space="preserve"> theses</w:t>
+      </w:r>
+      <w:r>
+        <w:rPr>
+          <w:sz w:val="24"/>
+        </w:rPr>
+        <w:t xml:space="preserve"> </w:t>
+      </w:r>
+      <w:r>
+        <w:rPr>
+          <w:sz w:val="24"/>
+        </w:rPr>
+        <w:t>specific</w:t>
+      </w:r>
+      <w:r>
+        <w:rPr>
+          <w:sz w:val="24"/>
+        </w:rPr>
+        <w:t xml:space="preserve"> method will decrease </w:t>
+      </w:r>
+      <w:r>
+        <w:rPr>
+          <w:sz w:val="24"/>
+        </w:rPr>
+        <w:t>duplicated code</w:t>
+      </w:r>
+      <w:r>
+        <w:rPr>
+          <w:sz w:val="24"/>
+        </w:rPr>
+        <w:t xml:space="preserve"> as </w:t>
+      </w:r>
+      <w:r>
+        <w:rPr>
+          <w:sz w:val="24"/>
+        </w:rPr>
+        <w:t>their</w:t>
+      </w:r>
+      <w:r>
+        <w:rPr>
+          <w:sz w:val="24"/>
+        </w:rPr>
+        <w:t xml:space="preserve"> functionality</w:t>
+      </w:r>
+      <w:r>
+        <w:rPr>
+          <w:sz w:val="24"/>
+        </w:rPr>
+        <w:t xml:space="preserve"> are </w:t>
+      </w:r>
+      <w:r>
+        <w:rPr>
+          <w:sz w:val="24"/>
+        </w:rPr>
+        <w:t xml:space="preserve">used </w:t>
+      </w:r>
+      <w:r>
+        <w:rPr>
+          <w:sz w:val="24"/>
+        </w:rPr>
+        <w:t>throughout</w:t>
+      </w:r>
+      <w:r>
+        <w:rPr>
+          <w:sz w:val="24"/>
+        </w:rPr>
+        <w:t xml:space="preserve"> the </w:t>
+      </w:r>
+      <w:r>
+        <w:rPr>
+          <w:sz w:val="24"/>
+        </w:rPr>
+        <w:t>Harry Potter</w:t>
+      </w:r>
+      <w:r>
+        <w:rPr>
+          <w:sz w:val="24"/>
+        </w:rPr>
+        <w:t xml:space="preserve"> game</w:t>
+      </w:r>
+      <w:r>
+        <w:rPr>
+          <w:sz w:val="24"/>
+        </w:rPr>
+        <w:t>.</w:t>
+      </w:r>
+    </w:p>
+    <w:p>
+      <w:pPr>
+        <w:pStyle w:val="ListParagraph"/>
+        <w:numPr>
+          <w:ilvl w:val="0"/>
+          <w:numId w:val="12"/>
+        </w:numPr>
+        <w:jc w:val="both"/>
+        <w:rPr>
+          <w:b/>
+          <w:sz w:val="19"/>
+          <w:szCs w:val="19"/>
+        </w:rPr>
+      </w:pPr>
+      <w:proofErr w:type="spellStart"/>
+      <w:r>
+        <w:rPr>
+          <w:rFonts w:ascii="Consolas" w:hAnsi="Consolas" w:cs="Consolas"/>
+          <w:color w:val="000000"/>
+          <w:sz w:val="20"/>
+          <w:szCs w:val="20"/>
+          <w:shd w:val="clear" w:color="auto" w:fill="E8F2FE"/>
+          <w:lang w:val="en-US"/>
+        </w:rPr>
+        <w:t>A</w:t>
+      </w:r>
+      <w:r>
+        <w:rPr>
+          <w:rFonts w:ascii="Consolas" w:hAnsi="Consolas" w:cs="Consolas"/>
+          <w:color w:val="000000"/>
+          <w:sz w:val="19"/>
+          <w:szCs w:val="19"/>
+          <w:shd w:val="clear" w:color="auto" w:fill="E8F2FE"/>
+          <w:lang w:val="en-US"/>
+        </w:rPr>
+        <w:t>rrayList</w:t>
+      </w:r>
+      <w:proofErr w:type="spellEnd"/>
+      <w:r>
+        <w:rPr>
+          <w:rFonts w:ascii="Consolas" w:hAnsi="Consolas" w:cs="Consolas"/>
+          <w:color w:val="000000"/>
+          <w:sz w:val="19"/>
+          <w:szCs w:val="19"/>
+          <w:shd w:val="clear" w:color="auto" w:fill="E8F2FE"/>
+          <w:lang w:val="en-US"/>
+        </w:rPr>
+        <w:t>&lt;</w:t>
+      </w:r>
+      <w:proofErr w:type="spellStart"/>
+      <w:r>
+        <w:rPr>
+          <w:rFonts w:ascii="Consolas" w:hAnsi="Consolas" w:cs="Consolas"/>
+          <w:color w:val="000000"/>
+          <w:sz w:val="19"/>
+          <w:szCs w:val="19"/>
+          <w:shd w:val="clear" w:color="auto" w:fill="E8F2FE"/>
+          <w:lang w:val="en-US"/>
+        </w:rPr>
+        <w:t>HPEntityInterface</w:t>
+      </w:r>
+      <w:proofErr w:type="spellEnd"/>
+      <w:r>
+        <w:rPr>
+          <w:rFonts w:ascii="Consolas" w:hAnsi="Consolas" w:cs="Consolas"/>
+          <w:color w:val="000000"/>
+          <w:sz w:val="19"/>
+          <w:szCs w:val="19"/>
+          <w:shd w:val="clear" w:color="auto" w:fill="E8F2FE"/>
+          <w:lang w:val="en-US"/>
+        </w:rPr>
+        <w:t>&gt;</w:t>
+      </w:r>
+      <w:proofErr w:type="spellStart"/>
+      <w:proofErr w:type="gramStart"/>
+      <w:r>
+        <w:rPr>
+          <w:rFonts w:ascii="Consolas" w:hAnsi="Consolas" w:cs="Consolas"/>
+          <w:color w:val="000000"/>
+          <w:sz w:val="19"/>
+          <w:szCs w:val="19"/>
+          <w:shd w:val="clear" w:color="auto" w:fill="E8F2FE"/>
+          <w:lang w:val="en-US"/>
+        </w:rPr>
+        <w:t>getItemsWithCapability</w:t>
+      </w:r>
+      <w:proofErr w:type="spellEnd"/>
+      <w:r>
+        <w:rPr>
+          <w:rFonts w:ascii="Consolas" w:hAnsi="Consolas" w:cs="Consolas"/>
+          <w:color w:val="000000"/>
+          <w:sz w:val="19"/>
+          <w:szCs w:val="19"/>
+          <w:shd w:val="clear" w:color="auto" w:fill="E8F2FE"/>
+          <w:lang w:val="en-US"/>
+        </w:rPr>
+        <w:t>(</w:t>
+      </w:r>
+      <w:proofErr w:type="gramEnd"/>
+      <w:r>
+        <w:rPr>
+          <w:rFonts w:ascii="Consolas" w:hAnsi="Consolas" w:cs="Consolas"/>
+          <w:color w:val="000000"/>
+          <w:sz w:val="19"/>
+          <w:szCs w:val="19"/>
+          <w:shd w:val="clear" w:color="auto" w:fill="E8F2FE"/>
+          <w:lang w:val="en-US"/>
+        </w:rPr>
+        <w:t xml:space="preserve">Capability </w:t>
+      </w:r>
+      <w:r>
+        <w:rPr>
+          <w:rFonts w:ascii="Consolas" w:hAnsi="Consolas" w:cs="Consolas"/>
+          <w:color w:val="000000"/>
+          <w:sz w:val="19"/>
+          <w:szCs w:val="19"/>
+          <w:shd w:val="clear" w:color="auto" w:fill="E8F2FE"/>
+          <w:lang w:val="en-US"/>
+        </w:rPr>
+        <w:t>c</w:t>
+      </w:r>
+      <w:r>
+        <w:rPr>
+          <w:rFonts w:ascii="Consolas" w:hAnsi="Consolas" w:cs="Consolas"/>
+          <w:color w:val="6A3E3E"/>
+          <w:sz w:val="19"/>
+          <w:szCs w:val="19"/>
+          <w:shd w:val="clear" w:color="auto" w:fill="E8F2FE"/>
+          <w:lang w:val="en-US"/>
+        </w:rPr>
+        <w:t>apability</w:t>
+      </w:r>
+      <w:r>
+        <w:rPr>
+          <w:rFonts w:ascii="Consolas" w:hAnsi="Consolas" w:cs="Consolas"/>
+          <w:color w:val="000000"/>
+          <w:sz w:val="19"/>
+          <w:szCs w:val="19"/>
+          <w:shd w:val="clear" w:color="auto" w:fill="E8F2FE"/>
+          <w:lang w:val="en-US"/>
+        </w:rPr>
+        <w:t>)</w:t>
+      </w:r>
+    </w:p>
+    <w:p>
+      <w:pPr>
+        <w:pStyle w:val="ListParagraph"/>
+        <w:numPr>
+          <w:ilvl w:val="0"/>
+          <w:numId w:val="12"/>
+        </w:numPr>
+        <w:jc w:val="both"/>
+        <w:rPr>
+          <w:b/>
+          <w:sz w:val="24"/>
+        </w:rPr>
+      </w:pPr>
+      <w:proofErr w:type="spellStart"/>
+      <w:r>
+        <w:rPr>
+          <w:rFonts w:ascii="Consolas" w:hAnsi="Consolas" w:cs="Consolas"/>
+          <w:color w:val="000000"/>
+          <w:sz w:val="20"/>
+          <w:szCs w:val="20"/>
+          <w:shd w:val="clear" w:color="auto" w:fill="E8F2FE"/>
+          <w:lang w:val="en-US"/>
+        </w:rPr>
+        <w:t>HPEntityInterface</w:t>
+      </w:r>
+      <w:proofErr w:type="spellEnd"/>
+      <w:r>
+        <w:rPr>
+          <w:rFonts w:ascii="Consolas" w:hAnsi="Consolas" w:cs="Consolas"/>
+          <w:color w:val="000000"/>
+          <w:sz w:val="20"/>
+          <w:szCs w:val="20"/>
+          <w:shd w:val="clear" w:color="auto" w:fill="E8F2FE"/>
+          <w:lang w:val="en-US"/>
+        </w:rPr>
+        <w:t xml:space="preserve"> </w:t>
+      </w:r>
+      <w:proofErr w:type="spellStart"/>
+      <w:proofErr w:type="gramStart"/>
+      <w:r>
+        <w:rPr>
+          <w:rFonts w:ascii="Consolas" w:hAnsi="Consolas" w:cs="Consolas"/>
+          <w:color w:val="000000"/>
+          <w:sz w:val="20"/>
+          <w:szCs w:val="20"/>
+          <w:shd w:val="clear" w:color="auto" w:fill="E8F2FE"/>
+          <w:lang w:val="en-US"/>
+        </w:rPr>
+        <w:t>getHighestItemWithCapability</w:t>
+      </w:r>
+      <w:proofErr w:type="spellEnd"/>
+      <w:r>
+        <w:rPr>
+          <w:rFonts w:ascii="Consolas" w:hAnsi="Consolas" w:cs="Consolas"/>
+          <w:color w:val="000000"/>
+          <w:sz w:val="20"/>
+          <w:szCs w:val="20"/>
+          <w:shd w:val="clear" w:color="auto" w:fill="E8F2FE"/>
+          <w:lang w:val="en-US"/>
+        </w:rPr>
+        <w:t>(</w:t>
+      </w:r>
+      <w:proofErr w:type="gramEnd"/>
+      <w:r>
+        <w:rPr>
+          <w:rFonts w:ascii="Consolas" w:hAnsi="Consolas" w:cs="Consolas"/>
+          <w:color w:val="000000"/>
+          <w:sz w:val="20"/>
+          <w:szCs w:val="20"/>
+          <w:shd w:val="clear" w:color="auto" w:fill="E8F2FE"/>
+          <w:lang w:val="en-US"/>
+        </w:rPr>
+        <w:t xml:space="preserve">Capability </w:t>
+      </w:r>
+      <w:r>
+        <w:rPr>
+          <w:rFonts w:ascii="Consolas" w:hAnsi="Consolas" w:cs="Consolas"/>
+          <w:color w:val="000000"/>
+          <w:sz w:val="20"/>
+          <w:szCs w:val="20"/>
+          <w:u w:val="single"/>
+          <w:shd w:val="clear" w:color="auto" w:fill="E8F2FE"/>
+          <w:lang w:val="en-US"/>
+        </w:rPr>
+        <w:t>capability</w:t>
+      </w:r>
+      <w:r>
+        <w:rPr>
+          <w:rFonts w:ascii="Consolas" w:hAnsi="Consolas" w:cs="Consolas"/>
+          <w:color w:val="000000"/>
+          <w:sz w:val="20"/>
+          <w:szCs w:val="20"/>
+          <w:shd w:val="clear" w:color="auto" w:fill="E8F2FE"/>
+          <w:lang w:val="en-US"/>
+        </w:rPr>
+        <w:t>)</w:t>
+      </w:r>
+    </w:p>
+    <w:p>
+      <w:pPr>
+        <w:pStyle w:val="ListParagraph"/>
+        <w:numPr>
+          <w:ilvl w:val="0"/>
+          <w:numId w:val="12"/>
+        </w:numPr>
+        <w:jc w:val="both"/>
+        <w:rPr>
+          <w:b/>
+          <w:sz w:val="24"/>
+        </w:rPr>
+      </w:pPr>
+      <w:proofErr w:type="spellStart"/>
+      <w:r>
+        <w:rPr>
+          <w:rFonts w:ascii="Consolas" w:hAnsi="Consolas" w:cs="Consolas"/>
+          <w:b/>
+          <w:bCs/>
+          <w:color w:val="7F0055"/>
+          <w:sz w:val="20"/>
+          <w:szCs w:val="20"/>
+          <w:shd w:val="clear" w:color="auto" w:fill="E8F2FE"/>
+          <w:lang w:val="en-US"/>
+        </w:rPr>
+        <w:t>boolean</w:t>
+      </w:r>
+      <w:proofErr w:type="spellEnd"/>
+      <w:r>
+        <w:rPr>
+          <w:rFonts w:ascii="Consolas" w:hAnsi="Consolas" w:cs="Consolas"/>
+          <w:color w:val="000000"/>
+          <w:sz w:val="20"/>
+          <w:szCs w:val="20"/>
+          <w:shd w:val="clear" w:color="auto" w:fill="E8F2FE"/>
+          <w:lang w:val="en-US"/>
+        </w:rPr>
+        <w:t xml:space="preserve"> </w:t>
+      </w:r>
+      <w:proofErr w:type="spellStart"/>
+      <w:proofErr w:type="gramStart"/>
+      <w:r>
+        <w:rPr>
+          <w:rFonts w:ascii="Consolas" w:hAnsi="Consolas" w:cs="Consolas"/>
+          <w:color w:val="000000"/>
+          <w:sz w:val="20"/>
+          <w:szCs w:val="20"/>
+          <w:shd w:val="clear" w:color="auto" w:fill="E8F2FE"/>
+          <w:lang w:val="en-US"/>
+        </w:rPr>
+        <w:t>inventoryNotFull</w:t>
+      </w:r>
+      <w:proofErr w:type="spellEnd"/>
+      <w:r>
+        <w:rPr>
+          <w:rFonts w:ascii="Consolas" w:hAnsi="Consolas" w:cs="Consolas"/>
+          <w:color w:val="000000"/>
+          <w:sz w:val="20"/>
+          <w:szCs w:val="20"/>
+          <w:shd w:val="clear" w:color="auto" w:fill="E8F2FE"/>
+          <w:lang w:val="en-US"/>
+        </w:rPr>
+        <w:t>(</w:t>
+      </w:r>
+      <w:proofErr w:type="gramEnd"/>
+      <w:r>
+        <w:rPr>
+          <w:rFonts w:ascii="Consolas" w:hAnsi="Consolas" w:cs="Consolas"/>
+          <w:color w:val="000000"/>
+          <w:sz w:val="20"/>
+          <w:szCs w:val="20"/>
+          <w:shd w:val="clear" w:color="auto" w:fill="E8F2FE"/>
+          <w:lang w:val="en-US"/>
+        </w:rPr>
+        <w:t>)</w:t>
+      </w:r>
+    </w:p>
+    <w:p>
+      <w:pPr>
+        <w:pStyle w:val="ListParagraph"/>
+        <w:numPr>
+          <w:ilvl w:val="0"/>
+          <w:numId w:val="12"/>
+        </w:numPr>
+        <w:jc w:val="both"/>
+        <w:rPr>
+          <w:b/>
+          <w:sz w:val="24"/>
+        </w:rPr>
+      </w:pPr>
+      <w:proofErr w:type="spellStart"/>
+      <w:r>
+        <w:rPr>
+          <w:rFonts w:ascii="Consolas" w:hAnsi="Consolas" w:cs="Consolas"/>
+          <w:b/>
+          <w:bCs/>
+          <w:color w:val="7F0055"/>
+          <w:sz w:val="20"/>
+          <w:szCs w:val="20"/>
+          <w:shd w:val="clear" w:color="auto" w:fill="E8F2FE"/>
+          <w:lang w:val="en-US"/>
+        </w:rPr>
+        <w:t>boolean</w:t>
+      </w:r>
+      <w:proofErr w:type="spellEnd"/>
+      <w:r>
+        <w:rPr>
+          <w:rFonts w:ascii="Consolas" w:hAnsi="Consolas" w:cs="Consolas"/>
+          <w:color w:val="000000"/>
+          <w:sz w:val="20"/>
+          <w:szCs w:val="20"/>
+          <w:shd w:val="clear" w:color="auto" w:fill="E8F2FE"/>
+          <w:lang w:val="en-US"/>
+        </w:rPr>
+        <w:t xml:space="preserve"> </w:t>
+      </w:r>
+      <w:proofErr w:type="spellStart"/>
+      <w:proofErr w:type="gramStart"/>
+      <w:r>
+        <w:rPr>
+          <w:rFonts w:ascii="Consolas" w:hAnsi="Consolas" w:cs="Consolas"/>
+          <w:color w:val="000000"/>
+          <w:sz w:val="20"/>
+          <w:szCs w:val="20"/>
+          <w:shd w:val="clear" w:color="auto" w:fill="E8F2FE"/>
+          <w:lang w:val="en-US"/>
+        </w:rPr>
+        <w:t>carriesItems</w:t>
+      </w:r>
+      <w:proofErr w:type="spellEnd"/>
+      <w:r>
+        <w:rPr>
+          <w:rFonts w:ascii="Consolas" w:hAnsi="Consolas" w:cs="Consolas"/>
+          <w:color w:val="000000"/>
+          <w:sz w:val="20"/>
+          <w:szCs w:val="20"/>
+          <w:shd w:val="clear" w:color="auto" w:fill="E8F2FE"/>
+          <w:lang w:val="en-US"/>
+        </w:rPr>
+        <w:t>(</w:t>
+      </w:r>
+      <w:proofErr w:type="gramEnd"/>
+      <w:r>
+        <w:rPr>
+          <w:rFonts w:ascii="Consolas" w:hAnsi="Consolas" w:cs="Consolas"/>
+          <w:color w:val="000000"/>
+          <w:sz w:val="20"/>
+          <w:szCs w:val="20"/>
+          <w:shd w:val="clear" w:color="auto" w:fill="E8F2FE"/>
+          <w:lang w:val="en-US"/>
+        </w:rPr>
+        <w:t>)</w:t>
+      </w:r>
+    </w:p>
+    <w:p>
+      <w:pPr>
+        <w:ind w:left="502"/>
+        <w:jc w:val="both"/>
+        <w:rPr>
+          <w:sz w:val="24"/>
+        </w:rPr>
+      </w:pPr>
+      <w:r>
+        <w:rPr>
+          <w:sz w:val="24"/>
+        </w:rPr>
+        <w:t xml:space="preserve">Actors that do not have the </w:t>
+      </w:r>
+      <w:r>
+        <w:rPr>
+          <w:rFonts w:ascii="Consolas" w:hAnsi="Consolas" w:cs="Consolas"/>
+          <w:b/>
+          <w:bCs/>
+          <w:i/>
+          <w:iCs/>
+          <w:color w:val="0000C0"/>
+          <w:sz w:val="20"/>
+          <w:szCs w:val="20"/>
+          <w:shd w:val="clear" w:color="auto" w:fill="D4D4D4"/>
+          <w:lang w:val="en-US"/>
+        </w:rPr>
+        <w:t>INVENTORY</w:t>
+      </w:r>
+      <w:r>
+        <w:rPr>
+          <w:sz w:val="24"/>
+        </w:rPr>
+        <w:t xml:space="preserve"> capability </w:t>
+      </w:r>
+      <w:r>
+        <w:rPr>
+          <w:sz w:val="24"/>
+        </w:rPr>
+        <w:t xml:space="preserve">can still make use of all the new public methods above, with the only difference being </w:t>
+      </w:r>
+      <w:proofErr w:type="spellStart"/>
+      <w:r>
+        <w:rPr>
+          <w:rFonts w:ascii="Consolas" w:hAnsi="Consolas" w:cs="Consolas"/>
+          <w:color w:val="0000C0"/>
+          <w:sz w:val="20"/>
+          <w:szCs w:val="20"/>
+          <w:shd w:val="clear" w:color="auto" w:fill="E8F2FE"/>
+          <w:lang w:val="en-US"/>
+        </w:rPr>
+        <w:t>InventorySize</w:t>
+      </w:r>
+      <w:proofErr w:type="spellEnd"/>
+      <w:r>
+        <w:rPr>
+          <w:sz w:val="24"/>
+        </w:rPr>
+        <w:t xml:space="preserve"> is set to one.</w:t>
+      </w:r>
+      <w:bookmarkStart w:id="0" w:name="_GoBack"/>
+      <w:bookmarkEnd w:id="0"/>
+      <w:r>
+        <w:rPr>
+          <w:sz w:val="24"/>
+        </w:rPr>
+        <w:t xml:space="preserve"> </w:t>
+      </w:r>
+    </w:p>
+    <w:p>
+      <w:pPr>
+        <w:ind w:left="502"/>
+        <w:jc w:val="both"/>
+      </w:pPr>
+      <w:r>
+        <w:rPr>
+          <w:b/>
+          <w:sz w:val="24"/>
+        </w:rPr>
+        <w:t xml:space="preserve">Note: </w:t>
+      </w:r>
+      <w:r>
+        <w:t>When</w:t>
+      </w:r>
+      <w:r>
+        <w:t xml:space="preserve"> </w:t>
+      </w:r>
+      <w:proofErr w:type="spellStart"/>
+      <w:r>
+        <w:rPr>
+          <w:b/>
+        </w:rPr>
+        <w:t>Expelliarmus</w:t>
+      </w:r>
+      <w:proofErr w:type="spellEnd"/>
+      <w:r>
+        <w:rPr>
+          <w:b/>
+        </w:rPr>
+        <w:t xml:space="preserve"> </w:t>
+      </w:r>
+      <w:r>
+        <w:t xml:space="preserve">is cast, the actor will drop a random item that has </w:t>
+      </w:r>
+      <w:r>
+        <w:t xml:space="preserve">either a capability of </w:t>
+      </w:r>
+      <w:r>
+        <w:rPr>
+          <w:rFonts w:ascii="Consolas" w:hAnsi="Consolas" w:cs="Consolas"/>
+          <w:b/>
+          <w:bCs/>
+          <w:i/>
+          <w:iCs/>
+          <w:color w:val="0000C0"/>
+          <w:sz w:val="20"/>
+          <w:szCs w:val="20"/>
+          <w:shd w:val="clear" w:color="auto" w:fill="E8F2FE"/>
+          <w:lang w:val="en-US"/>
+        </w:rPr>
+        <w:t>CASTING</w:t>
+      </w:r>
+      <w:r>
+        <w:t xml:space="preserve"> or </w:t>
+      </w:r>
+      <w:r>
+        <w:rPr>
+          <w:rFonts w:ascii="Consolas" w:hAnsi="Consolas" w:cs="Consolas"/>
+          <w:b/>
+          <w:bCs/>
+          <w:i/>
+          <w:iCs/>
+          <w:color w:val="0000C0"/>
+          <w:sz w:val="20"/>
+          <w:szCs w:val="20"/>
+          <w:shd w:val="clear" w:color="auto" w:fill="E8F2FE"/>
+          <w:lang w:val="en-US"/>
+        </w:rPr>
+        <w:t>WEAPON</w:t>
+      </w:r>
+      <w:r>
+        <w:rPr>
+          <w:rFonts w:ascii="Consolas" w:hAnsi="Consolas" w:cs="Consolas"/>
+          <w:b/>
+          <w:bCs/>
+          <w:iCs/>
+          <w:color w:val="0000C0"/>
+          <w:sz w:val="20"/>
+          <w:szCs w:val="20"/>
+          <w:shd w:val="clear" w:color="auto" w:fill="E8F2FE"/>
+          <w:lang w:val="en-US"/>
+        </w:rPr>
+        <w:t>.</w:t>
+      </w:r>
+      <w:r>
+        <w:t xml:space="preserve"> </w:t>
+      </w:r>
+      <w:r>
+        <w:t>I</w:t>
+      </w:r>
+      <w:r>
+        <w:t xml:space="preserve">f the actor has items of the same capability, </w:t>
+      </w:r>
+      <w:r>
+        <w:t xml:space="preserve">then the actor will drop the one with the highest </w:t>
+      </w:r>
+      <w:r>
+        <w:t>hit points</w:t>
+      </w:r>
+      <w:r>
+        <w:t>.</w:t>
+      </w:r>
+    </w:p>
+    <w:p>
+      <w:pPr>
+        <w:ind w:left="502"/>
+        <w:jc w:val="both"/>
+        <w:rPr>
+          <w:b/>
+        </w:rPr>
+      </w:pPr>
+    </w:p>
+    <w:p>
+      <w:pPr>
+        <w:ind w:left="502"/>
+        <w:jc w:val="both"/>
+        <w:rPr>
+          <w:b/>
         </w:rPr>
       </w:pPr>
     </w:p>
@@ -2102,6 +3757,790 @@
     </w:p>
     <w:p>
       <w:pPr>
+        <w:ind w:left="360"/>
+      </w:pPr>
+      <w:r>
+        <w:t xml:space="preserve">In possession of a Broomstick an actor can travel at double </w:t>
+      </w:r>
+      <w:r>
+        <w:t xml:space="preserve">its usual </w:t>
+      </w:r>
+      <w:r>
+        <w:t>speed. Broomsticks can</w:t>
+      </w:r>
+      <w:r>
+        <w:t xml:space="preserve"> only</w:t>
+      </w:r>
+      <w:r>
+        <w:t xml:space="preserve"> be acquired from a teacher after learning 2 spells. At any given time, an actor can possess one broomstick only</w:t>
+      </w:r>
+      <w:r>
+        <w:t xml:space="preserve">. </w:t>
+      </w:r>
+      <w:r>
+        <w:rPr>
+          <w:sz w:val="24"/>
+        </w:rPr>
+        <w:t xml:space="preserve">A </w:t>
+      </w:r>
+      <w:r>
+        <w:rPr>
+          <w:sz w:val="24"/>
+        </w:rPr>
+        <w:t>broomstick</w:t>
+      </w:r>
+      <w:r>
+        <w:rPr>
+          <w:sz w:val="24"/>
+        </w:rPr>
+        <w:t xml:space="preserve"> is a subclass </w:t>
+      </w:r>
+      <w:proofErr w:type="spellStart"/>
+      <w:r>
+        <w:rPr>
+          <w:sz w:val="24"/>
+        </w:rPr>
+        <w:t>HPentity</w:t>
+      </w:r>
+      <w:proofErr w:type="spellEnd"/>
+      <w:r>
+        <w:rPr>
+          <w:sz w:val="24"/>
+        </w:rPr>
+        <w:t>,</w:t>
+      </w:r>
+      <w:r>
+        <w:rPr>
+          <w:sz w:val="24"/>
+        </w:rPr>
+        <w:t xml:space="preserve"> it has a capability of </w:t>
+      </w:r>
+      <w:r>
+        <w:rPr>
+          <w:rFonts w:ascii="Consolas" w:hAnsi="Consolas" w:cs="Consolas"/>
+          <w:b/>
+          <w:bCs/>
+          <w:i/>
+          <w:iCs/>
+          <w:color w:val="0000C0"/>
+          <w:sz w:val="20"/>
+          <w:szCs w:val="20"/>
+          <w:shd w:val="clear" w:color="auto" w:fill="E8F2FE"/>
+          <w:lang w:val="en-US"/>
+        </w:rPr>
+        <w:t>DOUBLESPEED</w:t>
+      </w:r>
+      <w:r>
+        <w:t>.</w:t>
+      </w:r>
+      <w:r>
+        <w:t xml:space="preserve"> </w:t>
+      </w:r>
+      <w:proofErr w:type="spellStart"/>
+      <w:r>
+        <w:t>DoubleMove</w:t>
+      </w:r>
+      <w:proofErr w:type="spellEnd"/>
+      <w:r>
+        <w:t xml:space="preserve"> action Allows the actor to travel at double speed when it detects the actor is carrying an item with </w:t>
+      </w:r>
+      <w:r>
+        <w:rPr>
+          <w:rFonts w:ascii="Consolas" w:hAnsi="Consolas" w:cs="Consolas"/>
+          <w:b/>
+          <w:bCs/>
+          <w:i/>
+          <w:iCs/>
+          <w:color w:val="0000C0"/>
+          <w:sz w:val="20"/>
+          <w:szCs w:val="20"/>
+          <w:shd w:val="clear" w:color="auto" w:fill="E8F2FE"/>
+          <w:lang w:val="en-US"/>
+        </w:rPr>
+        <w:t>DOUBLESPEED</w:t>
+      </w:r>
+      <w:r>
+        <w:t xml:space="preserve"> </w:t>
+      </w:r>
+      <w:r>
+        <w:t>capability.</w:t>
+      </w:r>
+    </w:p>
+    <w:p>
+      <w:pPr>
+        <w:pStyle w:val="ListParagraph"/>
+        <w:rPr>
+          <w:rFonts w:ascii="Consolas" w:hAnsi="Consolas" w:cs="Consolas"/>
+          <w:b/>
+          <w:bCs/>
+          <w:iCs/>
+          <w:color w:val="0000C0"/>
+          <w:sz w:val="20"/>
+          <w:szCs w:val="20"/>
+          <w:shd w:val="clear" w:color="auto" w:fill="E8F2FE"/>
+          <w:lang w:val="en-US"/>
+        </w:rPr>
+      </w:pPr>
+    </w:p>
+    <w:p>
+      <w:pPr>
+        <w:pStyle w:val="ListParagraph"/>
+        <w:numPr>
+          <w:ilvl w:val="0"/>
+          <w:numId w:val="1"/>
+        </w:numPr>
+        <w:rPr>
+          <w:b/>
+          <w:sz w:val="24"/>
+        </w:rPr>
+      </w:pPr>
+      <w:proofErr w:type="spellStart"/>
+      <w:r>
+        <w:rPr>
+          <w:b/>
+          <w:sz w:val="24"/>
+        </w:rPr>
+        <w:t>DoubleMove</w:t>
+      </w:r>
+      <w:proofErr w:type="spellEnd"/>
+    </w:p>
+    <w:p>
+      <w:pPr>
+        <w:ind w:left="360"/>
+        <w:rPr>
+          <w:sz w:val="24"/>
+        </w:rPr>
+      </w:pPr>
+      <w:r>
+        <w:t xml:space="preserve">If an actor </w:t>
+      </w:r>
+      <w:r>
+        <w:t>possesses</w:t>
+      </w:r>
+      <w:r>
+        <w:t xml:space="preserve"> a </w:t>
+      </w:r>
+      <w:r>
+        <w:t>Broomstick, then</w:t>
+      </w:r>
+      <w:r>
+        <w:t xml:space="preserve"> this </w:t>
+      </w:r>
+      <w:r>
+        <w:t>actor can travel at double its usual speed</w:t>
+      </w:r>
+      <w:r>
+        <w:t>.</w:t>
+      </w:r>
+      <w:r>
+        <w:rPr>
+          <w:sz w:val="24"/>
+        </w:rPr>
+        <w:t xml:space="preserve"> This is achieved by executing </w:t>
+      </w:r>
+      <w:proofErr w:type="spellStart"/>
+      <w:r>
+        <w:rPr>
+          <w:sz w:val="24"/>
+        </w:rPr>
+        <w:t>DoubleMove</w:t>
+      </w:r>
+      <w:proofErr w:type="spellEnd"/>
+      <w:r>
+        <w:rPr>
+          <w:sz w:val="24"/>
+        </w:rPr>
+        <w:t xml:space="preserve"> </w:t>
+      </w:r>
+      <w:r>
+        <w:rPr>
+          <w:sz w:val="24"/>
+        </w:rPr>
+        <w:t>action</w:t>
+      </w:r>
+      <w:r>
+        <w:rPr>
+          <w:sz w:val="24"/>
+        </w:rPr>
+        <w:t xml:space="preserve"> instead of Move </w:t>
+      </w:r>
+      <w:r>
+        <w:rPr>
+          <w:sz w:val="24"/>
+        </w:rPr>
+        <w:t>action</w:t>
+      </w:r>
+      <w:r>
+        <w:rPr>
+          <w:sz w:val="24"/>
+        </w:rPr>
+        <w:t xml:space="preserve">. </w:t>
+      </w:r>
+      <w:r>
+        <w:rPr>
+          <w:sz w:val="24"/>
+        </w:rPr>
+        <w:t>Because</w:t>
+      </w:r>
+      <w:r>
+        <w:rPr>
+          <w:sz w:val="24"/>
+        </w:rPr>
+        <w:t xml:space="preserve"> it uses most of the methods in the Move Class</w:t>
+      </w:r>
+      <w:r>
+        <w:rPr>
+          <w:sz w:val="24"/>
+        </w:rPr>
+        <w:t>,</w:t>
+      </w:r>
+      <w:r>
+        <w:rPr>
+          <w:sz w:val="24"/>
+        </w:rPr>
+        <w:t xml:space="preserve"> </w:t>
+      </w:r>
+      <w:proofErr w:type="spellStart"/>
+      <w:r>
+        <w:rPr>
+          <w:sz w:val="24"/>
+        </w:rPr>
+        <w:t>DoubleMove</w:t>
+      </w:r>
+      <w:proofErr w:type="spellEnd"/>
+      <w:r>
+        <w:rPr>
+          <w:sz w:val="24"/>
+        </w:rPr>
+        <w:t xml:space="preserve"> is a subclass of Move</w:t>
+      </w:r>
+      <w:r>
+        <w:rPr>
+          <w:sz w:val="24"/>
+        </w:rPr>
+        <w:t xml:space="preserve"> class</w:t>
+      </w:r>
+      <w:r>
+        <w:rPr>
+          <w:sz w:val="24"/>
+        </w:rPr>
+        <w:t xml:space="preserve">. </w:t>
+      </w:r>
+      <w:r>
+        <w:rPr>
+          <w:sz w:val="24"/>
+        </w:rPr>
+        <w:t>It o</w:t>
+      </w:r>
+      <w:r>
+        <w:rPr>
+          <w:sz w:val="24"/>
+        </w:rPr>
+        <w:t>nly overrides three methods</w:t>
+      </w:r>
+    </w:p>
+    <w:p>
+      <w:pPr>
+        <w:pStyle w:val="ListParagraph"/>
+        <w:numPr>
+          <w:ilvl w:val="3"/>
+          <w:numId w:val="1"/>
+        </w:numPr>
+        <w:rPr>
+          <w:sz w:val="24"/>
+        </w:rPr>
+      </w:pPr>
+      <w:proofErr w:type="spellStart"/>
+      <w:proofErr w:type="gramStart"/>
+      <w:r>
+        <w:rPr>
+          <w:rFonts w:ascii="Consolas" w:hAnsi="Consolas" w:cs="Consolas"/>
+          <w:color w:val="000000"/>
+          <w:sz w:val="20"/>
+          <w:szCs w:val="20"/>
+          <w:shd w:val="clear" w:color="auto" w:fill="D4D4D4"/>
+          <w:lang w:val="en-US"/>
+        </w:rPr>
+        <w:t>canDo</w:t>
+      </w:r>
+      <w:proofErr w:type="spellEnd"/>
+      <w:r>
+        <w:rPr>
+          <w:rFonts w:ascii="Consolas" w:hAnsi="Consolas" w:cs="Consolas"/>
+          <w:color w:val="000000"/>
+          <w:sz w:val="20"/>
+          <w:szCs w:val="20"/>
+          <w:shd w:val="clear" w:color="auto" w:fill="E8F2FE"/>
+          <w:lang w:val="en-US"/>
+        </w:rPr>
+        <w:t>(</w:t>
+      </w:r>
+      <w:proofErr w:type="spellStart"/>
+      <w:proofErr w:type="gramEnd"/>
+      <w:r>
+        <w:rPr>
+          <w:rFonts w:ascii="Consolas" w:hAnsi="Consolas" w:cs="Consolas"/>
+          <w:color w:val="000000"/>
+          <w:sz w:val="20"/>
+          <w:szCs w:val="20"/>
+          <w:shd w:val="clear" w:color="auto" w:fill="E8F2FE"/>
+          <w:lang w:val="en-US"/>
+        </w:rPr>
+        <w:t>HPActor</w:t>
+      </w:r>
+      <w:proofErr w:type="spellEnd"/>
+      <w:r>
+        <w:rPr>
+          <w:rFonts w:ascii="Consolas" w:hAnsi="Consolas" w:cs="Consolas"/>
+          <w:color w:val="000000"/>
+          <w:sz w:val="20"/>
+          <w:szCs w:val="20"/>
+          <w:shd w:val="clear" w:color="auto" w:fill="E8F2FE"/>
+          <w:lang w:val="en-US"/>
+        </w:rPr>
+        <w:t xml:space="preserve"> </w:t>
+      </w:r>
+      <w:r>
+        <w:rPr>
+          <w:rFonts w:ascii="Consolas" w:hAnsi="Consolas" w:cs="Consolas"/>
+          <w:color w:val="6A3E3E"/>
+          <w:sz w:val="20"/>
+          <w:szCs w:val="20"/>
+          <w:shd w:val="clear" w:color="auto" w:fill="E8F2FE"/>
+          <w:lang w:val="en-US"/>
+        </w:rPr>
+        <w:t>a</w:t>
+      </w:r>
+      <w:r>
+        <w:rPr>
+          <w:rFonts w:ascii="Consolas" w:hAnsi="Consolas" w:cs="Consolas"/>
+          <w:color w:val="000000"/>
+          <w:sz w:val="20"/>
+          <w:szCs w:val="20"/>
+          <w:shd w:val="clear" w:color="auto" w:fill="E8F2FE"/>
+          <w:lang w:val="en-US"/>
+        </w:rPr>
+        <w:t>)</w:t>
+      </w:r>
+      <w:r>
+        <w:rPr>
+          <w:sz w:val="24"/>
+        </w:rPr>
+        <w:t>: same as the one in Move Class with one additional condition being i</w:t>
+      </w:r>
+      <w:r>
+        <w:rPr>
+          <w:sz w:val="24"/>
+        </w:rPr>
+        <w:t>f and only if  the actor possess a Broomstick</w:t>
+      </w:r>
+      <w:r>
+        <w:rPr>
+          <w:sz w:val="24"/>
+        </w:rPr>
+        <w:t>.</w:t>
+      </w:r>
+    </w:p>
+    <w:p>
+      <w:pPr>
+        <w:pStyle w:val="ListParagraph"/>
+        <w:numPr>
+          <w:ilvl w:val="3"/>
+          <w:numId w:val="1"/>
+        </w:numPr>
+        <w:rPr>
+          <w:sz w:val="24"/>
+        </w:rPr>
+      </w:pPr>
+      <w:proofErr w:type="gramStart"/>
+      <w:r>
+        <w:rPr>
+          <w:rFonts w:ascii="Consolas" w:hAnsi="Consolas" w:cs="Consolas"/>
+          <w:color w:val="000000"/>
+          <w:sz w:val="20"/>
+          <w:szCs w:val="20"/>
+          <w:shd w:val="clear" w:color="auto" w:fill="E8F2FE"/>
+          <w:lang w:val="en-US"/>
+        </w:rPr>
+        <w:t>act(</w:t>
+      </w:r>
+      <w:proofErr w:type="spellStart"/>
+      <w:proofErr w:type="gramEnd"/>
+      <w:r>
+        <w:rPr>
+          <w:rFonts w:ascii="Consolas" w:hAnsi="Consolas" w:cs="Consolas"/>
+          <w:color w:val="000000"/>
+          <w:sz w:val="20"/>
+          <w:szCs w:val="20"/>
+          <w:shd w:val="clear" w:color="auto" w:fill="E8F2FE"/>
+          <w:lang w:val="en-US"/>
+        </w:rPr>
+        <w:t>HPActor</w:t>
+      </w:r>
+      <w:proofErr w:type="spellEnd"/>
+      <w:r>
+        <w:rPr>
+          <w:rFonts w:ascii="Consolas" w:hAnsi="Consolas" w:cs="Consolas"/>
+          <w:color w:val="000000"/>
+          <w:sz w:val="20"/>
+          <w:szCs w:val="20"/>
+          <w:shd w:val="clear" w:color="auto" w:fill="E8F2FE"/>
+          <w:lang w:val="en-US"/>
+        </w:rPr>
+        <w:t xml:space="preserve"> </w:t>
+      </w:r>
+      <w:r>
+        <w:rPr>
+          <w:rFonts w:ascii="Consolas" w:hAnsi="Consolas" w:cs="Consolas"/>
+          <w:color w:val="6A3E3E"/>
+          <w:sz w:val="20"/>
+          <w:szCs w:val="20"/>
+          <w:shd w:val="clear" w:color="auto" w:fill="E8F2FE"/>
+          <w:lang w:val="en-US"/>
+        </w:rPr>
+        <w:t>a</w:t>
+      </w:r>
+      <w:r>
+        <w:rPr>
+          <w:rFonts w:ascii="Consolas" w:hAnsi="Consolas" w:cs="Consolas"/>
+          <w:color w:val="000000"/>
+          <w:sz w:val="20"/>
+          <w:szCs w:val="20"/>
+          <w:shd w:val="clear" w:color="auto" w:fill="E8F2FE"/>
+          <w:lang w:val="en-US"/>
+        </w:rPr>
+        <w:t>)</w:t>
+      </w:r>
+      <w:r>
+        <w:rPr>
+          <w:sz w:val="24"/>
+        </w:rPr>
+        <w:t xml:space="preserve">: </w:t>
+      </w:r>
+      <w:r>
+        <w:rPr>
+          <w:sz w:val="24"/>
+        </w:rPr>
+        <w:t>ex</w:t>
+      </w:r>
+      <w:r>
+        <w:rPr>
+          <w:sz w:val="24"/>
+        </w:rPr>
+        <w:t>e</w:t>
+      </w:r>
+      <w:r>
+        <w:rPr>
+          <w:sz w:val="24"/>
+        </w:rPr>
+        <w:t xml:space="preserve">cutes if </w:t>
+      </w:r>
+      <w:proofErr w:type="spellStart"/>
+      <w:r>
+        <w:rPr>
+          <w:rFonts w:ascii="Consolas" w:hAnsi="Consolas" w:cs="Consolas"/>
+          <w:color w:val="0000C0"/>
+          <w:sz w:val="20"/>
+          <w:szCs w:val="20"/>
+          <w:shd w:val="clear" w:color="auto" w:fill="E8F2FE"/>
+          <w:lang w:val="en-US"/>
+        </w:rPr>
+        <w:t>world</w:t>
+      </w:r>
+      <w:r>
+        <w:rPr>
+          <w:rFonts w:ascii="Consolas" w:hAnsi="Consolas" w:cs="Consolas"/>
+          <w:color w:val="000000"/>
+          <w:sz w:val="20"/>
+          <w:szCs w:val="20"/>
+          <w:shd w:val="clear" w:color="auto" w:fill="E8F2FE"/>
+          <w:lang w:val="en-US"/>
+        </w:rPr>
+        <w:t>.</w:t>
+      </w:r>
+      <w:r>
+        <w:rPr>
+          <w:rFonts w:ascii="Consolas" w:hAnsi="Consolas" w:cs="Consolas"/>
+          <w:color w:val="000000"/>
+          <w:sz w:val="20"/>
+          <w:szCs w:val="20"/>
+          <w:shd w:val="clear" w:color="auto" w:fill="D4D4D4"/>
+          <w:lang w:val="en-US"/>
+        </w:rPr>
+        <w:t>canDoubleMove</w:t>
+      </w:r>
+      <w:proofErr w:type="spellEnd"/>
+      <w:r>
+        <w:rPr>
+          <w:rFonts w:ascii="Consolas" w:hAnsi="Consolas" w:cs="Consolas"/>
+          <w:color w:val="000000"/>
+          <w:sz w:val="20"/>
+          <w:szCs w:val="20"/>
+          <w:shd w:val="clear" w:color="auto" w:fill="E8F2FE"/>
+          <w:lang w:val="en-US"/>
+        </w:rPr>
+        <w:t>(</w:t>
+      </w:r>
+      <w:r>
+        <w:rPr>
+          <w:rFonts w:ascii="Consolas" w:hAnsi="Consolas" w:cs="Consolas"/>
+          <w:color w:val="6A3E3E"/>
+          <w:sz w:val="20"/>
+          <w:szCs w:val="20"/>
+          <w:shd w:val="clear" w:color="auto" w:fill="E8F2FE"/>
+          <w:lang w:val="en-US"/>
+        </w:rPr>
+        <w:t>a</w:t>
+      </w:r>
+      <w:r>
+        <w:rPr>
+          <w:rFonts w:ascii="Consolas" w:hAnsi="Consolas" w:cs="Consolas"/>
+          <w:color w:val="000000"/>
+          <w:sz w:val="20"/>
+          <w:szCs w:val="20"/>
+          <w:shd w:val="clear" w:color="auto" w:fill="E8F2FE"/>
+          <w:lang w:val="en-US"/>
+        </w:rPr>
+        <w:t xml:space="preserve">, </w:t>
+      </w:r>
+      <w:proofErr w:type="spellStart"/>
+      <w:r>
+        <w:rPr>
+          <w:rFonts w:ascii="Consolas" w:hAnsi="Consolas" w:cs="Consolas"/>
+          <w:color w:val="0000C0"/>
+          <w:sz w:val="20"/>
+          <w:szCs w:val="20"/>
+          <w:shd w:val="clear" w:color="auto" w:fill="E8F2FE"/>
+          <w:lang w:val="en-US"/>
+        </w:rPr>
+        <w:t>whichDirection</w:t>
+      </w:r>
+      <w:proofErr w:type="spellEnd"/>
+      <w:r>
+        <w:rPr>
+          <w:rFonts w:ascii="Consolas" w:hAnsi="Consolas" w:cs="Consolas"/>
+          <w:color w:val="000000"/>
+          <w:sz w:val="20"/>
+          <w:szCs w:val="20"/>
+          <w:shd w:val="clear" w:color="auto" w:fill="E8F2FE"/>
+          <w:lang w:val="en-US"/>
+        </w:rPr>
+        <w:t>)</w:t>
+      </w:r>
+      <w:r>
+        <w:rPr>
+          <w:rFonts w:ascii="Consolas" w:hAnsi="Consolas" w:cs="Consolas"/>
+          <w:color w:val="000000"/>
+          <w:sz w:val="20"/>
+          <w:szCs w:val="20"/>
+          <w:shd w:val="clear" w:color="auto" w:fill="E8F2FE"/>
+          <w:lang w:val="en-US"/>
+        </w:rPr>
+        <w:t xml:space="preserve"> returns </w:t>
+      </w:r>
+      <w:proofErr w:type="spellStart"/>
+      <w:r>
+        <w:rPr>
+          <w:rFonts w:ascii="Consolas" w:hAnsi="Consolas" w:cs="Consolas"/>
+          <w:color w:val="000000"/>
+          <w:sz w:val="20"/>
+          <w:szCs w:val="20"/>
+          <w:shd w:val="clear" w:color="auto" w:fill="E8F2FE"/>
+          <w:lang w:val="en-US"/>
+        </w:rPr>
+        <w:t>ture</w:t>
+      </w:r>
+      <w:proofErr w:type="spellEnd"/>
+      <w:r>
+        <w:rPr>
+          <w:sz w:val="24"/>
+        </w:rPr>
+        <w:t>. Then it ex</w:t>
+      </w:r>
+      <w:r>
+        <w:rPr>
+          <w:sz w:val="24"/>
+        </w:rPr>
+        <w:t>e</w:t>
+      </w:r>
+      <w:r>
+        <w:rPr>
+          <w:sz w:val="24"/>
+        </w:rPr>
+        <w:t xml:space="preserve">cutes </w:t>
+      </w:r>
+      <w:proofErr w:type="spellStart"/>
+      <w:proofErr w:type="gramStart"/>
+      <w:r>
+        <w:rPr>
+          <w:rFonts w:ascii="Consolas" w:hAnsi="Consolas" w:cs="Consolas"/>
+          <w:color w:val="0000C0"/>
+          <w:sz w:val="20"/>
+          <w:szCs w:val="20"/>
+          <w:shd w:val="clear" w:color="auto" w:fill="E8F2FE"/>
+          <w:lang w:val="en-US"/>
+        </w:rPr>
+        <w:t>world</w:t>
+      </w:r>
+      <w:r>
+        <w:rPr>
+          <w:rFonts w:ascii="Consolas" w:hAnsi="Consolas" w:cs="Consolas"/>
+          <w:color w:val="000000"/>
+          <w:sz w:val="20"/>
+          <w:szCs w:val="20"/>
+          <w:shd w:val="clear" w:color="auto" w:fill="E8F2FE"/>
+          <w:lang w:val="en-US"/>
+        </w:rPr>
+        <w:t>.moveEntity</w:t>
+      </w:r>
+      <w:proofErr w:type="spellEnd"/>
+      <w:proofErr w:type="gramEnd"/>
+      <w:r>
+        <w:rPr>
+          <w:rFonts w:ascii="Consolas" w:hAnsi="Consolas" w:cs="Consolas"/>
+          <w:color w:val="000000"/>
+          <w:sz w:val="20"/>
+          <w:szCs w:val="20"/>
+          <w:shd w:val="clear" w:color="auto" w:fill="E8F2FE"/>
+          <w:lang w:val="en-US"/>
+        </w:rPr>
+        <w:t>(</w:t>
+      </w:r>
+      <w:r>
+        <w:rPr>
+          <w:rFonts w:ascii="Consolas" w:hAnsi="Consolas" w:cs="Consolas"/>
+          <w:color w:val="6A3E3E"/>
+          <w:sz w:val="20"/>
+          <w:szCs w:val="20"/>
+          <w:shd w:val="clear" w:color="auto" w:fill="E8F2FE"/>
+          <w:lang w:val="en-US"/>
+        </w:rPr>
+        <w:t>a</w:t>
+      </w:r>
+      <w:r>
+        <w:rPr>
+          <w:rFonts w:ascii="Consolas" w:hAnsi="Consolas" w:cs="Consolas"/>
+          <w:color w:val="000000"/>
+          <w:sz w:val="20"/>
+          <w:szCs w:val="20"/>
+          <w:shd w:val="clear" w:color="auto" w:fill="E8F2FE"/>
+          <w:lang w:val="en-US"/>
+        </w:rPr>
+        <w:t xml:space="preserve">, </w:t>
+      </w:r>
+      <w:proofErr w:type="spellStart"/>
+      <w:r>
+        <w:rPr>
+          <w:rFonts w:ascii="Consolas" w:hAnsi="Consolas" w:cs="Consolas"/>
+          <w:color w:val="0000C0"/>
+          <w:sz w:val="20"/>
+          <w:szCs w:val="20"/>
+          <w:shd w:val="clear" w:color="auto" w:fill="E8F2FE"/>
+          <w:lang w:val="en-US"/>
+        </w:rPr>
+        <w:t>whichDirection</w:t>
+      </w:r>
+      <w:proofErr w:type="spellEnd"/>
+      <w:r>
+        <w:rPr>
+          <w:rFonts w:ascii="Consolas" w:hAnsi="Consolas" w:cs="Consolas"/>
+          <w:color w:val="000000"/>
+          <w:sz w:val="20"/>
+          <w:szCs w:val="20"/>
+          <w:shd w:val="clear" w:color="auto" w:fill="E8F2FE"/>
+          <w:lang w:val="en-US"/>
+        </w:rPr>
+        <w:t>)</w:t>
+      </w:r>
+      <w:r>
+        <w:t xml:space="preserve">  twice </w:t>
+      </w:r>
+      <w:r>
+        <w:t>to perform its functionality correctly.</w:t>
+      </w:r>
+    </w:p>
+    <w:p>
+      <w:pPr>
+        <w:pStyle w:val="ListParagraph"/>
+        <w:numPr>
+          <w:ilvl w:val="3"/>
+          <w:numId w:val="1"/>
+        </w:numPr>
+        <w:rPr>
+          <w:sz w:val="24"/>
+        </w:rPr>
+      </w:pPr>
+      <w:proofErr w:type="spellStart"/>
+      <w:proofErr w:type="gramStart"/>
+      <w:r>
+        <w:rPr>
+          <w:rFonts w:ascii="Consolas" w:hAnsi="Consolas" w:cs="Consolas"/>
+          <w:color w:val="000000"/>
+          <w:sz w:val="20"/>
+          <w:szCs w:val="20"/>
+          <w:shd w:val="clear" w:color="auto" w:fill="E8F2FE"/>
+          <w:lang w:val="en-US"/>
+        </w:rPr>
+        <w:t>getDescription</w:t>
+      </w:r>
+      <w:proofErr w:type="spellEnd"/>
+      <w:r>
+        <w:rPr>
+          <w:rFonts w:ascii="Consolas" w:hAnsi="Consolas" w:cs="Consolas"/>
+          <w:color w:val="000000"/>
+          <w:sz w:val="20"/>
+          <w:szCs w:val="20"/>
+          <w:shd w:val="clear" w:color="auto" w:fill="E8F2FE"/>
+          <w:lang w:val="en-US"/>
+        </w:rPr>
+        <w:t>(</w:t>
+      </w:r>
+      <w:proofErr w:type="gramEnd"/>
+      <w:r>
+        <w:rPr>
+          <w:rFonts w:ascii="Consolas" w:hAnsi="Consolas" w:cs="Consolas"/>
+          <w:color w:val="000000"/>
+          <w:sz w:val="20"/>
+          <w:szCs w:val="20"/>
+          <w:shd w:val="clear" w:color="auto" w:fill="E8F2FE"/>
+          <w:lang w:val="en-US"/>
+        </w:rPr>
+        <w:t>)</w:t>
+      </w:r>
+      <w:r>
+        <w:rPr>
+          <w:sz w:val="24"/>
+        </w:rPr>
+        <w:t>: d</w:t>
+      </w:r>
+      <w:r>
+        <w:rPr>
+          <w:sz w:val="24"/>
+        </w:rPr>
+        <w:t>ifferent description.</w:t>
+      </w:r>
+    </w:p>
+    <w:p>
+      <w:pPr>
+        <w:pStyle w:val="ListParagraph"/>
+        <w:rPr>
+          <w:sz w:val="24"/>
+        </w:rPr>
+      </w:pPr>
+    </w:p>
+    <w:p>
+      <w:pPr>
+        <w:pStyle w:val="ListParagraph"/>
+        <w:ind w:left="360"/>
+        <w:jc w:val="both"/>
+        <w:rPr>
+          <w:b/>
+          <w:sz w:val="24"/>
+        </w:rPr>
+      </w:pPr>
+    </w:p>
+    <w:p>
+      <w:pPr>
         <w:jc w:val="both"/>
         <w:rPr>
           <w:b/>
@@ -2194,6 +4633,7 @@
           <w:noProof/>
           <w:lang w:val="en-US"/>
         </w:rPr>
+        <w:lastRenderedPageBreak/>
         <mc:AlternateContent>
           <mc:Choice Requires="wps">
             <w:drawing>
@@ -3041,6 +5481,96 @@
     </w:lvl>
   </w:abstractNum>
   <w:abstractNum w:abstractNumId="3" w15:restartNumberingAfterBreak="0">
+    <w:nsid w:val="2D2C1C17"/>
+    <w:multiLevelType w:val="hybridMultilevel"/>
+    <w:tmpl w:val="1E0044A6"/>
+    <w:lvl w:ilvl="0" w:tplc="ED3469BA">
+      <w:start w:val="1"/>
+      <w:numFmt w:val="decimal"/>
+      <w:lvlText w:val="%1."/>
+      <w:lvlJc w:val="left"/>
+      <w:pPr>
+        <w:ind w:left="1080" w:hanging="360"/>
+      </w:pPr>
+      <w:rPr>
+        <w:sz w:val="22"/>
+        <w:szCs w:val="22"/>
+      </w:rPr>
+    </w:lvl>
+    <w:lvl w:ilvl="1" w:tplc="04090019" w:tentative="1">
+      <w:start w:val="1"/>
+      <w:numFmt w:val="lowerLetter"/>
+      <w:lvlText w:val="%2."/>
+      <w:lvlJc w:val="left"/>
+      <w:pPr>
+        <w:ind w:left="1800" w:hanging="360"/>
+      </w:pPr>
+    </w:lvl>
+    <w:lvl w:ilvl="2" w:tplc="0409001B" w:tentative="1">
+      <w:start w:val="1"/>
+      <w:numFmt w:val="lowerRoman"/>
+      <w:lvlText w:val="%3."/>
+      <w:lvlJc w:val="right"/>
+      <w:pPr>
+        <w:ind w:left="2520" w:hanging="180"/>
+      </w:pPr>
+    </w:lvl>
+    <w:lvl w:ilvl="3" w:tplc="0409000F" w:tentative="1">
+      <w:start w:val="1"/>
+      <w:numFmt w:val="decimal"/>
+      <w:lvlText w:val="%4."/>
+      <w:lvlJc w:val="left"/>
+      <w:pPr>
+        <w:ind w:left="3240" w:hanging="360"/>
+      </w:pPr>
+    </w:lvl>
+    <w:lvl w:ilvl="4" w:tplc="04090019" w:tentative="1">
+      <w:start w:val="1"/>
+      <w:numFmt w:val="lowerLetter"/>
+      <w:lvlText w:val="%5."/>
+      <w:lvlJc w:val="left"/>
+      <w:pPr>
+        <w:ind w:left="3960" w:hanging="360"/>
+      </w:pPr>
+    </w:lvl>
+    <w:lvl w:ilvl="5" w:tplc="0409001B" w:tentative="1">
+      <w:start w:val="1"/>
+      <w:numFmt w:val="lowerRoman"/>
+      <w:lvlText w:val="%6."/>
+      <w:lvlJc w:val="right"/>
+      <w:pPr>
+        <w:ind w:left="4680" w:hanging="180"/>
+      </w:pPr>
+    </w:lvl>
+    <w:lvl w:ilvl="6" w:tplc="0409000F" w:tentative="1">
+      <w:start w:val="1"/>
+      <w:numFmt w:val="decimal"/>
+      <w:lvlText w:val="%7."/>
+      <w:lvlJc w:val="left"/>
+      <w:pPr>
+        <w:ind w:left="5400" w:hanging="360"/>
+      </w:pPr>
+    </w:lvl>
+    <w:lvl w:ilvl="7" w:tplc="04090019" w:tentative="1">
+      <w:start w:val="1"/>
+      <w:numFmt w:val="lowerLetter"/>
+      <w:lvlText w:val="%8."/>
+      <w:lvlJc w:val="left"/>
+      <w:pPr>
+        <w:ind w:left="6120" w:hanging="360"/>
+      </w:pPr>
+    </w:lvl>
+    <w:lvl w:ilvl="8" w:tplc="0409001B" w:tentative="1">
+      <w:start w:val="1"/>
+      <w:numFmt w:val="lowerRoman"/>
+      <w:lvlText w:val="%9."/>
+      <w:lvlJc w:val="right"/>
+      <w:pPr>
+        <w:ind w:left="6840" w:hanging="180"/>
+      </w:pPr>
+    </w:lvl>
+  </w:abstractNum>
+  <w:abstractNum w:abstractNumId="4" w15:restartNumberingAfterBreak="0">
     <w:nsid w:val="32924E77"/>
     <w:multiLevelType w:val="hybridMultilevel"/>
     <w:tmpl w:val="8E887EA8"/>
@@ -3131,7 +5661,7 @@
       </w:pPr>
     </w:lvl>
   </w:abstractNum>
-  <w:abstractNum w:abstractNumId="4" w15:restartNumberingAfterBreak="0">
+  <w:abstractNum w:abstractNumId="5" w15:restartNumberingAfterBreak="0">
     <w:nsid w:val="39BB7EAE"/>
     <w:multiLevelType w:val="hybridMultilevel"/>
     <w:tmpl w:val="4B8460DC"/>
@@ -3244,7 +5774,7 @@
       </w:rPr>
     </w:lvl>
   </w:abstractNum>
-  <w:abstractNum w:abstractNumId="5" w15:restartNumberingAfterBreak="0">
+  <w:abstractNum w:abstractNumId="6" w15:restartNumberingAfterBreak="0">
     <w:nsid w:val="3AC97007"/>
     <w:multiLevelType w:val="hybridMultilevel"/>
     <w:tmpl w:val="7BEC6DCC"/>
@@ -3356,7 +5886,7 @@
       </w:rPr>
     </w:lvl>
   </w:abstractNum>
-  <w:abstractNum w:abstractNumId="6" w15:restartNumberingAfterBreak="0">
+  <w:abstractNum w:abstractNumId="7" w15:restartNumberingAfterBreak="0">
     <w:nsid w:val="49371273"/>
     <w:multiLevelType w:val="hybridMultilevel"/>
     <w:tmpl w:val="CECC02CA"/>
@@ -3469,7 +5999,7 @@
       </w:rPr>
     </w:lvl>
   </w:abstractNum>
-  <w:abstractNum w:abstractNumId="7" w15:restartNumberingAfterBreak="0">
+  <w:abstractNum w:abstractNumId="8" w15:restartNumberingAfterBreak="0">
     <w:nsid w:val="4C2853D9"/>
     <w:multiLevelType w:val="hybridMultilevel"/>
     <w:tmpl w:val="DDF476B2"/>
@@ -3582,10 +6112,10 @@
       </w:rPr>
     </w:lvl>
   </w:abstractNum>
-  <w:abstractNum w:abstractNumId="8" w15:restartNumberingAfterBreak="0">
+  <w:abstractNum w:abstractNumId="9" w15:restartNumberingAfterBreak="0">
     <w:nsid w:val="57396BE1"/>
     <w:multiLevelType w:val="hybridMultilevel"/>
-    <w:tmpl w:val="3084BA6E"/>
+    <w:tmpl w:val="752A2BF0"/>
     <w:lvl w:ilvl="0" w:tplc="C7C2DC12">
       <w:start w:val="1"/>
       <w:numFmt w:val="decimal"/>
@@ -3598,7 +6128,7 @@
         <w:b/>
       </w:rPr>
     </w:lvl>
-    <w:lvl w:ilvl="1" w:tplc="44090019" w:tentative="1">
+    <w:lvl w:ilvl="1" w:tplc="44090019">
       <w:start w:val="1"/>
       <w:numFmt w:val="lowerLetter"/>
       <w:lvlText w:val="%2."/>
@@ -3607,7 +6137,7 @@
         <w:ind w:left="1488" w:hanging="360"/>
       </w:pPr>
     </w:lvl>
-    <w:lvl w:ilvl="2" w:tplc="4409001B" w:tentative="1">
+    <w:lvl w:ilvl="2" w:tplc="4409001B">
       <w:start w:val="1"/>
       <w:numFmt w:val="lowerRoman"/>
       <w:lvlText w:val="%3."/>
@@ -3616,16 +6146,19 @@
         <w:ind w:left="2208" w:hanging="180"/>
       </w:pPr>
     </w:lvl>
-    <w:lvl w:ilvl="3" w:tplc="4409000F" w:tentative="1">
+    <w:lvl w:ilvl="3" w:tplc="D9F2BCFC">
       <w:start w:val="1"/>
       <w:numFmt w:val="decimal"/>
       <w:lvlText w:val="%4."/>
       <w:lvlJc w:val="left"/>
       <w:pPr>
-        <w:ind w:left="2928" w:hanging="360"/>
-      </w:pPr>
-    </w:lvl>
-    <w:lvl w:ilvl="4" w:tplc="44090019" w:tentative="1">
+        <w:ind w:left="1210" w:hanging="360"/>
+      </w:pPr>
+      <w:rPr>
+        <w:b/>
+      </w:rPr>
+    </w:lvl>
+    <w:lvl w:ilvl="4" w:tplc="44090019">
       <w:start w:val="1"/>
       <w:numFmt w:val="lowerLetter"/>
       <w:lvlText w:val="%5."/>
@@ -3671,7 +6204,7 @@
       </w:pPr>
     </w:lvl>
   </w:abstractNum>
-  <w:abstractNum w:abstractNumId="9" w15:restartNumberingAfterBreak="0">
+  <w:abstractNum w:abstractNumId="10" w15:restartNumberingAfterBreak="0">
     <w:nsid w:val="74787F62"/>
     <w:multiLevelType w:val="hybridMultilevel"/>
     <w:tmpl w:val="509A8124"/>
@@ -3784,7 +6317,7 @@
       </w:rPr>
     </w:lvl>
   </w:abstractNum>
-  <w:abstractNum w:abstractNumId="10" w15:restartNumberingAfterBreak="0">
+  <w:abstractNum w:abstractNumId="11" w15:restartNumberingAfterBreak="0">
     <w:nsid w:val="7E2F363A"/>
     <w:multiLevelType w:val="hybridMultilevel"/>
     <w:tmpl w:val="555AF1C4"/>
@@ -3877,13 +6410,13 @@
     </w:lvl>
   </w:abstractNum>
   <w:num w:numId="1">
-    <w:abstractNumId w:val="8"/>
+    <w:abstractNumId w:val="9"/>
   </w:num>
   <w:num w:numId="2">
-    <w:abstractNumId w:val="10"/>
+    <w:abstractNumId w:val="11"/>
   </w:num>
   <w:num w:numId="3">
-    <w:abstractNumId w:val="3"/>
+    <w:abstractNumId w:val="4"/>
   </w:num>
   <w:num w:numId="4">
     <w:abstractNumId w:val="0"/>
@@ -3892,22 +6425,25 @@
     <w:abstractNumId w:val="1"/>
   </w:num>
   <w:num w:numId="6">
-    <w:abstractNumId w:val="5"/>
+    <w:abstractNumId w:val="6"/>
   </w:num>
   <w:num w:numId="7">
-    <w:abstractNumId w:val="7"/>
+    <w:abstractNumId w:val="8"/>
   </w:num>
   <w:num w:numId="8">
-    <w:abstractNumId w:val="6"/>
+    <w:abstractNumId w:val="7"/>
   </w:num>
   <w:num w:numId="9">
     <w:abstractNumId w:val="2"/>
   </w:num>
   <w:num w:numId="10">
-    <w:abstractNumId w:val="9"/>
+    <w:abstractNumId w:val="10"/>
   </w:num>
   <w:num w:numId="11">
-    <w:abstractNumId w:val="4"/>
+    <w:abstractNumId w:val="5"/>
+  </w:num>
+  <w:num w:numId="12">
+    <w:abstractNumId w:val="3"/>
   </w:num>
 </w:numbering>
 </file>

</xml_diff>

<commit_message>
Refactored HDGridTextInterface and fixed a small bug
*Refactored HDGridTextInterface, the old code is still there(commented)
in case you encounter a bug

*Some recommendation for changer have been added

*other minor changes
</commit_message>
<xml_diff>
--- a/Design Rationale Documentation.docx
+++ b/Design Rationale Documentation.docx
@@ -362,10 +362,7 @@
         <w:t xml:space="preserve">If an actor </w:t>
       </w:r>
       <w:r>
-        <w:t>is carrying items</w:t>
-      </w:r>
-      <w:r>
-        <w:t xml:space="preserve"> </w:t>
+        <w:t xml:space="preserve">is carrying items </w:t>
       </w:r>
       <w:r>
         <w:t xml:space="preserve">(ring, wand, sword), the actor has the option of ‘giving’ </w:t>
@@ -2137,10 +2134,7 @@
         <w:t xml:space="preserve"> capability </w:t>
       </w:r>
       <w:r>
-        <w:t>allows the actor to hold up to three (3) items. This could include a wand, a potion, or some other collectable artefact</w:t>
-      </w:r>
-      <w:r>
-        <w:t>, including two items of the same class.</w:t>
+        <w:t>allows the actor to hold up to three (3) items. This could include a wand, a potion, or some other collectable artefact, including two items of the same class.</w:t>
       </w:r>
       <w:r>
         <w:rPr>
@@ -2293,18 +2287,7 @@
           <w:shd w:val="clear" w:color="auto" w:fill="E8F2FE"/>
           <w:lang w:val="en-US"/>
         </w:rPr>
-        <w:t>se</w:t>
-      </w:r>
-      <w:r>
-        <w:rPr>
-          <w:rFonts w:ascii="Consolas" w:hAnsi="Consolas" w:cs="Consolas"/>
-          <w:color w:val="0000C0"/>
-          <w:sz w:val="20"/>
-          <w:szCs w:val="20"/>
-          <w:shd w:val="clear" w:color="auto" w:fill="E8F2FE"/>
-          <w:lang w:val="en-US"/>
-        </w:rPr>
-        <w:t>tItem</w:t>
+        <w:t>setItem</w:t>
       </w:r>
       <w:proofErr w:type="spellEnd"/>
       <w:r>
@@ -3066,13 +3049,7 @@
         <w:rPr>
           <w:sz w:val="24"/>
         </w:rPr>
-        <w:t xml:space="preserve"> </w:t>
-      </w:r>
-      <w:r>
-        <w:rPr>
-          <w:sz w:val="24"/>
-        </w:rPr>
-        <w:t>specific</w:t>
+        <w:t xml:space="preserve"> specific</w:t>
       </w:r>
       <w:r>
         <w:rPr>
@@ -3576,13 +3553,7 @@
         <w:rPr>
           <w:sz w:val="24"/>
         </w:rPr>
-        <w:t xml:space="preserve"> capability </w:t>
-      </w:r>
-      <w:r>
-        <w:rPr>
-          <w:sz w:val="24"/>
-        </w:rPr>
-        <w:t xml:space="preserve">can still make use of all the new public methods above, with the only difference being </w:t>
+        <w:t xml:space="preserve"> capability can still make use of all the new public methods above, with the only difference being </w:t>
       </w:r>
       <w:proofErr w:type="spellStart"/>
       <w:r>
@@ -3601,16 +3572,19 @@
         <w:rPr>
           <w:sz w:val="24"/>
         </w:rPr>
-        <w:t xml:space="preserve"> is set to one.</w:t>
-      </w:r>
+        <w:t xml:space="preserve"> is set to one. </w:t>
+      </w:r>
+    </w:p>
+    <w:p>
+      <w:pPr>
+        <w:ind w:left="502"/>
+        <w:jc w:val="both"/>
+        <w:rPr>
+          <w:sz w:val="24"/>
+        </w:rPr>
+      </w:pPr>
       <w:bookmarkStart w:id="0" w:name="_GoBack"/>
       <w:bookmarkEnd w:id="0"/>
-      <w:r>
-        <w:rPr>
-          <w:sz w:val="24"/>
-        </w:rPr>
-        <w:t xml:space="preserve"> </w:t>
-      </w:r>
     </w:p>
     <w:p>
       <w:pPr>
@@ -3924,13 +3898,7 @@
         <w:t>Broomstick, then</w:t>
       </w:r>
       <w:r>
-        <w:t xml:space="preserve"> this </w:t>
-      </w:r>
-      <w:r>
-        <w:t>actor can travel at double its usual speed</w:t>
-      </w:r>
-      <w:r>
-        <w:t>.</w:t>
+        <w:t xml:space="preserve"> this actor can travel at double its usual speed.</w:t>
       </w:r>
       <w:r>
         <w:rPr>

</xml_diff>

<commit_message>
Made Inventory Into it's own Class and updated docx and uml
*Inventory class was needed as HPActor had many methods

*Inventory can be accessed by the public Inventory Attribute
</commit_message>
<xml_diff>
--- a/Design Rationale Documentation.docx
+++ b/Design Rationale Documentation.docx
@@ -2410,7 +2410,15 @@
         <w:rPr>
           <w:sz w:val="24"/>
         </w:rPr>
-        <w:t xml:space="preserve"> actor was to carry more than one item. </w:t>
+        <w:t xml:space="preserve"> ac</w:t>
+      </w:r>
+      <w:bookmarkStart w:id="0" w:name="_GoBack"/>
+      <w:bookmarkEnd w:id="0"/>
+      <w:r>
+        <w:rPr>
+          <w:sz w:val="24"/>
+        </w:rPr>
+        <w:t xml:space="preserve">tor was to carry more than one item. </w:t>
       </w:r>
       <w:r>
         <w:rPr>
@@ -3583,19 +3591,190 @@
           <w:sz w:val="24"/>
         </w:rPr>
       </w:pPr>
-      <w:bookmarkStart w:id="0" w:name="_GoBack"/>
-      <w:bookmarkEnd w:id="0"/>
+      <w:r>
+        <w:rPr>
+          <w:sz w:val="24"/>
+        </w:rPr>
+        <w:t xml:space="preserve">Because these new methods share similar responsibilities, they were moved to a </w:t>
+      </w:r>
+      <w:r>
+        <w:rPr>
+          <w:b/>
+          <w:sz w:val="24"/>
+        </w:rPr>
+        <w:t xml:space="preserve">new class called </w:t>
+      </w:r>
+      <w:r>
+        <w:rPr>
+          <w:rFonts w:ascii="Consolas" w:hAnsi="Consolas" w:cs="Consolas"/>
+          <w:color w:val="000000"/>
+          <w:u w:val="single"/>
+          <w:shd w:val="clear" w:color="auto" w:fill="D4D4D4"/>
+          <w:lang w:val="en-US"/>
+        </w:rPr>
+        <w:t>Inventory</w:t>
+      </w:r>
+      <w:r>
+        <w:rPr>
+          <w:sz w:val="24"/>
+        </w:rPr>
+        <w:t xml:space="preserve">. </w:t>
+      </w:r>
+      <w:r>
+        <w:rPr>
+          <w:sz w:val="24"/>
+        </w:rPr>
+        <w:t xml:space="preserve">Whenever an </w:t>
+      </w:r>
+      <w:proofErr w:type="spellStart"/>
+      <w:r>
+        <w:rPr>
+          <w:sz w:val="24"/>
+        </w:rPr>
+        <w:t>HPActor</w:t>
+      </w:r>
+      <w:proofErr w:type="spellEnd"/>
+      <w:r>
+        <w:rPr>
+          <w:sz w:val="24"/>
+        </w:rPr>
+        <w:t xml:space="preserve"> is </w:t>
+      </w:r>
+      <w:r>
+        <w:rPr>
+          <w:sz w:val="24"/>
+        </w:rPr>
+        <w:t>initiates</w:t>
+      </w:r>
+      <w:r>
+        <w:rPr>
+          <w:sz w:val="24"/>
+        </w:rPr>
+        <w:t>,</w:t>
+      </w:r>
+      <w:r>
+        <w:rPr>
+          <w:sz w:val="24"/>
+        </w:rPr>
+        <w:t xml:space="preserve"> </w:t>
+      </w:r>
+      <w:r>
+        <w:rPr>
+          <w:sz w:val="24"/>
+        </w:rPr>
+        <w:t xml:space="preserve">it </w:t>
+      </w:r>
+      <w:r>
+        <w:rPr>
+          <w:sz w:val="24"/>
+        </w:rPr>
+        <w:t xml:space="preserve">initiates </w:t>
+      </w:r>
+      <w:r>
+        <w:rPr>
+          <w:sz w:val="24"/>
+        </w:rPr>
+        <w:t>an inventory object</w:t>
+      </w:r>
+      <w:r>
+        <w:rPr>
+          <w:sz w:val="24"/>
+        </w:rPr>
+        <w:t>.</w:t>
+      </w:r>
     </w:p>
     <w:p>
       <w:pPr>
         <w:ind w:left="502"/>
         <w:jc w:val="both"/>
-      </w:pPr>
-      <w:r>
-        <w:rPr>
-          <w:b/>
-          <w:sz w:val="24"/>
-        </w:rPr>
+        <w:rPr>
+          <w:sz w:val="24"/>
+        </w:rPr>
+      </w:pPr>
+      <w:r>
+        <w:rPr>
+          <w:sz w:val="24"/>
+        </w:rPr>
+        <w:t xml:space="preserve">There is a one to one association between </w:t>
+      </w:r>
+      <w:proofErr w:type="spellStart"/>
+      <w:r>
+        <w:rPr>
+          <w:sz w:val="24"/>
+        </w:rPr>
+        <w:t>HPActor</w:t>
+      </w:r>
+      <w:proofErr w:type="spellEnd"/>
+      <w:r>
+        <w:rPr>
+          <w:sz w:val="24"/>
+        </w:rPr>
+        <w:t xml:space="preserve"> and Inventory</w:t>
+      </w:r>
+      <w:r>
+        <w:rPr>
+          <w:sz w:val="24"/>
+        </w:rPr>
+        <w:t xml:space="preserve"> </w:t>
+      </w:r>
+      <w:r>
+        <w:rPr>
+          <w:sz w:val="24"/>
+        </w:rPr>
+        <w:t>class</w:t>
+      </w:r>
+      <w:r>
+        <w:rPr>
+          <w:sz w:val="24"/>
+        </w:rPr>
+        <w:t>es.</w:t>
+      </w:r>
+      <w:r>
+        <w:rPr>
+          <w:sz w:val="24"/>
+        </w:rPr>
+        <w:t xml:space="preserve"> </w:t>
+      </w:r>
+      <w:proofErr w:type="gramStart"/>
+      <w:r>
+        <w:rPr>
+          <w:sz w:val="24"/>
+        </w:rPr>
+        <w:t>Thus</w:t>
+      </w:r>
+      <w:proofErr w:type="gramEnd"/>
+      <w:r>
+        <w:rPr>
+          <w:sz w:val="24"/>
+        </w:rPr>
+        <w:t xml:space="preserve"> for every </w:t>
+      </w:r>
+      <w:proofErr w:type="spellStart"/>
+      <w:r>
+        <w:rPr>
+          <w:sz w:val="24"/>
+        </w:rPr>
+        <w:t>HPActor</w:t>
+      </w:r>
+      <w:proofErr w:type="spellEnd"/>
+      <w:r>
+        <w:rPr>
+          <w:sz w:val="24"/>
+        </w:rPr>
+        <w:t xml:space="preserve"> instance there is one Inventory Instance.</w:t>
+      </w:r>
+    </w:p>
+    <w:p>
+      <w:pPr>
+        <w:ind w:left="502"/>
+        <w:jc w:val="both"/>
+      </w:pPr>
+      <w:r>
+        <w:rPr>
+          <w:b/>
+          <w:sz w:val="24"/>
+        </w:rPr>
+        <w:lastRenderedPageBreak/>
         <w:t xml:space="preserve">Note: </w:t>
       </w:r>
       <w:r>

</xml_diff>

<commit_message>
Completed Teach and Tunnel
</commit_message>
<xml_diff>
--- a/Design Rationale Documentation.docx
+++ b/Design Rationale Documentation.docx
@@ -1705,6 +1705,108 @@
     <w:p>
       <w:pPr>
         <w:pStyle w:val="ListParagraph"/>
+        <w:ind w:left="0"/>
+        <w:jc w:val="both"/>
+        <w:rPr>
+          <w:rFonts w:cstheme="minorHAnsi"/>
+        </w:rPr>
+      </w:pPr>
+      <w:r>
+        <w:rPr>
+          <w:rFonts w:cstheme="minorHAnsi"/>
+        </w:rPr>
+        <w:t>T</w:t>
+      </w:r>
+      <w:r>
+        <w:rPr>
+          <w:rFonts w:cstheme="minorHAnsi"/>
+        </w:rPr>
+        <w:t xml:space="preserve">he user is being asked if he wants to learn anything. </w:t>
+      </w:r>
+    </w:p>
+    <w:p>
+      <w:pPr>
+        <w:pStyle w:val="ListParagraph"/>
+        <w:ind w:left="0"/>
+        <w:jc w:val="both"/>
+        <w:rPr>
+          <w:rFonts w:cstheme="minorHAnsi"/>
+        </w:rPr>
+      </w:pPr>
+      <w:r>
+        <w:rPr>
+          <w:rFonts w:cstheme="minorHAnsi"/>
+        </w:rPr>
+        <w:t xml:space="preserve">If the user has accepted, </w:t>
+      </w:r>
+      <w:proofErr w:type="gramStart"/>
+      <w:r>
+        <w:rPr>
+          <w:rFonts w:cstheme="minorHAnsi"/>
+        </w:rPr>
+        <w:t>Teach</w:t>
+      </w:r>
+      <w:proofErr w:type="gramEnd"/>
+      <w:r>
+        <w:rPr>
+          <w:rFonts w:cstheme="minorHAnsi"/>
+        </w:rPr>
+        <w:t xml:space="preserve"> class compares known spells from teacher and the </w:t>
+      </w:r>
+      <w:proofErr w:type="spellStart"/>
+      <w:r>
+        <w:rPr>
+          <w:rFonts w:cstheme="minorHAnsi"/>
+        </w:rPr>
+        <w:t>HPActor</w:t>
+      </w:r>
+      <w:proofErr w:type="spellEnd"/>
+      <w:r>
+        <w:rPr>
+          <w:rFonts w:cstheme="minorHAnsi"/>
+        </w:rPr>
+        <w:t xml:space="preserve"> and offers the list </w:t>
+      </w:r>
+      <w:r>
+        <w:rPr>
+          <w:rFonts w:cstheme="minorHAnsi"/>
+        </w:rPr>
+        <w:t>of spells</w:t>
+      </w:r>
+      <w:r>
+        <w:rPr>
+          <w:rFonts w:cstheme="minorHAnsi"/>
+        </w:rPr>
+        <w:t xml:space="preserve"> that can be taught. User </w:t>
+      </w:r>
+      <w:proofErr w:type="gramStart"/>
+      <w:r>
+        <w:rPr>
+          <w:rFonts w:cstheme="minorHAnsi"/>
+        </w:rPr>
+        <w:t>selects</w:t>
+      </w:r>
+      <w:proofErr w:type="gramEnd"/>
+      <w:r>
+        <w:rPr>
+          <w:rFonts w:cstheme="minorHAnsi"/>
+        </w:rPr>
+        <w:t xml:space="preserve"> and the Player learns a chosen spell by adding it to its array list.</w:t>
+      </w:r>
+    </w:p>
+    <w:p>
+      <w:pPr>
+        <w:pStyle w:val="ListParagraph"/>
+        <w:ind w:left="0"/>
+        <w:jc w:val="both"/>
+        <w:rPr>
+          <w:rFonts w:cstheme="minorHAnsi"/>
+        </w:rPr>
+      </w:pPr>
+    </w:p>
+    <w:p>
+      <w:pPr>
+        <w:pStyle w:val="ListParagraph"/>
         <w:numPr>
           <w:ilvl w:val="0"/>
           <w:numId w:val="1"/>
@@ -1776,6 +1878,7 @@
         <w:rPr>
           <w:rFonts w:cstheme="minorHAnsi"/>
         </w:rPr>
+        <w:lastRenderedPageBreak/>
         <w:t>There also needs to be a way to render only one Grid per loop in the main Application code, depending on the Player's location.</w:t>
       </w:r>
     </w:p>
@@ -1861,7 +1964,6 @@
         <w:rPr>
           <w:rFonts w:cstheme="minorHAnsi"/>
         </w:rPr>
-        <w:lastRenderedPageBreak/>
         <w:t>I</w:t>
       </w:r>
       <w:r>
@@ -2028,14 +2130,6 @@
         </w:rPr>
         <w:t>The Tunnel itself is not aware of the link - the Doors do the linking. This maintains Doors re-usability.</w:t>
       </w:r>
-    </w:p>
-    <w:p>
-      <w:pPr>
-        <w:jc w:val="both"/>
-        <w:rPr>
-          <w:rFonts w:cstheme="minorHAnsi"/>
-        </w:rPr>
-      </w:pPr>
     </w:p>
     <w:p>
       <w:pPr>
@@ -2060,12 +2154,379 @@
     </w:p>
     <w:p>
       <w:pPr>
-        <w:jc w:val="both"/>
-        <w:rPr>
-          <w:rFonts w:cstheme="minorHAnsi"/>
-          <w:b/>
-        </w:rPr>
-      </w:pPr>
+        <w:ind w:firstLine="142"/>
+        <w:jc w:val="both"/>
+        <w:rPr>
+          <w:rFonts w:cstheme="minorHAnsi"/>
+        </w:rPr>
+      </w:pPr>
+      <w:r>
+        <w:rPr>
+          <w:rFonts w:cstheme="minorHAnsi"/>
+        </w:rPr>
+        <w:t xml:space="preserve">A Door class extends </w:t>
+      </w:r>
+      <w:proofErr w:type="spellStart"/>
+      <w:r>
+        <w:rPr>
+          <w:rFonts w:cstheme="minorHAnsi"/>
+        </w:rPr>
+        <w:t>HPEntity</w:t>
+      </w:r>
+      <w:proofErr w:type="spellEnd"/>
+      <w:r>
+        <w:rPr>
+          <w:rFonts w:cstheme="minorHAnsi"/>
+        </w:rPr>
+        <w:t>.</w:t>
+      </w:r>
+    </w:p>
+    <w:p>
+      <w:pPr>
+        <w:ind w:firstLine="142"/>
+        <w:jc w:val="both"/>
+        <w:rPr>
+          <w:rFonts w:cstheme="minorHAnsi"/>
+        </w:rPr>
+      </w:pPr>
+      <w:r>
+        <w:rPr>
+          <w:rFonts w:cstheme="minorHAnsi"/>
+        </w:rPr>
+        <w:t>A Door is an Entity which stores Locations of where it leads to and from.</w:t>
+      </w:r>
+    </w:p>
+    <w:p>
+      <w:pPr>
+        <w:ind w:firstLine="142"/>
+        <w:jc w:val="both"/>
+        <w:rPr>
+          <w:rFonts w:cstheme="minorHAnsi"/>
+        </w:rPr>
+      </w:pPr>
+      <w:r>
+        <w:rPr>
+          <w:rFonts w:cstheme="minorHAnsi"/>
+        </w:rPr>
+        <w:t>Door is given Enter Affordance</w:t>
+      </w:r>
+    </w:p>
+    <w:p>
+      <w:pPr>
+        <w:ind w:left="142"/>
+        <w:jc w:val="both"/>
+        <w:rPr>
+          <w:rFonts w:cstheme="minorHAnsi"/>
+        </w:rPr>
+      </w:pPr>
+      <w:r>
+        <w:rPr>
+          <w:rFonts w:cstheme="minorHAnsi"/>
+        </w:rPr>
+        <w:t xml:space="preserve">Enter Affordance </w:t>
+      </w:r>
+      <w:proofErr w:type="gramStart"/>
+      <w:r>
+        <w:rPr>
+          <w:rFonts w:cstheme="minorHAnsi"/>
+        </w:rPr>
+        <w:t>will  provide</w:t>
+      </w:r>
+      <w:proofErr w:type="gramEnd"/>
+      <w:r>
+        <w:rPr>
+          <w:rFonts w:cstheme="minorHAnsi"/>
+        </w:rPr>
+        <w:t xml:space="preserve"> the Player an option to Enter the Door to </w:t>
+      </w:r>
+      <w:r>
+        <w:rPr>
+          <w:rFonts w:cstheme="minorHAnsi"/>
+        </w:rPr>
+        <w:t xml:space="preserve">get to </w:t>
+      </w:r>
+      <w:r>
+        <w:rPr>
+          <w:rFonts w:cstheme="minorHAnsi"/>
+        </w:rPr>
+        <w:t xml:space="preserve">the specified location in the </w:t>
+      </w:r>
+      <w:r>
+        <w:rPr>
+          <w:rFonts w:cstheme="minorHAnsi"/>
+        </w:rPr>
+        <w:t>d</w:t>
+      </w:r>
+      <w:r>
+        <w:rPr>
+          <w:rFonts w:cstheme="minorHAnsi"/>
+        </w:rPr>
+        <w:t>estination grid.</w:t>
+      </w:r>
+    </w:p>
+    <w:p>
+      <w:pPr>
+        <w:pStyle w:val="ListParagraph"/>
+        <w:numPr>
+          <w:ilvl w:val="0"/>
+          <w:numId w:val="3"/>
+        </w:numPr>
+        <w:jc w:val="both"/>
+        <w:rPr>
+          <w:rFonts w:cstheme="minorHAnsi"/>
+          <w:b/>
+        </w:rPr>
+      </w:pPr>
+      <w:r>
+        <w:rPr>
+          <w:rFonts w:cstheme="minorHAnsi"/>
+          <w:b/>
+        </w:rPr>
+        <w:t>Rendering the Right Grid</w:t>
+      </w:r>
+    </w:p>
+    <w:p>
+      <w:pPr>
+        <w:ind w:left="142"/>
+        <w:jc w:val="both"/>
+        <w:rPr>
+          <w:rFonts w:cstheme="minorHAnsi"/>
+        </w:rPr>
+      </w:pPr>
+      <w:r>
+        <w:rPr>
+          <w:rFonts w:cstheme="minorHAnsi"/>
+        </w:rPr>
+        <w:t xml:space="preserve">To render the right grid, the </w:t>
+      </w:r>
+      <w:proofErr w:type="spellStart"/>
+      <w:r>
+        <w:rPr>
+          <w:rFonts w:cstheme="minorHAnsi"/>
+        </w:rPr>
+        <w:t>HPGridController</w:t>
+      </w:r>
+      <w:proofErr w:type="spellEnd"/>
+      <w:r>
+        <w:rPr>
+          <w:rFonts w:cstheme="minorHAnsi"/>
+        </w:rPr>
+        <w:t xml:space="preserve"> needs to be capable of switching the </w:t>
+      </w:r>
+      <w:proofErr w:type="spellStart"/>
+      <w:r>
+        <w:rPr>
+          <w:rFonts w:cstheme="minorHAnsi"/>
+        </w:rPr>
+        <w:t>HPGrid</w:t>
+      </w:r>
+      <w:proofErr w:type="spellEnd"/>
+      <w:r>
+        <w:rPr>
+          <w:rFonts w:cstheme="minorHAnsi"/>
+        </w:rPr>
+        <w:t xml:space="preserve"> assigned to it.</w:t>
+      </w:r>
+    </w:p>
+    <w:p>
+      <w:pPr>
+        <w:ind w:left="142"/>
+        <w:jc w:val="both"/>
+        <w:rPr>
+          <w:rFonts w:cstheme="minorHAnsi"/>
+        </w:rPr>
+      </w:pPr>
+      <w:r>
+        <w:rPr>
+          <w:rFonts w:cstheme="minorHAnsi"/>
+        </w:rPr>
+        <w:t xml:space="preserve">A new method in </w:t>
+      </w:r>
+      <w:proofErr w:type="spellStart"/>
+      <w:r>
+        <w:rPr>
+          <w:rFonts w:cstheme="minorHAnsi"/>
+        </w:rPr>
+        <w:t>HPGridController</w:t>
+      </w:r>
+      <w:proofErr w:type="spellEnd"/>
+      <w:r>
+        <w:rPr>
+          <w:rFonts w:cstheme="minorHAnsi"/>
+        </w:rPr>
+        <w:t xml:space="preserve"> needs to be created - </w:t>
+      </w:r>
+      <w:proofErr w:type="spellStart"/>
+      <w:proofErr w:type="gramStart"/>
+      <w:r>
+        <w:rPr>
+          <w:rFonts w:cstheme="minorHAnsi"/>
+        </w:rPr>
+        <w:t>setGrid</w:t>
+      </w:r>
+      <w:proofErr w:type="spellEnd"/>
+      <w:r>
+        <w:rPr>
+          <w:rFonts w:cstheme="minorHAnsi"/>
+        </w:rPr>
+        <w:t>(</w:t>
+      </w:r>
+      <w:proofErr w:type="gramEnd"/>
+      <w:r>
+        <w:rPr>
+          <w:rFonts w:cstheme="minorHAnsi"/>
+        </w:rPr>
+        <w:t>).</w:t>
+      </w:r>
+    </w:p>
+    <w:p>
+      <w:pPr>
+        <w:ind w:left="142"/>
+        <w:jc w:val="both"/>
+        <w:rPr>
+          <w:rFonts w:cstheme="minorHAnsi"/>
+        </w:rPr>
+      </w:pPr>
+      <w:r>
+        <w:rPr>
+          <w:rFonts w:cstheme="minorHAnsi"/>
+        </w:rPr>
+        <w:t xml:space="preserve">A new method in </w:t>
+      </w:r>
+      <w:proofErr w:type="spellStart"/>
+      <w:r>
+        <w:rPr>
+          <w:rFonts w:cstheme="minorHAnsi"/>
+        </w:rPr>
+        <w:t>HPGridTextInterface</w:t>
+      </w:r>
+      <w:proofErr w:type="spellEnd"/>
+      <w:r>
+        <w:rPr>
+          <w:rFonts w:cstheme="minorHAnsi"/>
+        </w:rPr>
+        <w:t xml:space="preserve"> also needs to be made, to allow it to render the right grid. Hence it also has a </w:t>
+      </w:r>
+      <w:proofErr w:type="spellStart"/>
+      <w:proofErr w:type="gramStart"/>
+      <w:r>
+        <w:rPr>
+          <w:rFonts w:cstheme="minorHAnsi"/>
+        </w:rPr>
+        <w:t>setGrid</w:t>
+      </w:r>
+      <w:proofErr w:type="spellEnd"/>
+      <w:r>
+        <w:rPr>
+          <w:rFonts w:cstheme="minorHAnsi"/>
+        </w:rPr>
+        <w:t>(</w:t>
+      </w:r>
+      <w:proofErr w:type="gramEnd"/>
+      <w:r>
+        <w:rPr>
+          <w:rFonts w:cstheme="minorHAnsi"/>
+        </w:rPr>
+        <w:t>) method.</w:t>
+      </w:r>
+    </w:p>
+    <w:p>
+      <w:pPr>
+        <w:ind w:left="142"/>
+        <w:jc w:val="both"/>
+        <w:rPr>
+          <w:rFonts w:cstheme="minorHAnsi"/>
+          <w:b/>
+        </w:rPr>
+      </w:pPr>
+      <w:r>
+        <w:rPr>
+          <w:rFonts w:cstheme="minorHAnsi"/>
+        </w:rPr>
+        <w:t>U</w:t>
+      </w:r>
+      <w:r>
+        <w:rPr>
+          <w:rFonts w:cstheme="minorHAnsi"/>
+        </w:rPr>
+        <w:t xml:space="preserve">pon querying the </w:t>
+      </w:r>
+      <w:proofErr w:type="spellStart"/>
+      <w:r>
+        <w:rPr>
+          <w:rFonts w:cstheme="minorHAnsi"/>
+        </w:rPr>
+        <w:t>HPWorld's</w:t>
+      </w:r>
+      <w:proofErr w:type="spellEnd"/>
+      <w:r>
+        <w:rPr>
+          <w:rFonts w:cstheme="minorHAnsi"/>
+        </w:rPr>
+        <w:t xml:space="preserve"> static </w:t>
+      </w:r>
+      <w:proofErr w:type="spellStart"/>
+      <w:proofErr w:type="gramStart"/>
+      <w:r>
+        <w:rPr>
+          <w:rFonts w:cstheme="minorHAnsi"/>
+        </w:rPr>
+        <w:t>chooseEntitymanager</w:t>
+      </w:r>
+      <w:proofErr w:type="spellEnd"/>
+      <w:r>
+        <w:rPr>
+          <w:rFonts w:cstheme="minorHAnsi"/>
+        </w:rPr>
+        <w:t>(</w:t>
+      </w:r>
+      <w:proofErr w:type="gramEnd"/>
+      <w:r>
+        <w:rPr>
+          <w:rFonts w:cstheme="minorHAnsi"/>
+        </w:rPr>
+        <w:t xml:space="preserve">) where the Player is, the Grid assigned to the </w:t>
+      </w:r>
+      <w:proofErr w:type="spellStart"/>
+      <w:r>
+        <w:rPr>
+          <w:rFonts w:cstheme="minorHAnsi"/>
+        </w:rPr>
+        <w:t>HPGridController</w:t>
+      </w:r>
+      <w:proofErr w:type="spellEnd"/>
+      <w:r>
+        <w:rPr>
+          <w:rFonts w:cstheme="minorHAnsi"/>
+        </w:rPr>
+        <w:t xml:space="preserve"> will be switched accordingly</w:t>
+      </w:r>
+      <w:r>
+        <w:rPr>
+          <w:rFonts w:cstheme="minorHAnsi"/>
+        </w:rPr>
+        <w:t xml:space="preserve"> which</w:t>
+      </w:r>
+      <w:r>
+        <w:rPr>
+          <w:rFonts w:cstheme="minorHAnsi"/>
+        </w:rPr>
+        <w:t xml:space="preserve"> will then allow the </w:t>
+      </w:r>
+      <w:proofErr w:type="spellStart"/>
+      <w:r>
+        <w:rPr>
+          <w:rFonts w:cstheme="minorHAnsi"/>
+        </w:rPr>
+        <w:t>HPGridController</w:t>
+      </w:r>
+      <w:proofErr w:type="spellEnd"/>
+      <w:r>
+        <w:rPr>
+          <w:rFonts w:cstheme="minorHAnsi"/>
+        </w:rPr>
+        <w:t xml:space="preserve"> to render the right Grid during Application runtime</w:t>
+      </w:r>
     </w:p>
     <w:p>
       <w:pPr>
@@ -2099,8 +2560,6 @@
     </w:p>
     <w:p>
       <w:pPr>
-        <w:pStyle w:val="ListParagraph"/>
-        <w:ind w:left="360"/>
         <w:jc w:val="both"/>
         <w:rPr>
           <w:sz w:val="24"/>
@@ -2410,15 +2869,7 @@
         <w:rPr>
           <w:sz w:val="24"/>
         </w:rPr>
-        <w:t xml:space="preserve"> ac</w:t>
-      </w:r>
-      <w:bookmarkStart w:id="0" w:name="_GoBack"/>
-      <w:bookmarkEnd w:id="0"/>
-      <w:r>
-        <w:rPr>
-          <w:sz w:val="24"/>
-        </w:rPr>
-        <w:t xml:space="preserve">tor was to carry more than one item. </w:t>
+        <w:t xml:space="preserve"> actor was to carry more than one item. </w:t>
       </w:r>
       <w:r>
         <w:rPr>
@@ -2606,6 +3057,7 @@
           <w:shd w:val="clear" w:color="auto" w:fill="D4D4D4"/>
           <w:lang w:val="en-US"/>
         </w:rPr>
+        <w:lastRenderedPageBreak/>
         <w:t>void</w:t>
       </w:r>
       <w:r>
@@ -2903,19 +3355,7 @@
     </w:p>
     <w:p>
       <w:pPr>
-        <w:pStyle w:val="ListParagraph"/>
-        <w:ind w:left="1080"/>
-        <w:jc w:val="both"/>
-        <w:rPr>
-          <w:b/>
-          <w:sz w:val="24"/>
-        </w:rPr>
-      </w:pPr>
-    </w:p>
-    <w:p>
-      <w:pPr>
-        <w:pStyle w:val="ListParagraph"/>
-        <w:ind w:left="1080"/>
+        <w:ind w:left="360"/>
         <w:jc w:val="both"/>
         <w:rPr>
           <w:sz w:val="24"/>
@@ -3530,7 +3970,7 @@
     </w:p>
     <w:p>
       <w:pPr>
-        <w:ind w:left="502"/>
+        <w:ind w:left="360"/>
         <w:jc w:val="both"/>
         <w:rPr>
           <w:sz w:val="24"/>
@@ -3585,7 +4025,7 @@
     </w:p>
     <w:p>
       <w:pPr>
-        <w:ind w:left="502"/>
+        <w:ind w:left="360"/>
         <w:jc w:val="both"/>
         <w:rPr>
           <w:sz w:val="24"/>
@@ -3638,19 +4078,48 @@
         <w:rPr>
           <w:sz w:val="24"/>
         </w:rPr>
-        <w:t xml:space="preserve"> is </w:t>
-      </w:r>
-      <w:r>
-        <w:rPr>
-          <w:sz w:val="24"/>
-        </w:rPr>
-        <w:t>initiates</w:t>
-      </w:r>
-      <w:r>
-        <w:rPr>
-          <w:sz w:val="24"/>
-        </w:rPr>
-        <w:t>,</w:t>
+        <w:t xml:space="preserve"> is initiates, it initiates </w:t>
+      </w:r>
+      <w:r>
+        <w:rPr>
+          <w:sz w:val="24"/>
+        </w:rPr>
+        <w:t>an inventory object</w:t>
+      </w:r>
+      <w:r>
+        <w:rPr>
+          <w:sz w:val="24"/>
+        </w:rPr>
+        <w:t>.</w:t>
+      </w:r>
+    </w:p>
+    <w:p>
+      <w:pPr>
+        <w:ind w:left="360"/>
+        <w:jc w:val="both"/>
+        <w:rPr>
+          <w:sz w:val="24"/>
+        </w:rPr>
+      </w:pPr>
+      <w:r>
+        <w:rPr>
+          <w:sz w:val="24"/>
+        </w:rPr>
+        <w:t xml:space="preserve">There is a one to one association between </w:t>
+      </w:r>
+      <w:proofErr w:type="spellStart"/>
+      <w:r>
+        <w:rPr>
+          <w:sz w:val="24"/>
+        </w:rPr>
+        <w:t>HPActor</w:t>
+      </w:r>
+      <w:proofErr w:type="spellEnd"/>
+      <w:r>
+        <w:rPr>
+          <w:sz w:val="24"/>
+        </w:rPr>
+        <w:t xml:space="preserve"> and Inventory</w:t>
       </w:r>
       <w:r>
         <w:rPr>
@@ -3662,40 +4131,27 @@
         <w:rPr>
           <w:sz w:val="24"/>
         </w:rPr>
-        <w:t xml:space="preserve">it </w:t>
-      </w:r>
-      <w:r>
-        <w:rPr>
-          <w:sz w:val="24"/>
-        </w:rPr>
-        <w:t xml:space="preserve">initiates </w:t>
-      </w:r>
-      <w:r>
-        <w:rPr>
-          <w:sz w:val="24"/>
-        </w:rPr>
-        <w:t>an inventory object</w:t>
-      </w:r>
-      <w:r>
-        <w:rPr>
-          <w:sz w:val="24"/>
-        </w:rPr>
-        <w:t>.</w:t>
-      </w:r>
-    </w:p>
-    <w:p>
-      <w:pPr>
-        <w:ind w:left="502"/>
-        <w:jc w:val="both"/>
-        <w:rPr>
-          <w:sz w:val="24"/>
-        </w:rPr>
-      </w:pPr>
-      <w:r>
-        <w:rPr>
-          <w:sz w:val="24"/>
-        </w:rPr>
-        <w:t xml:space="preserve">There is a one to one association between </w:t>
+        <w:t>classes.</w:t>
+      </w:r>
+      <w:r>
+        <w:rPr>
+          <w:sz w:val="24"/>
+        </w:rPr>
+        <w:t xml:space="preserve"> </w:t>
+      </w:r>
+      <w:proofErr w:type="gramStart"/>
+      <w:r>
+        <w:rPr>
+          <w:sz w:val="24"/>
+        </w:rPr>
+        <w:t>Thus</w:t>
+      </w:r>
+      <w:proofErr w:type="gramEnd"/>
+      <w:r>
+        <w:rPr>
+          <w:sz w:val="24"/>
+        </w:rPr>
+        <w:t xml:space="preserve"> for every </w:t>
       </w:r>
       <w:proofErr w:type="spellStart"/>
       <w:r>
@@ -3709,72 +4165,19 @@
         <w:rPr>
           <w:sz w:val="24"/>
         </w:rPr>
-        <w:t xml:space="preserve"> and Inventory</w:t>
-      </w:r>
-      <w:r>
-        <w:rPr>
-          <w:sz w:val="24"/>
-        </w:rPr>
-        <w:t xml:space="preserve"> </w:t>
-      </w:r>
-      <w:r>
-        <w:rPr>
-          <w:sz w:val="24"/>
-        </w:rPr>
-        <w:t>class</w:t>
-      </w:r>
-      <w:r>
-        <w:rPr>
-          <w:sz w:val="24"/>
-        </w:rPr>
-        <w:t>es.</w:t>
-      </w:r>
-      <w:r>
-        <w:rPr>
-          <w:sz w:val="24"/>
-        </w:rPr>
-        <w:t xml:space="preserve"> </w:t>
-      </w:r>
-      <w:proofErr w:type="gramStart"/>
-      <w:r>
-        <w:rPr>
-          <w:sz w:val="24"/>
-        </w:rPr>
-        <w:t>Thus</w:t>
-      </w:r>
-      <w:proofErr w:type="gramEnd"/>
-      <w:r>
-        <w:rPr>
-          <w:sz w:val="24"/>
-        </w:rPr>
-        <w:t xml:space="preserve"> for every </w:t>
-      </w:r>
-      <w:proofErr w:type="spellStart"/>
-      <w:r>
-        <w:rPr>
-          <w:sz w:val="24"/>
-        </w:rPr>
-        <w:t>HPActor</w:t>
-      </w:r>
-      <w:proofErr w:type="spellEnd"/>
-      <w:r>
-        <w:rPr>
-          <w:sz w:val="24"/>
-        </w:rPr>
         <w:t xml:space="preserve"> instance there is one Inventory Instance.</w:t>
       </w:r>
     </w:p>
     <w:p>
       <w:pPr>
-        <w:ind w:left="502"/>
-        <w:jc w:val="both"/>
-      </w:pPr>
-      <w:r>
-        <w:rPr>
-          <w:b/>
-          <w:sz w:val="24"/>
-        </w:rPr>
-        <w:lastRenderedPageBreak/>
+        <w:ind w:left="360"/>
+        <w:jc w:val="both"/>
+      </w:pPr>
+      <w:r>
+        <w:rPr>
+          <w:b/>
+          <w:sz w:val="24"/>
+        </w:rPr>
         <w:t xml:space="preserve">Note: </w:t>
       </w:r>
       <w:r>
@@ -3868,24 +4271,6 @@
       <w:r>
         <w:t>.</w:t>
       </w:r>
-    </w:p>
-    <w:p>
-      <w:pPr>
-        <w:ind w:left="502"/>
-        <w:jc w:val="both"/>
-        <w:rPr>
-          <w:b/>
-        </w:rPr>
-      </w:pPr>
-    </w:p>
-    <w:p>
-      <w:pPr>
-        <w:ind w:left="502"/>
-        <w:jc w:val="both"/>
-        <w:rPr>
-          <w:b/>
-        </w:rPr>
-      </w:pPr>
     </w:p>
     <w:p>
       <w:pPr>
@@ -4190,8 +4575,8 @@
       <w:pPr>
         <w:pStyle w:val="ListParagraph"/>
         <w:numPr>
-          <w:ilvl w:val="3"/>
-          <w:numId w:val="1"/>
+          <w:ilvl w:val="0"/>
+          <w:numId w:val="13"/>
         </w:numPr>
         <w:rPr>
           <w:sz w:val="24"/>
@@ -4292,8 +4677,8 @@
       <w:pPr>
         <w:pStyle w:val="ListParagraph"/>
         <w:numPr>
-          <w:ilvl w:val="3"/>
-          <w:numId w:val="1"/>
+          <w:ilvl w:val="0"/>
+          <w:numId w:val="13"/>
         </w:numPr>
         <w:rPr>
           <w:sz w:val="24"/>
@@ -4610,8 +4995,8 @@
       <w:pPr>
         <w:pStyle w:val="ListParagraph"/>
         <w:numPr>
-          <w:ilvl w:val="3"/>
-          <w:numId w:val="1"/>
+          <w:ilvl w:val="0"/>
+          <w:numId w:val="13"/>
         </w:numPr>
         <w:rPr>
           <w:sz w:val="24"/>
@@ -4780,7 +5165,6 @@
           <w:noProof/>
           <w:lang w:val="en-US"/>
         </w:rPr>
-        <w:lastRenderedPageBreak/>
         <mc:AlternateContent>
           <mc:Choice Requires="wps">
             <w:drawing>
@@ -4875,13 +5259,37 @@
                               <w:rPr>
                                 <w:lang w:val="en-US"/>
                               </w:rPr>
-                              <w:t>30</w:t>
+                              <w:t>05</w:t>
                             </w:r>
                             <w:r>
                               <w:rPr>
                                 <w:lang w:val="en-US"/>
                               </w:rPr>
-                              <w:t>/01/2019: 21:00],</w:t>
+                              <w:t>/</w:t>
+                            </w:r>
+                            <w:r>
+                              <w:rPr>
+                                <w:lang w:val="en-US"/>
+                              </w:rPr>
+                              <w:t>02</w:t>
+                            </w:r>
+                            <w:r>
+                              <w:rPr>
+                                <w:lang w:val="en-US"/>
+                              </w:rPr>
+                              <w:t xml:space="preserve">/2019: </w:t>
+                            </w:r>
+                            <w:r>
+                              <w:rPr>
+                                <w:lang w:val="en-US"/>
+                              </w:rPr>
+                              <w:t>22</w:t>
+                            </w:r>
+                            <w:r>
+                              <w:rPr>
+                                <w:lang w:val="en-US"/>
+                              </w:rPr>
+                              <w:t>:00],</w:t>
                             </w:r>
                             <w:r>
                               <w:rPr>
@@ -4919,25 +5327,25 @@
                               <w:rPr>
                                 <w:lang w:val="en-US"/>
                               </w:rPr>
-                              <w:t>I, MATTI HADDAD [</w:t>
+                              <w:t xml:space="preserve">I, MATTI HADDAD </w:t>
                             </w:r>
                             <w:r>
                               <w:rPr>
                                 <w:lang w:val="en-US"/>
                               </w:rPr>
-                              <w:t>30</w:t>
+                              <w:t>[05/02/2019: 22:00],</w:t>
                             </w:r>
                             <w:r>
                               <w:rPr>
                                 <w:lang w:val="en-US"/>
                               </w:rPr>
-                              <w:t>/01/2019: 21:10],</w:t>
+                              <w:t xml:space="preserve"> </w:t>
                             </w:r>
                             <w:r>
                               <w:rPr>
                                 <w:lang w:val="en-US"/>
                               </w:rPr>
-                              <w:t xml:space="preserve"> a</w:t>
+                              <w:t>a</w:t>
                             </w:r>
                             <w:r>
                               <w:rPr>
@@ -4969,20 +5377,16 @@
                               <w:rPr>
                                 <w:lang w:val="en-US"/>
                               </w:rPr>
-                              <w:t>KERRY YUE SONG ZHENG [</w:t>
+                              <w:t xml:space="preserve">KERRY YUE SONG ZHENG </w:t>
                             </w:r>
                             <w:r>
                               <w:rPr>
                                 <w:lang w:val="en-US"/>
                               </w:rPr>
-                              <w:t>30</w:t>
+                              <w:t>[05/02/2019: 22:00],</w:t>
                             </w:r>
-                            <w:r>
-                              <w:rPr>
-                                <w:lang w:val="en-US"/>
-                              </w:rPr>
-                              <w:t>/01/2019: 21:05],</w:t>
-                            </w:r>
+                            <w:bookmarkStart w:id="0" w:name="_GoBack"/>
+                            <w:bookmarkEnd w:id="0"/>
                             <w:r>
                               <w:rPr>
                                 <w:lang w:val="en-US"/>
@@ -5105,13 +5509,37 @@
                         <w:rPr>
                           <w:lang w:val="en-US"/>
                         </w:rPr>
-                        <w:t>30</w:t>
+                        <w:t>05</w:t>
                       </w:r>
                       <w:r>
                         <w:rPr>
                           <w:lang w:val="en-US"/>
                         </w:rPr>
-                        <w:t>/01/2019: 21:00],</w:t>
+                        <w:t>/</w:t>
+                      </w:r>
+                      <w:r>
+                        <w:rPr>
+                          <w:lang w:val="en-US"/>
+                        </w:rPr>
+                        <w:t>02</w:t>
+                      </w:r>
+                      <w:r>
+                        <w:rPr>
+                          <w:lang w:val="en-US"/>
+                        </w:rPr>
+                        <w:t xml:space="preserve">/2019: </w:t>
+                      </w:r>
+                      <w:r>
+                        <w:rPr>
+                          <w:lang w:val="en-US"/>
+                        </w:rPr>
+                        <w:t>22</w:t>
+                      </w:r>
+                      <w:r>
+                        <w:rPr>
+                          <w:lang w:val="en-US"/>
+                        </w:rPr>
+                        <w:t>:00],</w:t>
                       </w:r>
                       <w:r>
                         <w:rPr>
@@ -5149,25 +5577,25 @@
                         <w:rPr>
                           <w:lang w:val="en-US"/>
                         </w:rPr>
-                        <w:t>I, MATTI HADDAD [</w:t>
+                        <w:t xml:space="preserve">I, MATTI HADDAD </w:t>
                       </w:r>
                       <w:r>
                         <w:rPr>
                           <w:lang w:val="en-US"/>
                         </w:rPr>
-                        <w:t>30</w:t>
+                        <w:t>[05/02/2019: 22:00],</w:t>
                       </w:r>
                       <w:r>
                         <w:rPr>
                           <w:lang w:val="en-US"/>
                         </w:rPr>
-                        <w:t>/01/2019: 21:10],</w:t>
+                        <w:t xml:space="preserve"> </w:t>
                       </w:r>
                       <w:r>
                         <w:rPr>
                           <w:lang w:val="en-US"/>
                         </w:rPr>
-                        <w:t xml:space="preserve"> a</w:t>
+                        <w:t>a</w:t>
                       </w:r>
                       <w:r>
                         <w:rPr>
@@ -5199,20 +5627,16 @@
                         <w:rPr>
                           <w:lang w:val="en-US"/>
                         </w:rPr>
-                        <w:t>KERRY YUE SONG ZHENG [</w:t>
+                        <w:t xml:space="preserve">KERRY YUE SONG ZHENG </w:t>
                       </w:r>
                       <w:r>
                         <w:rPr>
                           <w:lang w:val="en-US"/>
                         </w:rPr>
-                        <w:t>30</w:t>
+                        <w:t>[05/02/2019: 22:00],</w:t>
                       </w:r>
-                      <w:r>
-                        <w:rPr>
-                          <w:lang w:val="en-US"/>
-                        </w:rPr>
-                        <w:t>/01/2019: 21:05],</w:t>
-                      </w:r>
+                      <w:bookmarkStart w:id="1" w:name="_GoBack"/>
+                      <w:bookmarkEnd w:id="1"/>
                       <w:r>
                         <w:rPr>
                           <w:lang w:val="en-US"/>
@@ -5637,7 +6061,7 @@
       <w:lvlText w:val="%1."/>
       <w:lvlJc w:val="left"/>
       <w:pPr>
-        <w:ind w:left="1080" w:hanging="360"/>
+        <w:ind w:left="360" w:hanging="360"/>
       </w:pPr>
       <w:rPr>
         <w:sz w:val="22"/>
@@ -5650,7 +6074,7 @@
       <w:lvlText w:val="%2."/>
       <w:lvlJc w:val="left"/>
       <w:pPr>
-        <w:ind w:left="1800" w:hanging="360"/>
+        <w:ind w:left="1080" w:hanging="360"/>
       </w:pPr>
     </w:lvl>
     <w:lvl w:ilvl="2" w:tplc="0409001B" w:tentative="1">
@@ -5659,7 +6083,7 @@
       <w:lvlText w:val="%3."/>
       <w:lvlJc w:val="right"/>
       <w:pPr>
-        <w:ind w:left="2520" w:hanging="180"/>
+        <w:ind w:left="1800" w:hanging="180"/>
       </w:pPr>
     </w:lvl>
     <w:lvl w:ilvl="3" w:tplc="0409000F" w:tentative="1">
@@ -5668,7 +6092,7 @@
       <w:lvlText w:val="%4."/>
       <w:lvlJc w:val="left"/>
       <w:pPr>
-        <w:ind w:left="3240" w:hanging="360"/>
+        <w:ind w:left="2520" w:hanging="360"/>
       </w:pPr>
     </w:lvl>
     <w:lvl w:ilvl="4" w:tplc="04090019" w:tentative="1">
@@ -5677,7 +6101,7 @@
       <w:lvlText w:val="%5."/>
       <w:lvlJc w:val="left"/>
       <w:pPr>
-        <w:ind w:left="3960" w:hanging="360"/>
+        <w:ind w:left="3240" w:hanging="360"/>
       </w:pPr>
     </w:lvl>
     <w:lvl w:ilvl="5" w:tplc="0409001B" w:tentative="1">
@@ -5686,7 +6110,7 @@
       <w:lvlText w:val="%6."/>
       <w:lvlJc w:val="right"/>
       <w:pPr>
-        <w:ind w:left="4680" w:hanging="180"/>
+        <w:ind w:left="3960" w:hanging="180"/>
       </w:pPr>
     </w:lvl>
     <w:lvl w:ilvl="6" w:tplc="0409000F" w:tentative="1">
@@ -5695,7 +6119,7 @@
       <w:lvlText w:val="%7."/>
       <w:lvlJc w:val="left"/>
       <w:pPr>
-        <w:ind w:left="5400" w:hanging="360"/>
+        <w:ind w:left="4680" w:hanging="360"/>
       </w:pPr>
     </w:lvl>
     <w:lvl w:ilvl="7" w:tplc="04090019" w:tentative="1">
@@ -5704,7 +6128,7 @@
       <w:lvlText w:val="%8."/>
       <w:lvlJc w:val="left"/>
       <w:pPr>
-        <w:ind w:left="6120" w:hanging="360"/>
+        <w:ind w:left="5400" w:hanging="360"/>
       </w:pPr>
     </w:lvl>
     <w:lvl w:ilvl="8" w:tplc="0409001B" w:tentative="1">
@@ -5713,7 +6137,7 @@
       <w:lvlText w:val="%9."/>
       <w:lvlJc w:val="right"/>
       <w:pPr>
-        <w:ind w:left="6840" w:hanging="180"/>
+        <w:ind w:left="6120" w:hanging="180"/>
       </w:pPr>
     </w:lvl>
   </w:abstractNum>
@@ -6352,6 +6776,95 @@
     </w:lvl>
   </w:abstractNum>
   <w:abstractNum w:abstractNumId="10" w15:restartNumberingAfterBreak="0">
+    <w:nsid w:val="719243FA"/>
+    <w:multiLevelType w:val="hybridMultilevel"/>
+    <w:tmpl w:val="D69CB920"/>
+    <w:lvl w:ilvl="0" w:tplc="B05406DC">
+      <w:start w:val="1"/>
+      <w:numFmt w:val="decimal"/>
+      <w:lvlText w:val="%1."/>
+      <w:lvlJc w:val="left"/>
+      <w:pPr>
+        <w:ind w:left="1080" w:hanging="360"/>
+      </w:pPr>
+      <w:rPr>
+        <w:b/>
+      </w:rPr>
+    </w:lvl>
+    <w:lvl w:ilvl="1" w:tplc="44090019" w:tentative="1">
+      <w:start w:val="1"/>
+      <w:numFmt w:val="lowerLetter"/>
+      <w:lvlText w:val="%2."/>
+      <w:lvlJc w:val="left"/>
+      <w:pPr>
+        <w:ind w:left="1800" w:hanging="360"/>
+      </w:pPr>
+    </w:lvl>
+    <w:lvl w:ilvl="2" w:tplc="4409001B" w:tentative="1">
+      <w:start w:val="1"/>
+      <w:numFmt w:val="lowerRoman"/>
+      <w:lvlText w:val="%3."/>
+      <w:lvlJc w:val="right"/>
+      <w:pPr>
+        <w:ind w:left="2520" w:hanging="180"/>
+      </w:pPr>
+    </w:lvl>
+    <w:lvl w:ilvl="3" w:tplc="4409000F" w:tentative="1">
+      <w:start w:val="1"/>
+      <w:numFmt w:val="decimal"/>
+      <w:lvlText w:val="%4."/>
+      <w:lvlJc w:val="left"/>
+      <w:pPr>
+        <w:ind w:left="3240" w:hanging="360"/>
+      </w:pPr>
+    </w:lvl>
+    <w:lvl w:ilvl="4" w:tplc="44090019" w:tentative="1">
+      <w:start w:val="1"/>
+      <w:numFmt w:val="lowerLetter"/>
+      <w:lvlText w:val="%5."/>
+      <w:lvlJc w:val="left"/>
+      <w:pPr>
+        <w:ind w:left="3960" w:hanging="360"/>
+      </w:pPr>
+    </w:lvl>
+    <w:lvl w:ilvl="5" w:tplc="4409001B" w:tentative="1">
+      <w:start w:val="1"/>
+      <w:numFmt w:val="lowerRoman"/>
+      <w:lvlText w:val="%6."/>
+      <w:lvlJc w:val="right"/>
+      <w:pPr>
+        <w:ind w:left="4680" w:hanging="180"/>
+      </w:pPr>
+    </w:lvl>
+    <w:lvl w:ilvl="6" w:tplc="4409000F" w:tentative="1">
+      <w:start w:val="1"/>
+      <w:numFmt w:val="decimal"/>
+      <w:lvlText w:val="%7."/>
+      <w:lvlJc w:val="left"/>
+      <w:pPr>
+        <w:ind w:left="5400" w:hanging="360"/>
+      </w:pPr>
+    </w:lvl>
+    <w:lvl w:ilvl="7" w:tplc="44090019" w:tentative="1">
+      <w:start w:val="1"/>
+      <w:numFmt w:val="lowerLetter"/>
+      <w:lvlText w:val="%8."/>
+      <w:lvlJc w:val="left"/>
+      <w:pPr>
+        <w:ind w:left="6120" w:hanging="360"/>
+      </w:pPr>
+    </w:lvl>
+    <w:lvl w:ilvl="8" w:tplc="4409001B" w:tentative="1">
+      <w:start w:val="1"/>
+      <w:numFmt w:val="lowerRoman"/>
+      <w:lvlText w:val="%9."/>
+      <w:lvlJc w:val="right"/>
+      <w:pPr>
+        <w:ind w:left="6840" w:hanging="180"/>
+      </w:pPr>
+    </w:lvl>
+  </w:abstractNum>
+  <w:abstractNum w:abstractNumId="11" w15:restartNumberingAfterBreak="0">
     <w:nsid w:val="74787F62"/>
     <w:multiLevelType w:val="hybridMultilevel"/>
     <w:tmpl w:val="509A8124"/>
@@ -6464,7 +6977,7 @@
       </w:rPr>
     </w:lvl>
   </w:abstractNum>
-  <w:abstractNum w:abstractNumId="11" w15:restartNumberingAfterBreak="0">
+  <w:abstractNum w:abstractNumId="12" w15:restartNumberingAfterBreak="0">
     <w:nsid w:val="7E2F363A"/>
     <w:multiLevelType w:val="hybridMultilevel"/>
     <w:tmpl w:val="555AF1C4"/>
@@ -6560,7 +7073,7 @@
     <w:abstractNumId w:val="9"/>
   </w:num>
   <w:num w:numId="2">
-    <w:abstractNumId w:val="11"/>
+    <w:abstractNumId w:val="12"/>
   </w:num>
   <w:num w:numId="3">
     <w:abstractNumId w:val="4"/>
@@ -6584,13 +7097,16 @@
     <w:abstractNumId w:val="2"/>
   </w:num>
   <w:num w:numId="10">
-    <w:abstractNumId w:val="10"/>
+    <w:abstractNumId w:val="11"/>
   </w:num>
   <w:num w:numId="11">
     <w:abstractNumId w:val="5"/>
   </w:num>
   <w:num w:numId="12">
     <w:abstractNumId w:val="3"/>
+  </w:num>
+  <w:num w:numId="13">
+    <w:abstractNumId w:val="10"/>
   </w:num>
 </w:numbering>
 </file>

</xml_diff>

<commit_message>
added design rationale for apparate and teach and uml for apparate
</commit_message>
<xml_diff>
--- a/Design Rationale Documentation.docx
+++ b/Design Rationale Documentation.docx
@@ -1242,15 +1242,7 @@
         <w:jc w:val="both"/>
       </w:pPr>
       <w:r>
-        <w:t xml:space="preserve">Because cast works differently from attack and it fairly </w:t>
-      </w:r>
-      <w:proofErr w:type="gramStart"/>
-      <w:r>
-        <w:t>similar to</w:t>
-      </w:r>
-      <w:proofErr w:type="gramEnd"/>
-      <w:r>
-        <w:t xml:space="preserve"> actions which are subclasses of </w:t>
+        <w:t xml:space="preserve">Because cast works differently from attack and it fairly similar to actions which are subclasses of </w:t>
       </w:r>
       <w:proofErr w:type="spellStart"/>
       <w:r>
@@ -1476,10 +1468,104 @@
     <w:p>
       <w:pPr>
         <w:jc w:val="both"/>
-        <w:rPr>
-          <w:b/>
-          <w:sz w:val="24"/>
-        </w:rPr>
+      </w:pPr>
+      <w:r>
+        <w:t>Extends Spell</w:t>
+      </w:r>
+    </w:p>
+    <w:p>
+      <w:pPr>
+        <w:jc w:val="both"/>
+      </w:pPr>
+      <w:r>
+        <w:t xml:space="preserve">The </w:t>
+      </w:r>
+      <w:proofErr w:type="spellStart"/>
+      <w:r>
+        <w:t>apparate</w:t>
+      </w:r>
+      <w:proofErr w:type="spellEnd"/>
+      <w:r>
+        <w:t xml:space="preserve"> spell would work fairly similar to </w:t>
+      </w:r>
+      <w:r>
+        <w:t>actors are initialised and placed into the harry potter world</w:t>
+      </w:r>
+      <w:r>
+        <w:t xml:space="preserve"> except there are additional requirements, such as possessing a wand and knowing how to cast </w:t>
+      </w:r>
+      <w:proofErr w:type="spellStart"/>
+      <w:r>
+        <w:t>apparate</w:t>
+      </w:r>
+      <w:proofErr w:type="spellEnd"/>
+      <w:r>
+        <w:t>. Like all other spells</w:t>
+      </w:r>
+      <w:r>
+        <w:t xml:space="preserve"> where there was a cast on a target actor option, there will now be an option to cast </w:t>
+      </w:r>
+      <w:proofErr w:type="spellStart"/>
+      <w:r>
+        <w:t>apparate</w:t>
+      </w:r>
+      <w:proofErr w:type="spellEnd"/>
+      <w:r>
+        <w:t>. Then, the user will be prompted to enter in two coordinates that are valid locations on the map</w:t>
+      </w:r>
+      <w:r>
+        <w:t xml:space="preserve">, and be moved accordingly via the </w:t>
+      </w:r>
+      <w:proofErr w:type="spellStart"/>
+      <w:r>
+        <w:t>entitymanager</w:t>
+      </w:r>
+      <w:proofErr w:type="spellEnd"/>
+      <w:r>
+        <w:t xml:space="preserve"> in </w:t>
+      </w:r>
+      <w:proofErr w:type="spellStart"/>
+      <w:r>
+        <w:t>hpworld</w:t>
+      </w:r>
+      <w:proofErr w:type="spellEnd"/>
+      <w:r>
+        <w:t xml:space="preserve">. </w:t>
+      </w:r>
+      <w:r>
+        <w:t xml:space="preserve">To check if a location is empty or not, </w:t>
+      </w:r>
+      <w:r>
+        <w:t xml:space="preserve">it would check via the </w:t>
+      </w:r>
+      <w:proofErr w:type="spellStart"/>
+      <w:r>
+        <w:t>HPWorld</w:t>
+      </w:r>
+      <w:proofErr w:type="spellEnd"/>
+      <w:r>
+        <w:t xml:space="preserve"> for entities in a given location, and search for entities. In order to implement the </w:t>
+      </w:r>
+      <w:proofErr w:type="spellStart"/>
+      <w:r>
+        <w:t>splinching</w:t>
+      </w:r>
+      <w:proofErr w:type="spellEnd"/>
+      <w:r>
+        <w:t xml:space="preserve"> mechanic, as the actor is only travelling in a randomly chosen direction, a random direction will be generated using an RNG, and the actor will be moved via the move affordance</w:t>
+      </w:r>
+      <w:r>
+        <w:t xml:space="preserve"> until they are at an empty grid location</w:t>
+      </w:r>
+      <w:bookmarkStart w:id="0" w:name="_GoBack"/>
+      <w:bookmarkEnd w:id="0"/>
+      <w:r>
+        <w:t>.</w:t>
+      </w:r>
+    </w:p>
+    <w:p>
+      <w:pPr>
+        <w:jc w:val="both"/>
       </w:pPr>
     </w:p>
     <w:p>
@@ -1701,6 +1787,18 @@
           <w:rFonts w:cstheme="minorHAnsi"/>
         </w:rPr>
       </w:pPr>
+      <w:r>
+        <w:rPr>
+          <w:rFonts w:cstheme="minorHAnsi"/>
+        </w:rPr>
+        <w:t>T</w:t>
+      </w:r>
+      <w:r>
+        <w:rPr>
+          <w:rFonts w:cstheme="minorHAnsi"/>
+        </w:rPr>
+        <w:t xml:space="preserve">he user is being asked if he wants to learn anything. </w:t>
+      </w:r>
     </w:p>
     <w:p>
       <w:pPr>
@@ -1715,13 +1813,47 @@
         <w:rPr>
           <w:rFonts w:cstheme="minorHAnsi"/>
         </w:rPr>
-        <w:t>T</w:t>
-      </w:r>
-      <w:r>
-        <w:rPr>
-          <w:rFonts w:cstheme="minorHAnsi"/>
-        </w:rPr>
-        <w:t xml:space="preserve">he user is being asked if he wants to learn anything. </w:t>
+        <w:t xml:space="preserve">If the user has accepted, </w:t>
+      </w:r>
+      <w:proofErr w:type="gramStart"/>
+      <w:r>
+        <w:rPr>
+          <w:rFonts w:cstheme="minorHAnsi"/>
+        </w:rPr>
+        <w:t>Teach</w:t>
+      </w:r>
+      <w:proofErr w:type="gramEnd"/>
+      <w:r>
+        <w:rPr>
+          <w:rFonts w:cstheme="minorHAnsi"/>
+        </w:rPr>
+        <w:t xml:space="preserve"> class compares known spells from teacher and the </w:t>
+      </w:r>
+      <w:proofErr w:type="spellStart"/>
+      <w:r>
+        <w:rPr>
+          <w:rFonts w:cstheme="minorHAnsi"/>
+        </w:rPr>
+        <w:t>HPActor</w:t>
+      </w:r>
+      <w:proofErr w:type="spellEnd"/>
+      <w:r>
+        <w:rPr>
+          <w:rFonts w:cstheme="minorHAnsi"/>
+        </w:rPr>
+        <w:t xml:space="preserve"> and offers the list </w:t>
+      </w:r>
+      <w:r>
+        <w:rPr>
+          <w:rFonts w:cstheme="minorHAnsi"/>
+        </w:rPr>
+        <w:t>of spells</w:t>
+      </w:r>
+      <w:r>
+        <w:rPr>
+          <w:rFonts w:cstheme="minorHAnsi"/>
+        </w:rPr>
+        <w:t xml:space="preserve"> that can be taught. User selects and the Player learns a chosen spell by adding it to its array list.</w:t>
       </w:r>
     </w:p>
     <w:p>
@@ -1737,61 +1869,8 @@
         <w:rPr>
           <w:rFonts w:cstheme="minorHAnsi"/>
         </w:rPr>
-        <w:t xml:space="preserve">If the user has accepted, </w:t>
-      </w:r>
-      <w:proofErr w:type="gramStart"/>
-      <w:r>
-        <w:rPr>
-          <w:rFonts w:cstheme="minorHAnsi"/>
-        </w:rPr>
-        <w:t>Teach</w:t>
-      </w:r>
-      <w:proofErr w:type="gramEnd"/>
-      <w:r>
-        <w:rPr>
-          <w:rFonts w:cstheme="minorHAnsi"/>
-        </w:rPr>
-        <w:t xml:space="preserve"> class compares known spells from teacher and the </w:t>
-      </w:r>
-      <w:proofErr w:type="spellStart"/>
-      <w:r>
-        <w:rPr>
-          <w:rFonts w:cstheme="minorHAnsi"/>
-        </w:rPr>
-        <w:t>HPActor</w:t>
-      </w:r>
-      <w:proofErr w:type="spellEnd"/>
-      <w:r>
-        <w:rPr>
-          <w:rFonts w:cstheme="minorHAnsi"/>
-        </w:rPr>
-        <w:t xml:space="preserve"> and offers the list </w:t>
-      </w:r>
-      <w:r>
-        <w:rPr>
-          <w:rFonts w:cstheme="minorHAnsi"/>
-        </w:rPr>
-        <w:t>of spells</w:t>
-      </w:r>
-      <w:r>
-        <w:rPr>
-          <w:rFonts w:cstheme="minorHAnsi"/>
-        </w:rPr>
-        <w:t xml:space="preserve"> that can be taught. User </w:t>
-      </w:r>
-      <w:proofErr w:type="gramStart"/>
-      <w:r>
-        <w:rPr>
-          <w:rFonts w:cstheme="minorHAnsi"/>
-        </w:rPr>
-        <w:t>selects</w:t>
-      </w:r>
-      <w:proofErr w:type="gramEnd"/>
-      <w:r>
-        <w:rPr>
-          <w:rFonts w:cstheme="minorHAnsi"/>
-        </w:rPr>
-        <w:t xml:space="preserve"> and the Player learns a chosen spell by adding it to its array list.</w:t>
+        <w:lastRenderedPageBreak/>
+        <w:t>Specifically, only options to be prompted to the target for spells to be taught is spells that the teacher knows that the student doesn’t. i.e. if the targeted actor already knows a certain spell, it cannot and does need to be taught how to cast that specific spell again.</w:t>
       </w:r>
     </w:p>
     <w:p>
@@ -1878,7 +1957,6 @@
         <w:rPr>
           <w:rFonts w:cstheme="minorHAnsi"/>
         </w:rPr>
-        <w:lastRenderedPageBreak/>
         <w:t>There also needs to be a way to render only one Grid per loop in the main Application code, depending on the Player's location.</w:t>
       </w:r>
     </w:p>
@@ -2555,6 +2633,7 @@
           <w:b/>
           <w:sz w:val="24"/>
         </w:rPr>
+        <w:lastRenderedPageBreak/>
         <w:t>Inventory</w:t>
       </w:r>
     </w:p>
@@ -3057,7 +3136,6 @@
           <w:shd w:val="clear" w:color="auto" w:fill="D4D4D4"/>
           <w:lang w:val="en-US"/>
         </w:rPr>
-        <w:lastRenderedPageBreak/>
         <w:t>void</w:t>
       </w:r>
       <w:r>
@@ -4450,6 +4528,7 @@
         </w:rPr>
       </w:pPr>
       <w:r>
+        <w:lastRenderedPageBreak/>
         <w:t xml:space="preserve">If an actor </w:t>
       </w:r>
       <w:r>
@@ -5385,8 +5464,6 @@
                               </w:rPr>
                               <w:t>[05/02/2019: 22:00],</w:t>
                             </w:r>
-                            <w:bookmarkStart w:id="0" w:name="_GoBack"/>
-                            <w:bookmarkEnd w:id="0"/>
                             <w:r>
                               <w:rPr>
                                 <w:lang w:val="en-US"/>
@@ -5635,8 +5712,6 @@
                         </w:rPr>
                         <w:t>[05/02/2019: 22:00],</w:t>
                       </w:r>
-                      <w:bookmarkStart w:id="1" w:name="_GoBack"/>
-                      <w:bookmarkEnd w:id="1"/>
                       <w:r>
                         <w:rPr>
                           <w:lang w:val="en-US"/>

</xml_diff>

<commit_message>
Minor changes to design docs
</commit_message>
<xml_diff>
--- a/Design Rationale Documentation.docx
+++ b/Design Rationale Documentation.docx
@@ -1414,7 +1414,23 @@
         <w:jc w:val="both"/>
       </w:pPr>
       <w:r>
-        <w:t xml:space="preserve">• All Dementors are on team EVIL.  • A Dementor has a home base, which is its initial location.  • At the start of its turn (a turn is when its </w:t>
+        <w:t xml:space="preserve">• All Dementors are on team EVIL. </w:t>
+      </w:r>
+    </w:p>
+    <w:p>
+      <w:pPr>
+        <w:jc w:val="both"/>
+      </w:pPr>
+      <w:r>
+        <w:t xml:space="preserve"> • A Dementor has a home base, which is its initial location.</w:t>
+      </w:r>
+    </w:p>
+    <w:p>
+      <w:pPr>
+        <w:jc w:val="both"/>
+      </w:pPr>
+      <w:r>
+        <w:t xml:space="preserve">  • At the start of its turn (a turn is when its </w:t>
       </w:r>
       <w:proofErr w:type="gramStart"/>
       <w:r>
@@ -1430,7 +1446,15 @@
       </w:r>
       <w:proofErr w:type="spellEnd"/>
       <w:r>
-        <w:t xml:space="preserve"> by 40. It then does the movement behaviour described below.  • When a Dementor is at its home base, it waits for a random number of turns between 1 and 5 inclusive. It then randomly chooses a direction in which to travel, and randomly chooses how many steps to travel in that direction, up to a maximum of three steps. After that, on each turn it moves one step in its chosen direction until it cannot move further or it has moved the chosen number of steps. It then retraces its steps back to its base one step per turn.  </w:t>
+        <w:t xml:space="preserve"> by 40. It then does the movement behaviour described below.  </w:t>
+      </w:r>
+    </w:p>
+    <w:p>
+      <w:pPr>
+        <w:jc w:val="both"/>
+      </w:pPr>
+      <w:r>
+        <w:t xml:space="preserve">• When a Dementor is at its home base, it waits for a random number of turns between 1 and 5 inclusive. It then randomly chooses a direction in which to travel, and randomly chooses how many steps to travel in that direction, up to a maximum of three steps. After that, on each turn it moves one step in its chosen direction until it cannot move further or it has moved the chosen number of steps. It then retraces its steps back to its base one step per turn.  </w:t>
       </w:r>
     </w:p>
     <w:p>
@@ -1557,8 +1581,6 @@
       <w:r>
         <w:t xml:space="preserve"> until they are at an empty grid location</w:t>
       </w:r>
-      <w:bookmarkStart w:id="0" w:name="_GoBack"/>
-      <w:bookmarkEnd w:id="0"/>
       <w:r>
         <w:t>.</w:t>
       </w:r>
@@ -1813,6 +1835,7 @@
         <w:rPr>
           <w:rFonts w:cstheme="minorHAnsi"/>
         </w:rPr>
+        <w:lastRenderedPageBreak/>
         <w:t xml:space="preserve">If the user has accepted, </w:t>
       </w:r>
       <w:proofErr w:type="gramStart"/>
@@ -1869,9 +1892,18 @@
         <w:rPr>
           <w:rFonts w:cstheme="minorHAnsi"/>
         </w:rPr>
-        <w:lastRenderedPageBreak/>
         <w:t>Specifically, only options to be prompted to the target for spells to be taught is spells that the teacher knows that the student doesn’t. i.e. if the targeted actor already knows a certain spell, it cannot and does need to be taught how to cast that specific spell again.</w:t>
       </w:r>
+    </w:p>
+    <w:p>
+      <w:pPr>
+        <w:pStyle w:val="ListParagraph"/>
+        <w:ind w:left="0"/>
+        <w:jc w:val="both"/>
+        <w:rPr>
+          <w:rFonts w:cstheme="minorHAnsi"/>
+        </w:rPr>
+      </w:pPr>
     </w:p>
     <w:p>
       <w:pPr>
@@ -1962,6 +1994,14 @@
     </w:p>
     <w:p>
       <w:pPr>
+        <w:jc w:val="both"/>
+        <w:rPr>
+          <w:rFonts w:cstheme="minorHAnsi"/>
+        </w:rPr>
+      </w:pPr>
+    </w:p>
+    <w:p>
+      <w:pPr>
         <w:pStyle w:val="ListParagraph"/>
         <w:numPr>
           <w:ilvl w:val="0"/>
@@ -2521,6 +2561,7 @@
         <w:rPr>
           <w:rFonts w:cstheme="minorHAnsi"/>
         </w:rPr>
+        <w:lastRenderedPageBreak/>
         <w:t>U</w:t>
       </w:r>
       <w:r>
@@ -2633,7 +2674,6 @@
           <w:b/>
           <w:sz w:val="24"/>
         </w:rPr>
-        <w:lastRenderedPageBreak/>
         <w:t>Inventory</w:t>
       </w:r>
     </w:p>
@@ -4352,6 +4392,30 @@
     </w:p>
     <w:p>
       <w:pPr>
+        <w:ind w:left="360"/>
+        <w:jc w:val="both"/>
+      </w:pPr>
+    </w:p>
+    <w:p>
+      <w:pPr>
+        <w:ind w:left="360"/>
+        <w:jc w:val="both"/>
+      </w:pPr>
+    </w:p>
+    <w:p>
+      <w:pPr>
+        <w:ind w:left="360"/>
+        <w:jc w:val="both"/>
+      </w:pPr>
+    </w:p>
+    <w:p>
+      <w:pPr>
+        <w:ind w:left="360"/>
+        <w:jc w:val="both"/>
+      </w:pPr>
+    </w:p>
+    <w:p>
+      <w:pPr>
         <w:pStyle w:val="ListParagraph"/>
         <w:numPr>
           <w:ilvl w:val="0"/>
@@ -4368,6 +4432,7 @@
           <w:b/>
           <w:sz w:val="24"/>
         </w:rPr>
+        <w:lastRenderedPageBreak/>
         <w:t>Broomstick</w:t>
       </w:r>
     </w:p>
@@ -4388,7 +4453,16 @@
         <w:t xml:space="preserve"> only</w:t>
       </w:r>
       <w:r>
-        <w:t xml:space="preserve"> be acquired from a teacher after learning 2 spells. At any given time, an actor can possess one broomstick only</w:t>
+        <w:t xml:space="preserve"> be acquired from a teacher after learning 2 spells.</w:t>
+      </w:r>
+      <w:r>
+        <w:t xml:space="preserve"> </w:t>
+      </w:r>
+      <w:r>
+        <w:t>Furthermore, Teacher will only give one broomstick. If an actor drops it, this actor can take it again from where they dropped it.</w:t>
+      </w:r>
+      <w:r>
+        <w:t xml:space="preserve"> At any given time, an actor can possess one broomstick only</w:t>
       </w:r>
       <w:r>
         <w:t xml:space="preserve">. </w:t>
@@ -4480,6 +4554,9 @@
       </w:r>
       <w:r>
         <w:t>capability.</w:t>
+      </w:r>
+      <w:r>
+        <w:t xml:space="preserve"> </w:t>
       </w:r>
     </w:p>
     <w:p>
@@ -4528,7 +4605,6 @@
         </w:rPr>
       </w:pPr>
       <w:r>
-        <w:lastRenderedPageBreak/>
         <w:t xml:space="preserve">If an actor </w:t>
       </w:r>
       <w:r>
@@ -5134,14 +5210,6 @@
     <w:p>
       <w:pPr>
         <w:pStyle w:val="ListParagraph"/>
-        <w:rPr>
-          <w:sz w:val="24"/>
-        </w:rPr>
-      </w:pPr>
-    </w:p>
-    <w:p>
-      <w:pPr>
-        <w:pStyle w:val="ListParagraph"/>
         <w:ind w:left="360"/>
         <w:jc w:val="both"/>
         <w:rPr>
@@ -5167,6 +5235,8 @@
           <w:lang w:val="en-US"/>
         </w:rPr>
       </w:pPr>
+      <w:bookmarkStart w:id="0" w:name="_GoBack"/>
+      <w:bookmarkEnd w:id="0"/>
     </w:p>
     <w:p>
       <w:pPr>

</xml_diff>

<commit_message>
Forgot to update something in docx and uxf
</commit_message>
<xml_diff>
--- a/Design Rationale Documentation.docx
+++ b/Design Rationale Documentation.docx
@@ -4257,14 +4257,12 @@
         </w:rPr>
         <w:t xml:space="preserve"> </w:t>
       </w:r>
-      <w:proofErr w:type="gramStart"/>
-      <w:r>
-        <w:rPr>
-          <w:sz w:val="24"/>
-        </w:rPr>
-        <w:t>Thus</w:t>
-      </w:r>
-      <w:proofErr w:type="gramEnd"/>
+      <w:r>
+        <w:rPr>
+          <w:sz w:val="24"/>
+        </w:rPr>
+        <w:t>Thus,</w:t>
+      </w:r>
       <w:r>
         <w:rPr>
           <w:sz w:val="24"/>
@@ -4465,18 +4463,17 @@
         <w:t xml:space="preserve"> At any given time, an actor can possess one broomstick only</w:t>
       </w:r>
       <w:r>
+        <w:t xml:space="preserve"> and the broomstick cannot be given to an actor who lacks the learning requirements</w:t>
+      </w:r>
+      <w:bookmarkStart w:id="0" w:name="_GoBack"/>
+      <w:bookmarkEnd w:id="0"/>
+      <w:r>
         <w:t xml:space="preserve">. </w:t>
       </w:r>
       <w:r>
-        <w:rPr>
-          <w:sz w:val="24"/>
-        </w:rPr>
         <w:t xml:space="preserve">A </w:t>
       </w:r>
       <w:r>
-        <w:rPr>
-          <w:sz w:val="24"/>
-        </w:rPr>
         <w:t>broomstick</w:t>
       </w:r>
       <w:r>
@@ -4600,9 +4597,6 @@
     <w:p>
       <w:pPr>
         <w:ind w:left="360"/>
-        <w:rPr>
-          <w:sz w:val="24"/>
-        </w:rPr>
       </w:pPr>
       <w:r>
         <w:t xml:space="preserve">If an actor </w:t>
@@ -4617,112 +4611,49 @@
         <w:t>Broomstick, then</w:t>
       </w:r>
       <w:r>
-        <w:t xml:space="preserve"> this actor can travel at double its usual speed.</w:t>
-      </w:r>
-      <w:r>
-        <w:rPr>
-          <w:sz w:val="24"/>
-        </w:rPr>
-        <w:t xml:space="preserve"> This is achieved by executing </w:t>
-      </w:r>
-      <w:proofErr w:type="spellStart"/>
-      <w:r>
-        <w:rPr>
-          <w:sz w:val="24"/>
-        </w:rPr>
+        <w:t xml:space="preserve"> this actor can travel at double its usual speed. This is achieved by executing </w:t>
+      </w:r>
+      <w:proofErr w:type="spellStart"/>
+      <w:r>
         <w:t>DoubleMove</w:t>
       </w:r>
       <w:proofErr w:type="spellEnd"/>
       <w:r>
-        <w:rPr>
-          <w:sz w:val="24"/>
-        </w:rPr>
         <w:t xml:space="preserve"> </w:t>
       </w:r>
       <w:r>
-        <w:rPr>
-          <w:sz w:val="24"/>
-        </w:rPr>
         <w:t>action</w:t>
       </w:r>
       <w:r>
-        <w:rPr>
-          <w:sz w:val="24"/>
-        </w:rPr>
         <w:t xml:space="preserve"> instead of Move </w:t>
       </w:r>
       <w:r>
-        <w:rPr>
-          <w:sz w:val="24"/>
-        </w:rPr>
         <w:t>action</w:t>
       </w:r>
       <w:r>
-        <w:rPr>
-          <w:sz w:val="24"/>
-        </w:rPr>
         <w:t xml:space="preserve">. </w:t>
       </w:r>
       <w:r>
-        <w:rPr>
-          <w:sz w:val="24"/>
-        </w:rPr>
-        <w:t>Because</w:t>
-      </w:r>
-      <w:r>
-        <w:rPr>
-          <w:sz w:val="24"/>
-        </w:rPr>
-        <w:t xml:space="preserve"> it uses most of the methods in the Move Class</w:t>
-      </w:r>
-      <w:r>
-        <w:rPr>
-          <w:sz w:val="24"/>
-        </w:rPr>
-        <w:t>,</w:t>
-      </w:r>
-      <w:r>
-        <w:rPr>
-          <w:sz w:val="24"/>
-        </w:rPr>
-        <w:t xml:space="preserve"> </w:t>
-      </w:r>
-      <w:proofErr w:type="spellStart"/>
-      <w:r>
-        <w:rPr>
-          <w:sz w:val="24"/>
-        </w:rPr>
+        <w:t xml:space="preserve">Because it uses most of the methods in the Move Class, </w:t>
+      </w:r>
+      <w:proofErr w:type="spellStart"/>
+      <w:r>
         <w:t>DoubleMove</w:t>
       </w:r>
       <w:proofErr w:type="spellEnd"/>
       <w:r>
-        <w:rPr>
-          <w:sz w:val="24"/>
-        </w:rPr>
         <w:t xml:space="preserve"> is a subclass of Move</w:t>
       </w:r>
       <w:r>
-        <w:rPr>
-          <w:sz w:val="24"/>
-        </w:rPr>
         <w:t xml:space="preserve"> class</w:t>
       </w:r>
       <w:r>
-        <w:rPr>
-          <w:sz w:val="24"/>
-        </w:rPr>
         <w:t xml:space="preserve">. </w:t>
       </w:r>
       <w:r>
-        <w:rPr>
-          <w:sz w:val="24"/>
-        </w:rPr>
         <w:t>It o</w:t>
       </w:r>
       <w:r>
-        <w:rPr>
-          <w:sz w:val="24"/>
-        </w:rPr>
         <w:t>nly overrides three methods</w:t>
       </w:r>
     </w:p>
@@ -5235,8 +5166,6 @@
           <w:lang w:val="en-US"/>
         </w:rPr>
       </w:pPr>
-      <w:bookmarkStart w:id="0" w:name="_GoBack"/>
-      <w:bookmarkEnd w:id="0"/>
     </w:p>
     <w:p>
       <w:pPr>
@@ -5314,6 +5243,7 @@
           <w:noProof/>
           <w:lang w:val="en-US"/>
         </w:rPr>
+        <w:lastRenderedPageBreak/>
         <mc:AlternateContent>
           <mc:Choice Requires="wps">
             <w:drawing>

</xml_diff>

<commit_message>
Implemented acquire broomstick because of the lack of teacher class
*wrote 450 words of the recommendation for change.
*created a class GiveBroomstick.
*updated design rationale and uml.
*fixed bugs, where harry could still perform actions(attack, cast, leave
and give) when dead!!!.
*javadoc.
*updated wba.
*some other minor changes.

Also, a reminder that I won't be availble of Friday after 1pm
</commit_message>
<xml_diff>
--- a/Design Rationale Documentation.docx
+++ b/Design Rationale Documentation.docx
@@ -4465,8 +4465,6 @@
       <w:r>
         <w:t xml:space="preserve"> and the broomstick cannot be given to an actor who lacks the learning requirements</w:t>
       </w:r>
-      <w:bookmarkStart w:id="0" w:name="_GoBack"/>
-      <w:bookmarkEnd w:id="0"/>
       <w:r>
         <w:t xml:space="preserve">. </w:t>
       </w:r>
@@ -4554,6 +4552,141 @@
       </w:r>
       <w:r>
         <w:t xml:space="preserve"> </w:t>
+      </w:r>
+    </w:p>
+    <w:p>
+      <w:pPr>
+        <w:pStyle w:val="ListParagraph"/>
+        <w:numPr>
+          <w:ilvl w:val="0"/>
+          <w:numId w:val="1"/>
+        </w:numPr>
+        <w:rPr>
+          <w:b/>
+          <w:sz w:val="24"/>
+          <w:szCs w:val="24"/>
+        </w:rPr>
+      </w:pPr>
+      <w:proofErr w:type="spellStart"/>
+      <w:r>
+        <w:rPr>
+          <w:b/>
+          <w:sz w:val="24"/>
+          <w:szCs w:val="24"/>
+        </w:rPr>
+        <w:t>GiveBroomstick</w:t>
+      </w:r>
+      <w:proofErr w:type="spellEnd"/>
+      <w:r>
+        <w:rPr>
+          <w:b/>
+          <w:sz w:val="24"/>
+          <w:szCs w:val="24"/>
+        </w:rPr>
+        <w:t xml:space="preserve"> </w:t>
+      </w:r>
+      <w:r>
+        <w:rPr>
+          <w:b/>
+          <w:sz w:val="24"/>
+        </w:rPr>
+        <w:t>Affordance</w:t>
+      </w:r>
+    </w:p>
+    <w:p>
+      <w:pPr>
+        <w:pStyle w:val="ListParagraph"/>
+        <w:ind w:left="360"/>
+      </w:pPr>
+      <w:r>
+        <w:t xml:space="preserve">This affordance is used to allow Teachers to ‘give’ a broomstick to actors who meet requirement of owning a broomstick. It is a subclass </w:t>
+      </w:r>
+      <w:r>
+        <w:t>o</w:t>
+      </w:r>
+      <w:r>
+        <w:t>f Give</w:t>
+      </w:r>
+      <w:r>
+        <w:t xml:space="preserve">, as it uses </w:t>
+      </w:r>
+      <w:r>
+        <w:t>some</w:t>
+      </w:r>
+      <w:r>
+        <w:t xml:space="preserve"> methods </w:t>
+      </w:r>
+      <w:r>
+        <w:t xml:space="preserve">of Give class. </w:t>
+      </w:r>
+      <w:r>
+        <w:t>I</w:t>
+      </w:r>
+      <w:r>
+        <w:t xml:space="preserve">t needed to be a class as it requires extra conditions to perform </w:t>
+      </w:r>
+      <w:r>
+        <w:t>its</w:t>
+      </w:r>
+      <w:r>
+        <w:t xml:space="preserve"> functionality. </w:t>
+      </w:r>
+      <w:r>
+        <w:t xml:space="preserve">It </w:t>
+      </w:r>
+      <w:r>
+        <w:t xml:space="preserve">also </w:t>
+      </w:r>
+      <w:r>
+        <w:t xml:space="preserve">worth noting that even if </w:t>
+      </w:r>
+      <w:r>
+        <w:t>a</w:t>
+      </w:r>
+      <w:r>
+        <w:t xml:space="preserve"> teacher has a full inventory, this teacher will still be able to </w:t>
+      </w:r>
+      <w:r>
+        <w:t xml:space="preserve">use </w:t>
+      </w:r>
+      <w:proofErr w:type="spellStart"/>
+      <w:r>
+        <w:t>GiveBroomstick</w:t>
+      </w:r>
+      <w:proofErr w:type="spellEnd"/>
+      <w:r>
+        <w:t xml:space="preserve"> affordance to </w:t>
+      </w:r>
+      <w:r>
+        <w:t xml:space="preserve">give a broomstick </w:t>
+      </w:r>
+      <w:r>
+        <w:t>to valid actors</w:t>
+      </w:r>
+      <w:r>
+        <w:t>, this is because the broomstick is created</w:t>
+      </w:r>
+      <w:r>
+        <w:t xml:space="preserve"> if and</w:t>
+      </w:r>
+      <w:bookmarkStart w:id="0" w:name="_GoBack"/>
+      <w:bookmarkEnd w:id="0"/>
+      <w:r>
+        <w:t xml:space="preserve"> </w:t>
+      </w:r>
+      <w:r>
+        <w:t>only if</w:t>
+      </w:r>
+      <w:r>
+        <w:t xml:space="preserve"> the player accepts the teachers offer of having a </w:t>
+      </w:r>
+      <w:proofErr w:type="spellStart"/>
+      <w:r>
+        <w:t>broombstick</w:t>
+      </w:r>
+      <w:proofErr w:type="spellEnd"/>
+      <w:r>
+        <w:t>.</w:t>
       </w:r>
     </w:p>
     <w:p>

</xml_diff>